<commit_message>
Changed all my figures!
</commit_message>
<xml_diff>
--- a/OR_WA_Strandings_draftmanuscript.docx
+++ b/OR_WA_Strandings_draftmanuscript.docx
@@ -4,6 +4,13 @@
   <w:body>
     <w:p>
       <w:pPr>
+        <w:pStyle w:val="Heading6"/>
+      </w:pPr>
+      <w:bookmarkStart w:id="21" w:name="section"/>
+      <w:bookmarkEnd w:id="21"/>
+    </w:p>
+    <w:p>
+      <w:pPr>
         <w:pStyle w:val="FirstParagraph"/>
       </w:pPr>
       <w:r>
@@ -64,7 +71,7 @@
         <w:pStyle w:val="BodyText"/>
       </w:pPr>
       <w:r>
-        <w:t xml:space="preserve">Stranding records have been used around the world as a means of learning more about the demographics of wild populations, how a population may be affected by environmental conditions, the vulnerabilities of certain demographic groups, and how specific threats or conditions may be changing over time. In many cases, strandings of both pinnipeds and cetaceans have been found to correlate with prevailing oceanographic conditions, changing local abundance and distribution of species, and increased reporting effort (Norman et al. 2004; Jepson 2005; Leeney et al 2008; Berini et al. 2015; Higgins et al. 2015a). Grey seal and harbor seal strandings in the northeast U.S. were found to have increased from the late 1990s to early 2000s likely due to a combination of increasing population size, changing prey abundance, prevailing oceanographic conditions, and increased stranding reporting effort (Harris &amp; Gupta 2006; Johnston 2015). Similarly, gray and common seal strandings in the Netherlands increased likely due to a growing population and the resulting changes in seasonal and spatial distribution (Osinga 2012).</w:t>
+        <w:t xml:space="preserve">Stranding records have been used around the world as a means of learning more about the demographics of wild populations, how a population may be affected by environmental conditions, the vulnerabilities of certain demographic groups, and how specific threats or conditions may be changing over time. In many cases, strandings of both pinnipeds and cetaceans have been found to correlate with prevailing oceanographic conditions, changing local abundance and distribution of species, and increased reporting effort (Norman et al. 2004; Jepson 2005; Leeney et al 2008; Berini et al. 2015; Huggins et al. 2015a). Grey seal and harbor seal strandings in the northeast U.S. were found to have increased from the late 1990s to early 2000s likely due to a combination of increasing population size, changing prey abundance, prevailing oceanographic conditions, and increased stranding reporting effort (Harris &amp; Gupta 2006; Johnston 2015). Similarly, gray and common seal strandings in the Netherlands increased likely due to a growing population and the resulting changes in seasonal and spatial distribution (Osinga 2012).</w:t>
       </w:r>
     </w:p>
     <w:p>
@@ -88,7 +95,7 @@
         <w:pStyle w:val="BodyText"/>
       </w:pPr>
       <w:r>
-        <w:t xml:space="preserve">The quantity and consistency of information contained within stranding records can vary over time and across regions, particularly in an area such as the Pacific Northwest that is characterized by diverse and sometimes remote or isolated beaches covered by a large number of response networks. Higgins et al. (2015b) found that while the rate of reported strandings in Washington rose in the late 2000s, likely due to the increased support from the Prescott Grant Program, the average reporting rate for pinnipeds was only just over 20%. This seemingly high degree of uncertainty illustrates the importance of using stranding data as a window into the health, status, or threats facing pinniped populations, but should be interpreted with this uncertainty in mind. However, despite the caveats inherent in studying stranding records, the information often represents the best and only available data, representing the realities of what we know, what we don’t know, and what we might be able to learn in the future. These analyses are critical to natural resource managers tasked with assessing and monitoring pinniped populations, and additionally useful to ensure that stranding network practitioners have the necessary resources to study, collect, and rehabilitate stranded marine animals. Despite the caveats inherent in studying stranding records, these analyses are critical to natural resource managers tasked with assessing and monitoring pinniped populations, and additionally useful to ensure that stranding network practitioners have the necessary resources to study, collect, and rehabilitate stranded marine animals.</w:t>
+        <w:t xml:space="preserve">The quantity and consistency of information contained within stranding records can vary over time and across regions, particularly in an area such as the Pacific Northwest that is characterized by diverse and sometimes remote or isolated beaches covered by a large number of response networks. Huggins et al. (2015b) found that while the rate of reported strandings in Washington rose in the late 2000s, likely due to the increased support from the Prescott Grant Program, the average reporting rate for pinnipeds was only just over 20%. This seemingly high degree of uncertainty illustrates the importance of using stranding data as a window into the health, status, or threats facing pinniped populations, but should be interpreted with this uncertainty in mind. However, despite the caveats inherent in studying stranding records, the information often represents the best and only available data, representing the realities of what we know, what we don’t know, and what we might be able to learn in the future. These analyses are critical to natural resource managers tasked with assessing and monitoring pinniped populations, and additionally useful to ensure that stranding network practitioners have the necessary resources to study, collect, and rehabilitate stranded marine animals. Despite the caveats inherent in studying stranding records, these analyses are critical to natural resource managers tasked with assessing and monitoring pinniped populations, and additionally useful to ensure that stranding network practitioners have the necessary resources to study, collect, and rehabilitate stranded marine animals.</w:t>
       </w:r>
     </w:p>
     <w:p>
@@ -521,7 +528,7 @@
         <w:pStyle w:val="BodyText"/>
       </w:pPr>
       <w:r>
-        <w:t xml:space="preserve">On a seasonal basis, a peak in total strandings is evident, with significantly more strandings occurring May through October compared to November through April (chi-sq = 795.3, p &lt; 0.001) (Figure 6a, b). However, the timing of this peak is different for each species. California sea lion strandings are low in February and high in May and August through November. Guadalupe fur seal strandings peak in June, harbor seals April through September, northern elephant seals in April, northern fur seals in May, and Steller sea lion strandings are significantly lower in September and October. The age class composition of stranded animals varies seasonally, ranging from 10-20% pups when strandings are lower in the winter to 60% when strandings are higher during July and August. The number of human interactions cases peaks significantly in the summer only for harbor seals. The prevalence of HI cases shows a seasonal peak, ranging from 11% to 23% of cases depending on the month (Figure 5a). The proportion of fisheries interactions cases is higher in June and August than other months, while boat injuries and gunshots do not change significantly throughout the months of the year (Figure 5b).</w:t>
+        <w:t xml:space="preserve">On a seasonal basis, a peak in total strandings is evident, with significantly more strandings occurring May through October compared to November through April (chi-sq = 795.3, p &lt; 0.001). However, the timing of this peak is different for each species. California sea lion strandings are low in February and high in May and August through November. Guadalupe fur seal strandings peak in June, harbor seals April through September, northern elephant seals in April, northern fur seals in May, and Steller sea lion strandings are significantly lower in September and October. The age class composition of stranded animals varies seasonally, ranging from 10-20% pups when strandings are lower in the winter to 60% when strandings are higher during July and August. The number of human interactions cases peaks significantly in the summer only for harbor seals (Figure 5a). The prevalence of HI cases shows a seasonal peak, ranging from 11% to 23% of cases depending on the month (Figure 5b). The proportion of fisheries interactions cases is higher in June and August than other months, while boat injuries and gunshots do not change significantly throughout the months of the year (Figure 5c).</w:t>
       </w:r>
     </w:p>
     <w:p>
@@ -538,31 +545,31 @@
         <w:br w:type="textWrapping"/>
       </w:r>
       <w:r>
-        <w:t xml:space="preserve">Over the study period, more strandings occurred in Washington and fewer occurred in Oregon, with the percentage of annual strandings in Oregon ranging from 8% to 58% and averaging 35% for the whole study period (Figure 7). Similarly, 35% of all HI cases occurred in Oregon and the remaining 65% in Washington. However, the specific types of HI cases are differently distributed between the two states compared with overall strandings and combined HI cases, with approximately 32% of boat collisions, 50% of fisheries interactions, and 42% of gunshot wounds, and 16% of "other" cases occurring in Oregon. The lower percentage of "other" HI cases in Oregon is likely due to the fact that the majority of those cases are harbor seal pups, and a disproportional number of harbor seal stranding occurs in Washington, as described above. The higher percentage of boat-related injuries in Washington could be attributed the prevalence ferry and shipping traffic and recreational boating opportunities throughout Puget Sound and the Salish Sea.</w:t>
-      </w:r>
-    </w:p>
-    <w:p>
-      <w:pPr>
-        <w:pStyle w:val="BodyText"/>
-      </w:pPr>
-      <w:r>
-        <w:t xml:space="preserve">At the county level, strandings were not evenly distributed along the coast (chi-sq = 796.1, p &lt; 0.001). In Washington, strandings were highest in San Juan, Island, King, Pierce, and Grays Harbor counties (Figure 8). Similarly, the number of HI cases were significantly higher in Grays Harbor, Pierce, and Pacific counties, with a disproportionately higher number of cases in Pacific county compared with all strandings, the majority of which were gunshot wounds. Combined human interaction cases increased in Clallam (y = 1.0x, z = 6.8, p &lt; 0.001), Grays Harbor (y = 2.0x, z = 4.2, p &lt; 0.001), Pacific (y = 2.1x, z = 4.7, p &lt; 0.001), and Pierce (y = 2.3x, z = 5.3, p &lt; 0.001) counties. Kernel density plots show different hotspot areas for different human interaction types, with boat collision injuries and fisheries interactions largely occurring in Puget Sound and gunshot wounds additionally occurring at the Columbia River (Figure 9).</w:t>
-      </w:r>
-    </w:p>
-    <w:p>
-      <w:pPr>
-        <w:pStyle w:val="BodyText"/>
-      </w:pPr>
-      <w:r>
-        <w:t xml:space="preserve">In Oregon, the majority of strandings occurred in Clatsop, Tillamook, Coos, and Lincoln counties (Figure 8). These counties were also where the majority of HI cases occurred, though a disproportionately higher number occurred in Clatsop, the majority of which where gunshot wounds. Combined human interaction cases increased in Clatsop (y = 4.1x, z = 2.4, p &lt; 0.05) and Clallam (y = 1.0x, z = 5.7, p &lt; 0.001) counties. Kernel density plots show fisheries interaction and boat injury cases as being concentrated along the northern Oregon coast, while gunshot wounds are distributed further south (Figure 10).</w:t>
-      </w:r>
-    </w:p>
-    <w:p>
-      <w:pPr>
-        <w:pStyle w:val="BodyText"/>
-      </w:pPr>
-      <w:r>
-        <w:t xml:space="preserve">Species - Individual species strandings were not equally distributed between the two states, highlighting their differing distributions and life history characteristics. Guadalupe fur seal, northern elephant seal, and northern fur seal strandings were distributed approximately 60% in Oregon and 40% in Washington while California sea lion and Steller sea lion strandings were approximately 70% in Oregon and 30% in Washington. In contrast, harbor seal strandings were approximately 15% in Oregon and 85% in Washington (Figure 8, Table 1). Stranding hotspots were apparent in Puget Sound, along the northern tip of the Olympic Peninsula, and at the mouth of the Columbia River for northern elephant seals, California sea lions, and Steller sea lions, whereas northern and Guadalupe fur seal strandings only exhibited hotspots along the outer coast and harbor seals primarily in Puget Sound (Figure 11). In Oregon, Guadalupe fur seals and Steller sea lion strandings were distributed along the coast while stranding hotspots for the other four species were concentrated in the northern part of the state (Figure 12).</w:t>
+        <w:t xml:space="preserve">Over the study period, more strandings occurred in Washington and fewer occurred in Oregon, with the percentage of annual strandings in Oregon ranging from 8% to 58% and averaging 35% for the whole study period (Figure 6). Similarly, 35% of all HI cases occurred in Oregon and the remaining 65% in Washington. However, the specific types of HI cases are differently distributed between the two states compared with overall strandings and combined HI cases, with approximately 32% of boat collisions, 50% of fisheries interactions, and 42% of gunshot wounds, and 16% of "other" cases occurring in Oregon. The lower percentage of "other" HI cases in Oregon is likely due to the fact that the majority of those cases are harbor seal pups, and a disproportional number of harbor seal stranding occurs in Washington, as described above. The higher percentage of boat-related injuries in Washington could be attributed the prevalence ferry and shipping traffic and recreational boating opportunities throughout Puget Sound and the Salish Sea.</w:t>
+      </w:r>
+    </w:p>
+    <w:p>
+      <w:pPr>
+        <w:pStyle w:val="BodyText"/>
+      </w:pPr>
+      <w:r>
+        <w:t xml:space="preserve">At the county level, strandings were not evenly distributed along the coast (chi-sq = 796.1, p &lt; 0.001). In Washington, strandings were highest in San Juan, Island, King, Pierce, and Grays Harbor counties (Figure 7). Similarly, the number of HI cases were significantly higher in Grays Harbor, Pierce, and Pacific counties, with a disproportionately higher number of cases in Pacific county compared with all strandings, the majority of which were gunshot wounds. Combined human interaction cases increased in Clallam (y = 1.0x, z = 6.8, p &lt; 0.001), Grays Harbor (y = 2.0x, z = 4.2, p &lt; 0.001), Pacific (y = 2.1x, z = 4.7, p &lt; 0.001), and Pierce (y = 2.3x, z = 5.3, p &lt; 0.001) counties. Kernel density plots show different hotspot areas for different human interaction types, with boat collision injuries and fisheries interactions largely occurring in Puget Sound and gunshot wounds additionally occurring at the Columbia River (Figure 8).</w:t>
+      </w:r>
+    </w:p>
+    <w:p>
+      <w:pPr>
+        <w:pStyle w:val="BodyText"/>
+      </w:pPr>
+      <w:r>
+        <w:t xml:space="preserve">In Oregon, the majority of strandings occurred in Clatsop, Tillamook, Coos, and Lincoln counties (Figure 7). These counties were also where the majority of HI cases occurred, though a disproportionately higher number occurred in Clatsop, the majority of which where gunshot wounds. Combined human interaction cases increased in Clatsop (y = 4.1x, z = 2.4, p &lt; 0.05) and Clallam (y = 1.0x, z = 5.7, p &lt; 0.001) counties. Kernel density plots show fisheries interaction and boat injury cases as being concentrated along the northern Oregon coast, while gunshot wounds are distributed further south (Figure 9).</w:t>
+      </w:r>
+    </w:p>
+    <w:p>
+      <w:pPr>
+        <w:pStyle w:val="BodyText"/>
+      </w:pPr>
+      <w:r>
+        <w:t xml:space="preserve">Species - Individual species strandings were not equally distributed between the two states, highlighting their differing distributions and life history characteristics. Guadalupe fur seal, northern elephant seal, and northern fur seal strandings were distributed approximately 60% in Oregon and 40% in Washington while California sea lion and Steller sea lion strandings were approximately 70% in Oregon and 30% in Washington. In contrast, harbor seal strandings were approximately 15% in Oregon and 85% in Washington (Figure 7, Table 1). Stranding hotspots were apparent in Puget Sound, along the northern tip of the Olympic Peninsula, and at the mouth of the Columbia River for northern elephant seals, California sea lions, and Steller sea lions, whereas northern and Guadalupe fur seal strandings only exhibited hotspots along the outer coast and harbor seals primarily in Puget Sound (Figure 10). In Oregon, Guadalupe fur seals and Steller sea lion strandings were distributed along the coast while stranding hotspots for the other four species were concentrated in the northern part of the state (Figure 11).</w:t>
       </w:r>
     </w:p>
     <w:p>
@@ -581,7 +588,7 @@
         <w:pStyle w:val="BodyText"/>
       </w:pPr>
       <w:r>
-        <w:t xml:space="preserve">Our results highlight spatio-temporal stranding hotspots in Oregon and Washington from 1989-2015. Our data show that harbor seals are the most commonly stranding species in Washington while the other species strand more frequently in Oregon, that strandings exhibit a seasonal peak, that more males have stranded than females though the sex composition varies by age, that the prevalence of human interactions varies by sex, age class, and species, that the number of strandings and human interactions has changed over time, and that strandings and specific human interaction types are clustered in certain counties along the coast. Though Higgins et al. (2015b) found that stranding reporting rates both changed over time and were different across species, seasons, and network areas, this variation likely remains relatively consistent over time and space (</w:t>
+        <w:t xml:space="preserve">Our results highlight spatio-temporal stranding hotspots in Oregon and Washington from 1989-2015. Our data show that harbor seals are the most commonly stranding species in Washington while the other species strand more frequently in Oregon, that strandings exhibit a seasonal peak, that more males have stranded than females though the sex composition varies by age, that the prevalence of human interactions varies by sex, age class, and species, that the number of strandings and human interactions has changed over time, and that strandings and specific human interaction types are clustered in certain counties along the coast. Though Huggins et al. (2015b) found that stranding reporting rates both changed over time and were different across species, seasons, and network areas, this variation likely remains relatively consistent over time and space (</w:t>
       </w:r>
       <w:r>
         <w:rPr>
@@ -753,7 +760,7 @@
         <w:pStyle w:val="BodyText"/>
       </w:pPr>
       <w:r>
-        <w:t xml:space="preserve">Overall strandings - The number and relative distribution of species stranded along the coasts of Oregon and Washington (Table 1) can be largely explained by the local abundance and demographic characteristics of each species. The absolute number and relative distribution of strandings are different across species, and stranding hotspots are similar to those that have been previously identified for cetaceans and pinnipeds (Norman et al. 2004; Lee 2016). In Washington, harbor seals primarily strand in Puget Sound due to the large number of haulouts and rookeries in the area. Guadalupe fur seal stranding hotspots do not occur north of the Columbia River (Figure 11), as few individuals likely range farther north or into inland Washington waters. Similarly, northern fur seal strandings did not exhibit clustering in northern Washington or Puget Sound, possibly due to individuals spending more time foraging offshore or near rookeries in Alaska. Approximately two-thirds of Steller sea lion strandings during the study period occurred in Oregon, likely due to the three large breeding sites along the coast. These results align with findings from other coastal areas where patterns in marine mammal strandings reflect either local abundance or seasonal distribution of species (Woodhouse et al. 1991; Norman et al. 2004; Maldini et al. 2005; Leeney et al. 2008; Pyenson et al. 2010; Peltier et al. 2014; Frungillo et al. 2014; Johnston 2015).</w:t>
+        <w:t xml:space="preserve">Overall strandings - The number and relative distribution of species stranded along the coasts of Oregon and Washington (Table 1) can be largely explained by the local abundance and demographic characteristics of each species. The absolute number and relative distribution of strandings are different across species, and stranding hotspots are similar to those that have been previously identified for cetaceans and pinnipeds (Norman et al. 2004; Lee 2016). In Washington, harbor seals primarily strand in Puget Sound due to the large number of haulouts and rookeries in the area. Guadalupe fur seal stranding hotspots do not occur north of the Columbia River (Figure 10), as few individuals likely range farther north or into inland Washington waters. Similarly, northern fur seal strandings did not exhibit clustering in northern Washington or Puget Sound, possibly due to individuals spending more time foraging offshore or near rookeries in Alaska. Approximately two-thirds of Steller sea lion strandings during the study period occurred in Oregon, likely due to the three large breeding sites along the coast. These results align with findings from other coastal areas where patterns in marine mammal strandings reflect either local abundance or seasonal distribution of species (Woodhouse et al. 1991; Norman et al. 2004; Maldini et al. 2005; Leeney et al. 2008; Pyenson et al. 2010; Peltier et al. 2014; Frungillo et al. 2014; Johnston 2015).</w:t>
       </w:r>
     </w:p>
     <w:p>
@@ -831,62 +838,7 @@
               <a:graphicData uri="http://schemas.openxmlformats.org/drawingml/2006/picture">
                 <pic:pic>
                   <pic:nvPicPr>
-                    <pic:cNvPr descr="OR_WA_Strandings_draftmanuscript_files/figure-docx/unnamed-chunk-3-1.png" id="0" name="Picture"/>
-                    <pic:cNvPicPr>
-                      <a:picLocks noChangeArrowheads="1" noChangeAspect="1"/>
-                    </pic:cNvPicPr>
-                  </pic:nvPicPr>
-                  <pic:blipFill>
-                    <a:blip r:embed="rId21"/>
-                    <a:stretch>
-                      <a:fillRect/>
-                    </a:stretch>
-                  </pic:blipFill>
-                  <pic:spPr bwMode="auto">
-                    <a:xfrm>
-                      <a:off x="0" y="0"/>
-                      <a:ext cx="5334000" cy="6477000"/>
-                    </a:xfrm>
-                    <a:prstGeom prst="rect">
-                      <a:avLst/>
-                    </a:prstGeom>
-                    <a:noFill/>
-                    <a:ln w="9525">
-                      <a:noFill/>
-                      <a:headEnd/>
-                      <a:tailEnd/>
-                    </a:ln>
-                  </pic:spPr>
-                </pic:pic>
-              </a:graphicData>
-            </a:graphic>
-          </wp:inline>
-        </w:drawing>
-      </w:r>
-    </w:p>
-    <w:p>
-      <w:pPr>
-        <w:pStyle w:val="BodyText"/>
-      </w:pPr>
-      <w:r>
-        <w:t xml:space="preserve">Figure 1: (a) Boxplot of annual stranding cases for each species, showing higher average strandings for harbor seals and California sea lions; and (b) boxplot of annual human interactions by type, showing a high number of gunshot wounds for California sea lions and Steller sea lions and other cases for harbor seals.</w:t>
-      </w:r>
-    </w:p>
-    <w:p>
-      <w:pPr>
-        <w:pStyle w:val="BodyText"/>
-      </w:pPr>
-      <w:r>
-        <w:drawing>
-          <wp:inline>
-            <wp:extent cx="5334000" cy="6477000"/>
-            <wp:effectExtent b="0" l="0" r="0" t="0"/>
-            <wp:docPr descr="" id="1" name="Picture"/>
-            <a:graphic>
-              <a:graphicData uri="http://schemas.openxmlformats.org/drawingml/2006/picture">
-                <pic:pic>
-                  <pic:nvPicPr>
-                    <pic:cNvPr descr="OR_WA_Strandings_draftmanuscript_files/figure-docx/unnamed-chunk-4-1.png" id="0" name="Picture"/>
+                    <pic:cNvPr descr="OR_WA_Strandings_draftmanuscript_files/figure-docx/unnamed-chunk-2-1.png" id="0" name="Picture"/>
                     <pic:cNvPicPr>
                       <a:picLocks noChangeArrowheads="1" noChangeAspect="1"/>
                     </pic:cNvPicPr>
@@ -924,7 +876,7 @@
         <w:pStyle w:val="BodyText"/>
       </w:pPr>
       <w:r>
-        <w:t xml:space="preserve">Figure 2: (a) Increasing annual strandings over the study period (y = 1.1x, z = 44.7, p &lt; 0.01) (n = 14,167) likely at least in part due to Prescott Grant Program in the mid-2000s; and (b) increasing total annual HI cases (n = 1,513) (y = 1.1x, z = 27.2, p &lt; 0.001), specifically increasing gunshot wounds (y = 6.5x, z = 14.8, p &lt; 0.001), fisheries entanglements (y = 3.7x, z = 9.9, p &lt; 0.001), and boat injuries (y = 1.1x, 25.5, p &lt; 0.001) over the study period.</w:t>
+        <w:t xml:space="preserve">Figure 1: (a) Boxplot of annual stranding cases for each species, showing higher average strandings for harbor seals and California sea lions; and (b) boxplot of annual human interactions by type, showing a high number of gunshot wounds for California sea lions and Steller sea lions and other cases for harbor seals.</w:t>
       </w:r>
     </w:p>
     <w:p>
@@ -941,7 +893,7 @@
               <a:graphicData uri="http://schemas.openxmlformats.org/drawingml/2006/picture">
                 <pic:pic>
                   <pic:nvPicPr>
-                    <pic:cNvPr descr="OR_WA_Strandings_draftmanuscript_files/figure-docx/unnamed-chunk-5-1.png" id="0" name="Picture"/>
+                    <pic:cNvPr descr="OR_WA_Strandings_draftmanuscript_files/figure-docx/unnamed-chunk-3-1.png" id="0" name="Picture"/>
                     <pic:cNvPicPr>
                       <a:picLocks noChangeArrowheads="1" noChangeAspect="1"/>
                     </pic:cNvPicPr>
@@ -979,7 +931,7 @@
         <w:pStyle w:val="BodyText"/>
       </w:pPr>
       <w:r>
-        <w:t xml:space="preserve">Figure 3: Annual strandings per species shows increasing strandings in harbor seals (y = 3.1x, z = 55.2, p &lt; 0.001) and California sea lions (y = 1.1x, z = 53.8, p &lt; 0.001) and decreasing for Guadalupe fur seals (y = -11.8x, z = -23.8, p &lt; 0.001), northern elephant seals (y = -6.2x, z = -34.9, p &lt; 0.001), Steller sea lions (y = -2.7x, z = -26.7, p &lt; 0.001), and northern fur seals (y = -19.8x, z = -31.5, p &lt; 0.001); and (b) human interaction cases similarly increasing for harbor seals (y = 1.9x, z = 10.5, p &lt; 0.001) and California sea lions (y = 1.1x, z = 24.9, p &lt; 0.001) and significantly decreasing for the other species.</w:t>
+        <w:t xml:space="preserve">Figure 2: Increasing annual strandings (n = 14,167) over the study period denoted by black regression line (y = 1.1x, z = 44.7, p &lt; 0.01) likely at least in part due to Prescott Grant Program in the mid-2000s; and increasing strandings in harbor seals (y = 3.1x, z = 55.2, p &lt; 0.001) and California sea lions (y = 1.1x, z = 53.8, p &lt; 0.001) and decreasing for Guadalupe fur seals (y = -11.8x, z = -23.8, p &lt; 0.001), northern elephant seals (y = -6.2x, z = -34.9, p &lt; 0.001), Steller sea lions (y = -2.7x, z = -26.7, p &lt; 0.001), and northern fur seals (y = -19.8x, z = -31.5, p &lt; 0.001). Regression lines not shown for individual species for readability.</w:t>
       </w:r>
     </w:p>
     <w:p>
@@ -996,7 +948,7 @@
               <a:graphicData uri="http://schemas.openxmlformats.org/drawingml/2006/picture">
                 <pic:pic>
                   <pic:nvPicPr>
-                    <pic:cNvPr descr="OR_WA_Strandings_draftmanuscript_files/figure-docx/unnamed-chunk-6-1.png" id="0" name="Picture"/>
+                    <pic:cNvPr descr="OR_WA_Strandings_draftmanuscript_files/figure-docx/unnamed-chunk-4-1.png" id="0" name="Picture"/>
                     <pic:cNvPicPr>
                       <a:picLocks noChangeArrowheads="1" noChangeAspect="1"/>
                     </pic:cNvPicPr>
@@ -1034,7 +986,7 @@
         <w:pStyle w:val="BodyText"/>
       </w:pPr>
       <w:r>
-        <w:t xml:space="preserve">Figure 4: Prevalence of human interaction cases (a) increasing for all combined species (y = 0.005x, t = 5.8, p &lt; 0.001, r-sq = 0.55) and (b) increasing for gunshot wounds (y = 0.03x, t = 7.5, p &lt; 0.001), fisheries entanglements (y = 0.02x, t = 3.6, p &lt; 0.001), boat injuries (y = 0.001x, t = 6.1, p &lt; 0.001), and other (y = 0.03x, t = 6.1, p &lt; 0.001).</w:t>
+        <w:t xml:space="preserve">Figure 3: (a) Annual combined HI cases overall () and per species shows increasing for harbor seals (y = 1.9x, z = 10.5, p &lt; 0.001) and California sea lions (y = 1.1x, z = 24.9, p &lt; 0.001) and significantly decreasing for the other species, and (b) HI TYPES.</w:t>
       </w:r>
     </w:p>
     <w:p>
@@ -1044,14 +996,14 @@
       <w:r>
         <w:drawing>
           <wp:inline>
-            <wp:extent cx="5334000" cy="6477000"/>
+            <wp:extent cx="5334000" cy="3810000"/>
             <wp:effectExtent b="0" l="0" r="0" t="0"/>
             <wp:docPr descr="" id="1" name="Picture"/>
             <a:graphic>
               <a:graphicData uri="http://schemas.openxmlformats.org/drawingml/2006/picture">
                 <pic:pic>
                   <pic:nvPicPr>
-                    <pic:cNvPr descr="OR_WA_Strandings_draftmanuscript_files/figure-docx/unnamed-chunk-7-1.png" id="0" name="Picture"/>
+                    <pic:cNvPr descr="OR_WA_Strandings_draftmanuscript_files/figure-docx/unnamed-chunk-5-1.png" id="0" name="Picture"/>
                     <pic:cNvPicPr>
                       <a:picLocks noChangeArrowheads="1" noChangeAspect="1"/>
                     </pic:cNvPicPr>
@@ -1065,7 +1017,7 @@
                   <pic:spPr bwMode="auto">
                     <a:xfrm>
                       <a:off x="0" y="0"/>
-                      <a:ext cx="5334000" cy="6477000"/>
+                      <a:ext cx="5334000" cy="3810000"/>
                     </a:xfrm>
                     <a:prstGeom prst="rect">
                       <a:avLst/>
@@ -1089,7 +1041,7 @@
         <w:pStyle w:val="BodyText"/>
       </w:pPr>
       <w:r>
-        <w:t xml:space="preserve">Figure 5: Sum of human interaction cases across years for each month according to (a) age class, showing summer peak for human interaction cases for pups; and (b) human interaction type, showing a high number of fisheries cases in August and other in July.</w:t>
+        <w:t xml:space="preserve">Figure 4: Prevalence of human interaction cases (a) increasing for all combined species (denoted by black regression line, y = 0.005x, t = 5.8, p &lt; 0.001, r-sq = 0.55) and increasing for California sea lions (y = 0.003x, t = 1.9, p &lt; 0.05) and northern fur seals (y = 0.08x, t = 1.8, p &lt; 0.1), and decreasing for northern elephant seals (y = -0.08x, t = -2.0, p &lt; 0.05); (b) increasing for all types combined () and for each HI case type: gunshot wounds (y = 0.03x, t = 7.5, p &lt; 0.001), fisheries entanglements (y = 0.02x, t = 3.6, p &lt; 0.001), boat injuries (y = 0.001x, t = 6.1, p &lt; 0.001), and other (y = 0.03x, t = 6.1, p &lt; 0.001). Regression lines not shown for individual species and HI case types.</w:t>
       </w:r>
     </w:p>
     <w:p>
@@ -1106,7 +1058,7 @@
               <a:graphicData uri="http://schemas.openxmlformats.org/drawingml/2006/picture">
                 <pic:pic>
                   <pic:nvPicPr>
-                    <pic:cNvPr descr="OR_WA_Strandings_draftmanuscript_files/figure-docx/unnamed-chunk-8-1.png" id="0" name="Picture"/>
+                    <pic:cNvPr descr="OR_WA_Strandings_draftmanuscript_files/figure-docx/unnamed-chunk-6-1.png" id="0" name="Picture"/>
                     <pic:cNvPicPr>
                       <a:picLocks noChangeArrowheads="1" noChangeAspect="1"/>
                     </pic:cNvPicPr>
@@ -1144,7 +1096,7 @@
         <w:pStyle w:val="BodyText"/>
       </w:pPr>
       <w:r>
-        <w:t xml:space="preserve">Figure 6: Sum of cases within months across all years for each species shows (a) a summer peak in all strandings for harbor seals and (b) a summer peak in human interaction cases for harbor seals and greater variability in late spring for California sea lions.</w:t>
+        <w:t xml:space="preserve">Figure 5: Sum of human interaction cases across years for each month according to (a) species; (b) age class, showing summer peak for human interaction cases for pups; and (c) human interaction type, showing a high number of fisheries cases in August and other in July.</w:t>
       </w:r>
     </w:p>
     <w:p>
@@ -1161,7 +1113,7 @@
               <a:graphicData uri="http://schemas.openxmlformats.org/drawingml/2006/picture">
                 <pic:pic>
                   <pic:nvPicPr>
-                    <pic:cNvPr descr="OR_WA_Strandings_draftmanuscript_files/figure-docx/unnamed-chunk-9-1.png" id="0" name="Picture"/>
+                    <pic:cNvPr descr="OR_WA_Strandings_draftmanuscript_files/figure-docx/unnamed-chunk-8-1.png" id="0" name="Picture"/>
                     <pic:cNvPicPr>
                       <a:picLocks noChangeArrowheads="1" noChangeAspect="1"/>
                     </pic:cNvPicPr>
@@ -1199,7 +1151,7 @@
         <w:pStyle w:val="BodyText"/>
       </w:pPr>
       <w:r>
-        <w:t xml:space="preserve">Figure 7: Boxplot of monthly strandings over the study period shows increasing average and variability in both states.</w:t>
+        <w:t xml:space="preserve">Figure 6: Boxplot of monthly strandings over the study period shows increasing average and variability in both states.</w:t>
       </w:r>
     </w:p>
     <w:p>
@@ -1216,7 +1168,7 @@
               <a:graphicData uri="http://schemas.openxmlformats.org/drawingml/2006/picture">
                 <pic:pic>
                   <pic:nvPicPr>
-                    <pic:cNvPr descr="OR_WA_Strandings_draftmanuscript_files/figure-docx/unnamed-chunk-10-1.png" id="0" name="Picture"/>
+                    <pic:cNvPr descr="OR_WA_Strandings_draftmanuscript_files/figure-docx/unnamed-chunk-9-1.png" id="0" name="Picture"/>
                     <pic:cNvPicPr>
                       <a:picLocks noChangeArrowheads="1" noChangeAspect="1"/>
                     </pic:cNvPicPr>
@@ -1254,7 +1206,7 @@
         <w:pStyle w:val="BodyText"/>
       </w:pPr>
       <w:r>
-        <w:t xml:space="preserve">Figure 8: Total strandings (above) and human interaction cases (below) for counties in Washington (left of dashed line) and Oregon (right of dashed line) show higher strandings in Lincoln, San Juan, and Pierce, and proportionally higher HI cases in Clatsop and Pacific.</w:t>
+        <w:t xml:space="preserve">Figure 7: Total strandings (above) and human interaction cases (below) for counties in Washington (left of dashed line) and Oregon (right of dashed line) show higher strandings in Lincoln, San Juan, and Pierce, and proportionally higher HI cases in Clatsop and Pacific.</w:t>
       </w:r>
     </w:p>
     <w:p>
@@ -1271,7 +1223,7 @@
               <a:graphicData uri="http://schemas.openxmlformats.org/drawingml/2006/picture">
                 <pic:pic>
                   <pic:nvPicPr>
-                    <pic:cNvPr descr="OR_WA_Strandings_draftmanuscript_files/figure-docx/unnamed-chunk-11-1.png" id="0" name="Picture"/>
+                    <pic:cNvPr descr="OR_WA_Strandings_draftmanuscript_files/figure-docx/unnamed-chunk-10-1.png" id="0" name="Picture"/>
                     <pic:cNvPicPr>
                       <a:picLocks noChangeArrowheads="1" noChangeAspect="1"/>
                     </pic:cNvPicPr>
@@ -1309,7 +1261,7 @@
         <w:pStyle w:val="BodyText"/>
       </w:pPr>
       <w:r>
-        <w:t xml:space="preserve">Figure 9: Kernel density plot showing hotspots of human interaction cases in Washington, with fisheries and boat collisions distributed throughout Puget Sound, and gunshot wounds occurring along the southern coast, particularly at the Columbia River.</w:t>
+        <w:t xml:space="preserve">Figure 8: Kernel density plot showing hotspots of human interaction cases in Washington, with fisheries and boat collisions distributed throughout Puget Sound, and gunshot wounds occurring along the southern coast, particularly at the Columbia River.</w:t>
       </w:r>
     </w:p>
     <w:p>
@@ -1326,7 +1278,7 @@
               <a:graphicData uri="http://schemas.openxmlformats.org/drawingml/2006/picture">
                 <pic:pic>
                   <pic:nvPicPr>
-                    <pic:cNvPr descr="OR_WA_Strandings_draftmanuscript_files/figure-docx/unnamed-chunk-12-1.png" id="0" name="Picture"/>
+                    <pic:cNvPr descr="OR_WA_Strandings_draftmanuscript_files/figure-docx/unnamed-chunk-11-1.png" id="0" name="Picture"/>
                     <pic:cNvPicPr>
                       <a:picLocks noChangeArrowheads="1" noChangeAspect="1"/>
                     </pic:cNvPicPr>
@@ -1364,7 +1316,7 @@
         <w:pStyle w:val="BodyText"/>
       </w:pPr>
       <w:r>
-        <w:t xml:space="preserve">Figure 10: Kernel density plot showing hotspots of human interaction cases in Oregon, with fisheries and boat collisions distributed along the northern coast, and gunshot wounds focused near Astoria and the Columbia River.</w:t>
+        <w:t xml:space="preserve">Figure 9: Kernel density plot showing hotspots of human interaction cases in Oregon, with fisheries and boat collisions distributed along the northern coast, and gunshot wounds focused near Astoria and the Columbia River.</w:t>
       </w:r>
     </w:p>
     <w:p>
@@ -1381,7 +1333,7 @@
               <a:graphicData uri="http://schemas.openxmlformats.org/drawingml/2006/picture">
                 <pic:pic>
                   <pic:nvPicPr>
-                    <pic:cNvPr descr="OR_WA_Strandings_draftmanuscript_files/figure-docx/unnamed-chunk-13-1.png" id="0" name="Picture"/>
+                    <pic:cNvPr descr="OR_WA_Strandings_draftmanuscript_files/figure-docx/unnamed-chunk-12-1.png" id="0" name="Picture"/>
                     <pic:cNvPicPr>
                       <a:picLocks noChangeArrowheads="1" noChangeAspect="1"/>
                     </pic:cNvPicPr>
@@ -1419,7 +1371,7 @@
         <w:pStyle w:val="BodyText"/>
       </w:pPr>
       <w:r>
-        <w:t xml:space="preserve">Figure 11: Kernel density plot of species stranding hotspots in Washington.</w:t>
+        <w:t xml:space="preserve">Figure 10: Kernel density plot of species stranding hotspots in Washington.</w:t>
       </w:r>
     </w:p>
     <w:p>
@@ -1436,7 +1388,7 @@
               <a:graphicData uri="http://schemas.openxmlformats.org/drawingml/2006/picture">
                 <pic:pic>
                   <pic:nvPicPr>
-                    <pic:cNvPr descr="OR_WA_Strandings_draftmanuscript_files/figure-docx/unnamed-chunk-14-1.png" id="0" name="Picture"/>
+                    <pic:cNvPr descr="OR_WA_Strandings_draftmanuscript_files/figure-docx/unnamed-chunk-13-1.png" id="0" name="Picture"/>
                     <pic:cNvPicPr>
                       <a:picLocks noChangeArrowheads="1" noChangeAspect="1"/>
                     </pic:cNvPicPr>
@@ -1474,7 +1426,7 @@
         <w:pStyle w:val="BodyText"/>
       </w:pPr>
       <w:r>
-        <w:t xml:space="preserve">Figure 12: Kernel density plot of species stranding hotspots in Oregon.</w:t>
+        <w:t xml:space="preserve">Figure 11: Kernel density plot of species stranding hotspots in Oregon.</w:t>
       </w:r>
     </w:p>
     <w:p>
@@ -7381,7 +7333,7 @@
         <w:pStyle w:val="BodyText"/>
       </w:pPr>
       <w:r>
-        <w:t xml:space="preserve">Higgins, J.L., Leahy, C.L., Calambokidis, J., Lambourn, D., Jeffries, S.J. and others. 2013. Causes and patterns of harbor seal (</w:t>
+        <w:t xml:space="preserve">Huggins, J.L., Leahy, C.L., Calambokidis, J., Lambourn, D., Jeffries, S.J. and others. 2013. Causes and patterns of harbor seal (</w:t>
       </w:r>
       <w:r>
         <w:rPr>
@@ -7398,15 +7350,15 @@
         <w:pStyle w:val="BodyText"/>
       </w:pPr>
       <w:r>
-        <w:t xml:space="preserve">Higgins, J. L., Raverty, S. A., Norman, S. A., Calambokidis, J., Gaydos, J. K., Duffield, D. A., &amp; ... Barre, L. 2015a. Increased harbor porpoise mortality in the Pacific Northwest, USA: understanding when higher levels may be normal. Diseases of Aquatic Organisms, 115(2), 93-102.</w:t>
-      </w:r>
-    </w:p>
-    <w:p>
-      <w:pPr>
-        <w:pStyle w:val="BodyText"/>
-      </w:pPr>
-      <w:r>
-        <w:t xml:space="preserve">Higgins, J.L, Oliver, J., Lambourn, D.M., Calambokidis, J., Diehl, B. and S. Jeffries. 2015. Dedicated beach surveys along the central Washington coast reveal a high proportion of unreported marine mammal strandings. Marine Mammal Science 31(2): 782-789.</w:t>
+        <w:t xml:space="preserve">Huggins, J. L., Raverty, S. A., Norman, S. A., Calambokidis, J., Gaydos, J. K., Duffield, D. A., &amp; ... Barre, L. 2015a. Increased harbor porpoise mortality in the Pacific Northwest, USA: understanding when higher levels may be normal. Diseases of Aquatic Organisms, 115(2), 93-102.</w:t>
+      </w:r>
+    </w:p>
+    <w:p>
+      <w:pPr>
+        <w:pStyle w:val="BodyText"/>
+      </w:pPr>
+      <w:r>
+        <w:t xml:space="preserve">Huggins, J.L, Oliver, J., Lambourn, D.M., Calambokidis, J., Diehl, B. and S. Jeffries. 2015. Dedicated beach surveys along the central Washington coast reveal a high proportion of unreported marine mammal strandings. Marine Mammal Science 31(2): 782-789.</w:t>
       </w:r>
     </w:p>
     <w:p>
@@ -7974,7 +7926,7 @@
     </w:lvl>
   </w:abstractNum>
   <w:abstractNum w:abstractNumId="990">
-    <w:nsid w:val="5c6402ed"/>
+    <w:nsid w:val="e7806b82"/>
     <w:multiLevelType w:val="multilevel"/>
     <w:lvl w:ilvl="0">
       <w:numFmt w:val="bullet"/>

</xml_diff>

<commit_message>
New figures and color palette!
</commit_message>
<xml_diff>
--- a/OR_WA_Strandings_draftmanuscript.docx
+++ b/OR_WA_Strandings_draftmanuscript.docx
@@ -2,13 +2,6 @@
 <file path=word/document.xml><?xml version="1.0" encoding="utf-8"?>
 <w:document xmlns:w="http://schemas.openxmlformats.org/wordprocessingml/2006/main" xmlns:m="http://schemas.openxmlformats.org/officeDocument/2006/math" xmlns:r="http://schemas.openxmlformats.org/officeDocument/2006/relationships" xmlns:o="urn:schemas-microsoft-com:office:office" xmlns:v="urn:schemas-microsoft-com:vml" xmlns:w10="urn:schemas-microsoft-com:office:word" xmlns:a="http://schemas.openxmlformats.org/drawingml/2006/main" xmlns:pic="http://schemas.openxmlformats.org/drawingml/2006/picture" xmlns:wp="http://schemas.openxmlformats.org/drawingml/2006/wordprocessingDrawing">
   <w:body>
-    <w:p>
-      <w:pPr>
-        <w:pStyle w:val="Heading6"/>
-      </w:pPr>
-      <w:bookmarkStart w:id="21" w:name="section"/>
-      <w:bookmarkEnd w:id="21"/>
-    </w:p>
     <w:p>
       <w:pPr>
         <w:pStyle w:val="FirstParagraph"/>
@@ -844,7 +837,7 @@
                     </pic:cNvPicPr>
                   </pic:nvPicPr>
                   <pic:blipFill>
-                    <a:blip r:embed="rId22"/>
+                    <a:blip r:embed="rId21"/>
                     <a:stretch>
                       <a:fillRect/>
                     </a:stretch>
@@ -886,6 +879,61 @@
       <w:r>
         <w:drawing>
           <wp:inline>
+            <wp:extent cx="5334000" cy="4191000"/>
+            <wp:effectExtent b="0" l="0" r="0" t="0"/>
+            <wp:docPr descr="" id="1" name="Picture"/>
+            <a:graphic>
+              <a:graphicData uri="http://schemas.openxmlformats.org/drawingml/2006/picture">
+                <pic:pic>
+                  <pic:nvPicPr>
+                    <pic:cNvPr descr="OR_WA_Strandings_draftmanuscript_files/figure-docx/unnamed-chunk-3-1.png" id="0" name="Picture"/>
+                    <pic:cNvPicPr>
+                      <a:picLocks noChangeArrowheads="1" noChangeAspect="1"/>
+                    </pic:cNvPicPr>
+                  </pic:nvPicPr>
+                  <pic:blipFill>
+                    <a:blip r:embed="rId22"/>
+                    <a:stretch>
+                      <a:fillRect/>
+                    </a:stretch>
+                  </pic:blipFill>
+                  <pic:spPr bwMode="auto">
+                    <a:xfrm>
+                      <a:off x="0" y="0"/>
+                      <a:ext cx="5334000" cy="4191000"/>
+                    </a:xfrm>
+                    <a:prstGeom prst="rect">
+                      <a:avLst/>
+                    </a:prstGeom>
+                    <a:noFill/>
+                    <a:ln w="9525">
+                      <a:noFill/>
+                      <a:headEnd/>
+                      <a:tailEnd/>
+                    </a:ln>
+                  </pic:spPr>
+                </pic:pic>
+              </a:graphicData>
+            </a:graphic>
+          </wp:inline>
+        </w:drawing>
+      </w:r>
+    </w:p>
+    <w:p>
+      <w:pPr>
+        <w:pStyle w:val="BodyText"/>
+      </w:pPr>
+      <w:r>
+        <w:t xml:space="preserve">Figure 2: Increasing annual strandings (n = 14,167) over the study period denoted by black regression line (y = 1.1x, z = 44.7, p &lt; 0.01) likely at least in part due to Prescott Grant Program in the mid-2000s; and increasing strandings in harbor seals (y = 3.1x, z = 55.2, p &lt; 0.001) and California sea lions (y = 1.1x, z = 53.8, p &lt; 0.001) and decreasing for Guadalupe fur seals (y = -11.8x, z = -23.8, p &lt; 0.001), northern elephant seals (y = -6.2x, z = -34.9, p &lt; 0.001), Steller sea lions (y = -2.7x, z = -26.7, p &lt; 0.001), and northern fur seals (y = -19.8x, z = -31.5, p &lt; 0.001). Regression lines not shown for individual species for readability.</w:t>
+      </w:r>
+    </w:p>
+    <w:p>
+      <w:pPr>
+        <w:pStyle w:val="BodyText"/>
+      </w:pPr>
+      <w:r>
+        <w:drawing>
+          <wp:inline>
             <wp:extent cx="5334000" cy="6477000"/>
             <wp:effectExtent b="0" l="0" r="0" t="0"/>
             <wp:docPr descr="" id="1" name="Picture"/>
@@ -893,7 +941,7 @@
               <a:graphicData uri="http://schemas.openxmlformats.org/drawingml/2006/picture">
                 <pic:pic>
                   <pic:nvPicPr>
-                    <pic:cNvPr descr="OR_WA_Strandings_draftmanuscript_files/figure-docx/unnamed-chunk-3-1.png" id="0" name="Picture"/>
+                    <pic:cNvPr descr="OR_WA_Strandings_draftmanuscript_files/figure-docx/unnamed-chunk-4-1.png" id="0" name="Picture"/>
                     <pic:cNvPicPr>
                       <a:picLocks noChangeArrowheads="1" noChangeAspect="1"/>
                     </pic:cNvPicPr>
@@ -931,7 +979,7 @@
         <w:pStyle w:val="BodyText"/>
       </w:pPr>
       <w:r>
-        <w:t xml:space="preserve">Figure 2: Increasing annual strandings (n = 14,167) over the study period denoted by black regression line (y = 1.1x, z = 44.7, p &lt; 0.01) likely at least in part due to Prescott Grant Program in the mid-2000s; and increasing strandings in harbor seals (y = 3.1x, z = 55.2, p &lt; 0.001) and California sea lions (y = 1.1x, z = 53.8, p &lt; 0.001) and decreasing for Guadalupe fur seals (y = -11.8x, z = -23.8, p &lt; 0.001), northern elephant seals (y = -6.2x, z = -34.9, p &lt; 0.001), Steller sea lions (y = -2.7x, z = -26.7, p &lt; 0.001), and northern fur seals (y = -19.8x, z = -31.5, p &lt; 0.001). Regression lines not shown for individual species for readability.</w:t>
+        <w:t xml:space="preserve">Figure 3: (a) Annual combined HI cases overall () and per species shows increasing for harbor seals (y = 1.9x, z = 10.5, p &lt; 0.001) and California sea lions (y = 1.1x, z = 24.9, p &lt; 0.001) and significantly decreasing for the other species, and (b) HI TYPES.</w:t>
       </w:r>
     </w:p>
     <w:p>
@@ -948,7 +996,7 @@
               <a:graphicData uri="http://schemas.openxmlformats.org/drawingml/2006/picture">
                 <pic:pic>
                   <pic:nvPicPr>
-                    <pic:cNvPr descr="OR_WA_Strandings_draftmanuscript_files/figure-docx/unnamed-chunk-4-1.png" id="0" name="Picture"/>
+                    <pic:cNvPr descr="OR_WA_Strandings_draftmanuscript_files/figure-docx/unnamed-chunk-5-1.png" id="0" name="Picture"/>
                     <pic:cNvPicPr>
                       <a:picLocks noChangeArrowheads="1" noChangeAspect="1"/>
                     </pic:cNvPicPr>
@@ -986,7 +1034,7 @@
         <w:pStyle w:val="BodyText"/>
       </w:pPr>
       <w:r>
-        <w:t xml:space="preserve">Figure 3: (a) Annual combined HI cases overall () and per species shows increasing for harbor seals (y = 1.9x, z = 10.5, p &lt; 0.001) and California sea lions (y = 1.1x, z = 24.9, p &lt; 0.001) and significantly decreasing for the other species, and (b) HI TYPES.</w:t>
+        <w:t xml:space="preserve">Figure 4: Prevalence of human interaction cases (a) increasing for all combined species (denoted by black regression line, y = 0.005x, t = 5.8, p &lt; 0.001, r-sq = 0.55) and increasing for California sea lions (y = 0.003x, t = 1.9, p &lt; 0.05) and northern fur seals (y = 0.08x, t = 1.8, p &lt; 0.1), and decreasing for northern elephant seals (y = -0.08x, t = -2.0, p &lt; 0.05); (b) increasing for all types combined () and for each HI case type: gunshot wounds (y = 0.03x, t = 7.5, p &lt; 0.001), fisheries entanglements (y = 0.02x, t = 3.6, p &lt; 0.001), boat injuries (y = 0.001x, t = 6.1, p &lt; 0.001), and other (y = 0.03x, t = 6.1, p &lt; 0.001). Regression lines not shown for individual species and HI case types.</w:t>
       </w:r>
     </w:p>
     <w:p>
@@ -996,14 +1044,14 @@
       <w:r>
         <w:drawing>
           <wp:inline>
-            <wp:extent cx="5334000" cy="3810000"/>
+            <wp:extent cx="5334000" cy="6477000"/>
             <wp:effectExtent b="0" l="0" r="0" t="0"/>
             <wp:docPr descr="" id="1" name="Picture"/>
             <a:graphic>
               <a:graphicData uri="http://schemas.openxmlformats.org/drawingml/2006/picture">
                 <pic:pic>
                   <pic:nvPicPr>
-                    <pic:cNvPr descr="OR_WA_Strandings_draftmanuscript_files/figure-docx/unnamed-chunk-5-1.png" id="0" name="Picture"/>
+                    <pic:cNvPr descr="OR_WA_Strandings_draftmanuscript_files/figure-docx/unnamed-chunk-6-1.png" id="0" name="Picture"/>
                     <pic:cNvPicPr>
                       <a:picLocks noChangeArrowheads="1" noChangeAspect="1"/>
                     </pic:cNvPicPr>
@@ -1017,7 +1065,7 @@
                   <pic:spPr bwMode="auto">
                     <a:xfrm>
                       <a:off x="0" y="0"/>
-                      <a:ext cx="5334000" cy="3810000"/>
+                      <a:ext cx="5334000" cy="6477000"/>
                     </a:xfrm>
                     <a:prstGeom prst="rect">
                       <a:avLst/>
@@ -1041,7 +1089,7 @@
         <w:pStyle w:val="BodyText"/>
       </w:pPr>
       <w:r>
-        <w:t xml:space="preserve">Figure 4: Prevalence of human interaction cases (a) increasing for all combined species (denoted by black regression line, y = 0.005x, t = 5.8, p &lt; 0.001, r-sq = 0.55) and increasing for California sea lions (y = 0.003x, t = 1.9, p &lt; 0.05) and northern fur seals (y = 0.08x, t = 1.8, p &lt; 0.1), and decreasing for northern elephant seals (y = -0.08x, t = -2.0, p &lt; 0.05); (b) increasing for all types combined () and for each HI case type: gunshot wounds (y = 0.03x, t = 7.5, p &lt; 0.001), fisheries entanglements (y = 0.02x, t = 3.6, p &lt; 0.001), boat injuries (y = 0.001x, t = 6.1, p &lt; 0.001), and other (y = 0.03x, t = 6.1, p &lt; 0.001). Regression lines not shown for individual species and HI case types.</w:t>
+        <w:t xml:space="preserve">Figure 5: Sum of human interaction cases across years for each month according to (a) species; (b) age class, showing summer peak for human interaction cases for pups; and (c) human interaction type, showing a high number of fisheries cases in August and other in July.</w:t>
       </w:r>
     </w:p>
     <w:p>
@@ -1058,7 +1106,7 @@
               <a:graphicData uri="http://schemas.openxmlformats.org/drawingml/2006/picture">
                 <pic:pic>
                   <pic:nvPicPr>
-                    <pic:cNvPr descr="OR_WA_Strandings_draftmanuscript_files/figure-docx/unnamed-chunk-6-1.png" id="0" name="Picture"/>
+                    <pic:cNvPr descr="OR_WA_Strandings_draftmanuscript_files/figure-docx/unnamed-chunk-8-1.png" id="0" name="Picture"/>
                     <pic:cNvPicPr>
                       <a:picLocks noChangeArrowheads="1" noChangeAspect="1"/>
                     </pic:cNvPicPr>
@@ -1096,7 +1144,7 @@
         <w:pStyle w:val="BodyText"/>
       </w:pPr>
       <w:r>
-        <w:t xml:space="preserve">Figure 5: Sum of human interaction cases across years for each month according to (a) species; (b) age class, showing summer peak for human interaction cases for pups; and (c) human interaction type, showing a high number of fisheries cases in August and other in July.</w:t>
+        <w:t xml:space="preserve">Figure 6: Boxplot of monthly strandings over the study period shows increasing average and variability in both states.</w:t>
       </w:r>
     </w:p>
     <w:p>
@@ -1113,7 +1161,7 @@
               <a:graphicData uri="http://schemas.openxmlformats.org/drawingml/2006/picture">
                 <pic:pic>
                   <pic:nvPicPr>
-                    <pic:cNvPr descr="OR_WA_Strandings_draftmanuscript_files/figure-docx/unnamed-chunk-8-1.png" id="0" name="Picture"/>
+                    <pic:cNvPr descr="OR_WA_Strandings_draftmanuscript_files/figure-docx/unnamed-chunk-9-1.png" id="0" name="Picture"/>
                     <pic:cNvPicPr>
                       <a:picLocks noChangeArrowheads="1" noChangeAspect="1"/>
                     </pic:cNvPicPr>
@@ -1151,7 +1199,7 @@
         <w:pStyle w:val="BodyText"/>
       </w:pPr>
       <w:r>
-        <w:t xml:space="preserve">Figure 6: Boxplot of monthly strandings over the study period shows increasing average and variability in both states.</w:t>
+        <w:t xml:space="preserve">Figure 7: Total strandings (above) and human interaction cases (below) for counties in Washington (left of dashed line) and Oregon (right of dashed line) show higher strandings in Lincoln, San Juan, and Pierce, and proportionally higher HI cases in Clatsop and Pacific.</w:t>
       </w:r>
     </w:p>
     <w:p>
@@ -1168,7 +1216,7 @@
               <a:graphicData uri="http://schemas.openxmlformats.org/drawingml/2006/picture">
                 <pic:pic>
                   <pic:nvPicPr>
-                    <pic:cNvPr descr="OR_WA_Strandings_draftmanuscript_files/figure-docx/unnamed-chunk-9-1.png" id="0" name="Picture"/>
+                    <pic:cNvPr descr="OR_WA_Strandings_draftmanuscript_files/figure-docx/unnamed-chunk-10-1.png" id="0" name="Picture"/>
                     <pic:cNvPicPr>
                       <a:picLocks noChangeArrowheads="1" noChangeAspect="1"/>
                     </pic:cNvPicPr>
@@ -1206,7 +1254,7 @@
         <w:pStyle w:val="BodyText"/>
       </w:pPr>
       <w:r>
-        <w:t xml:space="preserve">Figure 7: Total strandings (above) and human interaction cases (below) for counties in Washington (left of dashed line) and Oregon (right of dashed line) show higher strandings in Lincoln, San Juan, and Pierce, and proportionally higher HI cases in Clatsop and Pacific.</w:t>
+        <w:t xml:space="preserve">Figure 8: Kernel density plot showing hotspots of human interaction cases in Washington, with fisheries and boat collisions distributed throughout Puget Sound, and gunshot wounds occurring along the southern coast, particularly at the Columbia River.</w:t>
       </w:r>
     </w:p>
     <w:p>
@@ -1223,7 +1271,7 @@
               <a:graphicData uri="http://schemas.openxmlformats.org/drawingml/2006/picture">
                 <pic:pic>
                   <pic:nvPicPr>
-                    <pic:cNvPr descr="OR_WA_Strandings_draftmanuscript_files/figure-docx/unnamed-chunk-10-1.png" id="0" name="Picture"/>
+                    <pic:cNvPr descr="OR_WA_Strandings_draftmanuscript_files/figure-docx/unnamed-chunk-11-1.png" id="0" name="Picture"/>
                     <pic:cNvPicPr>
                       <a:picLocks noChangeArrowheads="1" noChangeAspect="1"/>
                     </pic:cNvPicPr>
@@ -1261,7 +1309,7 @@
         <w:pStyle w:val="BodyText"/>
       </w:pPr>
       <w:r>
-        <w:t xml:space="preserve">Figure 8: Kernel density plot showing hotspots of human interaction cases in Washington, with fisheries and boat collisions distributed throughout Puget Sound, and gunshot wounds occurring along the southern coast, particularly at the Columbia River.</w:t>
+        <w:t xml:space="preserve">Figure 9: Kernel density plot showing hotspots of human interaction cases in Oregon, with fisheries and boat collisions distributed along the northern coast, and gunshot wounds focused near Astoria and the Columbia River.</w:t>
       </w:r>
     </w:p>
     <w:p>
@@ -1278,7 +1326,7 @@
               <a:graphicData uri="http://schemas.openxmlformats.org/drawingml/2006/picture">
                 <pic:pic>
                   <pic:nvPicPr>
-                    <pic:cNvPr descr="OR_WA_Strandings_draftmanuscript_files/figure-docx/unnamed-chunk-11-1.png" id="0" name="Picture"/>
+                    <pic:cNvPr descr="OR_WA_Strandings_draftmanuscript_files/figure-docx/unnamed-chunk-12-1.png" id="0" name="Picture"/>
                     <pic:cNvPicPr>
                       <a:picLocks noChangeArrowheads="1" noChangeAspect="1"/>
                     </pic:cNvPicPr>
@@ -1316,7 +1364,7 @@
         <w:pStyle w:val="BodyText"/>
       </w:pPr>
       <w:r>
-        <w:t xml:space="preserve">Figure 9: Kernel density plot showing hotspots of human interaction cases in Oregon, with fisheries and boat collisions distributed along the northern coast, and gunshot wounds focused near Astoria and the Columbia River.</w:t>
+        <w:t xml:space="preserve">Figure 10: Kernel density plot of species stranding hotspots in Washington.</w:t>
       </w:r>
     </w:p>
     <w:p>
@@ -1333,7 +1381,7 @@
               <a:graphicData uri="http://schemas.openxmlformats.org/drawingml/2006/picture">
                 <pic:pic>
                   <pic:nvPicPr>
-                    <pic:cNvPr descr="OR_WA_Strandings_draftmanuscript_files/figure-docx/unnamed-chunk-12-1.png" id="0" name="Picture"/>
+                    <pic:cNvPr descr="OR_WA_Strandings_draftmanuscript_files/figure-docx/unnamed-chunk-13-1.png" id="0" name="Picture"/>
                     <pic:cNvPicPr>
                       <a:picLocks noChangeArrowheads="1" noChangeAspect="1"/>
                     </pic:cNvPicPr>
@@ -1371,61 +1419,6 @@
         <w:pStyle w:val="BodyText"/>
       </w:pPr>
       <w:r>
-        <w:t xml:space="preserve">Figure 10: Kernel density plot of species stranding hotspots in Washington.</w:t>
-      </w:r>
-    </w:p>
-    <w:p>
-      <w:pPr>
-        <w:pStyle w:val="BodyText"/>
-      </w:pPr>
-      <w:r>
-        <w:drawing>
-          <wp:inline>
-            <wp:extent cx="5334000" cy="6477000"/>
-            <wp:effectExtent b="0" l="0" r="0" t="0"/>
-            <wp:docPr descr="" id="1" name="Picture"/>
-            <a:graphic>
-              <a:graphicData uri="http://schemas.openxmlformats.org/drawingml/2006/picture">
-                <pic:pic>
-                  <pic:nvPicPr>
-                    <pic:cNvPr descr="OR_WA_Strandings_draftmanuscript_files/figure-docx/unnamed-chunk-13-1.png" id="0" name="Picture"/>
-                    <pic:cNvPicPr>
-                      <a:picLocks noChangeArrowheads="1" noChangeAspect="1"/>
-                    </pic:cNvPicPr>
-                  </pic:nvPicPr>
-                  <pic:blipFill>
-                    <a:blip r:embed="rId32"/>
-                    <a:stretch>
-                      <a:fillRect/>
-                    </a:stretch>
-                  </pic:blipFill>
-                  <pic:spPr bwMode="auto">
-                    <a:xfrm>
-                      <a:off x="0" y="0"/>
-                      <a:ext cx="5334000" cy="6477000"/>
-                    </a:xfrm>
-                    <a:prstGeom prst="rect">
-                      <a:avLst/>
-                    </a:prstGeom>
-                    <a:noFill/>
-                    <a:ln w="9525">
-                      <a:noFill/>
-                      <a:headEnd/>
-                      <a:tailEnd/>
-                    </a:ln>
-                  </pic:spPr>
-                </pic:pic>
-              </a:graphicData>
-            </a:graphic>
-          </wp:inline>
-        </w:drawing>
-      </w:r>
-    </w:p>
-    <w:p>
-      <w:pPr>
-        <w:pStyle w:val="BodyText"/>
-      </w:pPr>
-      <w:r>
         <w:t xml:space="preserve">Figure 11: Kernel density plot of species stranding hotspots in Oregon.</w:t>
       </w:r>
     </w:p>
@@ -7207,7 +7200,7 @@
       <w:r>
         <w:t xml:space="preserve"> </w:t>
       </w:r>
-      <w:hyperlink r:id="rId33">
+      <w:hyperlink r:id="rId32">
         <w:r>
           <w:rPr>
             <w:rStyle w:val="Hyperlink"/>
@@ -7243,7 +7236,7 @@
       <w:r>
         <w:t xml:space="preserve"> </w:t>
       </w:r>
-      <w:hyperlink r:id="rId34">
+      <w:hyperlink r:id="rId33">
         <w:r>
           <w:rPr>
             <w:rStyle w:val="Hyperlink"/>
@@ -7270,7 +7263,7 @@
       <w:r>
         <w:t xml:space="preserve"> </w:t>
       </w:r>
-      <w:hyperlink r:id="rId35">
+      <w:hyperlink r:id="rId34">
         <w:r>
           <w:rPr>
             <w:rStyle w:val="Hyperlink"/>
@@ -7379,7 +7372,7 @@
       <w:r>
         <w:t xml:space="preserve"> </w:t>
       </w:r>
-      <w:hyperlink r:id="rId36">
+      <w:hyperlink r:id="rId35">
         <w:r>
           <w:rPr>
             <w:rStyle w:val="Hyperlink"/>
@@ -7479,7 +7472,7 @@
       <w:r>
         <w:t xml:space="preserve"> </w:t>
       </w:r>
-      <w:hyperlink r:id="rId37">
+      <w:hyperlink r:id="rId36">
         <w:r>
           <w:rPr>
             <w:rStyle w:val="Hyperlink"/>
@@ -7531,7 +7524,7 @@
       <w:r>
         <w:t xml:space="preserve"> </w:t>
       </w:r>
-      <w:hyperlink r:id="rId38">
+      <w:hyperlink r:id="rId37">
         <w:r>
           <w:rPr>
             <w:rStyle w:val="Hyperlink"/>
@@ -7612,7 +7605,7 @@
       <w:r>
         <w:t xml:space="preserve"> </w:t>
       </w:r>
-      <w:hyperlink r:id="rId39">
+      <w:hyperlink r:id="rId38">
         <w:r>
           <w:rPr>
             <w:rStyle w:val="Hyperlink"/>
@@ -7640,7 +7633,7 @@
       <w:r>
         <w:t xml:space="preserve"> </w:t>
       </w:r>
-      <w:hyperlink r:id="rId40">
+      <w:hyperlink r:id="rId39">
         <w:r>
           <w:rPr>
             <w:rStyle w:val="Hyperlink"/>
@@ -7750,7 +7743,7 @@
       <w:r>
         <w:t xml:space="preserve"> </w:t>
       </w:r>
-      <w:hyperlink r:id="rId41">
+      <w:hyperlink r:id="rId40">
         <w:r>
           <w:rPr>
             <w:rStyle w:val="Hyperlink"/>
@@ -7785,7 +7778,7 @@
       <w:r>
         <w:t xml:space="preserve"> </w:t>
       </w:r>
-      <w:hyperlink r:id="rId42">
+      <w:hyperlink r:id="rId41">
         <w:r>
           <w:rPr>
             <w:rStyle w:val="Hyperlink"/>
@@ -7926,7 +7919,7 @@
     </w:lvl>
   </w:abstractNum>
   <w:abstractNum w:abstractNumId="990">
-    <w:nsid w:val="e7806b82"/>
+    <w:nsid w:val="cb6405d5"/>
     <w:multiLevelType w:val="multilevel"/>
     <w:lvl w:ilvl="0">
       <w:numFmt w:val="bullet"/>

</xml_diff>

<commit_message>
Nearing final edits before stranding group distribution.
</commit_message>
<xml_diff>
--- a/OR_WA_Strandings_draftmanuscript.docx
+++ b/OR_WA_Strandings_draftmanuscript.docx
@@ -10,7 +10,7 @@
         <w:rPr>
           <w:b/>
         </w:rPr>
-        <w:t xml:space="preserve">Title: A Spatio-Temporal characterization of Pinniped Stranding and Human Interaction Cases along the Oregon and Washington Coasts, 1989 - 2016</w:t>
+        <w:t xml:space="preserve">Title: A Spatio-Temporal Characterization of Pinniped Stranding and Human Interaction Cases along the Oregon and Washington Coasts, 1989 - 2016</w:t>
       </w:r>
     </w:p>
     <w:p>
@@ -56,31 +56,31 @@
         <w:pStyle w:val="BodyText"/>
       </w:pPr>
       <w:r>
-        <w:t xml:space="preserve">Pinnipeds are subject to a wide range of natural and human-related causes of illness or injury, and studying the spatio-temporal patterns of pinniped strandings can provide insight into the dynamic and interconnected factors influencing the health of populations vulnerable to human activities. Pinnipeds live at the land-sea interface and are often considered sentinels of ocean health (Aguirre and Tabor 2004; Bossart 2006; Ross 2006; Moore 2008; Bossart 2011), as they strand onshore exhibiting direct evidence of the threats they encounter in their environment. However, factors influencing where and when an animal strands are diverse, numerous, and interdependent, including ocean conditions, prey availability, susceptibility to disease, and changes in abundance, pupping season, or species range (Woodhouse 1991; Brabyn and McLean 1992; Wilkinson and Worthy 1999; Norman et al., 2004; Pyenson et al., 2010; Osinga et al., 2012; Berini et al., 2015; Johnston 2015). Stranding records can therefore provide insight into the animals themselves and how their environment is changing due to natural fluctuations or human-related activities. This study examines strandings across six pinniped species in the Pacific Northwest from 1989-2016 to investigate trends in sex, age class, and human interaction cases, and how those patterns vary over time and space.</w:t>
-      </w:r>
-    </w:p>
-    <w:p>
-      <w:pPr>
-        <w:pStyle w:val="BodyText"/>
-      </w:pPr>
-      <w:r>
-        <w:t xml:space="preserve">Stranding records have been used around the world as a means of learning more about the demographics of wild populations, how a population may be affected by environmental conditions, the vulnerabilities of certain demographic groups, and how specific threats or conditions may be changing over time. In many cases, strandings of both pinnipeds and cetaceans have been found to correlate with prevailing oceanographic conditions, changing local abundance and distribution of species, and increased reporting effort (Norman et al., 2004; Jepson, 2005; Leeney et al 2008; Berini et al., 2015; Huggins et al., 2015a). Gray, hooded, harp, and harbor seal strandings in the northeast U.S. increased from the late 1990s to early 2000s likely due to a combination of these factors (Harris &amp; Gupta, 2006; Johnston 2015). Similarly, gray and common seal strandings in the Netherlands increased likely due to growing populations and the resulting changes in seasonal and spatial distribution (Osinga et al., 2012).</w:t>
-      </w:r>
-    </w:p>
-    <w:p>
-      <w:pPr>
-        <w:pStyle w:val="BodyText"/>
-      </w:pPr>
-      <w:r>
-        <w:t xml:space="preserve">On the West Coast, researchers have extensively studied trends in stranding causes across age and sex classes in California sea lions, northern elephant seals, and harbor seals in central California, and have generally found that strandings and human interaction cases have increased over time, that males and pups strand in greater numbers than females or adults, and that strandings have been elevated during El Nino conditions (Steward &amp; Yochem, 1987; Goldstein et al., 1999; Greig et al., 2005; Melin et al., 2000, 2008, 2010; Moore et al., 2009; Keledjian &amp; Mesnick, 2013). In the Pacific Northwest, considerable information has been gathered about pinniped haul-out locations (Jeffries et al., 2000), and researchers have used stranding data to identify mortality rates and causes in Oregon and Washington, primarily for harbor seals (Stroud &amp; Roffe, 1979; Huggins et al., 2013; Lambourn et al., 2013). Norman et al. (2004) identified cetacean stranding hotspots in the Pacific Northwest and attributed the observed summer peak in reported strandings to the seasonal rise in beach attendance and a greater cetacean presence in the area due to seasonal inshore upwelling. Patterns in harbor porpoise and orca strandings have been used to examine long-term mortality trends and highlight the importance of consistent stranding response effort and data collection protocols in the region (Barbieri et al., 2013; Huggins et al., 2015a). However, few spatio-temporal analyses have been conducted on long-term stranding patterns for pinnipeds.</w:t>
-      </w:r>
-    </w:p>
-    <w:p>
-      <w:pPr>
-        <w:pStyle w:val="BodyText"/>
-      </w:pPr>
-      <w:r>
-        <w:t xml:space="preserve">The quantity and consistency of information contained within stranding records can vary over time and across regions, particularly in an area such as the Pacific Northwest that is characterized by diverse and sometimes remote or isolated beaches covered by a large number of response networks. In this region, identifying and responding to strandings relies heavily on reports from the public, which can vary by subregion due density of residential development, public awareness, and community interest (Huggins et al., 2015b). This illustrates the importance of acknowledging and contextualizing the uncertainty that exists when using stranding data as a window into the health, status, or threats facing pinniped populations. However, despite the caveats inherent in studying stranding records, the information is often the best and only available data, representing the realities of what we know, what we don’t know, and what we might be able to learn in the future.</w:t>
+        <w:t xml:space="preserve">Pinnipeds are subject to a wide range of natural and human-related causes of illness or injury, and studying the spatio-temporal patterns of pinniped strandings can provide insight into the dynamic and interconnected factors influencing the health of populations vulnerable to human activities. Pinnipeds live at the land-sea interface and are often considered sentinels of ocean health (Aguirre and Tabor 2004; Bossart 2006; Ross 2006; Moore 2008; Bossart 2011), as they strand onshore exhibiting direct evidence of the threats they encounter in their environment. However, factors influencing where and when an animal strands are diverse, numerous, and interdependent, including ocean conditions, prey availability, susceptibility to disease, and changes in abundance, pupping season, or species range (Woodhouse 1991; Brabyn &amp; McLean 1992; Wilkinson &amp; Worthy 1999; Norman et al., 2004; Pyenson et al., 2010; Osinga et al., 2012; Berini et al., 2015; Johnston, 2015). Stranding records can therefore provide insight into the animals themselves and how their environment is changing due to natural fluctuations or human-related activities. This study examines strandings across six pinniped species in the Pacific Northwest from 1989-2016 to investigate trends in sex, age class, and human interaction cases, and how those patterns vary over time and space.</w:t>
+      </w:r>
+    </w:p>
+    <w:p>
+      <w:pPr>
+        <w:pStyle w:val="BodyText"/>
+      </w:pPr>
+      <w:r>
+        <w:t xml:space="preserve">Stranding records have been used around the world as a means of learning more about the demographics of wild populations, how a population may be affected by environmental conditions, the vulnerabilities of certain demographic groups, and how specific threats or conditions may be changing over time. In many cases, strandings of both pinnipeds and cetaceans have been found to correlate with prevailing oceanographic conditions, changing local abundance and distribution of species, and increased reporting effort (Norman et al., 2004; Jepson, 2005; Leeney et al., 2008; Berini et al., 2015; Huggins et al., 2015a). Gray, hooded, harp, and harbor seal strandings in the northeast U.S. increased from the late 1990s to early 2000s likely due to a combination of these factors (Harris &amp; Gupta, 2006; Johnston, 2015). Similarly, gray and common seal strandings in the Netherlands increased likely due to growing populations and the resulting changes in seasonal and spatial distribution (Osinga et al., 2012).</w:t>
+      </w:r>
+    </w:p>
+    <w:p>
+      <w:pPr>
+        <w:pStyle w:val="BodyText"/>
+      </w:pPr>
+      <w:r>
+        <w:t xml:space="preserve">On the West Coast, researchers have extensively studied trends in stranding causes across age and sex classes in California sea lions, northern elephant seals, and harbor seals in central California, and have generally found that strandings and documented human interaction cases have increased over time, that males and pups strand in greater numbers than females or adults, and that strandings have been elevated during El Nino conditions (Steward &amp; Yochem, 1987; Goldstein et al., 1999; Greig et al., 2005; Melin et al., 2000, 2008, 2010; Moore et al., 2009; Keledjian &amp; Mesnick, 2013). In the Pacific Northwest, considerable information has been gathered about pinniped haul-out locations (Jeffries et al., 2000), and researchers have used stranding data to identify mortality rates and causes, primarily for harbor seals (Stroud &amp; Roffe, 1979; Huggins et al., 2013; Lambourn et al., 2013). Norman et al. (2004) identified cetacean stranding hotspots in the Pacific Northwest and attributed the observed summer peak in reported strandings to the seasonal rise in beach attendance and a greater cetacean presence in the area due to seasonal inshore upwelling. Patterns in harbor porpoise and orca strandings have been used to examine long-term mortality trends and highlight the importance of consistent stranding response effort and data collection protocols in the region (Barbieri et al., 2013; Huggins et al., 2015a). However, few spatio-temporal analyses have been conducted on long-term stranding patterns for pinnipeds.</w:t>
+      </w:r>
+    </w:p>
+    <w:p>
+      <w:pPr>
+        <w:pStyle w:val="BodyText"/>
+      </w:pPr>
+      <w:r>
+        <w:t xml:space="preserve">The quantity and consistency of information contained within stranding records can vary over time and across regions, particularly in an area such as the Pacific Northwest that is characterized by diverse and sometimes remote or isolated beaches covered by a large number of response networks. In this region, identifying and responding to strandings relies heavily on reports from the public, which can vary by subregion due density of residential development, public awareness, and community interest (Huggins et al., 2015b). This illustrates the importance of acknowledging and contextualizing the uncertainty and variability inherent in stranding data when using it as a window into the health, status, or threats facing pinniped populations. However, despite these caveats, stranding records are often the best and only available data, representing the realities of what we know, what we don’t know, and what we might be able to learn in the future.</w:t>
       </w:r>
     </w:p>
     <w:p>
@@ -118,15 +118,11 @@
       <w:r>
         <w:t xml:space="preserve">Six pinniped species inhabit coastal and inland waters of the Pacific Northwest for some or all of their lives, each with unique life history characteristics, behavioral traits, local abundance, and dynamic population trends that influence their presence within the study area, and therefore their prevalence in stranding data over time and space. Each of these species will be briefly described below. The coastlines of Oregon and Washington are also variable, ranging in natural landscape (inaccessible rocky intertidal zones, sandy beaches, estuarine embayments, etc.) and socioeconomic development (residential and commercial districts, shipping channels, ports, fishing activities, ecotourism, etc.).</w:t>
       </w:r>
-      <w:r>
-        <w:t xml:space="preserve"> </w:t>
-      </w:r>
-      <w:r>
-        <w:t xml:space="preserve">add comment</w:t>
-      </w:r>
-      <w:r>
-        <w:t xml:space="preserve"> </w:t>
-      </w:r>
+    </w:p>
+    <w:p>
+      <w:pPr>
+        <w:pStyle w:val="BodyText"/>
+      </w:pPr>
       <w:r>
         <w:t xml:space="preserve">Harbor seals - Harbor seals (</w:t>
       </w:r>
@@ -137,7 +133,7 @@
         <w:t xml:space="preserve">Phoca vitulina</w:t>
       </w:r>
       <w:r>
-        <w:t xml:space="preserve">) are the most abundant and widely distributed pinniped in Washington State waters and are found throughout coastal areas along the U.S. West Coast. Harbor seals are separated into five stocks: California, Oregon/Washington Coast, and newly delineated inland stocks of Southern Puget Sound, Washington Northern Inland Waters, and Hood Canal (Carretta et al., 2016, Huber et al., 2012). The Oregon/Washington Coast stock has been presumed to have reached carrying capacity, and the inland stocks are thought to be stable. Based on a survey conducted in 1999, the coastal stock is estimated to be the largest, followed by the Northern Inland Waters stock, with much smaller estimates for the Hood Canal and Southern Puget Sound stocks (Carretta et al., 2016). Harbor seals exhibit moderate haul-out fidelity and choose sites depending on time of day, tides, season, or food availability (London et al., 2012). Harbor seals are known to make smaller localized movements to forage opportunistically as opposed to making longer seasonal migrations, with movement patterns depending on prey availability and oceanographic conditions. The timing of peak pupping varies for different areas, ranging from mid-April in the Columbia River, mid-May along the Oregon coast, and late summer and early fall throughout Puget Sound (Jeffries et al., 2000).</w:t>
+        <w:t xml:space="preserve">) are the most abundant and widely distributed pinniped in Washington State waters and are found throughout coastal areas along the U.S. West Coast. Harbor seals are separated into five stocks: California, Oregon/Washington Coast, and newly delineated inland stocks of Southern Puget Sound, Washington Northern Inland Waters, and Hood Canal (Huber et al., 2012; Carretta et al., 2016). The Oregon/Washington Coast stock has been presumed to have reached carrying capacity, and the inland stocks are thought to be stable. Based on a survey conducted in 1999, the coastal stock is estimated to be the largest, followed by the Northern Inland Waters stock, with much smaller estimates for the Hood Canal and Southern Puget Sound stocks (Carretta et al., 2016). Harbor seals exhibit moderate haul-out fidelity and choose sites depending on time of day, tides, season, or food availability (London et al., 2012). Harbor seals are known to make smaller localized movements to forage opportunistically as opposed to making longer seasonal migrations, with movement patterns depending on prey availability and oceanographic conditions. The timing of peak pupping varies for different areas, ranging from mid-April in the Columbia River, mid-May along the Oregon coast, and late summer and early fall throughout Puget Sound (Jeffries et al., 2000).</w:t>
       </w:r>
     </w:p>
     <w:p>
@@ -171,7 +167,7 @@
         <w:t xml:space="preserve">Eumetopias jubatus</w:t>
       </w:r>
       <w:r>
-        <w:t xml:space="preserve">) range from Japan throughout the North Pacific and south into California, with two recognized distinct population segments (DPS): Western and Eastern. The Western DPS is listed as Endangered under the ESA while the Eastern DPS, with an estimated 60,000 to 75,000 individuals (Carretta et al., 2016, DeMaster, 2014), was delisted in 2013. Breeding and haul-out sites for the Eastern DPS are located along the coast of southeast Alaska, British Columbia, Washington, Oregon, and California. Population demographic rates vary by region, with populations decreasing at California rookeries in recent years but increasing in the northern part of their range (Carretta et al., 2016). During the summer breeding season, adult males remain ashore while females and juveniles make short foraging trips (National Marine Fisheries Service [NMFS], 2013).</w:t>
+        <w:t xml:space="preserve">) range from Japan throughout the North Pacific and south into California, with two recognized distinct population segments (DPS): Western and Eastern. The Western DPS is listed as Endangered under the ESA while the Eastern DPS, with an estimated 60,000 to 75,000 individuals (DeMaster, 2014; Carretta et al., 2016), was delisted in 2013. Breeding and haul-out sites for the Eastern DPS are located along the coast of southeast Alaska, British Columbia, Washington, Oregon, and California. Population demographic rates vary by region, with populations decreasing at California rookeries in recent years but increasing in the northern part of their range (Carretta et al., 2016). During the summer breeding season, adult males remain ashore while females and juveniles make short foraging trips (National Marine Fisheries Service [NMFS], 2013).</w:t>
       </w:r>
     </w:p>
     <w:p>
@@ -239,23 +235,31 @@
         <w:br w:type="textWrapping"/>
       </w:r>
       <w:r>
-        <w:t xml:space="preserve">Data for this analysis were drawn from the NOAA National Marine Fisheries Service national stranding database (accessed February 2017) that contains standardized "Level A" information submitted by stranding responders, including a field ID number, observation date, stranding location, latitude and longitude coordinates, age, sex, species, stranding condition (live or dead), and other observational comments including visible evidence of injury or illness. The total number of pinnipeds stranded along the coasts of Oregon and Washington from 1989 to 2016 (n = 14,939) were characterized according to sex, age class, and species, and then aggregated by month, year, and stranding location. For this analysis, we assume stranding location can be used as a relative approximation for where strandings and human interactions occurred, though carcasses in stages of advanced decomposition can drift for some time before making landfall. Inland Washington waters were distinguished from coastal Washington counties because the pinnipeds that live and strand in these two subregions are very different.</w:t>
-      </w:r>
-    </w:p>
-    <w:p>
-      <w:pPr>
-        <w:pStyle w:val="BodyText"/>
-      </w:pPr>
-      <w:r>
-        <w:t xml:space="preserve">Records for dead or decomposed animals can be missing certain fields, resulting in "Unknown" or "Unidentified" designations, and are therefore only included in analyses where possible. In addition to examining total stranding cases (both live and dead) across these variables, the number of human interaction cases were also examined. Human interaction (HI) cases are recorded on the Level A stranding intake form, with "Yes," "No," or "could not be determined (CBD)" designations for whether there is evidence of fisheries entanglements, gunshot wounds, boat collisions, or "other" human interactions. Descriptions of "other" human interactions include but are not limited to indeterminate blunt trauma, missing body parts, dog bites, debris entanglement, oil staining, and humans harassing or illegally relocating animals.</w:t>
-      </w:r>
-    </w:p>
-    <w:p>
-      <w:pPr>
-        <w:pStyle w:val="BodyText"/>
-      </w:pPr>
-      <w:r>
-        <w:t xml:space="preserve">Stranding response networks that have the capacity to conduct necropsies on a higher percentage of stranded individuals will likely have a higher incidence of positive HI findings, while those that conduct fewer necropsies may have a higher incidence of CBD findings. Therefore, the prevalence of HI cases must be compared to the total number of strandings rather than the total number of HI cases. We analyzed two measures of the prevalence of HI cases: (1) the percent composition of human interaction cases (</w:t>
+        <w:t xml:space="preserve">Data for this analysis were drawn from the NOAA National Marine Fisheries Service national stranding database (accessed February 2017) that contains standardized "Level A" information submitted by stranding responders, including a field ID number, observation date, stranding location, latitude and longitude coordinates, age, sex, species, stranding condition (live or dead), and other observational comments including visible evidence of injury or illness. The total number of pinnipeds stranded along the coasts of Oregon and Washington from 1989 to 2016 (n = 14,939) were characterized according to sex, age class, and species, and then aggregated by month, year, and stranding location. For this analysis, we assume stranding location can be used as a relative approximation for where strandings and human interactions occurred, though carcasses in stages of advanced decomposition can drift for some time before making landfall, and non-lethally entangled animals can migrate with entangling debris from a different region. Inland Washington waters were distinguished from coastal Washington counties because the species that live and strand in these two subregions are very different.</w:t>
+      </w:r>
+    </w:p>
+    <w:p>
+      <w:pPr>
+        <w:pStyle w:val="BodyText"/>
+      </w:pPr>
+      <w:r>
+        <w:t xml:space="preserve">In addition to examining total stranding cases (both live and dead), the number of human interaction cases were also examined. Human interaction (HI) cases are recorded on the Level A stranding intake form, with "Yes," "No," or "could not be determined (CBD)" designations for whether there is evidence of fisheries entanglements, gunshot wounds, boat collisions, or "other" human interactions. Descriptions of "other" human interactions include but are not limited to indeterminate blunt trauma, missing body parts, dog bites, debris entanglement, oil staining, and humans harassing or illegally relocating animals. Records for dead or decomposed animals can be missing certain fields, resulting in "Unknown" or "Unidentified" designations, and were therefore only included in analyses where possible.</w:t>
+      </w:r>
+    </w:p>
+    <w:p>
+      <w:pPr>
+        <w:pStyle w:val="BodyText"/>
+      </w:pPr>
+      <w:r>
+        <w:t xml:space="preserve">Therefore, the prevalence of HI cases must be calculated as a proportion of total strandings rather than the total number of HI cases.</w:t>
+      </w:r>
+    </w:p>
+    <w:p>
+      <w:pPr>
+        <w:pStyle w:val="BodyText"/>
+      </w:pPr>
+      <w:r>
+        <w:t xml:space="preserve">We analyzed two measures of the prevalence of HI cases: (1) the percent composition of human interaction cases (</w:t>
       </w:r>
       <w:r>
         <w:rPr>
@@ -273,7 +277,7 @@
         <w:t xml:space="preserve">e.g.</w:t>
       </w:r>
       <w:r>
-        <w:t xml:space="preserve">, number of fisheries entanglements divided by total stranding cases), which could reveal changes in the overall prominence of human interactions independent of changes in population demographics.</w:t>
+        <w:t xml:space="preserve">, number of fisheries entanglements divided by total stranding cases), which could reveal changes in the overall prominence of human interactions independent of changes in population demographics. However, stranding response networks that have the capacity to conduct necropsies on a higher percentage of stranded individuals likely have a higher incidence of positive HI findings, while those that conduct fewer necropsies may have a higher incidence of CBD findings. Results examining the spatial differences in the prevalence of HI cases must be interpreted within this context, though we expect that these network differences average out and therefore still yield useful information at a broader regional level.</w:t>
       </w:r>
     </w:p>
     <w:p>
@@ -290,7 +294,7 @@
         <w:br w:type="textWrapping"/>
       </w:r>
       <w:r>
-        <w:t xml:space="preserve">Age class, sex, and species - Mean annual and monthly stranding cases were compared across categorical variables of species, sex, and age classes using general linear model (GLM) regressions with Poisson distribution and log link function in R 3.3.2, with age class, sex, and species as independent variables and mean stranding cases as the dependent variable. Kruskal-Wallis Nemenyi tests (posthoc.kruskal.nemenyi.test function in the PMCMR package) for non-parametric data were conducted to detect significant pairwise differences across categorical variables, such as determining which species or age classes, if any, exhibit seasonal peaks in reported strandings or different types of human interaction cases. Summary statistics were examined both at the regional level for management-relevant patterns and on a more local level useful for stranding response practitioners.</w:t>
+        <w:t xml:space="preserve">Age class, sex, and species - To determine whether mean strandings were significantly different across categorical variables such as age class, sex, species, or location, we conducted Kruskal-Wallis Nemenyi tests (posthoc.kruskal.nemenyi.test function in the PMCMR R package) with age class, sex, and species as independent variables and mean stranding cases as the dependent variable. Summary statistics were examined both at the regional level for management-relevant patterns and on a more local level useful for stranding response practitioners.</w:t>
       </w:r>
     </w:p>
     <w:p>
@@ -328,23 +332,47 @@
         <w:t xml:space="preserve"> </w:t>
       </w:r>
       <w:r>
-        <w:t xml:space="preserve">over time. We used negative binomial GLM regressions (glm.nb function in the MASS R package) for mean annual number of stranding cases against year to account for overdispersion and correct for standard error estimates that might be biased downwards in a Poisson regression model. This analysis was repeated for total strandings and HI cases for each species. Time series trends were fit with a loess ("locally weighted regression", Cleveland &amp; Devlin, 1988) line to allow for a dynamic, changing, and unknown relationship between explantory and response variables over time that could arise from changes in stranding network capacity and reporting effort over the study period. To examine changes in the prevalence of human interaction cases over time, we used a binomial logistic GLM regression.</w:t>
-      </w:r>
-    </w:p>
-    <w:p>
-      <w:pPr>
-        <w:pStyle w:val="BodyText"/>
-      </w:pPr>
-      <w:r>
-        <w:t xml:space="preserve">The presence of seasonal patterns were tested using GLM regressions and post-hoc pairwise Kruskal-Wallis tests, as above, with month as the independent variable and mean monthly stranding cases as the dependent variable. We also tested for the presence of a seasonal effect with ANOVA comparisons of GLM regression models with and without stranding month as an interaction term. Any monthly analyses were conducted on the subset of individuals that were recorded as being either alive or freshly dead at the time of observation in order to best capture the temporal component of the stranding event.</w:t>
-      </w:r>
-    </w:p>
-    <w:p>
-      <w:pPr>
-        <w:pStyle w:val="BodyText"/>
-      </w:pPr>
-      <w:r>
-        <w:t xml:space="preserve">Spatial patterns - To determine possible spatial patterns in overall strandings and HI cases, we again used GLM regression with Poisson distribution and post-hoc Kruskal-Wallis tests using county as the independent variable and mean monthly stranding cases as the dependent variable. To examine whether HI cases occurred at a higher rate than would be expected in certain counties based on the distirbution of total strandings, we ...help - add explanation for prevalence of HI cases in counties]. Stranding hotspot maps were generated with a kernel density estimation (Gatrell et al., 1996) derived from the ggplot2 function geom_density2d in R. Because this function does not take into account the fact that strandings occur only on the coast, these maps are intended as a qualitative visualization rather than a statistical probability for predicting the spatial distribution of stranding cases. Further refining the parameters of the kernel density function or using saTScan analysis (Kulldorff &amp; Nagarwalla, 1995; Kulldorff, 2001, 2005) could be explored in the future to refine these hotspots.</w:t>
+        <w:t xml:space="preserve">over time. We used negative binomial GLM regressions (glm.nb function in the MASS R package) for mean annual stranding cases against year to account for overdispersion and correct for standard error estimates that might be biased downwards in a Poisson regression model. This analysis was repeated for total strandings and HI cases for each species. Regression coefficients reported using this technique were back-transformed, resulting in a "fold increase" (</w:t>
+      </w:r>
+      <w:r>
+        <w:rPr>
+          <w:i/>
+        </w:rPr>
+        <w:t xml:space="preserve">e.g.</w:t>
+      </w:r>
+      <w:r>
+        <w:t xml:space="preserve"> </w:t>
+      </w:r>
+      <w:r>
+        <w:t xml:space="preserve">y = 1.051</w:t>
+      </w:r>
+      <w:r>
+        <w:rPr>
+          <w:vertAlign w:val="superscript"/>
+        </w:rPr>
+        <w:t xml:space="preserve">x</w:t>
+      </w:r>
+      <w:r>
+        <w:t xml:space="preserve"> </w:t>
+      </w:r>
+      <w:r>
+        <w:t xml:space="preserve">being equivalent to a 5.1% increase per year). Time series trend figures were fit with a loess regression line ("locally weighted regression", Cleveland &amp; Devlin, 1988) to allow for a dynamic, changing, and unknown relationship between explantory and response variables over time, which could arise from changes in stranding network capacity and reporting effort over the study period. To examine changes in the prevalence of human interaction cases over time, we used a binomial logistic GLM regression with the logit link function, resulting in untransformed regression coefficients.</w:t>
+      </w:r>
+    </w:p>
+    <w:p>
+      <w:pPr>
+        <w:pStyle w:val="BodyText"/>
+      </w:pPr>
+      <w:r>
+        <w:t xml:space="preserve">The presence of seasonal patterns were tested using post-hoc pairwise Kruskal-Wallis Nemenyi tests, as above, with month as the independent variable and mean monthly stranding cases as the dependent variable. We also tested for the presence of a seasonal effect with ANOVA comparisons of negative binomial GLM regression models with and without stranding month as an interaction term. Any monthly analyses were conducted on the subset of individuals that were recorded as being either alive or freshly dead at the time of observation in order to best capture the temporal component of the stranding event.</w:t>
+      </w:r>
+    </w:p>
+    <w:p>
+      <w:pPr>
+        <w:pStyle w:val="BodyText"/>
+      </w:pPr>
+      <w:r>
+        <w:t xml:space="preserve">Spatial patterns - To determine possible spatial patterns in overall strandings and HI cases, we again used negative binomial GLM regression and post-hoc Kruskal-Wallis Nemenyi tests using stranding location (county) as the independent variable and mean monthly stranding cases as the dependent variable. Stranding hotspot maps were generated with a kernel density estimation (Gatrell et al., 1996) derived from the ggplot2 function geom_density2d in R. Because this function does not take into account the fact that strandings occur only on the coast, these maps are intended as a qualitative visualization rather than a statistical probability for predicting the spatial distribution of stranding cases. Further refining the parameters of the kernel density function or using saTScan analysis (Kulldorff &amp; Nagarwalla, 1995; Kulldorff, 2001, 2005) could be explored in the future to refine these hotspot maps.</w:t>
       </w:r>
     </w:p>
     <w:p>
@@ -363,15 +391,7 @@
         <w:pStyle w:val="BodyText"/>
       </w:pPr>
       <w:r>
-        <w:t xml:space="preserve">From 1989-2016, local stranding response networks identified and recorded 14,939 stranded pinnipeds along the coast of Oregon and Washington. The majority of these strandings were harbor seals (58%) and California sea lions (19%), followed by a smaller number of Steller sea lions (7%), northern elephant seals (3%), Guadalupe fur seals (1%), and northern fur seals (1%) (Table 1). Approximately 28% were alive and 31% were freshly dead at the time of recovery, with the remaining being in various states of decomposition.</w:t>
-      </w:r>
-    </w:p>
-    <w:p>
-      <w:pPr>
-        <w:pStyle w:val="BodyText"/>
-      </w:pPr>
-      <w:r>
-        <w:t xml:space="preserve">Stranding records can include observations such as whether animals were malnurished, injured, or abandoned and whether there was evidence of human-caused injuries. Evidence of human interaction was present in 11% of all stranding cases over the study period, including fisheries entanglements (n = 336, 21% of all human interaction cases), gunshot wounds (n = 598, 37% of all human interaction cases), boat collision injuries (n = 76, 5% of all human interaction cases), and "other" (n = 648, 40% of all human interaction cases).</w:t>
+        <w:t xml:space="preserve">From 1989-2016, local stranding response networks identified and recorded 14,939 stranded pinnipeds along the coast of Oregon and Washington. The majority of these strandings were harbor seals (58% of all cases) and California sea lions (19%), followed by a smaller number of Steller sea lions (7%), northern elephant seals (3%), Guadalupe fur seals (1%), and northern fur seals (1%) (Table 1). Approximately 28% were alive and 31% were freshly dead at the time of recovery, with the remaining being in various states of decomposition. Evidence of human interaction was present in 11% of all stranding cases over the study period, including fisheries entanglements (n = 336, 21% of all human interaction cases), gunshot wounds (n = 598, 37% of all human interaction cases), boat collision injuries (n = 76, 5% of all human interaction cases), and "other" (n = 648, 40% of all human interaction cases).</w:t>
       </w:r>
     </w:p>
     <w:p>
@@ -388,15 +408,15 @@
         <w:br w:type="textWrapping"/>
       </w:r>
       <w:r>
-        <w:t xml:space="preserve">As would be expected, average annual strandings are significantly different across species over the study period (chi-sq = 9.8, p &lt; 0.01), ranging from 5 per year for northern fur seals to 312 per year for harbor seals (Figure 1a, Table 1). Harbor seal (58% of total strandings) and California sea lions (19%) were significantly higher than the other species. This is similar to the composition of species within human interaction cases, with harbor seals constituting 54% of HI cases, followed by California sea lions (28%) and Steller sea lions (12%).</w:t>
-      </w:r>
-    </w:p>
-    <w:p>
-      <w:pPr>
-        <w:pStyle w:val="BodyText"/>
-      </w:pPr>
-      <w:r>
-        <w:t xml:space="preserve">Differences between species are apparent when examining the prevalence of human interaction cases for each species (</w:t>
+        <w:t xml:space="preserve">As would be expected, average annual strandings are significantly different across species over the study period (chi-sq = 9.8, p &lt; 0.01), ranging from 5 per year for northern fur seals to 312 per year for harbor seals (Figure 1a, Table 1). As noted above, annual harbor seal strandings (58%) and California sea lions (19%) were significantly higher than the other species. Similar to all strandings, harbor seals constituted the majority of HI cases (54%) followed by California sea lions (28%) and Steller sea lions (12%).</w:t>
+      </w:r>
+    </w:p>
+    <w:p>
+      <w:pPr>
+        <w:pStyle w:val="BodyText"/>
+      </w:pPr>
+      <w:r>
+        <w:t xml:space="preserve">Differences between species are particularly evident when examining the prevalence of human interaction cases (</w:t>
       </w:r>
       <w:r>
         <w:rPr>
@@ -414,7 +434,7 @@
         <w:t xml:space="preserve">i.e.</w:t>
       </w:r>
       <w:r>
-        <w:t xml:space="preserve">, the proportion of human interaction cases involving gunshot wounds versus fisheries entanglements for a given species). The prevalence of HI cases ranges from % for northern elephant seals up to % for northern fur seals and % for Steller sea lions, the latter two being among the more depleted species occurring in the study area (Table 1). The composition of HI cases by type varies considerably across species (Table 1). Gunshot wounds amounted to % of human interaction cases for Steller sea lions and % for California sea lions, but only % for harbor seals. In contrast, fisheries interactions constituted a lower proportion of human interaction cases for those three species but amounted to more than 70% of human interaction cases for Guadalupe and northern fur seals (Table 1). Boat collision injuries are encountered much less frequently than the other types of human interaction cases but are most prevalent in northern elephant seals, amounting to % of HI cases (Table 1 and Figure 1b). The changes in these rates over time are detailed below.</w:t>
+        <w:t xml:space="preserve">, the proportion of human interaction cases involving gunshot wounds versus fisheries entanglements for a given species). The prevalence of HI cases ranges from 8% for northern elephant seals up to 18% for Steller sea lions and 25% for northern fur seals, the latter two being among the more depleted species occurring in the study area (Table 1). The composition of HI cases by type varies considerably across species (Table 1). Gunshot wounds amounted to 74% of human interaction cases for Steller sea lions and 58% for California sea lions, but only 21% for harbor seals. In contrast, fisheries interactions constituted a lower proportion of human interaction cases for those three species but amounted to 65% and 75% of human interaction cases for Guadalupe and northern fur seals, respectively (Table 1). Boat collision injuries are encountered much less frequently than the other types of human interaction cases but are most prevalent in northern elephant seals, amounting to 11% of HI cases (Table 1 and Figure 1b). The changes in these rates over time are detailed below.</w:t>
       </w:r>
     </w:p>
     <w:p>
@@ -439,7 +459,7 @@
         <w:pStyle w:val="BodyText"/>
       </w:pPr>
       <w:r>
-        <w:t xml:space="preserve">Additionally, the sex composition of strandings varies depending on age class and species, with the proportion of females ranging from 12% for subadults to 26% for pups and the proportion of males ranging from 27% of pups to 61% of adults (Table 2). For California sea lions and northern elephant seals, the majority of identified strandings (those assigned a species or age class designation) were male, while the sex composition was more equal for the other species (Table 3). For California sea lions and Steller sea lions, more than half of identified strandings were adults, while the majority for the other four species were pups and yearlings (Table 3).</w:t>
+        <w:t xml:space="preserve">Additionally, the sex composition of strandings varies depending on age class and species, with the proportion of females ranging from 12% for subadults to 26% for pups and the proportion of males ranging from 27% of pups to 61% of adults (Table 2). For California sea lions, the majority of identified strandings (those assigned a species or age class designation) were male, while the sex composition was more equal for the other species (Table 3). For California sea lions and Steller sea lions, more than half of identified strandings were adults, while the majority for the other four species were pups and yearlings (91.5% for Guadalupe fur seals) (Table 3).</w:t>
       </w:r>
     </w:p>
     <w:p>
@@ -477,7 +497,7 @@
         <w:t xml:space="preserve"> </w:t>
       </w:r>
       <w:r>
-        <w:t xml:space="preserve">of human interaction cases is similar for males and females (approximately 16%). The prevalence of fisheries interactions and boat injuries is similar between males and females, though gunshot wounds are more prevalent for males (Table 4). For specific age classes, the number and prevalence of HI cases is significantly higher in pups, adults, and subadults and lowest for yearlings (Table 4). Fisheries interactions are the most common type of HI case for yearlings (39% of all yearling HI cases) and significantly less prominent for pups (17%). Gunshot wounds are most prominent for adults (58% of adult HI cases) and subadults (51%) and less problematic for pups (4%). Boat collisions comprise a small proportion (2-7%) of HI cases for all age classes (Table 4).</w:t>
+        <w:t xml:space="preserve">of human interaction cases is similar for males and females (approximately 16%). The prevalence of fisheries interactions and boat injuries is similar between males and females, though gunshot wounds are more prevalent for males (Table 4). For specific age classes, the number and prevalence of HI cases is significantly higher in pups, adults, and subadults and lowest for yearlings (Table 4). Fisheries interactions are the most common type of HI case for yearlings (39% of all yearling HI cases) and significantly less prominent for pups and adults (17%). Gunshot wounds, however, are most prominent for adults (58% of adult HI cases) and subadults (51%) and less problematic for pups (4%). Boat collisions comprise a small proportion (5-7%) of HI cases for all age classes (Table 4).</w:t>
       </w:r>
     </w:p>
     <w:p>
@@ -494,7 +514,61 @@
         <w:br w:type="textWrapping"/>
       </w:r>
       <w:r>
-        <w:t xml:space="preserve">All stranding cases - Since 1989, the number of reported stranding cases has increased significantly over time (y = 1.048^x, z = 5.42, p &lt; 0.001), suggesting a 4.8% increase per year. An annual average of 328.8 individuals stranded throughout the 1990s and 666 per year since 2000. However, annual strandings are changing differently over the study period for each species; significantly increasing for harbor seals (y = 1.057^x, z = 6.18, p &lt; 0.001), California sea lions (y = 1.098^x, z = 7.71, p &lt; 0.001), Steller sea lions (y = 1.143^x, z = 8.338, p &lt; 0.001), Guadalupe fur seals (y = 1.159^x, z = 2.026, p &lt; 0.05), and northern fur seals (y = 1.044^x, z = 2.2, p &lt; 0.05) (Figure 2). Examining these trends separately for the Oregon coast, Washington coast, and inland Washington waters would likely indicate different rates of change.</w:t>
+        <w:t xml:space="preserve">All stranding cases - Since 1989, the number of reported stranding cases has increased significantly over time (y = 1.048</w:t>
+      </w:r>
+      <w:r>
+        <w:rPr>
+          <w:vertAlign w:val="superscript"/>
+        </w:rPr>
+        <w:t xml:space="preserve">x</w:t>
+      </w:r>
+      <w:r>
+        <w:t xml:space="preserve">, z = 5.4, p &lt; 0.001), suggesting a 4.8% increase per year. An annual average of 328.8 individuals stranded per year throughout the 1990s and 666 per year since 2000. However, annual strandings are changing differently over the study period for each species; significantly increasing for harbor seals (y = 1.057</w:t>
+      </w:r>
+      <w:r>
+        <w:rPr>
+          <w:vertAlign w:val="superscript"/>
+        </w:rPr>
+        <w:t xml:space="preserve">x</w:t>
+      </w:r>
+      <w:r>
+        <w:t xml:space="preserve">, z = 6.2, p &lt; 0.001), California sea lions (y = 1.098</w:t>
+      </w:r>
+      <w:r>
+        <w:rPr>
+          <w:vertAlign w:val="superscript"/>
+        </w:rPr>
+        <w:t xml:space="preserve">x</w:t>
+      </w:r>
+      <w:r>
+        <w:t xml:space="preserve">, z = 7.7, p &lt; 0.001), Steller sea lions (y = 1.143</w:t>
+      </w:r>
+      <w:r>
+        <w:rPr>
+          <w:vertAlign w:val="superscript"/>
+        </w:rPr>
+        <w:t xml:space="preserve">x</w:t>
+      </w:r>
+      <w:r>
+        <w:t xml:space="preserve">, z = 8.3, p &lt; 0.001), Guadalupe fur seals (y = 1.159</w:t>
+      </w:r>
+      <w:r>
+        <w:rPr>
+          <w:vertAlign w:val="superscript"/>
+        </w:rPr>
+        <w:t xml:space="preserve">x</w:t>
+      </w:r>
+      <w:r>
+        <w:t xml:space="preserve">, z = 2.0, p &lt; 0.05), and northern fur seals (y = 1.044</w:t>
+      </w:r>
+      <w:r>
+        <w:rPr>
+          <w:vertAlign w:val="superscript"/>
+        </w:rPr>
+        <w:t xml:space="preserve">x</w:t>
+      </w:r>
+      <w:r>
+        <w:t xml:space="preserve">, z = 2.2, p &lt; 0.05) (Figure 2). Examining these trends separately for the Oregon coast, Washington coast, and inland Washington waters would likely indicate different rates of change.</w:t>
       </w:r>
     </w:p>
     <w:p>
@@ -517,13 +591,43 @@
         <w:t xml:space="preserve"> </w:t>
       </w:r>
       <w:r>
-        <w:t xml:space="preserve">of HI cases has increased significantly from 1989-2016 (y = 1.10^x, z = 7.833, p &lt; 0.001), signifying a 10% increase per year. An annual average of 20.5 cases were documented throughout the 1990s and 82.5 per year since 2000. Specifically, data show an increasing number of</w:t>
-      </w:r>
-      <w:r>
-        <w:t xml:space="preserve"> </w:t>
-      </w:r>
-      <w:r>
-        <w:t xml:space="preserve">gunshot wounds (y = 1.073^x, z = 4.66, p &lt; 0.001), fisheries entanglements (y = 1.090^x, z = 8.27, p &lt; 0.001), and boat injuries (y = 1.087^x, z = 3.27, p &lt; 0.01) over the study period (Figure 3b). The</w:t>
+        <w:t xml:space="preserve">of HI cases has increased significantly from 1989-2016 (y = 1.10</w:t>
+      </w:r>
+      <w:r>
+        <w:rPr>
+          <w:vertAlign w:val="superscript"/>
+        </w:rPr>
+        <w:t xml:space="preserve">x</w:t>
+      </w:r>
+      <w:r>
+        <w:t xml:space="preserve">, z = 7.8, p &lt; 0.001), signifying a 10% increase per year. An annual average of 20.5 cases were documented throughout the 1990s and 82.5 per year since 2000. Specifically, data show an increasing number of gunshot wounds (y = 1.073</w:t>
+      </w:r>
+      <w:r>
+        <w:rPr>
+          <w:vertAlign w:val="superscript"/>
+        </w:rPr>
+        <w:t xml:space="preserve">x</w:t>
+      </w:r>
+      <w:r>
+        <w:t xml:space="preserve">, z = 4.6, p &lt; 0.001), fisheries entanglements (y = 1.090</w:t>
+      </w:r>
+      <w:r>
+        <w:rPr>
+          <w:vertAlign w:val="superscript"/>
+        </w:rPr>
+        <w:t xml:space="preserve">x</w:t>
+      </w:r>
+      <w:r>
+        <w:t xml:space="preserve">, z = 8.3, p &lt; 0.001), and boat injuries (y = 1.087</w:t>
+      </w:r>
+      <w:r>
+        <w:rPr>
+          <w:vertAlign w:val="superscript"/>
+        </w:rPr>
+        <w:t xml:space="preserve">x</w:t>
+      </w:r>
+      <w:r>
+        <w:t xml:space="preserve">, z = 3.3, p &lt; 0.01) over the study period (Figure 3b). The</w:t>
       </w:r>
       <w:r>
         <w:t xml:space="preserve"> </w:t>
@@ -538,7 +642,7 @@
         <w:t xml:space="preserve"> </w:t>
       </w:r>
       <w:r>
-        <w:t xml:space="preserve">of HI cases has also increased overall (y = 0.06x, z = 15.49, p &lt; 0.001) and specifically for gunshot wounds (y = 0.039x, z = 6.4, p &lt; 0.001), fisheries entanglements (y = 0.043x, z = 5.3, p &lt; 0.001), and boat injuries (y = 0.087x, z = 4.2, p &lt; 0.001), with the prevalence of combined HI cases exceeding 20% in 2012, 2013, and 2015 (Figure 4b).</w:t>
+        <w:t xml:space="preserve">of HI cases has also increased overall (y = 0.06x, z = 15.5, p &lt; 0.001) and specifically for gunshot wounds (y = 0.039x, z = 6.4, p &lt; 0.001), fisheries entanglements (y = 0.043x, z = 5.3, p &lt; 0.001), and boat injuries (y = 0.087x, z = 4.2, p &lt; 0.001), with the prevalence of combined HI cases exceeding 20% in 2012, 2013, and 2015 (Figure 4b).</w:t>
       </w:r>
     </w:p>
     <w:p>
@@ -561,13 +665,43 @@
         <w:t xml:space="preserve"> </w:t>
       </w:r>
       <w:r>
-        <w:t xml:space="preserve">of documented HI cases increased for</w:t>
-      </w:r>
-      <w:r>
-        <w:t xml:space="preserve"> </w:t>
-      </w:r>
-      <w:r>
-        <w:t xml:space="preserve">harbor seals (y = 1.114^x, z = 8.71, p &lt; 0.001), California sea lions (y = 1.099^x, z = 6.27, p &lt; 0.001), Steller sea lions (y = 1.095^x, z = 5.26, p &lt; 0.001), and Guadalupe fur seals (y = 1.173^x, z = 2.13, p &lt; 0.05) (Figure 3a). The</w:t>
+        <w:t xml:space="preserve">of documented HI cases increased for harbor seals (y = 1.114</w:t>
+      </w:r>
+      <w:r>
+        <w:rPr>
+          <w:vertAlign w:val="superscript"/>
+        </w:rPr>
+        <w:t xml:space="preserve">x</w:t>
+      </w:r>
+      <w:r>
+        <w:t xml:space="preserve">, z = 8.7, p &lt; 0.001), California sea lions (y = 1.099</w:t>
+      </w:r>
+      <w:r>
+        <w:rPr>
+          <w:vertAlign w:val="superscript"/>
+        </w:rPr>
+        <w:t xml:space="preserve">x</w:t>
+      </w:r>
+      <w:r>
+        <w:t xml:space="preserve">, z = 6.3, p &lt; 0.001), Steller sea lions (y = 1.095</w:t>
+      </w:r>
+      <w:r>
+        <w:rPr>
+          <w:vertAlign w:val="superscript"/>
+        </w:rPr>
+        <w:t xml:space="preserve">x</w:t>
+      </w:r>
+      <w:r>
+        <w:t xml:space="preserve">, z = 5.3, p &lt; 0.001), and Guadalupe fur seals (y = 1.173</w:t>
+      </w:r>
+      <w:r>
+        <w:rPr>
+          <w:vertAlign w:val="superscript"/>
+        </w:rPr>
+        <w:t xml:space="preserve">x</w:t>
+      </w:r>
+      <w:r>
+        <w:t xml:space="preserve">, z = 2.1, p &lt; 0.05) (Figure 3a). The</w:t>
       </w:r>
       <w:r>
         <w:t xml:space="preserve"> </w:t>
@@ -582,15 +716,15 @@
         <w:t xml:space="preserve"> </w:t>
       </w:r>
       <w:r>
-        <w:t xml:space="preserve">of HI cases has increased for harbor seals (y = 0.06x, z = 11.4, p &lt; 0.001), California sea lions (y = 0.03x, z = 3.8, p &lt; 0.001), and northern elephant seals (y = 0.09x, z = 3.46, p &lt; 0.001) (Figure 4a). More specifically, data show that the prevalence of gunshot wound cases increased significantly for California sea lions, fisherines entanglement cases increased for California sea lions and harbor seals, and boat-related injuries increased for harbor seals.</w:t>
-      </w:r>
-    </w:p>
-    <w:p>
-      <w:pPr>
-        <w:pStyle w:val="BodyText"/>
-      </w:pPr>
-      <w:r>
-        <w:t xml:space="preserve">On a seasonal basis, total strandings are significantly different across months of the year (chi-sq = 4615, p &lt; 0.001), with greater total strandings occurring May through October. However, the timing of this peak is different for each species. California sea lion strandings are low in February and high in May and August through November. Guadalupe fur seal strandings peak in June, harbor seals April through September, northern elephant seals in April, northern fur seals in May, and Steller sea lion strandings are significantly lower in September and October. The age class composition of stranded animals varies seasonally, ranging from 10-20% pups when strandings are lower in the winter to 60% when strandings are higher during July and August.</w:t>
+        <w:t xml:space="preserve">of HI cases has increased for harbor seals (y = 0.06x, z = 11.4, p &lt; 0.001), California sea lions (y = 0.03x, z = 3.8, p &lt; 0.001), and northern elephant seals (y = 0.09x, z = 3.5, p &lt; 0.001) (Figure 4a). More specifically, data show that the prevalence of gunshot wound cases increased significantly for California sea lions, fisherines entanglement cases increased for California sea lions and harbor seals, and boat-related injuries increased for harbor seals.</w:t>
+      </w:r>
+    </w:p>
+    <w:p>
+      <w:pPr>
+        <w:pStyle w:val="BodyText"/>
+      </w:pPr>
+      <w:r>
+        <w:t xml:space="preserve">On a seasonal basis, total strandings are significantly different across months of the year (chi-sq = 4615, p &lt; 0.001), with greater total strandings occurring May through October. However, the timing of this peak is different for each species. Examining pairwise Tukey comparisons showed that harbor seal strandings are significantly higher from June through September. Though not statistically significant, California sea lion strandings exhibit a peak in May and again from August through November. The age class composition of stranded animals varies seasonally, ranging from 10-20% pups when strandings are lower in the winter to 60% when strandings are higher during July and August. The month of the stranding observation is a significant predictor of strandings by age class, with pups exhibiting significantly higher strandings from June through September (chi-sq = 503.8, p &lt; 0.001), with the majority of these likely being harbor seals, as noted above. None of the other age classes exhibited statistically significant seasonal stranding patterns. Seasonal patterns were similar across male and female strandings.</w:t>
       </w:r>
     </w:p>
     <w:p>
@@ -613,7 +747,7 @@
         <w:t xml:space="preserve"> </w:t>
       </w:r>
       <w:r>
-        <w:t xml:space="preserve">of human interactions cases peaks significantly in the summer, but is evident only for harbor seals, pups, and "other" human interaction cases (Figure 5). The</w:t>
+        <w:t xml:space="preserve">of human interactions cases peaks significantly in the summer (July), but is evident only for harbor seals and pups (Figure 5). The</w:t>
       </w:r>
       <w:r>
         <w:t xml:space="preserve"> </w:t>
@@ -628,7 +762,7 @@
         <w:t xml:space="preserve"> </w:t>
       </w:r>
       <w:r>
-        <w:t xml:space="preserve">of HI cases shows a seasonal peak, ranging from 11% to 23% of cases depending on the month. The proportion of fisheries interactions cases is higher in June and August than other months, while boat injuries and gunshot wounds do not change significantly throughout the months of the year.</w:t>
+        <w:t xml:space="preserve">of HI cases shows a seasonal peak, ranging from 11% to 23% of cases depending on the month. The proportion of gunshot wounds is higher in March (constitute an average of 13% of all cases) than other months (4% of all cases), while boat injuries and gunshot wounds do not change significantly throughout the months of the year.</w:t>
       </w:r>
     </w:p>
     <w:p>
@@ -645,42 +779,85 @@
         <w:br w:type="textWrapping"/>
       </w:r>
       <w:r>
-        <w:t xml:space="preserve">Over the study period, more strandings occurred inland Washington and Oregon compared with along the Washington coast. The percentage of annual strandings in Oregon ranged from 8% to 58% and averaging 35% for the whole study period (Figure 6). In contrast, annual strandings along the Washington coast ranged from 2% to -</w:t>
-      </w:r>
-      <w:r>
-        <w:t xml:space="preserve">% and averaging NA% for the whole study period. The distribution of HI cases between these three regions is similar to that of overall strandings, with 35% of all HI cases occurring in Oregon, NA% and the remaining 12.25% along the Washington coast. The distribution of specific types of HI cases are also disperately distributed between the three regions, with only 31% of boat collisions and 16% of "other" cases occurring in Oregon and 68% and 72% occurring in inland Washington waters. The higher percentage of "other" HI cases in inland WA is likely due to the fact that the majority of those cases are harbor seal pups, and a disproportional number of harbor seal stranding occurs in Washington, as described above. The higher percentage of boat-related injuries in inland Washington could be attributed to the prevalence ferry and shipping traffic and recreational boating opportunities throughout Puget Sound and the Salish Sea. The most prevalent type of human interaction case reported on the Washington coast was gunshot wounds, amounting to 25% of gunshot wounds during the study period.</w:t>
-      </w:r>
-    </w:p>
-    <w:p>
-      <w:pPr>
-        <w:pStyle w:val="BodyText"/>
-      </w:pPr>
-      <w:r>
-        <w:t xml:space="preserve">At the county level, strandings were not evenly distributed along the coast (chi-sq = 1191.3, p &lt; 0.001). In Washington, strandings were highest in San Juan, Island, King, Pierce, and Grays Harbor counties (Figure 7). Similarly, the number of HI cases were significantly higher in Grays Harbor, Pierce, and Pacific counties, with a disproportionately higher number of cases in Pacific county compared with all strandings, the majority of which were gunshot wounds.</w:t>
-      </w:r>
-    </w:p>
-    <w:p>
-      <w:pPr>
-        <w:pStyle w:val="BodyText"/>
-      </w:pPr>
-      <w:r>
-        <w:t xml:space="preserve">Combined human interaction cases increased in Clallam (y = x, z = , p &lt; 0.001), Grays Harbor (y = x, z = , p &lt; 0.001), Pacific (y = 2.1x, z = 4.7, p &lt; 0.001), and Pierce (y = 2.3x, z = 5.3, p &lt; 0.001) counties. Kernel density plots show different hotspot areas for different human interaction types, with boat collision injuries and fisheries interactions largely occurring in Puget Sound and gunshot wounds additionally occurring at the Columbia River (Figure 8).</w:t>
-      </w:r>
-    </w:p>
-    <w:p>
-      <w:pPr>
-        <w:pStyle w:val="BodyText"/>
-      </w:pPr>
-      <w:r>
-        <w:t xml:space="preserve">In Oregon, the majority of strandings occurred in Clatsop, Tillamook, Coos, and Lincoln counties (Figure 7). These counties were also where the majority of HI cases occurred, though a disproportionately higher number occurred in Clatsop, the majority of which where gunshot wounds. Combined human interaction cases increased in Clatsop (y = 4.1x, z = 2.4, p &lt; 0.05) and Clallam (y = 1.0x, z = 5.7, p &lt; 0.001) counties. Kernel density plots show fisheries interaction and boat injury cases as being concentrated along the northern Oregon coast, while gunshot wounds are distributed further south (Figure 9).</w:t>
-      </w:r>
-    </w:p>
-    <w:p>
-      <w:pPr>
-        <w:pStyle w:val="BodyText"/>
-      </w:pPr>
-      <w:r>
-        <w:t xml:space="preserve">Species - Individual species strandings were not equally distributed between the two states, highlighting their differing distributions and life history characteristics. Guadalupe fur seal, northern elephant seal, and northern fur seal strandings were distributed approximately 60% in Oregon and 40% in Washington while California sea lion and Steller sea lion strandings were approximately 70% in Oregon and 30% in Washington. In contrast, harbor seal strandings were approximately 15% in Oregon and 85% in Washington (Figure 7, Table 1). Stranding hotspots were apparent in Puget Sound, along the northern tip of the Olympic Peninsula, and at the mouth of the Columbia River for northern elephant seals, California sea lions, and Steller sea lions, whereas northern and Guadalupe fur seal strandings only exhibited hotspots along the outer coast and harbor seals primarily in Puget Sound (Figure 10). In Oregon, Guadalupe fur seals and Steller sea lion strandings were distributed along the coast while stranding hotspots for the other four species were concentrated in the northern part of the state (Figure 11).</w:t>
+        <w:t xml:space="preserve">Over the study period, more strandings occurred inland Washington and Oregon compared with along the Washington coast. The percentage of annual strandings in Oregon ranged from 8% to 58% and averaging 35% for the whole study period (Figure 6). In contrast, annual strandings along the Washington coast ranged from 2% to 23% and averaging 8% for the whole study period. The distribution of HI cases between these three regions is similar to that of overall strandings, with 35% of all HI cases occurring in Oregon, 53% in inland Washington waters, and the remaining 12% along the Washington coast. The distribution of specific types of HI cases are also disperately distributed between the three regions, with only 31% of boat collisions and 16% of "other" cases occurring in Oregon and 68% and 72% occurring in inland Washington waters. The higher percentage of "other" HI cases in inland WA is likely due to the fact that the majority of those cases are harbor seal pups, and a disproportional number of harbor seal stranding occurs in Washington, as described above. The higher percentage of boat-related injuries in inland Washington could be attributed to the prevalence ferry and shipping traffic and recreational boating opportunities throughout Puget Sound and the Salish Sea. The most prevalent type of human interaction case reported on the Washington coast was gunshot wounds, amounting to 25% of gunshot wounds during the study period.</w:t>
+      </w:r>
+    </w:p>
+    <w:p>
+      <w:pPr>
+        <w:pStyle w:val="BodyText"/>
+      </w:pPr>
+      <w:r>
+        <w:t xml:space="preserve">At the county level, strandings were not evenly distributed along the coast (chi-sq = 1191.3, p &lt; 0.001). In Washington, strandings were highest in San Juan, Island, King, Pierce, and Grays Harbor counties (Figure 7). Similarly, the number of HI cases were significantly higher in Grays Harbor, Pierce, and Pacific counties, with a disproportionately higher number of cases in Pacific county compared with all strandings, the majority of which were gunshot wounds. Combined human interaction cases increased in Pierce (y = 1.069</w:t>
+      </w:r>
+      <w:r>
+        <w:rPr>
+          <w:vertAlign w:val="superscript"/>
+        </w:rPr>
+        <w:t xml:space="preserve">x</w:t>
+      </w:r>
+      <w:r>
+        <w:t xml:space="preserve">, z = 3.0, p &lt; 0.01) representing a 6.9% increase per year, Pacific (y = 1.073</w:t>
+      </w:r>
+      <w:r>
+        <w:rPr>
+          <w:vertAlign w:val="superscript"/>
+        </w:rPr>
+        <w:t xml:space="preserve">x</w:t>
+      </w:r>
+      <w:r>
+        <w:t xml:space="preserve">, z = 2.7, p &lt; 0.01) representing 7.3% increase per year, King (y = 1.053</w:t>
+      </w:r>
+      <w:r>
+        <w:rPr>
+          <w:vertAlign w:val="superscript"/>
+        </w:rPr>
+        <w:t xml:space="preserve">x</w:t>
+      </w:r>
+      <w:r>
+        <w:t xml:space="preserve">, z = 2.7, p &lt; 0.01), Whatcom (y = 1.066</w:t>
+      </w:r>
+      <w:r>
+        <w:rPr>
+          <w:vertAlign w:val="superscript"/>
+        </w:rPr>
+        <w:t xml:space="preserve">x</w:t>
+      </w:r>
+      <w:r>
+        <w:t xml:space="preserve">, z = 3.0, p &lt; 0.001), and Jefferson (y = 1.076</w:t>
+      </w:r>
+      <w:r>
+        <w:rPr>
+          <w:vertAlign w:val="superscript"/>
+        </w:rPr>
+        <w:t xml:space="preserve">x</w:t>
+      </w:r>
+      <w:r>
+        <w:t xml:space="preserve">, z = 2.2, p &lt; 0.05) counties. Kernel density plots show different hotspot areas for different human interaction types, with boat collision injuries and fisheries interactions largely occurring in Puget Sound and gunshot wounds additionally occurring at the Columbia River (Figure 8).</w:t>
+      </w:r>
+    </w:p>
+    <w:p>
+      <w:pPr>
+        <w:pStyle w:val="BodyText"/>
+      </w:pPr>
+      <w:r>
+        <w:t xml:space="preserve">In Oregon, the majority of strandings occurred in Clatsop, Tillamook, Coos, and Lincoln counties (Figure 7). These counties were also where the majority of HI cases occurred, though a disproportionately higher number occurred in Clatsop, the majority of which where gunshot wounds. Combined human interaction cases increased in Clatsop county (y = 1.095</w:t>
+      </w:r>
+      <w:r>
+        <w:rPr>
+          <w:vertAlign w:val="superscript"/>
+        </w:rPr>
+        <w:t xml:space="preserve">x</w:t>
+      </w:r>
+      <w:r>
+        <w:t xml:space="preserve">, z = 3.9, p &lt; 0.001), representing 9.5% increase per year. Kernel density plots show fisheries interaction and boat injury cases as being concentrated along the northern Oregon coast, while gunshot wounds are distributed further south (Figure 9).</w:t>
+      </w:r>
+    </w:p>
+    <w:p>
+      <w:pPr>
+        <w:pStyle w:val="BodyText"/>
+      </w:pPr>
+      <w:r>
+        <w:t xml:space="preserve">Species - Individual species strandings were not equally distributed between the three subregions, highlighting their differing distributions and life history characteristics. Guadalupe fur seal, northern elephant seal, and northern fur seal strandings were distributed approximately 60% in Oregon and 40% in Washington while California sea lion and Steller sea lion strandings were approximately 70% in Oregon and 30% in Washington. In contrast, harbor seal strandings were approximately 15% in Oregon and 85% in Washington (Figure 7, Table 1). Stranding hotspots were apparent in Puget Sound, along the northern tip of the Olympic Peninsula, and at the mouth of the Columbia River for northern elephant seals, California sea lions, and Steller sea lions, whereas northern and Guadalupe fur seal strandings only exhibited hotspots along the outer coast and harbor seals primarily in Puget Sound (Figure 10). In Oregon, Guadalupe fur seals and Steller sea lion strandings were distributed along the coast while stranding hotspots for the other four species were concentrated in the northern part of the state (Figure 11).</w:t>
       </w:r>
     </w:p>
     <w:p>
@@ -763,7 +940,7 @@
         <w:t xml:space="preserve"> </w:t>
       </w:r>
       <w:r>
-        <w:t xml:space="preserve">of human interaction cases was similar for both males and females (~16%). Our results here also must be interpreted with the knowledge that strandings of pups in inland Washington may be higher due to dedicated surveys of haul-out areas not publicly accessible. add comment</w:t>
+        <w:t xml:space="preserve">of human interaction cases was similar for both males and females (~16%). Our results here also must be interpreted with the knowledge that strandings of pups in inland Washington may be higher due to dedicated surveys of haul-out areas not publicly accessible.</w:t>
       </w:r>
     </w:p>
     <w:p>
@@ -885,7 +1062,7 @@
         <w:pStyle w:val="BodyText"/>
       </w:pPr>
       <w:r>
-        <w:t xml:space="preserve">Overall strandings - The number and relative distribution of species stranded along the coasts of Oregon and Washington (Table 1) can be largely explained by the local abundance and demographic characteristics of each species. The number and relative distribution of strandings are different across species, and stranding hotspots are similar to those that have been previously identified for cetaceans and pinnipeds (Norman et al., 2004; Lee 2016). In Washington, harbor seals primarily strand in Puget Sound due to the area having a large number of haul-outs, rookeries, and people reporting strandings. Guadalupe fur seal stranding hotspots do not occur north of the Columbia River (Figure 10), as few individuals likely range farther north or into inland Washington waters. Similarly, northern fur seal strandings did not exhibit clustering in northern Washington or Puget Sound, possibly due to individuals spending more time foraging offshore or near rookeries in Alaska. Approximately two-thirds of Steller sea lion strandings during the study period occurred in Oregon, likely due to the three large breeding sites along the coast. These results align with findings from other coastal areas where patterns in marine mammal strandings reflect either local abundance or seasonal distribution of species (Woodhouse et al., 1991; Norman et al., 2004; Maldini et al., 2005; Leeney et al., 2008; Pyenson et al., 2010; Peltier et al., 2014; Frungillo et al., 2014; Johnston 2015).</w:t>
+        <w:t xml:space="preserve">Overall strandings - The number and relative distribution of species stranded along the coasts of Oregon and Washington (Table 1) can be largely explained by the local abundance and demographic characteristics of each species. The number and relative distribution of strandings are different across species, and stranding hotspots are similar to those that have been previously identified for cetaceans and pinnipeds (Norman et al., 2004; Lee, 2016). In Washington, harbor seals primarily strand in Puget Sound due to the area having a large number of haul-outs, rookeries, and people reporting strandings. Guadalupe fur seal stranding hotspots do not occur north of the Columbia River (Figure 10), as few individuals likely range farther north or into inland Washington waters. Similarly, northern fur seal strandings did not exhibit clustering in northern Washington or Puget Sound, possibly due to individuals spending more time foraging offshore or near rookeries in Alaska. Approximately two-thirds of Steller sea lion strandings during the study period occurred in Oregon, likely due to the three large breeding sites along the coast. These results align with findings from other coastal areas where patterns in marine mammal strandings reflect either local abundance or seasonal distribution of species (Woodhouse et al., 1991; Norman et al., 2004; Maldini et al., 2005; Leeney et al., 2008; Pyenson et al., 2010; Peltier et al., 2014; Frungillo et al., 2014; Johnston, 2015).</w:t>
       </w:r>
     </w:p>
     <w:p>
@@ -1001,7 +1178,7 @@
         <w:pStyle w:val="BodyText"/>
       </w:pPr>
       <w:r>
-        <w:t xml:space="preserve">Figure 1: (a) Boxplot of annual stranding cases for each species, showing higher average strandings for harbor seals and California sea lions; and (b) boxplot of annual human interactions by type, showing a high number of gunshot wounds for California sea lions and Steller sea lions and other cases for harbor seals.</w:t>
+        <w:t xml:space="preserve">Figure 1: (a) Annual stranding cases for each species showing higher average strandings for harbor seals and California sea lions; and (b) annual human interaction cases showing a high number of gunshot wounds for California sea lions and Steller sea lions and Other cases for harbor seals.</w:t>
       </w:r>
     </w:p>
     <w:p>
@@ -1056,7 +1233,52 @@
         <w:pStyle w:val="BodyText"/>
       </w:pPr>
       <w:r>
-        <w:t xml:space="preserve">Figure 2: Increasing annual strandings (n = 14,939) over the study period denoted by black regression line (y = 1.1x, z = 44.7, p &lt; 0.01) likely at least in part due to Prescott Grant Program beginning in the mid-2000s; and increasing strandings in harbor seals (), California sea lions (), Guadualupe fur seals (), northern elephant seals (), Steller sea lions (), and northern fur seals (). Regression lines not shown for individual species for readability.</w:t>
+        <w:t xml:space="preserve">Figure 2: Increasing total reported annual strandings (n = 14,939) over the study period (black dotted loess regression line) likely at least in part due to Prescott Grant funding beginning in the mid-2000s; and increasing stranding reports of harbor seals (y = 1.057</w:t>
+      </w:r>
+      <w:r>
+        <w:rPr>
+          <w:vertAlign w:val="superscript"/>
+        </w:rPr>
+        <w:t xml:space="preserve">x</w:t>
+      </w:r>
+      <w:r>
+        <w:t xml:space="preserve">, z = 6.2, p &lt; 0.001), California sea lions (y = 1.098</w:t>
+      </w:r>
+      <w:r>
+        <w:rPr>
+          <w:vertAlign w:val="superscript"/>
+        </w:rPr>
+        <w:t xml:space="preserve">x</w:t>
+      </w:r>
+      <w:r>
+        <w:t xml:space="preserve">, z = 7.7, p &lt; 0.001), Steller sea lions (y = 1.143</w:t>
+      </w:r>
+      <w:r>
+        <w:rPr>
+          <w:vertAlign w:val="superscript"/>
+        </w:rPr>
+        <w:t xml:space="preserve">x</w:t>
+      </w:r>
+      <w:r>
+        <w:t xml:space="preserve">, z = 8.3, p &lt; 0.001), Guadalupe fur seals (y = 1.159</w:t>
+      </w:r>
+      <w:r>
+        <w:rPr>
+          <w:vertAlign w:val="superscript"/>
+        </w:rPr>
+        <w:t xml:space="preserve">x</w:t>
+      </w:r>
+      <w:r>
+        <w:t xml:space="preserve">, z = 2.0, p &lt; 0.05), and northern fur seals (y = 1.044</w:t>
+      </w:r>
+      <w:r>
+        <w:rPr>
+          <w:vertAlign w:val="superscript"/>
+        </w:rPr>
+        <w:t xml:space="preserve">x</w:t>
+      </w:r>
+      <w:r>
+        <w:t xml:space="preserve">, z = 2.2, p &lt; 0.05).</w:t>
       </w:r>
     </w:p>
     <w:p>
@@ -1111,7 +1333,70 @@
         <w:pStyle w:val="BodyText"/>
       </w:pPr>
       <w:r>
-        <w:t xml:space="preserve">Figure 3: (a) Annual combined HI cases overall (denoted by black regression line; y = 1.1x, z = 27.2, p &lt; 0.001) and for each species shows increasing cases for harbor seals (), California sea lions (), Guadalupe fur seals (), and Steller sea lions () and (b) increasing number of gunshot wounds (y = 6.5x, z = 14.8, p &lt; 0.001), fisheries entanglements (y = 3.7x, z = 9.9, p &lt; 0.001), and boat injuries (y = 1.1x, 25.5, p &lt; 0.001).</w:t>
+        <w:t xml:space="preserve">Figure 3: (a) Annual combined HI cases overall (denoted by black loess regression line) and for each species shows increasing cases for harbor seals (y = 1.114</w:t>
+      </w:r>
+      <w:r>
+        <w:rPr>
+          <w:vertAlign w:val="superscript"/>
+        </w:rPr>
+        <w:t xml:space="preserve">x</w:t>
+      </w:r>
+      <w:r>
+        <w:t xml:space="preserve">, z = 8.7, p &lt; 0.001), California sea lions (y = 1.099</w:t>
+      </w:r>
+      <w:r>
+        <w:rPr>
+          <w:vertAlign w:val="superscript"/>
+        </w:rPr>
+        <w:t xml:space="preserve">x</w:t>
+      </w:r>
+      <w:r>
+        <w:t xml:space="preserve">, z = 6.3, p &lt; 0.001), Steller sea lions (y = 1.095</w:t>
+      </w:r>
+      <w:r>
+        <w:rPr>
+          <w:vertAlign w:val="superscript"/>
+        </w:rPr>
+        <w:t xml:space="preserve">x</w:t>
+      </w:r>
+      <w:r>
+        <w:t xml:space="preserve">, z = 5.3, p &lt; 0.001), and Guadalupe fur seals (y = 1.173</w:t>
+      </w:r>
+      <w:r>
+        <w:rPr>
+          <w:vertAlign w:val="superscript"/>
+        </w:rPr>
+        <w:t xml:space="preserve">x</w:t>
+      </w:r>
+      <w:r>
+        <w:t xml:space="preserve">, z = 2.1, p &lt; 0.05) and (b) increasing number of gunshot wounds (y = 1.073</w:t>
+      </w:r>
+      <w:r>
+        <w:rPr>
+          <w:vertAlign w:val="superscript"/>
+        </w:rPr>
+        <w:t xml:space="preserve">x</w:t>
+      </w:r>
+      <w:r>
+        <w:t xml:space="preserve">, z = 4.6, p &lt; 0.001), fisheries entanglements (y = 1.090</w:t>
+      </w:r>
+      <w:r>
+        <w:rPr>
+          <w:vertAlign w:val="superscript"/>
+        </w:rPr>
+        <w:t xml:space="preserve">x</w:t>
+      </w:r>
+      <w:r>
+        <w:t xml:space="preserve">, z = 8.3, p &lt; 0.001), and boat injuries (y = 1.087</w:t>
+      </w:r>
+      <w:r>
+        <w:rPr>
+          <w:vertAlign w:val="superscript"/>
+        </w:rPr>
+        <w:t xml:space="preserve">x</w:t>
+      </w:r>
+      <w:r>
+        <w:t xml:space="preserve">, z = 3.3, p &lt; 0.01).</w:t>
       </w:r>
     </w:p>
     <w:p>
@@ -1166,7 +1451,7 @@
         <w:pStyle w:val="BodyText"/>
       </w:pPr>
       <w:r>
-        <w:t xml:space="preserve">Figure 4: Prevalence of human interaction cases (a) increasing for all combined species (denoted by black dotted, y = 0.005x, t = 5.8, p &lt; 0.001, r-sq = 0.55) and increasing California sea lions, harbor seals, and northern elephant seals; (b) increasing for all types combined (y = 0.005x, t = 5.8, p &lt; 0.001) and for each HI case type: gunshot wounds (y = 0.03x, t = 7.5, p &lt; 0.001), fisheries entanglements (y = 0.02x, t = 3.6, p &lt; 0.001), boat injuries (y = 0.001x, t = 6.1, p &lt; 0.001), and other (y = 0.03x, t = 6.1, p &lt; 0.001). Regression lines not shown for HI case types.</w:t>
+        <w:t xml:space="preserve">Figure 4: Prevalence of human interaction cases (a) increasing for all combined species (black dotted regression line, y = 0.06x, z = 15.5, p &lt; 0.001) and significantly increasing for harbor seals (y = 0.06x, z = 11.4, p &lt; 0.001), California sea lions (y = 0.03x, z = 3.8, p &lt; 0.001), and northern elephant seals (y = 0.09x, z = 3.5, p &lt; 0.001); (b) increasing for all types combined (black dotted regression line, y = 0.06x, z = 15.5, p &lt; 0.001) and for each HI case type: gunshot wounds (y = 0.039x, z = 6.4, p &lt; 0.001), fisheries entanglements (y = 0.043x, z = 5.3, p &lt; 0.001), and boat injuries (y = 0.087x, z = 4.2, p &lt; 0.001).</w:t>
       </w:r>
     </w:p>
     <w:p>
@@ -1221,7 +1506,7 @@
         <w:pStyle w:val="BodyText"/>
       </w:pPr>
       <w:r>
-        <w:t xml:space="preserve">Figure 5: Sum of human interaction cases across years for each month according to (a) species; (b) age class, showing summer peak for human interaction cases for pups; and (c) human interaction type, showing a high number of fisheries cases in August and other in July.</w:t>
+        <w:t xml:space="preserve">Figure 5: Sum of human interaction cases across years for each month according to (a) species showing summer peak for harbor seals; (b) age class, showing summer peak for human interaction cases for pups; and (c) human interaction type, showing a high number of Other cases in the summer and gunshot wounds in March.</w:t>
       </w:r>
     </w:p>
     <w:p>
@@ -1276,7 +1561,7 @@
         <w:pStyle w:val="BodyText"/>
       </w:pPr>
       <w:r>
-        <w:t xml:space="preserve">Figure 6: Boxplot of monthly strandings over the study period shows increasing average and variability in both states.</w:t>
+        <w:t xml:space="preserve">Figure 6: Mean monthly strandings over the study period shows greater strandings in Oregon and inland Washington waters, with increasing numbers and variability over time.</w:t>
       </w:r>
     </w:p>
     <w:p>
@@ -1559,7 +1844,7 @@
         <w:pStyle w:val="BodyText"/>
       </w:pPr>
       <w:r>
-        <w:t xml:space="preserve">Table 1: Species composition of all strandings (n = 14,939), the prevalence of human interaction cases (HI/all cases) for each species, and the composition of human interaction type (number of specific type/all HI cases) for each species.</w:t>
+        <w:t xml:space="preserve">Table 1: Species composition of all strandings (n = 14,939), the prevalence of human interaction cases (HI/all cases) for each species, regional distribution, and the composition of human interaction type (number of specific type/all HI cases) for each species.</w:t>
       </w:r>
     </w:p>
     <w:tbl>
@@ -1586,7 +1871,7 @@
               <w:jc w:val="center"/>
             </w:pPr>
             <w:r>
-              <w:t xml:space="preserve">Pinniped.Common.Name</w:t>
+              <w:t xml:space="preserve">Species</w:t>
             </w:r>
           </w:p>
         </w:tc>
@@ -1603,7 +1888,7 @@
               <w:jc w:val="center"/>
             </w:pPr>
             <w:r>
-              <w:t xml:space="preserve">Boat</w:t>
+              <w:t xml:space="preserve">Total (n)</w:t>
             </w:r>
           </w:p>
         </w:tc>
@@ -1620,7 +1905,7 @@
               <w:jc w:val="center"/>
             </w:pPr>
             <w:r>
-              <w:t xml:space="preserve">Fisheries</w:t>
+              <w:t xml:space="preserve">All Strandings (%)</w:t>
             </w:r>
           </w:p>
         </w:tc>
@@ -1637,7 +1922,7 @@
               <w:jc w:val="center"/>
             </w:pPr>
             <w:r>
-              <w:t xml:space="preserve">Gunshot</w:t>
+              <w:t xml:space="preserve">OR (%)</w:t>
             </w:r>
           </w:p>
         </w:tc>
@@ -1654,7 +1939,109 @@
               <w:jc w:val="center"/>
             </w:pPr>
             <w:r>
-              <w:t xml:space="preserve">Other</w:t>
+              <w:t xml:space="preserve">WA Coast (%)</w:t>
+            </w:r>
+          </w:p>
+        </w:tc>
+        <w:tc>
+          <w:tcPr>
+            <w:tcBorders>
+              <w:bottom w:val="single"/>
+            </w:tcBorders>
+            <w:vAlign w:val="bottom"/>
+          </w:tcPr>
+          <w:p>
+            <w:pPr>
+              <w:pStyle w:val="Compact"/>
+              <w:jc w:val="center"/>
+            </w:pPr>
+            <w:r>
+              <w:t xml:space="preserve">WA Inland (%)</w:t>
+            </w:r>
+          </w:p>
+        </w:tc>
+        <w:tc>
+          <w:tcPr>
+            <w:tcBorders>
+              <w:bottom w:val="single"/>
+            </w:tcBorders>
+            <w:vAlign w:val="bottom"/>
+          </w:tcPr>
+          <w:p>
+            <w:pPr>
+              <w:pStyle w:val="Compact"/>
+              <w:jc w:val="center"/>
+            </w:pPr>
+            <w:r>
+              <w:t xml:space="preserve">Prevalence of HI (%)</w:t>
+            </w:r>
+          </w:p>
+        </w:tc>
+        <w:tc>
+          <w:tcPr>
+            <w:tcBorders>
+              <w:bottom w:val="single"/>
+            </w:tcBorders>
+            <w:vAlign w:val="bottom"/>
+          </w:tcPr>
+          <w:p>
+            <w:pPr>
+              <w:pStyle w:val="Compact"/>
+              <w:jc w:val="center"/>
+            </w:pPr>
+            <w:r>
+              <w:t xml:space="preserve">Fisheries (%)</w:t>
+            </w:r>
+          </w:p>
+        </w:tc>
+        <w:tc>
+          <w:tcPr>
+            <w:tcBorders>
+              <w:bottom w:val="single"/>
+            </w:tcBorders>
+            <w:vAlign w:val="bottom"/>
+          </w:tcPr>
+          <w:p>
+            <w:pPr>
+              <w:pStyle w:val="Compact"/>
+              <w:jc w:val="center"/>
+            </w:pPr>
+            <w:r>
+              <w:t xml:space="preserve">Gunshot (%)</w:t>
+            </w:r>
+          </w:p>
+        </w:tc>
+        <w:tc>
+          <w:tcPr>
+            <w:tcBorders>
+              <w:bottom w:val="single"/>
+            </w:tcBorders>
+            <w:vAlign w:val="bottom"/>
+          </w:tcPr>
+          <w:p>
+            <w:pPr>
+              <w:pStyle w:val="Compact"/>
+              <w:jc w:val="center"/>
+            </w:pPr>
+            <w:r>
+              <w:t xml:space="preserve">Boat (%)</w:t>
+            </w:r>
+          </w:p>
+        </w:tc>
+        <w:tc>
+          <w:tcPr>
+            <w:tcBorders>
+              <w:bottom w:val="single"/>
+            </w:tcBorders>
+            <w:vAlign w:val="bottom"/>
+          </w:tcPr>
+          <w:p>
+            <w:pPr>
+              <w:pStyle w:val="Compact"/>
+              <w:jc w:val="center"/>
+            </w:pPr>
+            <w:r>
+              <w:t xml:space="preserve">Other (%)</w:t>
             </w:r>
           </w:p>
         </w:tc>
@@ -1678,6 +2065,61 @@
               <w:jc w:val="center"/>
             </w:pPr>
             <w:r>
+              <w:t xml:space="preserve">2823</w:t>
+            </w:r>
+          </w:p>
+        </w:tc>
+        <w:tc>
+          <w:p>
+            <w:pPr>
+              <w:pStyle w:val="Compact"/>
+              <w:jc w:val="center"/>
+            </w:pPr>
+            <w:r>
+              <w:t xml:space="preserve">19</w:t>
+            </w:r>
+          </w:p>
+        </w:tc>
+        <w:tc>
+          <w:p>
+            <w:pPr>
+              <w:pStyle w:val="Compact"/>
+              <w:jc w:val="center"/>
+            </w:pPr>
+            <w:r>
+              <w:t xml:space="preserve">69</w:t>
+            </w:r>
+          </w:p>
+        </w:tc>
+        <w:tc>
+          <w:p>
+            <w:pPr>
+              <w:pStyle w:val="Compact"/>
+              <w:jc w:val="center"/>
+            </w:pPr>
+            <w:r>
+              <w:t xml:space="preserve">11</w:t>
+            </w:r>
+          </w:p>
+        </w:tc>
+        <w:tc>
+          <w:p>
+            <w:pPr>
+              <w:pStyle w:val="Compact"/>
+              <w:jc w:val="center"/>
+            </w:pPr>
+            <w:r>
+              <w:t xml:space="preserve">20</w:t>
+            </w:r>
+          </w:p>
+        </w:tc>
+        <w:tc>
+          <w:p>
+            <w:pPr>
+              <w:pStyle w:val="Compact"/>
+              <w:jc w:val="center"/>
+            </w:pPr>
+            <w:r>
               <w:t xml:space="preserve">15</w:t>
             </w:r>
           </w:p>
@@ -1689,29 +2131,40 @@
               <w:jc w:val="center"/>
             </w:pPr>
             <w:r>
-              <w:t xml:space="preserve">78</w:t>
-            </w:r>
-          </w:p>
-        </w:tc>
-        <w:tc>
-          <w:p>
-            <w:pPr>
-              <w:pStyle w:val="Compact"/>
-              <w:jc w:val="center"/>
-            </w:pPr>
-            <w:r>
-              <w:t xml:space="preserve">249</w:t>
-            </w:r>
-          </w:p>
-        </w:tc>
-        <w:tc>
-          <w:p>
-            <w:pPr>
-              <w:pStyle w:val="Compact"/>
-              <w:jc w:val="center"/>
-            </w:pPr>
-            <w:r>
-              <w:t xml:space="preserve">84</w:t>
+              <w:t xml:space="preserve">18</w:t>
+            </w:r>
+          </w:p>
+        </w:tc>
+        <w:tc>
+          <w:p>
+            <w:pPr>
+              <w:pStyle w:val="Compact"/>
+              <w:jc w:val="center"/>
+            </w:pPr>
+            <w:r>
+              <w:t xml:space="preserve">58</w:t>
+            </w:r>
+          </w:p>
+        </w:tc>
+        <w:tc>
+          <w:p>
+            <w:pPr>
+              <w:pStyle w:val="Compact"/>
+              <w:jc w:val="center"/>
+            </w:pPr>
+            <w:r>
+              <w:t xml:space="preserve">4</w:t>
+            </w:r>
+          </w:p>
+        </w:tc>
+        <w:tc>
+          <w:p>
+            <w:pPr>
+              <w:pStyle w:val="Compact"/>
+              <w:jc w:val="center"/>
+            </w:pPr>
+            <w:r>
+              <w:t xml:space="preserve">20</w:t>
             </w:r>
           </w:p>
         </w:tc>
@@ -1735,6 +2188,94 @@
               <w:jc w:val="center"/>
             </w:pPr>
             <w:r>
+              <w:t xml:space="preserve">165</w:t>
+            </w:r>
+          </w:p>
+        </w:tc>
+        <w:tc>
+          <w:p>
+            <w:pPr>
+              <w:pStyle w:val="Compact"/>
+              <w:jc w:val="center"/>
+            </w:pPr>
+            <w:r>
+              <w:t xml:space="preserve">1</w:t>
+            </w:r>
+          </w:p>
+        </w:tc>
+        <w:tc>
+          <w:p>
+            <w:pPr>
+              <w:pStyle w:val="Compact"/>
+              <w:jc w:val="center"/>
+            </w:pPr>
+            <w:r>
+              <w:t xml:space="preserve">61</w:t>
+            </w:r>
+          </w:p>
+        </w:tc>
+        <w:tc>
+          <w:p>
+            <w:pPr>
+              <w:pStyle w:val="Compact"/>
+              <w:jc w:val="center"/>
+            </w:pPr>
+            <w:r>
+              <w:t xml:space="preserve">34</w:t>
+            </w:r>
+          </w:p>
+        </w:tc>
+        <w:tc>
+          <w:p>
+            <w:pPr>
+              <w:pStyle w:val="Compact"/>
+              <w:jc w:val="center"/>
+            </w:pPr>
+            <w:r>
+              <w:t xml:space="preserve">5</w:t>
+            </w:r>
+          </w:p>
+        </w:tc>
+        <w:tc>
+          <w:p>
+            <w:pPr>
+              <w:pStyle w:val="Compact"/>
+              <w:jc w:val="center"/>
+            </w:pPr>
+            <w:r>
+              <w:t xml:space="preserve">14</w:t>
+            </w:r>
+          </w:p>
+        </w:tc>
+        <w:tc>
+          <w:p>
+            <w:pPr>
+              <w:pStyle w:val="Compact"/>
+              <w:jc w:val="center"/>
+            </w:pPr>
+            <w:r>
+              <w:t xml:space="preserve">65</w:t>
+            </w:r>
+          </w:p>
+        </w:tc>
+        <w:tc>
+          <w:p>
+            <w:pPr>
+              <w:pStyle w:val="Compact"/>
+              <w:jc w:val="center"/>
+            </w:pPr>
+            <w:r>
+              <w:t xml:space="preserve">4</w:t>
+            </w:r>
+          </w:p>
+        </w:tc>
+        <w:tc>
+          <w:p>
+            <w:pPr>
+              <w:pStyle w:val="Compact"/>
+              <w:jc w:val="center"/>
+            </w:pPr>
+            <w:r>
               <w:t xml:space="preserve">0</w:t>
             </w:r>
           </w:p>
@@ -1746,29 +2287,7 @@
               <w:jc w:val="center"/>
             </w:pPr>
             <w:r>
-              <w:t xml:space="preserve">15</w:t>
-            </w:r>
-          </w:p>
-        </w:tc>
-        <w:tc>
-          <w:p>
-            <w:pPr>
-              <w:pStyle w:val="Compact"/>
-              <w:jc w:val="center"/>
-            </w:pPr>
-            <w:r>
-              <w:t xml:space="preserve">1</w:t>
-            </w:r>
-          </w:p>
-        </w:tc>
-        <w:tc>
-          <w:p>
-            <w:pPr>
-              <w:pStyle w:val="Compact"/>
-              <w:jc w:val="center"/>
-            </w:pPr>
-            <w:r>
-              <w:t xml:space="preserve">7</w:t>
+              <w:t xml:space="preserve">30</w:t>
             </w:r>
           </w:p>
         </w:tc>
@@ -1792,40 +2311,106 @@
               <w:jc w:val="center"/>
             </w:pPr>
             <w:r>
-              <w:t xml:space="preserve">50</w:t>
-            </w:r>
-          </w:p>
-        </w:tc>
-        <w:tc>
-          <w:p>
-            <w:pPr>
-              <w:pStyle w:val="Compact"/>
-              <w:jc w:val="center"/>
-            </w:pPr>
-            <w:r>
-              <w:t xml:space="preserve">155</w:t>
-            </w:r>
-          </w:p>
-        </w:tc>
-        <w:tc>
-          <w:p>
-            <w:pPr>
-              <w:pStyle w:val="Compact"/>
-              <w:jc w:val="center"/>
-            </w:pPr>
-            <w:r>
-              <w:t xml:space="preserve">171</w:t>
-            </w:r>
-          </w:p>
-        </w:tc>
-        <w:tc>
-          <w:p>
-            <w:pPr>
-              <w:pStyle w:val="Compact"/>
-              <w:jc w:val="center"/>
-            </w:pPr>
-            <w:r>
-              <w:t xml:space="preserve">451</w:t>
+              <w:t xml:space="preserve">8730</w:t>
+            </w:r>
+          </w:p>
+        </w:tc>
+        <w:tc>
+          <w:p>
+            <w:pPr>
+              <w:pStyle w:val="Compact"/>
+              <w:jc w:val="center"/>
+            </w:pPr>
+            <w:r>
+              <w:t xml:space="preserve">58</w:t>
+            </w:r>
+          </w:p>
+        </w:tc>
+        <w:tc>
+          <w:p>
+            <w:pPr>
+              <w:pStyle w:val="Compact"/>
+              <w:jc w:val="center"/>
+            </w:pPr>
+            <w:r>
+              <w:t xml:space="preserve">15</w:t>
+            </w:r>
+          </w:p>
+        </w:tc>
+        <w:tc>
+          <w:p>
+            <w:pPr>
+              <w:pStyle w:val="Compact"/>
+              <w:jc w:val="center"/>
+            </w:pPr>
+            <w:r>
+              <w:t xml:space="preserve">7</w:t>
+            </w:r>
+          </w:p>
+        </w:tc>
+        <w:tc>
+          <w:p>
+            <w:pPr>
+              <w:pStyle w:val="Compact"/>
+              <w:jc w:val="center"/>
+            </w:pPr>
+            <w:r>
+              <w:t xml:space="preserve">78</w:t>
+            </w:r>
+          </w:p>
+        </w:tc>
+        <w:tc>
+          <w:p>
+            <w:pPr>
+              <w:pStyle w:val="Compact"/>
+              <w:jc w:val="center"/>
+            </w:pPr>
+            <w:r>
+              <w:t xml:space="preserve">10</w:t>
+            </w:r>
+          </w:p>
+        </w:tc>
+        <w:tc>
+          <w:p>
+            <w:pPr>
+              <w:pStyle w:val="Compact"/>
+              <w:jc w:val="center"/>
+            </w:pPr>
+            <w:r>
+              <w:t xml:space="preserve">19</w:t>
+            </w:r>
+          </w:p>
+        </w:tc>
+        <w:tc>
+          <w:p>
+            <w:pPr>
+              <w:pStyle w:val="Compact"/>
+              <w:jc w:val="center"/>
+            </w:pPr>
+            <w:r>
+              <w:t xml:space="preserve">21</w:t>
+            </w:r>
+          </w:p>
+        </w:tc>
+        <w:tc>
+          <w:p>
+            <w:pPr>
+              <w:pStyle w:val="Compact"/>
+              <w:jc w:val="center"/>
+            </w:pPr>
+            <w:r>
+              <w:t xml:space="preserve">6</w:t>
+            </w:r>
+          </w:p>
+        </w:tc>
+        <w:tc>
+          <w:p>
+            <w:pPr>
+              <w:pStyle w:val="Compact"/>
+              <w:jc w:val="center"/>
+            </w:pPr>
+            <w:r>
+              <w:t xml:space="preserve">55</w:t>
             </w:r>
           </w:p>
         </w:tc>
@@ -1849,29 +2434,29 @@
               <w:jc w:val="center"/>
             </w:pPr>
             <w:r>
-              <w:t xml:space="preserve">4</w:t>
-            </w:r>
-          </w:p>
-        </w:tc>
-        <w:tc>
-          <w:p>
-            <w:pPr>
-              <w:pStyle w:val="Compact"/>
-              <w:jc w:val="center"/>
-            </w:pPr>
-            <w:r>
-              <w:t xml:space="preserve">4</w:t>
-            </w:r>
-          </w:p>
-        </w:tc>
-        <w:tc>
-          <w:p>
-            <w:pPr>
-              <w:pStyle w:val="Compact"/>
-              <w:jc w:val="center"/>
-            </w:pPr>
-            <w:r>
-              <w:t xml:space="preserve">12</w:t>
+              <w:t xml:space="preserve">445</w:t>
+            </w:r>
+          </w:p>
+        </w:tc>
+        <w:tc>
+          <w:p>
+            <w:pPr>
+              <w:pStyle w:val="Compact"/>
+              <w:jc w:val="center"/>
+            </w:pPr>
+            <w:r>
+              <w:t xml:space="preserve">3</w:t>
+            </w:r>
+          </w:p>
+        </w:tc>
+        <w:tc>
+          <w:p>
+            <w:pPr>
+              <w:pStyle w:val="Compact"/>
+              <w:jc w:val="center"/>
+            </w:pPr>
+            <w:r>
+              <w:t xml:space="preserve">66</w:t>
             </w:r>
           </w:p>
         </w:tc>
@@ -1883,6 +2468,72 @@
             </w:pPr>
             <w:r>
               <w:t xml:space="preserve">16</w:t>
+            </w:r>
+          </w:p>
+        </w:tc>
+        <w:tc>
+          <w:p>
+            <w:pPr>
+              <w:pStyle w:val="Compact"/>
+              <w:jc w:val="center"/>
+            </w:pPr>
+            <w:r>
+              <w:t xml:space="preserve">17</w:t>
+            </w:r>
+          </w:p>
+        </w:tc>
+        <w:tc>
+          <w:p>
+            <w:pPr>
+              <w:pStyle w:val="Compact"/>
+              <w:jc w:val="center"/>
+            </w:pPr>
+            <w:r>
+              <w:t xml:space="preserve">8</w:t>
+            </w:r>
+          </w:p>
+        </w:tc>
+        <w:tc>
+          <w:p>
+            <w:pPr>
+              <w:pStyle w:val="Compact"/>
+              <w:jc w:val="center"/>
+            </w:pPr>
+            <w:r>
+              <w:t xml:space="preserve">11</w:t>
+            </w:r>
+          </w:p>
+        </w:tc>
+        <w:tc>
+          <w:p>
+            <w:pPr>
+              <w:pStyle w:val="Compact"/>
+              <w:jc w:val="center"/>
+            </w:pPr>
+            <w:r>
+              <w:t xml:space="preserve">33</w:t>
+            </w:r>
+          </w:p>
+        </w:tc>
+        <w:tc>
+          <w:p>
+            <w:pPr>
+              <w:pStyle w:val="Compact"/>
+              <w:jc w:val="center"/>
+            </w:pPr>
+            <w:r>
+              <w:t xml:space="preserve">11</w:t>
+            </w:r>
+          </w:p>
+        </w:tc>
+        <w:tc>
+          <w:p>
+            <w:pPr>
+              <w:pStyle w:val="Compact"/>
+              <w:jc w:val="center"/>
+            </w:pPr>
+            <w:r>
+              <w:t xml:space="preserve">44</w:t>
             </w:r>
           </w:p>
         </w:tc>
@@ -1906,6 +2557,94 @@
               <w:jc w:val="center"/>
             </w:pPr>
             <w:r>
+              <w:t xml:space="preserve">122</w:t>
+            </w:r>
+          </w:p>
+        </w:tc>
+        <w:tc>
+          <w:p>
+            <w:pPr>
+              <w:pStyle w:val="Compact"/>
+              <w:jc w:val="center"/>
+            </w:pPr>
+            <w:r>
+              <w:t xml:space="preserve">1</w:t>
+            </w:r>
+          </w:p>
+        </w:tc>
+        <w:tc>
+          <w:p>
+            <w:pPr>
+              <w:pStyle w:val="Compact"/>
+              <w:jc w:val="center"/>
+            </w:pPr>
+            <w:r>
+              <w:t xml:space="preserve">61</w:t>
+            </w:r>
+          </w:p>
+        </w:tc>
+        <w:tc>
+          <w:p>
+            <w:pPr>
+              <w:pStyle w:val="Compact"/>
+              <w:jc w:val="center"/>
+            </w:pPr>
+            <w:r>
+              <w:t xml:space="preserve">25</w:t>
+            </w:r>
+          </w:p>
+        </w:tc>
+        <w:tc>
+          <w:p>
+            <w:pPr>
+              <w:pStyle w:val="Compact"/>
+              <w:jc w:val="center"/>
+            </w:pPr>
+            <w:r>
+              <w:t xml:space="preserve">15</w:t>
+            </w:r>
+          </w:p>
+        </w:tc>
+        <w:tc>
+          <w:p>
+            <w:pPr>
+              <w:pStyle w:val="Compact"/>
+              <w:jc w:val="center"/>
+            </w:pPr>
+            <w:r>
+              <w:t xml:space="preserve">25</w:t>
+            </w:r>
+          </w:p>
+        </w:tc>
+        <w:tc>
+          <w:p>
+            <w:pPr>
+              <w:pStyle w:val="Compact"/>
+              <w:jc w:val="center"/>
+            </w:pPr>
+            <w:r>
+              <w:t xml:space="preserve">75</w:t>
+            </w:r>
+          </w:p>
+        </w:tc>
+        <w:tc>
+          <w:p>
+            <w:pPr>
+              <w:pStyle w:val="Compact"/>
+              <w:jc w:val="center"/>
+            </w:pPr>
+            <w:r>
+              <w:t xml:space="preserve">4</w:t>
+            </w:r>
+          </w:p>
+        </w:tc>
+        <w:tc>
+          <w:p>
+            <w:pPr>
+              <w:pStyle w:val="Compact"/>
+              <w:jc w:val="center"/>
+            </w:pPr>
+            <w:r>
               <w:t xml:space="preserve">0</w:t>
             </w:r>
           </w:p>
@@ -1918,28 +2657,6 @@
             </w:pPr>
             <w:r>
               <w:t xml:space="preserve">21</w:t>
-            </w:r>
-          </w:p>
-        </w:tc>
-        <w:tc>
-          <w:p>
-            <w:pPr>
-              <w:pStyle w:val="Compact"/>
-              <w:jc w:val="center"/>
-            </w:pPr>
-            <w:r>
-              <w:t xml:space="preserve">1</w:t>
-            </w:r>
-          </w:p>
-        </w:tc>
-        <w:tc>
-          <w:p>
-            <w:pPr>
-              <w:pStyle w:val="Compact"/>
-              <w:jc w:val="center"/>
-            </w:pPr>
-            <w:r>
-              <w:t xml:space="preserve">6</w:t>
             </w:r>
           </w:p>
         </w:tc>
@@ -1963,53 +2680,84 @@
               <w:jc w:val="center"/>
             </w:pPr>
             <w:r>
-              <w:t xml:space="preserve">3</w:t>
-            </w:r>
-          </w:p>
-        </w:tc>
-        <w:tc>
-          <w:p>
-            <w:pPr>
-              <w:pStyle w:val="Compact"/>
-              <w:jc w:val="center"/>
-            </w:pPr>
-            <w:r>
-              <w:t xml:space="preserve">28</w:t>
-            </w:r>
-          </w:p>
-        </w:tc>
-        <w:tc>
-          <w:p>
-            <w:pPr>
-              <w:pStyle w:val="Compact"/>
-              <w:jc w:val="center"/>
-            </w:pPr>
-            <w:r>
-              <w:t xml:space="preserve">132</w:t>
-            </w:r>
-          </w:p>
-        </w:tc>
-        <w:tc>
-          <w:p>
-            <w:pPr>
-              <w:pStyle w:val="Compact"/>
-              <w:jc w:val="center"/>
-            </w:pPr>
-            <w:r>
-              <w:t xml:space="preserve">15</w:t>
-            </w:r>
-          </w:p>
-        </w:tc>
-      </w:tr>
-      <w:tr>
-        <w:tc>
-          <w:p>
-            <w:pPr>
-              <w:pStyle w:val="Compact"/>
-              <w:jc w:val="center"/>
-            </w:pPr>
-            <w:r>
-              <w:t xml:space="preserve">Unidentified</w:t>
+              <w:t xml:space="preserve">1040</w:t>
+            </w:r>
+          </w:p>
+        </w:tc>
+        <w:tc>
+          <w:p>
+            <w:pPr>
+              <w:pStyle w:val="Compact"/>
+              <w:jc w:val="center"/>
+            </w:pPr>
+            <w:r>
+              <w:t xml:space="preserve">7</w:t>
+            </w:r>
+          </w:p>
+        </w:tc>
+        <w:tc>
+          <w:p>
+            <w:pPr>
+              <w:pStyle w:val="Compact"/>
+              <w:jc w:val="center"/>
+            </w:pPr>
+            <w:r>
+              <w:t xml:space="preserve">67</w:t>
+            </w:r>
+          </w:p>
+        </w:tc>
+        <w:tc>
+          <w:p>
+            <w:pPr>
+              <w:pStyle w:val="Compact"/>
+              <w:jc w:val="center"/>
+            </w:pPr>
+            <w:r>
+              <w:t xml:space="preserve">17</w:t>
+            </w:r>
+          </w:p>
+        </w:tc>
+        <w:tc>
+          <w:p>
+            <w:pPr>
+              <w:pStyle w:val="Compact"/>
+              <w:jc w:val="center"/>
+            </w:pPr>
+            <w:r>
+              <w:t xml:space="preserve">16</w:t>
+            </w:r>
+          </w:p>
+        </w:tc>
+        <w:tc>
+          <w:p>
+            <w:pPr>
+              <w:pStyle w:val="Compact"/>
+              <w:jc w:val="center"/>
+            </w:pPr>
+            <w:r>
+              <w:t xml:space="preserve">18</w:t>
+            </w:r>
+          </w:p>
+        </w:tc>
+        <w:tc>
+          <w:p>
+            <w:pPr>
+              <w:pStyle w:val="Compact"/>
+              <w:jc w:val="center"/>
+            </w:pPr>
+            <w:r>
+              <w:t xml:space="preserve">16</w:t>
+            </w:r>
+          </w:p>
+        </w:tc>
+        <w:tc>
+          <w:p>
+            <w:pPr>
+              <w:pStyle w:val="Compact"/>
+              <w:jc w:val="center"/>
+            </w:pPr>
+            <w:r>
+              <w:t xml:space="preserve">74</w:t>
             </w:r>
           </w:p>
         </w:tc>
@@ -2031,29 +2779,7 @@
               <w:jc w:val="center"/>
             </w:pPr>
             <w:r>
-              <w:t xml:space="preserve">24</w:t>
-            </w:r>
-          </w:p>
-        </w:tc>
-        <w:tc>
-          <w:p>
-            <w:pPr>
-              <w:pStyle w:val="Compact"/>
-              <w:jc w:val="center"/>
-            </w:pPr>
-            <w:r>
-              <w:t xml:space="preserve">21</w:t>
-            </w:r>
-          </w:p>
-        </w:tc>
-        <w:tc>
-          <w:p>
-            <w:pPr>
-              <w:pStyle w:val="Compact"/>
-              <w:jc w:val="center"/>
-            </w:pPr>
-            <w:r>
-              <w:t xml:space="preserve">17</w:t>
+              <w:t xml:space="preserve">8</w:t>
             </w:r>
           </w:p>
         </w:tc>
@@ -6846,6 +7572,14 @@
         <w:pStyle w:val="BodyText"/>
       </w:pPr>
       <w:r>
+        <w:t xml:space="preserve">DeMaster, D. (2014). Results of Steller sea lion surveys in Alaska, June-July 2013. Memorandum to J. Balsiger, J. Kurland, B. Gerke, and L. Rotterman, NMFS Alaska Regional Office, Juneau AK. Alaska Fisheries Science Center, NMFS, 7600 Sand Point Way NE, Seattle, WA 98115.</w:t>
+      </w:r>
+    </w:p>
+    <w:p>
+      <w:pPr>
+        <w:pStyle w:val="BodyText"/>
+      </w:pPr>
+      <w:r>
         <w:t xml:space="preserve">Esperon-Rodriguez, M. &amp; Gallo-Reynoso, J.P. (2012). The re-colonization of the Archipelago of San Benito, Baja California, by the Guadalupe fur seal. Revista Mexicana de Biodiversidad 83:170-176.</w:t>
       </w:r>
     </w:p>
@@ -7226,6 +7960,20 @@
       </w:hyperlink>
       <w:r>
         <w:t xml:space="preserve">.</w:t>
+      </w:r>
+    </w:p>
+    <w:p>
+      <w:pPr>
+        <w:pStyle w:val="BodyText"/>
+      </w:pPr>
+      <w:r>
+        <w:t xml:space="preserve">Lowry, M.S. &amp; Forney, K.A. (2005). Abundance and distribution of California sea lions (Zalophus californianus) in central and northern California during 1998 and summer 1999.</w:t>
+      </w:r>
+      <w:r>
+        <w:t xml:space="preserve"> </w:t>
+      </w:r>
+      <w:r>
+        <w:t xml:space="preserve">Fishery Bulletin 103:331-343.</w:t>
       </w:r>
     </w:p>
     <w:p>
@@ -7693,7 +8441,7 @@
     </w:lvl>
   </w:abstractNum>
   <w:abstractNum w:abstractNumId="990">
-    <w:nsid w:val="34a385ba"/>
+    <w:nsid w:val="8407d98a"/>
     <w:multiLevelType w:val="multilevel"/>
     <w:lvl w:ilvl="0">
       <w:numFmt w:val="bullet"/>

</xml_diff>

<commit_message>
Final edits before sending to group.
</commit_message>
<xml_diff>
--- a/OR_WA_Strandings_draftmanuscript.docx
+++ b/OR_WA_Strandings_draftmanuscript.docx
@@ -56,23 +56,23 @@
         <w:pStyle w:val="BodyText"/>
       </w:pPr>
       <w:r>
-        <w:t xml:space="preserve">Pinnipeds are subject to a wide range of natural and human-related causes of illness or injury, and studying the spatio-temporal patterns of pinniped strandings can provide insight into the dynamic and interconnected factors influencing the health of populations vulnerable to human activities. Pinnipeds live at the land-sea interface and are often considered sentinels of ocean health (Aguirre and Tabor 2004; Bossart 2006; Ross 2006; Moore 2008; Bossart 2011), as they strand onshore exhibiting direct evidence of the threats they encounter in their environment. However, factors influencing where and when an animal strands are diverse, numerous, and interdependent, including ocean conditions, prey availability, susceptibility to disease, and changes in abundance, pupping season, or species range (Woodhouse 1991; Brabyn &amp; McLean 1992; Wilkinson &amp; Worthy 1999; Norman et al., 2004; Pyenson et al., 2010; Osinga et al., 2012; Berini et al., 2015; Johnston, 2015). Stranding records can therefore provide insight into the animals themselves and how their environment is changing due to natural fluctuations or human-related activities. This study examines strandings across six pinniped species in the Pacific Northwest from 1989-2016 to investigate trends in sex, age class, and human interaction cases, and how those patterns vary over time and space.</w:t>
-      </w:r>
-    </w:p>
-    <w:p>
-      <w:pPr>
-        <w:pStyle w:val="BodyText"/>
-      </w:pPr>
-      <w:r>
-        <w:t xml:space="preserve">Stranding records have been used around the world as a means of learning more about the demographics of wild populations, how a population may be affected by environmental conditions, the vulnerabilities of certain demographic groups, and how specific threats or conditions may be changing over time. In many cases, strandings of both pinnipeds and cetaceans have been found to correlate with prevailing oceanographic conditions, changing local abundance and distribution of species, and increased reporting effort (Norman et al., 2004; Jepson, 2005; Leeney et al., 2008; Berini et al., 2015; Huggins et al., 2015a). Gray, hooded, harp, and harbor seal strandings in the northeast U.S. increased from the late 1990s to early 2000s likely due to a combination of these factors (Harris &amp; Gupta, 2006; Johnston, 2015). Similarly, gray and common seal strandings in the Netherlands increased likely due to growing populations and the resulting changes in seasonal and spatial distribution (Osinga et al., 2012).</w:t>
-      </w:r>
-    </w:p>
-    <w:p>
-      <w:pPr>
-        <w:pStyle w:val="BodyText"/>
-      </w:pPr>
-      <w:r>
-        <w:t xml:space="preserve">On the West Coast, researchers have extensively studied trends in stranding causes across age and sex classes in California sea lions, northern elephant seals, and harbor seals in central California, and have generally found that strandings and documented human interaction cases have increased over time, that males and pups strand in greater numbers than females or adults, and that strandings have been elevated during El Nino conditions (Steward &amp; Yochem, 1987; Goldstein et al., 1999; Greig et al., 2005; Melin et al., 2000, 2008, 2010; Moore et al., 2009; Keledjian &amp; Mesnick, 2013). In the Pacific Northwest, considerable information has been gathered about pinniped haul-out locations (Jeffries et al., 2000), and researchers have used stranding data to identify mortality rates and causes, primarily for harbor seals (Stroud &amp; Roffe, 1979; Huggins et al., 2013; Lambourn et al., 2013). Norman et al. (2004) identified cetacean stranding hotspots in the Pacific Northwest and attributed the observed summer peak in reported strandings to the seasonal rise in beach attendance and a greater cetacean presence in the area due to seasonal inshore upwelling. Patterns in harbor porpoise and orca strandings have been used to examine long-term mortality trends and highlight the importance of consistent stranding response effort and data collection protocols in the region (Barbieri et al., 2013; Huggins et al., 2015a). However, few spatio-temporal analyses have been conducted on long-term stranding patterns for pinnipeds.</w:t>
+        <w:t xml:space="preserve">Pinnipeds are subject to a wide range of natural and human-related causes of illness or injury, and studying the spatio-temporal patterns of pinniped strandings can provide insight into the dynamic and interconnected factors influencing the health of populations vulnerable to human activities. Pinnipeds live at the land-sea interface and are often considered sentinels of ocean health (Aguirre &amp; Tabor, 2004; Bossart, 2006; Ross, 2006; Moore, 2008; Bossart, 2011), as they strand onshore exhibiting direct evidence of the threats they encounter in their environment. However, factors influencing where and when an animal strands are diverse, numerous, and interdependent, including ocean conditions, prey availability, susceptibility to disease, and changes in abundance, pupping season, or species range (Woodhouse, 1991; Brabyn &amp; McLean, 1992; Wilkinson &amp; Worthy, 1999; Norman et al., 2004; Pyenson et al., 2010; Osinga et al., 2012; Berini et al., 2015; Johnston, 2015). Stranding records can therefore provide insight into both the animals themselves and how their environment is changing due to natural fluctuations or human-related activities. This study examines strandings for six pinniped species in the Pacific Northwest from 1989-2016 to investigate stranding trends across sex, age class, and human interaction cases, and how those patterns vary over time and space.</w:t>
+      </w:r>
+    </w:p>
+    <w:p>
+      <w:pPr>
+        <w:pStyle w:val="BodyText"/>
+      </w:pPr>
+      <w:r>
+        <w:t xml:space="preserve">Stranding records have been used around the world as a means of learning more about the demographics of wild populations, how a population may be affected by environmental conditions, the vulnerabilities of certain demographic groups, and how specific threats or conditions may be changing over time. In many cases, strandings of both pinnipeds and cetaceans have been found to correlate with prevailing oceanographic conditions, changing species abundance and distribution, and increased reporting effort (Norman et al., 2004; Jepson, 2005; Leeney et al., 2008; Berini et al., 2015; Huggins et al., 2015a). Gray, hooded, harp, and harbor seal strandings in the northeast U.S. increased from the late 1990s to early 2000s likely due to a combination of these factors (Harris &amp; Gupta, 2006; Johnston, 2015). Similarly, gray and common seal strandings in the Netherlands increased likely due to growing populations and the resulting changes in seasonal and spatial distribution (Osinga et al., 2012).</w:t>
+      </w:r>
+    </w:p>
+    <w:p>
+      <w:pPr>
+        <w:pStyle w:val="BodyText"/>
+      </w:pPr>
+      <w:r>
+        <w:t xml:space="preserve">On the West Coast, researchers have extensively studied trends in stranding causes across age and sex classes in California sea lions, northern elephant seals, and harbor seals in central California, and have generally found that strandings and documented human interaction cases have increased over time, that males and pups strand in greater numbers than females or adults, and that strandings have been elevated during El Nino conditions (Steward &amp; Yochem, 1987; Goldstein et al., 1999; Greig et al., 2005; Melin et al., 2000, 2008, 2010; Moore et al., 2009; Keledjian &amp; Mesnick, 2013). In the Pacific Northwest, considerable information has been gathered about pinniped haul-out locations (Jeffries et al., 2000) and researchers have used stranding data to identify mortality rates and causes, primarily for harbor seals (Stroud &amp; Roffe, 1979; Huggins et al., 2013; Lambourn et al., 2013). Norman et al. (2004) identified cetacean stranding hotspots in the Pacific Northwest and attributed the observed summer peak in reported strandings to the seasonal rise in beach attendance and a greater cetacean presence in the area due to seasonal inshore upwelling. Patterns in harbor porpoise and orca strandings have been used to examine long-term mortality trends and highlight the importance of consistent stranding response effort and data collection protocols in the region (Barbieri et al., 2013; Huggins et al., 2015a). However, few spatio-temporal analyses have been conducted on long-term stranding patterns for pinnipeds.</w:t>
       </w:r>
     </w:p>
     <w:p>
@@ -235,7 +235,7 @@
         <w:br w:type="textWrapping"/>
       </w:r>
       <w:r>
-        <w:t xml:space="preserve">Data for this analysis were drawn from the NOAA National Marine Fisheries Service national stranding database (accessed February 2017) that contains standardized "Level A" information submitted by stranding responders, including a field ID number, observation date, stranding location, latitude and longitude coordinates, age, sex, species, stranding condition (live or dead), and other observational comments including visible evidence of injury or illness. The total number of pinnipeds stranded along the coasts of Oregon and Washington from 1989 to 2016 (n = 14,939) were characterized according to sex, age class, and species, and then aggregated by month, year, and stranding location. For this analysis, we assume stranding location can be used as a relative approximation for where strandings and human interactions occurred, though carcasses in stages of advanced decomposition can drift for some time before making landfall, and non-lethally entangled animals can migrate with entangling debris from a different region. Inland Washington waters were distinguished from coastal Washington counties because the species that live and strand in these two subregions are very different.</w:t>
+        <w:t xml:space="preserve">Data for this analysis were drawn from the NOAA National Marine Fisheries Service national stranding database (accessed February 2017) that contains standardized "Level A" information submitted by stranding responders, including a field ID number, observation date, stranding location, latitude and longitude coordinates, age, sex, species, stranding condition (live or dead), and other observational comments including visible evidence of injury or illness. The total number of pinnipeds stranded along the coasts of Oregon and Washington from 1989 to 2016 (n = 14,939) were characterized according to sex, age class, and species, and then aggregated by month, year, and stranding location. Inland Washington waters were distinguished from coastal Washington counties because the species that live and strand in these two subregions are very different. For this analysis, we assume stranding location can be used as a relative approximation for where strandings and human interactions occurred, though carcasses can drift for some time before making landfall, and non-lethally entangled animals can migrate with entangling debris from a different region.</w:t>
       </w:r>
     </w:p>
     <w:p>
@@ -251,14 +251,6 @@
         <w:pStyle w:val="BodyText"/>
       </w:pPr>
       <w:r>
-        <w:t xml:space="preserve">Therefore, the prevalence of HI cases must be calculated as a proportion of total strandings rather than the total number of HI cases.</w:t>
-      </w:r>
-    </w:p>
-    <w:p>
-      <w:pPr>
-        <w:pStyle w:val="BodyText"/>
-      </w:pPr>
-      <w:r>
         <w:t xml:space="preserve">We analyzed two measures of the prevalence of HI cases: (1) the percent composition of human interaction cases (</w:t>
       </w:r>
       <w:r>
@@ -268,7 +260,7 @@
         <w:t xml:space="preserve">e.g.</w:t>
       </w:r>
       <w:r>
-        <w:t xml:space="preserve">, number of fisheries entanglements divided by total human interaction cases), which could suggest what type of anthropogenic activity has a higher impact on a given age, sex, or species), and (2) the changing annual prevalence of both combined and individual human interaction types among all stranding cases over time (</w:t>
+        <w:t xml:space="preserve">, number of fisheries entanglements divided by total human interaction cases), which could suggest what type of anthropogenic activity has a larger effect on a given age, sex, or species), and (2) the changing annual prevalence of both combined and individual human interaction types among all stranding cases over time (</w:t>
       </w:r>
       <w:r>
         <w:rPr>
@@ -277,7 +269,7 @@
         <w:t xml:space="preserve">e.g.</w:t>
       </w:r>
       <w:r>
-        <w:t xml:space="preserve">, number of fisheries entanglements divided by total stranding cases), which could reveal changes in the overall prominence of human interactions independent of changes in population demographics. However, stranding response networks that have the capacity to conduct necropsies on a higher percentage of stranded individuals likely have a higher incidence of positive HI findings, while those that conduct fewer necropsies may have a higher incidence of CBD findings. Results examining the spatial differences in the prevalence of HI cases must be interpreted within this context, though we expect that these network differences average out and therefore still yield useful information at a broader regional level.</w:t>
+        <w:t xml:space="preserve">, number of fisheries entanglements divided by total stranding cases), which could reveal changes in the overall prominence of human interactions independent of changes in population demographics. However, stranding response networks that have the capacity to conduct necropsies on a higher percentage of stranded individuals likely have a higher incidence of positive HI findings, while those that conduct fewer necropsies may have a higher incidence of CBD findings. Therefore, results examining the spatial differences in the prevalence of HI cases must be interpreted within this context, though we expect that these network differences average out and therefore still yield useful information at a broader regional level.</w:t>
       </w:r>
     </w:p>
     <w:p>
@@ -294,7 +286,7 @@
         <w:br w:type="textWrapping"/>
       </w:r>
       <w:r>
-        <w:t xml:space="preserve">Age class, sex, and species - To determine whether mean strandings were significantly different across categorical variables such as age class, sex, species, or location, we conducted Kruskal-Wallis Nemenyi tests (posthoc.kruskal.nemenyi.test function in the PMCMR R package) with age class, sex, and species as independent variables and mean stranding cases as the dependent variable. Summary statistics were examined both at the regional level for management-relevant patterns and on a more local level useful for stranding response practitioners.</w:t>
+        <w:t xml:space="preserve">Age class, sex, and species - To determine whether mean strandings were significantly different across categorical variables such as age class, sex, species, or location, we conducted pairwise Kruskal-Wallis Nemenyi tests (posthoc.kruskal.nemenyi.test function in the PMCMR R package) with age class, sex, and species as independent variables and mean stranding cases as the dependent variable. Summary statistics were examined both at the regional level for management-relevant analyses and on a more local level useful for stranding response practitioners.</w:t>
       </w:r>
     </w:p>
     <w:p>
@@ -332,7 +324,7 @@
         <w:t xml:space="preserve"> </w:t>
       </w:r>
       <w:r>
-        <w:t xml:space="preserve">over time. We used negative binomial GLM regressions (glm.nb function in the MASS R package) for mean annual stranding cases against year to account for overdispersion and correct for standard error estimates that might be biased downwards in a Poisson regression model. This analysis was repeated for total strandings and HI cases for each species. Regression coefficients reported using this technique were back-transformed, resulting in a "fold increase" (</w:t>
+        <w:t xml:space="preserve">over time. We used negative binomial GLM regressions (to account for overdispersion and correct for standard error estimates that might be biased downwards in a Poisson regression model; using the glm.nb function in the MASS R package) for mean annual stranding cases against year. This analysis was repeated for total strandings and HI cases for each species. Regression coefficients reported using this technique were back-transformed, resulting in a "fold increase" (</w:t>
       </w:r>
       <w:r>
         <w:rPr>
@@ -341,10 +333,194 @@
         <w:t xml:space="preserve">e.g.</w:t>
       </w:r>
       <w:r>
+        <w:t xml:space="preserve">, y = 1.051</w:t>
+      </w:r>
+      <w:r>
+        <w:rPr>
+          <w:vertAlign w:val="superscript"/>
+        </w:rPr>
+        <w:t xml:space="preserve">x</w:t>
+      </w:r>
+      <w:r>
         <w:t xml:space="preserve"> </w:t>
       </w:r>
       <w:r>
-        <w:t xml:space="preserve">y = 1.051</w:t>
+        <w:t xml:space="preserve">being equivalent to a 5.1% increase per year). Time series figures were fit with a loess regression line ("locally weighted regression", Cleveland &amp; Devlin, 1988) to allow for a dynamic, changing, and unknown relationship between explantory and response variables over time, which could arise from changes in stranding network capacity and reporting effort over the study period, among other things. To examine changes in the prevalence of human interaction cases over time, we used a binomial logistic GLM regression with the logit link function, resulting in untransformed regression coefficients.</w:t>
+      </w:r>
+    </w:p>
+    <w:p>
+      <w:pPr>
+        <w:pStyle w:val="BodyText"/>
+      </w:pPr>
+      <w:r>
+        <w:t xml:space="preserve">The presence of seasonal patterns were tested using post-hoc pairwise Kruskal-Wallis Nemenyi tests, as above, with month as the independent variable and mean monthly stranding cases as the dependent variable. We also tested for the presence of a seasonal effect with ANOVA comparisons of negative binomial GLM regression models with and without stranding month as an interaction term. Any monthly analyses were conducted on the subset of individuals that were recorded as being either alive or freshly dead at the time of observation in order to best capture the temporal component of the stranding event.</w:t>
+      </w:r>
+    </w:p>
+    <w:p>
+      <w:pPr>
+        <w:pStyle w:val="BodyText"/>
+      </w:pPr>
+      <w:r>
+        <w:t xml:space="preserve">Spatial patterns - To determine possible spatial patterns in overall strandings and HI cases, we again used negative binomial GLM regression and pairwise Kruskal-Wallis Nemenyi tests using stranding location (county) as the independent variable and mean monthly stranding cases as the dependent variable. Stranding hotspot maps were generated with a kernel density estimation (Gatrell et al., 1996) derived from the ggplot2 function geom_density2d in R. Because this function does not take into account the fact that strandings occur only on the coast, these maps are intended as a qualitative visualization rather than a statistical probability for predicting the spatial distribution of stranding cases. Further refining the parameters of the kernel density function or using saTScan analysis (Kulldorff &amp; Nagarwalla, 1995; Kulldorff, 2001, 2005) could be explored in the future to refine these hotspot maps.</w:t>
+      </w:r>
+    </w:p>
+    <w:p>
+      <w:pPr>
+        <w:pStyle w:val="BodyText"/>
+      </w:pPr>
+      <w:r>
+        <w:rPr>
+          <w:i/>
+        </w:rPr>
+        <w:t xml:space="preserve">Caveats</w:t>
+      </w:r>
+      <w:r>
+        <w:br w:type="textWrapping"/>
+      </w:r>
+      <w:r>
+        <w:t xml:space="preserve">Stranding response network members have grown in their capacity and coverage over the study period, particularly in the mid-2000s with the implementation of the Prescott grant program, which could in part account for a rise in reported strandings. Not all historical records prior to the implementation of this grant program have been digitized, and may therefore be excluded from this analysis. One of the challenges of using data from this compilation of stranding response networks is that beach coverage, response capacity, and even data-reporting protocols vary between members and over time, and any apparent patterns must be interpreted in the context of those challenges. However, when combined, these data illustrate what is known and what remains uncertain about strandings throughout the region.</w:t>
+      </w:r>
+    </w:p>
+    <w:p>
+      <w:pPr>
+        <w:pStyle w:val="BodyText"/>
+      </w:pPr>
+      <w:r>
+        <w:rPr>
+          <w:b/>
+        </w:rPr>
+        <w:t xml:space="preserve">Results</w:t>
+      </w:r>
+    </w:p>
+    <w:p>
+      <w:pPr>
+        <w:pStyle w:val="BodyText"/>
+      </w:pPr>
+      <w:r>
+        <w:t xml:space="preserve">From 1989-2016, local stranding response networks identified and recorded 14,939 stranded pinnipeds along the coasts and inland waters of Oregon and Washington. Approximately 28% were alive and 31% were freshly dead at the time of recovery, with the remaining being in various states of decomposition. Evidence of human interaction was present in 11% of all stranding cases over the study period, including fisheries entanglements (n = 336, 21% of all human interaction cases), gunshot wounds (n = 598, 37% of all human interaction cases), boat collision injuries (n = 76, 5% of all human interaction cases), and "other" (n = 648, 40% of all human interaction cases).</w:t>
+      </w:r>
+    </w:p>
+    <w:p>
+      <w:pPr>
+        <w:pStyle w:val="BodyText"/>
+      </w:pPr>
+      <w:r>
+        <w:rPr>
+          <w:i/>
+        </w:rPr>
+        <w:t xml:space="preserve">Species</w:t>
+      </w:r>
+      <w:r>
+        <w:br w:type="textWrapping"/>
+      </w:r>
+      <w:r>
+        <w:t xml:space="preserve">The majority of total strandings were harbor seals (58% of all cases) and California sea lions (19%), followed by a smaller number of Steller sea lions (7%), northern elephant seals (3%), Guadalupe fur seals (1%), and northern fur seals (1%) (Table 1). Average annual strandings are significantly different across species over the study period (chi-sq = 9.8, p &lt; 0.01), ranging from 5 per year for northern fur seals to 312 per year for harbor seals (Figure 1a, Table 1). Similar to all strandings, harbor seals constituted the majority of HI cases (54%) followed by California sea lions (28%) and Steller sea lions (12%).</w:t>
+      </w:r>
+    </w:p>
+    <w:p>
+      <w:pPr>
+        <w:pStyle w:val="BodyText"/>
+      </w:pPr>
+      <w:r>
+        <w:t xml:space="preserve">Differences between species are particularly evident when examining the prevalence of human interaction cases (</w:t>
+      </w:r>
+      <w:r>
+        <w:rPr>
+          <w:i/>
+        </w:rPr>
+        <w:t xml:space="preserve">i.e.</w:t>
+      </w:r>
+      <w:r>
+        <w:t xml:space="preserve">, percentage of cases with evidence of human interaction divided by total number of cases for a given species), and the percent composition of HI cases (</w:t>
+      </w:r>
+      <w:r>
+        <w:rPr>
+          <w:i/>
+        </w:rPr>
+        <w:t xml:space="preserve">i.e.</w:t>
+      </w:r>
+      <w:r>
+        <w:t xml:space="preserve">, the proportion of human interaction cases involving gunshot wounds versus fisheries entanglements for a given species). The prevalence of HI cases ranges from 8% for northern elephant seals up to 18% for Steller sea lions and 25% for northern fur seals, the latter two being among the more depleted species occurring in the study area (Table 1). The composition of HI cases by type varies considerably across species. Gunshot wounds amounted to 74% of human interaction cases for Steller sea lions and 58% for California sea lions, but only 21% for harbor seals. In contrast, fisheries interactions constituted a lower proportion of human interaction cases for those three species but amounted to 65% and 75% of human interaction cases for Guadalupe and northern fur seals, respectively (Table 1). Boat collision injuries are encountered much less frequently than the other types of human interaction cases but are most prevalent in northern elephant seals, amounting to 11% of HI cases (Table 1 and Figure 1b). The changes in these rates over time are detailed below.</w:t>
+      </w:r>
+    </w:p>
+    <w:p>
+      <w:pPr>
+        <w:pStyle w:val="BodyText"/>
+      </w:pPr>
+      <w:r>
+        <w:rPr>
+          <w:i/>
+        </w:rPr>
+        <w:t xml:space="preserve">Sex and Age Class</w:t>
+      </w:r>
+      <w:r>
+        <w:br w:type="textWrapping"/>
+      </w:r>
+      <w:r>
+        <w:t xml:space="preserve">All stranding cases - Average annual strandings were significantly different across both sex (chi-sq = 119.3, p &lt; 0.001) and age class (chi-sq = 232.6, p &lt; 0.001), but remained relatively consistent throughout the study period. From 1989-2016, 34% of all stranding cases were male, 17% female, and 49% unidentified (Table 2 and Table 4). Across all strandings, the majority were pups (28%) and adults (23%), with significantly fewer yearlings (7%) and subadults (6%), with the remainder being unidentified (Table 2 and Table 4). Pairwise comparisons showed that mean annual strandings for pups and adults were significantly higher than yearlings and subadults.</w:t>
+      </w:r>
+    </w:p>
+    <w:p>
+      <w:pPr>
+        <w:pStyle w:val="BodyText"/>
+      </w:pPr>
+      <w:r>
+        <w:t xml:space="preserve">Additionally, the sex composition of strandings varies depending on age class and species, with the proportion of females ranging from 12% for subadults to 26% for pups and the proportion of males ranging from 27% of pups to 61% of adults (Table 2). For California sea lions, the majority of identified strandings (those assigned a species or age class designation) were male, while the sex composition was more equal for the other species (Table 3). For California sea lions and Steller sea lions, more than half of identified strandings were adults, while the majority for the other four species were pups and yearlings (91.5% for Guadalupe fur seals) (Table 3).</w:t>
+      </w:r>
+    </w:p>
+    <w:p>
+      <w:pPr>
+        <w:pStyle w:val="BodyText"/>
+      </w:pPr>
+      <w:r>
+        <w:t xml:space="preserve">Human interaction cases - Similar to overall strandings, the</w:t>
+      </w:r>
+      <w:r>
+        <w:t xml:space="preserve"> </w:t>
+      </w:r>
+      <w:r>
+        <w:rPr>
+          <w:i/>
+        </w:rPr>
+        <w:t xml:space="preserve">number</w:t>
+      </w:r>
+      <w:r>
+        <w:t xml:space="preserve"> </w:t>
+      </w:r>
+      <w:r>
+        <w:t xml:space="preserve">of HI cases is significantly higher for males compared to females (chi-sq = 119.2, p &lt; 0.001), but the</w:t>
+      </w:r>
+      <w:r>
+        <w:t xml:space="preserve"> </w:t>
+      </w:r>
+      <w:r>
+        <w:rPr>
+          <w:i/>
+        </w:rPr>
+        <w:t xml:space="preserve">prevalence</w:t>
+      </w:r>
+      <w:r>
+        <w:t xml:space="preserve"> </w:t>
+      </w:r>
+      <w:r>
+        <w:t xml:space="preserve">of human interaction cases is similar for males and females (approximately 16%; Table 4). The prevalence of fisheries interactions and boat injuries is similar between males and females, though gunshot wounds are more prevalent for males (Table 4). For specific age classes, the number and prevalence of HI cases is significantly higher in pups, adults, and subadults and lowest for yearlings (Table 4). Fisheries interactions are the most common type of HI case for yearlings (39% of all yearling HI cases) and significantly less prominent for pups and adults (17%). Gunshot wounds, however, are most prominent for adults (58% of adult HI cases) and subadults (51%) and less problematic for pups (4%). Boat collisions comprise a small proportion (5-7%) of HI cases for all age classes (Table 4).</w:t>
+      </w:r>
+    </w:p>
+    <w:p>
+      <w:pPr>
+        <w:pStyle w:val="BodyText"/>
+      </w:pPr>
+      <w:r>
+        <w:rPr>
+          <w:i/>
+        </w:rPr>
+        <w:t xml:space="preserve">Temporal Patterns</w:t>
+      </w:r>
+      <w:r>
+        <w:br w:type="textWrapping"/>
+      </w:r>
+      <w:r>
+        <w:t xml:space="preserve">All stranding cases - Since 1989, the number of reported stranding cases has increased significantly over time (y = 1.048</w:t>
       </w:r>
       <w:r>
         <w:rPr>
@@ -353,26 +529,341 @@
         <w:t xml:space="preserve">x</w:t>
       </w:r>
       <w:r>
+        <w:t xml:space="preserve">, z = 5.4, p &lt; 0.001), suggesting a 4.8% increase per year. An annual average of 328.8 individuals stranded per year throughout the 1990s and 666 per year since 2000. However, annual strandings are changing differently over the study period for each species; significantly increasing for harbor seals (y = 1.057</w:t>
+      </w:r>
+      <w:r>
+        <w:rPr>
+          <w:vertAlign w:val="superscript"/>
+        </w:rPr>
+        <w:t xml:space="preserve">x</w:t>
+      </w:r>
+      <w:r>
+        <w:t xml:space="preserve">, z = 6.2, p &lt; 0.001), California sea lions (y = 1.098</w:t>
+      </w:r>
+      <w:r>
+        <w:rPr>
+          <w:vertAlign w:val="superscript"/>
+        </w:rPr>
+        <w:t xml:space="preserve">x</w:t>
+      </w:r>
+      <w:r>
+        <w:t xml:space="preserve">, z = 7.7, p &lt; 0.001), Steller sea lions (y = 1.143</w:t>
+      </w:r>
+      <w:r>
+        <w:rPr>
+          <w:vertAlign w:val="superscript"/>
+        </w:rPr>
+        <w:t xml:space="preserve">x</w:t>
+      </w:r>
+      <w:r>
+        <w:t xml:space="preserve">, z = 8.3, p &lt; 0.001), Guadalupe fur seals (y = 1.159</w:t>
+      </w:r>
+      <w:r>
+        <w:rPr>
+          <w:vertAlign w:val="superscript"/>
+        </w:rPr>
+        <w:t xml:space="preserve">x</w:t>
+      </w:r>
+      <w:r>
+        <w:t xml:space="preserve">, z = 2.0, p &lt; 0.05), and northern fur seals (y = 1.044</w:t>
+      </w:r>
+      <w:r>
+        <w:rPr>
+          <w:vertAlign w:val="superscript"/>
+        </w:rPr>
+        <w:t xml:space="preserve">x</w:t>
+      </w:r>
+      <w:r>
+        <w:t xml:space="preserve">, z = 2.2, p &lt; 0.05) (Figure 2). Examining these trends separately for the Oregon coast, Washington coast, and inland Washington waters would likely indicate different rates of change.</w:t>
+      </w:r>
+    </w:p>
+    <w:p>
+      <w:pPr>
+        <w:pStyle w:val="BodyText"/>
+      </w:pPr>
+      <w:r>
+        <w:t xml:space="preserve">Human interaction cases - The overall</w:t>
+      </w:r>
+      <w:r>
         <w:t xml:space="preserve"> </w:t>
       </w:r>
       <w:r>
-        <w:t xml:space="preserve">being equivalent to a 5.1% increase per year). Time series trend figures were fit with a loess regression line ("locally weighted regression", Cleveland &amp; Devlin, 1988) to allow for a dynamic, changing, and unknown relationship between explantory and response variables over time, which could arise from changes in stranding network capacity and reporting effort over the study period. To examine changes in the prevalence of human interaction cases over time, we used a binomial logistic GLM regression with the logit link function, resulting in untransformed regression coefficients.</w:t>
-      </w:r>
-    </w:p>
-    <w:p>
-      <w:pPr>
-        <w:pStyle w:val="BodyText"/>
-      </w:pPr>
-      <w:r>
-        <w:t xml:space="preserve">The presence of seasonal patterns were tested using post-hoc pairwise Kruskal-Wallis Nemenyi tests, as above, with month as the independent variable and mean monthly stranding cases as the dependent variable. We also tested for the presence of a seasonal effect with ANOVA comparisons of negative binomial GLM regression models with and without stranding month as an interaction term. Any monthly analyses were conducted on the subset of individuals that were recorded as being either alive or freshly dead at the time of observation in order to best capture the temporal component of the stranding event.</w:t>
-      </w:r>
-    </w:p>
-    <w:p>
-      <w:pPr>
-        <w:pStyle w:val="BodyText"/>
-      </w:pPr>
-      <w:r>
-        <w:t xml:space="preserve">Spatial patterns - To determine possible spatial patterns in overall strandings and HI cases, we again used negative binomial GLM regression and post-hoc Kruskal-Wallis Nemenyi tests using stranding location (county) as the independent variable and mean monthly stranding cases as the dependent variable. Stranding hotspot maps were generated with a kernel density estimation (Gatrell et al., 1996) derived from the ggplot2 function geom_density2d in R. Because this function does not take into account the fact that strandings occur only on the coast, these maps are intended as a qualitative visualization rather than a statistical probability for predicting the spatial distribution of stranding cases. Further refining the parameters of the kernel density function or using saTScan analysis (Kulldorff &amp; Nagarwalla, 1995; Kulldorff, 2001, 2005) could be explored in the future to refine these hotspot maps.</w:t>
+        <w:rPr>
+          <w:i/>
+        </w:rPr>
+        <w:t xml:space="preserve">number</w:t>
+      </w:r>
+      <w:r>
+        <w:t xml:space="preserve"> </w:t>
+      </w:r>
+      <w:r>
+        <w:t xml:space="preserve">of HI cases has increased significantly from 1989-2016 (y = 1.10</w:t>
+      </w:r>
+      <w:r>
+        <w:rPr>
+          <w:vertAlign w:val="superscript"/>
+        </w:rPr>
+        <w:t xml:space="preserve">x</w:t>
+      </w:r>
+      <w:r>
+        <w:t xml:space="preserve">, z = 7.8, p &lt; 0.001), signifying a 10% increase per year. An annual average of 20.5 cases were documented throughout the 1990s and 82.5 per year since 2000. Specifically, data show an increasing number of gunshot wounds (y = 1.073</w:t>
+      </w:r>
+      <w:r>
+        <w:rPr>
+          <w:vertAlign w:val="superscript"/>
+        </w:rPr>
+        <w:t xml:space="preserve">x</w:t>
+      </w:r>
+      <w:r>
+        <w:t xml:space="preserve">, z = 4.6, p &lt; 0.001), fisheries entanglements (y = 1.090</w:t>
+      </w:r>
+      <w:r>
+        <w:rPr>
+          <w:vertAlign w:val="superscript"/>
+        </w:rPr>
+        <w:t xml:space="preserve">x</w:t>
+      </w:r>
+      <w:r>
+        <w:t xml:space="preserve">, z = 8.3, p &lt; 0.001), and boat injuries (y = 1.087</w:t>
+      </w:r>
+      <w:r>
+        <w:rPr>
+          <w:vertAlign w:val="superscript"/>
+        </w:rPr>
+        <w:t xml:space="preserve">x</w:t>
+      </w:r>
+      <w:r>
+        <w:t xml:space="preserve">, z = 3.3, p &lt; 0.01) over the study period (Figure 3b). The</w:t>
+      </w:r>
+      <w:r>
+        <w:t xml:space="preserve"> </w:t>
+      </w:r>
+      <w:r>
+        <w:rPr>
+          <w:i/>
+        </w:rPr>
+        <w:t xml:space="preserve">prevalence</w:t>
+      </w:r>
+      <w:r>
+        <w:t xml:space="preserve"> </w:t>
+      </w:r>
+      <w:r>
+        <w:t xml:space="preserve">of HI cases has also increased overall (y = 0.06x, z = 15.5, p &lt; 0.001) and specifically for gunshot wounds (y = 0.039x, z = 6.4, p &lt; 0.001), fisheries entanglements (y = 0.043x, z = 5.3, p &lt; 0.001), and boat injuries (y = 0.087x, z = 4.2, p &lt; 0.001) (Figure 4b). The prevalence of combined HI cases exceeded 20% in 2012, 2013, and 2015.</w:t>
+      </w:r>
+    </w:p>
+    <w:p>
+      <w:pPr>
+        <w:pStyle w:val="BodyText"/>
+      </w:pPr>
+      <w:r>
+        <w:t xml:space="preserve">Examining whether human interaction cases are changing over time is most meaningful at the species level. Similar to overall strandings, the</w:t>
+      </w:r>
+      <w:r>
+        <w:t xml:space="preserve"> </w:t>
+      </w:r>
+      <w:r>
+        <w:rPr>
+          <w:i/>
+        </w:rPr>
+        <w:t xml:space="preserve">number</w:t>
+      </w:r>
+      <w:r>
+        <w:t xml:space="preserve"> </w:t>
+      </w:r>
+      <w:r>
+        <w:t xml:space="preserve">of documented HI cases increased for harbor seals (y = 1.114</w:t>
+      </w:r>
+      <w:r>
+        <w:rPr>
+          <w:vertAlign w:val="superscript"/>
+        </w:rPr>
+        <w:t xml:space="preserve">x</w:t>
+      </w:r>
+      <w:r>
+        <w:t xml:space="preserve">, z = 8.7, p &lt; 0.001), California sea lions (y = 1.099</w:t>
+      </w:r>
+      <w:r>
+        <w:rPr>
+          <w:vertAlign w:val="superscript"/>
+        </w:rPr>
+        <w:t xml:space="preserve">x</w:t>
+      </w:r>
+      <w:r>
+        <w:t xml:space="preserve">, z = 6.3, p &lt; 0.001), Steller sea lions (y = 1.095</w:t>
+      </w:r>
+      <w:r>
+        <w:rPr>
+          <w:vertAlign w:val="superscript"/>
+        </w:rPr>
+        <w:t xml:space="preserve">x</w:t>
+      </w:r>
+      <w:r>
+        <w:t xml:space="preserve">, z = 5.3, p &lt; 0.001), and Guadalupe fur seals (y = 1.173</w:t>
+      </w:r>
+      <w:r>
+        <w:rPr>
+          <w:vertAlign w:val="superscript"/>
+        </w:rPr>
+        <w:t xml:space="preserve">x</w:t>
+      </w:r>
+      <w:r>
+        <w:t xml:space="preserve">, z = 2.1, p &lt; 0.05) (Figure 3a). The</w:t>
+      </w:r>
+      <w:r>
+        <w:t xml:space="preserve"> </w:t>
+      </w:r>
+      <w:r>
+        <w:rPr>
+          <w:i/>
+        </w:rPr>
+        <w:t xml:space="preserve">prevalence</w:t>
+      </w:r>
+      <w:r>
+        <w:t xml:space="preserve"> </w:t>
+      </w:r>
+      <w:r>
+        <w:t xml:space="preserve">of HI cases has increased for harbor seals (y = 0.06x, z = 11.4, p &lt; 0.001), California sea lions (y = 0.03x, z = 3.8, p &lt; 0.001), and northern elephant seals (y = 0.09x, z = 3.5, p &lt; 0.001) (Figure 4a). More specifically, data show that the prevalence of gunshot wound cases increased significantly for California sea lions, fisherines entanglement cases increased for California sea lions and harbor seals, and boat-related injuries increased for harbor seals.</w:t>
+      </w:r>
+    </w:p>
+    <w:p>
+      <w:pPr>
+        <w:pStyle w:val="BodyText"/>
+      </w:pPr>
+      <w:r>
+        <w:t xml:space="preserve">On a seasonal basis, total strandings were significantly different across months of the year (chi-sq = 4615, p &lt; 0.001), with greater total strandings occurring May through October. However, the timing of this peak is different for each species. Examining pairwise Tukey comparisons showed that harbor seal strandings are significantly higher from June through September. Though not statistically significant, California sea lion strandings exhibit a peak in May and again from August through November. The age class composition of stranded animals varies seasonally, with pups exhibiting significantly higher strandings from June through September (chi-sq = 503.8, p &lt; 0.001), the majority of these likely being harbor seals, as noted above. None of the other age classes exhibited statistically significant seasonal stranding patterns. Seasonal patterns were similar across male and female strandings.</w:t>
+      </w:r>
+    </w:p>
+    <w:p>
+      <w:pPr>
+        <w:pStyle w:val="BodyText"/>
+      </w:pPr>
+      <w:r>
+        <w:t xml:space="preserve">The</w:t>
+      </w:r>
+      <w:r>
+        <w:t xml:space="preserve"> </w:t>
+      </w:r>
+      <w:r>
+        <w:rPr>
+          <w:i/>
+        </w:rPr>
+        <w:t xml:space="preserve">number</w:t>
+      </w:r>
+      <w:r>
+        <w:t xml:space="preserve"> </w:t>
+      </w:r>
+      <w:r>
+        <w:t xml:space="preserve">of human interactions cases is significantly higher in the summer (July), but only for harbor seals, pups, and "other" human interaction types (Figure 5a, b, c). The</w:t>
+      </w:r>
+      <w:r>
+        <w:t xml:space="preserve"> </w:t>
+      </w:r>
+      <w:r>
+        <w:rPr>
+          <w:i/>
+        </w:rPr>
+        <w:t xml:space="preserve">prevalence</w:t>
+      </w:r>
+      <w:r>
+        <w:t xml:space="preserve"> </w:t>
+      </w:r>
+      <w:r>
+        <w:t xml:space="preserve">of HI cases shows a seasonal peak, ranging from 11% to 23% of cases depending on the month. The proportion of gunshot wounds is higher in March (amounting to an average of 13% of all annual cases) than other months (4% of all annual cases), while boat injuries and fisheries entanglements do not change significantly throughout the year.</w:t>
+      </w:r>
+    </w:p>
+    <w:p>
+      <w:pPr>
+        <w:pStyle w:val="BodyText"/>
+      </w:pPr>
+      <w:r>
+        <w:rPr>
+          <w:i/>
+        </w:rPr>
+        <w:t xml:space="preserve">Spatial Patterns</w:t>
+      </w:r>
+      <w:r>
+        <w:br w:type="textWrapping"/>
+      </w:r>
+      <w:r>
+        <w:t xml:space="preserve">Over the study period, more strandings occurred in inland Washington and along the Oregon coast compared with the Washington coast (Figure 6). The percentage of annual strandings in Oregon ranged from 8% to 58% and averaged 35% for the whole study period. In contrast, annual strandings along the Washington coast ranged from 2% to 23% and averaged 8% for the whole study period. The distribution of HI cases between these three regions is similar to that of overall strandings, with 35% of all HI cases occurring in Oregon, 53% in inland Washington waters, and the remaining 12% along the Washington coast. The distribution of specific types of HI cases are also disperately distributed between the three regions, with only 31% of boat collisions and 16% of "other" cases occurring in Oregon and 68% and 72% occurring in inland Washington waters. The higher percentage of "other" HI cases in inland Washington is likely due to the fact that the majority of those cases are harbor seal pups, and a disproportional number of harbor seal stranding occurs in Washington, as described above. The higher percentage of boat-related injuries in inland Washington could be attributed to the prevalence ferry and shipping traffic and recreational boating opportunities throughout Puget Sound and the Salish Sea. The most prevalent type of human interaction case reported on the Washington coast was gunshot wounds, amounting to 25% of gunshot wounds during the study period.</w:t>
+      </w:r>
+    </w:p>
+    <w:p>
+      <w:pPr>
+        <w:pStyle w:val="BodyText"/>
+      </w:pPr>
+      <w:r>
+        <w:t xml:space="preserve">At the county level, strandings were not evenly distributed along the coast (chi-sq = 1191.3, p &lt; 0.001). In Washington, strandings were highest in San Juan, Island, King, Pierce, and Grays Harbor counties (Figure 7a). Similarly, the number of HI cases were significantly higher in Grays Harbor, Pierce, and Pacific counties, with a disproportionately higher number of cases in Pacific county compared with all strandings, the majority of which were gunshot wounds (Figure 7b). Combined human interaction cases increased in Pierce (y = 1.069</w:t>
+      </w:r>
+      <w:r>
+        <w:rPr>
+          <w:vertAlign w:val="superscript"/>
+        </w:rPr>
+        <w:t xml:space="preserve">x</w:t>
+      </w:r>
+      <w:r>
+        <w:t xml:space="preserve">, z = 3.0, p &lt; 0.01) representing a 6.9% increase per year, Pacific (y = 1.073</w:t>
+      </w:r>
+      <w:r>
+        <w:rPr>
+          <w:vertAlign w:val="superscript"/>
+        </w:rPr>
+        <w:t xml:space="preserve">x</w:t>
+      </w:r>
+      <w:r>
+        <w:t xml:space="preserve">, z = 2.7, p &lt; 0.01) representing 7.3% increase per year, King (y = 1.053</w:t>
+      </w:r>
+      <w:r>
+        <w:rPr>
+          <w:vertAlign w:val="superscript"/>
+        </w:rPr>
+        <w:t xml:space="preserve">x</w:t>
+      </w:r>
+      <w:r>
+        <w:t xml:space="preserve">, z = 2.7, p &lt; 0.01), Whatcom (y = 1.066</w:t>
+      </w:r>
+      <w:r>
+        <w:rPr>
+          <w:vertAlign w:val="superscript"/>
+        </w:rPr>
+        <w:t xml:space="preserve">x</w:t>
+      </w:r>
+      <w:r>
+        <w:t xml:space="preserve">, z = 3.0, p &lt; 0.001), and Jefferson (y = 1.076</w:t>
+      </w:r>
+      <w:r>
+        <w:rPr>
+          <w:vertAlign w:val="superscript"/>
+        </w:rPr>
+        <w:t xml:space="preserve">x</w:t>
+      </w:r>
+      <w:r>
+        <w:t xml:space="preserve">, z = 2.2, p &lt; 0.05) counties. Kernel density plots show different hotspot areas for different human interaction types, with boat collision injuries and fisheries interactions largely occurring in Puget Sound and gunshot wounds additionally occurring at the Columbia River (Figure 8).</w:t>
+      </w:r>
+    </w:p>
+    <w:p>
+      <w:pPr>
+        <w:pStyle w:val="BodyText"/>
+      </w:pPr>
+      <w:r>
+        <w:t xml:space="preserve">In Oregon, the majority of strandings occurred in Clatsop, Tillamook, Coos, and Lincoln counties (Figure 7a). These counties were also where the majority of HI cases occurred, though a disproportionately higher number occurred in Clatsop, the majority of which where gunshot wounds. Combined human interaction cases increased in Clatsop county (y = 1.095</w:t>
+      </w:r>
+      <w:r>
+        <w:rPr>
+          <w:vertAlign w:val="superscript"/>
+        </w:rPr>
+        <w:t xml:space="preserve">x</w:t>
+      </w:r>
+      <w:r>
+        <w:t xml:space="preserve">, z = 3.9, p &lt; 0.001), representing 9.5% increase per year. Kernel density plots show fisheries interaction and boat injury cases as being concentrated along the northern Oregon coast, while gunshot wounds are distributed further south (Figure 9).</w:t>
+      </w:r>
+    </w:p>
+    <w:p>
+      <w:pPr>
+        <w:pStyle w:val="BodyText"/>
+      </w:pPr>
+      <w:r>
+        <w:t xml:space="preserve">Species - Individual species strandings were not equally distributed between the three subregions, highlighting their differing distributions and life history characteristics. Guadalupe fur seal, northern elephant seal, and northern fur seal strandings were distributed approximately 60% in Oregon and 40% in Washington while California sea lion and Steller sea lion strandings were approximately 70% in Oregon and 30% in Washington. In contrast, harbor seal strandings were approximately 15% in Oregon and 85% in Washington (Figure 7, Table 1). Stranding hotspots were apparent in Puget Sound, along the northern tip of the Olympic Peninsula, and at the mouth of the Columbia River for northern elephant seals, California sea lions, and Steller sea lions, whereas northern and Guadalupe fur seal strandings only exhibited hotspots along the outer coast and harbor seals primarily in Puget Sound (Figure 10). In Oregon, Guadalupe fur seals and Steller sea lion strandings were distributed along the coast while stranding hotspots for the other four species were concentrated in the northern part of the state (Figure 11).</w:t>
       </w:r>
     </w:p>
     <w:p>
@@ -383,40 +874,104 @@
         <w:rPr>
           <w:b/>
         </w:rPr>
-        <w:t xml:space="preserve">Results</w:t>
-      </w:r>
-    </w:p>
-    <w:p>
-      <w:pPr>
-        <w:pStyle w:val="BodyText"/>
-      </w:pPr>
-      <w:r>
-        <w:t xml:space="preserve">From 1989-2016, local stranding response networks identified and recorded 14,939 stranded pinnipeds along the coast of Oregon and Washington. The majority of these strandings were harbor seals (58% of all cases) and California sea lions (19%), followed by a smaller number of Steller sea lions (7%), northern elephant seals (3%), Guadalupe fur seals (1%), and northern fur seals (1%) (Table 1). Approximately 28% were alive and 31% were freshly dead at the time of recovery, with the remaining being in various states of decomposition. Evidence of human interaction was present in 11% of all stranding cases over the study period, including fisheries entanglements (n = 336, 21% of all human interaction cases), gunshot wounds (n = 598, 37% of all human interaction cases), boat collision injuries (n = 76, 5% of all human interaction cases), and "other" (n = 648, 40% of all human interaction cases).</w:t>
-      </w:r>
-    </w:p>
-    <w:p>
-      <w:pPr>
-        <w:pStyle w:val="BodyText"/>
-      </w:pPr>
+        <w:t xml:space="preserve">Discussion</w:t>
+      </w:r>
+    </w:p>
+    <w:p>
+      <w:pPr>
+        <w:pStyle w:val="BodyText"/>
+      </w:pPr>
+      <w:r>
+        <w:t xml:space="preserve">Our results highlight spatio-temporal stranding hotspots in Oregon and Washington from 1989-2016. Our data show that harbor seals are the most commonly stranding species in inland Washington waters while the other species strand more frequently in Oregon; that strandings exhibit a seasonal peak; that more males have stranded than females though the sex composition varies by age; that the prevalence of human interactions varies by sex, age class, and species; that the number of strandings and human interactions have changed over time; and that strandings and specific human interaction types are clustered in certain counties along the coast. Though Huggins et al. (2015b) found that stranding reporting rates both changed over time and were different across species, seasons, and network areas, this variation likely remains relatively consistent over time and space (</w:t>
+      </w:r>
       <w:r>
         <w:rPr>
           <w:i/>
         </w:rPr>
+        <w:t xml:space="preserve">i.e.</w:t>
+      </w:r>
+      <w:r>
+        <w:t xml:space="preserve">, any given reporting biases that have arisen were probably rooted in logistical issues specific to a given place or situation, and remain true to that area). Therefore, while reported strandings underestimate the true volume of strandings, the long-term spatio-temporal patterns across sex and age class and the relative changes in the prevalence of human interactions cases over time reflect and can be explained by natural and anthropogenic characteristics of the region and respective species, as described in more detail below.</w:t>
+      </w:r>
+    </w:p>
+    <w:p>
+      <w:pPr>
+        <w:pStyle w:val="BodyText"/>
+      </w:pPr>
+      <w:r>
+        <w:rPr>
+          <w:i/>
+        </w:rPr>
+        <w:t xml:space="preserve">Age Class and Sex</w:t>
+      </w:r>
+      <w:r>
+        <w:br w:type="textWrapping"/>
+      </w:r>
+      <w:r>
+        <w:t xml:space="preserve">Patterns in the age class and sex of strandings remained relatively constant over time, with males, pups, and adults stranding in higher numbers overall and the sex composition varying across age classes and species. These findings are similar to other studies that have found a higher proportion of males in overall strandings compared to females (Colegrove et al., 2005, Greig et al., 2005; Soulen et al., 2013). Many studies have found a higher incidence of HI cases in males of various age classes (but particularly young animals) (Greig et al., 2005, Delong et al., 1990, Kiyota &amp; Baba, 2001; Kaplan Dau et al., 2009), while here we found that while there were a higher</w:t>
+      </w:r>
+      <w:r>
+        <w:t xml:space="preserve"> </w:t>
+      </w:r>
+      <w:r>
+        <w:rPr>
+          <w:i/>
+        </w:rPr>
+        <w:t xml:space="preserve">number</w:t>
+      </w:r>
+      <w:r>
+        <w:t xml:space="preserve"> </w:t>
+      </w:r>
+      <w:r>
+        <w:t xml:space="preserve">of male HI cases, the</w:t>
+      </w:r>
+      <w:r>
+        <w:t xml:space="preserve"> </w:t>
+      </w:r>
+      <w:r>
+        <w:rPr>
+          <w:i/>
+        </w:rPr>
+        <w:t xml:space="preserve">prevalence</w:t>
+      </w:r>
+      <w:r>
+        <w:t xml:space="preserve"> </w:t>
+      </w:r>
+      <w:r>
+        <w:t xml:space="preserve">of human interaction cases was similar for both males and females (~16%).</w:t>
+      </w:r>
+    </w:p>
+    <w:p>
+      <w:pPr>
+        <w:pStyle w:val="BodyText"/>
+      </w:pPr>
+      <w:r>
+        <w:t xml:space="preserve">Adults constituting a higher percentage of overall strandings compared to other age classes differs from other studies where young animals have comprised the majority of strandings and human interaction cases (Greig et al., 2005; Goldstein et al., 1999; Hanni &amp; Pyle, 2000; Kaplan Dau et al., 2009). This higher proportion of adults is likely due to having more adults migrating through or hauling out in the region compared to other study regions such as California where there are a higher prevalence of pups near the rookeries. Similarly, the slightly higher prevalence of HI cases in adults and subadults rather than pups and yearlings (16% versus 8-11%) as in other studies is likely due to the spatial distribution of different age classes for each species, as noted above. Our age class results must also be interpreted with the knowledge that strandings of pups in inland Washington may be higher due to dedicated surveys of haul-out areas not publicly accessible.</w:t>
+      </w:r>
+    </w:p>
+    <w:p>
+      <w:pPr>
+        <w:pStyle w:val="BodyText"/>
+      </w:pPr>
+      <w:r>
+        <w:rPr>
+          <w:i/>
+        </w:rPr>
         <w:t xml:space="preserve">Species</w:t>
       </w:r>
       <w:r>
         <w:br w:type="textWrapping"/>
       </w:r>
       <w:r>
-        <w:t xml:space="preserve">As would be expected, average annual strandings are significantly different across species over the study period (chi-sq = 9.8, p &lt; 0.01), ranging from 5 per year for northern fur seals to 312 per year for harbor seals (Figure 1a, Table 1). As noted above, annual harbor seal strandings (58%) and California sea lions (19%) were significantly higher than the other species. Similar to all strandings, harbor seals constituted the majority of HI cases (54%) followed by California sea lions (28%) and Steller sea lions (12%).</w:t>
-      </w:r>
-    </w:p>
-    <w:p>
-      <w:pPr>
-        <w:pStyle w:val="BodyText"/>
-      </w:pPr>
-      <w:r>
-        <w:t xml:space="preserve">Differences between species are particularly evident when examining the prevalence of human interaction cases (</w:t>
+        <w:t xml:space="preserve">Looking more closely at the composition of age class and sex of strandings is more informative at the species level, as the different demographic and behavioral characteristics of each species largely determines when and where pupping, weaning, and foraging occur along the coast. For example, the majority of California sea lion strandings were male, reflecting the fact that many females largely stay around the rookeries in California. Our findings were similar to that of Lee (2016), where California sea lion strandings were primarily males while Steller sea lion strandings were more equitably distributed between males and females. Further analysis of each individual species could potentially elucidate the connections between patterns in strandings and the seasonal use of important reproductive and foraging habitat at a finer spatio-temporal scale using known haul-outs (Jeffries et al., 2000), proxies for upwelling, wind and current patterns, or specific prey distributions.</w:t>
+      </w:r>
+    </w:p>
+    <w:p>
+      <w:pPr>
+        <w:pStyle w:val="BodyText"/>
+      </w:pPr>
+      <w:r>
+        <w:t xml:space="preserve">The overall prevalence of human interaction cases for all species over the study period was approximately 11%, similar to the prevalence found in California (7.5-16%) and Cape Cod (10%) (Goldstein et al., 1999; Kaplan Dau et al., 2009; Moore et al., 2009; Bogomolni et al., 2010; Keledjian &amp; Mesnick, 2013). Similar to other studies, the prevalence of HI cases varied considerably across species (Moore et al., 2009; Bogomolni et al., 2010), with our data showing higher prevalence for northern fur seals, Steller, and California sea lions, and lower for northern elephant seals and harbor seals (Table 1). This disparity is likely due to a combination of the different age classes prevalent for each species and each species having different foraging habits, behavioral tendencies, and levels of examination (</w:t>
       </w:r>
       <w:r>
         <w:rPr>
@@ -425,694 +980,129 @@
         <w:t xml:space="preserve">i.e.</w:t>
       </w:r>
       <w:r>
-        <w:t xml:space="preserve">, percentage of cases with evidence of human interaction divided by total number of cases for a given species), and the percent composition of HI cases for each species (</w:t>
-      </w:r>
+        <w:t xml:space="preserve">, listed and infrequently stranding species such as the northern fur seal would likely garner greater scientific interest and therefore more extensive examinations that would reveal evidence of human interaction).</w:t>
+      </w:r>
+    </w:p>
+    <w:p>
+      <w:pPr>
+        <w:pStyle w:val="BodyText"/>
+      </w:pPr>
       <w:r>
         <w:rPr>
           <w:i/>
         </w:rPr>
-        <w:t xml:space="preserve">i.e.</w:t>
-      </w:r>
-      <w:r>
-        <w:t xml:space="preserve">, the proportion of human interaction cases involving gunshot wounds versus fisheries entanglements for a given species). The prevalence of HI cases ranges from 8% for northern elephant seals up to 18% for Steller sea lions and 25% for northern fur seals, the latter two being among the more depleted species occurring in the study area (Table 1). The composition of HI cases by type varies considerably across species (Table 1). Gunshot wounds amounted to 74% of human interaction cases for Steller sea lions and 58% for California sea lions, but only 21% for harbor seals. In contrast, fisheries interactions constituted a lower proportion of human interaction cases for those three species but amounted to 65% and 75% of human interaction cases for Guadalupe and northern fur seals, respectively (Table 1). Boat collision injuries are encountered much less frequently than the other types of human interaction cases but are most prevalent in northern elephant seals, amounting to 11% of HI cases (Table 1 and Figure 1b). The changes in these rates over time are detailed below.</w:t>
-      </w:r>
-    </w:p>
-    <w:p>
-      <w:pPr>
-        <w:pStyle w:val="BodyText"/>
-      </w:pPr>
+        <w:t xml:space="preserve">Temporal Patterns</w:t>
+      </w:r>
+      <w:r>
+        <w:br w:type="textWrapping"/>
+      </w:r>
+      <w:r>
+        <w:t xml:space="preserve">Our results indicate that total annual reported strandings significantly increased over the study period, though this pattern is different for each species. This observed increase in the number of reported strandings likely reflects increasing abundance and increasing stranding response effort rather than being symptomatic of declining population health. The noticeable and extended seasonal peak in harbor seal strandings likely reflects that these strandings are primarily pups, and pupping in Washington occurs from April to October depending on the area.</w:t>
+      </w:r>
+    </w:p>
+    <w:p>
+      <w:pPr>
+        <w:pStyle w:val="BodyText"/>
+      </w:pPr>
+      <w:r>
+        <w:t xml:space="preserve">The</w:t>
+      </w:r>
+      <w:r>
+        <w:t xml:space="preserve"> </w:t>
+      </w:r>
       <w:r>
         <w:rPr>
           <w:i/>
         </w:rPr>
-        <w:t xml:space="preserve">Sex and Age Class</w:t>
+        <w:t xml:space="preserve">number</w:t>
+      </w:r>
+      <w:r>
+        <w:t xml:space="preserve"> </w:t>
+      </w:r>
+      <w:r>
+        <w:t xml:space="preserve">of HI cases increased over the study period for harbor seals, California sea lions, Steller sea lions, and Guadalupe fur seals, mirroring the rise in overall strandings. Additionally, the</w:t>
+      </w:r>
+      <w:r>
+        <w:t xml:space="preserve"> </w:t>
+      </w:r>
+      <w:r>
+        <w:rPr>
+          <w:i/>
+        </w:rPr>
+        <w:t xml:space="preserve">prevalence</w:t>
+      </w:r>
+      <w:r>
+        <w:t xml:space="preserve"> </w:t>
+      </w:r>
+      <w:r>
+        <w:t xml:space="preserve">of HI cases have increased significantly over time for California sea lions, harbor seals, and northern elephant seals. More specifically, the prevalence of gunshot wounds has increased in recorded California sea lion strandings and the prevalence of fisheries entanglements has increased for California sea lions and harbor seals. The prevalence of HI cases reported here is similar to the range documented in California, amounting to between 7.5% and 16% of cases Goldstein et al., 1999; Keledjian &amp; Mesnick, 2013). It is difficult to theorize about potential explanations for these observed trends because both the pinniped populations and human activities can be simultaneously changing over time and space.</w:t>
+      </w:r>
+    </w:p>
+    <w:p>
+      <w:pPr>
+        <w:pStyle w:val="BodyText"/>
+      </w:pPr>
+      <w:r>
+        <w:rPr>
+          <w:i/>
+        </w:rPr>
+        <w:t xml:space="preserve">Spatial Patterns</w:t>
       </w:r>
       <w:r>
         <w:br w:type="textWrapping"/>
       </w:r>
       <w:r>
-        <w:t xml:space="preserve">All stranding cases - Annual average strandings were significantly different across both sex (chi-sq = 119.3, p &lt; 0.001) and age class (chi-sq = 232.6, p &lt; 0.001), but remained relatively consistent throughout the study period. From 1989-2016, 34% of all stranding cases were male, 17% female, and 49% unidentified (Table 2). Across all strandings, the majority were pups (28%) and adults (23%), with significantly fewer yearlings (7%) and subadults (6%), with the remainder being unidentified (Table 2). Pairwise comparisons showed that mean annual strandings for pups and adults were significantly higher than yearlings and subadults.</w:t>
-      </w:r>
-    </w:p>
-    <w:p>
-      <w:pPr>
-        <w:pStyle w:val="BodyText"/>
-      </w:pPr>
-      <w:r>
-        <w:t xml:space="preserve">Additionally, the sex composition of strandings varies depending on age class and species, with the proportion of females ranging from 12% for subadults to 26% for pups and the proportion of males ranging from 27% of pups to 61% of adults (Table 2). For California sea lions, the majority of identified strandings (those assigned a species or age class designation) were male, while the sex composition was more equal for the other species (Table 3). For California sea lions and Steller sea lions, more than half of identified strandings were adults, while the majority for the other four species were pups and yearlings (91.5% for Guadalupe fur seals) (Table 3).</w:t>
-      </w:r>
-    </w:p>
-    <w:p>
-      <w:pPr>
-        <w:pStyle w:val="BodyText"/>
-      </w:pPr>
-      <w:r>
-        <w:t xml:space="preserve">Human interaction cases - Similar to overall strandings, the</w:t>
-      </w:r>
-      <w:r>
-        <w:t xml:space="preserve"> </w:t>
-      </w:r>
+        <w:t xml:space="preserve">Overall strandings - The number and relative distribution of species stranded along the coasts of Oregon and Washington (Table 1) can be largely explained by the local abundance and demographic characteristics of each species. The number and relative distribution of strandings were different across species, and stranding hotspots are similar to those that have been previously identified for cetaceans and pinnipeds (Norman et al., 2004; Lee, 2016). In Washington, harbor seals primarily stranded in Puget Sound due to the area having a large number of haul-outs, rookeries, and public reporting. Guadalupe fur seal stranding hotspots do not occur north of the Columbia River (Figure 10), as few individuals likely range farther north or into inland Washington waters. Similarly, northern fur seal strandings did not exhibit clustering in northern Washington or Puget Sound, possibly due to individuals spending more time foraging offshore or near rookeries in Alaska. Approximately two-thirds of Steller sea lion strandings during the study period occurred in Oregon, likely due to the three large breeding sites along the coast. These results align with findings from other coastal areas where patterns in marine mammal strandings reflect either local abundance or seasonal distribution of species (Woodhouse et al., 1991; Norman et al., 2004; Maldini et al., 2005; Leeney et al., 2008; Pyenson et al., 2010; Peltier et al., 2014; Frungillo et al., 2014; Johnston, 2015).</w:t>
+      </w:r>
+    </w:p>
+    <w:p>
+      <w:pPr>
+        <w:pStyle w:val="BodyText"/>
+      </w:pPr>
+      <w:r>
+        <w:t xml:space="preserve">Human interactions - These species each have different behaviors, preferred prey, foraging strategies, and adaptability to changes in their environment that could affect their likelihood of encountering human activities and becoming entangled, shot, struck by a vessel, or ingesting marine debris. It is therefore unsurprising that the prevalence of HI cases varies across species, age classes, and sex (Table 1 and Table 4). California sea lions and male pups have been cited as being particularly inquisitive and therefore more likely to become entangled, though California sea lions were second to northern fur seals and Steller sea lions in this study. Similar to our findings, studies have noted northern fur seals as having a relatively high prevalence of entanglement, evident in rookery field surveys and stranding data (Fowler, 1987, Delong et al., 1990; Antonelis et al., 2006). Additionally, Colegrove et al. (2005) found the prevalence of human interaction cases in central California varied annually, but was higher in harbor seals than northern elephant seals, also similar to the results presented here.</w:t>
+      </w:r>
+    </w:p>
+    <w:p>
+      <w:pPr>
+        <w:pStyle w:val="BodyText"/>
+      </w:pPr>
+      <w:r>
+        <w:t xml:space="preserve">In Washington, human interactions were disproportionately higher in San Juan and Pierce counties, where nearly one-quarter of HI cases were gunshot wounds. In Oregon, human interactions were disproportionately higher in Lincoln, Tillamook, Coos, and Clatsop counties. Nearly half of all HI cases in Oregon were recorded in Clatsop, the majority of which were gunshot wounds. Clatsop county includes Astoria, an economically important fishing port, and the area has seen an increased number of fisheries interactions in recent years (Lee, 2016), particularly with animals foraging up into the Columbia River. However, this higher number of HI cases could also be attributed to the higher necropsy rate in the northern part of the state (Lee, 2016).</w:t>
+      </w:r>
+    </w:p>
+    <w:p>
+      <w:pPr>
+        <w:pStyle w:val="BodyText"/>
+      </w:pPr>
       <w:r>
         <w:rPr>
           <w:i/>
         </w:rPr>
-        <w:t xml:space="preserve">number</w:t>
-      </w:r>
-      <w:r>
-        <w:t xml:space="preserve"> </w:t>
-      </w:r>
-      <w:r>
-        <w:t xml:space="preserve">of HI cases is significantly higher for males compared to females (chi-sq = 119.2, p &lt; 0.001), but the</w:t>
-      </w:r>
-      <w:r>
-        <w:t xml:space="preserve"> </w:t>
-      </w:r>
-      <w:r>
-        <w:rPr>
-          <w:i/>
-        </w:rPr>
-        <w:t xml:space="preserve">prevalence</w:t>
-      </w:r>
-      <w:r>
-        <w:t xml:space="preserve"> </w:t>
-      </w:r>
-      <w:r>
-        <w:t xml:space="preserve">of human interaction cases is similar for males and females (approximately 16%). The prevalence of fisheries interactions and boat injuries is similar between males and females, though gunshot wounds are more prevalent for males (Table 4). For specific age classes, the number and prevalence of HI cases is significantly higher in pups, adults, and subadults and lowest for yearlings (Table 4). Fisheries interactions are the most common type of HI case for yearlings (39% of all yearling HI cases) and significantly less prominent for pups and adults (17%). Gunshot wounds, however, are most prominent for adults (58% of adult HI cases) and subadults (51%) and less problematic for pups (4%). Boat collisions comprise a small proportion (5-7%) of HI cases for all age classes (Table 4).</w:t>
-      </w:r>
-    </w:p>
-    <w:p>
-      <w:pPr>
-        <w:pStyle w:val="BodyText"/>
-      </w:pPr>
-      <w:r>
-        <w:rPr>
-          <w:i/>
-        </w:rPr>
-        <w:t xml:space="preserve">Temporal Patterns</w:t>
+        <w:t xml:space="preserve">Future Directions</w:t>
       </w:r>
       <w:r>
         <w:br w:type="textWrapping"/>
       </w:r>
       <w:r>
-        <w:t xml:space="preserve">All stranding cases - Since 1989, the number of reported stranding cases has increased significantly over time (y = 1.048</w:t>
-      </w:r>
-      <w:r>
-        <w:rPr>
-          <w:vertAlign w:val="superscript"/>
-        </w:rPr>
-        <w:t xml:space="preserve">x</w:t>
-      </w:r>
-      <w:r>
-        <w:t xml:space="preserve">, z = 5.4, p &lt; 0.001), suggesting a 4.8% increase per year. An annual average of 328.8 individuals stranded per year throughout the 1990s and 666 per year since 2000. However, annual strandings are changing differently over the study period for each species; significantly increasing for harbor seals (y = 1.057</w:t>
-      </w:r>
-      <w:r>
-        <w:rPr>
-          <w:vertAlign w:val="superscript"/>
-        </w:rPr>
-        <w:t xml:space="preserve">x</w:t>
-      </w:r>
-      <w:r>
-        <w:t xml:space="preserve">, z = 6.2, p &lt; 0.001), California sea lions (y = 1.098</w:t>
-      </w:r>
-      <w:r>
-        <w:rPr>
-          <w:vertAlign w:val="superscript"/>
-        </w:rPr>
-        <w:t xml:space="preserve">x</w:t>
-      </w:r>
-      <w:r>
-        <w:t xml:space="preserve">, z = 7.7, p &lt; 0.001), Steller sea lions (y = 1.143</w:t>
-      </w:r>
-      <w:r>
-        <w:rPr>
-          <w:vertAlign w:val="superscript"/>
-        </w:rPr>
-        <w:t xml:space="preserve">x</w:t>
-      </w:r>
-      <w:r>
-        <w:t xml:space="preserve">, z = 8.3, p &lt; 0.001), Guadalupe fur seals (y = 1.159</w:t>
-      </w:r>
-      <w:r>
-        <w:rPr>
-          <w:vertAlign w:val="superscript"/>
-        </w:rPr>
-        <w:t xml:space="preserve">x</w:t>
-      </w:r>
-      <w:r>
-        <w:t xml:space="preserve">, z = 2.0, p &lt; 0.05), and northern fur seals (y = 1.044</w:t>
-      </w:r>
-      <w:r>
-        <w:rPr>
-          <w:vertAlign w:val="superscript"/>
-        </w:rPr>
-        <w:t xml:space="preserve">x</w:t>
-      </w:r>
-      <w:r>
-        <w:t xml:space="preserve">, z = 2.2, p &lt; 0.05) (Figure 2). Examining these trends separately for the Oregon coast, Washington coast, and inland Washington waters would likely indicate different rates of change.</w:t>
-      </w:r>
-    </w:p>
-    <w:p>
-      <w:pPr>
-        <w:pStyle w:val="BodyText"/>
-      </w:pPr>
-      <w:r>
-        <w:t xml:space="preserve">Human interaction cases - The overall</w:t>
-      </w:r>
-      <w:r>
-        <w:t xml:space="preserve"> </w:t>
-      </w:r>
-      <w:r>
-        <w:rPr>
-          <w:i/>
-        </w:rPr>
-        <w:t xml:space="preserve">number</w:t>
-      </w:r>
-      <w:r>
-        <w:t xml:space="preserve"> </w:t>
-      </w:r>
-      <w:r>
-        <w:t xml:space="preserve">of HI cases has increased significantly from 1989-2016 (y = 1.10</w:t>
-      </w:r>
-      <w:r>
-        <w:rPr>
-          <w:vertAlign w:val="superscript"/>
-        </w:rPr>
-        <w:t xml:space="preserve">x</w:t>
-      </w:r>
-      <w:r>
-        <w:t xml:space="preserve">, z = 7.8, p &lt; 0.001), signifying a 10% increase per year. An annual average of 20.5 cases were documented throughout the 1990s and 82.5 per year since 2000. Specifically, data show an increasing number of gunshot wounds (y = 1.073</w:t>
-      </w:r>
-      <w:r>
-        <w:rPr>
-          <w:vertAlign w:val="superscript"/>
-        </w:rPr>
-        <w:t xml:space="preserve">x</w:t>
-      </w:r>
-      <w:r>
-        <w:t xml:space="preserve">, z = 4.6, p &lt; 0.001), fisheries entanglements (y = 1.090</w:t>
-      </w:r>
-      <w:r>
-        <w:rPr>
-          <w:vertAlign w:val="superscript"/>
-        </w:rPr>
-        <w:t xml:space="preserve">x</w:t>
-      </w:r>
-      <w:r>
-        <w:t xml:space="preserve">, z = 8.3, p &lt; 0.001), and boat injuries (y = 1.087</w:t>
-      </w:r>
-      <w:r>
-        <w:rPr>
-          <w:vertAlign w:val="superscript"/>
-        </w:rPr>
-        <w:t xml:space="preserve">x</w:t>
-      </w:r>
-      <w:r>
-        <w:t xml:space="preserve">, z = 3.3, p &lt; 0.01) over the study period (Figure 3b). The</w:t>
-      </w:r>
-      <w:r>
-        <w:t xml:space="preserve"> </w:t>
-      </w:r>
-      <w:r>
-        <w:rPr>
-          <w:i/>
-        </w:rPr>
-        <w:t xml:space="preserve">prevalence</w:t>
-      </w:r>
-      <w:r>
-        <w:t xml:space="preserve"> </w:t>
-      </w:r>
-      <w:r>
-        <w:t xml:space="preserve">of HI cases has also increased overall (y = 0.06x, z = 15.5, p &lt; 0.001) and specifically for gunshot wounds (y = 0.039x, z = 6.4, p &lt; 0.001), fisheries entanglements (y = 0.043x, z = 5.3, p &lt; 0.001), and boat injuries (y = 0.087x, z = 4.2, p &lt; 0.001), with the prevalence of combined HI cases exceeding 20% in 2012, 2013, and 2015 (Figure 4b).</w:t>
-      </w:r>
-    </w:p>
-    <w:p>
-      <w:pPr>
-        <w:pStyle w:val="BodyText"/>
-      </w:pPr>
-      <w:r>
-        <w:t xml:space="preserve">Examining whether human interaction cases are changing over time is most meaningful at the species level. Similar to overall strandings, the</w:t>
-      </w:r>
-      <w:r>
-        <w:t xml:space="preserve"> </w:t>
-      </w:r>
-      <w:r>
-        <w:rPr>
-          <w:i/>
-        </w:rPr>
-        <w:t xml:space="preserve">number</w:t>
-      </w:r>
-      <w:r>
-        <w:t xml:space="preserve"> </w:t>
-      </w:r>
-      <w:r>
-        <w:t xml:space="preserve">of documented HI cases increased for harbor seals (y = 1.114</w:t>
-      </w:r>
-      <w:r>
-        <w:rPr>
-          <w:vertAlign w:val="superscript"/>
-        </w:rPr>
-        <w:t xml:space="preserve">x</w:t>
-      </w:r>
-      <w:r>
-        <w:t xml:space="preserve">, z = 8.7, p &lt; 0.001), California sea lions (y = 1.099</w:t>
-      </w:r>
-      <w:r>
-        <w:rPr>
-          <w:vertAlign w:val="superscript"/>
-        </w:rPr>
-        <w:t xml:space="preserve">x</w:t>
-      </w:r>
-      <w:r>
-        <w:t xml:space="preserve">, z = 6.3, p &lt; 0.001), Steller sea lions (y = 1.095</w:t>
-      </w:r>
-      <w:r>
-        <w:rPr>
-          <w:vertAlign w:val="superscript"/>
-        </w:rPr>
-        <w:t xml:space="preserve">x</w:t>
-      </w:r>
-      <w:r>
-        <w:t xml:space="preserve">, z = 5.3, p &lt; 0.001), and Guadalupe fur seals (y = 1.173</w:t>
-      </w:r>
-      <w:r>
-        <w:rPr>
-          <w:vertAlign w:val="superscript"/>
-        </w:rPr>
-        <w:t xml:space="preserve">x</w:t>
-      </w:r>
-      <w:r>
-        <w:t xml:space="preserve">, z = 2.1, p &lt; 0.05) (Figure 3a). The</w:t>
-      </w:r>
-      <w:r>
-        <w:t xml:space="preserve"> </w:t>
-      </w:r>
-      <w:r>
-        <w:rPr>
-          <w:i/>
-        </w:rPr>
-        <w:t xml:space="preserve">prevalence</w:t>
-      </w:r>
-      <w:r>
-        <w:t xml:space="preserve"> </w:t>
-      </w:r>
-      <w:r>
-        <w:t xml:space="preserve">of HI cases has increased for harbor seals (y = 0.06x, z = 11.4, p &lt; 0.001), California sea lions (y = 0.03x, z = 3.8, p &lt; 0.001), and northern elephant seals (y = 0.09x, z = 3.5, p &lt; 0.001) (Figure 4a). More specifically, data show that the prevalence of gunshot wound cases increased significantly for California sea lions, fisherines entanglement cases increased for California sea lions and harbor seals, and boat-related injuries increased for harbor seals.</w:t>
-      </w:r>
-    </w:p>
-    <w:p>
-      <w:pPr>
-        <w:pStyle w:val="BodyText"/>
-      </w:pPr>
-      <w:r>
-        <w:t xml:space="preserve">On a seasonal basis, total strandings are significantly different across months of the year (chi-sq = 4615, p &lt; 0.001), with greater total strandings occurring May through October. However, the timing of this peak is different for each species. Examining pairwise Tukey comparisons showed that harbor seal strandings are significantly higher from June through September. Though not statistically significant, California sea lion strandings exhibit a peak in May and again from August through November. The age class composition of stranded animals varies seasonally, ranging from 10-20% pups when strandings are lower in the winter to 60% when strandings are higher during July and August. The month of the stranding observation is a significant predictor of strandings by age class, with pups exhibiting significantly higher strandings from June through September (chi-sq = 503.8, p &lt; 0.001), with the majority of these likely being harbor seals, as noted above. None of the other age classes exhibited statistically significant seasonal stranding patterns. Seasonal patterns were similar across male and female strandings.</w:t>
-      </w:r>
-    </w:p>
-    <w:p>
-      <w:pPr>
-        <w:pStyle w:val="BodyText"/>
-      </w:pPr>
-      <w:r>
-        <w:t xml:space="preserve">The</w:t>
-      </w:r>
-      <w:r>
-        <w:t xml:space="preserve"> </w:t>
-      </w:r>
-      <w:r>
-        <w:rPr>
-          <w:i/>
-        </w:rPr>
-        <w:t xml:space="preserve">number</w:t>
-      </w:r>
-      <w:r>
-        <w:t xml:space="preserve"> </w:t>
-      </w:r>
-      <w:r>
-        <w:t xml:space="preserve">of human interactions cases peaks significantly in the summer (July), but is evident only for harbor seals and pups (Figure 5). The</w:t>
-      </w:r>
-      <w:r>
-        <w:t xml:space="preserve"> </w:t>
-      </w:r>
-      <w:r>
-        <w:rPr>
-          <w:i/>
-        </w:rPr>
-        <w:t xml:space="preserve">prevalence</w:t>
-      </w:r>
-      <w:r>
-        <w:t xml:space="preserve"> </w:t>
-      </w:r>
-      <w:r>
-        <w:t xml:space="preserve">of HI cases shows a seasonal peak, ranging from 11% to 23% of cases depending on the month. The proportion of gunshot wounds is higher in March (constitute an average of 13% of all cases) than other months (4% of all cases), while boat injuries and gunshot wounds do not change significantly throughout the months of the year.</w:t>
-      </w:r>
-    </w:p>
-    <w:p>
-      <w:pPr>
-        <w:pStyle w:val="BodyText"/>
-      </w:pPr>
-      <w:r>
-        <w:rPr>
-          <w:i/>
-        </w:rPr>
-        <w:t xml:space="preserve">Spatial Patterns</w:t>
+        <w:t xml:space="preserve">This characterization and hotspot mapping analysis is important for informing management and conservation measures and can support decision-making for stranding response practitioners. Though these results present one of the most comprehensive summary statistics of human interactions cases for pinnipeds in this region, further analysis of each individual species could ascertain whether it is likely that certain age classes overlap to a greater extent in time and space with anthropogenic activities in areas we identified as hotspots for human interaction cases. While strandings and human interaction cases can coincide with or have a higher reporting rate from dense human population centers, they can also occur offshore or in more isolated areas, and therefore go undetected. More refined spatio-temporal cluster modeling that includes measures of pinniped abundance, prey abundance or distribution, and proxies for oceanographic conditions (such as Evans et al., 2005, Soulen et al., 2013, Truchon et al., 2013, Peltier et al., 2014, and Berini et al., 2015) could further elucidate and even predict the magnitude and spatial distribution of strandings, and therefore areas or species that are at a higher risk for human impacts and therefore in need of enhanced management attention.</w:t>
+      </w:r>
+    </w:p>
+    <w:p>
+      <w:pPr>
+        <w:pStyle w:val="BodyText"/>
+      </w:pPr>
+      <w:r>
+        <w:rPr>
+          <w:b/>
+        </w:rPr>
+        <w:t xml:space="preserve">Conclusion</w:t>
       </w:r>
       <w:r>
         <w:br w:type="textWrapping"/>
       </w:r>
       <w:r>
-        <w:t xml:space="preserve">Over the study period, more strandings occurred inland Washington and Oregon compared with along the Washington coast. The percentage of annual strandings in Oregon ranged from 8% to 58% and averaging 35% for the whole study period (Figure 6). In contrast, annual strandings along the Washington coast ranged from 2% to 23% and averaging 8% for the whole study period. The distribution of HI cases between these three regions is similar to that of overall strandings, with 35% of all HI cases occurring in Oregon, 53% in inland Washington waters, and the remaining 12% along the Washington coast. The distribution of specific types of HI cases are also disperately distributed between the three regions, with only 31% of boat collisions and 16% of "other" cases occurring in Oregon and 68% and 72% occurring in inland Washington waters. The higher percentage of "other" HI cases in inland WA is likely due to the fact that the majority of those cases are harbor seal pups, and a disproportional number of harbor seal stranding occurs in Washington, as described above. The higher percentage of boat-related injuries in inland Washington could be attributed to the prevalence ferry and shipping traffic and recreational boating opportunities throughout Puget Sound and the Salish Sea. The most prevalent type of human interaction case reported on the Washington coast was gunshot wounds, amounting to 25% of gunshot wounds during the study period.</w:t>
-      </w:r>
-    </w:p>
-    <w:p>
-      <w:pPr>
-        <w:pStyle w:val="BodyText"/>
-      </w:pPr>
-      <w:r>
-        <w:t xml:space="preserve">At the county level, strandings were not evenly distributed along the coast (chi-sq = 1191.3, p &lt; 0.001). In Washington, strandings were highest in San Juan, Island, King, Pierce, and Grays Harbor counties (Figure 7). Similarly, the number of HI cases were significantly higher in Grays Harbor, Pierce, and Pacific counties, with a disproportionately higher number of cases in Pacific county compared with all strandings, the majority of which were gunshot wounds. Combined human interaction cases increased in Pierce (y = 1.069</w:t>
-      </w:r>
-      <w:r>
-        <w:rPr>
-          <w:vertAlign w:val="superscript"/>
-        </w:rPr>
-        <w:t xml:space="preserve">x</w:t>
-      </w:r>
-      <w:r>
-        <w:t xml:space="preserve">, z = 3.0, p &lt; 0.01) representing a 6.9% increase per year, Pacific (y = 1.073</w:t>
-      </w:r>
-      <w:r>
-        <w:rPr>
-          <w:vertAlign w:val="superscript"/>
-        </w:rPr>
-        <w:t xml:space="preserve">x</w:t>
-      </w:r>
-      <w:r>
-        <w:t xml:space="preserve">, z = 2.7, p &lt; 0.01) representing 7.3% increase per year, King (y = 1.053</w:t>
-      </w:r>
-      <w:r>
-        <w:rPr>
-          <w:vertAlign w:val="superscript"/>
-        </w:rPr>
-        <w:t xml:space="preserve">x</w:t>
-      </w:r>
-      <w:r>
-        <w:t xml:space="preserve">, z = 2.7, p &lt; 0.01), Whatcom (y = 1.066</w:t>
-      </w:r>
-      <w:r>
-        <w:rPr>
-          <w:vertAlign w:val="superscript"/>
-        </w:rPr>
-        <w:t xml:space="preserve">x</w:t>
-      </w:r>
-      <w:r>
-        <w:t xml:space="preserve">, z = 3.0, p &lt; 0.001), and Jefferson (y = 1.076</w:t>
-      </w:r>
-      <w:r>
-        <w:rPr>
-          <w:vertAlign w:val="superscript"/>
-        </w:rPr>
-        <w:t xml:space="preserve">x</w:t>
-      </w:r>
-      <w:r>
-        <w:t xml:space="preserve">, z = 2.2, p &lt; 0.05) counties. Kernel density plots show different hotspot areas for different human interaction types, with boat collision injuries and fisheries interactions largely occurring in Puget Sound and gunshot wounds additionally occurring at the Columbia River (Figure 8).</w:t>
-      </w:r>
-    </w:p>
-    <w:p>
-      <w:pPr>
-        <w:pStyle w:val="BodyText"/>
-      </w:pPr>
-      <w:r>
-        <w:t xml:space="preserve">In Oregon, the majority of strandings occurred in Clatsop, Tillamook, Coos, and Lincoln counties (Figure 7). These counties were also where the majority of HI cases occurred, though a disproportionately higher number occurred in Clatsop, the majority of which where gunshot wounds. Combined human interaction cases increased in Clatsop county (y = 1.095</w:t>
-      </w:r>
-      <w:r>
-        <w:rPr>
-          <w:vertAlign w:val="superscript"/>
-        </w:rPr>
-        <w:t xml:space="preserve">x</w:t>
-      </w:r>
-      <w:r>
-        <w:t xml:space="preserve">, z = 3.9, p &lt; 0.001), representing 9.5% increase per year. Kernel density plots show fisheries interaction and boat injury cases as being concentrated along the northern Oregon coast, while gunshot wounds are distributed further south (Figure 9).</w:t>
-      </w:r>
-    </w:p>
-    <w:p>
-      <w:pPr>
-        <w:pStyle w:val="BodyText"/>
-      </w:pPr>
-      <w:r>
-        <w:t xml:space="preserve">Species - Individual species strandings were not equally distributed between the three subregions, highlighting their differing distributions and life history characteristics. Guadalupe fur seal, northern elephant seal, and northern fur seal strandings were distributed approximately 60% in Oregon and 40% in Washington while California sea lion and Steller sea lion strandings were approximately 70% in Oregon and 30% in Washington. In contrast, harbor seal strandings were approximately 15% in Oregon and 85% in Washington (Figure 7, Table 1). Stranding hotspots were apparent in Puget Sound, along the northern tip of the Olympic Peninsula, and at the mouth of the Columbia River for northern elephant seals, California sea lions, and Steller sea lions, whereas northern and Guadalupe fur seal strandings only exhibited hotspots along the outer coast and harbor seals primarily in Puget Sound (Figure 10). In Oregon, Guadalupe fur seals and Steller sea lion strandings were distributed along the coast while stranding hotspots for the other four species were concentrated in the northern part of the state (Figure 11).</w:t>
-      </w:r>
-    </w:p>
-    <w:p>
-      <w:pPr>
-        <w:pStyle w:val="BodyText"/>
-      </w:pPr>
-      <w:r>
-        <w:rPr>
-          <w:b/>
-        </w:rPr>
-        <w:t xml:space="preserve">Discussion</w:t>
-      </w:r>
-    </w:p>
-    <w:p>
-      <w:pPr>
-        <w:pStyle w:val="BodyText"/>
-      </w:pPr>
-      <w:r>
-        <w:t xml:space="preserve">pasting from methods: These response network members have grown in their capacity and coverage over the study period, particularly in the mid-2000s with the implementation of the Prescott grant program, which could in part account for a rise in reported strandings. Not all historical records prior to the implementation of this grant program have been digitized, and may therefore be excluded from this analysis. One of the challenges of using data from this compilation of stranding response networks is that beach coverage, response capacity, and even data-reporting protocols vary between members and over time, and any apparent patterns must be interpreted in the context of those challenges. However, when combined, these data illustrate what is known and what remains uncertain about strandings throughout the region.</w:t>
-      </w:r>
-    </w:p>
-    <w:p>
-      <w:pPr>
-        <w:pStyle w:val="BodyText"/>
-      </w:pPr>
-      <w:r>
-        <w:t xml:space="preserve">Our results highlight spatio-temporal stranding hotspots in Oregon and Washington from 1989-2016. Our data show that harbor seals are the most commonly stranding species in Washington while the other species strand more frequently in Oregon, that strandings exhibit a seasonal peak, that more males have stranded than females though the sex composition varies by age, that the prevalence of human interactions varies by sex, age class, and species, that the number of strandings and human interactions has changed over time, and that strandings and specific human interaction types are clustered in certain counties along the coast. Though Huggins et al. (2015b) found that stranding reporting rates both changed over time and were different across species, seasons, and network areas, this variation likely remains relatively consistent over time and space (</w:t>
-      </w:r>
-      <w:r>
-        <w:rPr>
-          <w:i/>
-        </w:rPr>
-        <w:t xml:space="preserve">i.e.</w:t>
-      </w:r>
-      <w:r>
-        <w:t xml:space="preserve">, any given reporting biases that have arisen were probably rooted in logistical issues specific to a given place or situation, and remain true to that area). Therefore, while reported strandings at minimum underestimate the true volume of strandings, the long-term spatio-temporal patterns across sex and age class and the relative changes in the prevalence of human interactions cases reflect and can be explained by natural and anthropogenic characteristics of the region and respective species, as described in more detail below.</w:t>
-      </w:r>
-    </w:p>
-    <w:p>
-      <w:pPr>
-        <w:pStyle w:val="BodyText"/>
-      </w:pPr>
-      <w:r>
-        <w:rPr>
-          <w:i/>
-        </w:rPr>
-        <w:t xml:space="preserve">Age Class and Sex</w:t>
-      </w:r>
-      <w:r>
-        <w:br w:type="textWrapping"/>
-      </w:r>
-      <w:r>
-        <w:t xml:space="preserve">Patterns in the age class and sex of strandings remained relatively constant over time, with males, pups, and adults stranding in higher numbers overall and the sex composition varying across age classes and species. These findings are similar to other studies that have found a higher proportion of males in overall strandings compared to females (Colegrove et al., 2005, Greig et al., 2005; Soulen et al., 2013). Many studies have found that males of various age classes (but particularly young animals) had a greater number of human interaction cases (Greig et al., 2005, Delong et al., 1990, Kiyota &amp; Baba, 2001; Kaplan Dau et al., 2009), while here we found that while there were a higher</w:t>
-      </w:r>
-      <w:r>
-        <w:t xml:space="preserve"> </w:t>
-      </w:r>
-      <w:r>
-        <w:rPr>
-          <w:i/>
-        </w:rPr>
-        <w:t xml:space="preserve">number</w:t>
-      </w:r>
-      <w:r>
-        <w:t xml:space="preserve"> </w:t>
-      </w:r>
-      <w:r>
-        <w:t xml:space="preserve">of male HI cases, the</w:t>
-      </w:r>
-      <w:r>
-        <w:t xml:space="preserve"> </w:t>
-      </w:r>
-      <w:r>
-        <w:rPr>
-          <w:i/>
-        </w:rPr>
-        <w:t xml:space="preserve">prevalence</w:t>
-      </w:r>
-      <w:r>
-        <w:t xml:space="preserve"> </w:t>
-      </w:r>
-      <w:r>
-        <w:t xml:space="preserve">of human interaction cases was similar for both males and females (~16%). Our results here also must be interpreted with the knowledge that strandings of pups in inland Washington may be higher due to dedicated surveys of haul-out areas not publicly accessible.</w:t>
-      </w:r>
-    </w:p>
-    <w:p>
-      <w:pPr>
-        <w:pStyle w:val="BodyText"/>
-      </w:pPr>
-      <w:r>
-        <w:t xml:space="preserve">Adults constituting a higher percentage of overall strandings compared to other age classes differs from others where young animals have comprised the majority of strandings and human interaction cases (Greig et al., 2005; Goldstein et al., 1999; Hanni &amp; Pyle, 2000; Kaplan Dau et al., 2009). This higher proportion of adults is likely due to having more adults migrating through or hauling out in the region compared to other study regions such as California where there are a higher prevalence of pups near the rookeries. Similarly, the slightly higher prevalence of HI cases in adults and subadults rather than pups and yearlings (16% versus 8-11%) as in other studies is likely due to the spatial distribution of different age classes for each species, as noted above.</w:t>
-      </w:r>
-    </w:p>
-    <w:p>
-      <w:pPr>
-        <w:pStyle w:val="BodyText"/>
-      </w:pPr>
-      <w:r>
-        <w:rPr>
-          <w:i/>
-        </w:rPr>
-        <w:t xml:space="preserve">Species</w:t>
-      </w:r>
-      <w:r>
-        <w:br w:type="textWrapping"/>
-      </w:r>
-      <w:r>
-        <w:t xml:space="preserve">Looking more closely at the composition of age class and sex of strandings is more informative at the species level considering that the different demographic and behavioral characteristics of each species largely determines when and where pupping, weaning, and foraging occur along the coast. For example, the majority of California sea lion strandings were male, reflecting the fact that many females largely stay around the rookeries in California. Our findings were similar to that of Lee (2016), where California sea lions were primarily males while Steller sea lions were more equitably distributed between males and females. Further analysis of each individual species could potentially elucidate the connections between patterns in strandings and the seasonal use of important reproductive and foraging habitat at a finer spatio-temporal scale using known haul-outs (Jeffries et al., 2000), proxies for upwelling, wind and current patterns, or specific prey distributions.</w:t>
-      </w:r>
-    </w:p>
-    <w:p>
-      <w:pPr>
-        <w:pStyle w:val="BodyText"/>
-      </w:pPr>
-      <w:r>
-        <w:t xml:space="preserve">The overall prevalence of human interaction cases for all species over the study period was approximately 11%, similar to the prevalence found in California (7.5-16%) and Cape Cod (10%) (Goldstein et al., 1999; Kaplan Dau et al., 2009; Moore et al., 2009; Bogomolni et al., 2010; Keledjian &amp; Mesnick, 2013). Similar to other studies (Moore et al., 2009; Bogomolni et al., 2010), the prevalence of HI cases varied considerably across species, being highest for northern fur seals, Steller, and California sea lions, and lower for northern elephant seals and harbor seals (Table 1). This disparity is likely due to a combination of the different age classes prevalent for each species and each species having different foraging habits, behavioral tendencies, and different levels of examination or necropsy for different species (</w:t>
-      </w:r>
-      <w:r>
-        <w:rPr>
-          <w:i/>
-        </w:rPr>
-        <w:t xml:space="preserve">i.e.</w:t>
-      </w:r>
-      <w:r>
-        <w:t xml:space="preserve">, listed and infrequently stranding species such as the northern fur seal would likely garner greater scientific interest and therefore more extensive examinations that would reveal evidence of human interaction).</w:t>
-      </w:r>
-    </w:p>
-    <w:p>
-      <w:pPr>
-        <w:pStyle w:val="BodyText"/>
-      </w:pPr>
-      <w:r>
-        <w:rPr>
-          <w:i/>
-        </w:rPr>
-        <w:t xml:space="preserve">Temporal Patterns</w:t>
-      </w:r>
-      <w:r>
-        <w:br w:type="textWrapping"/>
-      </w:r>
-      <w:r>
-        <w:t xml:space="preserve">We examined mean annual strandings and human interaction cases, and the prevalence of each human interaction type over the study period. Our results indicate that total annual reported strandings significantly increased over the study period, though this pattern is different for each species. Harbor seals and California sea lion strandings increased over time, while strandings of the other species slightly decreased over time. This observed increase in the number of reported strandings likely reflects increasing abundance and increasing stranding response effort rather than being symptomatic of declining population health. The noticeable and extended seasonal peak in harbor seal strandings likely reflects that these strandings are primarily pups, and pupping in Washington occurs from April to October depending on the area.</w:t>
-      </w:r>
-    </w:p>
-    <w:p>
-      <w:pPr>
-        <w:pStyle w:val="BodyText"/>
-      </w:pPr>
-      <w:r>
-        <w:t xml:space="preserve">The</w:t>
-      </w:r>
-      <w:r>
-        <w:t xml:space="preserve"> </w:t>
-      </w:r>
-      <w:r>
-        <w:rPr>
-          <w:i/>
-        </w:rPr>
-        <w:t xml:space="preserve">number</w:t>
-      </w:r>
-      <w:r>
-        <w:t xml:space="preserve"> </w:t>
-      </w:r>
-      <w:r>
-        <w:t xml:space="preserve">of HI cases increased over the study period for harbor seals and California sea lions, mirroring the rise in overall strandings. Additionally, the</w:t>
-      </w:r>
-      <w:r>
-        <w:t xml:space="preserve"> </w:t>
-      </w:r>
-      <w:r>
-        <w:rPr>
-          <w:i/>
-        </w:rPr>
-        <w:t xml:space="preserve">prevalence</w:t>
-      </w:r>
-      <w:r>
-        <w:t xml:space="preserve"> </w:t>
-      </w:r>
-      <w:r>
-        <w:t xml:space="preserve">of HI cases has increased significantly over time for California sea lions and northern fur seals, and decreased for northern elephant seals. More specifically, the prevalence of gunshot wounds has decreased in recorded strandings of harbor seals and northern elephant seals and documented fisheries entanglements have increased in northern fur seal and Guadalupe fur seal stranding records. In California, human interaction cases increased over time throughout the 1990s, averaging 7.5% (Goldstein et al., 1999), which is lower than results presented here. Over a longer time period in California, the prevalence of human interaction cases amounted to 16% of California sea lion strandings from 1983-2010, with fisheries interactions and gunshot wound cases significantly increasing over time (Keledjian &amp; Mesnick, 2013). It is difficult to theorize about potential explanations for these observed trends because both the pinniped populations and human activities can be simultaneously changing over time and space.</w:t>
-      </w:r>
-    </w:p>
-    <w:p>
-      <w:pPr>
-        <w:pStyle w:val="BodyText"/>
-      </w:pPr>
-      <w:r>
-        <w:rPr>
-          <w:i/>
-        </w:rPr>
-        <w:t xml:space="preserve">Spatial Patterns</w:t>
-      </w:r>
-      <w:r>
-        <w:br w:type="textWrapping"/>
-      </w:r>
-      <w:r>
-        <w:t xml:space="preserve">As expected, overall strandings and HI cases are not distributed equally along the coast at the state and county levels, likely due to the distribution of both the animals and stranding response network effort. From 1989-2016, more pinnipeds stranded in Washington, though the proportion between the two states varied over the study period for each species.</w:t>
-      </w:r>
-    </w:p>
-    <w:p>
-      <w:pPr>
-        <w:pStyle w:val="BodyText"/>
-      </w:pPr>
-      <w:r>
-        <w:t xml:space="preserve">Overall strandings - The number and relative distribution of species stranded along the coasts of Oregon and Washington (Table 1) can be largely explained by the local abundance and demographic characteristics of each species. The number and relative distribution of strandings are different across species, and stranding hotspots are similar to those that have been previously identified for cetaceans and pinnipeds (Norman et al., 2004; Lee, 2016). In Washington, harbor seals primarily strand in Puget Sound due to the area having a large number of haul-outs, rookeries, and people reporting strandings. Guadalupe fur seal stranding hotspots do not occur north of the Columbia River (Figure 10), as few individuals likely range farther north or into inland Washington waters. Similarly, northern fur seal strandings did not exhibit clustering in northern Washington or Puget Sound, possibly due to individuals spending more time foraging offshore or near rookeries in Alaska. Approximately two-thirds of Steller sea lion strandings during the study period occurred in Oregon, likely due to the three large breeding sites along the coast. These results align with findings from other coastal areas where patterns in marine mammal strandings reflect either local abundance or seasonal distribution of species (Woodhouse et al., 1991; Norman et al., 2004; Maldini et al., 2005; Leeney et al., 2008; Pyenson et al., 2010; Peltier et al., 2014; Frungillo et al., 2014; Johnston, 2015).</w:t>
-      </w:r>
-    </w:p>
-    <w:p>
-      <w:pPr>
-        <w:pStyle w:val="BodyText"/>
-      </w:pPr>
-      <w:r>
-        <w:t xml:space="preserve">Human interactions - These species each have different behaviors, preferred prey, foraging strategies, and adaptability to changes in their environment that could affect their likelihood of encountering human activities and becoming entangled, shot, struck by a vessel, or ingesting marine debris. It is therefore unsurprising that the prevalence of HI cases varies across species, age classes, and sex (Table 1 and Table 4). California sea lions and male pups have been cited as being particularly inquisitive and therefore more likely to become entangled, though California sea lions were second to northern fur seals and Steller sea lions in this study. Similar to our findings, studies have noted northern fur seals as having a relatively high prevalence of entanglement, evident in rookery field surveys and stranding data (Fowler 1987, Delong et al., 1990; Antonelis et al., 2006). Additionally, Colegrove et al. (2005) found the prevalence of human interaction cases in central California varied annually, but was higher in harbor seals than northern elephant seals, also similar to the results presented here.</w:t>
-      </w:r>
-    </w:p>
-    <w:p>
-      <w:pPr>
-        <w:pStyle w:val="BodyText"/>
-      </w:pPr>
-      <w:r>
-        <w:t xml:space="preserve">In Washington, human interactions were disproportionately higher in San Juan and Pierce counties, where nearly one-quarter of HI cases were gunshot wounds. In Oregon, human interactions were disproportionately higher and increased over time in Lincoln, Tillamook, Coos, and Clatsop counties. Nearly half of all HI cases in Oregon were recorded in Clatsop, the majority of which were gunshot wounds. Clatsop county includes Astoria, an economically important fishing port, and the area has seen an increased number of fisheries interactions in recent years (Lee, 2016), particularly with animals foraging up into the Columbia River. However, this higher number of HI cases could also be attributed to the higher necropsy rate in the northern part of the state (Lee, 2016).</w:t>
-      </w:r>
-    </w:p>
-    <w:p>
-      <w:pPr>
-        <w:pStyle w:val="BodyText"/>
-      </w:pPr>
-      <w:r>
-        <w:rPr>
-          <w:i/>
-        </w:rPr>
-        <w:t xml:space="preserve">Future Directions</w:t>
-      </w:r>
-      <w:r>
-        <w:br w:type="textWrapping"/>
-      </w:r>
-      <w:r>
-        <w:t xml:space="preserve">This characterization and hotspot mapping analysis is important for informing management and conservation measures and can support decision-making for stranding response practitioners. Though these results present one of the most comprehensive summary statistics of human interactions cases for pinnipeds in this region, further analysis of each individual species could ascertain whether it is likely that certain age classes overlap to a greater extent in time and space with anthropogenic activities in areas we identified as hotspots for human interaction cases. While strandings and human interaction cases can coincide with or have a higher reporting rate from dense human population centers, they can also occur offshore or in more isolated areas, and therefore go undetected. More refined spatio-temporal cluster modeling that includes measures of pinniped abundance, prey abundance or distribution, and proxies for oceanographic conditions (such as Evans et al., 2005, Soulen et al., 2013, Truchon et al., 2013, Peltier et al., 2014, and Berini et al., 2015) could further elucidate and even predict the magnitude and spatial distribution of strandings, and therefore areas or species that are at a higher risk for human impacts and therefore in need of enhanced management attention.</w:t>
-      </w:r>
-    </w:p>
-    <w:p>
-      <w:pPr>
-        <w:pStyle w:val="BodyText"/>
-      </w:pPr>
-      <w:r>
-        <w:rPr>
-          <w:b/>
-        </w:rPr>
-        <w:t xml:space="preserve">Conclusion</w:t>
-      </w:r>
-      <w:r>
-        <w:br w:type="textWrapping"/>
-      </w:r>
-      <w:r>
-        <w:t xml:space="preserve">Spatio-temporal patterns in the age and sex of pinniped strandings in Oregon and Washington since varied for each of the six species that are found in the study area. The distribution and number of strandings along the coast and throughout the year are likely due to the local abundance and demographic characteristics of each species, with harbor seal pups stranding primarily throughout Puget Sound and the Salish Sea during pupping season, and other species strand more broadly across all age classes and along the coast. The number of strandings and the prevalence of human interaction cases has increased over time, largely attributed to a combination of changing population dynamics, enhanced stranding response effort and public awareness, and continued coastal socioeconomic development. Stranding hotspot maps show discrete areas of high-density strandings, which are different across species and types of human interaction cases. Stranding data may contain gaps and inconsistencies, but are an invaluable resource for conservation and management of these marine mammal species. More refined spatio-temporal modeling techniques could further elucidate the connections between stranding clusters, forage species availability, prevailing oceanographic conditions, and anthropogenic activities that all impact the short and long-term health of these pinniped populations in a changing environment.</w:t>
+        <w:t xml:space="preserve">Spatio-temporal patterns in the age and sex of pinniped strandings in Oregon and Washington since 1989 varied for each of the six species that are found in the study area. Patterns in the distribution and number of strandings along the coast and throughout the year are likely due to the local abundance and demographic characteristics of each species, with harbor seal pups stranding primarily throughout Puget Sound and the Salish Sea during pupping season, and other species stranded more broadly across all age classes and along the coast. The number of strandings and the prevalence of human interaction cases has increased over time, largely attributed to a combination of changing population dynamics, enhanced stranding response effort and public awareness, and continued coastal socioeconomic development. More refined spatio-temporal modeling techniques could further elucidate the connections between stranding clusters, forage species availability, prevailing oceanographic conditions, and anthropogenic activities that all impact the short and long-term health of these pinniped populations in a changing environment. Stranding hotspot maps show discrete areas of high-density strandings, which are different across species and types of human interaction cases. Stranding data may contain gaps and inconsistencies, but are an invaluable resource for conservation and management of these marine mammal species.</w:t>
       </w:r>
     </w:p>
     <w:p>
@@ -1616,7 +1606,7 @@
         <w:pStyle w:val="BodyText"/>
       </w:pPr>
       <w:r>
-        <w:t xml:space="preserve">Figure 7: Total strandings (above) and human interaction cases (below) for counties in Washington (left of dashed line) and Oregon (right of dashed line) show higher strandings in Lincoln, San Juan, and Pierce, and proportionally higher HI cases in Clatsop and Pacific.</w:t>
+        <w:t xml:space="preserve">Figure 7: (a) Total strandings by species shows greater number and proportion of harbor seal strandings in Washington (left of dashed line) and more diverse species strandings in Oregon (right of dashed line); and (b) total human interaction cases higher in Lincoln, San Juan, and Pierce, and proportionally higher HI cases in Clatsop and Pacific.</w:t>
       </w:r>
     </w:p>
     <w:p>
@@ -8441,7 +8431,7 @@
     </w:lvl>
   </w:abstractNum>
   <w:abstractNum w:abstractNumId="990">
-    <w:nsid w:val="8407d98a"/>
+    <w:nsid w:val="af39f6c6"/>
     <w:multiLevelType w:val="multilevel"/>
     <w:lvl w:ilvl="0">
       <w:numFmt w:val="bullet"/>

</xml_diff>

<commit_message>
March update, incorporating group comments.
</commit_message>
<xml_diff>
--- a/OR_WA_Strandings_draftmanuscript.docx
+++ b/OR_WA_Strandings_draftmanuscript.docx
@@ -10,7 +10,7 @@
         <w:rPr>
           <w:b/>
         </w:rPr>
-        <w:t xml:space="preserve">Title: A Spatio-Temporal Characterization of Pinniped Stranding and Human Interaction Cases along the Oregon and Washington Coasts, 1989 - 2016</w:t>
+        <w:t xml:space="preserve">Title: A Spatio-Temporal Characterization of Pinniped Strandings and Human Interaction Cases along the Oregon and Washington Coasts, 1989 - 2016</w:t>
       </w:r>
     </w:p>
     <w:p>
@@ -29,7 +29,43 @@
         <w:pStyle w:val="BodyText"/>
       </w:pPr>
       <w:r>
-        <w:t xml:space="preserve">Marine mammal strandings can be used as a proxy to assess pinniped health and the impacts of anthropogenic activities in the local marine environment. Stranding response network data from Washington and Oregon between 1989-2016 were used to examine regional and temporal patterns in strandings and human interaction cases across age and sex for six species. Over the study period, 14,939 pinnipeds stranded along the coasts of Washington and Oregon, 11% of which were documented as human interaction cases. Gunshot wounds and fisheries entanglements constituted the majority of human interaction cases (37% and 21%, respectively), though the prevalence of these cases varies across species. The number and prevalence of reported human interaction cases has increased over time in certain regions. The spatial distribution of strandings is highly dependent on species, with a higher proportion of California sea lions, Steller sea lions, and northern elephant seals stranding in Oregon whereas the majority of strandings in Washington were harbor seals. Pups, adults, and males stranded in higher numbers than females and other age classes, though these patterns varied across species and regions. Stranding hotspots are different across species and types of human interactions, likely due to the differential distribution of species and human activities along the coast. Despite the challenges and uncertainties inherent in using stranding data as an indicator of pinniped health and anthropogenic impacts, modeling spatio-temporal patterns will be useful for stranding response practitioners and natural resource managers in evaluating the scope and magnitude of threats to pinniped populations in a changing environment.</w:t>
+        <w:t xml:space="preserve">Marine mammal strandings can be used as a proxy to assess pinniped health and the impacts of anthropogenic activities in the local marine environment. Stranding response network data from Washington and Oregon between 1989-2016 were used to examine regional and temporal patterns in strandings and human interaction cases across age and sex for six species. Over the study period, 14,939 pinnipeds stranded along the coasts of Washington and Oregon, 11% of which were documented as human interaction cases. Gunshot wounds and fisheries entanglements constituted the majority of human interaction cases (37% and 21%, respectively), though the prevalence of these cases varies across species. The number and prevalence of reported human interaction cases has increased over time in certain regions. The spatial distribution of strandings is highly dependent on species, with a higher proportion of California sea lions (</w:t>
+      </w:r>
+      <w:r>
+        <w:rPr>
+          <w:i/>
+        </w:rPr>
+        <w:t xml:space="preserve">Zalophus californianus</w:t>
+      </w:r>
+      <w:r>
+        <w:t xml:space="preserve">), Steller sea lions (</w:t>
+      </w:r>
+      <w:r>
+        <w:rPr>
+          <w:i/>
+        </w:rPr>
+        <w:t xml:space="preserve">Eumetopias jubatus</w:t>
+      </w:r>
+      <w:r>
+        <w:t xml:space="preserve">), and northern elephant seals (</w:t>
+      </w:r>
+      <w:r>
+        <w:rPr>
+          <w:i/>
+        </w:rPr>
+        <w:t xml:space="preserve">Mirounga angustirostris</w:t>
+      </w:r>
+      <w:r>
+        <w:t xml:space="preserve">) stranding in Oregon whereas the majority of strandings in Washington were harbor seals (</w:t>
+      </w:r>
+      <w:r>
+        <w:rPr>
+          <w:i/>
+        </w:rPr>
+        <w:t xml:space="preserve">Phoca vitulina</w:t>
+      </w:r>
+      <w:r>
+        <w:t xml:space="preserve">). Though patterns varied across species and regions, pups (28% of total strandings) and adults (23%) stranded in higher numbers than yearlings and subadults. Males constituted 34% of total cases, though the proportion of human interaction cases was similar in both sexes. Stranding hotspots are different across species and types of human interactions, likely due to the differential distribution of species and human activities along the coast. Despite the challenges and uncertainties inherent in using stranding data as an indicator of pinniped health and anthropogenic impacts, modeling spatio-temporal patterns will be useful for stranding response practitioners and natural resource managers in evaluating the scope and magnitude of threats to pinniped populations in a changing environment.</w:t>
       </w:r>
     </w:p>
     <w:p>
@@ -56,39 +92,66 @@
         <w:pStyle w:val="BodyText"/>
       </w:pPr>
       <w:r>
-        <w:t xml:space="preserve">Pinnipeds are subject to a wide range of natural and human-related causes of illness or injury, and studying the spatio-temporal patterns of pinniped strandings can provide insight into the dynamic and interconnected factors influencing the health of populations vulnerable to human activities. Pinnipeds live at the land-sea interface and are often considered sentinels of ocean health (Aguirre &amp; Tabor, 2004; Bossart, 2006; Ross, 2006; Moore, 2008; Bossart, 2011), as they strand onshore exhibiting direct evidence of the threats they encounter in their environment. However, factors influencing where and when an animal strands are diverse, numerous, and interdependent, including ocean conditions, prey availability, susceptibility to disease, and changes in abundance, pupping season, or species range (Woodhouse, 1991; Brabyn &amp; McLean, 1992; Wilkinson &amp; Worthy, 1999; Norman et al., 2004; Pyenson et al., 2010; Osinga et al., 2012; Berini et al., 2015; Johnston, 2015). Stranding records can therefore provide insight into both the animals themselves and how their environment is changing due to natural fluctuations or human-related activities. This study examines strandings for six pinniped species in the Pacific Northwest from 1989-2016 to investigate stranding trends across sex, age class, and human interaction cases, and how those patterns vary over time and space.</w:t>
-      </w:r>
-    </w:p>
-    <w:p>
-      <w:pPr>
-        <w:pStyle w:val="BodyText"/>
-      </w:pPr>
-      <w:r>
-        <w:t xml:space="preserve">Stranding records have been used around the world as a means of learning more about the demographics of wild populations, how a population may be affected by environmental conditions, the vulnerabilities of certain demographic groups, and how specific threats or conditions may be changing over time. In many cases, strandings of both pinnipeds and cetaceans have been found to correlate with prevailing oceanographic conditions, changing species abundance and distribution, and increased reporting effort (Norman et al., 2004; Jepson, 2005; Leeney et al., 2008; Berini et al., 2015; Huggins et al., 2015a). Gray, hooded, harp, and harbor seal strandings in the northeast U.S. increased from the late 1990s to early 2000s likely due to a combination of these factors (Harris &amp; Gupta, 2006; Johnston, 2015). Similarly, gray and common seal strandings in the Netherlands increased likely due to growing populations and the resulting changes in seasonal and spatial distribution (Osinga et al., 2012).</w:t>
-      </w:r>
-    </w:p>
-    <w:p>
-      <w:pPr>
-        <w:pStyle w:val="BodyText"/>
-      </w:pPr>
-      <w:r>
-        <w:t xml:space="preserve">On the West Coast, researchers have extensively studied trends in stranding causes across age and sex classes in California sea lions, northern elephant seals, and harbor seals in central California, and have generally found that strandings and documented human interaction cases have increased over time, that males and pups strand in greater numbers than females or adults, and that strandings have been elevated during El Nino conditions (Steward &amp; Yochem, 1987; Goldstein et al., 1999; Greig et al., 2005; Melin et al., 2000, 2008, 2010; Moore et al., 2009; Keledjian &amp; Mesnick, 2013). In the Pacific Northwest, considerable information has been gathered about pinniped haul-out locations (Jeffries et al., 2000) and researchers have used stranding data to identify mortality rates and causes, primarily for harbor seals (Stroud &amp; Roffe, 1979; Huggins et al., 2013; Lambourn et al., 2013). Norman et al. (2004) identified cetacean stranding hotspots in the Pacific Northwest and attributed the observed summer peak in reported strandings to the seasonal rise in beach attendance and a greater cetacean presence in the area due to seasonal inshore upwelling. Patterns in harbor porpoise and orca strandings have been used to examine long-term mortality trends and highlight the importance of consistent stranding response effort and data collection protocols in the region (Barbieri et al., 2013; Huggins et al., 2015a). However, few spatio-temporal analyses have been conducted on long-term stranding patterns for pinnipeds.</w:t>
-      </w:r>
-    </w:p>
-    <w:p>
-      <w:pPr>
-        <w:pStyle w:val="BodyText"/>
-      </w:pPr>
-      <w:r>
-        <w:t xml:space="preserve">The quantity and consistency of information contained within stranding records can vary over time and across regions, particularly in an area such as the Pacific Northwest that is characterized by diverse and sometimes remote or isolated beaches covered by a large number of response networks. In this region, identifying and responding to strandings relies heavily on reports from the public, which can vary by subregion due density of residential development, public awareness, and community interest (Huggins et al., 2015b). This illustrates the importance of acknowledging and contextualizing the uncertainty and variability inherent in stranding data when using it as a window into the health, status, or threats facing pinniped populations. However, despite these caveats, stranding records are often the best and only available data, representing the realities of what we know, what we don’t know, and what we might be able to learn in the future.</w:t>
-      </w:r>
-    </w:p>
-    <w:p>
-      <w:pPr>
-        <w:pStyle w:val="BodyText"/>
-      </w:pPr>
-      <w:r>
-        <w:t xml:space="preserve">Data from stranding response networks were used to characterize spatio-temporal trends in age, sex, species, and human interaction cases in Oregon and Washington over a longer time period than has been assessed to date. This study provides an initial investigation into the complexities of overlapping human and pinniped uses of a diverse and changing coastal landscape over time, which is particularly relevant given recent and future predicted anomalous ocean conditions in the area. These analyses are critical to natural resource managers tasked with assessing and monitoring pinniped populations and additionally useful to ensure that stranding network practitioners have the necessary resources to study, collect, and evaluate stranded marine animals.</w:t>
+        <w:t xml:space="preserve">Pinnipeds are subject to a wide range of natural and human-related causes of illness or injury, and studying the spatio-temporal patterns of pinniped strandings can provide insight into the dynamic and interconnected factors influencing the health of populations vulnerable to human activities. Pinnipeds live at the land-sea interface and are often considered sentinels of ocean health (Aguirre &amp; Tabor, 2004; Bossart, 2006; Ross, 2006; Moore, 2008; Bossart, 2011), as they strand onshore exhibiting direct evidence of the threats they encounter in their environment. However, factors influencing where and when an animal strands are diverse, numerous, and interdependent, including ocean conditions, prey availability, susceptibility to disease, and changes in abundance, pupping season, or species range (Woodhouse, 1991; Brabyn &amp; McLean, 1992; Wilkinson &amp; Worthy, 1999; Norman et al., 2004; Pyenson, 2010; Osinga et al., 2012; Berini et al., 2015; Johnston et al., 2015). Stranding records can therefore provide insight into both the life history and biology of the animals and how their environment is changing due to natural fluctuations and human-related activities.</w:t>
+      </w:r>
+    </w:p>
+    <w:p>
+      <w:pPr>
+        <w:pStyle w:val="BodyText"/>
+      </w:pPr>
+      <w:r>
+        <w:t xml:space="preserve">Stranding records have been used globally to learn more about the demographics of wild populations, how a population may be affected by oceanographic conditions, the vulnerabilities of certain demographic groups, and how specific threats or conditions may be changing over time. For instance, strandings of both pinnipeds and cetaceans have been found to correlate with prevailing oceanographic conditions, changing species abundance and distribution, and increased reporting effort (Norman et al., 2004; Leeney et al., 2008; Pikesley et al., 2014; Berini et al., 2015; Huggins et al., 2015a; Prado et al., 2016). As examples, gray seal (</w:t>
+      </w:r>
+      <w:r>
+        <w:rPr>
+          <w:i/>
+        </w:rPr>
+        <w:t xml:space="preserve">Halichoerus grypus</w:t>
+      </w:r>
+      <w:r>
+        <w:t xml:space="preserve">), harbor seal (</w:t>
+      </w:r>
+      <w:r>
+        <w:rPr>
+          <w:i/>
+        </w:rPr>
+        <w:t xml:space="preserve">Phoca vitulina</w:t>
+      </w:r>
+      <w:r>
+        <w:t xml:space="preserve">), and harp seal (</w:t>
+      </w:r>
+      <w:r>
+        <w:rPr>
+          <w:i/>
+        </w:rPr>
+        <w:t xml:space="preserve">Pagophilus groenlandicus</w:t>
+      </w:r>
+      <w:r>
+        <w:t xml:space="preserve">) strandings in the northeast U.S. increased from the late 1990s to early 2000s likely due to a combination of these factors (Soulen et al., 2013; Johnston et al., 2015). Similarly, gray and harbor seal strandings in the Netherlands increased likely due to growing populations and the resulting changes in seasonal and spatial distribution (Osinga et al., 2012).</w:t>
+      </w:r>
+    </w:p>
+    <w:p>
+      <w:pPr>
+        <w:pStyle w:val="BodyText"/>
+      </w:pPr>
+      <w:r>
+        <w:t xml:space="preserve">On the West Coast, researchers have extensively studied trends in causes of stranding across age and sex classes in California sea lions, northern elephant seals, and harbor seals in central California. This work has generally found that strandings and documented human interaction cases have increased over time, that males and pups strand in greatest numbers, and that strandings have been elevated during El Nino conditions (Stewart &amp; Yochem, 1987; Goldstein et al., 1999; Greig et al., 2005; Melin et al., 2000, 2008, 2010; Moore et al., 2009; Keledjian &amp; Mesnick, 2013). In the Pacific Northwest, researchers have used stranding data to identify mortality rates and causes, primarily for harbor seals (Stroud &amp; Roffe, 1979; Huggins et al., 2013; Lambourn et al., 2013). Norman et al. (2004) identified cetacean stranding hotspots in the Pacific Northwest and attributed the observed summer peak in reported strandings to the seasonal rise in beach attendance and a greater cetacean presence in the area due to seasonal inshore upwelling. Patterns in harbor porpoise and orca strandings have been used to examine long-term mortality trends and highlight the importance of consistent stranding response effort and data collection protocols in the region (Barbieri et al., 2013; Huggins et al., 2015a). However, few spatio-temporal analyses have been conducted on long-term stranding patterns for pinnipeds.</w:t>
+      </w:r>
+    </w:p>
+    <w:p>
+      <w:pPr>
+        <w:pStyle w:val="BodyText"/>
+      </w:pPr>
+      <w:r>
+        <w:t xml:space="preserve">The quantity and consistency of information contained within stranding records can vary over time and across regions, particularly in an area such as the Pacific Northwest that is characterized by diverse topography and sometimes remote or isolated beaches covered by a large number of response networks. In this region, identifying and responding to strandings relies heavily on reports from the public, which can vary by sub-region due density of residential development, public awareness, and community interest (Huggins et al., 2015b). This illustrates the importance of acknowledging and contextualizing the uncertainty and variability inherent in stranding data when using it as a window into the health, status, or threats facing pinniped populations. However, despite these caveats, stranding records are often the best and only available data.</w:t>
+      </w:r>
+    </w:p>
+    <w:p>
+      <w:pPr>
+        <w:pStyle w:val="BodyText"/>
+      </w:pPr>
+      <w:r>
+        <w:t xml:space="preserve">Data from stranding response networks were used to characterize spatio-temporal trends in age, sex, species, and human interaction cases in Oregon and Washington over a longer time period than has been assessed to date. We hypothesize that the number of reported strandings and human interaction cases will have risen over the study period due to a combination of increased population sizes, range expansion, and the enhanced stranding response capacity that occurred in the mid-2000s. We also expect that strandings for different species will not be uniformly distributed along the coast, with hotspots for for all strandings and human interaction cases likely occurring in areas with greater human activities and population density. This study provides an initial investigation into the complexities of co-occurring human and pinniped uses of a diverse and changing coastal landscape, which is particularly relevant given recent and possible future anomalous ocean conditions in the area (National Oceanic and Atmospheric Administration [NOAA], 2016). Analyses of stranding data are critical to natural resource managers tasked with assessing and monitoring pinniped populations and are additionally useful to ensure that stranding network practitioners have the necessary resources to study, collect, and evaluate stranded marine animals.</w:t>
       </w:r>
     </w:p>
     <w:p>
@@ -116,32 +179,50 @@
         <w:br w:type="textWrapping"/>
       </w:r>
       <w:r>
-        <w:t xml:space="preserve">Six pinniped species inhabit coastal and inland waters of the Pacific Northwest for some or all of their lives, each with unique life history characteristics, behavioral traits, local abundance, and dynamic population trends that influence their presence within the study area, and therefore their prevalence in stranding data over time and space. Each of these species will be briefly described below. The coastlines of Oregon and Washington are also variable, ranging in natural landscape (inaccessible rocky intertidal zones, sandy beaches, estuarine embayments, etc.) and socioeconomic development (residential and commercial districts, shipping channels, ports, fishing activities, ecotourism, etc.).</w:t>
-      </w:r>
-    </w:p>
-    <w:p>
-      <w:pPr>
-        <w:pStyle w:val="BodyText"/>
-      </w:pPr>
-      <w:r>
-        <w:t xml:space="preserve">Harbor seals - Harbor seals (</w:t>
+        <w:t xml:space="preserve">Six pinniped species inhabit coastal and inland waters of the Pacific Northwest for some or all of their lives, each with unique life history characteristics, behavioral traits, local abundance, and dynamic population trends that influence their presence within the study area, and therefore their spatio-temporal stranding. Each of these species will be briefly described below. The coastlines of Oregon and Washington have variable natural landscapes (</w:t>
       </w:r>
       <w:r>
         <w:rPr>
           <w:i/>
         </w:rPr>
+        <w:t xml:space="preserve">e.g.</w:t>
+      </w:r>
+      <w:r>
+        <w:t xml:space="preserve">, inaccessible rocky intertidal zones, sandy beaches, estuarine embayments) and socioeconomic development (</w:t>
+      </w:r>
+      <w:r>
+        <w:rPr>
+          <w:i/>
+        </w:rPr>
+        <w:t xml:space="preserve">e.g.</w:t>
+      </w:r>
+      <w:r>
+        <w:t xml:space="preserve">, residential and commercial districts, shipping channels, ports, fishing activities, ecotourism).</w:t>
+      </w:r>
+    </w:p>
+    <w:p>
+      <w:pPr>
+        <w:pStyle w:val="BodyText"/>
+      </w:pPr>
+      <w:r>
+        <w:t xml:space="preserve">Harbor seals (</w:t>
+      </w:r>
+      <w:r>
+        <w:rPr>
+          <w:i/>
+        </w:rPr>
         <w:t xml:space="preserve">Phoca vitulina</w:t>
       </w:r>
       <w:r>
-        <w:t xml:space="preserve">) are the most abundant and widely distributed pinniped in Washington State waters and are found throughout coastal areas along the U.S. West Coast. Harbor seals are separated into five stocks: California, Oregon/Washington Coast, and newly delineated inland stocks of Southern Puget Sound, Washington Northern Inland Waters, and Hood Canal (Huber et al., 2012; Carretta et al., 2016). The Oregon/Washington Coast stock has been presumed to have reached carrying capacity, and the inland stocks are thought to be stable. Based on a survey conducted in 1999, the coastal stock is estimated to be the largest, followed by the Northern Inland Waters stock, with much smaller estimates for the Hood Canal and Southern Puget Sound stocks (Carretta et al., 2016). Harbor seals exhibit moderate haul-out fidelity and choose sites depending on time of day, tides, season, or food availability (London et al., 2012). Harbor seals are known to make smaller localized movements to forage opportunistically as opposed to making longer seasonal migrations, with movement patterns depending on prey availability and oceanographic conditions. The timing of peak pupping varies for different areas, ranging from mid-April in the Columbia River, mid-May along the Oregon coast, and late summer and early fall throughout Puget Sound (Jeffries et al., 2000).</w:t>
-      </w:r>
-    </w:p>
-    <w:p>
-      <w:pPr>
-        <w:pStyle w:val="BodyText"/>
-      </w:pPr>
-      <w:r>
-        <w:t xml:space="preserve">California sea lions - California sea lions (</w:t>
+        <w:t xml:space="preserve">) are the most abundant and widely distributed pinniped in Washington State waters and are found throughout coastal areas along the U.S. West Coast (Jeffries et al., 2000). Harbor seals are separated into five stocks: California, Oregon/Washington Coast, and newly delineated inland stocks of Southern Puget Sound, Washington Northern Inland Waters, and Hood Canal (Huber et al., 2012; Carretta et al., 2016). The Oregon/Washington Coast stock is presumed to have reached carrying capacity, and the inland stocks are thought to be stable. Based on a survey conducted in 1999, the coastal stock is estimated to be the largest (over 24,700 individuals in 1999), followed by the Northern Inland Waters stock (11,036 individuals), with much smaller estimates for the Hood Canal (1,088 individuals) and Southern Puget Sound (1,568 individuals) stocks (Carretta et al., 2016). Harbor seals exhibit moderate haul-out fidelity and choose sites depending on time of day, tides, season, or food availability (London et al., 2012). The timing of peak pupping varies for different areas, ranging from mid-April in the Columbia River, mid-May along the Oregon coast, and late summer and early fall throughout Puget Sound (Jeffries et al., 2000).</w:t>
+      </w:r>
+    </w:p>
+    <w:p>
+      <w:pPr>
+        <w:pStyle w:val="BodyText"/>
+      </w:pPr>
+      <w:r>
+        <w:t xml:space="preserve">California sea lions (</w:t>
       </w:r>
       <w:r>
         <w:rPr>
@@ -150,15 +231,15 @@
         <w:t xml:space="preserve">Zalophus californianus</w:t>
       </w:r>
       <w:r>
-        <w:t xml:space="preserve">) are the most abundant pinniped off the coast of California, with an annual growth rate of 5.4% and an abundance estimated at nearly 300,000 individuals (Carretta et al., 2016). Female adults remain near to the primary rookeries off the coast of southern California throughout the year, making shorter local foraging trips until pups are weaned (Melin et al., 2008). Adult and subadult males make winter migratory foraging trips as far north as Alaska and return south in late spring (Lowry &amp; Forney, 2005). Due to these life history and migratory patterns, individuals generally found in the Pacific Northwest are males utilizing feeding areas in fall, winter, and spring months, though an increasing number of females have been sighted in the area and even into Alaska in recent years (Maniscalco et al., 2004).</w:t>
-      </w:r>
-    </w:p>
-    <w:p>
-      <w:pPr>
-        <w:pStyle w:val="BodyText"/>
-      </w:pPr>
-      <w:r>
-        <w:t xml:space="preserve">Steller sea lions - Steller sea lions (</w:t>
+        <w:t xml:space="preserve">) are the most abundant pinniped off the coast of California, with nearly 300,000 individuals in the population growing approximately 5.4% per year (Carretta et al., 2016). Female adults remain near to the primary rookeries off the coast of southern California throughout the year, making shorter local foraging trips until pups are weaned (Melin et al., 2008). Adult and subadult males make winter migratory foraging trips as far north as Alaska and return south in late spring (Lowry &amp; Forney, 2005). Because of these life history and migratory patterns, individuals found in the Pacific Northwest are usually non-breeding males utilizing feeding areas in fall, winter, and spring months, though an increasing number of females have been sighted in the area and even into Alaska in recent years (Maniscalco et al., 2004).</w:t>
+      </w:r>
+    </w:p>
+    <w:p>
+      <w:pPr>
+        <w:pStyle w:val="BodyText"/>
+      </w:pPr>
+      <w:r>
+        <w:t xml:space="preserve">Steller sea lions (</w:t>
       </w:r>
       <w:r>
         <w:rPr>
@@ -167,15 +248,15 @@
         <w:t xml:space="preserve">Eumetopias jubatus</w:t>
       </w:r>
       <w:r>
-        <w:t xml:space="preserve">) range from Japan throughout the North Pacific and south into California, with two recognized distinct population segments (DPS): Western and Eastern. The Western DPS is listed as Endangered under the ESA while the Eastern DPS, with an estimated 60,000 to 75,000 individuals (DeMaster, 2014; Carretta et al., 2016), was delisted in 2013. Breeding and haul-out sites for the Eastern DPS are located along the coast of southeast Alaska, British Columbia, Washington, Oregon, and California. Population demographic rates vary by region, with populations decreasing at California rookeries in recent years but increasing in the northern part of their range (Carretta et al., 2016). During the summer breeding season, adult males remain ashore while females and juveniles make short foraging trips (National Marine Fisheries Service [NMFS], 2013).</w:t>
-      </w:r>
-    </w:p>
-    <w:p>
-      <w:pPr>
-        <w:pStyle w:val="BodyText"/>
-      </w:pPr>
-      <w:r>
-        <w:t xml:space="preserve">Northern elephant seals - Northern elephant seals (</w:t>
+        <w:t xml:space="preserve">) range from Japan throughout the North Pacific and south into California, with two recognized distinct population segments (DPS): Western and Eastern. The Western DPS is listed as Endangered under the ESA while the Eastern DPS, with an estimated 60,000 to 75,000 individuals (DeMaster, 2014; Carretta et al., 2016), was delisted from a Threatened status in 2013. Breeding and haul-out sites for the Eastern DPS are located along the coast of southeast Alaska, British Columbia, Washington, Oregon, and California. Population demographics vary by region, with numbers decreasing at California rookeries in recent years but increasing in the northern part of their range (Carretta et al., 2016). During the summer breeding season, adult males remain ashore while females and juveniles make short foraging trips (National Marine Fisheries Service [NMFS], 2013).</w:t>
+      </w:r>
+    </w:p>
+    <w:p>
+      <w:pPr>
+        <w:pStyle w:val="BodyText"/>
+      </w:pPr>
+      <w:r>
+        <w:t xml:space="preserve">Northern elephant seals (</w:t>
       </w:r>
       <w:r>
         <w:rPr>
@@ -184,15 +265,15 @@
         <w:t xml:space="preserve">Mirounga angustirostris</w:t>
       </w:r>
       <w:r>
-        <w:t xml:space="preserve">) range from Mexico to the Aleutians, making seasonal migrations from rookeries in California and Oregon to feeding areas in Alaska and the central North Pacific. Females and males have vastly different energy demands and therefore different seasonal migration patterns, with males making spring and fall feeding trips and females making an initial two-month foraging trip after pups are weaned in late winter, followed by the summer molting period, and then another eight-month foraging trip during gestation before returning to the rookery to give birth and breed (Le Beouf et al., 2000). The California breeding stock was estimated to be 179,000 individuals in 2010, with a growth rate of 3.8% in recent decades (Lowry et al., 2014).</w:t>
-      </w:r>
-    </w:p>
-    <w:p>
-      <w:pPr>
-        <w:pStyle w:val="BodyText"/>
-      </w:pPr>
-      <w:r>
-        <w:t xml:space="preserve">Northern fur seals - Northern fur seals (</w:t>
+        <w:t xml:space="preserve">) range from Mexico to the Aleutian Islands, making seasonal migrations from rookeries in California and Oregon to feeding areas in Alaska and the central North Pacific. Females and males have vastly different energy demands and therefore different seasonal migration patterns. Males make spring and fall feeding trips and females make an initial two-month foraging trip after weaning pups in late winter and then another eight-month foraging trip during gestation before returning to the rookery to give birth and breed (Le Beouf et al., 2000). The California breeding stock has grown by 3.8% per year in recent decades and was estimated at 179,000 individuals in 2010 (Lowry et al., 2014).</w:t>
+      </w:r>
+    </w:p>
+    <w:p>
+      <w:pPr>
+        <w:pStyle w:val="BodyText"/>
+      </w:pPr>
+      <w:r>
+        <w:t xml:space="preserve">Northern fur seals (</w:t>
       </w:r>
       <w:r>
         <w:rPr>
@@ -201,15 +282,15 @@
         <w:t xml:space="preserve">Callorhinus ursinus</w:t>
       </w:r>
       <w:r>
-        <w:t xml:space="preserve">) range from southern California far into the North Pacific, with two recognized stocks: California and Eastern Pacific. Primary rookeries are located on the Pribilof and Bogoslof Islands, and to a lesser extent islands off southern California (the latter comprising just 1% of the population during the summer breeding season) (Gelatt et al., 2015). Individuals may also haul out along the coast in the Pacific Northwest or British Columbia outside of the breeding season. Adults remain ashore throughout the summer breeding season and then remain at sea for seven to eight months, with adult females and pups from both stocks migrating to foraging areas off the West Coast (Lea et al., 2009; Orr et al., 2012). Population growth and demographics of the California stock are changing due to the co-occurrence of emigration and El Nino events.</w:t>
-      </w:r>
-    </w:p>
-    <w:p>
-      <w:pPr>
-        <w:pStyle w:val="BodyText"/>
-      </w:pPr>
-      <w:r>
-        <w:t xml:space="preserve">Guadalupe fur seals - Guadalupe fur seals (</w:t>
+        <w:t xml:space="preserve">) range from southern California far into the North Pacific, with two recognized stocks: California and Eastern Pacific (Carretta et al., 2016). Primary rookeries are located on the Pribilof and Bogoslof Islands, and to a lesser extent islands off southern California (the latter comprising just 1% of the population during the summer breeding season) (Gelatt et al., 2015). Individuals may also haul out along the coast in the Pacific Northwest or British Columbia outside of the breeding season. Adults remain ashore throughout the summer breeding season and then remain at sea for seven to eight months, with adult females and pups from both stocks migrating to foraging areas off the West Coast (Lea et al., 2009; Orr et al., 2012). Population growth and demographics of the California stock are changing due to the co-occurrence of emigration and El Nino events.</w:t>
+      </w:r>
+    </w:p>
+    <w:p>
+      <w:pPr>
+        <w:pStyle w:val="BodyText"/>
+      </w:pPr>
+      <w:r>
+        <w:t xml:space="preserve">Guadalupe fur seals (</w:t>
       </w:r>
       <w:r>
         <w:rPr>
@@ -218,7 +299,7 @@
         <w:t xml:space="preserve">Arctocephalus townsendi</w:t>
       </w:r>
       <w:r>
-        <w:t xml:space="preserve">) were hunted nearly to extinction in the late 1800s, with the remaining population centered around islands off the coast of Baja California, Mexico. The population is listed as Threatened under the ESA but has been rebuilding, increasing by 13% to 21% each year (Esperon-Rodriguez &amp; Gallo-Reynoso, 2012). Individuals have been sighted in the Channel Islands and strandings have occurred as far north as Oregon and Washington, suggesting recolonization and expansion of their historic range (Hanni et al., 1997; Lambourn et al., 2015). Similar to other otariids, pupping occurs in early summer, and then females remain close to the rookeries, making brief foraging trips for approximately eight months until pups are weaned (Figureroa-Carranza, 1994).</w:t>
+        <w:t xml:space="preserve">) were nearly extirpated in the late 1800s, with the remaining population centered around islands off the coast of Baja California, Mexico. The population is listed as Threatened under the ESA but has been rebuilding, increasing by 13% to 21% each year (Esperon-Rodriguez &amp; Gallo-Reynoso, 2012). Individuals have been sighted in the Channel Islands and strandings have occurred as far north as Oregon and Washington, suggesting recolonization and expansion of their historic range (Hanni et al., 1997; Lambourn et al., 2015). Similar to other otariids, pupping occurs in early summer, and then females remain close to the rookeries, making brief foraging trips for approximately eight months until pups are weaned (Figueroa-Carranza, 1994).</w:t>
       </w:r>
     </w:p>
     <w:p>
@@ -235,7 +316,19 @@
         <w:br w:type="textWrapping"/>
       </w:r>
       <w:r>
-        <w:t xml:space="preserve">Data for this analysis were drawn from the NOAA National Marine Fisheries Service national stranding database (accessed February 2017) that contains standardized "Level A" information submitted by stranding responders, including a field ID number, observation date, stranding location, latitude and longitude coordinates, age, sex, species, stranding condition (live or dead), and other observational comments including visible evidence of injury or illness. The total number of pinnipeds stranded along the coasts of Oregon and Washington from 1989 to 2016 (n = 14,939) were characterized according to sex, age class, and species, and then aggregated by month, year, and stranding location. Inland Washington waters were distinguished from coastal Washington counties because the species that live and strand in these two subregions are very different. For this analysis, we assume stranding location can be used as a relative approximation for where strandings and human interactions occurred, though carcasses can drift for some time before making landfall, and non-lethally entangled animals can migrate with entangling debris from a different region.</w:t>
+        <w:t xml:space="preserve">Data for this analysis were drawn from the NOAA National Marine Fisheries Service national stranding database (accessed February 2017) that contains standardized "Level A" information submitted by stranding responders, including a field ID number, observation date, stranding location (county), latitude and longitude coordinates, age, sex, species, stranding condition (live or dead), and other observational comments including visible evidence of injury or illness. The total number of pinnipeds stranded in Oregon and Washington from 1989 to 2016 (</w:t>
+      </w:r>
+      <w:r>
+        <w:rPr>
+          <w:i/>
+        </w:rPr>
+        <w:t xml:space="preserve">n</w:t>
+      </w:r>
+      <w:r>
+        <w:t xml:space="preserve"> </w:t>
+      </w:r>
+      <w:r>
+        <w:t xml:space="preserve">= 14,939) were characterized according to sex, age class, and species, and then aggregated by month, year, and stranding location. Inland Washington waters were distinguished from coastal Washington counties because the species that live and strand in these two sub-regions are very different. For this analysis, we assume stranding location can be used as a relative approximation for where strandings and human interactions occurred, though carcasses can drift for some time before making landfall, and non-lethally entangled animals can migrate with entangling debris from a different region.</w:t>
       </w:r>
     </w:p>
     <w:p>
@@ -251,7 +344,7 @@
         <w:pStyle w:val="BodyText"/>
       </w:pPr>
       <w:r>
-        <w:t xml:space="preserve">We analyzed two measures of the prevalence of HI cases: (1) the percent composition of human interaction cases (</w:t>
+        <w:t xml:space="preserve">Two measures of the prevalence of HI cases were examined: (1) the percent composition of human interaction cases (</w:t>
       </w:r>
       <w:r>
         <w:rPr>
@@ -260,7 +353,7 @@
         <w:t xml:space="preserve">e.g.</w:t>
       </w:r>
       <w:r>
-        <w:t xml:space="preserve">, number of fisheries entanglements divided by total human interaction cases), which could suggest what type of anthropogenic activity has a larger effect on a given age, sex, or species), and (2) the changing annual prevalence of both combined and individual human interaction types among all stranding cases over time (</w:t>
+        <w:t xml:space="preserve">, number of fisheries entanglements divided by total human interaction cases) to examine which type(s) of anthropogenic activity has a greater effect on a given age, sex, or species), and (2) the annual prevalence of both combined and individual and combined HI types among all stranding cases over time (</w:t>
       </w:r>
       <w:r>
         <w:rPr>
@@ -269,7 +362,7 @@
         <w:t xml:space="preserve">e.g.</w:t>
       </w:r>
       <w:r>
-        <w:t xml:space="preserve">, number of fisheries entanglements divided by total stranding cases), which could reveal changes in the overall prominence of human interactions independent of changes in population demographics. However, stranding response networks that have the capacity to conduct necropsies on a higher percentage of stranded individuals likely have a higher incidence of positive HI findings, while those that conduct fewer necropsies may have a higher incidence of CBD findings. Therefore, results examining the spatial differences in the prevalence of HI cases must be interpreted within this context, though we expect that these network differences average out and therefore still yield useful information at a broader regional level.</w:t>
+        <w:t xml:space="preserve">, number of fisheries entanglements divided by total stranding cases), to reveal variation in the magnitude of HI, independent of changes in population demographics. However, stranding response networks that have the capacity to conduct detailed necropsies on a higher percentage of stranded individuals will likely report a higher incidence of positive HI findings, while those that conduct fewer or less detailed necropsies may report a higher incidence of CBD findings. Therefore, results examining the spatial differences in the prevalence of HI cases must be interpreted within this context, though we expect that these network differences average out and therefore still yield useful information at a broader regional level.</w:t>
       </w:r>
     </w:p>
     <w:p>
@@ -286,7 +379,25 @@
         <w:br w:type="textWrapping"/>
       </w:r>
       <w:r>
-        <w:t xml:space="preserve">Age class, sex, and species - To determine whether mean strandings were significantly different across categorical variables such as age class, sex, species, or location, we conducted pairwise Kruskal-Wallis Nemenyi tests (posthoc.kruskal.nemenyi.test function in the PMCMR R package) with age class, sex, and species as independent variables and mean stranding cases as the dependent variable. Summary statistics were examined both at the regional level for management-relevant analyses and on a more local level useful for stranding response practitioners.</w:t>
+        <w:t xml:space="preserve">Age class, sex, and species - To determine whether the number of strandings were significantly different across categorical variables such as age class, sex, species, or location, we conducted pairwise Kruskal-Wallis Nemenyi tests (posthoc.kruskal.nemenyi.test function in the PMCMR R package) with age class, sex, and species as independent variables and stranding cases as the dependent variable. Summary statistics were examined both at the regional level (</w:t>
+      </w:r>
+      <w:r>
+        <w:rPr>
+          <w:i/>
+        </w:rPr>
+        <w:t xml:space="preserve">i.e.</w:t>
+      </w:r>
+      <w:r>
+        <w:t xml:space="preserve">, state) for management-relevant analyses and on a more local level (</w:t>
+      </w:r>
+      <w:r>
+        <w:rPr>
+          <w:i/>
+        </w:rPr>
+        <w:t xml:space="preserve">i.e.</w:t>
+      </w:r>
+      <w:r>
+        <w:t xml:space="preserve">, county) useful for stranding response practitioners.</w:t>
       </w:r>
     </w:p>
     <w:p>
@@ -324,7 +435,7 @@
         <w:t xml:space="preserve"> </w:t>
       </w:r>
       <w:r>
-        <w:t xml:space="preserve">over time. We used negative binomial GLM regressions (to account for overdispersion and correct for standard error estimates that might be biased downwards in a Poisson regression model; using the glm.nb function in the MASS R package) for mean annual stranding cases against year. This analysis was repeated for total strandings and HI cases for each species. Regression coefficients reported using this technique were back-transformed, resulting in a "fold increase" (</w:t>
+        <w:t xml:space="preserve">over time. We used negative binomial GLM regressions (to account for overdispersion and correct for standard error estimates that might be biased downwards in a Poisson regression model; using the glm.nb function in the MASS R package) for total annual stranding cases against year. This analysis was repeated for all strandings and HI cases for each species. Regression coefficients reported using this technique were back-transformed, resulting in a "fold increase" (</w:t>
       </w:r>
       <w:r>
         <w:rPr>
@@ -353,15 +464,15 @@
         <w:pStyle w:val="BodyText"/>
       </w:pPr>
       <w:r>
-        <w:t xml:space="preserve">The presence of seasonal patterns were tested using post-hoc pairwise Kruskal-Wallis Nemenyi tests, as above, with month as the independent variable and mean monthly stranding cases as the dependent variable. We also tested for the presence of a seasonal effect with ANOVA comparisons of negative binomial GLM regression models with and without stranding month as an interaction term. Any monthly analyses were conducted on the subset of individuals that were recorded as being either alive or freshly dead at the time of observation in order to best capture the temporal component of the stranding event.</w:t>
-      </w:r>
-    </w:p>
-    <w:p>
-      <w:pPr>
-        <w:pStyle w:val="BodyText"/>
-      </w:pPr>
-      <w:r>
-        <w:t xml:space="preserve">Spatial patterns - To determine possible spatial patterns in overall strandings and HI cases, we again used negative binomial GLM regression and pairwise Kruskal-Wallis Nemenyi tests using stranding location (county) as the independent variable and mean monthly stranding cases as the dependent variable. Stranding hotspot maps were generated with a kernel density estimation (Gatrell et al., 1996) derived from the ggplot2 function geom_density2d in R. Because this function does not take into account the fact that strandings occur only on the coast, these maps are intended as a qualitative visualization rather than a statistical probability for predicting the spatial distribution of stranding cases. Further refining the parameters of the kernel density function or using saTScan analysis (Kulldorff &amp; Nagarwalla, 1995; Kulldorff, 2001, 2005) could be explored in the future to refine these hotspot maps.</w:t>
+        <w:t xml:space="preserve">The presence of seasonal patterns were tested using post-hoc pairwise Kruskal-Wallis Nemenyi tests, as above, with month as the independent variable and total monthly stranding cases as the dependent variable. We also tested for the presence of a seasonal effect with ANOVA comparisons of negative binomial GLM regression models with and without stranding month as an interaction term. Any monthly analyses were conducted on the subset of individuals that were recorded as being either alive or freshly dead at the time of observation in order to best capture the temporal component of the stranding event.</w:t>
+      </w:r>
+    </w:p>
+    <w:p>
+      <w:pPr>
+        <w:pStyle w:val="BodyText"/>
+      </w:pPr>
+      <w:r>
+        <w:t xml:space="preserve">Spatial patterns - To determine possible spatial patterns in overall strandings and HI cases, we again used negative binomial GLM regression and pairwise Kruskal-Wallis Nemenyi tests using stranding location (county) as the independent variable and total monthly stranding cases as the dependent variable. Stranding hotspot maps were generated with a kernel density estimation (Gatrell et al., 1996) derived from the ggplot2 function geom_density2d in R. Because this function does not take into account the fact that strandings occur only on the coast, these maps are intended as a qualitative visualization rather than a statistical probability for predicting the spatial distribution of stranding cases. Further refining the parameters of the kernel density function or using saTScan analysis (Kulldorff &amp; Nagarwalla, 1995; Kulldorff, 2001, Kreuder et al., 2003; Kulldorf et al., 2005) could be explored in the future to refine these hotspot maps.</w:t>
       </w:r>
     </w:p>
     <w:p>
@@ -378,7 +489,16 @@
         <w:br w:type="textWrapping"/>
       </w:r>
       <w:r>
-        <w:t xml:space="preserve">Stranding response network members have grown in their capacity and coverage over the study period, particularly in the mid-2000s with the implementation of the Prescott grant program, which could in part account for a rise in reported strandings. Not all historical records prior to the implementation of this grant program have been digitized, and may therefore be excluded from this analysis. One of the challenges of using data from this compilation of stranding response networks is that beach coverage, response capacity, and even data-reporting protocols vary between members and over time, and any apparent patterns must be interpreted in the context of those challenges. However, when combined, these data illustrate what is known and what remains uncertain about strandings throughout the region.</w:t>
+        <w:t xml:space="preserve">Stranding response network members have grown in their capacity and coverage over the study period, particularly in the mid-2000s with the implementation of the NOAA Fisheries Prescott Grant Program</w:t>
+      </w:r>
+      <w:r>
+        <w:rPr>
+          <w:rStyle w:val="FootnoteReference"/>
+        </w:rPr>
+        <w:footnoteReference w:id="21"/>
+      </w:r>
+      <w:r>
+        <w:t xml:space="preserve">, which could in part account for a rise in reported strandings. Not all historical records prior to the implementation of this grant program have been digitized, and may therefore be excluded from this analysis. One of the challenges of using data from this compilation of stranding reports is that beach coverage, response capacity, and even data-reporting protocols vary between network members and over time. Thus, any apparent patterns must be interpreted in the context of those challenges. However, when combined, these data illustrate what is known and what remains uncertain about strandings throughout the region.</w:t>
       </w:r>
     </w:p>
     <w:p>
@@ -397,41 +517,107 @@
         <w:pStyle w:val="BodyText"/>
       </w:pPr>
       <w:r>
-        <w:t xml:space="preserve">From 1989-2016, local stranding response networks identified and recorded 14,939 stranded pinnipeds along the coasts and inland waters of Oregon and Washington. Approximately 28% were alive and 31% were freshly dead at the time of recovery, with the remaining being in various states of decomposition. Evidence of human interaction was present in 11% of all stranding cases over the study period, including fisheries entanglements (n = 336, 21% of all human interaction cases), gunshot wounds (n = 598, 37% of all human interaction cases), boat collision injuries (n = 76, 5% of all human interaction cases), and "other" (n = 648, 40% of all human interaction cases).</w:t>
-      </w:r>
-    </w:p>
-    <w:p>
-      <w:pPr>
-        <w:pStyle w:val="BodyText"/>
-      </w:pPr>
+        <w:t xml:space="preserve">From 1989-2016, local stranding response networks identified and recorded 14,939 stranded pinnipeds along the coasts and inland waters of Oregon and Washington. Approximately 28% were alive and 31% were freshly dead at the time of recovery, with the remaining being in various states of decomposition. Evidence of human interaction was noted in 11% of all stranding cases over the study period, including fisheries entanglements (</w:t>
+      </w:r>
       <w:r>
         <w:rPr>
           <w:i/>
         </w:rPr>
+        <w:t xml:space="preserve">n</w:t>
+      </w:r>
+      <w:r>
+        <w:t xml:space="preserve"> </w:t>
+      </w:r>
+      <w:r>
+        <w:t xml:space="preserve">= 336, 21% of all human interaction cases), gunshot wounds (</w:t>
+      </w:r>
+      <w:r>
+        <w:rPr>
+          <w:i/>
+        </w:rPr>
+        <w:t xml:space="preserve">n</w:t>
+      </w:r>
+      <w:r>
+        <w:t xml:space="preserve"> </w:t>
+      </w:r>
+      <w:r>
+        <w:t xml:space="preserve">= 598, 37%), boat collision injuries (</w:t>
+      </w:r>
+      <w:r>
+        <w:rPr>
+          <w:i/>
+        </w:rPr>
+        <w:t xml:space="preserve">n</w:t>
+      </w:r>
+      <w:r>
+        <w:t xml:space="preserve"> </w:t>
+      </w:r>
+      <w:r>
+        <w:t xml:space="preserve">= 76, 5%), and "other" (</w:t>
+      </w:r>
+      <w:r>
+        <w:rPr>
+          <w:i/>
+        </w:rPr>
+        <w:t xml:space="preserve">n</w:t>
+      </w:r>
+      <w:r>
+        <w:t xml:space="preserve"> </w:t>
+      </w:r>
+      <w:r>
+        <w:t xml:space="preserve">= 648, 40%).</w:t>
+      </w:r>
+    </w:p>
+    <w:p>
+      <w:pPr>
+        <w:pStyle w:val="BodyText"/>
+      </w:pPr>
+      <w:r>
+        <w:rPr>
+          <w:i/>
+        </w:rPr>
         <w:t xml:space="preserve">Species</w:t>
       </w:r>
       <w:r>
         <w:br w:type="textWrapping"/>
       </w:r>
       <w:r>
-        <w:t xml:space="preserve">The majority of total strandings were harbor seals (58% of all cases) and California sea lions (19%), followed by a smaller number of Steller sea lions (7%), northern elephant seals (3%), Guadalupe fur seals (1%), and northern fur seals (1%) (Table 1). Average annual strandings are significantly different across species over the study period (chi-sq = 9.8, p &lt; 0.01), ranging from 5 per year for northern fur seals to 312 per year for harbor seals (Figure 1a, Table 1). Similar to all strandings, harbor seals constituted the majority of HI cases (54%) followed by California sea lions (28%) and Steller sea lions (12%).</w:t>
-      </w:r>
-    </w:p>
-    <w:p>
-      <w:pPr>
-        <w:pStyle w:val="BodyText"/>
-      </w:pPr>
-      <w:r>
-        <w:t xml:space="preserve">Differences between species are particularly evident when examining the prevalence of human interaction cases (</w:t>
+        <w:t xml:space="preserve">The majority of total strandings were harbor seals (58% of all cases) and California sea lions (19%), followed by a smaller number of Steller sea lions (7%), northern elephant seals (3%), Guadalupe fur seals (1%), and northern fur seals (1%) (Table 1). Average annual strandings were significantly different across species over the study period (</w:t>
       </w:r>
       <w:r>
         <w:rPr>
           <w:i/>
         </w:rPr>
+        <w:t xml:space="preserve">χ</w:t>
+      </w:r>
+      <w:r>
+        <w:rPr>
+          <w:vertAlign w:val="superscript"/>
+        </w:rPr>
+        <w:t xml:space="preserve">2</w:t>
+      </w:r>
+      <w:r>
+        <w:t xml:space="preserve"> </w:t>
+      </w:r>
+      <w:r>
+        <w:t xml:space="preserve">= 9.8, p &lt; 0.01), ranging from 5 per year for northern fur seals to 312 per year for harbor seals (Figure 1a, Table 1). Similar to all strandings, harbor seals constituted the majority of HI cases (54%) followed by California (28%) and Steller sea lions (12%).</w:t>
+      </w:r>
+    </w:p>
+    <w:p>
+      <w:pPr>
+        <w:pStyle w:val="BodyText"/>
+      </w:pPr>
+      <w:r>
+        <w:t xml:space="preserve">The prevalence of HI cases (</w:t>
+      </w:r>
+      <w:r>
+        <w:rPr>
+          <w:i/>
+        </w:rPr>
         <w:t xml:space="preserve">i.e.</w:t>
       </w:r>
       <w:r>
-        <w:t xml:space="preserve">, percentage of cases with evidence of human interaction divided by total number of cases for a given species), and the percent composition of HI cases (</w:t>
+        <w:t xml:space="preserve">, percentage of cases with evidence of human interaction divided by total number of cases), and the percent composition of HI cases (</w:t>
       </w:r>
       <w:r>
         <w:rPr>
@@ -440,7 +626,7 @@
         <w:t xml:space="preserve">i.e.</w:t>
       </w:r>
       <w:r>
-        <w:t xml:space="preserve">, the proportion of human interaction cases involving gunshot wounds versus fisheries entanglements for a given species). The prevalence of HI cases ranges from 8% for northern elephant seals up to 18% for Steller sea lions and 25% for northern fur seals, the latter two being among the more depleted species occurring in the study area (Table 1). The composition of HI cases by type varies considerably across species. Gunshot wounds amounted to 74% of human interaction cases for Steller sea lions and 58% for California sea lions, but only 21% for harbor seals. In contrast, fisheries interactions constituted a lower proportion of human interaction cases for those three species but amounted to 65% and 75% of human interaction cases for Guadalupe and northern fur seals, respectively (Table 1). Boat collision injuries are encountered much less frequently than the other types of human interaction cases but are most prevalent in northern elephant seals, amounting to 11% of HI cases (Table 1 and Figure 1b). The changes in these rates over time are detailed below.</w:t>
+        <w:t xml:space="preserve">, the proportion of human interaction cases involving gunshot wounds versus fisheries entanglements) differs between species. The prevalence of HI cases ranges from 8% for northern elephant seals up to 18% for Steller sea lions and 25% for northern fur seals, the latter species occurring in lowest numbers in the study area (Table 1). The composition of HI types varies considerably across species. Gunshot wounds constituted 74% of human interaction cases for Steller sea lions and 58% for California sea lions, but only 21% for harbor seals. In contrast, fisheries interactions made up a lower proportion of human interaction cases for those three species but amounted to 65% and 75% of human interaction cases for Guadalupe and northern fur seals, respectively (Table 1). Boat collision injuries are encountered much less frequently than the other types of HI cases but are most prevalent in northern elephant seals, amounting to 11% of HI cases (Table 1 and Figure 1b). The changes in these proportions over time are detailed below.</w:t>
       </w:r>
     </w:p>
     <w:p>
@@ -457,15 +643,51 @@
         <w:br w:type="textWrapping"/>
       </w:r>
       <w:r>
-        <w:t xml:space="preserve">All stranding cases - Average annual strandings were significantly different across both sex (chi-sq = 119.3, p &lt; 0.001) and age class (chi-sq = 232.6, p &lt; 0.001), but remained relatively consistent throughout the study period. From 1989-2016, 34% of all stranding cases were male, 17% female, and 49% unidentified (Table 2 and Table 4). Across all strandings, the majority were pups (28%) and adults (23%), with significantly fewer yearlings (7%) and subadults (6%), with the remainder being unidentified (Table 2 and Table 4). Pairwise comparisons showed that mean annual strandings for pups and adults were significantly higher than yearlings and subadults.</w:t>
-      </w:r>
-    </w:p>
-    <w:p>
-      <w:pPr>
-        <w:pStyle w:val="BodyText"/>
-      </w:pPr>
-      <w:r>
-        <w:t xml:space="preserve">Additionally, the sex composition of strandings varies depending on age class and species, with the proportion of females ranging from 12% for subadults to 26% for pups and the proportion of males ranging from 27% of pups to 61% of adults (Table 2). For California sea lions, the majority of identified strandings (those assigned a species or age class designation) were male, while the sex composition was more equal for the other species (Table 3). For California sea lions and Steller sea lions, more than half of identified strandings were adults, while the majority for the other four species were pups and yearlings (91.5% for Guadalupe fur seals) (Table 3).</w:t>
+        <w:t xml:space="preserve">All stranding cases - Annual strandings differed significantly by both sex (</w:t>
+      </w:r>
+      <w:r>
+        <w:rPr>
+          <w:i/>
+        </w:rPr>
+        <w:t xml:space="preserve">χ</w:t>
+      </w:r>
+      <w:r>
+        <w:rPr>
+          <w:vertAlign w:val="superscript"/>
+        </w:rPr>
+        <w:t xml:space="preserve">2</w:t>
+      </w:r>
+      <w:r>
+        <w:t xml:space="preserve"> </w:t>
+      </w:r>
+      <w:r>
+        <w:t xml:space="preserve">= 119.3, p &lt; 0.001) and age class (</w:t>
+      </w:r>
+      <w:r>
+        <w:rPr>
+          <w:i/>
+        </w:rPr>
+        <w:t xml:space="preserve">χ</w:t>
+      </w:r>
+      <w:r>
+        <w:rPr>
+          <w:vertAlign w:val="superscript"/>
+        </w:rPr>
+        <w:t xml:space="preserve">2</w:t>
+      </w:r>
+      <w:r>
+        <w:t xml:space="preserve"> </w:t>
+      </w:r>
+      <w:r>
+        <w:t xml:space="preserve">= 232.6, p &lt; 0.001), but remained relatively consistent throughout the study period. From 1989-2016, 34% of all stranding cases were male, 17% female, and 49% unidentified (Table 2 and Table 4). Across all strandings, the majority were pups (28%) and adults (23%), with significantly fewer yearlings (7%) and subadults (6%), and the remainder unidentified (Table 2 and Table 4). Pairwise comparisons showed that annual strandings for pups and adults were significantly higher than yearlings and subadults.</w:t>
+      </w:r>
+    </w:p>
+    <w:p>
+      <w:pPr>
+        <w:pStyle w:val="BodyText"/>
+      </w:pPr>
+      <w:r>
+        <w:t xml:space="preserve">Additionally, the sex composition of strandings varies depending on age class and species, with the proportion of females ranging from 12% for subadults to 26% for pups and the proportion of males ranging from 27% of pups to 61% of adults (Table 2). For California sea lions, most identified strandings (those assigned a species or age class designation) were male, while the sex composition was more equal for the other species (Table 3). For California sea lions and Steller sea lions, more than half of identified strandings were adults, while the majority for the other four species were pups and yearlings (91.5% for Guadalupe fur seals) (Table 3).</w:t>
       </w:r>
     </w:p>
     <w:p>
@@ -488,101 +710,581 @@
         <w:t xml:space="preserve"> </w:t>
       </w:r>
       <w:r>
-        <w:t xml:space="preserve">of HI cases is significantly higher for males compared to females (chi-sq = 119.2, p &lt; 0.001), but the</w:t>
+        <w:t xml:space="preserve">of HI cases is significantly higher for males compared to females (</w:t>
+      </w:r>
+      <w:r>
+        <w:rPr>
+          <w:i/>
+        </w:rPr>
+        <w:t xml:space="preserve">χ</w:t>
+      </w:r>
+      <w:r>
+        <w:rPr>
+          <w:vertAlign w:val="superscript"/>
+        </w:rPr>
+        <w:t xml:space="preserve">2</w:t>
       </w:r>
       <w:r>
         <w:t xml:space="preserve"> </w:t>
       </w:r>
       <w:r>
+        <w:t xml:space="preserve">= 119.2, p &lt; 0.001), but the proportions are similar for both sexes (~ 16%; Table 4). The prevalence of fisheries interactions and boat injuries is similar between males and females, though gunshot wounds are more prevalent for males (Table 4). For specific age classes, the number and proportion of HI cases is significantly higher in pups, adults, and subadults and lowest for yearlings (Table 4). Fisheries interactions are the most common type of HI case for yearlings (39% of all yearling HI cases) and significantly less for pups and adults (17%). Gunshot wounds, however, are most prevalent in adults (58% of adult HI cases) and subadults (51%) and less so for pups (4%). Boat collisions comprise a small proportion (5-7%) of HI cases for all age classes (Table 4).</w:t>
+      </w:r>
+    </w:p>
+    <w:p>
+      <w:pPr>
+        <w:pStyle w:val="BodyText"/>
+      </w:pPr>
+      <w:r>
         <w:rPr>
           <w:i/>
         </w:rPr>
+        <w:t xml:space="preserve">Temporal Patterns</w:t>
+      </w:r>
+      <w:r>
+        <w:br w:type="textWrapping"/>
+      </w:r>
+      <w:r>
+        <w:t xml:space="preserve">All stranding cases - Since 1989, the number of reported stranding cases has increased significantly over time (y = 1.048</w:t>
+      </w:r>
+      <w:r>
+        <w:rPr>
+          <w:vertAlign w:val="superscript"/>
+        </w:rPr>
+        <w:t xml:space="preserve">x</w:t>
+      </w:r>
+      <w:r>
+        <w:t xml:space="preserve">, z = 5.4, p &lt; 0.001), suggesting a 4.8% increase per year. An annual average of 328.8 individuals stranded per year throughout the 1990s and 666 per year since 2000. However, annual strandings are changing differently over the study period for each species; significantly increasing for harbor seals (y = 1.057</w:t>
+      </w:r>
+      <w:r>
+        <w:rPr>
+          <w:vertAlign w:val="superscript"/>
+        </w:rPr>
+        <w:t xml:space="preserve">x</w:t>
+      </w:r>
+      <w:r>
+        <w:t xml:space="preserve">, z = 6.2, p &lt; 0.001), California sea lions (y = 1.098</w:t>
+      </w:r>
+      <w:r>
+        <w:rPr>
+          <w:vertAlign w:val="superscript"/>
+        </w:rPr>
+        <w:t xml:space="preserve">x</w:t>
+      </w:r>
+      <w:r>
+        <w:t xml:space="preserve">, z = 7.7, p &lt; 0.001), Steller sea lions (y = 1.143</w:t>
+      </w:r>
+      <w:r>
+        <w:rPr>
+          <w:vertAlign w:val="superscript"/>
+        </w:rPr>
+        <w:t xml:space="preserve">x</w:t>
+      </w:r>
+      <w:r>
+        <w:t xml:space="preserve">, z = 8.3, p &lt; 0.001), Guadalupe fur seals (y = 1.159</w:t>
+      </w:r>
+      <w:r>
+        <w:rPr>
+          <w:vertAlign w:val="superscript"/>
+        </w:rPr>
+        <w:t xml:space="preserve">x</w:t>
+      </w:r>
+      <w:r>
+        <w:t xml:space="preserve">, z = 2.0, p &lt; 0.05), and northern fur seals (y = 1.044</w:t>
+      </w:r>
+      <w:r>
+        <w:rPr>
+          <w:vertAlign w:val="superscript"/>
+        </w:rPr>
+        <w:t xml:space="preserve">x</w:t>
+      </w:r>
+      <w:r>
+        <w:t xml:space="preserve">, z = 2.2, p &lt; 0.05) (Figure 2). Examining these trends separately for the Oregon coast, Washington coast, and inland Washington waters would likely indicate different rates of change.</w:t>
+      </w:r>
+    </w:p>
+    <w:p>
+      <w:pPr>
+        <w:pStyle w:val="BodyText"/>
+      </w:pPr>
+      <w:r>
+        <w:t xml:space="preserve">Human interaction cases - The overall</w:t>
+      </w:r>
+      <w:r>
+        <w:t xml:space="preserve"> </w:t>
+      </w:r>
+      <w:r>
+        <w:rPr>
+          <w:i/>
+        </w:rPr>
+        <w:t xml:space="preserve">number</w:t>
+      </w:r>
+      <w:r>
+        <w:t xml:space="preserve"> </w:t>
+      </w:r>
+      <w:r>
+        <w:t xml:space="preserve">of HI cases has increased significantly from 1989-2016 (y = 1.10</w:t>
+      </w:r>
+      <w:r>
+        <w:rPr>
+          <w:vertAlign w:val="superscript"/>
+        </w:rPr>
+        <w:t xml:space="preserve">x</w:t>
+      </w:r>
+      <w:r>
+        <w:t xml:space="preserve">, z = 7.8, p &lt; 0.001), signifying a 10% increase per year. An annual average of 20.5 cases were documented throughout the 1990s and 82.5 per year since 2000. Specifically, data show an increasing number of gunshot wounds (y = 1.073</w:t>
+      </w:r>
+      <w:r>
+        <w:rPr>
+          <w:vertAlign w:val="superscript"/>
+        </w:rPr>
+        <w:t xml:space="preserve">x</w:t>
+      </w:r>
+      <w:r>
+        <w:t xml:space="preserve">, z = 4.6, p &lt; 0.001), fisheries entanglements (y = 1.090</w:t>
+      </w:r>
+      <w:r>
+        <w:rPr>
+          <w:vertAlign w:val="superscript"/>
+        </w:rPr>
+        <w:t xml:space="preserve">x</w:t>
+      </w:r>
+      <w:r>
+        <w:t xml:space="preserve">, z = 8.3, p &lt; 0.001), and boat injuries (y = 1.087</w:t>
+      </w:r>
+      <w:r>
+        <w:rPr>
+          <w:vertAlign w:val="superscript"/>
+        </w:rPr>
+        <w:t xml:space="preserve">x</w:t>
+      </w:r>
+      <w:r>
+        <w:t xml:space="preserve">, z = 3.3, p &lt; 0.01) over the study period (Figure 3b). The</w:t>
+      </w:r>
+      <w:r>
+        <w:t xml:space="preserve"> </w:t>
+      </w:r>
+      <w:r>
+        <w:rPr>
+          <w:i/>
+        </w:rPr>
         <w:t xml:space="preserve">prevalence</w:t>
       </w:r>
       <w:r>
         <w:t xml:space="preserve"> </w:t>
       </w:r>
       <w:r>
-        <w:t xml:space="preserve">of human interaction cases is similar for males and females (approximately 16%; Table 4). The prevalence of fisheries interactions and boat injuries is similar between males and females, though gunshot wounds are more prevalent for males (Table 4). For specific age classes, the number and prevalence of HI cases is significantly higher in pups, adults, and subadults and lowest for yearlings (Table 4). Fisheries interactions are the most common type of HI case for yearlings (39% of all yearling HI cases) and significantly less prominent for pups and adults (17%). Gunshot wounds, however, are most prominent for adults (58% of adult HI cases) and subadults (51%) and less problematic for pups (4%). Boat collisions comprise a small proportion (5-7%) of HI cases for all age classes (Table 4).</w:t>
-      </w:r>
-    </w:p>
-    <w:p>
-      <w:pPr>
-        <w:pStyle w:val="BodyText"/>
-      </w:pPr>
+        <w:t xml:space="preserve">of HI cases has also increased overall (y = 0.06x, z = 15.5, p &lt; 0.001) and specifically for gunshot wounds (y = 0.039x, z = 6.4, p &lt; 0.001), fisheries entanglements (y = 0.043x, z = 5.3, p &lt; 0.001), and boat injuries (y = 0.087x, z = 4.2, p &lt; 0.001) (Figure 4b). The prevalence of combined HI cases exceeded 20% in 2012, 2013, and 2015.</w:t>
+      </w:r>
+    </w:p>
+    <w:p>
+      <w:pPr>
+        <w:pStyle w:val="BodyText"/>
+      </w:pPr>
+      <w:r>
+        <w:t xml:space="preserve">Examining whether human interaction cases are changing over time is most meaningful at the species level. Similar to overall strandings, the</w:t>
+      </w:r>
+      <w:r>
+        <w:t xml:space="preserve"> </w:t>
+      </w:r>
       <w:r>
         <w:rPr>
           <w:i/>
         </w:rPr>
+        <w:t xml:space="preserve">number</w:t>
+      </w:r>
+      <w:r>
+        <w:t xml:space="preserve"> </w:t>
+      </w:r>
+      <w:r>
+        <w:t xml:space="preserve">of documented HI cases increased for harbor seals (y = 1.114</w:t>
+      </w:r>
+      <w:r>
+        <w:rPr>
+          <w:vertAlign w:val="superscript"/>
+        </w:rPr>
+        <w:t xml:space="preserve">x</w:t>
+      </w:r>
+      <w:r>
+        <w:t xml:space="preserve">, z = 8.7, p &lt; 0.001), California sea lions (y = 1.099</w:t>
+      </w:r>
+      <w:r>
+        <w:rPr>
+          <w:vertAlign w:val="superscript"/>
+        </w:rPr>
+        <w:t xml:space="preserve">x</w:t>
+      </w:r>
+      <w:r>
+        <w:t xml:space="preserve">, z = 6.3, p &lt; 0.001), Steller sea lions (y = 1.095</w:t>
+      </w:r>
+      <w:r>
+        <w:rPr>
+          <w:vertAlign w:val="superscript"/>
+        </w:rPr>
+        <w:t xml:space="preserve">x</w:t>
+      </w:r>
+      <w:r>
+        <w:t xml:space="preserve">, z = 5.3, p &lt; 0.001), and Guadalupe fur seals (y = 1.173</w:t>
+      </w:r>
+      <w:r>
+        <w:rPr>
+          <w:vertAlign w:val="superscript"/>
+        </w:rPr>
+        <w:t xml:space="preserve">x</w:t>
+      </w:r>
+      <w:r>
+        <w:t xml:space="preserve">, z = 2.1, p &lt; 0.05) (Figure 3a). The</w:t>
+      </w:r>
+      <w:r>
+        <w:t xml:space="preserve"> </w:t>
+      </w:r>
+      <w:r>
+        <w:rPr>
+          <w:i/>
+        </w:rPr>
+        <w:t xml:space="preserve">prevalence</w:t>
+      </w:r>
+      <w:r>
+        <w:t xml:space="preserve"> </w:t>
+      </w:r>
+      <w:r>
+        <w:t xml:space="preserve">of HI cases has increased for harbor seals (y = 0.06x, z = 11.4, p &lt; 0.001), California sea lions (y = 0.03x, z = 3.8, p &lt; 0.001), and northern elephant seals (y = 0.09x, z = 3.5, p &lt; 0.001) (Figure 4a). More specifically, data show that the prevalence of gunshot wound cases increased significantly for California sea lions, fisheries entanglement cases increased for California sea lions and harbor seals, and boat-related injuries increased for harbor seals.</w:t>
+      </w:r>
+    </w:p>
+    <w:p>
+      <w:pPr>
+        <w:pStyle w:val="BodyText"/>
+      </w:pPr>
+      <w:r>
+        <w:t xml:space="preserve">A seasonal peak in total strandings is evident, with strandings being significantly different across months of the year (</w:t>
+      </w:r>
+      <w:r>
+        <w:rPr>
+          <w:i/>
+        </w:rPr>
+        <w:t xml:space="preserve">χ</w:t>
+      </w:r>
+      <w:r>
+        <w:rPr>
+          <w:vertAlign w:val="superscript"/>
+        </w:rPr>
+        <w:t xml:space="preserve">2</w:t>
+      </w:r>
+      <w:r>
+        <w:t xml:space="preserve"> </w:t>
+      </w:r>
+      <w:r>
+        <w:t xml:space="preserve">= 4615, p &lt; 0.001) and highest May through October. However, the timing of this peak is different for each species. Examining pairwise Tukey comparisons showed that harbor seal strandings are significantly higher from June through September. Though not statistically significant, California sea lion strandings exhibit a peak in May and again from August through November. The age class composition of stranded animals varies seasonally, with pups exhibiting significantly higher strandings from June through September (</w:t>
+      </w:r>
+      <w:r>
+        <w:rPr>
+          <w:i/>
+        </w:rPr>
+        <w:t xml:space="preserve">χ</w:t>
+      </w:r>
+      <w:r>
+        <w:rPr>
+          <w:vertAlign w:val="superscript"/>
+        </w:rPr>
+        <w:t xml:space="preserve">2</w:t>
+      </w:r>
+      <w:r>
+        <w:t xml:space="preserve"> </w:t>
+      </w:r>
+      <w:r>
+        <w:t xml:space="preserve">= 503.8, p &lt; 0.001), the majority of these likely being harbor seals, as noted above. None of the other age classes exhibited statistically significant seasonal stranding patterns. Seasonal patterns were similar across male and female strandings.</w:t>
+      </w:r>
+    </w:p>
+    <w:p>
+      <w:pPr>
+        <w:pStyle w:val="BodyText"/>
+      </w:pPr>
+      <w:r>
+        <w:t xml:space="preserve">The</w:t>
+      </w:r>
+      <w:r>
+        <w:t xml:space="preserve"> </w:t>
+      </w:r>
+      <w:r>
+        <w:rPr>
+          <w:i/>
+        </w:rPr>
+        <w:t xml:space="preserve">number</w:t>
+      </w:r>
+      <w:r>
+        <w:t xml:space="preserve"> </w:t>
+      </w:r>
+      <w:r>
+        <w:t xml:space="preserve">of HI cases is significantly higher in the summer (July), but only for harbor seals, pups, and "other" human interaction types (Figure 5a, b, c). The</w:t>
+      </w:r>
+      <w:r>
+        <w:t xml:space="preserve"> </w:t>
+      </w:r>
+      <w:r>
+        <w:rPr>
+          <w:i/>
+        </w:rPr>
+        <w:t xml:space="preserve">prevalence</w:t>
+      </w:r>
+      <w:r>
+        <w:t xml:space="preserve"> </w:t>
+      </w:r>
+      <w:r>
+        <w:t xml:space="preserve">of HI cases shows a seasonal peak, ranging from 11% to 23% of cases depending on the month. The proportion of gunshot wounds is higher in March (amounting to an average of 13% of all annual cases) than other months (4% of all annual cases), while boat injuries and fisheries entanglements do not change significantly throughout the year.</w:t>
+      </w:r>
+    </w:p>
+    <w:p>
+      <w:pPr>
+        <w:pStyle w:val="BodyText"/>
+      </w:pPr>
+      <w:r>
+        <w:rPr>
+          <w:i/>
+        </w:rPr>
+        <w:t xml:space="preserve">Spatial Patterns</w:t>
+      </w:r>
+      <w:r>
+        <w:br w:type="textWrapping"/>
+      </w:r>
+      <w:r>
+        <w:t xml:space="preserve">Over the study period, more strandings occurred in inland Washington and along the Oregon coast compared to the Washington coast (Figure 6). The percentage of annual strandings in Oregon ranged from 8% to 58% and averaged 35% for the whole study period. In contrast, annual strandings along the Washington coast ranged from 2% to 23% and averaged 8% for the whole study period. The distribution of HI cases between these three regions is similar to that of overall strandings, with 35% of all HI cases occurring in Oregon, 53% in inland Washington waters, and the remaining 12% along the Washington coast. The distribution of specific types of HI cases is different between the three regions, with only 31% of boat collisions and 16% of "other" cases occurring in Oregon and 68% and 72% occurring in inland Washington waters. The most prevalent type of human interaction case reported on the Washington coast was gunshot wounds, amounting to 25% of gunshot wounds during the study period.</w:t>
+      </w:r>
+    </w:p>
+    <w:p>
+      <w:pPr>
+        <w:pStyle w:val="BodyText"/>
+      </w:pPr>
+      <w:r>
+        <w:t xml:space="preserve">At the county level, strandings were not evenly distributed along the coast (</w:t>
+      </w:r>
+      <w:r>
+        <w:rPr>
+          <w:i/>
+        </w:rPr>
+        <w:t xml:space="preserve">χ</w:t>
+      </w:r>
+      <w:r>
+        <w:rPr>
+          <w:vertAlign w:val="superscript"/>
+        </w:rPr>
+        <w:t xml:space="preserve">2</w:t>
+      </w:r>
+      <w:r>
+        <w:t xml:space="preserve"> </w:t>
+      </w:r>
+      <w:r>
+        <w:t xml:space="preserve">= 1191.3, p &lt; 0.001). In Washington, strandings were highest in San Juan, Island, King, Pierce, and Grays Harbor counties (Figure 7a). Similarly, the number of HI cases were significantly higher in Grays Harbor, Pierce, and Pacific counties, with a disproportionately higher number of cases in Pacific county compared with all strandings, the majority of which were gunshot wounds (Figure 7b). Combined human interaction cases increased in Pierce (y = 1.069</w:t>
+      </w:r>
+      <w:r>
+        <w:rPr>
+          <w:vertAlign w:val="superscript"/>
+        </w:rPr>
+        <w:t xml:space="preserve">x</w:t>
+      </w:r>
+      <w:r>
+        <w:t xml:space="preserve">, z = 3.0, p &lt; 0.01) representing a 6.9% increase per year, Pacific (y = 1.073</w:t>
+      </w:r>
+      <w:r>
+        <w:rPr>
+          <w:vertAlign w:val="superscript"/>
+        </w:rPr>
+        <w:t xml:space="preserve">x</w:t>
+      </w:r>
+      <w:r>
+        <w:t xml:space="preserve">, z = 2.7, p &lt; 0.01) representing 7.3% increase per year, King (y = 1.053</w:t>
+      </w:r>
+      <w:r>
+        <w:rPr>
+          <w:vertAlign w:val="superscript"/>
+        </w:rPr>
+        <w:t xml:space="preserve">x</w:t>
+      </w:r>
+      <w:r>
+        <w:t xml:space="preserve">, z = 2.7, p &lt; 0.01), Whatcom (y = 1.066</w:t>
+      </w:r>
+      <w:r>
+        <w:rPr>
+          <w:vertAlign w:val="superscript"/>
+        </w:rPr>
+        <w:t xml:space="preserve">x</w:t>
+      </w:r>
+      <w:r>
+        <w:t xml:space="preserve">, z = 3.0, p &lt; 0.001), and Jefferson (y = 1.076</w:t>
+      </w:r>
+      <w:r>
+        <w:rPr>
+          <w:vertAlign w:val="superscript"/>
+        </w:rPr>
+        <w:t xml:space="preserve">x</w:t>
+      </w:r>
+      <w:r>
+        <w:t xml:space="preserve">, z = 2.2, p &lt; 0.05) counties. Kernel density plots show different hotspot areas for different human interaction types, with boat collision injuries and fisheries interactions largely occurring in Puget Sound and gunshot wounds additionally occurring at the Columbia River (Figure 8).</w:t>
+      </w:r>
+    </w:p>
+    <w:p>
+      <w:pPr>
+        <w:pStyle w:val="BodyText"/>
+      </w:pPr>
+      <w:r>
+        <w:t xml:space="preserve">In Oregon, the majority of strandings occurred in Clatsop, Tillamook, Coos, and Lincoln counties (Figure 7a). These counties were also where the majority of HI cases occurred, though a disproportionately higher number occurred in Clatsop, the majority of which where gunshot wounds. Combined human interaction cases increased in Clatsop county (y = 1.095</w:t>
+      </w:r>
+      <w:r>
+        <w:rPr>
+          <w:vertAlign w:val="superscript"/>
+        </w:rPr>
+        <w:t xml:space="preserve">x</w:t>
+      </w:r>
+      <w:r>
+        <w:t xml:space="preserve">, z = 3.9, p &lt; 0.001), representing 9.5% increase per year. Kernel density plots show fisheries interaction and boat injury cases as being concentrated along the northern Oregon coast, while gunshot wounds are distributed further south (Figure 9).</w:t>
+      </w:r>
+    </w:p>
+    <w:p>
+      <w:pPr>
+        <w:pStyle w:val="BodyText"/>
+      </w:pPr>
+      <w:r>
+        <w:t xml:space="preserve">Species - Individual species strandings were not equally distributed between the three sub-regions. Approximately 60% of Guadalupe fur seal, northern elephant seal, and northern fur seal strandings occurred in Oregon and 40% in Washington, similar to the 70% and 30%, respectively, for California and Steller sea lions. In contrast, approximately 15% of harbor seal strandings occurred in Oregon and 85% in Washington (Figure 7, Table 1). Stranding hotspots were apparent in Puget Sound, along the northern tip of the Olympic Peninsula, and at the mouth of the Columbia River for northern elephant seals, California sea lions, and Steller sea lions, whereas northern and Guadalupe fur seal strandings only exhibited hotspots along the outer coast, and harbor seals primarily in Puget Sound (Figure 10). In Oregon, Guadalupe fur seals and Steller sea lion strandings were distributed along the coast while stranding hotspots for the other four species were concentrated in the northern part of the state (Figure 11).</w:t>
+      </w:r>
+    </w:p>
+    <w:p>
+      <w:pPr>
+        <w:pStyle w:val="BodyText"/>
+      </w:pPr>
+      <w:r>
+        <w:rPr>
+          <w:b/>
+        </w:rPr>
+        <w:t xml:space="preserve">Discussion</w:t>
+      </w:r>
+    </w:p>
+    <w:p>
+      <w:pPr>
+        <w:pStyle w:val="BodyText"/>
+      </w:pPr>
+      <w:r>
+        <w:t xml:space="preserve">Our results highlight spatio-temporal stranding hotspots in Oregon and Washington from 1989-2016. Harbor seals are the most commonly stranded species in inland Washington waters while the other species strand more frequently in Oregon. In addition, strandings exhibit a seasonal peak, and more males have stranded than females, though the sex composition varies by age. Furthermore, the prevalence of human interactions varies by sex, age class, and species, the number of strandings and human interactions have changed over time, and strandings and specific human interaction types are clustered in certain counties along the coast. Huggins et al. (2015b) found that the proportion of total strandings that were actually reported in this region both changed over time and varied across species, seasons, and network areas. However, this variation likely remains relatively consistent over time and space (</w:t>
+      </w:r>
+      <w:r>
+        <w:rPr>
+          <w:i/>
+        </w:rPr>
+        <w:t xml:space="preserve">i.e.</w:t>
+      </w:r>
+      <w:r>
+        <w:t xml:space="preserve">, much of the reporting biases that have arisen were probably rooted in logistical issues specific to a given place or situation, and remain true to that area). Therefore, while reported strandings underestimate the true volume of strandings, the long-term spatio-temporal patterns across sex and age class and the relative changes in the prevalence of human interactions cases over time reflect and can be explained by natural and anthropogenic characteristics of the region and respective species, as described in more detail below.</w:t>
+      </w:r>
+    </w:p>
+    <w:p>
+      <w:pPr>
+        <w:pStyle w:val="BodyText"/>
+      </w:pPr>
+      <w:r>
+        <w:rPr>
+          <w:i/>
+        </w:rPr>
+        <w:t xml:space="preserve">Age Class and Sex</w:t>
+      </w:r>
+      <w:r>
+        <w:br w:type="textWrapping"/>
+      </w:r>
+      <w:r>
+        <w:t xml:space="preserve">Patterns in the age class and sex of strandings remained relatively constant over time, with males, pups, and adults stranding in higher numbers overall and the sex composition varying across age classes and species. These findings are similar to other studies that have found a higher proportion of males in overall strandings compared to females (Colegrove et al., 2005, Greig et al., 2005; Soulen et al., 2013). Many studies have found a higher incidence of HI cases in males of various age classes (but particularly young animals) (Greig et al., 2005, Delong et al., 1990, Kiyota &amp; Baba, 2001; Kaplan Dau et al., 2009), while here we found that while there were a higher</w:t>
+      </w:r>
+      <w:r>
+        <w:t xml:space="preserve"> </w:t>
+      </w:r>
+      <w:r>
+        <w:rPr>
+          <w:i/>
+        </w:rPr>
+        <w:t xml:space="preserve">number</w:t>
+      </w:r>
+      <w:r>
+        <w:t xml:space="preserve"> </w:t>
+      </w:r>
+      <w:r>
+        <w:t xml:space="preserve">of male HI cases, the</w:t>
+      </w:r>
+      <w:r>
+        <w:t xml:space="preserve"> </w:t>
+      </w:r>
+      <w:r>
+        <w:rPr>
+          <w:i/>
+        </w:rPr>
+        <w:t xml:space="preserve">proportion</w:t>
+      </w:r>
+      <w:r>
+        <w:t xml:space="preserve"> </w:t>
+      </w:r>
+      <w:r>
+        <w:t xml:space="preserve">of human interaction cases was similar for both males and females (~16%).</w:t>
+      </w:r>
+    </w:p>
+    <w:p>
+      <w:pPr>
+        <w:pStyle w:val="BodyText"/>
+      </w:pPr>
+      <w:r>
+        <w:t xml:space="preserve">Adults constituting a higher percentage of overall strandings compared to other age classes differs from other studies where young animals have comprised the majority of strandings and human interaction cases (Greig et al., 2005; Goldstein et al., 1999; Hanni &amp; Pyle, 2000; Kaplan Dau et al., 2009). This disparity is likely due to more adults migrating through or hauling out in the region compared to other study regions such as California where there is a higher prevalence of pups near the rookeries. Similarly, the slightly higher prevalence of HI cases in adults and subadults rather than pups and yearlings (16% versus 8-11%) as in other studies is likely due to the spatial distribution of different age classes for each species, as noted above. Our age class results must also be interpreted with the knowledge that strandings of pups in inland Washington may be higher due to dedicated surveys of haul-out areas not publicly accessible.</w:t>
+      </w:r>
+    </w:p>
+    <w:p>
+      <w:pPr>
+        <w:pStyle w:val="BodyText"/>
+      </w:pPr>
+      <w:r>
+        <w:rPr>
+          <w:i/>
+        </w:rPr>
+        <w:t xml:space="preserve">Species</w:t>
+      </w:r>
+      <w:r>
+        <w:br w:type="textWrapping"/>
+      </w:r>
+      <w:r>
+        <w:t xml:space="preserve">Looking more closely at the composition of age class and sex of strandings is more informative at the species level, as the different demographic and behavioral characteristics of each species largely determines when and where pupping, weaning, and foraging occur along the coast. For example, the majority of California sea lion strandings were male, reflecting the fact that most females remain around the rookeries in California. Our findings were similar to that of Lee (2016), where California sea lion strandings were primarily males while Steller sea lion strandings were more equitably distributed between the sexes. Further analysis of each individual species could potentially elucidate the connections between stranding patterns and the seasonal use of important reproductive and foraging habitat at a finer spatio-temporal scale using known haul-outs (Jeffries et al., 2000), proxies for upwelling, wind and current patterns, or specific prey distributions.</w:t>
+      </w:r>
+    </w:p>
+    <w:p>
+      <w:pPr>
+        <w:pStyle w:val="BodyText"/>
+      </w:pPr>
+      <w:r>
+        <w:t xml:space="preserve">The overall prevalence of human interaction cases for all species over the study period was approximately 11%, similar to that observed in California (7.5-16%) and Cape Cod (10%) (Goldstein et al., 1999; Kaplan Dau et al., 2009; Moore et al., 2009; Bogomolni et al., 2010; Keledjian &amp; Mesnick, 2013). Similar to other studies, the prevalence of HI cases varied considerably across species (Moore et al., 2009; Bogomolni et al., 2010), with our data showing higher prevalence for northern fur seals, Steller, and California sea lions, and lower for northern elephant seals and harbor seals (Table 1). This disparity is likely due to a combination of the different age classes prevalent for each species and each species having different foraging habits, behavioral tendencies, and levels of examination (</w:t>
+      </w:r>
+      <w:r>
+        <w:rPr>
+          <w:i/>
+        </w:rPr>
+        <w:t xml:space="preserve">i.e.</w:t>
+      </w:r>
+      <w:r>
+        <w:t xml:space="preserve">, listed and infrequently stranding species such as the northern fur seal would likely garner greater scientific interest and therefore more extensive examinations that would reveal evidence of human interaction).</w:t>
+      </w:r>
+    </w:p>
+    <w:p>
+      <w:pPr>
+        <w:pStyle w:val="BodyText"/>
+      </w:pPr>
+      <w:r>
+        <w:rPr>
+          <w:i/>
+        </w:rPr>
         <w:t xml:space="preserve">Temporal Patterns</w:t>
       </w:r>
       <w:r>
         <w:br w:type="textWrapping"/>
       </w:r>
       <w:r>
-        <w:t xml:space="preserve">All stranding cases - Since 1989, the number of reported stranding cases has increased significantly over time (y = 1.048</w:t>
-      </w:r>
-      <w:r>
-        <w:rPr>
-          <w:vertAlign w:val="superscript"/>
-        </w:rPr>
-        <w:t xml:space="preserve">x</w:t>
-      </w:r>
-      <w:r>
-        <w:t xml:space="preserve">, z = 5.4, p &lt; 0.001), suggesting a 4.8% increase per year. An annual average of 328.8 individuals stranded per year throughout the 1990s and 666 per year since 2000. However, annual strandings are changing differently over the study period for each species; significantly increasing for harbor seals (y = 1.057</w:t>
-      </w:r>
-      <w:r>
-        <w:rPr>
-          <w:vertAlign w:val="superscript"/>
-        </w:rPr>
-        <w:t xml:space="preserve">x</w:t>
-      </w:r>
-      <w:r>
-        <w:t xml:space="preserve">, z = 6.2, p &lt; 0.001), California sea lions (y = 1.098</w:t>
-      </w:r>
-      <w:r>
-        <w:rPr>
-          <w:vertAlign w:val="superscript"/>
-        </w:rPr>
-        <w:t xml:space="preserve">x</w:t>
-      </w:r>
-      <w:r>
-        <w:t xml:space="preserve">, z = 7.7, p &lt; 0.001), Steller sea lions (y = 1.143</w:t>
-      </w:r>
-      <w:r>
-        <w:rPr>
-          <w:vertAlign w:val="superscript"/>
-        </w:rPr>
-        <w:t xml:space="preserve">x</w:t>
-      </w:r>
-      <w:r>
-        <w:t xml:space="preserve">, z = 8.3, p &lt; 0.001), Guadalupe fur seals (y = 1.159</w:t>
-      </w:r>
-      <w:r>
-        <w:rPr>
-          <w:vertAlign w:val="superscript"/>
-        </w:rPr>
-        <w:t xml:space="preserve">x</w:t>
-      </w:r>
-      <w:r>
-        <w:t xml:space="preserve">, z = 2.0, p &lt; 0.05), and northern fur seals (y = 1.044</w:t>
-      </w:r>
-      <w:r>
-        <w:rPr>
-          <w:vertAlign w:val="superscript"/>
-        </w:rPr>
-        <w:t xml:space="preserve">x</w:t>
-      </w:r>
-      <w:r>
-        <w:t xml:space="preserve">, z = 2.2, p &lt; 0.05) (Figure 2). Examining these trends separately for the Oregon coast, Washington coast, and inland Washington waters would likely indicate different rates of change.</w:t>
-      </w:r>
-    </w:p>
-    <w:p>
-      <w:pPr>
-        <w:pStyle w:val="BodyText"/>
-      </w:pPr>
-      <w:r>
-        <w:t xml:space="preserve">Human interaction cases - The overall</w:t>
+        <w:t xml:space="preserve">Our results indicate that total annual reported strandings significantly increased over the study period, though this pattern is different for each species. This observed increase in the number of reported strandings likely reflects increasing abundance and increasing stranding response effort rather than being symptomatic of declining population health. The noticeable and extended seasonal peak in harbor seal strandings likely reflects that these strandings are primarily pups, and pupping in Washington occurs from April to October depending on the area.</w:t>
+      </w:r>
+    </w:p>
+    <w:p>
+      <w:pPr>
+        <w:pStyle w:val="BodyText"/>
+      </w:pPr>
+      <w:r>
+        <w:t xml:space="preserve">The</w:t>
       </w:r>
       <w:r>
         <w:t xml:space="preserve"> </w:t>
@@ -597,43 +1299,7 @@
         <w:t xml:space="preserve"> </w:t>
       </w:r>
       <w:r>
-        <w:t xml:space="preserve">of HI cases has increased significantly from 1989-2016 (y = 1.10</w:t>
-      </w:r>
-      <w:r>
-        <w:rPr>
-          <w:vertAlign w:val="superscript"/>
-        </w:rPr>
-        <w:t xml:space="preserve">x</w:t>
-      </w:r>
-      <w:r>
-        <w:t xml:space="preserve">, z = 7.8, p &lt; 0.001), signifying a 10% increase per year. An annual average of 20.5 cases were documented throughout the 1990s and 82.5 per year since 2000. Specifically, data show an increasing number of gunshot wounds (y = 1.073</w:t>
-      </w:r>
-      <w:r>
-        <w:rPr>
-          <w:vertAlign w:val="superscript"/>
-        </w:rPr>
-        <w:t xml:space="preserve">x</w:t>
-      </w:r>
-      <w:r>
-        <w:t xml:space="preserve">, z = 4.6, p &lt; 0.001), fisheries entanglements (y = 1.090</w:t>
-      </w:r>
-      <w:r>
-        <w:rPr>
-          <w:vertAlign w:val="superscript"/>
-        </w:rPr>
-        <w:t xml:space="preserve">x</w:t>
-      </w:r>
-      <w:r>
-        <w:t xml:space="preserve">, z = 8.3, p &lt; 0.001), and boat injuries (y = 1.087</w:t>
-      </w:r>
-      <w:r>
-        <w:rPr>
-          <w:vertAlign w:val="superscript"/>
-        </w:rPr>
-        <w:t xml:space="preserve">x</w:t>
-      </w:r>
-      <w:r>
-        <w:t xml:space="preserve">, z = 3.3, p &lt; 0.01) over the study period (Figure 3b). The</w:t>
+        <w:t xml:space="preserve">of HI cases increased over the study period for harbor seals, California sea lions, Steller sea lions, and Guadalupe fur seals, mirroring the rise in overall strandings. Additionally, the</w:t>
       </w:r>
       <w:r>
         <w:t xml:space="preserve"> </w:t>
@@ -648,222 +1314,65 @@
         <w:t xml:space="preserve"> </w:t>
       </w:r>
       <w:r>
-        <w:t xml:space="preserve">of HI cases has also increased overall (y = 0.06x, z = 15.5, p &lt; 0.001) and specifically for gunshot wounds (y = 0.039x, z = 6.4, p &lt; 0.001), fisheries entanglements (y = 0.043x, z = 5.3, p &lt; 0.001), and boat injuries (y = 0.087x, z = 4.2, p &lt; 0.001) (Figure 4b). The prevalence of combined HI cases exceeded 20% in 2012, 2013, and 2015.</w:t>
-      </w:r>
-    </w:p>
-    <w:p>
-      <w:pPr>
-        <w:pStyle w:val="BodyText"/>
-      </w:pPr>
-      <w:r>
-        <w:t xml:space="preserve">Examining whether human interaction cases are changing over time is most meaningful at the species level. Similar to overall strandings, the</w:t>
-      </w:r>
-      <w:r>
-        <w:t xml:space="preserve"> </w:t>
-      </w:r>
+        <w:t xml:space="preserve">of HI cases have increased significantly over time for California sea lions, harbor seals, and northern elephant seals. More specifically, the prevalence of gunshot wounds has increased in recorded California sea lion strandings and the prevalence of fisheries entanglements has increased for California sea lions and harbor seals. The prevalence of HI cases reported here is similar to the range documented in California, amounting to between 7.5% and 16% of cases (Goldstein et al., 1999; Keledjian &amp; Mesnick, 2013). It is difficult to theorize about potential explanations for these observed trends because both the pinniped populations and human activities can be simultaneously changing over time and space. Additionally, it is important to note that the ability to detect certain conditions, injuries, or illnesses has improved over time, which makes tracking changes in marine mammal health or the magnitude of anthropogenic impacts difficult (Gulland &amp; Hall, 2007).</w:t>
+      </w:r>
+    </w:p>
+    <w:p>
+      <w:pPr>
+        <w:pStyle w:val="BodyText"/>
+      </w:pPr>
       <w:r>
         <w:rPr>
           <w:i/>
         </w:rPr>
-        <w:t xml:space="preserve">number</w:t>
-      </w:r>
-      <w:r>
-        <w:t xml:space="preserve"> </w:t>
-      </w:r>
-      <w:r>
-        <w:t xml:space="preserve">of documented HI cases increased for harbor seals (y = 1.114</w:t>
-      </w:r>
-      <w:r>
-        <w:rPr>
-          <w:vertAlign w:val="superscript"/>
-        </w:rPr>
-        <w:t xml:space="preserve">x</w:t>
-      </w:r>
-      <w:r>
-        <w:t xml:space="preserve">, z = 8.7, p &lt; 0.001), California sea lions (y = 1.099</w:t>
-      </w:r>
-      <w:r>
-        <w:rPr>
-          <w:vertAlign w:val="superscript"/>
-        </w:rPr>
-        <w:t xml:space="preserve">x</w:t>
-      </w:r>
-      <w:r>
-        <w:t xml:space="preserve">, z = 6.3, p &lt; 0.001), Steller sea lions (y = 1.095</w:t>
-      </w:r>
-      <w:r>
-        <w:rPr>
-          <w:vertAlign w:val="superscript"/>
-        </w:rPr>
-        <w:t xml:space="preserve">x</w:t>
-      </w:r>
-      <w:r>
-        <w:t xml:space="preserve">, z = 5.3, p &lt; 0.001), and Guadalupe fur seals (y = 1.173</w:t>
-      </w:r>
-      <w:r>
-        <w:rPr>
-          <w:vertAlign w:val="superscript"/>
-        </w:rPr>
-        <w:t xml:space="preserve">x</w:t>
-      </w:r>
-      <w:r>
-        <w:t xml:space="preserve">, z = 2.1, p &lt; 0.05) (Figure 3a). The</w:t>
-      </w:r>
-      <w:r>
-        <w:t xml:space="preserve"> </w:t>
-      </w:r>
+        <w:t xml:space="preserve">Spatial Patterns</w:t>
+      </w:r>
+      <w:r>
+        <w:br w:type="textWrapping"/>
+      </w:r>
+      <w:r>
+        <w:t xml:space="preserve">Overall strandings - The number and relative distribution of species stranded along the coasts of Oregon and Washington (Table 1) can be largely explained by the local abundance and demographic characteristics of each species. The number and relative distribution of strandings were different across species, and stranding hotspots are similar to those that have been previously identified for cetaceans and pinnipeds (Norman et al., 2004; Lee, 2016). In Washington, harbor seals primarily stranded in Puget Sound due to the area having a large number of haul-outs, rookeries, and public reporting. Guadalupe fur seal stranding hotspots do not occur north of the Columbia River (Figure 10), as few individuals likely range farther north or into inland Washington waters. Similarly, northern fur seal strandings did not exhibit clustering in northern Washington or Puget Sound, possibly due to individuals spending more time foraging offshore or near rookeries in Alaska. Approximately two-thirds of Steller sea lion strandings during the study period occurred in Oregon, likely due to the three large breeding sites along the coast. These results align with findings from other coastal areas where patterns in marine mammal strandings reflect either local abundance or seasonal distribution of species (Woodhouse et al., 1991; Norman et al., 2004; Maldini et al., 2005; Leeney et al., 2008; Pyenson, 2010; Peltier et al., 2013; Frungillo &amp; Read, 2014; Pikesley et al., 2014; Johnston et al., 2015).</w:t>
+      </w:r>
+    </w:p>
+    <w:p>
+      <w:pPr>
+        <w:pStyle w:val="BodyText"/>
+      </w:pPr>
+      <w:r>
+        <w:t xml:space="preserve">Human interactions - These species each have different behaviors, preferred prey, foraging strategies, and adaptability to changes in their environment that could affect their likelihood of encountering human activities and becoming entangled, shot, struck by a vessel, or ingesting marine debris. It is therefore not surprising that the prevalence of HI cases varies across species, age classes, and sex (Table 1 and Table 4). California sea lions and male pups have been cited as being particularly inquisitive and therefore more likely to become entangled, though California sea lions were second to northern fur seals and Steller sea lions in this study. Similar to our findings, studies have noted northern fur seals as having a relatively high prevalence of entanglement, evident in rookery field surveys and stranding data (Fowler, 1987, Delong et al., 1990; Antonelis et al., 2006). Additionally, Colegrove et al. (2005) found the prevalence of human interaction cases in central California varied annually, but was higher in harbor seals than northern elephant seals, also similar to the results presented here.</w:t>
+      </w:r>
+    </w:p>
+    <w:p>
+      <w:pPr>
+        <w:pStyle w:val="BodyText"/>
+      </w:pPr>
+      <w:r>
+        <w:t xml:space="preserve">In Washington, human interactions were disproportionately higher in San Juan and Pierce counties, where nearly one-quarter of HI cases were gunshot wounds. The higher percentage of "other" HI cases in inland Washington is likely due to the fact that the majority of those cases are harbor seal pups, and a disproportional number of harbor seal stranding occurs in Washington, as described above. The higher percentage of boat-related injuries in inland Washington could be attributed to the prevalence ferry and shipping traffic and recreational boating opportunities throughout Puget Sound and the Salish Sea.</w:t>
+      </w:r>
+    </w:p>
+    <w:p>
+      <w:pPr>
+        <w:pStyle w:val="BodyText"/>
+      </w:pPr>
+      <w:r>
+        <w:t xml:space="preserve">In Oregon, human interactions were disproportionately higher in Lincoln, Tillamook, Coos, and Clatsop counties. Nearly half of all HI cases in Oregon were recorded in Clatsop, the majority of which were gunshot wounds. Clatsop county includes Astoria, an economically important fishing port, and the area has seen an increased number of fisheries interactions in recent years (Lee, 2016), particularly with animals foraging up into the Columbia River. However, this higher number of HI cases could also be attributed to the higher necropsy rate in the northern part of the state (Lee, 2016).</w:t>
+      </w:r>
+    </w:p>
+    <w:p>
+      <w:pPr>
+        <w:pStyle w:val="BodyText"/>
+      </w:pPr>
       <w:r>
         <w:rPr>
           <w:i/>
         </w:rPr>
-        <w:t xml:space="preserve">prevalence</w:t>
-      </w:r>
-      <w:r>
-        <w:t xml:space="preserve"> </w:t>
-      </w:r>
-      <w:r>
-        <w:t xml:space="preserve">of HI cases has increased for harbor seals (y = 0.06x, z = 11.4, p &lt; 0.001), California sea lions (y = 0.03x, z = 3.8, p &lt; 0.001), and northern elephant seals (y = 0.09x, z = 3.5, p &lt; 0.001) (Figure 4a). More specifically, data show that the prevalence of gunshot wound cases increased significantly for California sea lions, fisherines entanglement cases increased for California sea lions and harbor seals, and boat-related injuries increased for harbor seals.</w:t>
-      </w:r>
-    </w:p>
-    <w:p>
-      <w:pPr>
-        <w:pStyle w:val="BodyText"/>
-      </w:pPr>
-      <w:r>
-        <w:t xml:space="preserve">On a seasonal basis, total strandings were significantly different across months of the year (chi-sq = 4615, p &lt; 0.001), with greater total strandings occurring May through October. However, the timing of this peak is different for each species. Examining pairwise Tukey comparisons showed that harbor seal strandings are significantly higher from June through September. Though not statistically significant, California sea lion strandings exhibit a peak in May and again from August through November. The age class composition of stranded animals varies seasonally, with pups exhibiting significantly higher strandings from June through September (chi-sq = 503.8, p &lt; 0.001), the majority of these likely being harbor seals, as noted above. None of the other age classes exhibited statistically significant seasonal stranding patterns. Seasonal patterns were similar across male and female strandings.</w:t>
-      </w:r>
-    </w:p>
-    <w:p>
-      <w:pPr>
-        <w:pStyle w:val="BodyText"/>
-      </w:pPr>
-      <w:r>
-        <w:t xml:space="preserve">The</w:t>
-      </w:r>
-      <w:r>
-        <w:t xml:space="preserve"> </w:t>
-      </w:r>
-      <w:r>
-        <w:rPr>
-          <w:i/>
-        </w:rPr>
-        <w:t xml:space="preserve">number</w:t>
-      </w:r>
-      <w:r>
-        <w:t xml:space="preserve"> </w:t>
-      </w:r>
-      <w:r>
-        <w:t xml:space="preserve">of human interactions cases is significantly higher in the summer (July), but only for harbor seals, pups, and "other" human interaction types (Figure 5a, b, c). The</w:t>
-      </w:r>
-      <w:r>
-        <w:t xml:space="preserve"> </w:t>
-      </w:r>
-      <w:r>
-        <w:rPr>
-          <w:i/>
-        </w:rPr>
-        <w:t xml:space="preserve">prevalence</w:t>
-      </w:r>
-      <w:r>
-        <w:t xml:space="preserve"> </w:t>
-      </w:r>
-      <w:r>
-        <w:t xml:space="preserve">of HI cases shows a seasonal peak, ranging from 11% to 23% of cases depending on the month. The proportion of gunshot wounds is higher in March (amounting to an average of 13% of all annual cases) than other months (4% of all annual cases), while boat injuries and fisheries entanglements do not change significantly throughout the year.</w:t>
-      </w:r>
-    </w:p>
-    <w:p>
-      <w:pPr>
-        <w:pStyle w:val="BodyText"/>
-      </w:pPr>
-      <w:r>
-        <w:rPr>
-          <w:i/>
-        </w:rPr>
-        <w:t xml:space="preserve">Spatial Patterns</w:t>
+        <w:t xml:space="preserve">Future Directions</w:t>
       </w:r>
       <w:r>
         <w:br w:type="textWrapping"/>
       </w:r>
       <w:r>
-        <w:t xml:space="preserve">Over the study period, more strandings occurred in inland Washington and along the Oregon coast compared with the Washington coast (Figure 6). The percentage of annual strandings in Oregon ranged from 8% to 58% and averaged 35% for the whole study period. In contrast, annual strandings along the Washington coast ranged from 2% to 23% and averaged 8% for the whole study period. The distribution of HI cases between these three regions is similar to that of overall strandings, with 35% of all HI cases occurring in Oregon, 53% in inland Washington waters, and the remaining 12% along the Washington coast. The distribution of specific types of HI cases are also disperately distributed between the three regions, with only 31% of boat collisions and 16% of "other" cases occurring in Oregon and 68% and 72% occurring in inland Washington waters. The higher percentage of "other" HI cases in inland Washington is likely due to the fact that the majority of those cases are harbor seal pups, and a disproportional number of harbor seal stranding occurs in Washington, as described above. The higher percentage of boat-related injuries in inland Washington could be attributed to the prevalence ferry and shipping traffic and recreational boating opportunities throughout Puget Sound and the Salish Sea. The most prevalent type of human interaction case reported on the Washington coast was gunshot wounds, amounting to 25% of gunshot wounds during the study period.</w:t>
-      </w:r>
-    </w:p>
-    <w:p>
-      <w:pPr>
-        <w:pStyle w:val="BodyText"/>
-      </w:pPr>
-      <w:r>
-        <w:t xml:space="preserve">At the county level, strandings were not evenly distributed along the coast (chi-sq = 1191.3, p &lt; 0.001). In Washington, strandings were highest in San Juan, Island, King, Pierce, and Grays Harbor counties (Figure 7a). Similarly, the number of HI cases were significantly higher in Grays Harbor, Pierce, and Pacific counties, with a disproportionately higher number of cases in Pacific county compared with all strandings, the majority of which were gunshot wounds (Figure 7b). Combined human interaction cases increased in Pierce (y = 1.069</w:t>
-      </w:r>
-      <w:r>
-        <w:rPr>
-          <w:vertAlign w:val="superscript"/>
-        </w:rPr>
-        <w:t xml:space="preserve">x</w:t>
-      </w:r>
-      <w:r>
-        <w:t xml:space="preserve">, z = 3.0, p &lt; 0.01) representing a 6.9% increase per year, Pacific (y = 1.073</w:t>
-      </w:r>
-      <w:r>
-        <w:rPr>
-          <w:vertAlign w:val="superscript"/>
-        </w:rPr>
-        <w:t xml:space="preserve">x</w:t>
-      </w:r>
-      <w:r>
-        <w:t xml:space="preserve">, z = 2.7, p &lt; 0.01) representing 7.3% increase per year, King (y = 1.053</w:t>
-      </w:r>
-      <w:r>
-        <w:rPr>
-          <w:vertAlign w:val="superscript"/>
-        </w:rPr>
-        <w:t xml:space="preserve">x</w:t>
-      </w:r>
-      <w:r>
-        <w:t xml:space="preserve">, z = 2.7, p &lt; 0.01), Whatcom (y = 1.066</w:t>
-      </w:r>
-      <w:r>
-        <w:rPr>
-          <w:vertAlign w:val="superscript"/>
-        </w:rPr>
-        <w:t xml:space="preserve">x</w:t>
-      </w:r>
-      <w:r>
-        <w:t xml:space="preserve">, z = 3.0, p &lt; 0.001), and Jefferson (y = 1.076</w:t>
-      </w:r>
-      <w:r>
-        <w:rPr>
-          <w:vertAlign w:val="superscript"/>
-        </w:rPr>
-        <w:t xml:space="preserve">x</w:t>
-      </w:r>
-      <w:r>
-        <w:t xml:space="preserve">, z = 2.2, p &lt; 0.05) counties. Kernel density plots show different hotspot areas for different human interaction types, with boat collision injuries and fisheries interactions largely occurring in Puget Sound and gunshot wounds additionally occurring at the Columbia River (Figure 8).</w:t>
-      </w:r>
-    </w:p>
-    <w:p>
-      <w:pPr>
-        <w:pStyle w:val="BodyText"/>
-      </w:pPr>
-      <w:r>
-        <w:t xml:space="preserve">In Oregon, the majority of strandings occurred in Clatsop, Tillamook, Coos, and Lincoln counties (Figure 7a). These counties were also where the majority of HI cases occurred, though a disproportionately higher number occurred in Clatsop, the majority of which where gunshot wounds. Combined human interaction cases increased in Clatsop county (y = 1.095</w:t>
-      </w:r>
-      <w:r>
-        <w:rPr>
-          <w:vertAlign w:val="superscript"/>
-        </w:rPr>
-        <w:t xml:space="preserve">x</w:t>
-      </w:r>
-      <w:r>
-        <w:t xml:space="preserve">, z = 3.9, p &lt; 0.001), representing 9.5% increase per year. Kernel density plots show fisheries interaction and boat injury cases as being concentrated along the northern Oregon coast, while gunshot wounds are distributed further south (Figure 9).</w:t>
-      </w:r>
-    </w:p>
-    <w:p>
-      <w:pPr>
-        <w:pStyle w:val="BodyText"/>
-      </w:pPr>
-      <w:r>
-        <w:t xml:space="preserve">Species - Individual species strandings were not equally distributed between the three subregions, highlighting their differing distributions and life history characteristics. Guadalupe fur seal, northern elephant seal, and northern fur seal strandings were distributed approximately 60% in Oregon and 40% in Washington while California sea lion and Steller sea lion strandings were approximately 70% in Oregon and 30% in Washington. In contrast, harbor seal strandings were approximately 15% in Oregon and 85% in Washington (Figure 7, Table 1). Stranding hotspots were apparent in Puget Sound, along the northern tip of the Olympic Peninsula, and at the mouth of the Columbia River for northern elephant seals, California sea lions, and Steller sea lions, whereas northern and Guadalupe fur seal strandings only exhibited hotspots along the outer coast and harbor seals primarily in Puget Sound (Figure 10). In Oregon, Guadalupe fur seals and Steller sea lion strandings were distributed along the coast while stranding hotspots for the other four species were concentrated in the northern part of the state (Figure 11).</w:t>
+        <w:t xml:space="preserve">This characterization and hotspot mapping analysis is important for informing management and conservation measures and can support decision-making for stranding response practitioners. Though these results present one of the most comprehensive summary statistics of human interactions cases for pinnipeds in this region, further analysis of each individual species could ascertain whether it is likely that certain age classes overlap to a greater extent in time and space with anthropogenic activities in areas we identified as hotspots for human interaction cases. While strandings and human interaction cases can coincide with or have a higher reporting rate from dense human population centers, they can also occur offshore or in more isolated areas, and therefore go undetected. More refined spatio-temporal predictive modeling that includes measures of pinniped abundance, prey distribution, and proxies for oceanographic conditions (such as Evans et al., 2005, Soulen et al., 2013, Peltier et al., 2013, Truchon et al., 2013, and Berini et al., 2015) could further elucidate the spatial distribution of strandings, and therefore areas or species that are at a higher risk for human impacts and in need of management attention.</w:t>
       </w:r>
     </w:p>
     <w:p>
@@ -874,235 +1383,13 @@
         <w:rPr>
           <w:b/>
         </w:rPr>
-        <w:t xml:space="preserve">Discussion</w:t>
-      </w:r>
-    </w:p>
-    <w:p>
-      <w:pPr>
-        <w:pStyle w:val="BodyText"/>
-      </w:pPr>
-      <w:r>
-        <w:t xml:space="preserve">Our results highlight spatio-temporal stranding hotspots in Oregon and Washington from 1989-2016. Our data show that harbor seals are the most commonly stranding species in inland Washington waters while the other species strand more frequently in Oregon; that strandings exhibit a seasonal peak; that more males have stranded than females though the sex composition varies by age; that the prevalence of human interactions varies by sex, age class, and species; that the number of strandings and human interactions have changed over time; and that strandings and specific human interaction types are clustered in certain counties along the coast. Though Huggins et al. (2015b) found that stranding reporting rates both changed over time and were different across species, seasons, and network areas, this variation likely remains relatively consistent over time and space (</w:t>
-      </w:r>
-      <w:r>
-        <w:rPr>
-          <w:i/>
-        </w:rPr>
-        <w:t xml:space="preserve">i.e.</w:t>
-      </w:r>
-      <w:r>
-        <w:t xml:space="preserve">, any given reporting biases that have arisen were probably rooted in logistical issues specific to a given place or situation, and remain true to that area). Therefore, while reported strandings underestimate the true volume of strandings, the long-term spatio-temporal patterns across sex and age class and the relative changes in the prevalence of human interactions cases over time reflect and can be explained by natural and anthropogenic characteristics of the region and respective species, as described in more detail below.</w:t>
-      </w:r>
-    </w:p>
-    <w:p>
-      <w:pPr>
-        <w:pStyle w:val="BodyText"/>
-      </w:pPr>
-      <w:r>
-        <w:rPr>
-          <w:i/>
-        </w:rPr>
-        <w:t xml:space="preserve">Age Class and Sex</w:t>
+        <w:t xml:space="preserve">Conclusion</w:t>
       </w:r>
       <w:r>
         <w:br w:type="textWrapping"/>
       </w:r>
       <w:r>
-        <w:t xml:space="preserve">Patterns in the age class and sex of strandings remained relatively constant over time, with males, pups, and adults stranding in higher numbers overall and the sex composition varying across age classes and species. These findings are similar to other studies that have found a higher proportion of males in overall strandings compared to females (Colegrove et al., 2005, Greig et al., 2005; Soulen et al., 2013). Many studies have found a higher incidence of HI cases in males of various age classes (but particularly young animals) (Greig et al., 2005, Delong et al., 1990, Kiyota &amp; Baba, 2001; Kaplan Dau et al., 2009), while here we found that while there were a higher</w:t>
-      </w:r>
-      <w:r>
-        <w:t xml:space="preserve"> </w:t>
-      </w:r>
-      <w:r>
-        <w:rPr>
-          <w:i/>
-        </w:rPr>
-        <w:t xml:space="preserve">number</w:t>
-      </w:r>
-      <w:r>
-        <w:t xml:space="preserve"> </w:t>
-      </w:r>
-      <w:r>
-        <w:t xml:space="preserve">of male HI cases, the</w:t>
-      </w:r>
-      <w:r>
-        <w:t xml:space="preserve"> </w:t>
-      </w:r>
-      <w:r>
-        <w:rPr>
-          <w:i/>
-        </w:rPr>
-        <w:t xml:space="preserve">prevalence</w:t>
-      </w:r>
-      <w:r>
-        <w:t xml:space="preserve"> </w:t>
-      </w:r>
-      <w:r>
-        <w:t xml:space="preserve">of human interaction cases was similar for both males and females (~16%).</w:t>
-      </w:r>
-    </w:p>
-    <w:p>
-      <w:pPr>
-        <w:pStyle w:val="BodyText"/>
-      </w:pPr>
-      <w:r>
-        <w:t xml:space="preserve">Adults constituting a higher percentage of overall strandings compared to other age classes differs from other studies where young animals have comprised the majority of strandings and human interaction cases (Greig et al., 2005; Goldstein et al., 1999; Hanni &amp; Pyle, 2000; Kaplan Dau et al., 2009). This higher proportion of adults is likely due to having more adults migrating through or hauling out in the region compared to other study regions such as California where there are a higher prevalence of pups near the rookeries. Similarly, the slightly higher prevalence of HI cases in adults and subadults rather than pups and yearlings (16% versus 8-11%) as in other studies is likely due to the spatial distribution of different age classes for each species, as noted above. Our age class results must also be interpreted with the knowledge that strandings of pups in inland Washington may be higher due to dedicated surveys of haul-out areas not publicly accessible.</w:t>
-      </w:r>
-    </w:p>
-    <w:p>
-      <w:pPr>
-        <w:pStyle w:val="BodyText"/>
-      </w:pPr>
-      <w:r>
-        <w:rPr>
-          <w:i/>
-        </w:rPr>
-        <w:t xml:space="preserve">Species</w:t>
-      </w:r>
-      <w:r>
-        <w:br w:type="textWrapping"/>
-      </w:r>
-      <w:r>
-        <w:t xml:space="preserve">Looking more closely at the composition of age class and sex of strandings is more informative at the species level, as the different demographic and behavioral characteristics of each species largely determines when and where pupping, weaning, and foraging occur along the coast. For example, the majority of California sea lion strandings were male, reflecting the fact that many females largely stay around the rookeries in California. Our findings were similar to that of Lee (2016), where California sea lion strandings were primarily males while Steller sea lion strandings were more equitably distributed between males and females. Further analysis of each individual species could potentially elucidate the connections between patterns in strandings and the seasonal use of important reproductive and foraging habitat at a finer spatio-temporal scale using known haul-outs (Jeffries et al., 2000), proxies for upwelling, wind and current patterns, or specific prey distributions.</w:t>
-      </w:r>
-    </w:p>
-    <w:p>
-      <w:pPr>
-        <w:pStyle w:val="BodyText"/>
-      </w:pPr>
-      <w:r>
-        <w:t xml:space="preserve">The overall prevalence of human interaction cases for all species over the study period was approximately 11%, similar to the prevalence found in California (7.5-16%) and Cape Cod (10%) (Goldstein et al., 1999; Kaplan Dau et al., 2009; Moore et al., 2009; Bogomolni et al., 2010; Keledjian &amp; Mesnick, 2013). Similar to other studies, the prevalence of HI cases varied considerably across species (Moore et al., 2009; Bogomolni et al., 2010), with our data showing higher prevalence for northern fur seals, Steller, and California sea lions, and lower for northern elephant seals and harbor seals (Table 1). This disparity is likely due to a combination of the different age classes prevalent for each species and each species having different foraging habits, behavioral tendencies, and levels of examination (</w:t>
-      </w:r>
-      <w:r>
-        <w:rPr>
-          <w:i/>
-        </w:rPr>
-        <w:t xml:space="preserve">i.e.</w:t>
-      </w:r>
-      <w:r>
-        <w:t xml:space="preserve">, listed and infrequently stranding species such as the northern fur seal would likely garner greater scientific interest and therefore more extensive examinations that would reveal evidence of human interaction).</w:t>
-      </w:r>
-    </w:p>
-    <w:p>
-      <w:pPr>
-        <w:pStyle w:val="BodyText"/>
-      </w:pPr>
-      <w:r>
-        <w:rPr>
-          <w:i/>
-        </w:rPr>
-        <w:t xml:space="preserve">Temporal Patterns</w:t>
-      </w:r>
-      <w:r>
-        <w:br w:type="textWrapping"/>
-      </w:r>
-      <w:r>
-        <w:t xml:space="preserve">Our results indicate that total annual reported strandings significantly increased over the study period, though this pattern is different for each species. This observed increase in the number of reported strandings likely reflects increasing abundance and increasing stranding response effort rather than being symptomatic of declining population health. The noticeable and extended seasonal peak in harbor seal strandings likely reflects that these strandings are primarily pups, and pupping in Washington occurs from April to October depending on the area.</w:t>
-      </w:r>
-    </w:p>
-    <w:p>
-      <w:pPr>
-        <w:pStyle w:val="BodyText"/>
-      </w:pPr>
-      <w:r>
-        <w:t xml:space="preserve">The</w:t>
-      </w:r>
-      <w:r>
-        <w:t xml:space="preserve"> </w:t>
-      </w:r>
-      <w:r>
-        <w:rPr>
-          <w:i/>
-        </w:rPr>
-        <w:t xml:space="preserve">number</w:t>
-      </w:r>
-      <w:r>
-        <w:t xml:space="preserve"> </w:t>
-      </w:r>
-      <w:r>
-        <w:t xml:space="preserve">of HI cases increased over the study period for harbor seals, California sea lions, Steller sea lions, and Guadalupe fur seals, mirroring the rise in overall strandings. Additionally, the</w:t>
-      </w:r>
-      <w:r>
-        <w:t xml:space="preserve"> </w:t>
-      </w:r>
-      <w:r>
-        <w:rPr>
-          <w:i/>
-        </w:rPr>
-        <w:t xml:space="preserve">prevalence</w:t>
-      </w:r>
-      <w:r>
-        <w:t xml:space="preserve"> </w:t>
-      </w:r>
-      <w:r>
-        <w:t xml:space="preserve">of HI cases have increased significantly over time for California sea lions, harbor seals, and northern elephant seals. More specifically, the prevalence of gunshot wounds has increased in recorded California sea lion strandings and the prevalence of fisheries entanglements has increased for California sea lions and harbor seals. The prevalence of HI cases reported here is similar to the range documented in California, amounting to between 7.5% and 16% of cases Goldstein et al., 1999; Keledjian &amp; Mesnick, 2013). It is difficult to theorize about potential explanations for these observed trends because both the pinniped populations and human activities can be simultaneously changing over time and space.</w:t>
-      </w:r>
-    </w:p>
-    <w:p>
-      <w:pPr>
-        <w:pStyle w:val="BodyText"/>
-      </w:pPr>
-      <w:r>
-        <w:rPr>
-          <w:i/>
-        </w:rPr>
-        <w:t xml:space="preserve">Spatial Patterns</w:t>
-      </w:r>
-      <w:r>
-        <w:br w:type="textWrapping"/>
-      </w:r>
-      <w:r>
-        <w:t xml:space="preserve">Overall strandings - The number and relative distribution of species stranded along the coasts of Oregon and Washington (Table 1) can be largely explained by the local abundance and demographic characteristics of each species. The number and relative distribution of strandings were different across species, and stranding hotspots are similar to those that have been previously identified for cetaceans and pinnipeds (Norman et al., 2004; Lee, 2016). In Washington, harbor seals primarily stranded in Puget Sound due to the area having a large number of haul-outs, rookeries, and public reporting. Guadalupe fur seal stranding hotspots do not occur north of the Columbia River (Figure 10), as few individuals likely range farther north or into inland Washington waters. Similarly, northern fur seal strandings did not exhibit clustering in northern Washington or Puget Sound, possibly due to individuals spending more time foraging offshore or near rookeries in Alaska. Approximately two-thirds of Steller sea lion strandings during the study period occurred in Oregon, likely due to the three large breeding sites along the coast. These results align with findings from other coastal areas where patterns in marine mammal strandings reflect either local abundance or seasonal distribution of species (Woodhouse et al., 1991; Norman et al., 2004; Maldini et al., 2005; Leeney et al., 2008; Pyenson et al., 2010; Peltier et al., 2014; Frungillo et al., 2014; Johnston, 2015).</w:t>
-      </w:r>
-    </w:p>
-    <w:p>
-      <w:pPr>
-        <w:pStyle w:val="BodyText"/>
-      </w:pPr>
-      <w:r>
-        <w:t xml:space="preserve">Human interactions - These species each have different behaviors, preferred prey, foraging strategies, and adaptability to changes in their environment that could affect their likelihood of encountering human activities and becoming entangled, shot, struck by a vessel, or ingesting marine debris. It is therefore unsurprising that the prevalence of HI cases varies across species, age classes, and sex (Table 1 and Table 4). California sea lions and male pups have been cited as being particularly inquisitive and therefore more likely to become entangled, though California sea lions were second to northern fur seals and Steller sea lions in this study. Similar to our findings, studies have noted northern fur seals as having a relatively high prevalence of entanglement, evident in rookery field surveys and stranding data (Fowler, 1987, Delong et al., 1990; Antonelis et al., 2006). Additionally, Colegrove et al. (2005) found the prevalence of human interaction cases in central California varied annually, but was higher in harbor seals than northern elephant seals, also similar to the results presented here.</w:t>
-      </w:r>
-    </w:p>
-    <w:p>
-      <w:pPr>
-        <w:pStyle w:val="BodyText"/>
-      </w:pPr>
-      <w:r>
-        <w:t xml:space="preserve">In Washington, human interactions were disproportionately higher in San Juan and Pierce counties, where nearly one-quarter of HI cases were gunshot wounds. In Oregon, human interactions were disproportionately higher in Lincoln, Tillamook, Coos, and Clatsop counties. Nearly half of all HI cases in Oregon were recorded in Clatsop, the majority of which were gunshot wounds. Clatsop county includes Astoria, an economically important fishing port, and the area has seen an increased number of fisheries interactions in recent years (Lee, 2016), particularly with animals foraging up into the Columbia River. However, this higher number of HI cases could also be attributed to the higher necropsy rate in the northern part of the state (Lee, 2016).</w:t>
-      </w:r>
-    </w:p>
-    <w:p>
-      <w:pPr>
-        <w:pStyle w:val="BodyText"/>
-      </w:pPr>
-      <w:r>
-        <w:rPr>
-          <w:i/>
-        </w:rPr>
-        <w:t xml:space="preserve">Future Directions</w:t>
-      </w:r>
-      <w:r>
-        <w:br w:type="textWrapping"/>
-      </w:r>
-      <w:r>
-        <w:t xml:space="preserve">This characterization and hotspot mapping analysis is important for informing management and conservation measures and can support decision-making for stranding response practitioners. Though these results present one of the most comprehensive summary statistics of human interactions cases for pinnipeds in this region, further analysis of each individual species could ascertain whether it is likely that certain age classes overlap to a greater extent in time and space with anthropogenic activities in areas we identified as hotspots for human interaction cases. While strandings and human interaction cases can coincide with or have a higher reporting rate from dense human population centers, they can also occur offshore or in more isolated areas, and therefore go undetected. More refined spatio-temporal cluster modeling that includes measures of pinniped abundance, prey abundance or distribution, and proxies for oceanographic conditions (such as Evans et al., 2005, Soulen et al., 2013, Truchon et al., 2013, Peltier et al., 2014, and Berini et al., 2015) could further elucidate and even predict the magnitude and spatial distribution of strandings, and therefore areas or species that are at a higher risk for human impacts and therefore in need of enhanced management attention.</w:t>
-      </w:r>
-    </w:p>
-    <w:p>
-      <w:pPr>
-        <w:pStyle w:val="BodyText"/>
-      </w:pPr>
-      <w:r>
-        <w:rPr>
-          <w:b/>
-        </w:rPr>
-        <w:t xml:space="preserve">Conclusion</w:t>
-      </w:r>
-      <w:r>
-        <w:br w:type="textWrapping"/>
-      </w:r>
-      <w:r>
-        <w:t xml:space="preserve">Spatio-temporal patterns in the age and sex of pinniped strandings in Oregon and Washington since 1989 varied for each of the six species that are found in the study area. Patterns in the distribution and number of strandings along the coast and throughout the year are likely due to the local abundance and demographic characteristics of each species, with harbor seal pups stranding primarily throughout Puget Sound and the Salish Sea during pupping season, and other species stranded more broadly across all age classes and along the coast. The number of strandings and the prevalence of human interaction cases has increased over time, largely attributed to a combination of changing population dynamics, enhanced stranding response effort and public awareness, and continued coastal socioeconomic development. More refined spatio-temporal modeling techniques could further elucidate the connections between stranding clusters, forage species availability, prevailing oceanographic conditions, and anthropogenic activities that all impact the short and long-term health of these pinniped populations in a changing environment. Stranding hotspot maps show discrete areas of high-density strandings, which are different across species and types of human interaction cases. Stranding data may contain gaps and inconsistencies, but are an invaluable resource for conservation and management of these marine mammal species.</w:t>
+        <w:t xml:space="preserve">Spatio-temporal patterns in the age and sex of pinniped strandings in Oregon and Washington have varied for each of the six species that are found in the study area. Patterns in the distribution and number of strandings along the coast and throughout the year are likely due to the local abundance and demographic characteristics of each species, with harbor seal pups stranding primarily throughout Puget Sound and the Salish Sea during pupping season, and other species stranding more broadly across all age classes and along the coast. The number of strandings and the prevalence of human interaction cases has increased over time, largely attributed to a combination of changing population dynamics, enhanced stranding response effort and public awareness, and continued coastal socioeconomic development. More refined spatio-temporal modeling techniques could further elucidate the connections between stranding clusters, forage species availability, prevailing oceanographic conditions, and anthropogenic activities that all impact the short and long-term health of these pinniped populations in a changing environment. Stranding hotspot maps show discrete areas of high-density strandings, which are different across species and types of human interaction cases. Stranding data may contain gaps and inconsistencies, but are an invaluable resource for conservation and management of these marine mammal species.</w:t>
       </w:r>
     </w:p>
     <w:p>
@@ -1131,161 +1418,6 @@
                 <pic:pic>
                   <pic:nvPicPr>
                     <pic:cNvPr descr="OR_WA_Strandings_draftmanuscript_files/figure-docx/unnamed-chunk-2-1.png" id="0" name="Picture"/>
-                    <pic:cNvPicPr>
-                      <a:picLocks noChangeArrowheads="1" noChangeAspect="1"/>
-                    </pic:cNvPicPr>
-                  </pic:nvPicPr>
-                  <pic:blipFill>
-                    <a:blip r:embed="rId21"/>
-                    <a:stretch>
-                      <a:fillRect/>
-                    </a:stretch>
-                  </pic:blipFill>
-                  <pic:spPr bwMode="auto">
-                    <a:xfrm>
-                      <a:off x="0" y="0"/>
-                      <a:ext cx="5486400" cy="6662057"/>
-                    </a:xfrm>
-                    <a:prstGeom prst="rect">
-                      <a:avLst/>
-                    </a:prstGeom>
-                    <a:noFill/>
-                    <a:ln w="9525">
-                      <a:noFill/>
-                      <a:headEnd/>
-                      <a:tailEnd/>
-                    </a:ln>
-                  </pic:spPr>
-                </pic:pic>
-              </a:graphicData>
-            </a:graphic>
-          </wp:inline>
-        </w:drawing>
-      </w:r>
-    </w:p>
-    <w:p>
-      <w:pPr>
-        <w:pStyle w:val="BodyText"/>
-      </w:pPr>
-      <w:r>
-        <w:t xml:space="preserve">Figure 1: (a) Annual stranding cases for each species showing higher average strandings for harbor seals and California sea lions; and (b) annual human interaction cases showing a high number of gunshot wounds for California sea lions and Steller sea lions and Other cases for harbor seals.</w:t>
-      </w:r>
-    </w:p>
-    <w:p>
-      <w:pPr>
-        <w:pStyle w:val="BodyText"/>
-      </w:pPr>
-      <w:r>
-        <w:drawing>
-          <wp:inline>
-            <wp:extent cx="5486400" cy="4310742"/>
-            <wp:effectExtent b="0" l="0" r="0" t="0"/>
-            <wp:docPr descr="" id="1" name="Picture"/>
-            <a:graphic>
-              <a:graphicData uri="http://schemas.openxmlformats.org/drawingml/2006/picture">
-                <pic:pic>
-                  <pic:nvPicPr>
-                    <pic:cNvPr descr="OR_WA_Strandings_draftmanuscript_files/figure-docx/unnamed-chunk-3-1.png" id="0" name="Picture"/>
-                    <pic:cNvPicPr>
-                      <a:picLocks noChangeArrowheads="1" noChangeAspect="1"/>
-                    </pic:cNvPicPr>
-                  </pic:nvPicPr>
-                  <pic:blipFill>
-                    <a:blip r:embed="rId22"/>
-                    <a:stretch>
-                      <a:fillRect/>
-                    </a:stretch>
-                  </pic:blipFill>
-                  <pic:spPr bwMode="auto">
-                    <a:xfrm>
-                      <a:off x="0" y="0"/>
-                      <a:ext cx="5486400" cy="4310742"/>
-                    </a:xfrm>
-                    <a:prstGeom prst="rect">
-                      <a:avLst/>
-                    </a:prstGeom>
-                    <a:noFill/>
-                    <a:ln w="9525">
-                      <a:noFill/>
-                      <a:headEnd/>
-                      <a:tailEnd/>
-                    </a:ln>
-                  </pic:spPr>
-                </pic:pic>
-              </a:graphicData>
-            </a:graphic>
-          </wp:inline>
-        </w:drawing>
-      </w:r>
-    </w:p>
-    <w:p>
-      <w:pPr>
-        <w:pStyle w:val="BodyText"/>
-      </w:pPr>
-      <w:r>
-        <w:t xml:space="preserve">Figure 2: Increasing total reported annual strandings (n = 14,939) over the study period (black dotted loess regression line) likely at least in part due to Prescott Grant funding beginning in the mid-2000s; and increasing stranding reports of harbor seals (y = 1.057</w:t>
-      </w:r>
-      <w:r>
-        <w:rPr>
-          <w:vertAlign w:val="superscript"/>
-        </w:rPr>
-        <w:t xml:space="preserve">x</w:t>
-      </w:r>
-      <w:r>
-        <w:t xml:space="preserve">, z = 6.2, p &lt; 0.001), California sea lions (y = 1.098</w:t>
-      </w:r>
-      <w:r>
-        <w:rPr>
-          <w:vertAlign w:val="superscript"/>
-        </w:rPr>
-        <w:t xml:space="preserve">x</w:t>
-      </w:r>
-      <w:r>
-        <w:t xml:space="preserve">, z = 7.7, p &lt; 0.001), Steller sea lions (y = 1.143</w:t>
-      </w:r>
-      <w:r>
-        <w:rPr>
-          <w:vertAlign w:val="superscript"/>
-        </w:rPr>
-        <w:t xml:space="preserve">x</w:t>
-      </w:r>
-      <w:r>
-        <w:t xml:space="preserve">, z = 8.3, p &lt; 0.001), Guadalupe fur seals (y = 1.159</w:t>
-      </w:r>
-      <w:r>
-        <w:rPr>
-          <w:vertAlign w:val="superscript"/>
-        </w:rPr>
-        <w:t xml:space="preserve">x</w:t>
-      </w:r>
-      <w:r>
-        <w:t xml:space="preserve">, z = 2.0, p &lt; 0.05), and northern fur seals (y = 1.044</w:t>
-      </w:r>
-      <w:r>
-        <w:rPr>
-          <w:vertAlign w:val="superscript"/>
-        </w:rPr>
-        <w:t xml:space="preserve">x</w:t>
-      </w:r>
-      <w:r>
-        <w:t xml:space="preserve">, z = 2.2, p &lt; 0.05).</w:t>
-      </w:r>
-    </w:p>
-    <w:p>
-      <w:pPr>
-        <w:pStyle w:val="BodyText"/>
-      </w:pPr>
-      <w:r>
-        <w:drawing>
-          <wp:inline>
-            <wp:extent cx="5486400" cy="6662057"/>
-            <wp:effectExtent b="0" l="0" r="0" t="0"/>
-            <wp:docPr descr="" id="1" name="Picture"/>
-            <a:graphic>
-              <a:graphicData uri="http://schemas.openxmlformats.org/drawingml/2006/picture">
-                <pic:pic>
-                  <pic:nvPicPr>
-                    <pic:cNvPr descr="OR_WA_Strandings_draftmanuscript_files/figure-docx/unnamed-chunk-4-1.png" id="0" name="Picture"/>
                     <pic:cNvPicPr>
                       <a:picLocks noChangeArrowheads="1" noChangeAspect="1"/>
                     </pic:cNvPicPr>
@@ -1323,70 +1455,7 @@
         <w:pStyle w:val="BodyText"/>
       </w:pPr>
       <w:r>
-        <w:t xml:space="preserve">Figure 3: (a) Annual combined HI cases overall (denoted by black loess regression line) and for each species shows increasing cases for harbor seals (y = 1.114</w:t>
-      </w:r>
-      <w:r>
-        <w:rPr>
-          <w:vertAlign w:val="superscript"/>
-        </w:rPr>
-        <w:t xml:space="preserve">x</w:t>
-      </w:r>
-      <w:r>
-        <w:t xml:space="preserve">, z = 8.7, p &lt; 0.001), California sea lions (y = 1.099</w:t>
-      </w:r>
-      <w:r>
-        <w:rPr>
-          <w:vertAlign w:val="superscript"/>
-        </w:rPr>
-        <w:t xml:space="preserve">x</w:t>
-      </w:r>
-      <w:r>
-        <w:t xml:space="preserve">, z = 6.3, p &lt; 0.001), Steller sea lions (y = 1.095</w:t>
-      </w:r>
-      <w:r>
-        <w:rPr>
-          <w:vertAlign w:val="superscript"/>
-        </w:rPr>
-        <w:t xml:space="preserve">x</w:t>
-      </w:r>
-      <w:r>
-        <w:t xml:space="preserve">, z = 5.3, p &lt; 0.001), and Guadalupe fur seals (y = 1.173</w:t>
-      </w:r>
-      <w:r>
-        <w:rPr>
-          <w:vertAlign w:val="superscript"/>
-        </w:rPr>
-        <w:t xml:space="preserve">x</w:t>
-      </w:r>
-      <w:r>
-        <w:t xml:space="preserve">, z = 2.1, p &lt; 0.05) and (b) increasing number of gunshot wounds (y = 1.073</w:t>
-      </w:r>
-      <w:r>
-        <w:rPr>
-          <w:vertAlign w:val="superscript"/>
-        </w:rPr>
-        <w:t xml:space="preserve">x</w:t>
-      </w:r>
-      <w:r>
-        <w:t xml:space="preserve">, z = 4.6, p &lt; 0.001), fisheries entanglements (y = 1.090</w:t>
-      </w:r>
-      <w:r>
-        <w:rPr>
-          <w:vertAlign w:val="superscript"/>
-        </w:rPr>
-        <w:t xml:space="preserve">x</w:t>
-      </w:r>
-      <w:r>
-        <w:t xml:space="preserve">, z = 8.3, p &lt; 0.001), and boat injuries (y = 1.087</w:t>
-      </w:r>
-      <w:r>
-        <w:rPr>
-          <w:vertAlign w:val="superscript"/>
-        </w:rPr>
-        <w:t xml:space="preserve">x</w:t>
-      </w:r>
-      <w:r>
-        <w:t xml:space="preserve">, z = 3.3, p &lt; 0.01).</w:t>
+        <w:t xml:space="preserve">Figure 1: (a) Annual stranding cases for each species showing higher average strandings for harbor seals and California sea lions; and (b) annual human interaction cases showing a high number of gunshot wounds for California sea lions and Steller sea lions and Other cases for harbor seals.</w:t>
       </w:r>
     </w:p>
     <w:p>
@@ -1396,14 +1465,14 @@
       <w:r>
         <w:drawing>
           <wp:inline>
-            <wp:extent cx="5486400" cy="6662057"/>
+            <wp:extent cx="5486400" cy="4310742"/>
             <wp:effectExtent b="0" l="0" r="0" t="0"/>
             <wp:docPr descr="" id="1" name="Picture"/>
             <a:graphic>
               <a:graphicData uri="http://schemas.openxmlformats.org/drawingml/2006/picture">
                 <pic:pic>
                   <pic:nvPicPr>
-                    <pic:cNvPr descr="OR_WA_Strandings_draftmanuscript_files/figure-docx/unnamed-chunk-5-1.png" id="0" name="Picture"/>
+                    <pic:cNvPr descr="OR_WA_Strandings_draftmanuscript_files/figure-docx/unnamed-chunk-3-1.png" id="0" name="Picture"/>
                     <pic:cNvPicPr>
                       <a:picLocks noChangeArrowheads="1" noChangeAspect="1"/>
                     </pic:cNvPicPr>
@@ -1417,7 +1486,7 @@
                   <pic:spPr bwMode="auto">
                     <a:xfrm>
                       <a:off x="0" y="0"/>
-                      <a:ext cx="5486400" cy="6662057"/>
+                      <a:ext cx="5486400" cy="4310742"/>
                     </a:xfrm>
                     <a:prstGeom prst="rect">
                       <a:avLst/>
@@ -1441,7 +1510,64 @@
         <w:pStyle w:val="BodyText"/>
       </w:pPr>
       <w:r>
-        <w:t xml:space="preserve">Figure 4: Prevalence of human interaction cases (a) increasing for all combined species (black dotted regression line, y = 0.06x, z = 15.5, p &lt; 0.001) and significantly increasing for harbor seals (y = 0.06x, z = 11.4, p &lt; 0.001), California sea lions (y = 0.03x, z = 3.8, p &lt; 0.001), and northern elephant seals (y = 0.09x, z = 3.5, p &lt; 0.001); (b) increasing for all types combined (black dotted regression line, y = 0.06x, z = 15.5, p &lt; 0.001) and for each HI case type: gunshot wounds (y = 0.039x, z = 6.4, p &lt; 0.001), fisheries entanglements (y = 0.043x, z = 5.3, p &lt; 0.001), and boat injuries (y = 0.087x, z = 4.2, p &lt; 0.001).</w:t>
+        <w:t xml:space="preserve">Figure 2: Increasing total reported annual strandings (</w:t>
+      </w:r>
+      <w:r>
+        <w:rPr>
+          <w:i/>
+        </w:rPr>
+        <w:t xml:space="preserve">n</w:t>
+      </w:r>
+      <w:r>
+        <w:t xml:space="preserve"> </w:t>
+      </w:r>
+      <w:r>
+        <w:t xml:space="preserve">= 14,939) over the study period (black dotted loess regression line) likely at least in part due to Prescott Grant funding beginning in the mid-2000s; and increasing stranding reports of harbor seals (y = 1.057</w:t>
+      </w:r>
+      <w:r>
+        <w:rPr>
+          <w:vertAlign w:val="superscript"/>
+        </w:rPr>
+        <w:t xml:space="preserve">x</w:t>
+      </w:r>
+      <w:r>
+        <w:t xml:space="preserve">, z = 6.2, p &lt; 0.001), California sea lions (y = 1.098</w:t>
+      </w:r>
+      <w:r>
+        <w:rPr>
+          <w:vertAlign w:val="superscript"/>
+        </w:rPr>
+        <w:t xml:space="preserve">x</w:t>
+      </w:r>
+      <w:r>
+        <w:t xml:space="preserve">, z = 7.7, p &lt; 0.001), Steller sea lions (y = 1.143</w:t>
+      </w:r>
+      <w:r>
+        <w:rPr>
+          <w:vertAlign w:val="superscript"/>
+        </w:rPr>
+        <w:t xml:space="preserve">x</w:t>
+      </w:r>
+      <w:r>
+        <w:t xml:space="preserve">, z = 8.3, p &lt; 0.001), Guadalupe fur seals (y = 1.159</w:t>
+      </w:r>
+      <w:r>
+        <w:rPr>
+          <w:vertAlign w:val="superscript"/>
+        </w:rPr>
+        <w:t xml:space="preserve">x</w:t>
+      </w:r>
+      <w:r>
+        <w:t xml:space="preserve">, z = 2.0, p &lt; 0.05), and northern fur seals (y = 1.044</w:t>
+      </w:r>
+      <w:r>
+        <w:rPr>
+          <w:vertAlign w:val="superscript"/>
+        </w:rPr>
+        <w:t xml:space="preserve">x</w:t>
+      </w:r>
+      <w:r>
+        <w:t xml:space="preserve">, z = 2.2, p &lt; 0.05).</w:t>
       </w:r>
     </w:p>
     <w:p>
@@ -1458,7 +1584,7 @@
               <a:graphicData uri="http://schemas.openxmlformats.org/drawingml/2006/picture">
                 <pic:pic>
                   <pic:nvPicPr>
-                    <pic:cNvPr descr="OR_WA_Strandings_draftmanuscript_files/figure-docx/unnamed-chunk-6-1.png" id="0" name="Picture"/>
+                    <pic:cNvPr descr="OR_WA_Strandings_draftmanuscript_files/figure-docx/unnamed-chunk-4-1.png" id="0" name="Picture"/>
                     <pic:cNvPicPr>
                       <a:picLocks noChangeArrowheads="1" noChangeAspect="1"/>
                     </pic:cNvPicPr>
@@ -1496,7 +1622,70 @@
         <w:pStyle w:val="BodyText"/>
       </w:pPr>
       <w:r>
-        <w:t xml:space="preserve">Figure 5: Sum of human interaction cases across years for each month according to (a) species showing summer peak for harbor seals; (b) age class, showing summer peak for human interaction cases for pups; and (c) human interaction type, showing a high number of Other cases in the summer and gunshot wounds in March.</w:t>
+        <w:t xml:space="preserve">Figure 3: (a) Annual combined HI cases overall (denoted by black loess regression line) and for each species shows increasing cases for harbor seals (y = 1.114</w:t>
+      </w:r>
+      <w:r>
+        <w:rPr>
+          <w:vertAlign w:val="superscript"/>
+        </w:rPr>
+        <w:t xml:space="preserve">x</w:t>
+      </w:r>
+      <w:r>
+        <w:t xml:space="preserve">, z = 8.7, p &lt; 0.001), California sea lions (y = 1.099</w:t>
+      </w:r>
+      <w:r>
+        <w:rPr>
+          <w:vertAlign w:val="superscript"/>
+        </w:rPr>
+        <w:t xml:space="preserve">x</w:t>
+      </w:r>
+      <w:r>
+        <w:t xml:space="preserve">, z = 6.3, p &lt; 0.001), Steller sea lions (y = 1.095</w:t>
+      </w:r>
+      <w:r>
+        <w:rPr>
+          <w:vertAlign w:val="superscript"/>
+        </w:rPr>
+        <w:t xml:space="preserve">x</w:t>
+      </w:r>
+      <w:r>
+        <w:t xml:space="preserve">, z = 5.3, p &lt; 0.001), and Guadalupe fur seals (y = 1.173</w:t>
+      </w:r>
+      <w:r>
+        <w:rPr>
+          <w:vertAlign w:val="superscript"/>
+        </w:rPr>
+        <w:t xml:space="preserve">x</w:t>
+      </w:r>
+      <w:r>
+        <w:t xml:space="preserve">, z = 2.1, p &lt; 0.05) and (b) increasing number of gunshot wounds (y = 1.073</w:t>
+      </w:r>
+      <w:r>
+        <w:rPr>
+          <w:vertAlign w:val="superscript"/>
+        </w:rPr>
+        <w:t xml:space="preserve">x</w:t>
+      </w:r>
+      <w:r>
+        <w:t xml:space="preserve">, z = 4.6, p &lt; 0.001), fisheries entanglements (y = 1.090</w:t>
+      </w:r>
+      <w:r>
+        <w:rPr>
+          <w:vertAlign w:val="superscript"/>
+        </w:rPr>
+        <w:t xml:space="preserve">x</w:t>
+      </w:r>
+      <w:r>
+        <w:t xml:space="preserve">, z = 8.3, p &lt; 0.001), and boat injuries (y = 1.087</w:t>
+      </w:r>
+      <w:r>
+        <w:rPr>
+          <w:vertAlign w:val="superscript"/>
+        </w:rPr>
+        <w:t xml:space="preserve">x</w:t>
+      </w:r>
+      <w:r>
+        <w:t xml:space="preserve">, z = 3.3, p &lt; 0.01).</w:t>
       </w:r>
     </w:p>
     <w:p>
@@ -1513,7 +1702,7 @@
               <a:graphicData uri="http://schemas.openxmlformats.org/drawingml/2006/picture">
                 <pic:pic>
                   <pic:nvPicPr>
-                    <pic:cNvPr descr="OR_WA_Strandings_draftmanuscript_files/figure-docx/unnamed-chunk-7-1.png" id="0" name="Picture"/>
+                    <pic:cNvPr descr="OR_WA_Strandings_draftmanuscript_files/figure-docx/unnamed-chunk-5-1.png" id="0" name="Picture"/>
                     <pic:cNvPicPr>
                       <a:picLocks noChangeArrowheads="1" noChangeAspect="1"/>
                     </pic:cNvPicPr>
@@ -1551,7 +1740,7 @@
         <w:pStyle w:val="BodyText"/>
       </w:pPr>
       <w:r>
-        <w:t xml:space="preserve">Figure 6: Mean monthly strandings over the study period shows greater strandings in Oregon and inland Washington waters, with increasing numbers and variability over time.</w:t>
+        <w:t xml:space="preserve">Figure 4: Prevalence of human interaction cases (a) increasing for all combined species (black dotted regression line, y = 0.06x, z = 15.5, p &lt; 0.001) and significantly increasing for harbor seals (y = 0.06x, z = 11.4, p &lt; 0.001), California sea lions (y = 0.03x, z = 3.8, p &lt; 0.001), and northern elephant seals (y = 0.09x, z = 3.5, p &lt; 0.001); (b) increasing for all types combined (black dotted regression line, y = 0.06x, z = 15.5, p &lt; 0.001) and for each HI case type: gunshot wounds (y = 0.039x, z = 6.4, p &lt; 0.001), fisheries entanglements (y = 0.043x, z = 5.3, p &lt; 0.001), and boat injuries (y = 0.087x, z = 4.2, p &lt; 0.001).</w:t>
       </w:r>
     </w:p>
     <w:p>
@@ -1568,7 +1757,7 @@
               <a:graphicData uri="http://schemas.openxmlformats.org/drawingml/2006/picture">
                 <pic:pic>
                   <pic:nvPicPr>
-                    <pic:cNvPr descr="OR_WA_Strandings_draftmanuscript_files/figure-docx/unnamed-chunk-8-1.png" id="0" name="Picture"/>
+                    <pic:cNvPr descr="OR_WA_Strandings_draftmanuscript_files/figure-docx/unnamed-chunk-6-1.png" id="0" name="Picture"/>
                     <pic:cNvPicPr>
                       <a:picLocks noChangeArrowheads="1" noChangeAspect="1"/>
                     </pic:cNvPicPr>
@@ -1606,7 +1795,7 @@
         <w:pStyle w:val="BodyText"/>
       </w:pPr>
       <w:r>
-        <w:t xml:space="preserve">Figure 7: (a) Total strandings by species shows greater number and proportion of harbor seal strandings in Washington (left of dashed line) and more diverse species strandings in Oregon (right of dashed line); and (b) total human interaction cases higher in Lincoln, San Juan, and Pierce, and proportionally higher HI cases in Clatsop and Pacific.</w:t>
+        <w:t xml:space="preserve">Figure 5: Sum of human interaction cases across years for each month according to (a) species showing summer peak for harbor seals; (b) age class, showing summer peak for human interaction cases for pups; and (c) human interaction type, showing a high number of Other cases in the summer and gunshot wounds in March.</w:t>
       </w:r>
     </w:p>
     <w:p>
@@ -1623,7 +1812,7 @@
               <a:graphicData uri="http://schemas.openxmlformats.org/drawingml/2006/picture">
                 <pic:pic>
                   <pic:nvPicPr>
-                    <pic:cNvPr descr="OR_WA_Strandings_draftmanuscript_files/figure-docx/unnamed-chunk-9-1.png" id="0" name="Picture"/>
+                    <pic:cNvPr descr="OR_WA_Strandings_draftmanuscript_files/figure-docx/unnamed-chunk-7-1.png" id="0" name="Picture"/>
                     <pic:cNvPicPr>
                       <a:picLocks noChangeArrowheads="1" noChangeAspect="1"/>
                     </pic:cNvPicPr>
@@ -1661,7 +1850,7 @@
         <w:pStyle w:val="BodyText"/>
       </w:pPr>
       <w:r>
-        <w:t xml:space="preserve">Figure 8: Kernel density plot showing hotspots of human interaction cases in Washington, with fisheries and boat collisions distributed throughout Puget Sound, and gunshot wounds occurring along the southern coast, particularly at the Columbia River.</w:t>
+        <w:t xml:space="preserve">Figure 6: Mean monthly strandings over the study period shows greater strandings in Oregon and inland Washington waters, with increasing numbers and variability over time.</w:t>
       </w:r>
     </w:p>
     <w:p>
@@ -1678,7 +1867,7 @@
               <a:graphicData uri="http://schemas.openxmlformats.org/drawingml/2006/picture">
                 <pic:pic>
                   <pic:nvPicPr>
-                    <pic:cNvPr descr="OR_WA_Strandings_draftmanuscript_files/figure-docx/unnamed-chunk-10-1.png" id="0" name="Picture"/>
+                    <pic:cNvPr descr="OR_WA_Strandings_draftmanuscript_files/figure-docx/unnamed-chunk-8-1.png" id="0" name="Picture"/>
                     <pic:cNvPicPr>
                       <a:picLocks noChangeArrowheads="1" noChangeAspect="1"/>
                     </pic:cNvPicPr>
@@ -1716,7 +1905,7 @@
         <w:pStyle w:val="BodyText"/>
       </w:pPr>
       <w:r>
-        <w:t xml:space="preserve">Figure 9: Kernel density plot showing hotspots of human interaction cases in Oregon, with fisheries and boat collisions distributed along the northern coast, and gunshot wounds focused near Astoria and the Columbia River.</w:t>
+        <w:t xml:space="preserve">Figure 7: (a) Total strandings by species shows greater number and proportion of harbor seal strandings in Washington (left of dashed line) and more diverse species strandings in Oregon (right of dashed line); and (b) total human interaction cases higher in Lincoln, San Juan, and Pierce, and proportionally higher HI cases in Clatsop and Pacific.</w:t>
       </w:r>
     </w:p>
     <w:p>
@@ -1733,7 +1922,7 @@
               <a:graphicData uri="http://schemas.openxmlformats.org/drawingml/2006/picture">
                 <pic:pic>
                   <pic:nvPicPr>
-                    <pic:cNvPr descr="OR_WA_Strandings_draftmanuscript_files/figure-docx/unnamed-chunk-11-1.png" id="0" name="Picture"/>
+                    <pic:cNvPr descr="OR_WA_Strandings_draftmanuscript_files/figure-docx/unnamed-chunk-9-1.png" id="0" name="Picture"/>
                     <pic:cNvPicPr>
                       <a:picLocks noChangeArrowheads="1" noChangeAspect="1"/>
                     </pic:cNvPicPr>
@@ -1771,7 +1960,7 @@
         <w:pStyle w:val="BodyText"/>
       </w:pPr>
       <w:r>
-        <w:t xml:space="preserve">Figure 10: Kernel density plot of species stranding hotspots in Washington.</w:t>
+        <w:t xml:space="preserve">Figure 8: Kernel density plot showing hotspots of human interaction cases in Washington, with fisheries and boat collisions distributed throughout Puget Sound, and gunshot wounds occurring along the southern coast, particularly at the Columbia River.</w:t>
       </w:r>
     </w:p>
     <w:p>
@@ -1788,7 +1977,7 @@
               <a:graphicData uri="http://schemas.openxmlformats.org/drawingml/2006/picture">
                 <pic:pic>
                   <pic:nvPicPr>
-                    <pic:cNvPr descr="OR_WA_Strandings_draftmanuscript_files/figure-docx/unnamed-chunk-12-1.png" id="0" name="Picture"/>
+                    <pic:cNvPr descr="OR_WA_Strandings_draftmanuscript_files/figure-docx/unnamed-chunk-10-1.png" id="0" name="Picture"/>
                     <pic:cNvPicPr>
                       <a:picLocks noChangeArrowheads="1" noChangeAspect="1"/>
                     </pic:cNvPicPr>
@@ -1826,6 +2015,116 @@
         <w:pStyle w:val="BodyText"/>
       </w:pPr>
       <w:r>
+        <w:t xml:space="preserve">Figure 9: Kernel density plot showing hotspots of human interaction cases in Oregon, with fisheries and boat collisions distributed along the northern coast, and gunshot wounds focused near Astoria and the Columbia River.</w:t>
+      </w:r>
+    </w:p>
+    <w:p>
+      <w:pPr>
+        <w:pStyle w:val="BodyText"/>
+      </w:pPr>
+      <w:r>
+        <w:drawing>
+          <wp:inline>
+            <wp:extent cx="5486400" cy="6662057"/>
+            <wp:effectExtent b="0" l="0" r="0" t="0"/>
+            <wp:docPr descr="" id="1" name="Picture"/>
+            <a:graphic>
+              <a:graphicData uri="http://schemas.openxmlformats.org/drawingml/2006/picture">
+                <pic:pic>
+                  <pic:nvPicPr>
+                    <pic:cNvPr descr="OR_WA_Strandings_draftmanuscript_files/figure-docx/unnamed-chunk-11-1.png" id="0" name="Picture"/>
+                    <pic:cNvPicPr>
+                      <a:picLocks noChangeArrowheads="1" noChangeAspect="1"/>
+                    </pic:cNvPicPr>
+                  </pic:nvPicPr>
+                  <pic:blipFill>
+                    <a:blip r:embed="rId32"/>
+                    <a:stretch>
+                      <a:fillRect/>
+                    </a:stretch>
+                  </pic:blipFill>
+                  <pic:spPr bwMode="auto">
+                    <a:xfrm>
+                      <a:off x="0" y="0"/>
+                      <a:ext cx="5486400" cy="6662057"/>
+                    </a:xfrm>
+                    <a:prstGeom prst="rect">
+                      <a:avLst/>
+                    </a:prstGeom>
+                    <a:noFill/>
+                    <a:ln w="9525">
+                      <a:noFill/>
+                      <a:headEnd/>
+                      <a:tailEnd/>
+                    </a:ln>
+                  </pic:spPr>
+                </pic:pic>
+              </a:graphicData>
+            </a:graphic>
+          </wp:inline>
+        </w:drawing>
+      </w:r>
+    </w:p>
+    <w:p>
+      <w:pPr>
+        <w:pStyle w:val="BodyText"/>
+      </w:pPr>
+      <w:r>
+        <w:t xml:space="preserve">Figure 10: Kernel density plot of species stranding hotspots in Washington.</w:t>
+      </w:r>
+    </w:p>
+    <w:p>
+      <w:pPr>
+        <w:pStyle w:val="BodyText"/>
+      </w:pPr>
+      <w:r>
+        <w:drawing>
+          <wp:inline>
+            <wp:extent cx="5486400" cy="6662057"/>
+            <wp:effectExtent b="0" l="0" r="0" t="0"/>
+            <wp:docPr descr="" id="1" name="Picture"/>
+            <a:graphic>
+              <a:graphicData uri="http://schemas.openxmlformats.org/drawingml/2006/picture">
+                <pic:pic>
+                  <pic:nvPicPr>
+                    <pic:cNvPr descr="OR_WA_Strandings_draftmanuscript_files/figure-docx/unnamed-chunk-12-1.png" id="0" name="Picture"/>
+                    <pic:cNvPicPr>
+                      <a:picLocks noChangeArrowheads="1" noChangeAspect="1"/>
+                    </pic:cNvPicPr>
+                  </pic:nvPicPr>
+                  <pic:blipFill>
+                    <a:blip r:embed="rId33"/>
+                    <a:stretch>
+                      <a:fillRect/>
+                    </a:stretch>
+                  </pic:blipFill>
+                  <pic:spPr bwMode="auto">
+                    <a:xfrm>
+                      <a:off x="0" y="0"/>
+                      <a:ext cx="5486400" cy="6662057"/>
+                    </a:xfrm>
+                    <a:prstGeom prst="rect">
+                      <a:avLst/>
+                    </a:prstGeom>
+                    <a:noFill/>
+                    <a:ln w="9525">
+                      <a:noFill/>
+                      <a:headEnd/>
+                      <a:tailEnd/>
+                    </a:ln>
+                  </pic:spPr>
+                </pic:pic>
+              </a:graphicData>
+            </a:graphic>
+          </wp:inline>
+        </w:drawing>
+      </w:r>
+    </w:p>
+    <w:p>
+      <w:pPr>
+        <w:pStyle w:val="BodyText"/>
+      </w:pPr>
+      <w:r>
         <w:t xml:space="preserve">Figure 11: Kernel density plot of species stranding hotspots in Oregon.</w:t>
       </w:r>
     </w:p>
@@ -1834,7 +2133,19 @@
         <w:pStyle w:val="BodyText"/>
       </w:pPr>
       <w:r>
-        <w:t xml:space="preserve">Table 1: Species composition of all strandings (n = 14,939), the prevalence of human interaction cases (HI/all cases) for each species, regional distribution, and the composition of human interaction type (number of specific type/all HI cases) for each species.</w:t>
+        <w:t xml:space="preserve">Table 1: Species composition of all strandings (</w:t>
+      </w:r>
+      <w:r>
+        <w:rPr>
+          <w:i/>
+        </w:rPr>
+        <w:t xml:space="preserve">n</w:t>
+      </w:r>
+      <w:r>
+        <w:t xml:space="preserve"> </w:t>
+      </w:r>
+      <w:r>
+        <w:t xml:space="preserve">= 14,939), the prevalence of human interaction cases (HI/all cases) for each species, regional distribution, and the composition of human interaction type (number of specific type/all HI cases) for each species.</w:t>
       </w:r>
     </w:p>
     <w:tbl>
@@ -2807,7 +3118,7 @@
               <w:jc w:val="center"/>
             </w:pPr>
             <w:r>
-              <w:t xml:space="preserve">Age</w:t>
+              <w:t xml:space="preserve">Age Class</w:t>
             </w:r>
           </w:p>
         </w:tc>
@@ -2824,7 +3135,7 @@
               <w:jc w:val="center"/>
             </w:pPr>
             <w:r>
-              <w:t xml:space="preserve">Female (N)</w:t>
+              <w:t xml:space="preserve">Total (N)</w:t>
             </w:r>
           </w:p>
         </w:tc>
@@ -2841,7 +3152,7 @@
               <w:jc w:val="center"/>
             </w:pPr>
             <w:r>
-              <w:t xml:space="preserve">Female (%)</w:t>
+              <w:t xml:space="preserve">Female (N)</w:t>
             </w:r>
           </w:p>
         </w:tc>
@@ -2858,7 +3169,7 @@
               <w:jc w:val="center"/>
             </w:pPr>
             <w:r>
-              <w:t xml:space="preserve">Male (N)</w:t>
+              <w:t xml:space="preserve">Female (%)</w:t>
             </w:r>
           </w:p>
         </w:tc>
@@ -2875,7 +3186,7 @@
               <w:jc w:val="center"/>
             </w:pPr>
             <w:r>
-              <w:t xml:space="preserve">Male (%)</w:t>
+              <w:t xml:space="preserve">Male (N)</w:t>
             </w:r>
           </w:p>
         </w:tc>
@@ -2892,7 +3203,7 @@
               <w:jc w:val="center"/>
             </w:pPr>
             <w:r>
-              <w:t xml:space="preserve">Unid. (N)</w:t>
+              <w:t xml:space="preserve">Male (%)</w:t>
             </w:r>
           </w:p>
         </w:tc>
@@ -2909,6 +3220,23 @@
               <w:jc w:val="center"/>
             </w:pPr>
             <w:r>
+              <w:t xml:space="preserve">Unid. (N)</w:t>
+            </w:r>
+          </w:p>
+        </w:tc>
+        <w:tc>
+          <w:tcPr>
+            <w:tcBorders>
+              <w:bottom w:val="single"/>
+            </w:tcBorders>
+            <w:vAlign w:val="bottom"/>
+          </w:tcPr>
+          <w:p>
+            <w:pPr>
+              <w:pStyle w:val="Compact"/>
+              <w:jc w:val="center"/>
+            </w:pPr>
+            <w:r>
               <w:t xml:space="preserve">Unid. (%)</w:t>
             </w:r>
           </w:p>
@@ -2933,6 +3261,17 @@
               <w:jc w:val="center"/>
             </w:pPr>
             <w:r>
+              <w:t xml:space="preserve">4242</w:t>
+            </w:r>
+          </w:p>
+        </w:tc>
+        <w:tc>
+          <w:p>
+            <w:pPr>
+              <w:pStyle w:val="Compact"/>
+              <w:jc w:val="center"/>
+            </w:pPr>
+            <w:r>
               <w:t xml:space="preserve">1085</w:t>
             </w:r>
           </w:p>
@@ -3012,6 +3351,17 @@
               <w:jc w:val="center"/>
             </w:pPr>
             <w:r>
+              <w:t xml:space="preserve">998</w:t>
+            </w:r>
+          </w:p>
+        </w:tc>
+        <w:tc>
+          <w:p>
+            <w:pPr>
+              <w:pStyle w:val="Compact"/>
+              <w:jc w:val="center"/>
+            </w:pPr>
+            <w:r>
               <w:t xml:space="preserve">178</w:t>
             </w:r>
           </w:p>
@@ -3091,6 +3441,17 @@
               <w:jc w:val="center"/>
             </w:pPr>
             <w:r>
+              <w:t xml:space="preserve">936</w:t>
+            </w:r>
+          </w:p>
+        </w:tc>
+        <w:tc>
+          <w:p>
+            <w:pPr>
+              <w:pStyle w:val="Compact"/>
+              <w:jc w:val="center"/>
+            </w:pPr>
+            <w:r>
               <w:t xml:space="preserve">109</w:t>
             </w:r>
           </w:p>
@@ -3170,6 +3531,17 @@
               <w:jc w:val="center"/>
             </w:pPr>
             <w:r>
+              <w:t xml:space="preserve">3444</w:t>
+            </w:r>
+          </w:p>
+        </w:tc>
+        <w:tc>
+          <w:p>
+            <w:pPr>
+              <w:pStyle w:val="Compact"/>
+              <w:jc w:val="center"/>
+            </w:pPr>
+            <w:r>
               <w:t xml:space="preserve">606</w:t>
             </w:r>
           </w:p>
@@ -3249,6 +3621,17 @@
               <w:jc w:val="center"/>
             </w:pPr>
             <w:r>
+              <w:t xml:space="preserve">5319</w:t>
+            </w:r>
+          </w:p>
+        </w:tc>
+        <w:tc>
+          <w:p>
+            <w:pPr>
+              <w:pStyle w:val="Compact"/>
+              <w:jc w:val="center"/>
+            </w:pPr>
+            <w:r>
               <w:t xml:space="preserve">592</w:t>
             </w:r>
           </w:p>
@@ -3339,6 +3722,17 @@
               <w:jc w:val="center"/>
             </w:pPr>
             <w:r>
+              <w:t xml:space="preserve">--</w:t>
+            </w:r>
+          </w:p>
+        </w:tc>
+        <w:tc>
+          <w:p>
+            <w:pPr>
+              <w:pStyle w:val="Compact"/>
+              <w:jc w:val="center"/>
+            </w:pPr>
+            <w:r>
               <w:t xml:space="preserve">17</w:t>
             </w:r>
           </w:p>
@@ -3394,7 +3788,19 @@
         <w:pStyle w:val="BodyText"/>
       </w:pPr>
       <w:r>
-        <w:t xml:space="preserve">Table 3: Age class and sex composition of all strandings (n = 14,939) by species shows very different composition according to species.</w:t>
+        <w:t xml:space="preserve">Table 3: Age class and sex composition of all strandings (</w:t>
+      </w:r>
+      <w:r>
+        <w:rPr>
+          <w:i/>
+        </w:rPr>
+        <w:t xml:space="preserve">n</w:t>
+      </w:r>
+      <w:r>
+        <w:t xml:space="preserve"> </w:t>
+      </w:r>
+      <w:r>
+        <w:t xml:space="preserve">= 14,939) by species shows higher proportion of males and adults for California and Steller sea lions and a higher proportion of pups for harbor seals.</w:t>
       </w:r>
     </w:p>
     <w:tbl>
@@ -4257,7 +4663,19 @@
         <w:pStyle w:val="BodyText"/>
       </w:pPr>
       <w:r>
-        <w:t xml:space="preserve">Table 4: Sex and age composition of all strandings (n = 14,939), the prevalence of human interaction cases for each age class, and the composition of human interaction type for each age class.</w:t>
+        <w:t xml:space="preserve">Table 4: Sex and age composition of all strandings (</w:t>
+      </w:r>
+      <w:r>
+        <w:rPr>
+          <w:i/>
+        </w:rPr>
+        <w:t xml:space="preserve">n</w:t>
+      </w:r>
+      <w:r>
+        <w:t xml:space="preserve"> </w:t>
+      </w:r>
+      <w:r>
+        <w:t xml:space="preserve">= 14,939), the prevalence of human interaction cases for each age class, and the composition of human interaction type for each age class.</w:t>
       </w:r>
     </w:p>
     <w:tbl>
@@ -5040,7 +5458,19 @@
         <w:pStyle w:val="BodyText"/>
       </w:pPr>
       <w:r>
-        <w:t xml:space="preserve">Table 5: Proportion of all strandings, proportion of human interaction cases (%), and the composition of human interaction case types for each county in Washington (n = 9,413).</w:t>
+        <w:t xml:space="preserve">Table 5: Proportion of all strandings, proportion of human interaction cases (%), and the composition of human interaction case types for each county in Washington (</w:t>
+      </w:r>
+      <w:r>
+        <w:rPr>
+          <w:i/>
+        </w:rPr>
+        <w:t xml:space="preserve">n</w:t>
+      </w:r>
+      <w:r>
+        <w:t xml:space="preserve"> </w:t>
+      </w:r>
+      <w:r>
+        <w:t xml:space="preserve">= 9,413).</w:t>
       </w:r>
     </w:p>
     <w:tbl>
@@ -6523,7 +6953,19 @@
         <w:pStyle w:val="BodyText"/>
       </w:pPr>
       <w:r>
-        <w:t xml:space="preserve">Table 6: Proportion of all strandings (%), the proportion of human interaction cases (%) and the composition of human interaction case types for each county in Oregon (n = 5,435).</w:t>
+        <w:t xml:space="preserve">Table 6: Proportion of all strandings (%), the proportion of human interaction cases (%) and the composition of human interaction case types for each county in Oregon (</w:t>
+      </w:r>
+      <w:r>
+        <w:rPr>
+          <w:i/>
+        </w:rPr>
+        <w:t xml:space="preserve">n</w:t>
+      </w:r>
+      <w:r>
+        <w:t xml:space="preserve"> </w:t>
+      </w:r>
+      <w:r>
+        <w:t xml:space="preserve">= 5,435).</w:t>
       </w:r>
     </w:p>
     <w:tbl>
@@ -7506,6 +7948,23 @@
         <w:pStyle w:val="BodyText"/>
       </w:pPr>
       <w:r>
+        <w:t xml:space="preserve">Berini, C. R., Kracker, L. M. &amp; McFee, W.E. (2015). Modeling pygmy sperm whale (</w:t>
+      </w:r>
+      <w:r>
+        <w:rPr>
+          <w:i/>
+        </w:rPr>
+        <w:t xml:space="preserve">Kogia breviceps</w:t>
+      </w:r>
+      <w:r>
+        <w:t xml:space="preserve">, De Blainville 1838) strandings along the southeast coast of the United States from 1992 to 2006 in relation to environmental factors. NOAA Technical Memorandum NOS NCCOS 203. 44 pp.</w:t>
+      </w:r>
+    </w:p>
+    <w:p>
+      <w:pPr>
+        <w:pStyle w:val="BodyText"/>
+      </w:pPr>
+      <w:r>
         <w:t xml:space="preserve">Bogomolni, A., K.R. Pugliares, S.M. Sharp, K. Patchett, C.T. Harry, J.M. LaRocque, K.M. Touhey, &amp; M. Moore. (2010). Mortality trends of stranded marine mammals on Cape Cod and southeastern Massachusetts, USA, 2000 to 2006. Diseases of Aquatic Organisms 88: 143-155.</w:t>
       </w:r>
     </w:p>
@@ -7514,6 +7973,14 @@
         <w:pStyle w:val="BodyText"/>
       </w:pPr>
       <w:r>
+        <w:t xml:space="preserve">Bossart, G.D. (2006). Marine mammals as sentinels species for oceans and human health. Oceanography 19(2): 134-37.</w:t>
+      </w:r>
+    </w:p>
+    <w:p>
+      <w:pPr>
+        <w:pStyle w:val="BodyText"/>
+      </w:pPr>
+      <w:r>
         <w:t xml:space="preserve">Bossart, G.D. (2011). Marine mammals as sentinel species for oceans and human health. Veterinary Pathology 48(3): 676-90.</w:t>
       </w:r>
     </w:p>
@@ -7522,7 +7989,7 @@
         <w:pStyle w:val="BodyText"/>
       </w:pPr>
       <w:r>
-        <w:t xml:space="preserve">Bossart, G.D. (2006). Marine mammals as sentinels species for oceans and human health. Oceanography 19(2): 134-37.</w:t>
+        <w:t xml:space="preserve">Brabyn, M. W. &amp; McLean, I. G. (1992). Oceanography and coastal topography of herd stranding sites for whales in New Zealand. Journal of Mammalogy 73: 469–76.</w:t>
       </w:r>
     </w:p>
     <w:p>
@@ -7578,7 +8045,15 @@
         <w:pStyle w:val="BodyText"/>
       </w:pPr>
       <w:r>
-        <w:t xml:space="preserve">Figureroa-Carranza, A.L. (1994). Early lactation and attendance behavior of the Guadalupe fur seal females (</w:t>
+        <w:t xml:space="preserve">Evans, K., Thresher, R., Warneke, R., Bradshaw, C.J.A., Pook, M., Thiele, D., &amp; Hindell, M.A. (2005). Periodic variability in cetacean strandings: links to large-scale climate events. Biology Letters 1(2): 147-150.</w:t>
+      </w:r>
+    </w:p>
+    <w:p>
+      <w:pPr>
+        <w:pStyle w:val="BodyText"/>
+      </w:pPr>
+      <w:r>
+        <w:t xml:space="preserve">Figueroa-Carranza, A.L. (1994). Early lactation and attendance behavior of the Guadalupe fur seal females (</w:t>
       </w:r>
       <w:r>
         <w:rPr>
@@ -7587,7 +8062,7 @@
         <w:t xml:space="preserve">Arctocephalus townsendi</w:t>
       </w:r>
       <w:r>
-        <w:t xml:space="preserve">). University of California, Santa Cruz, California.</w:t>
+        <w:t xml:space="preserve">). M. Sc. Thesis. University of California, Santa Cruz.</w:t>
       </w:r>
     </w:p>
     <w:p>
@@ -7603,7 +8078,15 @@
         <w:pStyle w:val="BodyText"/>
       </w:pPr>
       <w:r>
-        <w:t xml:space="preserve">Gatrell A.C., Bailey, T.C., Diggle, P. &amp; Rowlingson, B.S. (1996). Spatial Point Pattern Analysis and its Application in Geographical Epidemiology, Trans. Inst Br Geogr NS 2: 256- 274.</w:t>
+        <w:t xml:space="preserve">Frungillo, J. &amp; Read, A. (2014). An analysis of gray and harbor seal strandings in Cape Cod, MA from 1999 to 2012. Master’s thesis project, Nicholas School of the Environment of Duke University, NC.</w:t>
+      </w:r>
+    </w:p>
+    <w:p>
+      <w:pPr>
+        <w:pStyle w:val="BodyText"/>
+      </w:pPr>
+      <w:r>
+        <w:t xml:space="preserve">Gatrell A.C., Bailey, T.C., Diggle, P. &amp; Rowlingson, B.S. (1996). Spatial Point Pattern Analysis and its Application in Geographical Epidemiology, Transactions of the Institute of British Geography 2: 256- 274.</w:t>
       </w:r>
     </w:p>
     <w:p>
@@ -7616,7 +8099,7 @@
       <w:r>
         <w:t xml:space="preserve"> </w:t>
       </w:r>
-      <w:hyperlink r:id="rId32">
+      <w:hyperlink r:id="rId34">
         <w:r>
           <w:rPr>
             <w:rStyle w:val="Hyperlink"/>
@@ -7647,143 +8130,389 @@
         <w:t xml:space="preserve">Zalophus californianus</w:t>
       </w:r>
       <w:r>
-        <w:t xml:space="preserve">) strandings along the central California coast: Causes and trends, 1991-2000. Aquatic Mammals, 31(1), 11-22.</w:t>
+        <w:t xml:space="preserve">) strandings along the central California coast: Causes and trends, 1991-2000. Aquatic Mammals 31(1): 11-22.</w:t>
+      </w:r>
+    </w:p>
+    <w:p>
+      <w:pPr>
+        <w:pStyle w:val="BodyText"/>
+      </w:pPr>
+      <w:r>
+        <w:t xml:space="preserve">Gulland, F.M.D., &amp; Hall, A.J. (2007). Is marine mammal health deteriorating? Trends in the global reporting of marine mammal disease. EcoHealth 4(2): 135-150.</w:t>
+      </w:r>
+    </w:p>
+    <w:p>
+      <w:pPr>
+        <w:pStyle w:val="BodyText"/>
+      </w:pPr>
+      <w:r>
+        <w:t xml:space="preserve">Hanni, K.D., Long, D.J., Jones, R.E., Pyle, P., &amp; L.E. Morgan. (1997). Sightings and strandings of Guadalupe fur seals in central and northern California, 1988-1995. Journal of Mammalogy 78(2): 684-690.</w:t>
+      </w:r>
+    </w:p>
+    <w:p>
+      <w:pPr>
+        <w:pStyle w:val="BodyText"/>
+      </w:pPr>
+      <w:r>
+        <w:t xml:space="preserve">Hanni, K.D., &amp; P. Pyle. (2000). Entanglement of pinnipeds in synthetic materials at south-east Farallon Island, California, 1976–1998. Marine Pollution Bulletin 40: 1076–1081.</w:t>
+      </w:r>
+    </w:p>
+    <w:p>
+      <w:pPr>
+        <w:pStyle w:val="BodyText"/>
+      </w:pPr>
+      <w:r>
+        <w:t xml:space="preserve">Harris, D.E. &amp; S. Gupta. (2006). GIS-based Analysis of Ice-breeding Seal Strandings in the Gulf of Maine. Northeastern Naturalist 13(3): 403-420.</w:t>
+      </w:r>
+    </w:p>
+    <w:p>
+      <w:pPr>
+        <w:pStyle w:val="BodyText"/>
+      </w:pPr>
+      <w:r>
+        <w:t xml:space="preserve">Huber, H.R., B.R. Dickerson, S.J. Jeffries, &amp; D.M. Lambourn. (2012). Genetic analysis of Washington State harbor seals (</w:t>
+      </w:r>
+      <w:r>
+        <w:rPr>
+          <w:i/>
+        </w:rPr>
+        <w:t xml:space="preserve">Phoca vitulina richardii</w:t>
+      </w:r>
+      <w:r>
+        <w:t xml:space="preserve">) using microsatellites. Canadian Journal of Zoology 90(12): 1361-1369.</w:t>
+      </w:r>
+    </w:p>
+    <w:p>
+      <w:pPr>
+        <w:pStyle w:val="BodyText"/>
+      </w:pPr>
+      <w:r>
+        <w:t xml:space="preserve">Huggins, J.L., Leahy, C.L., Calambokidis, J., Lambourn, D., Jeffries, S.J. &amp; others. (2013). Causes and patterns of harbor seal (</w:t>
+      </w:r>
+      <w:r>
+        <w:rPr>
+          <w:i/>
+        </w:rPr>
+        <w:t xml:space="preserve">Phoca vitulina</w:t>
+      </w:r>
+      <w:r>
+        <w:t xml:space="preserve">) pup mortality at Smith Island, Washington, 2004-2010. Northwestern Naturalist 94(3): 198-208.</w:t>
+      </w:r>
+    </w:p>
+    <w:p>
+      <w:pPr>
+        <w:pStyle w:val="BodyText"/>
+      </w:pPr>
+      <w:r>
+        <w:t xml:space="preserve">Huggins, J. L., Raverty, S. A., Norman, S. A., Calambokidis, J., Gaydos, J. K., Duffield, D. A., &amp; ... Barre, L. (2015a). Increased harbor porpoise mortality in the Pacific Northwest, USA: understanding when higher levels may be normal. Diseases of Aquatic Organisms, 115(2), 93-102.</w:t>
+      </w:r>
+    </w:p>
+    <w:p>
+      <w:pPr>
+        <w:pStyle w:val="BodyText"/>
+      </w:pPr>
+      <w:r>
+        <w:t xml:space="preserve">Huggins, J.L, Oliver, J., Lambourn, D.M., Calambokidis, J., Diehl, B. &amp; S. Jeffries. (2015b). Dedicated beach surveys along the central Washington coast reveal a high proportion of unreported marine mammal strandings. Marine Mammal Science 31(2): 782-789.</w:t>
+      </w:r>
+    </w:p>
+    <w:p>
+      <w:pPr>
+        <w:pStyle w:val="BodyText"/>
+      </w:pPr>
+      <w:r>
+        <w:t xml:space="preserve">Jeffries, S.J., P.J. Gearin, H.R. Huber, D.L. Saul, &amp; D.A. Pruett. (2000). Atlas of Seal and Sea Lion haul-out Sites in Washington. Washington Department of Fish and Wildlife, Wildlife Science Division, 600 Capitol Way North, Olympia WA. pp. 150.</w:t>
+      </w:r>
+    </w:p>
+    <w:p>
+      <w:pPr>
+        <w:pStyle w:val="BodyText"/>
+      </w:pPr>
+      <w:r>
+        <w:t xml:space="preserve">Johnston, D.W., Frungillo, J., Smith, A., Moore, K., Sharp, B., Schuh, J. &amp; Read, A. (2015). Trends in stranding and bycatch rates of gray and harbor seals along the Northeastern coast of the U.S.: evidence of divergence in the abundance of two sympatric phocid species? PLoS ONE 10(7): e0131660.</w:t>
+      </w:r>
+    </w:p>
+    <w:p>
+      <w:pPr>
+        <w:pStyle w:val="BodyText"/>
+      </w:pPr>
+      <w:r>
+        <w:t xml:space="preserve">Kaplan Dau, B., Gilardi, K.V.K., Gulland, F.M., Higgins, A., Holcomb, J.B., St. Leger, J., &amp; Ziccardi, M.H. (2009). Fishing gear-related injury in California marine wildlife. Journal of Wildlife Diseases 45(2): 355-362.</w:t>
+      </w:r>
+    </w:p>
+    <w:p>
+      <w:pPr>
+        <w:pStyle w:val="BodyText"/>
+      </w:pPr>
+      <w:r>
+        <w:t xml:space="preserve">Keledjian, A.J., &amp; Mesnick, S. (2013). The Impacts of El Nino Conditions on California. Sea Lion Fisheries Interactions: Predicting Spatial and Temporal Hotspots Along the California Coast. Aquatic Mammals 39(3), 221-232.</w:t>
+      </w:r>
+    </w:p>
+    <w:p>
+      <w:pPr>
+        <w:pStyle w:val="BodyText"/>
+      </w:pPr>
+      <w:r>
+        <w:t xml:space="preserve">Kiyota, M. &amp; Baba, N. (2001). Entanglement in marine debris among adult female northern fur seals at St. Paul Island, Alaska in 1991–1999. Bulletin of the National Research Institute of Far Seas Fisheries 38: 13-20.</w:t>
+      </w:r>
+    </w:p>
+    <w:p>
+      <w:pPr>
+        <w:pStyle w:val="BodyText"/>
+      </w:pPr>
+      <w:r>
+        <w:t xml:space="preserve">Kreuder, C., Miller, M.A., Jessup, D.A., Lowenstine, L.J., Harris, M.D., Ames, J.A., Carpenter, T.E., Conrad, P.A., &amp; Mazet, J.A. (2003). Patterns of mortality in southern sea otters (</w:t>
+      </w:r>
+      <w:r>
+        <w:rPr>
+          <w:i/>
+        </w:rPr>
+        <w:t xml:space="preserve">Enhydra lutras nereis</w:t>
+      </w:r>
+      <w:r>
+        <w:t xml:space="preserve">) from 1998–2001. Journal of Wildlife Diseases 39:495–509.</w:t>
+      </w:r>
+    </w:p>
+    <w:p>
+      <w:pPr>
+        <w:pStyle w:val="BodyText"/>
+      </w:pPr>
+      <w:r>
+        <w:t xml:space="preserve">Kulldorff, M., &amp; Nagarwalla, N. (1995). Spatial disease clusters: Detection and inference. Statistical Methods 14:799–810.</w:t>
+      </w:r>
+    </w:p>
+    <w:p>
+      <w:pPr>
+        <w:pStyle w:val="BodyText"/>
+      </w:pPr>
+      <w:r>
+        <w:t xml:space="preserve">Kulldorff, M. (2001). Prospective time periodic geographical disease surveillance using a scan statistic. Journal of Royal Statistical Society 164(1): 61-72.</w:t>
+      </w:r>
+    </w:p>
+    <w:p>
+      <w:pPr>
+        <w:pStyle w:val="BodyText"/>
+      </w:pPr>
+      <w:r>
+        <w:t xml:space="preserve">Kulldorff, M., Heffernan, R., Hartman, J., Assuncao, R., &amp; Mostashari, F. (2005). A space-time permutation scan statistic for disease outbreak detection. PLoS Med 2(3): e59.</w:t>
+      </w:r>
+    </w:p>
+    <w:p>
+      <w:pPr>
+        <w:pStyle w:val="BodyText"/>
+      </w:pPr>
+      <w:r>
+        <w:t xml:space="preserve">Lambourn, D.M., Garner, M., Ewalt, D., Raverty, S., Sidor, I., Jeffries, S. Rhyan, J., &amp; Gaydos, J.K. (2013).</w:t>
       </w:r>
       <w:r>
         <w:t xml:space="preserve"> </w:t>
       </w:r>
-      <w:hyperlink r:id="rId33">
-        <w:r>
-          <w:rPr>
-            <w:rStyle w:val="Hyperlink"/>
-          </w:rPr>
-          <w:t xml:space="preserve">http://dx.doi.org/10.1578/AM.31.1.2005.11</w:t>
-        </w:r>
-      </w:hyperlink>
-    </w:p>
-    <w:p>
-      <w:pPr>
-        <w:pStyle w:val="BodyText"/>
-      </w:pPr>
-      <w:r>
-        <w:t xml:space="preserve">Guisan A., Edwards, T.C. Jr, &amp; Hastie T. (2002). Generalized linear and generalized additive models in studies of species distributions: setting the scene. Ecological Modelling 157:89–100.</w:t>
-      </w:r>
-    </w:p>
-    <w:p>
-      <w:pPr>
-        <w:pStyle w:val="BodyText"/>
-      </w:pPr>
-      <w:r>
-        <w:t xml:space="preserve">Gulland, F.M.D., &amp; Hall, A.J. (2007). Is marine mammal health deteriorating? Trends in the global reporting of marine mammal disease. EcoHealth 4(2), 135-150.</w:t>
+      <w:r>
+        <w:rPr>
+          <w:i/>
+        </w:rPr>
+        <w:t xml:space="preserve">Brucella pinnipedialis</w:t>
       </w:r>
       <w:r>
         <w:t xml:space="preserve"> </w:t>
       </w:r>
-      <w:hyperlink r:id="rId34">
-        <w:r>
-          <w:rPr>
-            <w:rStyle w:val="Hyperlink"/>
-          </w:rPr>
-          <w:t xml:space="preserve">http://dx.doi.org/10.1007/s10393-007-0097-1</w:t>
-        </w:r>
-      </w:hyperlink>
-    </w:p>
-    <w:p>
-      <w:pPr>
-        <w:pStyle w:val="BodyText"/>
-      </w:pPr>
-      <w:r>
-        <w:t xml:space="preserve">Hanni, K.D., Long, D.J., Jones, R.E., Pyle, P., &amp; L.E. Morgan. (1997). Sightings and strandings of Guadalupe fur seals in central and northern California, 1988-1995. Journal of Mammalogy 78(2): 684-690.</w:t>
-      </w:r>
-    </w:p>
-    <w:p>
-      <w:pPr>
-        <w:pStyle w:val="BodyText"/>
-      </w:pPr>
-      <w:r>
-        <w:t xml:space="preserve">Hanni, K.D., &amp; P. Pyle. (2000). Entanglement of pinnipeds in synthetic materials at south-east Farallon Island, California, 1976–1998. Marine Pollution Bulletin 40: 1076–1081.</w:t>
-      </w:r>
-    </w:p>
-    <w:p>
-      <w:pPr>
-        <w:pStyle w:val="BodyText"/>
-      </w:pPr>
-      <w:r>
-        <w:t xml:space="preserve">Harris, D.E. &amp; S. Gupta. (2006). GIS-based Analysis of Ice-breeding Seal Strandings in the Gulf of Maine. Northeastern Naturalist 13(3): 403-420.</w:t>
-      </w:r>
-    </w:p>
-    <w:p>
-      <w:pPr>
-        <w:pStyle w:val="BodyText"/>
-      </w:pPr>
-      <w:r>
-        <w:t xml:space="preserve">Hart, K.M., Mooreside, P., &amp; L.B. Crowder. (2006). Interpreting the spatio-temporal patterns of sea turtle strandings: going with the flow. Biological Conservation 129(2): 283-290.</w:t>
-      </w:r>
-    </w:p>
-    <w:p>
-      <w:pPr>
-        <w:pStyle w:val="BodyText"/>
-      </w:pPr>
-      <w:r>
-        <w:t xml:space="preserve">Huber, H.R., B.R. Dickerson, S.J. Jeffries, &amp; D.M. Lambourn. (2012). Genetic analysis of Washington State harbor seals (</w:t>
+      <w:r>
+        <w:t xml:space="preserve">infections in Pacific harbor seals from Washington State, USA. Journal of Wildlife Disease 49(4): 802-815.</w:t>
+      </w:r>
+    </w:p>
+    <w:p>
+      <w:pPr>
+        <w:pStyle w:val="BodyText"/>
+      </w:pPr>
+      <w:r>
+        <w:t xml:space="preserve">Lambourn, D., D’Agnese, E., Jeffries, S., Wilkinson, K., Huggins, J., Rice, J., Duffield, D., Smith, W., Grigg, M., Raverty, S. (2015). Return of the Guadalupe fur seal to the Pacific Northwest: Stranding and sightings. 21st Biennial Conference on the Biology of Marine Mammals. Dec. 13-18. San Francisco, CA.</w:t>
+      </w:r>
+    </w:p>
+    <w:p>
+      <w:pPr>
+        <w:pStyle w:val="BodyText"/>
+      </w:pPr>
+      <w:r>
+        <w:t xml:space="preserve">Leeney, R.H., Amies, R., Broderick, A.C., Witt, M.J., Loveridge, J., Doyle, J., &amp; Godley, B.J. (2008). Spatio-temporal analysis of cetacean strandings and bycatch in a UK fisheries hotspot. Biodiversity and Conservation 17: 2323.</w:t>
+      </w:r>
+    </w:p>
+    <w:p>
+      <w:pPr>
+        <w:pStyle w:val="BodyText"/>
+      </w:pPr>
+      <w:r>
+        <w:t xml:space="preserve">Le Boeuf, B.J., Crocker, D.E., Costa, D.P., Blackwell, S.B., Webb, P.M., &amp; D.S. Houser. (2000). Foraging ecology of northern elephant seals. Ecological monographs 70(3): 353-382.</w:t>
+      </w:r>
+    </w:p>
+    <w:p>
+      <w:pPr>
+        <w:pStyle w:val="BodyText"/>
+      </w:pPr>
+      <w:r>
+        <w:t xml:space="preserve">Lea, M.A., Johnson, D., Ream, R., Sterling, J., Melin, S., &amp; Gelatt, T. (2009). Extreme weather events influence dispersal of naïve northern fur seals. Biology Letters 5: 252–257.</w:t>
+      </w:r>
+    </w:p>
+    <w:p>
+      <w:pPr>
+        <w:pStyle w:val="BodyText"/>
+      </w:pPr>
+      <w:r>
+        <w:t xml:space="preserve">Lee, K. (2016). Stranding mortality patterns in California sea lions and Steller sea lions in Oregon and southern Washington, 2006 to 2014. Dissertations and Theses. Paper 2995. Portland State University.</w:t>
+      </w:r>
+    </w:p>
+    <w:p>
+      <w:pPr>
+        <w:pStyle w:val="BodyText"/>
+      </w:pPr>
+      <w:r>
+        <w:t xml:space="preserve">London, J.M., Ver Hoef, J.M., Jeffries, S.J., Lance, M.M., &amp; Boveng, P.L. (2012). Haul-out behavior of harbor seals (</w:t>
       </w:r>
       <w:r>
         <w:rPr>
           <w:i/>
         </w:rPr>
-        <w:t xml:space="preserve">Phoca vitulina richardii</w:t>
-      </w:r>
-      <w:r>
-        <w:t xml:space="preserve">) using microsatellites. Can. J. Zool. 90(12):1361-1369.</w:t>
-      </w:r>
-    </w:p>
-    <w:p>
-      <w:pPr>
-        <w:pStyle w:val="BodyText"/>
-      </w:pPr>
-      <w:r>
-        <w:t xml:space="preserve">Huggins, J.L., Leahy, C.L., Calambokidis, J., Lambourn, D., Jeffries, S.J. &amp; others. (2013). Causes and patterns of harbor seal (</w:t>
+        <w:t xml:space="preserve">Phoca vitulina</w:t>
+      </w:r>
+      <w:r>
+        <w:t xml:space="preserve">) in Hood Canal, Washington. PLoS ONE 7(6): e38180.</w:t>
+      </w:r>
+    </w:p>
+    <w:p>
+      <w:pPr>
+        <w:pStyle w:val="BodyText"/>
+      </w:pPr>
+      <w:r>
+        <w:t xml:space="preserve">Lowry, M.S. &amp; Forney, K.A. (2005). Abundance and distribution of California sea lions (Zalophus californianus) in central and northern California during 1998 and summer 1999.</w:t>
+      </w:r>
+      <w:r>
+        <w:t xml:space="preserve"> </w:t>
+      </w:r>
+      <w:r>
+        <w:t xml:space="preserve">Fishery Bulletin 103:331-343.</w:t>
+      </w:r>
+    </w:p>
+    <w:p>
+      <w:pPr>
+        <w:pStyle w:val="BodyText"/>
+      </w:pPr>
+      <w:r>
+        <w:t xml:space="preserve">Lowry, M.S., R. Condit, B.Hatfield, S.G. Allen, R. Berger, P.A. Morris, B.J. Le Boeuf, &amp; Reiter, J. (2014). Abundance, Distribution, and Population Growth of the Northern Elephant Seal (</w:t>
       </w:r>
       <w:r>
         <w:rPr>
           <w:i/>
         </w:rPr>
-        <w:t xml:space="preserve">Phoca vitulina</w:t>
-      </w:r>
-      <w:r>
-        <w:t xml:space="preserve">) pup mortality at Smith Island, Washington, 2004-2010.</w:t>
-      </w:r>
-    </w:p>
-    <w:p>
-      <w:pPr>
-        <w:pStyle w:val="BodyText"/>
-      </w:pPr>
-      <w:r>
-        <w:t xml:space="preserve">Huggins, J. L., Raverty, S. A., Norman, S. A., Calambokidis, J., Gaydos, J. K., Duffield, D. A., &amp; ... Barre, L. (2015a). Increased harbor porpoise mortality in the Pacific Northwest, USA: understanding when higher levels may be normal. Diseases of Aquatic Organisms, 115(2), 93-102.</w:t>
-      </w:r>
-    </w:p>
-    <w:p>
-      <w:pPr>
-        <w:pStyle w:val="BodyText"/>
-      </w:pPr>
-      <w:r>
-        <w:t xml:space="preserve">Huggins, J.L, Oliver, J., Lambourn, D.M., Calambokidis, J., Diehl, B. &amp; S. Jeffries. (2015b). Dedicated beach surveys along the central Washington coast reveal a high proportion of unreported marine mammal strandings. Marine Mammal Science 31(2): 782-789.</w:t>
-      </w:r>
-    </w:p>
-    <w:p>
-      <w:pPr>
-        <w:pStyle w:val="BodyText"/>
-      </w:pPr>
-      <w:r>
-        <w:t xml:space="preserve">Jeffries, S.J., P.J. Gearin, H.R. Huber, D.L. Saul, &amp; D.A. Pruett. (2000). Atlas of Seal and Sea Lion haul-out Sites in Washington. Washington Department of Fish and Wildlife, Wildlife Science Division, 600 Capitol Way North, Olympia WA. pp. 150.</w:t>
-      </w:r>
-    </w:p>
-    <w:p>
-      <w:pPr>
-        <w:pStyle w:val="BodyText"/>
-      </w:pPr>
-      <w:r>
-        <w:t xml:space="preserve">Johnston, D.W., Frungillo, J., Smith, A., Moore, K., Sharp, B., Schuh, J. &amp; Read, A. (2015). Trends in stranding and bycatch rates of gray and harbor seals along the Northeastern coast of the U.S.: evidence of divergence in the abundance of two sympatric phocid species? Plus One.</w:t>
+        <w:t xml:space="preserve">Mirounga angustirostris</w:t>
+      </w:r>
+      <w:r>
+        <w:t xml:space="preserve">) in the United States from 1991 to 2010. Aquatic Mammals 40(1): 20-31.</w:t>
+      </w:r>
+    </w:p>
+    <w:p>
+      <w:pPr>
+        <w:pStyle w:val="BodyText"/>
+      </w:pPr>
+      <w:r>
+        <w:t xml:space="preserve">Maldini, D., Mazzuca, L., &amp; Atkinson, S. (2005). Odontocete stranding patterns in the main Hawaiian Islands (1937–2002): how do they compare with live animal surveys? Pacific Science 59, 55–67.</w:t>
+      </w:r>
+    </w:p>
+    <w:p>
+      <w:pPr>
+        <w:pStyle w:val="BodyText"/>
+      </w:pPr>
+      <w:r>
+        <w:t xml:space="preserve">Maniscalco, J.M., Wynne, K., Pitcher, K.W., Hanson, M.B., Melin, S.R., &amp; Atkinson, S. (2004). The occurrence of California sea lions (</w:t>
+      </w:r>
+      <w:r>
+        <w:rPr>
+          <w:i/>
+        </w:rPr>
+        <w:t xml:space="preserve">Zalophus californianus</w:t>
+      </w:r>
+      <w:r>
+        <w:t xml:space="preserve">) in Alaska. Aquatic Mammals 30(3): 427-433.</w:t>
+      </w:r>
+    </w:p>
+    <w:p>
+      <w:pPr>
+        <w:pStyle w:val="BodyText"/>
+      </w:pPr>
+      <w:r>
+        <w:t xml:space="preserve">Melin, S.R., DeLong, R.L., &amp; Thomason, J.R. (2000). Attendance patterns of California sea lion (</w:t>
+      </w:r>
+      <w:r>
+        <w:rPr>
+          <w:i/>
+        </w:rPr>
+        <w:t xml:space="preserve">Zalophus californianus</w:t>
+      </w:r>
+      <w:r>
+        <w:t xml:space="preserve">) females and pups during the non-breeding season at San Miguel Island. Marine Mammal Science 16(1): 169-185.</w:t>
+      </w:r>
+    </w:p>
+    <w:p>
+      <w:pPr>
+        <w:pStyle w:val="BodyText"/>
+      </w:pPr>
+      <w:r>
+        <w:t xml:space="preserve">Melin, S. R., DeLong, R. L., &amp; Siniff, D. (2008). The effects of El Niño on the foraging behavior of lactating California sea lions (</w:t>
+      </w:r>
+      <w:r>
+        <w:rPr>
+          <w:i/>
+        </w:rPr>
+        <w:t xml:space="preserve">Zalophus californianus</w:t>
+      </w:r>
+      <w:r>
+        <w:t xml:space="preserve">) during the non-breeding season. Canadian Journal of Zoology 86: 192-206.</w:t>
+      </w:r>
+    </w:p>
+    <w:p>
+      <w:pPr>
+        <w:pStyle w:val="BodyText"/>
+      </w:pPr>
+      <w:r>
+        <w:t xml:space="preserve">Melin, S.R., Orr, A.J., Harris, J.D., Laake, J.L., &amp; DeLong, R.L. (2010). Unprecedented mortality of California sea lion pups associated with anomalous oceanographic conditions along the central California coast in 2009. California Cooperative Oceanic Fisheries Investigations Report 51: 182-194.</w:t>
+      </w:r>
+    </w:p>
+    <w:p>
+      <w:pPr>
+        <w:pStyle w:val="BodyText"/>
+      </w:pPr>
+      <w:r>
+        <w:t xml:space="preserve">Moore S.E. (2008). Marine mammals as ecosystem sentinels. Journal of Mammalogy 89(3): 534–540.</w:t>
+      </w:r>
+    </w:p>
+    <w:p>
+      <w:pPr>
+        <w:pStyle w:val="BodyText"/>
+      </w:pPr>
+      <w:r>
+        <w:t xml:space="preserve">Moore, S.E., Lyday, S., Roletto, J., Litle, K., Parrish, J.K., Nevins, H., ... Kell, S. (2009). Entanglements of marine mammals and seabirds in central California and the north-west coast of the United States 2001-2005. Marine Pollution Bulletin. 58: 1045-1051.National Marine Fisheries Service. 2008. Recovery Plan for the Steller Sea Lion (</w:t>
+      </w:r>
+      <w:r>
+        <w:rPr>
+          <w:i/>
+        </w:rPr>
+        <w:t xml:space="preserve">Eumetopias jubatus</w:t>
+      </w:r>
+      <w:r>
+        <w:t xml:space="preserve">). Revision. National Marine Fisheries Service, Silver Spring, MD. 325 pp.</w:t>
+      </w:r>
+    </w:p>
+    <w:p>
+      <w:pPr>
+        <w:pStyle w:val="BodyText"/>
+      </w:pPr>
+      <w:r>
+        <w:t xml:space="preserve">National Marine Fisheries Service. (2013). Status Review of The Eastern Distinct Population Segment of Steller Sea Lion (Eumetopias jubatus). 144pp. Protected Resources Division, Alaska Region, National Marine Fisheries Service, 709 West 9th St, Juneau, Alaska 99802.</w:t>
+      </w:r>
+    </w:p>
+    <w:p>
+      <w:pPr>
+        <w:pStyle w:val="BodyText"/>
+      </w:pPr>
+      <w:r>
+        <w:t xml:space="preserve">National Oceanic and Atmospheric Administration. (2016). Annual summary of ocean ecosystem indicators for 2016 and pre-season outlook for 2017. NOAA Northwest Fisheries Science Center,</w:t>
       </w:r>
       <w:r>
         <w:t xml:space="preserve"> </w:t>
@@ -7793,403 +8522,160 @@
           <w:rPr>
             <w:rStyle w:val="Hyperlink"/>
           </w:rPr>
-          <w:t xml:space="preserve">DOI:10.1371/journal.pone.0131660</w:t>
+          <w:t xml:space="preserve">https://www.nwfsc.noaa.gov/research/divisions/fe/estuarine/oeip/b-latest-updates.cfm</w:t>
         </w:r>
       </w:hyperlink>
-    </w:p>
-    <w:p>
-      <w:pPr>
-        <w:pStyle w:val="BodyText"/>
-      </w:pPr>
-      <w:r>
-        <w:t xml:space="preserve">Kaplan Dau, B., Gilardi, K.V.K., Gulland, F.M., Higgins, A., Holcomb, J.B., St. Leger, J., &amp; Ziccardi, M.H. (2009). Fishing gear-related injury in California marine wildlife. Journal of Wildlife Diseases 45(2): 355-362.</w:t>
-      </w:r>
-    </w:p>
-    <w:p>
-      <w:pPr>
-        <w:pStyle w:val="BodyText"/>
-      </w:pPr>
-      <w:r>
-        <w:t xml:space="preserve">Keledjian, A.J., &amp; Mesnick, S. (2013). The Impacts of El Nino Conditions on California. Sea Lion Fisheries Interactions: Predicting Spatial and Temporal Hotspots Along the California Coast. Aquatic Mammals 39(3), 221-232.</w:t>
-      </w:r>
-    </w:p>
-    <w:p>
-      <w:pPr>
-        <w:pStyle w:val="BodyText"/>
-      </w:pPr>
-      <w:r>
-        <w:t xml:space="preserve">Knox, G. (1964). The detection of space-time interactions. Applied Statistics 13:25–29.</w:t>
-      </w:r>
-    </w:p>
-    <w:p>
-      <w:pPr>
-        <w:pStyle w:val="BodyText"/>
-      </w:pPr>
-      <w:r>
-        <w:t xml:space="preserve">Kreuder, C., Miller, M.A., Jessup, D.A., Lowenstine, L.J., Harris, M.D., Ames, J.A., Carpenter, T.E., Conrad, P.A., &amp; Mazet, J.A. (2003). Patterns of mortality in southern sea otters (</w:t>
+      <w:r>
+        <w:t xml:space="preserve"> </w:t>
+      </w:r>
+      <w:r>
+        <w:t xml:space="preserve">accessed 2/1/2017.</w:t>
+      </w:r>
+    </w:p>
+    <w:p>
+      <w:pPr>
+        <w:pStyle w:val="BodyText"/>
+      </w:pPr>
+      <w:r>
+        <w:t xml:space="preserve">Norman, S.A., Bowlby, C.E., Brancato, M.S., Calambokidis, J., Duffield, D., Gearin, P.J., Gornall, T.A.... &amp; Scordino, J. (2004). Cetacean strandings in Oregon and Washington between 1930 and 2002. Journal of Cetacean Research and Management 6:87–99.</w:t>
+      </w:r>
+    </w:p>
+    <w:p>
+      <w:pPr>
+        <w:pStyle w:val="BodyText"/>
+      </w:pPr>
+      <w:r>
+        <w:t xml:space="preserve">Norman, S.A. (2008). Spatial epidemiology and GIS in marine mammal conservation medicine and disease research. Ecohealth 5:257–267.</w:t>
+      </w:r>
+    </w:p>
+    <w:p>
+      <w:pPr>
+        <w:pStyle w:val="BodyText"/>
+      </w:pPr>
+      <w:r>
+        <w:t xml:space="preserve">Norman, S.A., Huggins, J., Carpenter, T.E., Case, J.T., Lambourn, D.M., Rice, J., Calambokidis, J.... &amp; Klope, M. (2011). The application of GIS and spatio-temporal analyses to investigations of unusual marine mammal strandings and mortality events. Marine mammal science 28(3): E251-E266.</w:t>
+      </w:r>
+    </w:p>
+    <w:p>
+      <w:pPr>
+        <w:pStyle w:val="BodyText"/>
+      </w:pPr>
+      <w:r>
+        <w:t xml:space="preserve">Orr, A.J., Melin, S.R., Harris, J.D., &amp; R.L. DeLong. (2012). Status of the northern fur seal population at San Miguel Island, California during 2010 and 2011. Pp. 41-58, In: Testa, J. W. (ed.), Fur seal investigations, 2010-2011. U.S. Dep. Commer., NOAA Tech. Memo. NMFS-AFSC-241. 77 pp.</w:t>
+      </w:r>
+    </w:p>
+    <w:p>
+      <w:pPr>
+        <w:pStyle w:val="BodyText"/>
+      </w:pPr>
+      <w:r>
+        <w:t xml:space="preserve">Osinga, N., Shahi Ferdous, M.M., Morick, D., Garcia Hartmann, M., Ulloa, J.A., Vedder, L.... &amp; Kuiken, T. (2012). Patterns of Stranding and Mortality in Common Seals (</w:t>
       </w:r>
       <w:r>
         <w:rPr>
           <w:i/>
         </w:rPr>
-        <w:t xml:space="preserve">Enhydra lutras nereis</w:t>
-      </w:r>
-      <w:r>
-        <w:t xml:space="preserve">) from 1998–2001. Journal of Wildlife Diseases 39:495–509.</w:t>
-      </w:r>
-    </w:p>
-    <w:p>
-      <w:pPr>
-        <w:pStyle w:val="BodyText"/>
-      </w:pPr>
-      <w:r>
-        <w:t xml:space="preserve">Kulldorff, M., &amp; Nagarwalla, N. (1995). Spatial disease clusters: Detection and inference. Statistical Methods 14:799–810.</w:t>
-      </w:r>
-    </w:p>
-    <w:p>
-      <w:pPr>
-        <w:pStyle w:val="BodyText"/>
-      </w:pPr>
-      <w:r>
-        <w:t xml:space="preserve">Kulldorff, M. (2001). Prospective time periodic geographical disease surveillance using a scan statistic. J.R. Statist Soc 164(1): 61-72.</w:t>
-      </w:r>
-    </w:p>
-    <w:p>
-      <w:pPr>
-        <w:pStyle w:val="BodyText"/>
-      </w:pPr>
-      <w:r>
-        <w:t xml:space="preserve">Kulldorff, M., Heffernan, R., Hartman, J., Assuncao, R., &amp; F. Mostashari. (2005). A space-time permutation scan statistic for disease outbreak detection. PLoS Med 2(3): e59.</w:t>
-      </w:r>
-    </w:p>
-    <w:p>
-      <w:pPr>
-        <w:pStyle w:val="BodyText"/>
-      </w:pPr>
-      <w:r>
-        <w:t xml:space="preserve">Lambourn, D.M., Garner, M., Ewalt, D., Raverty, S., Sidor, I., Jeffries, S. Rhyan, J., &amp; Gaydos, J.K. (2013). Brucella pinnipedialis infections in Pacific harbor seals from Washington State, USA. Journal of Wildlife Disease 49(4): 802-815.</w:t>
-      </w:r>
-    </w:p>
-    <w:p>
-      <w:pPr>
-        <w:pStyle w:val="BodyText"/>
-      </w:pPr>
-      <w:r>
-        <w:t xml:space="preserve">Lambourn, D., D’Agnese, E., Jeffries, S., Wilkinson, K., Huggins, J., Rice, J., Duffield, D., Smith, W., Grigg, M., Raverty, S. (2015). Return of the Guadalupe fur seal to the Pacific Northwest: Stranding and sightings. 21st Biennial Conference on the Biology of Marine Mammals. Dec. 13-18. San Francisco, CA.</w:t>
-      </w:r>
-    </w:p>
-    <w:p>
-      <w:pPr>
-        <w:pStyle w:val="BodyText"/>
-      </w:pPr>
-      <w:r>
-        <w:t xml:space="preserve">Leeney, R.H., Amies, R., Broderick, A.C., Witt, M.J., Loveridge, J., Doyle, J., &amp; Godley, B.J. (2008). Spatio-temporal analysis of cetacean strandings and bycatch in a UK fisheries hotspot. Biodiversity and Conservation 17: 2323.</w:t>
+        <w:t xml:space="preserve">Phoca vitulina</w:t>
+      </w:r>
+      <w:r>
+        <w:t xml:space="preserve">) and Grey Seals (</w:t>
+      </w:r>
+      <w:r>
+        <w:rPr>
+          <w:i/>
+        </w:rPr>
+        <w:t xml:space="preserve">Halichoerus grypus</w:t>
+      </w:r>
+      <w:r>
+        <w:t xml:space="preserve">) in The Netherlands between 1979 and 2008. Journal of Comparative Pathology 147(4): 1-16.</w:t>
+      </w:r>
+    </w:p>
+    <w:p>
+      <w:pPr>
+        <w:pStyle w:val="BodyText"/>
+      </w:pPr>
+      <w:r>
+        <w:t xml:space="preserve">Peltier H., Baagøe H.J., Camphuysen K.C.J., Czeck R., Dabin W., Daniel P., Deaville, R… &amp; Ridoux, V. (2013). The Stranding Anomaly as Population Indicator: The Case of Harbour Porpoise</w:t>
       </w:r>
       <w:r>
         <w:t xml:space="preserve"> </w:t>
       </w:r>
-      <w:hyperlink r:id="rId36">
-        <w:r>
-          <w:rPr>
-            <w:rStyle w:val="Hyperlink"/>
-          </w:rPr>
-          <w:t xml:space="preserve">doi:10.1007/s10531-008-9377-5</w:t>
-        </w:r>
-      </w:hyperlink>
-    </w:p>
-    <w:p>
-      <w:pPr>
-        <w:pStyle w:val="BodyText"/>
-      </w:pPr>
-      <w:r>
-        <w:t xml:space="preserve">Le Boeuf, B.J., Crocker, D.E., Costa, D.P., Blackwell, S.B., Webb, P.M., &amp; D.S. Houser. (2000). Foraging ecology of northern elephant seals. Ecological monographs 70(3), 353-382.</w:t>
-      </w:r>
-    </w:p>
-    <w:p>
-      <w:pPr>
-        <w:pStyle w:val="BodyText"/>
-      </w:pPr>
-      <w:r>
-        <w:t xml:space="preserve">Lea, M.A., Johnson, D., Ream, R., Sterling, J., Melin, S., &amp; Gelatt, T. (2009). Extreme weather events influence dispersal of naïve northern fur seals. Biol. Lett. DOI: 10.1098/rsbl.2008.0643.</w:t>
-      </w:r>
-    </w:p>
-    <w:p>
-      <w:pPr>
-        <w:pStyle w:val="BodyText"/>
-      </w:pPr>
-      <w:r>
-        <w:t xml:space="preserve">Lee, K. (2016). Stranding mortality patterns in California sea lions and Steller sea lions in Oregon and southern Washington, 2006 to 2014. Dissertations and Theses. Paper 2995. Portland State University.</w:t>
-      </w:r>
-    </w:p>
-    <w:p>
-      <w:pPr>
-        <w:pStyle w:val="BodyText"/>
-      </w:pPr>
-      <w:r>
-        <w:t xml:space="preserve">London, J.M., Ver Hoef, J.M., Jeffries, S.J., Lance, M.M., &amp; Boveng, P.L. (2012). Haul-out behavior of harbor seals (</w:t>
-      </w:r>
       <w:r>
         <w:rPr>
           <w:i/>
         </w:rPr>
-        <w:t xml:space="preserve">Phoca vitulina</w:t>
-      </w:r>
-      <w:r>
-        <w:t xml:space="preserve">) in Hood Canal, Washington. PLoS ONE 7(6): e38180.</w:t>
+        <w:t xml:space="preserve">Phocoena phocoena</w:t>
       </w:r>
       <w:r>
         <w:t xml:space="preserve"> </w:t>
       </w:r>
-      <w:hyperlink r:id="rId37">
-        <w:r>
-          <w:rPr>
-            <w:rStyle w:val="Hyperlink"/>
-          </w:rPr>
-          <w:t xml:space="preserve">doi:10.1371/journal.pone.0038180</w:t>
-        </w:r>
-      </w:hyperlink>
-      <w:r>
-        <w:t xml:space="preserve">.</w:t>
-      </w:r>
-    </w:p>
-    <w:p>
-      <w:pPr>
-        <w:pStyle w:val="BodyText"/>
-      </w:pPr>
-      <w:r>
-        <w:t xml:space="preserve">Lowry, M.S. &amp; Forney, K.A. (2005). Abundance and distribution of California sea lions (Zalophus californianus) in central and northern California during 1998 and summer 1999.</w:t>
-      </w:r>
-      <w:r>
-        <w:t xml:space="preserve"> </w:t>
-      </w:r>
-      <w:r>
-        <w:t xml:space="preserve">Fishery Bulletin 103:331-343.</w:t>
-      </w:r>
-    </w:p>
-    <w:p>
-      <w:pPr>
-        <w:pStyle w:val="BodyText"/>
-      </w:pPr>
-      <w:r>
-        <w:t xml:space="preserve">Lowry, M.S., R. Condit, B.Hatfield, S.G. Allen, R. Berger, P.A. Morris, B.J. Le Boeuf, &amp; Reiter, J. (2014). Abundance, Distribution, and Population Growth of the Northern Elephant Seal (</w:t>
+      <w:r>
+        <w:t xml:space="preserve">in North-Western Europe. PLoS ONE 8(4): e62180.</w:t>
+      </w:r>
+    </w:p>
+    <w:p>
+      <w:pPr>
+        <w:pStyle w:val="BodyText"/>
+      </w:pPr>
+      <w:r>
+        <w:t xml:space="preserve">Pikesley, S.K., Witt, M.J., Hardy, T., Loveridge, J., Loveridge, J., Williams, R., &amp; Godley, B.J. (2011). Cetacean sightings and strandings: evidence for spatial and temporal trends? Journal of the Marine Biological Association of the United Kingdom: 1-12.</w:t>
+      </w:r>
+    </w:p>
+    <w:p>
+      <w:pPr>
+        <w:pStyle w:val="BodyText"/>
+      </w:pPr>
+      <w:r>
+        <w:t xml:space="preserve">Prado, J.H.F, Mattos, P.H., Silva, K.G, &amp; Secchi, E.R. (2016). Long-term seasonal and interannual patterns of marine mammal strandings in subtropical Western South Atlantic. PLoS One 11(1): e0146339.</w:t>
+      </w:r>
+    </w:p>
+    <w:p>
+      <w:pPr>
+        <w:pStyle w:val="BodyText"/>
+      </w:pPr>
+      <w:r>
+        <w:t xml:space="preserve">Pyenson, N.D. (2010). Carcasses on the coastline: measuring the ecological fidelity of the cetacean stranding record in the eastern North Pacific Ocean. Paleobiology 36: 453–480.</w:t>
+      </w:r>
+    </w:p>
+    <w:p>
+      <w:pPr>
+        <w:pStyle w:val="BodyText"/>
+      </w:pPr>
+      <w:r>
+        <w:t xml:space="preserve">Ross, P.S. (2000). Marine mammals as sentinels in ecological risk assessment. Human and Ecological Risk Assessment 6(1): 29–46.</w:t>
+      </w:r>
+    </w:p>
+    <w:p>
+      <w:pPr>
+        <w:pStyle w:val="BodyText"/>
+      </w:pPr>
+      <w:r>
+        <w:t xml:space="preserve">Soulen, B.K., Cammen, K., Schultz, T.F., Johnston, D.W. (2013). Factors Affecting Harp Seal (</w:t>
       </w:r>
       <w:r>
         <w:rPr>
           <w:i/>
         </w:rPr>
-        <w:t xml:space="preserve">Mirounga angustirostris</w:t>
-      </w:r>
-      <w:r>
-        <w:t xml:space="preserve">) in the United States from 1991 to 2010. Aquatic Mammals 40(1): 20-31.</w:t>
-      </w:r>
-    </w:p>
-    <w:p>
-      <w:pPr>
-        <w:pStyle w:val="BodyText"/>
-      </w:pPr>
-      <w:r>
-        <w:t xml:space="preserve">Maldini, D., Mazzuca, L., &amp; Atkinson, S. (2005). Odontocete stranding patterns in the main Hawaiian Islands (1937–2002): how do they compare with live animal surveys? Pacific Science 59, 55–67.</w:t>
-      </w:r>
-    </w:p>
-    <w:p>
-      <w:pPr>
-        <w:pStyle w:val="BodyText"/>
-      </w:pPr>
-      <w:r>
-        <w:t xml:space="preserve">Maniscalco, J.M., Wynne, K., Pitcher, K.W., Hanson, M.B., Melin, S.R., &amp; Atkinson, S. (2004). The occurrence of California sea lions (</w:t>
-      </w:r>
-      <w:r>
-        <w:rPr>
-          <w:i/>
-        </w:rPr>
-        <w:t xml:space="preserve">Zalophus californianus</w:t>
-      </w:r>
-      <w:r>
-        <w:t xml:space="preserve">) in Alaska. Aquatic Mammals 30(3): 427-433.</w:t>
-      </w:r>
-    </w:p>
-    <w:p>
-      <w:pPr>
-        <w:pStyle w:val="BodyText"/>
-      </w:pPr>
-      <w:r>
-        <w:t xml:space="preserve">McCullagh, M.J. (2006). Detecting hotspots in time and space. ISG06.</w:t>
-      </w:r>
-    </w:p>
-    <w:p>
-      <w:pPr>
-        <w:pStyle w:val="BodyText"/>
-      </w:pPr>
-      <w:r>
-        <w:t xml:space="preserve">Melin, S. R., DeLong, R. L., &amp; Siniff, D. (2008). The effects of El Niño on the foraging behavior of lactating California sea lions (</w:t>
-      </w:r>
-      <w:r>
-        <w:rPr>
-          <w:i/>
-        </w:rPr>
-        <w:t xml:space="preserve">Zalophus californianus</w:t>
-      </w:r>
-      <w:r>
-        <w:t xml:space="preserve">) during the non-breeding season. Canadian Journal of Zoology, 86, 192-206.</w:t>
-      </w:r>
-    </w:p>
-    <w:p>
-      <w:pPr>
-        <w:pStyle w:val="BodyText"/>
-      </w:pPr>
-      <w:r>
-        <w:t xml:space="preserve">Melin, S.R., DeLong, R.L., &amp; Thomason, J.R. (2000). Attendance patterns of California sea lion (</w:t>
-      </w:r>
-      <w:r>
-        <w:rPr>
-          <w:i/>
-        </w:rPr>
-        <w:t xml:space="preserve">Zalophus californianus</w:t>
-      </w:r>
-      <w:r>
-        <w:t xml:space="preserve">) females and pups during the non-breeding season at San Miguel Island. Marine Mammal Science, 16(1), 169-185.</w:t>
-      </w:r>
-    </w:p>
-    <w:p>
-      <w:pPr>
-        <w:pStyle w:val="BodyText"/>
-      </w:pPr>
-      <w:r>
-        <w:t xml:space="preserve">Melin, S.R., Orr, A.J., Harris, J.D., Laake, J.L., &amp; DeLong, R.L. (2010). Unprecedented mortality of California sea lion pups associated with anomalous oceanographic conditions along the central California coast in 2009. California Cooperative Oceanic Fisheries Investigations Report, 51, 182-194.</w:t>
-      </w:r>
-    </w:p>
-    <w:p>
-      <w:pPr>
-        <w:pStyle w:val="BodyText"/>
-      </w:pPr>
-      <w:r>
-        <w:t xml:space="preserve">Moore S.E. (2008). Marine mammals as ecosystem sentinels. Journal of Mammalogy 89(3): 534–540.</w:t>
-      </w:r>
-    </w:p>
-    <w:p>
-      <w:pPr>
-        <w:pStyle w:val="BodyText"/>
-      </w:pPr>
-      <w:r>
-        <w:t xml:space="preserve">Moore, S.E., Lyday, S., Roletto, J., Litle, K., Parrish, J.K., Nevins, H., ... Kell, S. (2009). Entanglements of marine mammals and seabirds in central California and the north-west coast of the United States 2001-2005. Marine Pollution Bulletin. 58: 1045-1051.National Marine Fisheries Service. 2008. Recovery Plan for the Steller Sea Lion (</w:t>
-      </w:r>
-      <w:r>
-        <w:rPr>
-          <w:i/>
-        </w:rPr>
-        <w:t xml:space="preserve">Eumetopias jubatus</w:t>
-      </w:r>
-      <w:r>
-        <w:t xml:space="preserve">). Revision. National Marine Fisheries Service, Silver Spring, MD. 325 pp.</w:t>
-      </w:r>
-    </w:p>
-    <w:p>
-      <w:pPr>
-        <w:pStyle w:val="BodyText"/>
-      </w:pPr>
-      <w:r>
-        <w:t xml:space="preserve">National Marine Fisheries Service. (2013). Status Review of The Eastern Distinct Population Segment of Steller Sea Lion (Eumetopias jubatus). 144pp. Protected Resources Division, Alaska Region, National Marine Fisheries Service, 709 West 9th St, Juneau, Alaska 99802.</w:t>
-      </w:r>
-    </w:p>
-    <w:p>
-      <w:pPr>
-        <w:pStyle w:val="BodyText"/>
-      </w:pPr>
-      <w:r>
-        <w:t xml:space="preserve">Norman, S.A., Bowlby, C.E., Brancato, M.S., Calambokidis, J., Duffield, D., Gearin, P.J., Gornall, T.A.... &amp; Scordino, J. (2004). Cetacean strandings in Oregon and Washington between 1930 and 2002. Journal of Cetacean Research and Management 6:87–99.</w:t>
-      </w:r>
-    </w:p>
-    <w:p>
-      <w:pPr>
-        <w:pStyle w:val="BodyText"/>
-      </w:pPr>
-      <w:r>
-        <w:t xml:space="preserve">Norman, S.A. (2008). Spatial epidemiology and GIS in marine mammal conservation medicine and disease research. Ecohealth 5:257–267.</w:t>
-      </w:r>
-    </w:p>
-    <w:p>
-      <w:pPr>
-        <w:pStyle w:val="BodyText"/>
-      </w:pPr>
-      <w:r>
-        <w:t xml:space="preserve">Norman, S.A., Huggins, J., Carpenter, T.E., Case, J.T., Lambourn, D.M., Rice, J., Calambokidis, J.... Klope, M. (2011). The application of GIS and spatio-temporal analyses to investigations of unusual marine mammal strandings and mortality events. Marine mammal science 28(3): E251-E266.</w:t>
-      </w:r>
-    </w:p>
-    <w:p>
-      <w:pPr>
-        <w:pStyle w:val="BodyText"/>
-      </w:pPr>
-      <w:r>
-        <w:t xml:space="preserve">Orr, A.J., Melin, S.R., Harris, J.D., &amp; R.L. DeLong. (2012). Status of the northern fur seal population at San Miguel Island, California during 2010 and 2011. Pp. 41-58, In: Testa, J. W. (ed.), Fur seal investigations, 2010-2011. U.S. Dep. Commer., NOAA Tech. Memo. NMFS-AFSC-241. 77 pp.</w:t>
-      </w:r>
-    </w:p>
-    <w:p>
-      <w:pPr>
-        <w:pStyle w:val="BodyText"/>
-      </w:pPr>
-      <w:r>
-        <w:t xml:space="preserve">Osinga, N., Shahi Ferdous, M.M., Morick, D., Garcia Hartmann, M., Ulloa, J.A., Vedder, L.... &amp; Kuiken, T. (2012). Patterns of Stranding and Mortality in Common Seals (</w:t>
-      </w:r>
-      <w:r>
-        <w:rPr>
-          <w:i/>
-        </w:rPr>
-        <w:t xml:space="preserve">Phoca vitulina</w:t>
-      </w:r>
-      <w:r>
-        <w:t xml:space="preserve">) and Grey Seals (</w:t>
-      </w:r>
-      <w:r>
-        <w:rPr>
-          <w:i/>
-        </w:rPr>
-        <w:t xml:space="preserve">Halichoerus grypus</w:t>
-      </w:r>
-      <w:r>
-        <w:t xml:space="preserve">) in The Netherlands between 1979 and 2008. Journal of Comparative Pathology 147(4): 1-16.</w:t>
-      </w:r>
-    </w:p>
-    <w:p>
-      <w:pPr>
-        <w:pStyle w:val="BodyText"/>
-      </w:pPr>
-      <w:r>
-        <w:t xml:space="preserve">Pikesley, S.K., Witt, M.J., Hardy, T., Loveridge, J., Loveridge, J., Williams, R., &amp; Godley, B.J. (2011). Cetacean sightings and strandings: evidence for spatial and temporal trends? Journal of the Marine Biological Association of the United Kingdom,</w:t>
-      </w:r>
-      <w:r>
-        <w:t xml:space="preserve"> </w:t>
-      </w:r>
-      <w:hyperlink r:id="rId38">
-        <w:r>
-          <w:rPr>
-            <w:rStyle w:val="Hyperlink"/>
-          </w:rPr>
-          <w:t xml:space="preserve">http://dx.doi.org/10.1017/S0025315411000464</w:t>
-        </w:r>
-      </w:hyperlink>
-    </w:p>
-    <w:p>
-      <w:pPr>
-        <w:pStyle w:val="BodyText"/>
-      </w:pPr>
-      <w:r>
-        <w:t xml:space="preserve">Pyenson, N.D. (2010). Carcasses on the coastline: measuring the ecological fidelity of the cetacean stranding record in the eastern North Pacific Ocean. Paleobiology 36, 453–480.</w:t>
-      </w:r>
-    </w:p>
-    <w:p>
-      <w:pPr>
-        <w:pStyle w:val="BodyText"/>
-      </w:pPr>
-      <w:r>
-        <w:t xml:space="preserve">Ross P.S. (2000). Marine mammals as sentinels in ecological risk assessment. Hum Ecol Risk Assess. 6(1): 29–46.</w:t>
-      </w:r>
-    </w:p>
-    <w:p>
-      <w:pPr>
-        <w:pStyle w:val="BodyText"/>
-      </w:pPr>
-      <w:r>
-        <w:t xml:space="preserve">Stewart, B.S., &amp; Yochem, P.K. (1987). Entanglement of pinnipeds in synthetic debris and fishing net and line fragments at San Nicolas and San Miguel islands, California, 1978-1986. Marine Pollution Bulletin, 18, 336-339.</w:t>
+        <w:t xml:space="preserve">Pagophilus groenlandicus</w:t>
+      </w:r>
+      <w:r>
+        <w:t xml:space="preserve">) Strandings in the Northwest Atlantic. Plos One 8(7): e68779.</w:t>
+      </w:r>
+    </w:p>
+    <w:p>
+      <w:pPr>
+        <w:pStyle w:val="BodyText"/>
+      </w:pPr>
+      <w:r>
+        <w:t xml:space="preserve">Stewart, B.S., &amp; Yochem, P.K. (1987). Entanglement of pinnipeds in synthetic debris and fishing net and line fragments at San Nicolas and San Miguel islands, California, 1978-1986. Marine Pollution Bulletin 18: 336-339.</w:t>
+      </w:r>
+    </w:p>
+    <w:p>
+      <w:pPr>
+        <w:pStyle w:val="BodyText"/>
+      </w:pPr>
+      <w:r>
+        <w:t xml:space="preserve">Stroud, R.K., &amp; Roffe, T.J. (1997). Causes of death in marine mammals stranded along the Oregon coast. Journal of Wildlife Diseases 15(1): 91-97.</w:t>
       </w:r>
     </w:p>
     <w:p>
@@ -8198,14 +8684,6 @@
       </w:pPr>
       <w:r>
         <w:t xml:space="preserve">Wilkinson, D. &amp; G. Worthy. (1999). In: Conservation and Management of Marine Mammals (Twiss, J. R. and R.R. Reeves, eds.). Smithsonian Institute Press, Washington, pp. 396-411.</w:t>
-      </w:r>
-    </w:p>
-    <w:p>
-      <w:pPr>
-        <w:pStyle w:val="BodyText"/>
-      </w:pPr>
-      <w:r>
-        <w:t xml:space="preserve">Williams, R., E. Ashe, &amp; O'Hara, P.D. (2011). Marine mammals and debris in coastal waters of British Columbia, Canada. Marine Pollution Bulletin 62(6): 1303-1316.</w:t>
       </w:r>
     </w:p>
     <w:p>
@@ -8238,6 +8716,42 @@
     <w:p>
       <w:r>
         <w:separator/>
+      </w:r>
+    </w:p>
+  </w:footnote>
+  <w:footnote w:id="21">
+    <w:p>
+      <w:pPr>
+        <w:pStyle w:val="FootnoteText"/>
+      </w:pPr>
+      <w:r>
+        <w:rPr>
+          <w:rStyle w:val="FootnoteReference"/>
+        </w:rPr>
+        <w:footnoteRef/>
+      </w:r>
+      <w:r>
+        <w:t xml:space="preserve"> </w:t>
+      </w:r>
+      <w:r>
+        <w:t xml:space="preserve">See</w:t>
+      </w:r>
+      <w:r>
+        <w:t xml:space="preserve"> </w:t>
+      </w:r>
+      <w:hyperlink r:id="rId22">
+        <w:r>
+          <w:rPr>
+            <w:rStyle w:val="Hyperlink"/>
+          </w:rPr>
+          <w:t xml:space="preserve">http://www.nmfs.noaa.gov/pr/health/prescott/</w:t>
+        </w:r>
+      </w:hyperlink>
+      <w:r>
+        <w:t xml:space="preserve"> </w:t>
+      </w:r>
+      <w:r>
+        <w:t xml:space="preserve">for more information.</w:t>
       </w:r>
     </w:p>
   </w:footnote>
@@ -8431,7 +8945,7 @@
     </w:lvl>
   </w:abstractNum>
   <w:abstractNum w:abstractNumId="990">
-    <w:nsid w:val="af39f6c6"/>
+    <w:nsid w:val="afdbd393"/>
     <w:multiLevelType w:val="multilevel"/>
     <w:lvl w:ilvl="0">
       <w:numFmt w:val="bullet"/>

</xml_diff>

<commit_message>
End of April updates - final comments on manuscript.
</commit_message>
<xml_diff>
--- a/OR_WA_Strandings_draftmanuscript.docx
+++ b/OR_WA_Strandings_draftmanuscript.docx
@@ -10,7 +10,285 @@
         <w:rPr>
           <w:b/>
         </w:rPr>
-        <w:t xml:space="preserve">Title: A Spatio-Temporal Characterization of Pinniped Strandings and Human Interaction Cases along the Oregon and Washington Coasts, 1989 - 2016</w:t>
+        <w:t xml:space="preserve">A Spatio-Temporal Characterization of Pinniped Strandings and Human Interaction Cases along the Oregon and Washington Coasts, 1989 - 2016</w:t>
+      </w:r>
+    </w:p>
+    <w:p>
+      <w:pPr>
+        <w:pStyle w:val="BodyText"/>
+      </w:pPr>
+      <w:r>
+        <w:t xml:space="preserve">Amanda J. Warlick,</w:t>
+      </w:r>
+      <w:r>
+        <w:rPr>
+          <w:vertAlign w:val="superscript"/>
+        </w:rPr>
+        <w:t xml:space="preserve">1</w:t>
+      </w:r>
+      <w:r>
+        <w:t xml:space="preserve"> </w:t>
+      </w:r>
+      <w:r>
+        <w:t xml:space="preserve">Stephanie A. Norman,</w:t>
+      </w:r>
+      <w:r>
+        <w:rPr>
+          <w:vertAlign w:val="superscript"/>
+        </w:rPr>
+        <w:t xml:space="preserve">2</w:t>
+      </w:r>
+      <w:r>
+        <w:t xml:space="preserve"> </w:t>
+      </w:r>
+      <w:r>
+        <w:t xml:space="preserve">Lesanna L. Lahner,</w:t>
+      </w:r>
+      <w:r>
+        <w:rPr>
+          <w:vertAlign w:val="superscript"/>
+        </w:rPr>
+        <w:t xml:space="preserve">3</w:t>
+      </w:r>
+      <w:r>
+        <w:t xml:space="preserve"> </w:t>
+      </w:r>
+      <w:r>
+        <w:t xml:space="preserve">Jessica L. Huggins,</w:t>
+      </w:r>
+      <w:r>
+        <w:rPr>
+          <w:vertAlign w:val="superscript"/>
+        </w:rPr>
+        <w:t xml:space="preserve">4</w:t>
+      </w:r>
+      <w:r>
+        <w:t xml:space="preserve"> </w:t>
+      </w:r>
+      <w:r>
+        <w:t xml:space="preserve">Erin D'agnese,</w:t>
+      </w:r>
+      <w:r>
+        <w:rPr>
+          <w:vertAlign w:val="superscript"/>
+        </w:rPr>
+        <w:t xml:space="preserve">5</w:t>
+      </w:r>
+      <w:r>
+        <w:t xml:space="preserve"> </w:t>
+      </w:r>
+      <w:r>
+        <w:t xml:space="preserve">James M. Rice,</w:t>
+      </w:r>
+      <w:r>
+        <w:rPr>
+          <w:vertAlign w:val="superscript"/>
+        </w:rPr>
+        <w:t xml:space="preserve">6</w:t>
+      </w:r>
+      <w:r>
+        <w:t xml:space="preserve"> </w:t>
+      </w:r>
+      <w:r>
+        <w:t xml:space="preserve">Jennifer Oleson,</w:t>
+      </w:r>
+      <w:r>
+        <w:rPr>
+          <w:vertAlign w:val="superscript"/>
+        </w:rPr>
+        <w:t xml:space="preserve">7</w:t>
+      </w:r>
+      <w:r>
+        <w:t xml:space="preserve"> </w:t>
+      </w:r>
+      <w:r>
+        <w:t xml:space="preserve">Joseph K. Gaydos,</w:t>
+      </w:r>
+      <w:r>
+        <w:rPr>
+          <w:vertAlign w:val="superscript"/>
+        </w:rPr>
+        <w:t xml:space="preserve">8</w:t>
+      </w:r>
+      <w:r>
+        <w:t xml:space="preserve"> </w:t>
+      </w:r>
+      <w:r>
+        <w:t xml:space="preserve">Victoria Souze</w:t>
+      </w:r>
+      <w:r>
+        <w:rPr>
+          <w:vertAlign w:val="superscript"/>
+        </w:rPr>
+        <w:t xml:space="preserve">9</w:t>
+      </w:r>
+      <w:r>
+        <w:t xml:space="preserve">, Alysha Elsby</w:t>
+      </w:r>
+      <w:r>
+        <w:rPr>
+          <w:vertAlign w:val="superscript"/>
+        </w:rPr>
+        <w:t xml:space="preserve">9</w:t>
+      </w:r>
+      <w:r>
+        <w:t xml:space="preserve">, Deborah A. Duffield,</w:t>
+      </w:r>
+      <w:r>
+        <w:rPr>
+          <w:vertAlign w:val="superscript"/>
+        </w:rPr>
+        <w:t xml:space="preserve">10</w:t>
+      </w:r>
+      <w:r>
+        <w:t xml:space="preserve"> </w:t>
+      </w:r>
+      <w:r>
+        <w:t xml:space="preserve">Dyanna M. Lambourn</w:t>
+      </w:r>
+      <w:r>
+        <w:rPr>
+          <w:vertAlign w:val="superscript"/>
+        </w:rPr>
+        <w:t xml:space="preserve">11</w:t>
+      </w:r>
+      <w:r>
+        <w:t xml:space="preserve">, and John Calambokidis</w:t>
+      </w:r>
+      <w:r>
+        <w:rPr>
+          <w:vertAlign w:val="superscript"/>
+        </w:rPr>
+        <w:t xml:space="preserve">4</w:t>
+      </w:r>
+    </w:p>
+    <w:p>
+      <w:pPr>
+        <w:pStyle w:val="BodyText"/>
+      </w:pPr>
+      <w:r>
+        <w:rPr>
+          <w:i/>
+        </w:rPr>
+        <w:t xml:space="preserve">1. ECS Federal, LLC, 6520 24th Ave NE, Seattle, WA 98115, USA E-mail:</w:t>
+      </w:r>
+      <w:r>
+        <w:rPr>
+          <w:i/>
+        </w:rPr>
+        <w:t xml:space="preserve"> </w:t>
+      </w:r>
+      <w:hyperlink r:id="rId21">
+        <w:r>
+          <w:rPr>
+            <w:rStyle w:val="Hyperlink"/>
+            <w:i/>
+          </w:rPr>
+          <w:t xml:space="preserve">amandajwarlick@gmail.com</w:t>
+        </w:r>
+      </w:hyperlink>
+      <w:r>
+        <w:br w:type="textWrapping"/>
+      </w:r>
+      <w:r>
+        <w:rPr>
+          <w:i/>
+        </w:rPr>
+        <w:t xml:space="preserve">2. Marine-Med: Marine Research, Epidemiology, and Veterinary Medicine, 24255 15th Place SE, Bothell, WA 98021 USA</w:t>
+      </w:r>
+      <w:r>
+        <w:br w:type="textWrapping"/>
+      </w:r>
+      <w:r>
+        <w:rPr>
+          <w:i/>
+        </w:rPr>
+        <w:t xml:space="preserve">3. SR</w:t>
+      </w:r>
+      <w:r>
+        <w:rPr>
+          <w:vertAlign w:val="superscript"/>
+          <w:i/>
+        </w:rPr>
+        <w:t xml:space="preserve">3</w:t>
+      </w:r>
+      <w:r>
+        <w:rPr>
+          <w:i/>
+        </w:rPr>
+        <w:t xml:space="preserve">: Sealife Response, Rehab, and Research, P.O. Box 1404 Mukilteo, WA 98275, USA</w:t>
+      </w:r>
+      <w:r>
+        <w:br w:type="textWrapping"/>
+      </w:r>
+      <w:r>
+        <w:rPr>
+          <w:i/>
+        </w:rPr>
+        <w:t xml:space="preserve">4. Cascadia Research Collective, 218 1/2 W 4th Ave, Olympia, Washington 98501, USA</w:t>
+      </w:r>
+      <w:r>
+        <w:br w:type="textWrapping"/>
+      </w:r>
+      <w:r>
+        <w:rPr>
+          <w:i/>
+        </w:rPr>
+        <w:t xml:space="preserve">5. University of California, Davis, California USA</w:t>
+      </w:r>
+      <w:r>
+        <w:br w:type="textWrapping"/>
+      </w:r>
+      <w:r>
+        <w:rPr>
+          <w:i/>
+        </w:rPr>
+        <w:t xml:space="preserve">6. Marine Mammal Institute, Oregon State University, 2030 SE Marine Science Drive, Newport, Oregon 97365, USA</w:t>
+      </w:r>
+      <w:r>
+        <w:br w:type="textWrapping"/>
+      </w:r>
+      <w:r>
+        <w:rPr>
+          <w:i/>
+        </w:rPr>
+        <w:t xml:space="preserve">7. The Whale Museum, PO Box 945, Friday Harbor, WA 98250, USA</w:t>
+      </w:r>
+      <w:r>
+        <w:br w:type="textWrapping"/>
+      </w:r>
+      <w:r>
+        <w:rPr>
+          <w:i/>
+        </w:rPr>
+        <w:t xml:space="preserve">8. University of California Davis, UC Davis Wildlife Health Center–Orcas Island Office, 942 Deer Harbor Road, Eastsound, Washington 98245, USA</w:t>
+      </w:r>
+      <w:r>
+        <w:br w:type="textWrapping"/>
+      </w:r>
+      <w:r>
+        <w:rPr>
+          <w:i/>
+        </w:rPr>
+        <w:t xml:space="preserve">9. Whatcom Marine Mammal Stranding Network, Washington USA</w:t>
+      </w:r>
+      <w:r>
+        <w:br w:type="textWrapping"/>
+      </w:r>
+      <w:r>
+        <w:rPr>
+          <w:i/>
+        </w:rPr>
+        <w:t xml:space="preserve">9. Biology Department, Portland State University, P.O. Box 751, Portland, Oregon 97207, USA</w:t>
+      </w:r>
+      <w:r>
+        <w:br w:type="textWrapping"/>
+      </w:r>
+      <w:r>
+        <w:rPr>
+          <w:i/>
+        </w:rPr>
+        <w:t xml:space="preserve">10. Washington Department of Fish and Wildlife, Marine Mammal Investigations, 7801 Phillips Rd, Lakewood, Washington, USA</w:t>
       </w:r>
     </w:p>
     <w:p>
@@ -29,7 +307,7 @@
         <w:pStyle w:val="BodyText"/>
       </w:pPr>
       <w:r>
-        <w:t xml:space="preserve">Marine mammal strandings can be used as a proxy to assess pinniped health and the impacts of anthropogenic activities in the local marine environment. Stranding data from Washington and Oregon between 1989-2016 were used to examine regional and temporal patterns in strandings and human interaction cases across age and sex for six species. Over the study period, 14,939 pinnipeds were reported stranded along the coasts of Washington and Oregon, 11% of which were documented as human interaction cases. Gunshot wounds and fisheries entanglements constituted the majority of human interaction cases (37% and 21%, respectively), though the prevalence of these cases varies across species. Total strandings and the number and prevalence of reported human interaction cases increased over time in certain regions. The spatial distribution of strandings is highly dependent on species, with a higher proportion of California sea lions (</w:t>
+        <w:t xml:space="preserve">Marine mammal strandings can be used as a proxy to assess pinniped health and the impacts of anthropogenic activities in the local marine environment. Stranding data from Washington and Oregon between 1989-2016 were used to examine regional and temporal patterns in strandings and human interaction cases across age and sex for six species. Over the study period, 14,939 pinnipeds were reported stranded along the coasts of Washington and Oregon, 11% of which were documented as human interaction cases. Gunshot wounds and fisheries entanglements constituted the majority of human interaction cases (37% and 21%, respectively), though the prevalence of these cases varied across species. Total strandings and the number and prevalence of reported human interaction cases increased over time in certain regions. The spatial distribution of strandings is highly dependent on species, with a higher proportion of California sea lions (</w:t>
       </w:r>
       <w:r>
         <w:rPr>
@@ -65,7 +343,7 @@
         <w:t xml:space="preserve">Phoca vitulina</w:t>
       </w:r>
       <w:r>
-        <w:t xml:space="preserve">). Though patterns varied across species, seasons, and regions, pups (28% of total strandings) and adults (23%) stranded in higher numbers than yearlings and subadults. Males constituted 34% of total cases, though the proportion of human interaction cases was similar for both sexes. Stranding hotspots are different across species and types of human interactions, likely due to the differential distribution of species and human activities along the coast. Despite the challenges and uncertainties inherent in using stranding data as an indicator of pinniped health and anthropogenic impacts, modeling spatio-temporal patterns will be useful for stranding response practitioners and natural resource managers in evaluating the scope and magnitude of threats to pinniped populations.</w:t>
+        <w:t xml:space="preserve">). Though patterns varied across species, seasons, and regions, pups (28% of total strandings) and adults (23%) stranded in higher numbers than yearlings and subadults. Males constituted 34% of total cases, though the proportion of human interaction cases was similar for both sexes. Stranding hotspots were different across species and types of human interactions, likely due to the differential distribution of species and human activities along the coast. Despite the challenges and uncertainties inherent in using stranding data as an indicator of pinniped health and anthropogenic impacts, modeling spatio-temporal patterns will be useful for stranding response practitioners and natural resource managers in evaluating the scope and magnitude of threats to pinniped populations.</w:t>
       </w:r>
     </w:p>
     <w:p>
@@ -81,14 +359,6 @@
         <w:pStyle w:val="BodyText"/>
       </w:pPr>
       <w:r>
-        <w:t xml:space="preserve">to-dos: format tables, change tilda N</w:t>
-      </w:r>
-    </w:p>
-    <w:p>
-      <w:pPr>
-        <w:pStyle w:val="BodyText"/>
-      </w:pPr>
-      <w:r>
         <w:rPr>
           <w:b/>
         </w:rPr>
@@ -100,7 +370,7 @@
         <w:pStyle w:val="BodyText"/>
       </w:pPr>
       <w:r>
-        <w:t xml:space="preserve">Pinnipeds are subject to a wide range of natural and human-related causes of illness or injury, and studying the spatio-temporal patterns of pinniped strandings can provide insight into the dynamic and interconnected factors influencing the health of populations vulnerable to human activities. Pinnipeds have often been considered sentinels of ocean health (Aguirre &amp; Tabor, 2004; Bossart, 2006; Ross, 2006; Moore, 2008; Bossart, 2011), as they are top predators living at the land-sea interface and strand onshore, exhibiting direct evidence of the threats they encounter in their environment. However, factors influencing where and when an animal strands are diverse, numerous, and interdependent, including ocean conditions, prey availability, susceptibility to disease, and changes in abundance, pupping season, or species range (Woodhouse, 1991; Brabyn &amp; McLean, 1992; Wilkinson &amp; Worthy, 1999; Norman et al., 2004; Pyenson, 2010; Osinga et al., 2012; Berini et al., 2015; Johnston et al., 2015). Stranding records can therefore provide insight into the life history and biology of the animals and how their environment is changing due to natural fluctuations and human-related activities.</w:t>
+        <w:t xml:space="preserve">Pinnipeds are subject to a wide range of natural and human-related causes of illness or injury, and studying the spatio-temporal patterns of pinniped strandings can provide insight into the dynamic and interconnected factors influencing the health of populations vulnerable to human activities. Pinnipeds are often considered sentinels of ocean health (Aguirre &amp; Tabor, 2004; Bossart, 2006; Ross, 2006; Moore, 2008; Bossart, 2011), as they are top predators living at the land-sea interface and strand onshore, exhibiting direct evidence of the threats they encounter in their environment. However, factors influencing where and when an animal strands are diverse, numerous, and interdependent, including ocean conditions, prey availability, susceptibility to disease, and changes in abundance, pupping season, or species range (Woodhouse, 1991; Brabyn &amp; McLean, 1992; Wilkinson &amp; Worthy, 1999; Norman et al., 2004; Pyenson, 2010; Osinga et al., 2012; Berini et al., 2015; Johnston et al., 2015). Stranding records can therefore provide insight into marine mammal life history, biology, and changes in their environment due to natural fluctuations and human-related activities.</w:t>
       </w:r>
     </w:p>
     <w:p>
@@ -143,23 +413,23 @@
         <w:pStyle w:val="BodyText"/>
       </w:pPr>
       <w:r>
-        <w:t xml:space="preserve">On the West Coast, researchers have extensively studied stranding trends in California sea lions, northern elephant seals, and harbor seals in central California and generally found that strandings and documented human interaction cases have increased over time, that males and pups strand in greatest numbers, and that strandings have been elevated during El Nino events (Stewart &amp; Yochem, 1987; Goldstein et al., 1999; Greig et al., 2005; Melin et al., 2000, 2008, 2010; Moore et al., 2009; Keledjian &amp; Mesnick, 2013). In the Pacific Northwest, researchers have used stranding data to identify mortality rates and causes, primarily for harbor seals (Stroud &amp; Roffe, 1979; Huggins et al., 2013; Lambourn et al., 2013). Norman et al. (2004) identified cetacean stranding hotspots in the Pacific Northwest and attributed the observed summer peak in reported strandings to the seasonal rise in beach attendance and a greater cetacean presence in the area due to seasonal inshore upwelling. Patterns in harbor porpoise and orca strandings have been used to examine long-term mortality trends and highlight the importance of consistent stranding response effort and data collection protocols in the region (Barbieri et al., 2013; Huggins et al., 2015a). However, few spatio-temporal analyses have been conducted on long-term stranding patterns for pinnipeds.</w:t>
-      </w:r>
-    </w:p>
-    <w:p>
-      <w:pPr>
-        <w:pStyle w:val="BodyText"/>
-      </w:pPr>
-      <w:r>
-        <w:t xml:space="preserve">The quantity and consistency of information contained within stranding records can vary over time and across regions, particularly in an area such as the Pacific Northwest that is characterized by diverse topography and sometimes remote beaches covered by a large number of response networks. In this region, identifying and responding to strandings relies heavily on reports from the public, which can vary by region due to the degree of residential development, public awareness, and community interest (Huggins et al., 2015b). This illustrates the importance of acknowledging and contextualizing the uncertainty and variability inherent in stranding data when using it as a window into the health, status, or threats facing pinniped populations. However, despite these caveats, stranding records are often the best and only available data.</w:t>
-      </w:r>
-    </w:p>
-    <w:p>
-      <w:pPr>
-        <w:pStyle w:val="BodyText"/>
-      </w:pPr>
-      <w:r>
-        <w:t xml:space="preserve">We used data from stranding response networks to characterize spatio-temporal trends in age, sex, species, and human interaction cases in Oregon and Washington over a longer time period than has been assessed to date. We hypothesized that the number of reported strandings and human interaction cases will have risen over the study period due to a combination of growing populations, range expansion, and the enhanced stranding response capacity that occurred in the mid-2000s. We also expect that strandings for different species will not be uniformly distributed along the coast, with hotspots for human interaction cases likely occurring in areas with more human activities. This study provides an initial investigation into the complexities of co-occurring human and pinniped uses of a diverse and changing coastal landscape, which is particularly relevant given recent and possible future anomalous ocean conditions in the area (National Oceanic and Atmospheric Administration [NOAA], 2016). Analyses of stranding data are critical to natural resource managers tasked with assessing and monitoring pinniped populations and are additionally useful to ensure that stranding network practitioners have the necessary resources to study, collect, and evaluate stranded marine animals.</w:t>
+        <w:t xml:space="preserve">On the U.S. West Coast, researchers have extensively studied stranding trends in California sea lions, northern elephant seals, and harbor seals in central California and generally found that strandings and documented human interaction cases have increased over time, that males and pups strand in greatest numbers, and that strandings have been elevated during El Niño events (Stewart &amp; Yochem, 1987; Goldstein et al., 1999; Greig et al., 2005; Melin et al., 2000, 2008, 2010; Moore et al., 2009; Keledjian &amp; Mesnick, 2013). In the Pacific Northwest, researchers have used stranding data to identify mortality rates and causes, primarily for harbor seals (Stroud &amp; Roffe, 1979; Huggins et al., 2013; Lambourn et al., 2013). Norman et al. (2004) identified cetacean stranding hotspots in the Pacific Northwest and attributed the observed summer peak in reported strandings to the seasonal rise in beach attendance and a greater cetacean presence in the area due to seasonal inshore upwelling. Patterns in harbor porpoise and killer whale strandings have been used to examine long-term mortality trends and highlight the importance of consistent stranding response effort and data collection protocols in the region (Barbieri et al., 2013; Huggins et al., 2015a). However, few spatio-temporal analyses have been conducted on long-term stranding patterns for pinnipeds.</w:t>
+      </w:r>
+    </w:p>
+    <w:p>
+      <w:pPr>
+        <w:pStyle w:val="BodyText"/>
+      </w:pPr>
+      <w:r>
+        <w:t xml:space="preserve">The quantity and consistency of information contained within stranding records can vary over time and across regions, particularly in an area such as the Pacific Northwest that is characterized by diverse topography (including remote beaches) and a large number of response groups. In this region, stranding response effort relies heavily on reports from the public, which can vary by region due to the degree of residential development, public awareness, and community interest (Huggins et al., 2015b). This illustrates the importance of acknowledging and contextualizing the uncertainty and variability inherent in stranding data when using it as a window into the health, status, or threats facing pinniped populations. Despite these caveats, however, stranding records are often the best and only available data.</w:t>
+      </w:r>
+    </w:p>
+    <w:p>
+      <w:pPr>
+        <w:pStyle w:val="BodyText"/>
+      </w:pPr>
+      <w:r>
+        <w:t xml:space="preserve">We used data from stranding response networks to characterize spatio-temporal trends in age, sex, species, and human interaction cases in Oregon and Washington over a longer time period than has been assessed to date. We hypothesized that the number of reported strandings and human interaction cases will have risen over the study period due to a combination of growing populations, range expansion, and the enhanced stranding response capacity that occurred in the mid-2000s. We also expected that strandings for different species would not be uniformly distributed along the coast, with hotspots for human interaction cases likely occurring in areas with higher levels of human activity. This study provides an initial investigation into the complexities of co-occurring human and pinniped uses of a diverse and changing coastal landscape, which is particularly relevant given recent and possible future anomalous ocean conditions in the area (National Oceanic and Atmospheric Administration [NOAA], 2016). Analyses of stranding data are critical to natural resource managers tasked with assessing and monitoring pinniped populations and are additionally useful to ensure that stranding network practitioners have the necessary resources to study, collect, and evaluate stranded marine animals.</w:t>
       </w:r>
     </w:p>
     <w:p>
@@ -202,7 +472,7 @@
         <w:pStyle w:val="BodyText"/>
       </w:pPr>
       <w:r>
-        <w:t xml:space="preserve">Harbor seals are the most abundant and widely distributed pinniped in Washington State waters and are found all along the West coast of the United States (Jeffries et al., 2000). Harbor seals are separated into five stocks: California, Oregon/Washington Coast, and newly delineated inland stocks of Southern Puget Sound, Washington Northern Inland Waters, and Hood Canal (Huber et al., 2012; Carretta et al., 2016). The Oregon/Washington Coast and inland stocks are presumed to have stabilized and reached carrying capacity (Jeffries et al., 2003). Based on a survey conducted in 1999, the coastal stock is estimated to be the largest (over 24,700 individuals in 1999), followed by the Northern Inland Waters stock (11,036 individuals), with much smaller estimates for the Hood Canal (1,088 individuals) and Southern Puget Sound (1,568 individuals) stocks (Carretta et al., 2016). Harbor seals exhibit high haul-out fidelity and choose sites depending on time of day, tides, season, or food availability (Thomas et al., 2011; London et al., 2012). The timing of peak pupping varies for different areas, ranging from mid-April in the Columbia River, mid-May along the Oregon coast, and late summer and early fall throughout Puget Sound (Jeffries et al., 2000).</w:t>
+        <w:t xml:space="preserve">Harbor seals are the most abundant and widely distributed pinniped in Washington State waters and are found along the entire West Coast of the United States (Jeffries et al., 2000). Harbor seals are separated into five stocks: California, Oregon/Washington Coast, and newly delineated inland stocks of Southern Puget Sound, Washington Northern Inland Waters, and Hood Canal (Huber et al., 2012; Carretta et al., 2016). The Oregon/Washington Coast and inland stocks are presumed to have stabilized and reached carrying capacity (Jeffries et al., 2003). Based on a survey conducted in 1999, the coastal stock is estimated to be the largest (over 24,700 individuals in 1999), followed by the Northern Inland Waters stock (11,036 individuals), with much smaller estimates for the Hood Canal (1,088 individuals) and Southern Puget Sound (1,568 individuals) stocks (Carretta et al., 2016). Harbor seals exhibit high haul-out fidelity and choose sites depending on time of day, tides, season, or food availability (Thomas et al., 2011; London et al., 2012). The timing of peak pupping varies for different areas, ranging from mid-April in the Columbia River, mid-May along the Oregon coast, and late summer and early fall throughout Puget Sound (Jeffries et al., 2000).</w:t>
       </w:r>
     </w:p>
     <w:p>
@@ -270,7 +540,7 @@
         <w:t xml:space="preserve">Callorhinus ursinus</w:t>
       </w:r>
       <w:r>
-        <w:t xml:space="preserve">) range from southern California far into the North Pacific, with two recognized stocks: California and Eastern Pacific (Carretta et al., 2016). Primary rookeries are located on the Pribilof and Bogoslof Islands in the Bering Sea, and to a lesser extent islands off southern California (the latter comprising just 1% of the population during the summer breeding season) (Gelatt et al., 2015). Individuals may also haul out along the coast in the Pacific Northwest or British Columbia outside of the breeding season. Adults are onshore throughout the summer breeding season and then remain at sea for seven to eight months, with adult females and pups from both stocks migrating to foraging areas off the West Coast (Lea et al., 2009; Orr et al., 2012). Population growth and demographics of the California stock are changing due to the co-occurrence of emigration and El Nino events.</w:t>
+        <w:t xml:space="preserve">) range from southern California far into the North Pacific, with two recognized stocks: California and Eastern Pacific (Carretta et al., 2016). Primary rookeries are located on the Pribilof and Bogoslof Islands in the Bering Sea, and to a lesser extent islands off southern California (the latter comprising just 1% of the population during the summer breeding season) (Gelatt et al., 2015). Individuals may also haul out along the coast in the Pacific Northwest or British Columbia outside of the breeding season. Adults are onshore throughout the summer breeding season and then remain at sea for seven to eight months, with adult females and pups from both stocks migrating to foraging areas off the West Coast (Lea et al., 2009; Orr et al., 2012). Population growth and demographics of the California stock are changing due to the co-occurrence of emigration and El Niño events.</w:t>
       </w:r>
     </w:p>
     <w:p>
@@ -287,7 +557,7 @@
         <w:t xml:space="preserve">Arctocephalus townsendi</w:t>
       </w:r>
       <w:r>
-        <w:t xml:space="preserve">) were nearly extirpated in the late 1800s, with the remaining population centered around islands off the coast of Baja California, Mexico. The population is listed as Threatened under the ESA but has been rebuilding, increasing by 13-21% each year (Esperon-Rodriguez &amp; Gallo-Reynoso, 2012). Individuals have been sighted in the Channel Islands and strandings have occurred as far north as Oregon and Washington, suggesting recolonization and expansion of their historic range (Hanni et al., 1997; Lambourn et al., 2015). Similar to other otariids, pupping occurs in early summer, and then females remain close to the rookeries, making brief foraging trips for approximately eight months until pups are weaned (Figueroa-Carranza, 1994).</w:t>
+        <w:t xml:space="preserve">) were nearly extirpated in the late 1800s, with the remaining population centered around islands off the coast of Baja California, Mexico. The population is listed as Threatened under the ESA but has been rebuilding, increasing by 13-21% each year (Esperon-Rodriguez &amp; Gallo-Reynoso, 2012). Individuals have been sighted in the Channel Islands and strandings have occurred as far north as Oregon and Washington, suggesting recolonization and expansion of their historic range (Hanni et al., 1997; Lambourn et al., 2015). Similar to other otariids, pupping occurs in early summer with females remaining close to the rookeries and making brief foraging trips for approximately eight months until pups are weaned (Figueroa-Carranza, 1994).</w:t>
       </w:r>
     </w:p>
     <w:p>
@@ -317,7 +587,7 @@
         <w:pStyle w:val="BodyText"/>
       </w:pPr>
       <w:r>
-        <w:t xml:space="preserve">Data for this analysis were drawn from the NOAA National Marine Fisheries Service national stranding database (accessed February 2017) that contains standardized "Level A" information submitted by stranding responders, including a field ID number, observation date, stranding location, latitude and longitude coordinates, age, sex, species, stranding condition (live or dead), and other observational comments including visible evidence of injury, illness, or human interaction. A pinniped is defined as being stranded when it is either dead or still alive on the beach but in need of medical attention or unable to return to the water on its own (Marine Mammal Protection Act of 1972). In the Pacific Northwest, animals also get reported by the public when they are simply resting or molting, and responders often must monitor the situation (particularly if in a populated area) and document the case in the stranding database. Therefore, reported strandings for some species in some areas (particularly for elephant seals and harbor seal pups in inland Washington waters) may over-represent the true number of stranded animals that are sick or injured. We have not excluded these in this analysis because cases are inconsistently documented across networks and are therefore difficult to systematically extract from such a large sample size, and, they do represent the true number of cases that require time and resources from response networks.</w:t>
+        <w:t xml:space="preserve">Data for this analysis were drawn from the NOAA National Marine Fisheries Service national stranding database (accessed February 2017) that contains standardized "Level A" information submitted by stranding responders, including a field ID number, observation date, stranding location, latitude and longitude coordinates, age, sex, species, stranding condition (live or dead), and other observational comments including visible evidence of injury, illness, or human interaction. A pinniped is defined as being stranded when it is either dead or still alive on the beach but in need of medical attention or unable to return to the water on its own (Marine Mammal Protection Act of 1972). Animals are also reported by the public when they are simply resting or molting, and responders frequently monitor these situations (particularly if the animal is located in a populated area) and document the case in the stranding database. Therefore, reported strandings for some species in some areas (particularly for elephant seals and harbor seal pups in inland Washington waters) may over-represent the true number of stranded animals that are sick or injured. We have not excluded these in this analysis because such cases are inconsistently documented across networks and are therefore difficult to systematically extract from such a large sample size. Furthermore, they do represent the true number of cases that require time and resources from response networks.</w:t>
       </w:r>
     </w:p>
     <w:p>
@@ -371,7 +641,7 @@
         <w:t xml:space="preserve">e.g.</w:t>
       </w:r>
       <w:r>
-        <w:t xml:space="preserve">, number of fisheries entanglements divided by total human interaction cases) to examine which type(s) of anthropogenic activity may have a greater effect on a given age, sex, or species). It is important to note, however, that stranding response networks with the capacity to conduct detailed necropsies on a higher percentage of stranded individuals will likely report a higher incidence of positive HI findings, while those that conduct fewer or less detailed necropsies may report a higher incidence of CBD findings. Therefore, results examining the spatial differences in the prevalence of HI cases must be interpreted within this context, though we expect that these network differences average out and therefore still yield useful information at a broader regional level.</w:t>
+        <w:t xml:space="preserve">, number of fisheries entanglements divided by total human interaction cases) to examine which type(s) of anthropogenic activity may have a greater effect on a given age, sex, or species). It is important to note, however, that stranding response networks with the capacity to conduct detailed necropsies on a higher percentage of stranded individuals will likely report a higher incidence of positive HI findings, while those that conduct fewer or less detailed necropsies may report a higher incidence of CBD findings. Therefore, results examining the spatial differences in the prevalence of HI cases must be interpreted within this context, though we expect useful information at a broader regional level despite network differences.</w:t>
       </w:r>
     </w:p>
     <w:p>
@@ -388,7 +658,7 @@
         <w:br w:type="textWrapping"/>
       </w:r>
       <w:r>
-        <w:t xml:space="preserve">Age class, sex, and species - To determine whether the number of strandings were significantly different across categorical variables such as age class, sex, species, or location, we conducted pairwise Kruskal-Wallis Nemenyi tests (posthoc.kruskal.nemenyi.test function in the PMCMR R package) with age class, sex, and species as independent variables and the number of stranding cases as the dependent variable. Summary statistics were examined both at the regional level (</w:t>
+        <w:t xml:space="preserve">Age class, sex, and species - To determine whether the number of strandings were significantly different across categorical variables such as age class, sex, species, or location, we conducted pairwise Kruskal-Wallis Nemenyi tests (posthoc.kruskal.nemenyi.test function in the PMCMR R package) with age class, sex, and species as independent variables and the number of stranding cases as the dependent variable. The classification of “yearling” has changed over time, and results must therefore be interpreted with this inconsistency in mind. Summary statistics were examined both at the regional level (</w:t>
       </w:r>
       <w:r>
         <w:rPr>
@@ -465,7 +735,7 @@
         <w:t xml:space="preserve"> </w:t>
       </w:r>
       <w:r>
-        <w:t xml:space="preserve">being equivalent to a 5.1% increase per year). Time series figures were fit with a loess regression line ("locally weighted regression", Cleveland &amp; Devlin, 1988) to allow for a dynamic, changing, and unknown relationship between explantory and response variables over time, which could arise from changes in stranding network capacity and reporting effort over the study period, among other things. Annual timeseries trends were also explored using Chow's breakpoint test (strucchange package in R) to determine whether interannual changes in stranding numbers reflect known changes in stranding network capacity, effort, and funding over time. To examine changes in the prevalence of HI cases, we used a binomial logistic GLM regression with the logit link function, resulting in untransformed regression coefficients.</w:t>
+        <w:t xml:space="preserve">being equivalent to a 5.1% increase per year). Time series figures were fit with a loess regression line ("locally weighted regression", Cleveland &amp; Devlin, 1988) to allow for a dynamic, changing, and unknown relationship between explanatory and response variables over time, which could arise from changes in stranding network capacity and reporting effort over the study period, among other things. Annual timeseries trends were also explored using Chow's breakpoint test (strucchange package in R) to determine whether interannual changes in stranding numbers reflect known changes in stranding network capacity, effort, and funding over time. To examine changes in the prevalence of HI cases, we used a binomial logistic GLM regression with the logit link function, resulting in untransformed regression coefficients.</w:t>
       </w:r>
     </w:p>
     <w:p>
@@ -504,7 +774,7 @@
         <w:rPr>
           <w:rStyle w:val="FootnoteReference"/>
         </w:rPr>
-        <w:footnoteReference w:id="21"/>
+        <w:footnoteReference w:id="22"/>
       </w:r>
       <w:r>
         <w:t xml:space="preserve">, which could in part account for a rise in reported strandings. Not all historical records prior to the implementation of this grant program have been digitized, and may therefore be excluded from this analysis. One of the challenges of using data from this compilation of stranding reports is that beach coverage, response capacity, and even data-reporting protocols vary between network members and over time. Thus, any apparent patterns must be interpreted in the context of those challenges. However, when combined, these data illustrate what is known and what remains uncertain about strandings throughout the region.</w:t>
@@ -645,7 +915,22 @@
         <w:t xml:space="preserve"> </w:t>
       </w:r>
       <w:r>
-        <w:t xml:space="preserve">= 119.3, p &lt; 0.001) and age class (</w:t>
+        <w:t xml:space="preserve">= 119.3,</w:t>
+      </w:r>
+      <w:r>
+        <w:t xml:space="preserve"> </w:t>
+      </w:r>
+      <w:r>
+        <w:rPr>
+          <w:i/>
+        </w:rPr>
+        <w:t xml:space="preserve">p</w:t>
+      </w:r>
+      <w:r>
+        <w:t xml:space="preserve"> </w:t>
+      </w:r>
+      <w:r>
+        <w:t xml:space="preserve">&lt; 0.001) and age class (</w:t>
       </w:r>
       <w:r>
         <w:rPr>
@@ -663,15 +948,30 @@
         <w:t xml:space="preserve"> </w:t>
       </w:r>
       <w:r>
-        <w:t xml:space="preserve">= 232.6, p &lt; 0.001), but remained relatively consistent throughout the study period. From 1989-2016, 34% of all stranding cases were male, 17% female, and 49% unidentified (Table 1). Across all strandings, the majority were pups (28%) and adults (23%), with significantly fewer yearlings (7%) and subadults (6%), and the remainder unidentified (Table 1). Pairwise comparisons showed that annual strandings for pups and adults were significantly higher than yearlings and subadults.</w:t>
-      </w:r>
-    </w:p>
-    <w:p>
-      <w:pPr>
-        <w:pStyle w:val="BodyText"/>
-      </w:pPr>
-      <w:r>
-        <w:t xml:space="preserve">Additionally, the sex composition of strandings varies depending on age class and species, with the proportion of females ranging from 12% for subadults to 26% for pups and the proportion of males ranging from 27% of pups to 60% of adults. For California sea lions, most identified strandings (those assigned a species or age class designation) were male, while the sex composition was more equal for the other species (Table 2). For California sea lions and Steller sea lions, more than half of identified strandings were adults, while the majority for the other four species were pups and yearlings (92% for Guadalupe fur seals) (Table 2).</w:t>
+        <w:t xml:space="preserve">= 232.6,</w:t>
+      </w:r>
+      <w:r>
+        <w:t xml:space="preserve"> </w:t>
+      </w:r>
+      <w:r>
+        <w:rPr>
+          <w:i/>
+        </w:rPr>
+        <w:t xml:space="preserve">p</w:t>
+      </w:r>
+      <w:r>
+        <w:t xml:space="preserve"> </w:t>
+      </w:r>
+      <w:r>
+        <w:t xml:space="preserve">&lt; 0.001), but remained relatively consistent throughout the study period. From 1989-2016, 34% of all stranding cases were male, 17% female, and 49% unidentified (Table 1). Across all strandings, the majority were pups (28%) and adults (23%), with significantly fewer yearlings (7%) and subadults (6%), and the remainder unidentified (Table 1). Pairwise comparisons showed that annual strandings for pups and adults were significantly higher than yearlings and subadults.</w:t>
+      </w:r>
+    </w:p>
+    <w:p>
+      <w:pPr>
+        <w:pStyle w:val="BodyText"/>
+      </w:pPr>
+      <w:r>
+        <w:t xml:space="preserve">Additionally, the sex composition of strandings varies depending on age class and species, with the proportion of females ranging from 12% for subadults to 26% for pups and the proportion of males ranging from 27% of pups to 60% of adults. For California sea lions, 77% were male, while the sex composition was more equal for the other species (Table 2). For California sea lions and Steller sea lions, more than half of identified strandings were adults, while the majority for the other four species were pups and yearlings (92% for Guadalupe fur seals) (Table 2).</w:t>
       </w:r>
     </w:p>
     <w:p>
@@ -712,7 +1012,82 @@
         <w:t xml:space="preserve"> </w:t>
       </w:r>
       <w:r>
-        <w:t xml:space="preserve">= 119.2, p &lt; 0.001), but the proportions are similar for both sexes (~ 16%; Table 1). The prevalence of fisheries interactions and boat injuries is similar between males and females, though gunshot wounds are more prevalent for males (Table 1). For specific age classes, the number of HI cases is significantly higher than average in pups (t = 2.9, p &lt; 0.01) and adults (t = 5.9, p &lt; 0.001) and lower in yearlings (t = -3.7, p &lt; 0.001) and subadults (t = -2.8, p &lt; 0.01) (Table 1). Fisheries interactions are the most common type of HI case for yearlings (39% of all yearling HI cases) and significantly less for pups and adults (18%). Gunshot wounds, however, are most prevalent in adults (58% of adult HI cases) and subadults (51%) and less so for pups (4%). Boat collisions comprise a small proportion (5-7%) of HI cases for all age classes (Table 1).</w:t>
+        <w:t xml:space="preserve">= 119.2,</w:t>
+      </w:r>
+      <w:r>
+        <w:t xml:space="preserve"> </w:t>
+      </w:r>
+      <w:r>
+        <w:rPr>
+          <w:i/>
+        </w:rPr>
+        <w:t xml:space="preserve">p</w:t>
+      </w:r>
+      <w:r>
+        <w:t xml:space="preserve"> </w:t>
+      </w:r>
+      <w:r>
+        <w:t xml:space="preserve">&lt; 0.001), but the proportions are similar for both sexes (~ 16%; Table 1). The prevalence of fisheries interactions and boat injuries is similar between males and females, though gunshot wounds are more prevalent for males (Table 1). For specific age classes, the number of HI cases is significantly higher than average in pups (t = 2.9,</w:t>
+      </w:r>
+      <w:r>
+        <w:t xml:space="preserve"> </w:t>
+      </w:r>
+      <w:r>
+        <w:rPr>
+          <w:i/>
+        </w:rPr>
+        <w:t xml:space="preserve">p</w:t>
+      </w:r>
+      <w:r>
+        <w:t xml:space="preserve"> </w:t>
+      </w:r>
+      <w:r>
+        <w:t xml:space="preserve">&lt; 0.01) and adults (t = 5.9,</w:t>
+      </w:r>
+      <w:r>
+        <w:t xml:space="preserve"> </w:t>
+      </w:r>
+      <w:r>
+        <w:rPr>
+          <w:i/>
+        </w:rPr>
+        <w:t xml:space="preserve">p</w:t>
+      </w:r>
+      <w:r>
+        <w:t xml:space="preserve"> </w:t>
+      </w:r>
+      <w:r>
+        <w:t xml:space="preserve">&lt; 0.001) and lower in yearlings (t = -3.7,</w:t>
+      </w:r>
+      <w:r>
+        <w:t xml:space="preserve"> </w:t>
+      </w:r>
+      <w:r>
+        <w:rPr>
+          <w:i/>
+        </w:rPr>
+        <w:t xml:space="preserve">p</w:t>
+      </w:r>
+      <w:r>
+        <w:t xml:space="preserve"> </w:t>
+      </w:r>
+      <w:r>
+        <w:t xml:space="preserve">&lt; 0.001) and subadults (t = -2.8,</w:t>
+      </w:r>
+      <w:r>
+        <w:t xml:space="preserve"> </w:t>
+      </w:r>
+      <w:r>
+        <w:rPr>
+          <w:i/>
+        </w:rPr>
+        <w:t xml:space="preserve">p</w:t>
+      </w:r>
+      <w:r>
+        <w:t xml:space="preserve"> </w:t>
+      </w:r>
+      <w:r>
+        <w:t xml:space="preserve">&lt; 0.01) (Table 1). Fisheries interactions are the most common type of HI case for yearlings (39% of all yearling HI cases) and significantly less for pups and adults (18%). Gunshot wounds, however, are most prevalent in adults (58% of adult HI cases) and subadults (51%) and less so for pups (4%). Boat collisions comprise a small proportion (5-7%) of HI cases for all age classes (Table 1).</w:t>
       </w:r>
     </w:p>
     <w:p>
@@ -729,7 +1104,7 @@
         <w:br w:type="textWrapping"/>
       </w:r>
       <w:r>
-        <w:t xml:space="preserve">The majority of total strandings were harbor seals (58% of all cases) and California sea lions (19%), followed by a smaller number of Steller sea lions (7%), northern elephant seals (3%), Guadalupe fur seals (1%), and northern fur seals (1%) (Table 3). Average annual strandings were significantly different across species over the study period (</w:t>
+        <w:t xml:space="preserve">The majority of total strandings were harbor seals (58% of all cases) and California sea lions (19%), followed by smaller numbers of Steller sea lions (7%), northern elephant seals (3%), Guadalupe fur seals (1%), and northern fur seals (1%) (Table 3). Average annual strandings were significantly different across species over the study period (</w:t>
       </w:r>
       <w:r>
         <w:rPr>
@@ -747,7 +1122,22 @@
         <w:t xml:space="preserve"> </w:t>
       </w:r>
       <w:r>
-        <w:t xml:space="preserve">= 9.8, p &lt; 0.01), ranging from 5 per year for northern fur seals to 312 per year for harbor seals (Figure 1a, Table 3). Similar to all strandings, harbor seals constituted the majority of HI cases (54%) followed by California (28%) and Steller sea lions (12%).</w:t>
+        <w:t xml:space="preserve">= 9.8,</w:t>
+      </w:r>
+      <w:r>
+        <w:t xml:space="preserve"> </w:t>
+      </w:r>
+      <w:r>
+        <w:rPr>
+          <w:i/>
+        </w:rPr>
+        <w:t xml:space="preserve">p</w:t>
+      </w:r>
+      <w:r>
+        <w:t xml:space="preserve"> </w:t>
+      </w:r>
+      <w:r>
+        <w:t xml:space="preserve">&lt; 0.01), ranging from 5 per year for northern fur seals to 312 per year for harbor seals (Figure 1a, Table 3). Similar to all strandings, harbor seals constituted the majority of HI cases (54%) followed by California (28%) and Steller sea lions (12%).</w:t>
       </w:r>
     </w:p>
     <w:p>
@@ -790,23 +1180,398 @@
         <w:br w:type="textWrapping"/>
       </w:r>
       <w:r>
-        <w:t xml:space="preserve">All stranding cases - Since 1989, the number of reported stranding cases increased significantly over time (z = 5.4, p &lt; 0.001). An annual average of 329 individuals stranded per year throughout the 1990s and 666 per year since 2000. However, annual strandings are changing differently over the study period for each species; significantly increasing for harbor seals (z = 6.2, p &lt; 0.001), California sea lions (z = 7.7, p &lt; 0.001), Steller sea lions (z = 8.3, p &lt; 0.001), Guadalupe fur seals (z = 2.0, p &lt; 0.05), and northern fur seals (z = 2.2, p &lt; 0.05) (Figure 2).</w:t>
-      </w:r>
-    </w:p>
-    <w:p>
-      <w:pPr>
-        <w:pStyle w:val="BodyText"/>
-      </w:pPr>
-      <w:r>
-        <w:t xml:space="preserve">Human interaction cases - The overall number of HI cases increased significantly from 1989-2016 (z = 7.8, p &lt; 0.001). An annual average of 21 cases were documented throughout the 1990s and 82 per year since 2000. Specifically, data show an increasing number of gunshot wounds (z = 4.6, p &lt; 0.001), fisheries entanglements (z = 8.3, p &lt; 0.001), and boat injuries (z = 3.3, p &lt; 0.01) over the study period (Figure 3b). The prevalence of HI cases has also increased overall (z = 15.5, p &lt; 0.001) and specifically for gunshot wounds (z = 6.4, p &lt; 0.001), fisheries entanglements (z = 5.3, p &lt; 0.001), and boat injuries (z = 4.2, p &lt; 0.001) (Figure 4b). The prevalence of combined HI cases exceeded 20% in 2012, 2013, and 2015.</w:t>
-      </w:r>
-    </w:p>
-    <w:p>
-      <w:pPr>
-        <w:pStyle w:val="BodyText"/>
-      </w:pPr>
-      <w:r>
-        <w:t xml:space="preserve">Examining whether human interaction cases are changing over time is most meaningful at the species level. Similar to overall strandings, the number of documented HI cases increased for harbor seals (z = 8.7, p &lt; 0.001), California sea lions (z = 6.3, p &lt; 0.001), Steller sea lions (z = 5.3, p &lt; 0.001), and Guadalupe fur seals (z = 2.1, p &lt; 0.05) (Figure 3a). The prevalence of HI cases increased for harbor seals (z = 11.4, p &lt; 0.001), California sea lions (z = 3.8, p &lt; 0.001), and northern elephant seals (z = 3.5, p &lt; 0.001) (Figure 4a). More specifically, the prevalence of gunshot wound cases increased significantly for California sea lions, fisheries entanglement cases increased for California sea lions and harbor seals, and boat-related injuries increased for harbor seals.</w:t>
+        <w:t xml:space="preserve">All stranding cases - Since 1989, the number of reported stranding cases increased significantly over time (z = 5.4,</w:t>
+      </w:r>
+      <w:r>
+        <w:t xml:space="preserve"> </w:t>
+      </w:r>
+      <w:r>
+        <w:rPr>
+          <w:i/>
+        </w:rPr>
+        <w:t xml:space="preserve">p</w:t>
+      </w:r>
+      <w:r>
+        <w:t xml:space="preserve"> </w:t>
+      </w:r>
+      <w:r>
+        <w:t xml:space="preserve">&lt; 0.001). An annual average of 329 individuals stranded per year throughout the 1990s and 666 per year since 2000. However, annual strandings are changing differently over the study period for each species; significantly increasing for harbor seals (z = 6.2,</w:t>
+      </w:r>
+      <w:r>
+        <w:t xml:space="preserve"> </w:t>
+      </w:r>
+      <w:r>
+        <w:rPr>
+          <w:i/>
+        </w:rPr>
+        <w:t xml:space="preserve">p</w:t>
+      </w:r>
+      <w:r>
+        <w:t xml:space="preserve"> </w:t>
+      </w:r>
+      <w:r>
+        <w:t xml:space="preserve">&lt; 0.001), California sea lions (z = 7.7,</w:t>
+      </w:r>
+      <w:r>
+        <w:t xml:space="preserve"> </w:t>
+      </w:r>
+      <w:r>
+        <w:rPr>
+          <w:i/>
+        </w:rPr>
+        <w:t xml:space="preserve">p</w:t>
+      </w:r>
+      <w:r>
+        <w:t xml:space="preserve"> </w:t>
+      </w:r>
+      <w:r>
+        <w:t xml:space="preserve">&lt; 0.001), Steller sea lions (z = 8.3,</w:t>
+      </w:r>
+      <w:r>
+        <w:t xml:space="preserve"> </w:t>
+      </w:r>
+      <w:r>
+        <w:rPr>
+          <w:i/>
+        </w:rPr>
+        <w:t xml:space="preserve">p</w:t>
+      </w:r>
+      <w:r>
+        <w:t xml:space="preserve"> </w:t>
+      </w:r>
+      <w:r>
+        <w:t xml:space="preserve">&lt; 0.001), Guadalupe fur seals (z = 2.0,</w:t>
+      </w:r>
+      <w:r>
+        <w:t xml:space="preserve"> </w:t>
+      </w:r>
+      <w:r>
+        <w:rPr>
+          <w:i/>
+        </w:rPr>
+        <w:t xml:space="preserve">p</w:t>
+      </w:r>
+      <w:r>
+        <w:t xml:space="preserve"> </w:t>
+      </w:r>
+      <w:r>
+        <w:t xml:space="preserve">&lt; 0.05), and northern fur seals (z = 2.2,</w:t>
+      </w:r>
+      <w:r>
+        <w:t xml:space="preserve"> </w:t>
+      </w:r>
+      <w:r>
+        <w:rPr>
+          <w:i/>
+        </w:rPr>
+        <w:t xml:space="preserve">p</w:t>
+      </w:r>
+      <w:r>
+        <w:t xml:space="preserve"> </w:t>
+      </w:r>
+      <w:r>
+        <w:t xml:space="preserve">&lt; 0.05) (Figure 2a), and no significant change detected for northern elephant seals.</w:t>
+      </w:r>
+    </w:p>
+    <w:p>
+      <w:pPr>
+        <w:pStyle w:val="BodyText"/>
+      </w:pPr>
+      <w:r>
+        <w:t xml:space="preserve">Human interaction cases - The overall number of HI cases increased significantly from 1989-2016 (z = 7.8,</w:t>
+      </w:r>
+      <w:r>
+        <w:t xml:space="preserve"> </w:t>
+      </w:r>
+      <w:r>
+        <w:rPr>
+          <w:i/>
+        </w:rPr>
+        <w:t xml:space="preserve">p</w:t>
+      </w:r>
+      <w:r>
+        <w:t xml:space="preserve"> </w:t>
+      </w:r>
+      <w:r>
+        <w:t xml:space="preserve">&lt; 0.001). An annual average of 21 cases were documented throughout the 1990s and 82 per year since 2000. Specifically, there was an increasing number of gunshot wounds (z = 4.6,</w:t>
+      </w:r>
+      <w:r>
+        <w:t xml:space="preserve"> </w:t>
+      </w:r>
+      <w:r>
+        <w:rPr>
+          <w:i/>
+        </w:rPr>
+        <w:t xml:space="preserve">p</w:t>
+      </w:r>
+      <w:r>
+        <w:t xml:space="preserve"> </w:t>
+      </w:r>
+      <w:r>
+        <w:t xml:space="preserve">&lt; 0.001), fisheries entanglements (z = 8.3,</w:t>
+      </w:r>
+      <w:r>
+        <w:t xml:space="preserve"> </w:t>
+      </w:r>
+      <w:r>
+        <w:rPr>
+          <w:i/>
+        </w:rPr>
+        <w:t xml:space="preserve">p</w:t>
+      </w:r>
+      <w:r>
+        <w:t xml:space="preserve"> </w:t>
+      </w:r>
+      <w:r>
+        <w:t xml:space="preserve">&lt; 0.001), and boat injuries (z = 3.3,</w:t>
+      </w:r>
+      <w:r>
+        <w:t xml:space="preserve"> </w:t>
+      </w:r>
+      <w:r>
+        <w:rPr>
+          <w:i/>
+        </w:rPr>
+        <w:t xml:space="preserve">p</w:t>
+      </w:r>
+      <w:r>
+        <w:t xml:space="preserve"> </w:t>
+      </w:r>
+      <w:r>
+        <w:t xml:space="preserve">&lt; 0.01) over the study period (Figure 3b). The prevalence of HI cases has also increased overall (z = 15.5,</w:t>
+      </w:r>
+      <w:r>
+        <w:t xml:space="preserve"> </w:t>
+      </w:r>
+      <w:r>
+        <w:rPr>
+          <w:i/>
+        </w:rPr>
+        <w:t xml:space="preserve">p</w:t>
+      </w:r>
+      <w:r>
+        <w:t xml:space="preserve"> </w:t>
+      </w:r>
+      <w:r>
+        <w:t xml:space="preserve">&lt; 0.001) and specifically for gunshot wounds (z = 6.4,</w:t>
+      </w:r>
+      <w:r>
+        <w:t xml:space="preserve"> </w:t>
+      </w:r>
+      <w:r>
+        <w:rPr>
+          <w:i/>
+        </w:rPr>
+        <w:t xml:space="preserve">p</w:t>
+      </w:r>
+      <w:r>
+        <w:t xml:space="preserve"> </w:t>
+      </w:r>
+      <w:r>
+        <w:t xml:space="preserve">&lt; 0.001), fisheries entanglements (z = 5.3,</w:t>
+      </w:r>
+      <w:r>
+        <w:t xml:space="preserve"> </w:t>
+      </w:r>
+      <w:r>
+        <w:rPr>
+          <w:i/>
+        </w:rPr>
+        <w:t xml:space="preserve">p</w:t>
+      </w:r>
+      <w:r>
+        <w:t xml:space="preserve"> </w:t>
+      </w:r>
+      <w:r>
+        <w:t xml:space="preserve">&lt; 0.001), and boat injuries (z = 4.2,</w:t>
+      </w:r>
+      <w:r>
+        <w:t xml:space="preserve"> </w:t>
+      </w:r>
+      <w:r>
+        <w:rPr>
+          <w:i/>
+        </w:rPr>
+        <w:t xml:space="preserve">p</w:t>
+      </w:r>
+      <w:r>
+        <w:t xml:space="preserve"> </w:t>
+      </w:r>
+      <w:r>
+        <w:t xml:space="preserve">&lt; 0.001) (Figure 4b). The prevalence of combined HI case types exceeded 20% in 2012, 2013, and 2015.</w:t>
+      </w:r>
+    </w:p>
+    <w:p>
+      <w:pPr>
+        <w:pStyle w:val="BodyText"/>
+      </w:pPr>
+      <w:r>
+        <w:t xml:space="preserve">Examining whether human interaction cases are changing over time is most meaningful at the species level. Similar to overall strandings, the number of documented HI cases increased for harbor seals (z = 8.7,</w:t>
+      </w:r>
+      <w:r>
+        <w:t xml:space="preserve"> </w:t>
+      </w:r>
+      <w:r>
+        <w:rPr>
+          <w:i/>
+        </w:rPr>
+        <w:t xml:space="preserve">p</w:t>
+      </w:r>
+      <w:r>
+        <w:t xml:space="preserve"> </w:t>
+      </w:r>
+      <w:r>
+        <w:t xml:space="preserve">&lt; 0.001), California sea lions (z = 6.3,</w:t>
+      </w:r>
+      <w:r>
+        <w:t xml:space="preserve"> </w:t>
+      </w:r>
+      <w:r>
+        <w:rPr>
+          <w:i/>
+        </w:rPr>
+        <w:t xml:space="preserve">p</w:t>
+      </w:r>
+      <w:r>
+        <w:t xml:space="preserve"> </w:t>
+      </w:r>
+      <w:r>
+        <w:t xml:space="preserve">&lt; 0.001), Steller sea lions (z = 5.3,</w:t>
+      </w:r>
+      <w:r>
+        <w:t xml:space="preserve"> </w:t>
+      </w:r>
+      <w:r>
+        <w:rPr>
+          <w:i/>
+        </w:rPr>
+        <w:t xml:space="preserve">p</w:t>
+      </w:r>
+      <w:r>
+        <w:t xml:space="preserve"> </w:t>
+      </w:r>
+      <w:r>
+        <w:t xml:space="preserve">&lt; 0.001), and Guadalupe fur seals (z = 2.1,</w:t>
+      </w:r>
+      <w:r>
+        <w:t xml:space="preserve"> </w:t>
+      </w:r>
+      <w:r>
+        <w:rPr>
+          <w:i/>
+        </w:rPr>
+        <w:t xml:space="preserve">p</w:t>
+      </w:r>
+      <w:r>
+        <w:t xml:space="preserve"> </w:t>
+      </w:r>
+      <w:r>
+        <w:t xml:space="preserve">&lt; 0.05) (Figure 3a). The prevalence of HI cases increased for harbor seals (z = 11.4,</w:t>
+      </w:r>
+      <w:r>
+        <w:t xml:space="preserve"> </w:t>
+      </w:r>
+      <w:r>
+        <w:rPr>
+          <w:i/>
+        </w:rPr>
+        <w:t xml:space="preserve">p</w:t>
+      </w:r>
+      <w:r>
+        <w:t xml:space="preserve"> </w:t>
+      </w:r>
+      <w:r>
+        <w:t xml:space="preserve">&lt; 0.001), California sea lions (z = 3.8,</w:t>
+      </w:r>
+      <w:r>
+        <w:t xml:space="preserve"> </w:t>
+      </w:r>
+      <w:r>
+        <w:rPr>
+          <w:i/>
+        </w:rPr>
+        <w:t xml:space="preserve">p</w:t>
+      </w:r>
+      <w:r>
+        <w:t xml:space="preserve"> </w:t>
+      </w:r>
+      <w:r>
+        <w:t xml:space="preserve">&lt; 0.001), and northern elephant seals (z = 3.5,</w:t>
+      </w:r>
+      <w:r>
+        <w:t xml:space="preserve"> </w:t>
+      </w:r>
+      <w:r>
+        <w:rPr>
+          <w:i/>
+        </w:rPr>
+        <w:t xml:space="preserve">p</w:t>
+      </w:r>
+      <w:r>
+        <w:t xml:space="preserve"> </w:t>
+      </w:r>
+      <w:r>
+        <w:t xml:space="preserve">&lt; 0.001), and decreased for Guadalupe fur seals largely due to the increase in overall strandings of the species (Figure 4a). In terms of specific HI types, the prevalence of gunshot wound cases increased significantly for California sea lions (z = 2.8,</w:t>
+      </w:r>
+      <w:r>
+        <w:t xml:space="preserve"> </w:t>
+      </w:r>
+      <w:r>
+        <w:rPr>
+          <w:i/>
+        </w:rPr>
+        <w:t xml:space="preserve">p</w:t>
+      </w:r>
+      <w:r>
+        <w:t xml:space="preserve"> </w:t>
+      </w:r>
+      <w:r>
+        <w:t xml:space="preserve">&lt; 0.05), fisheries entanglement cases decreased for California sea lions (z = -2.1,</w:t>
+      </w:r>
+      <w:r>
+        <w:t xml:space="preserve"> </w:t>
+      </w:r>
+      <w:r>
+        <w:rPr>
+          <w:i/>
+        </w:rPr>
+        <w:t xml:space="preserve">p</w:t>
+      </w:r>
+      <w:r>
+        <w:t xml:space="preserve"> </w:t>
+      </w:r>
+      <w:r>
+        <w:t xml:space="preserve">&lt; 0.05) and increased for harbor seals (z = 5.4,</w:t>
+      </w:r>
+      <w:r>
+        <w:t xml:space="preserve"> </w:t>
+      </w:r>
+      <w:r>
+        <w:rPr>
+          <w:i/>
+        </w:rPr>
+        <w:t xml:space="preserve">p</w:t>
+      </w:r>
+      <w:r>
+        <w:t xml:space="preserve"> </w:t>
+      </w:r>
+      <w:r>
+        <w:t xml:space="preserve">&lt; 0.001), and boat-related injuries increased for harbor seals (z = 3.4,</w:t>
+      </w:r>
+      <w:r>
+        <w:t xml:space="preserve"> </w:t>
+      </w:r>
+      <w:r>
+        <w:rPr>
+          <w:i/>
+        </w:rPr>
+        <w:t xml:space="preserve">p</w:t>
+      </w:r>
+      <w:r>
+        <w:t xml:space="preserve"> </w:t>
+      </w:r>
+      <w:r>
+        <w:t xml:space="preserve">&lt; 0.001).</w:t>
       </w:r>
     </w:p>
     <w:p>
@@ -832,7 +1597,22 @@
         <w:t xml:space="preserve"> </w:t>
       </w:r>
       <w:r>
-        <w:t xml:space="preserve">= 4615, p &lt; 0.001) and highest May through October. However, the timing of this peak is different for each species. Examining pairwise Tukey comparisons showed that harbor seal strandings are significantly higher from June through September. Though not statistically significant, California sea lion strandings exhibit a peak in May and again from August through November. The age class composition of stranded animals varies seasonally, with pups exhibiting significantly higher strandings from June through September (</w:t>
+        <w:t xml:space="preserve">= 4615,</w:t>
+      </w:r>
+      <w:r>
+        <w:t xml:space="preserve"> </w:t>
+      </w:r>
+      <w:r>
+        <w:rPr>
+          <w:i/>
+        </w:rPr>
+        <w:t xml:space="preserve">p</w:t>
+      </w:r>
+      <w:r>
+        <w:t xml:space="preserve"> </w:t>
+      </w:r>
+      <w:r>
+        <w:t xml:space="preserve">&lt; 0.001) and highest from May through October. However, the timing of this peak is different for each species. Examining pairwise Tukey comparisons showed that harbor seal strandings are significantly higher from June through September. Though not statistically significant, California sea lion strandings exhibit a peak in May and again from August through November. The age class composition of stranded animals varies seasonally, with pups (just over 90% of which were harbor seals) stranding in higher numbers from June through September (</w:t>
       </w:r>
       <w:r>
         <w:rPr>
@@ -850,15 +1630,30 @@
         <w:t xml:space="preserve"> </w:t>
       </w:r>
       <w:r>
-        <w:t xml:space="preserve">= 503.8, p &lt; 0.001), the majority of these likely being harbor seals. None of the other age classes exhibited statistically significant seasonal stranding patterns. Seasonal patterns were similar across male and female strandings.</w:t>
-      </w:r>
-    </w:p>
-    <w:p>
-      <w:pPr>
-        <w:pStyle w:val="BodyText"/>
-      </w:pPr>
-      <w:r>
-        <w:t xml:space="preserve">The number of HI cases is significantly higher in the summer (July), but only for harbor seals, pups, and "other" human interaction types (Figure 5a, b, c). The prevalence of HI cases shows a seasonal peak, ranging from 11-23% of cases depending on the month. The proportion of gunshot wounds is higher in March (amounting to an average of 13% of all annual cases) than other months (4% of all annual cases), while boat injuries and fisheries entanglements do not change significantly throughout the year.</w:t>
+        <w:t xml:space="preserve">= 503.8,</w:t>
+      </w:r>
+      <w:r>
+        <w:t xml:space="preserve"> </w:t>
+      </w:r>
+      <w:r>
+        <w:rPr>
+          <w:i/>
+        </w:rPr>
+        <w:t xml:space="preserve">p</w:t>
+      </w:r>
+      <w:r>
+        <w:t xml:space="preserve"> </w:t>
+      </w:r>
+      <w:r>
+        <w:t xml:space="preserve">&lt; 0.001). None of the other age classes exhibited statistically significant seasonal stranding patterns. Seasonal patterns were similar across male and female strandings.</w:t>
+      </w:r>
+    </w:p>
+    <w:p>
+      <w:pPr>
+        <w:pStyle w:val="BodyText"/>
+      </w:pPr>
+      <w:r>
+        <w:t xml:space="preserve">The number of combined HI cases is significantly higher in the summer (July) for harbor seals and pups (Figure 5a, b). Though not statistically significant, the different HI case types exhibit seasonal patterns depending on sub-region. Boat collision cases only occur from April to October in inland Washington waters and are highest in August. Fisheries entanglements are highest in May and June in Oregon and highest in August in inland Washington waters. Gunshot wound cases exhibit a discrete peak in March on the Washington coast and in August in inland Washington waters. Gunshot wounds account for an average of 13% of all cases in March compared to an average of 4% of all monthly cases the rest of the year.</w:t>
       </w:r>
     </w:p>
     <w:p>
@@ -875,15 +1670,15 @@
         <w:br w:type="textWrapping"/>
       </w:r>
       <w:r>
-        <w:t xml:space="preserve">Over the study period, a higher volume and increasing number of strandings occurred in inland Washington and along the Oregon coast compared to the Washington coast (Figure 2b). The proportion of total annual strandings occurring in Oregon ranged from 8% to 58%, averaging 35% for the whole study period. The proportion of annual strandings occurring along the Washington coast ranged from 2% to 23%, averaging 8% for the whole study period. The distribution of HI cases between these three sub-regions is similar to that of overall strandings, with 34% of all HI cases occurring in Oregon, 50% in inland Washington waters, and the remaining 16% along the Washington coast.</w:t>
-      </w:r>
-    </w:p>
-    <w:p>
-      <w:pPr>
-        <w:pStyle w:val="BodyText"/>
-      </w:pPr>
-      <w:r>
-        <w:t xml:space="preserve">The distribution of specific types of HI cases is different between the three sub-regions, with only 31% of boat collisions and 16% of "other" cases occurring in Oregon and 68% and 72% occurring in inland Washington waters. Approximately 25% of gunshot wounds reported during the study period occurred along the Washington coast.</w:t>
+        <w:t xml:space="preserve">Over the study period, a higher volume and increasing number of strandings occurred in inland Washington and along the Oregon coast compared to the Washington coast (Figure 2b). The proportion of total annual strandings occurring in Oregon ranged from 8% to 58%, averaging 35% for the whole study period. The proportion of annual strandings occurring along the Washington coast ranged from 2% to 23%, averaging 8% for the whole study period. The proportion of annual strandings occurring along the shores of inland Washington waters ranged from 38% to 83%, averaging 57% for the whole study period.</w:t>
+      </w:r>
+    </w:p>
+    <w:p>
+      <w:pPr>
+        <w:pStyle w:val="BodyText"/>
+      </w:pPr>
+      <w:r>
+        <w:t xml:space="preserve">The distribution of HI cases between these three sub-regions is similar to that of overall strandings, with 34% of all HI cases occurring in Oregon, 50% in inland Washington waters, and the remaining 16% along the Washington coast. However, the distribution of specific types of HI cases is different between the three sub-regions, with only 31% of boat collisions and 16% of "other" cases occurring in Oregon and 68% and 72% occurring in inland Washington waters, respectively. Approximately 25% of gunshot wounds reported during the study period occurred along the Washington coast.</w:t>
       </w:r>
     </w:p>
     <w:p>
@@ -909,15 +1704,120 @@
         <w:t xml:space="preserve"> </w:t>
       </w:r>
       <w:r>
-        <w:t xml:space="preserve">= 1191.3, p &lt; 0.001). In Washington, strandings were highest in San Juan, Island, King, Pierce, and Grays Harbor counties (Figure 6a). Similarly, the number of HI cases were significantly higher in Grays Harbor, Pierce, and Pacific counties, with a disproportionately higher number of cases in Pacific county compared with all strandings, the majority of which were gunshot wounds (Figure 6b). Combined human interaction cases increased in Pierce (z = 3.0, p &lt; 0.01), Pacific (z = 2.7, p &lt; 0.01), King (z = 2.7, p &lt; 0.01), Whatcom (z = 3.0, p &lt; 0.001), and Jefferson (z = 2.2, p &lt; 0.05) counties. In Oregon, the majority of strandings occurred in Clatsop, Tillamook, Coos, and Lincoln counties (Figure 6a). These counties were also where the majority of HI cases occurred, though a disproportionately higher number occurred in Clatsop, the majority of which where gunshot wounds. Combined human interaction cases increased in Clatsop county (z = 3.9, p &lt; 0.001). Kernel density plots show different hotspot areas for different human interaction types, with boat collision injuries and fisheries interactions largely occurring throughout the Salish Sea (used here as referring to inland Washington waters including Puget Sound, Strait of Juan de Fuca, and Strait of Georgia) and around the mouth of the Columbia River, while the most significant hotspot for gunshot wounds centered around the Columbia River (Figure 7).</w:t>
-      </w:r>
-    </w:p>
-    <w:p>
-      <w:pPr>
-        <w:pStyle w:val="BodyText"/>
-      </w:pPr>
-      <w:r>
-        <w:t xml:space="preserve">Species - Individual species strandings were not equally distributed between the three sub-regions. Approximately 60% of Guadalupe fur seal, northern elephant seal, and northern fur seal strandings occurred in Oregon and 40% in Washington, similar to the 70% and 30%, respectively, for California and Steller sea lions. In contrast, approximately 15% of harbor seal strandings occurred in Oregon and 85% in Washington (Figure 6, Table 3). Stranding hotspots were apparent in the Salish Sea for harbor seals, and distributed along the coast for the other species (Figure 8). In varying degrees for all species except northern fur seals, kernel density hotspots are slightly different for all strandings versus human interaction cases (Figure 8). For example, northern elephant seal human interaction cases are centered further north than overall strandings and exhibit a hotspot in the Salish Sea. Harbor seal human interactions exhibit an additional cluster near the mouth of the Columbia River and HI cases for both Steller sea lions and Guadalupe fur seals are more tightly clustered around the mouth of the Columbia River relative to the distribution of overall strandings (Figure 8).</w:t>
+        <w:t xml:space="preserve">= 1191.3,</w:t>
+      </w:r>
+      <w:r>
+        <w:t xml:space="preserve"> </w:t>
+      </w:r>
+      <w:r>
+        <w:rPr>
+          <w:i/>
+        </w:rPr>
+        <w:t xml:space="preserve">p</w:t>
+      </w:r>
+      <w:r>
+        <w:t xml:space="preserve"> </w:t>
+      </w:r>
+      <w:r>
+        <w:t xml:space="preserve">&lt; 0.001). In Washington, strandings were highest in San Juan, Island, King, Pierce, and Grays Harbor counties (Figure 6a). Similarly, the number of HI cases were significantly higher in Grays Harbor, Pierce, and Pacific counties, with a disproportionately higher number of cases in Pacific county compared with all strandings, the majority of which were gunshot wounds (Figure 6b). Combined human interaction cases increased in Pierce (z = 3.0,</w:t>
+      </w:r>
+      <w:r>
+        <w:t xml:space="preserve"> </w:t>
+      </w:r>
+      <w:r>
+        <w:rPr>
+          <w:i/>
+        </w:rPr>
+        <w:t xml:space="preserve">p</w:t>
+      </w:r>
+      <w:r>
+        <w:t xml:space="preserve"> </w:t>
+      </w:r>
+      <w:r>
+        <w:t xml:space="preserve">&lt; 0.01), Pacific (z = 2.7,</w:t>
+      </w:r>
+      <w:r>
+        <w:t xml:space="preserve"> </w:t>
+      </w:r>
+      <w:r>
+        <w:rPr>
+          <w:i/>
+        </w:rPr>
+        <w:t xml:space="preserve">p</w:t>
+      </w:r>
+      <w:r>
+        <w:t xml:space="preserve"> </w:t>
+      </w:r>
+      <w:r>
+        <w:t xml:space="preserve">&lt; 0.01), King (z = 2.7,</w:t>
+      </w:r>
+      <w:r>
+        <w:t xml:space="preserve"> </w:t>
+      </w:r>
+      <w:r>
+        <w:rPr>
+          <w:i/>
+        </w:rPr>
+        <w:t xml:space="preserve">p</w:t>
+      </w:r>
+      <w:r>
+        <w:t xml:space="preserve"> </w:t>
+      </w:r>
+      <w:r>
+        <w:t xml:space="preserve">&lt; 0.01), Whatcom (z = 3.0,</w:t>
+      </w:r>
+      <w:r>
+        <w:t xml:space="preserve"> </w:t>
+      </w:r>
+      <w:r>
+        <w:rPr>
+          <w:i/>
+        </w:rPr>
+        <w:t xml:space="preserve">p</w:t>
+      </w:r>
+      <w:r>
+        <w:t xml:space="preserve"> </w:t>
+      </w:r>
+      <w:r>
+        <w:t xml:space="preserve">&lt; 0.001), and Jefferson (z = 2.2,</w:t>
+      </w:r>
+      <w:r>
+        <w:t xml:space="preserve"> </w:t>
+      </w:r>
+      <w:r>
+        <w:rPr>
+          <w:i/>
+        </w:rPr>
+        <w:t xml:space="preserve">p</w:t>
+      </w:r>
+      <w:r>
+        <w:t xml:space="preserve"> </w:t>
+      </w:r>
+      <w:r>
+        <w:t xml:space="preserve">&lt; 0.05) counties. In Oregon, the majority of strandings occurred in Clatsop, Tillamook, Coos, and Lincoln counties (Figure 6a). These counties were also where the majority of HI cases occurred, though a disproportionately higher number occurred in Clatsop, the majority of which were gunshot wounds. Combined human interaction cases increased in Clatsop county (z = 3.9,</w:t>
+      </w:r>
+      <w:r>
+        <w:t xml:space="preserve"> </w:t>
+      </w:r>
+      <w:r>
+        <w:rPr>
+          <w:i/>
+        </w:rPr>
+        <w:t xml:space="preserve">p</w:t>
+      </w:r>
+      <w:r>
+        <w:t xml:space="preserve"> </w:t>
+      </w:r>
+      <w:r>
+        <w:t xml:space="preserve">&lt; 0.001). Kernel density plots show different hotspot areas for different human interaction types, with boat collision injuries and fisheries interactions largely occurring throughout inland Washington waters and around the mouth of the Columbia River, while the most significant hotspot for gunshot wounds centered around the Columbia River (Figure 7).</w:t>
+      </w:r>
+    </w:p>
+    <w:p>
+      <w:pPr>
+        <w:pStyle w:val="BodyText"/>
+      </w:pPr>
+      <w:r>
+        <w:t xml:space="preserve">Species - Individual species strandings were not equally distributed between the three sub-regions. Approximately 60% of Guadalupe fur seal, northern elephant seal, and northern fur seal strandings occurred in Oregon and 40% in Washington. Similarly, approximately 70% of California and Steller sea lions occurred in Oregon and 30% in Washington. In contrast, approximately 15% of harbor seal strandings occurred in Oregon and 85% in Washington (Table 3). Stranding hotspots were apparent throughout inland Washington waters for harbor seals, and distributed along the coast for the other species (Figure 8). In varying degrees for all species except northern fur seals, kernel density hotspots are slightly different for all strandings versus human interaction cases (Figure 8). For example, northern elephant seal human interaction cases are centered further north than overall strandings and exhibit a hotspot in inland Washington waters. Harbor seal human interactions exhibit an additional cluster near the mouth of the Columbia River and HI cases for both Steller sea lions and Guadalupe fur seals are more tightly clustered around the mouth of the Columbia River relative to the distribution of overall strandings (Figure 8).</w:t>
       </w:r>
     </w:p>
     <w:p>
@@ -936,7 +1836,99 @@
         <w:pStyle w:val="BodyText"/>
       </w:pPr>
       <w:r>
-        <w:t xml:space="preserve">Our results highlight spatio-temporal stranding hotspots for pinnipeds in Oregon and Washington from 1989-2016. Harbor seals are the most commonly stranded species in inland Washington waters while other species strand more frequently in Oregon. In addition, strandings exhibit a seasonal peak that varies by species, and more males have stranded than females, though the sex composition varies by age and species. Furthermore, the prevalence of human interactions varies by sex, age class, and species, the number of strandings and human interactions have changed over time, and strandings and specific human interaction types are clustered in certain counties along the coast. Huggins et al. (2015b) found that the proportion of total strandings that were actually reported in this region both changed over time and varied across species, seasons, and network areas. However, this variation likely remains relatively consistent over time and space (</w:t>
+        <w:t xml:space="preserve">Our results highlight spatio-temporal stranding hotspots for pinnipeds in Oregon and Washington from 1989-2016. Harbor seals are the most commonly stranded species in inland Washington waters while other species strand more frequently in Oregon. In addition, strandings exhibit a seasonal peak that varies by species, and more males have stranded than females, though the sex composition varies by age and species. Furthermore, the prevalence of human interactions varies by sex, age class, and species, the number of strandings and human interactions have changed over time, and strandings and specific human interaction types are clustered in certain counties along the coast. Huggins et al. (2015b) found that the proportion of total strandings that were actually reported in this region both changed over time and varied across species, seasons, and network areas. However, this variation likely remains relatively consistent over time. Therefore, while reported strandings underestimate the true volume of strandings, the long-term spatio-temporal patterns across sex and age class and the relative changes in the prevalence of human interactions cases over time reflect and can be explained by natural and anthropogenic characteristics of the region and respective species, as described in more detail below.</w:t>
+      </w:r>
+    </w:p>
+    <w:p>
+      <w:pPr>
+        <w:pStyle w:val="BodyText"/>
+      </w:pPr>
+      <w:r>
+        <w:rPr>
+          <w:i/>
+        </w:rPr>
+        <w:t xml:space="preserve">Age Class and Sex</w:t>
+      </w:r>
+      <w:r>
+        <w:br w:type="textWrapping"/>
+      </w:r>
+      <w:r>
+        <w:t xml:space="preserve">Patterns in the age class and sex of strandings remained relatively constant over time, with males, pups, and adults stranding in higher numbers overall and the sex composition varying across age classes and species. These findings are similar to other studies that have found a higher proportion of males in stranding records compared to females for northern elephant seals (Colegrove et al., 2005), California sea lions (Greig et al., 2005), and harp seals (</w:t>
+      </w:r>
+      <w:r>
+        <w:rPr>
+          <w:i/>
+        </w:rPr>
+        <w:t xml:space="preserve">Pagophilus groenlandicus</w:t>
+      </w:r>
+      <w:r>
+        <w:t xml:space="preserve">) (Soulen et al., 2013). Many studies have found a higher number or incidence of HI cases in males of various age classes (but particularly young animals) (Greig et al., 2005, Delong et al., 1990, Kiyota &amp; Baba, 2001; Kaplan Dau et al., 2009), while here we found that while there were a higher number of male HI cases, the proportion of human interaction cases was similar for both males and females (~16%).</w:t>
+      </w:r>
+    </w:p>
+    <w:p>
+      <w:pPr>
+        <w:pStyle w:val="BodyText"/>
+      </w:pPr>
+      <w:r>
+        <w:t xml:space="preserve">Adults constituting a higher percentage of overall strandings compared to other age classes differs from other studies where young animals have comprised the majority of strandings and human interaction cases (Greig et al., 2005; Goldstein et al., 1999; Hanni &amp; Pyle, 2000; Kaplan Dau et al., 2009). This disparity is likely due to a combination of factors, including public perception of certain species as nuissance animals, more adults migrating through or hauling out in the region, and some species not having rookeries in the area compared to other study regions (such as California where there is a higher prevalence of pups). Similarly, the slightly higher proportion of HI cases in adults and subadults rather than pups and yearlings (16% versus 8-11%) as in other studies is likely due to the spatial distribution of different age classes for each species. Our age class results must also be interpreted with the knowledge that strandings of pups in inland Washington may be higher due to dedicated pup mortality surveys of haul-out areas not publicly accessible.</w:t>
+      </w:r>
+    </w:p>
+    <w:p>
+      <w:pPr>
+        <w:pStyle w:val="BodyText"/>
+      </w:pPr>
+      <w:r>
+        <w:rPr>
+          <w:i/>
+        </w:rPr>
+        <w:t xml:space="preserve">Species</w:t>
+      </w:r>
+      <w:r>
+        <w:br w:type="textWrapping"/>
+      </w:r>
+      <w:r>
+        <w:t xml:space="preserve">Looking more closely at the composition of age class and sex of strandings is more informative at the species level, as the different demographic and behavioral characteristics of each species largely determines when and where pupping, weaning, and foraging occur along the coast. For example, the majority of California sea lion strandings were male and occurred in May as well as the fall, reflecting the fact that males are making migrations through the area while many females largely stay around the rookeries in California. Similarly, harbor seal strandings are highest throughout the pupping season from June through October.</w:t>
+      </w:r>
+    </w:p>
+    <w:p>
+      <w:pPr>
+        <w:pStyle w:val="BodyText"/>
+      </w:pPr>
+      <w:r>
+        <w:t xml:space="preserve">Our finding that California sea lion strandings were primarily males while Steller sea lion strandings were more equitably distributed between the sexes was consistent with the findings of other studies in the Oregon and southern Washington area (Lee, 2016). The prevalence of harbor seal pups in inland Washington waters is similarly attributable to the presence of haul-outs in the area and a population that has grown to carrying capacity in recent decades. Further analysis of each individual species could potentially elucidate the connections between stranding patterns and the seasonal use of important reproductive and foraging habitat at a finer spatio-temporal scale using known haul-outs (Jeffries et al., 2000), proxies for upwelling, wind and current patterns, or specific prey distributions.</w:t>
+      </w:r>
+    </w:p>
+    <w:p>
+      <w:pPr>
+        <w:pStyle w:val="BodyText"/>
+      </w:pPr>
+      <w:r>
+        <w:t xml:space="preserve">The species in this study each have different behaviors, preferred prey, foraging strategies, and adaptability to changes in their environment that could affect their likelihood of encountering human activities and becoming entangled, shot, struck by a vessel, or ingesting marine debris. It is therefore not surprising that the number and prevalence of HI cases varies across species (Table 3 and Table 1), similar to the variation noted by others (Moore et al., 2009; Bogomolni et al., 2010). For example, species that forage further offshore would be least likely to encounter vessel traffic, those that haulout at popular beaches might have a higher prevalence of public harassment cases, and those whose foraging overlaps with a particular fishing season or area might have a higher prevalence of entanglements and gunshot wounds.</w:t>
+      </w:r>
+    </w:p>
+    <w:p>
+      <w:pPr>
+        <w:pStyle w:val="BodyText"/>
+      </w:pPr>
+      <w:r>
+        <w:t xml:space="preserve">California sea lions and male pups have been cited as being particularly inquisitive and therefore more likely to become entangled, though entanglement rates of California sea lions were second to northern fur seals and Steller sea lions in this study. Anecdotal observations made by response practitioners suggest that these three species are affected by different types of entangling materials. In Oregon, plastic packing bands and rubber bands (likely from fish bait boxes and crab pots) account for most California sea lion and Steller sea lion entanglements, respectively, while trawl nets are the most prominent in northern fur seal entanglements (</w:t>
+      </w:r>
+      <w:r>
+        <w:rPr>
+          <w:i/>
+        </w:rPr>
+        <w:t xml:space="preserve">pers comms</w:t>
+      </w:r>
+      <w:r>
+        <w:t xml:space="preserve">, J. Rice 2017).</w:t>
+      </w:r>
+    </w:p>
+    <w:p>
+      <w:pPr>
+        <w:pStyle w:val="BodyText"/>
+      </w:pPr>
+      <w:r>
+        <w:t xml:space="preserve">Similar to our findings, studies have noted northern fur seals as having a relatively high prevalence of entanglement, evident in rookery field surveys and stranding data (Fowler, 1987, Delong et al., 1990; Antonelis et al., 2006). Additionally, Colegrove et al. (2005) found the prevalence of human interaction cases in central California varied annually, but was higher in harbor seals than northern elephant seals, also similar to the results presented here. The overall prevalence of human interaction cases for all species over the study period was approximately 11%, similar to that observed in California (3-16%) and Cape Cod (10%) (Goldstein et al., 1999; Kaplan Dau et al., 2009; Moore et al., 2009; Bogomolni et al., 2010; Keledjian &amp; Mesnick, 2013). However, the prevalence of HI can also be influenced by the levels of examination each species typically receives (</w:t>
       </w:r>
       <w:r>
         <w:rPr>
@@ -945,208 +1937,122 @@
         <w:t xml:space="preserve">i.e.</w:t>
       </w:r>
       <w:r>
-        <w:t xml:space="preserve">, much of the reporting biases that have arisen were probably rooted in logistical issues specific to a given place or situation, and remain true to that area). Therefore, while reported strandings underestimate the true volume of strandings, the long-term spatio-temporal patterns across sex and age class and the relative changes in the prevalence of human interactions cases over time reflect and can be explained by natural and anthropogenic characteristics of the region and respective species, as described in more detail below.</w:t>
-      </w:r>
-    </w:p>
-    <w:p>
-      <w:pPr>
-        <w:pStyle w:val="BodyText"/>
-      </w:pPr>
-      <w:r>
-        <w:rPr>
-          <w:i/>
-        </w:rPr>
-        <w:t xml:space="preserve">Age Class and Sex</w:t>
+        <w:t xml:space="preserve">, Endangered Species Act-listed and infrequently stranded species such as the northern fur seals might garner greater scientific interest and therefore more extensive examinations that would reveal evidence of human interaction).</w:t>
+      </w:r>
+    </w:p>
+    <w:p>
+      <w:pPr>
+        <w:pStyle w:val="BodyText"/>
+      </w:pPr>
+      <w:r>
+        <w:rPr>
+          <w:i/>
+        </w:rPr>
+        <w:t xml:space="preserve">Temporal Patterns</w:t>
       </w:r>
       <w:r>
         <w:br w:type="textWrapping"/>
       </w:r>
       <w:r>
-        <w:t xml:space="preserve">Patterns in the age class and sex of strandings remained relatively constant over time, with males, pups, and adults stranding in higher numbers overall and the sex composition varying across age classes and species. These findings are similar to other studies that have found a higher proportion of males in stranding records compared to females for northern elephant seals (Colegrove et al., 2005), California sea lions (Greig et al., 2005), and harp seals (</w:t>
-      </w:r>
-      <w:r>
-        <w:rPr>
-          <w:i/>
-        </w:rPr>
-        <w:t xml:space="preserve">Pagophilus groenlandicus</w:t>
-      </w:r>
-      <w:r>
-        <w:t xml:space="preserve">) (Soulen et al., 2013). Many studies have found a higher number or incidence of HI cases in males of various age classes (but particularly young animals) (Greig et al., 2005, Delong et al., 1990, Kiyota &amp; Baba, 2001; Kaplan Dau et al., 2009), while here we found that while there were a higher number of male HI cases, the proportion of human interaction cases was similar for both males and females (~16%).</w:t>
-      </w:r>
-    </w:p>
-    <w:p>
-      <w:pPr>
-        <w:pStyle w:val="BodyText"/>
-      </w:pPr>
-      <w:r>
-        <w:t xml:space="preserve">Adults constituting a higher percentage of overall strandings compared to other age classes differs from other studies where young animals have comprised the majority of strandings and human interaction cases (Greig et al., 2005; Goldstein et al., 1999; Hanni &amp; Pyle, 2000; Kaplan Dau et al., 2009). This disparity is likely due to more adults migrating through or hauling out in the region and some species not having rookeries in the area, compared to other study regions such as California where there is a higher prevalence of pups due to the proximity of rookeries. Similarly, the slightly higher proportion of HI cases in adults and subadults rather than pups and yearlings (16% versus 8-11%) as in other studies is likely due to the spatial distribution of different age classes for each species. Our age class results must also be interpreted with the knowledge that strandings of pups in inland Washington may be higher due to dedicated pup mortality surveys of haul-out areas not publicly accessible.</w:t>
-      </w:r>
-    </w:p>
-    <w:p>
-      <w:pPr>
-        <w:pStyle w:val="BodyText"/>
-      </w:pPr>
-      <w:r>
-        <w:rPr>
-          <w:i/>
-        </w:rPr>
-        <w:t xml:space="preserve">Species</w:t>
+        <w:t xml:space="preserve">Our results indicate that total annual reported strandings significantly increased over the study period, though this pattern is different for each species. This observed increase in the number of reported strandings likely reflects increasing abundance and increasing stranding response effort rather than being symptomatic of declining population health, as noted by Huggins et al. (2015a). The noticeable and extended seasonal peak in harbor seal strandings likely reflects that these strandings are primarily pups, and pupping in Washington occurs from April to October depending on the area.</w:t>
+      </w:r>
+    </w:p>
+    <w:p>
+      <w:pPr>
+        <w:pStyle w:val="BodyText"/>
+      </w:pPr>
+      <w:r>
+        <w:t xml:space="preserve">The number of HI cases increased over the study period for harbor seals, California sea lions, Steller sea lions, and Guadalupe fur seals, mirroring the rise in overall strandings. These changes in the number of certain types of cases for certain species are likely the product of both endogenous factors (those related to the animals and their environment) and exogenous factors (human activities, policies, pollution events). For example, the implementation (or the relaxation) of a policy or outreach effort can manifest itself in stranding data, such as when local law enforcement officials patrol beaches or initiate enhanced outreach efforts to fishermen. This type of activity resulted in noticeably decreased gunshot wound cases in 20XX followed by a rise shortly thereafter. Such events could also explain the noticeable spike in gunshot wound cases in the early 1990s.</w:t>
+      </w:r>
+    </w:p>
+    <w:p>
+      <w:pPr>
+        <w:pStyle w:val="BodyText"/>
+      </w:pPr>
+      <w:r>
+        <w:t xml:space="preserve">The prevalence of HI cases has increased significantly over time for California sea lions, harbor seals, and northern elephant seals. More specifically, the prevalence of gunshot wounds increased in reported California sea lion strandings and the prevalence of fisheries entanglements increased for California sea lions and harbor seals. The prevalence of HI cases reported here is similar to the range documented in California, amounting to between 7.5% and 16% of cases (Goldstein et al., 1999; Keledjian &amp; Mesnick, 2013). It is difficult to identify possible explanations for these observed trends as both pinniped populations and human activities can be simultaneously changing, additionally complicated by the fact that our ability to detect certain injuries or illnesses also improves over time (Gulland &amp; Hall, 2007). However, it would be possible to compare interannual changes in the number or prevalence of HI to proxies for fishing effort or other human activities, though data over time and space can be sparse.</w:t>
+      </w:r>
+    </w:p>
+    <w:p>
+      <w:pPr>
+        <w:pStyle w:val="BodyText"/>
+      </w:pPr>
+      <w:r>
+        <w:rPr>
+          <w:i/>
+        </w:rPr>
+        <w:t xml:space="preserve">Spatial Patterns</w:t>
       </w:r>
       <w:r>
         <w:br w:type="textWrapping"/>
       </w:r>
       <w:r>
-        <w:t xml:space="preserve">Looking more closely at the composition of age class and sex of strandings is more informative at the species level, as the different demographic and behavioral characteristics of each species largely determines when and where pupping, weaning, and foraging occur along the coast. For example, the majority of California sea lion strandings were male and in May and the fall, reflecting males are making migrations through the area and many females largely stay around the rookeries in California. Similarly, harbor seal strandings are highest throughout the pupping season from June through October.</w:t>
-      </w:r>
-    </w:p>
-    <w:p>
-      <w:pPr>
-        <w:pStyle w:val="BodyText"/>
-      </w:pPr>
-      <w:r>
-        <w:t xml:space="preserve">Our findings were similar to that of Lee (2016), where California sea lion strandings were primarily males while Steller sea lion strandings were more equitably distributed between the sexes. The prevalence of harbor seal pups in inland Washington waters is similarly attributable to the presence of haul-outs in the area and a population that has grown to carrying capacity in recent decades. Further analysis of each individual species could potentially elucidate the connections between stranding patterns and the seasonal use of important reproductive and foraging habitat at a finer spatio-temporal scale using known haul-outs (Jeffries et al., 2000), proxies for upwelling, wind and current patterns, or specific prey distributions.</w:t>
-      </w:r>
-    </w:p>
-    <w:p>
-      <w:pPr>
-        <w:pStyle w:val="BodyText"/>
-      </w:pPr>
-      <w:r>
-        <w:t xml:space="preserve">These species each have different behaviors, preferred prey, foraging strategies, and adaptability to changes in their environment that could affect their likelihood of encountering human activities and becoming entangled, shot, struck by a vessel, or ingesting marine debris. It is therefore not surprising that the number and prevalence of HI cases varies across species (Table 3 and Table 1), similar to the variation noted by others (Moore et al., 2009; Bogomolni et al., 2010). For example, species that forage further offshore would be least likely to encounter vessel traffic, those that haulout at popular beaches might have a higher prevalence of public harrassment cases, and those whose foraging overlaps with a particular fishing season or area might have a higher prevalence of entanglements and gunshot wounds.</w:t>
-      </w:r>
-    </w:p>
-    <w:p>
-      <w:pPr>
-        <w:pStyle w:val="BodyText"/>
-      </w:pPr>
-      <w:r>
-        <w:t xml:space="preserve">California sea lions and male pups have been cited as being particularly inquisitive and therefore more likely to become entangled, though California sea lions were second to northern fur seals and Steller sea lions in this study. Anecdotal observations made by response practitioners suggest that these three species are affected by different types of entangling materials. In Oregon, plastic packing bands and rubber bands (likely from fish bait boxes and crab pots) account for most California sea lion and Steller sea lion entanglements, respectively, while trawl nets are the most prominent in northern fur seal entanglements.</w:t>
-      </w:r>
-    </w:p>
-    <w:p>
-      <w:pPr>
-        <w:pStyle w:val="BodyText"/>
-      </w:pPr>
-      <w:r>
-        <w:t xml:space="preserve">Similar to our findings, studies have noted northern fur seals as having a relatively high prevalence of entanglement, evident in rookery field surveys and stranding data (Fowler, 1987, Delong et al., 1990; Antonelis et al., 2006). Additionally, Colegrove et al. (2005) found the prevalence of human interaction cases in central California varied annually, but was higher in harbor seals than northern elephant seals, also similar to the results presented here. The overall prevalence of human interaction cases for all species over the study period was approximately 11%, similar to that observed in California (3-16%) and Cape Cod (10%) (Goldstein et al., 1999; Kaplan Dau et al., 2009; Moore et al., 2009; Bogomolni et al., 2010; Keledjian &amp; Mesnick, 2013). However, the prevalence of HI can also be influenced by the levels of examination each species typically receives (</w:t>
-      </w:r>
-      <w:r>
-        <w:rPr>
-          <w:i/>
-        </w:rPr>
-        <w:t xml:space="preserve">i.e.</w:t>
-      </w:r>
-      <w:r>
-        <w:t xml:space="preserve">, Endangered Species Act-listed and infrequently stranded species such as the northern fur seals might garner greater scientific interest and therefore more extensive examinations that would reveal evidence of human interaction).</w:t>
-      </w:r>
-    </w:p>
-    <w:p>
-      <w:pPr>
-        <w:pStyle w:val="BodyText"/>
-      </w:pPr>
-      <w:r>
-        <w:rPr>
-          <w:i/>
-        </w:rPr>
-        <w:t xml:space="preserve">Temporal Patterns</w:t>
+        <w:t xml:space="preserve">Overall strandings - The number and relative distribution of species stranded in inland waters and along the coasts of Oregon and Washington (Table 3) can be largely explained by the local abundance and demographic characteristics of each species. The number and relative distribution of strandings were different across species, and stranding hotspots are similar to those that have been previously identified for cetaceans and pinnipeds in the area (Norman et al., 2004; Lee, 2016). In Washington, harbor seals primarily stranded throughout inland waters due to the area having a large number of haul-outs, rookeries, and public reporting. In contrast, fewer harbor seal strandings are reported along the Washington coast, largely due to the fact that many beaches are isolated or inaccessible. Guadalupe fur seal stranding hotspots occur around the mouth of the Columbia River and Willapa Bay on the outer coast (Figure 8), likely reflecting the fact that few individuals range into inland Washington waters given their highly pelagic nature. Similarly, northern fur seal strandings did not exhibit clustering in northern or inland Washington, possibly due to individuals spending more time foraging offshore or near rookeries in Alaska. Approximately two-thirds of Steller sea lion strandings during the study period occurred in Oregon, likely due to the three large breeding sites along the coast. These results align with findings from other coastal areas where patterns in marine mammal strandings reflect either local abundance or seasonal distribution of species (Woodhouse et al., 1991; Norman et al., 2004; Maldini et al., 2005; Leeney et al., 2008; Pyenson, 2010; Peltier et al., 2013; Frungillo &amp; Read, 2014; Pikesley et al., 2014; Johnston et al., 2015).</w:t>
+      </w:r>
+    </w:p>
+    <w:p>
+      <w:pPr>
+        <w:pStyle w:val="BodyText"/>
+      </w:pPr>
+      <w:r>
+        <w:t xml:space="preserve">Over the study area, kernel density plots show that human interaction cases are more concentrated in specific places compared to overall strandings. In Washington, human interactions were disproportionately higher in Pacific and Pierce counties, which accounted for 30% of human interactions cases in Washington but less than 19% of total strandings. In Pacific county, 66% of HI cases were gunshot wounds. The higher percentage of "other" HI cases (blunt trauma, missing appendages, dog bites, oil staining, animal harassment) in inland Washington is likely due to the fact that the majority of thosethe result of a higher number of HI cases areinvolving harbor seal pups in this region, and a the disproportional number of harbor seal stranding that occurs in Washington, as described above. The higher percentage of boat-related injuries in inland Washington could be attributed to the presence of ferry and shipping traffic and recreational boating opportunities throughout inland waters. In Oregon, human interactions were disproportionately higher in Lincoln, Tillamook, Coos, and Clatsop counties. Nearly half of all HI cases in Oregon were recorded in Clatsop, the majority of which were gunshot wounds. Clatsop county includes Astoria, an economically important fishing port, and the area has seen an increased number of fisheries interactions in recent years (Lee, 2016), particularly with animals foraging up into the Columbia River. However, this higher number of HI cases could also be attributed to the higher necropsy rate in the northern part of the state (Lee, 2016).</w:t>
+      </w:r>
+    </w:p>
+    <w:p>
+      <w:pPr>
+        <w:pStyle w:val="BodyText"/>
+      </w:pPr>
+      <w:r>
+        <w:rPr>
+          <w:i/>
+        </w:rPr>
+        <w:t xml:space="preserve">Future Directions</w:t>
       </w:r>
       <w:r>
         <w:br w:type="textWrapping"/>
       </w:r>
       <w:r>
-        <w:t xml:space="preserve">Our results indicate that total annual reported strandings significantly increased over the study period, though this pattern is different for each species. This observed increase in the number of reported strandings likely reflects increasing abundance and increasing stranding response effort rather than being symptomatic of declining population health, as noted by Huggins et al. (2015a). The noticeable and extended seasonal peak in harbor seal strandings likely reflects that these strandings are primarily pups, and pupping in Washington occurs from April to October depending on the area.</w:t>
-      </w:r>
-    </w:p>
-    <w:p>
-      <w:pPr>
-        <w:pStyle w:val="BodyText"/>
-      </w:pPr>
-      <w:r>
-        <w:t xml:space="preserve">The number of HI cases increased over the study period for harbor seals, California sea lions, Steller sea lions, and Guadalupe fur seals, mirroring the rise in overall strandings. These changes in the number of certain types of cases for certain species are likely the product of both endogenous factors (those related to the animals and their environment) and exogenous factors (human activities, policies, pollution events). For example, the implementation (or the relaxation) of a policy or outreach effort can manifest itself in stranding data, such as when local law enforcement officials patrol beaches or initiate enhanced outreach efforts to fishermen. This type of activity resulted in noticeably decreased gunshot wound cases in 20XX (add note - debbie provide more details here) followed by a rise shortly thereafter. Such events could also explain the noticeable spike in gunshot wound cases in the early 1990s.</w:t>
-      </w:r>
-    </w:p>
-    <w:p>
-      <w:pPr>
-        <w:pStyle w:val="BodyText"/>
-      </w:pPr>
-      <w:r>
-        <w:t xml:space="preserve">The prevalence of HI cases have increased significantly over time for California sea lions, harbor seals, and northern elephant seals. More specifically, the prevalence of gunshot wounds increased in reported California sea lion strandings and the prevalence of fisheries entanglements increased for California sea lions and harbor seals. The prevalence of HI cases reported here is similar to the range documented in California, amounting to between 7.5% and 16% of cases (Goldstein et al., 1999; Keledjian &amp; Mesnick, 2013). It is difficult to identify possible explanations for these observed trends as both pinniped populations and human activities can be simultaneously changing, additionally complicated by the fact that our ability to detect certain injuries or illnesses also improves over time (Gulland &amp; Hall, 2007). However, it would be possible to compare interannual changes in the number or prevalence of HI to proxies for fishing effort or other human activities, though data over time and space can be sparse.</w:t>
-      </w:r>
-    </w:p>
-    <w:p>
-      <w:pPr>
-        <w:pStyle w:val="BodyText"/>
-      </w:pPr>
-      <w:r>
-        <w:rPr>
-          <w:i/>
-        </w:rPr>
-        <w:t xml:space="preserve">Spatial Patterns</w:t>
+        <w:t xml:space="preserve">This characterization and hotspot mapping analysis is important for informing management and conservation measures and can support decision-making for stranding response practitioners. Though these results present one of the most comprehensive summary statistics of human interactions cases for pinnipeds in this region, further analysis of each individual species could ascertain whether it is likely that certain age classes overlap to a greater extent in time and space with anthropogenic activities in areas we identified as hotspots for human interaction cases. While strandings and human interaction cases can coincide with or have a higher reporting rate from dense human population centers, they can also occur offshore or in more isolated areas, and therefore go undetected. Further refining the parameters of the kernel density function or using saTScan analysis (Kulldorff &amp; Nagarwalla, 1995; Kulldorff, 2001, Kreuder et al., 2003; Kulldorf et al., 2005; Norman et al., 2011) could be explored in the future to refine these hotspot maps. Additioinally, more refined spatio-temporal predictive modeling that includes measures of pinniped abundance, prey distribution, and proxies for oceanographic conditions (as in Evans et al., 2005, Soulen et al., 2013, Peltier et al., 2013, Truchon et al., 2013, and Berini et al., 2015) could further elucidate the spatial distribution of strandings, and therefore areas or species that are at a higher risk for human impacts and in need of management attention.</w:t>
+      </w:r>
+    </w:p>
+    <w:p>
+      <w:pPr>
+        <w:pStyle w:val="BodyText"/>
+      </w:pPr>
+      <w:r>
+        <w:rPr>
+          <w:b/>
+        </w:rPr>
+        <w:t xml:space="preserve">Conclusion</w:t>
       </w:r>
       <w:r>
         <w:br w:type="textWrapping"/>
       </w:r>
       <w:r>
-        <w:t xml:space="preserve">Overall strandings - The number and relative distribution of species stranded along the coasts of Oregon and Washington (Table 3) can be largely explained by the local abundance and demographic characteristics of each species. The number and relative distribution of strandings were different across species, and stranding hotspots are similar to those that have been previously identified for cetaceans and pinnipeds (Norman et al., 2004; Lee, 2016). In Washington, harbor seals primarily stranded along the shores of the Salish Sea due to the area having a large number of haul-outs, rookeries, and public reporting. In contrast, fewer strandings are reported along the Washington coast, largely due to the fact that many beaches are isolated or inaccessible. Guadalupe fur seal stranding hotspots occur around the mouth of the Columbia River and Willapa Bay (Figure 8), likely reflecting the fact that few individuals range into inland Washington waters. Similarly, northern fur seal strandings did not exhibit clustering in northern Washington or the Salish Sea, possibly due to individuals spending more time foraging offshore or near rookeries in Alaska. Approximately two-thirds of Steller sea lion strandings during the study period occurred in Oregon, likely due to the three large breeding sites along the coast. These results align with findings from other coastal areas where patterns in marine mammal strandings reflect either local abundance or seasonal distribution of species (Woodhouse et al., 1991; Norman et al., 2004; Maldini et al., 2005; Leeney et al., 2008; Pyenson, 2010; Peltier et al., 2013; Frungillo &amp; Read, 2014; Pikesley et al., 2014; Johnston et al., 2015).</w:t>
-      </w:r>
-    </w:p>
-    <w:p>
-      <w:pPr>
-        <w:pStyle w:val="BodyText"/>
-      </w:pPr>
-      <w:r>
-        <w:t xml:space="preserve">Over the study area, kernel density plots show that human interaction cases are more concentrated in specific places compared to overall strandings. In Washington, human interactions were disproportionately higher in Pacific and Pierce counties, which accounted for 30% of human interactions cases in Washington but less than 19% of total strandings. In Pacific county, 66% of HI cases were gunshot wounds. The higher percentage of "other" HI cases (blunt trauma, missing appendages, dog bites, oil staining, animal harrassment) in inland Washington is likely due to the fact that the majority of those cases are harbor seal pups, and a disproportional number of harbor seal stranding occurs in Washington, as described above. The higher percentage of boat-related injuries in inland Washington could be attributed to the presence of ferry and shipping traffic and recreational boating opportunities throughout the Salish Sea. In Oregon, human interactions were disproportionately higher in Lincoln, Tillamook, Coos, and Clatsop counties. Nearly half of all HI cases in Oregon were recorded in Clatsop, the majority of which were gunshot wounds. Clatsop county includes Astoria, an economically important fishing port, and the area has seen an increased number of fisheries interactions in recent years (Lee, 2016), particularly with animals foraging up into the Columbia River. However, this higher number of HI cases could also be attributed to the higher necropsy rate in the northern part of the state (Lee, 2016).</w:t>
-      </w:r>
-    </w:p>
-    <w:p>
-      <w:pPr>
-        <w:pStyle w:val="BodyText"/>
-      </w:pPr>
-      <w:r>
-        <w:rPr>
-          <w:i/>
-        </w:rPr>
-        <w:t xml:space="preserve">Future Directions</w:t>
+        <w:t xml:space="preserve">Spatio-temporal patterns in the age and sex of pinniped strandings in Oregon and Washington varied for each of the six species in the study area. Patterns in the distribution and number of strandings along the coast and throughout the year are likely due to the local abundance and demographic characteristics of each species, with harbor seal pups stranding primarily throughout inland Washington waters during pupping season, and other species stranding more broadly across all age classes and along the coast. The number of strandings and the prevalence of human interaction cases increased over time, largely attributed to a combination of changing population dynamics, enhanced stranding response effort and public awareness, and continued coastal socioeconomic development. More refined spatio-temporal modeling techniques could further elucidate the connections between stranding clusters, forage species availability, prevailing oceanographic conditions, and anthropogenic activities that all impact the short and long-term health of these pinniped populations in a changing environment. Stranding hotspot maps show discrete areas of high-density strandings, which are different across species and types of human interaction cases. Identifying and monitoring stranding hotspots can be helpful in a variety of contexts, including detecting and investigating unusual mortality events, informing disentanglement response or beach clean-up efforts, implementing targeted outreach about non-lethal deterrents in areas where gunshot wounds are prevalent, establishing baseline health information, and evaluating whether human-related mortalities approach or exceed established limits under the Marine Mammal Protection Act. Stranding data may contain gaps, biases, and inconsistencies, but are an invaluable resource for conservation and management of these marine mammal species.</w:t>
+      </w:r>
+    </w:p>
+    <w:p>
+      <w:pPr>
+        <w:pStyle w:val="BodyText"/>
+      </w:pPr>
+      <w:r>
+        <w:rPr>
+          <w:b/>
+        </w:rPr>
+        <w:t xml:space="preserve">Acknowledgements</w:t>
       </w:r>
       <w:r>
         <w:br w:type="textWrapping"/>
       </w:r>
       <w:r>
-        <w:t xml:space="preserve">This characterization and hotspot mapping analysis is important for informing management and conservation measures and can support decision-making for stranding response practitioners. Though these results present one of the most comprehensive summary statistics of human interactions cases for pinnipeds in this region, further analysis of each individual species could ascertain whether it is likely that certain age classes overlap to a greater extent in time and space with anthropogenic activities in areas we identified as hotspots for human interaction cases. While strandings and human interaction cases can coincide with or have a higher reporting rate from dense human population centers, they can also occur offshore or in more isolated areas, and therefore go undetected. Further refining the parameters of the kernel density function or using saTScan analysis (Kulldorff &amp; Nagarwalla, 1995; Kulldorff, 2001, Kreuder et al., 2003; Kulldorf et al., 2005; Norman et al., 2011) could be explored in the future to refine these hotspot maps. Additioinally, more refined spatio-temporal predictive modeling that includes measures of pinniped abundance, prey distribution, and proxies for oceanographic conditions (such as Evans et al., 2005, Soulen et al., 2013, Peltier et al., 2013, Truchon et al., 2013, and Berini et al., 2015) could further elucidate the spatial distribution of strandings, and therefore areas or species that are at a higher risk for human impacts and in need of management attention.</w:t>
-      </w:r>
-    </w:p>
-    <w:p>
-      <w:pPr>
-        <w:pStyle w:val="BodyText"/>
-      </w:pPr>
-      <w:r>
-        <w:rPr>
-          <w:b/>
-        </w:rPr>
-        <w:t xml:space="preserve">Conclusion</w:t>
-      </w:r>
-      <w:r>
-        <w:br w:type="textWrapping"/>
-      </w:r>
-      <w:r>
-        <w:t xml:space="preserve">Spatio-temporal patterns in the age and sex of pinniped strandings in Oregon and Washington have varied for each of the six species that are found in the study area. Patterns in the distribution and number of strandings along the coast and throughout the year are likely due to the local abundance and demographic characteristics of each species, with harbor seal pups stranding primarily throughout the Salish Sea during pupping season, and other species stranding more broadly across all age classes and along the coast. The number of strandings and the prevalence of human interaction cases increased over time, largely attributed to a combination of changing population dynamics, enhanced stranding response effort and public awareness, and continued coastal socioeconomic development. More refined spatio-temporal modeling techniques could further elucidate the connections between stranding clusters, forage species availability, prevailing oceanographic conditions, and anthropogenic activities that all impact the short and long-term health of these pinniped populations in a changing environment. Stranding hotspot maps show discrete areas of high-density strandings, which are different across species and types of human interaction cases. Identifiying and monitoring stranding hotspots can be helpful in a variety of contexts, including detecting and investigating unusual mortality events, informing disentanglement response or beach clean-up efforts, implementing targeted outreach about non-lethal deterrents in areas where gunshot wounds are prevalent, establishing baseline health information, and evaluating whether human-related mortalities approach or exceed established limits under the Marine Mammal Protection Act. Stranding data may contain gaps, biases, and inconsistencies, but are an invaluable resource for conservation and management of these marine mammal species.</w:t>
-      </w:r>
-    </w:p>
-    <w:p>
-      <w:pPr>
-        <w:pStyle w:val="BodyText"/>
-      </w:pPr>
-      <w:r>
-        <w:rPr>
-          <w:b/>
-        </w:rPr>
-        <w:t xml:space="preserve">Acknowledgements</w:t>
-      </w:r>
-      <w:r>
-        <w:br w:type="textWrapping"/>
-      </w:r>
-      <w:r>
-        <w:t xml:space="preserve">This research was made possible through the hard work and dedication of all stranding response network work members in the Pacific Northwest, including Seal Sitters, Olympic Coast National Marine Sanctuary, Sno-King Marine Mammal Response, MaST Center Stranding Team, Port Townsend Marine Science Center, Feiro Marine Life Center, Whatcom Marine Mammal Stranding Network, Cascadia Research Collective, San Juan County Marine Mammal Stranding Network, Portland State University, Seaside Aquarium, Dungeness National Wildlife Refuge &amp; Protection Island, Vashon Hydrophone Project, Central Puget Sound Marine Mammal Stranding Network, Marine Animal Rescue Center, The Whale Museum, Makah Tribe, Washington Dept of Fish and Wildlife Marine Mammal Investigations, and Oregon State University Marine Mammal Institute. In addition to the numerous volunteer hours invested in collecting the data presented, many stranding networks were the recipients of numerous U.S. Federal grants through the John H. Prescott Marine Mammal Rescue Assistance Grant Program, which supplied essential funding for this work.</w:t>
+        <w:t xml:space="preserve">This research was made possible through the hard work and dedication of all stranding response network work members in the Pacific Northwest, including Cascadia Research Collective, Central Puget Sound Marine Mammal Stranding Network, Dungeness National Wildlife Refuge &amp; Protection Island, Feiro Marine Life Center, Makah Tribe, Marine Animal Rescue Center, MaST Center Stranding Team, Olympic Coast National Marine Sanctuary, Oregon State University Marine Mammal Institute, Port Townsend Marine Science Center, Portland State University, San Juan County Marine Mammal Stranding Network,</w:t>
+      </w:r>
+      <w:r>
+        <w:t xml:space="preserve"> </w:t>
+      </w:r>
+      <w:r>
+        <w:t xml:space="preserve">Seal Sitters, Seaside Aquarium, Sno-King Marine Mammal Response, The Whale Museum, Vashon Hydrophone Project, Washington Dept of Fish and Wildlife Marine Mammal Investigations, and Whatcom Marine Mammal Stranding Network. In addition to the numerous volunteer hours invested in collecting the data presented, many stranding networks were the recipients of numerous U.S. Federal grants through the John H. Prescott Marine Mammal Rescue Assistance Grant Program, which supplied essential funding for this work.</w:t>
       </w:r>
     </w:p>
     <w:p>
@@ -1175,61 +2081,6 @@
                 <pic:pic>
                   <pic:nvPicPr>
                     <pic:cNvPr descr="OR_WA_Strandings_draftmanuscript_files/figure-docx/unnamed-chunk-2-1.png" id="0" name="Picture"/>
-                    <pic:cNvPicPr>
-                      <a:picLocks noChangeArrowheads="1" noChangeAspect="1"/>
-                    </pic:cNvPicPr>
-                  </pic:nvPicPr>
-                  <pic:blipFill>
-                    <a:blip r:embed="rId23"/>
-                    <a:stretch>
-                      <a:fillRect/>
-                    </a:stretch>
-                  </pic:blipFill>
-                  <pic:spPr bwMode="auto">
-                    <a:xfrm>
-                      <a:off x="0" y="0"/>
-                      <a:ext cx="5486400" cy="6662057"/>
-                    </a:xfrm>
-                    <a:prstGeom prst="rect">
-                      <a:avLst/>
-                    </a:prstGeom>
-                    <a:noFill/>
-                    <a:ln w="9525">
-                      <a:noFill/>
-                      <a:headEnd/>
-                      <a:tailEnd/>
-                    </a:ln>
-                  </pic:spPr>
-                </pic:pic>
-              </a:graphicData>
-            </a:graphic>
-          </wp:inline>
-        </w:drawing>
-      </w:r>
-    </w:p>
-    <w:p>
-      <w:pPr>
-        <w:pStyle w:val="BodyText"/>
-      </w:pPr>
-      <w:r>
-        <w:t xml:space="preserve">Figure 1: (a) Annual stranding cases for each species showing higher average strandings for harbor seals and California sea lions; and (b) annual human interaction cases showing a high number of gunshot wounds for California sea lions and Steller sea lions and Other cases for harbor seals.</w:t>
-      </w:r>
-    </w:p>
-    <w:p>
-      <w:pPr>
-        <w:pStyle w:val="BodyText"/>
-      </w:pPr>
-      <w:r>
-        <w:drawing>
-          <wp:inline>
-            <wp:extent cx="5486400" cy="6662057"/>
-            <wp:effectExtent b="0" l="0" r="0" t="0"/>
-            <wp:docPr descr="" id="1" name="Picture"/>
-            <a:graphic>
-              <a:graphicData uri="http://schemas.openxmlformats.org/drawingml/2006/picture">
-                <pic:pic>
-                  <pic:nvPicPr>
-                    <pic:cNvPr descr="OR_WA_Strandings_draftmanuscript_files/figure-docx/unnamed-chunk-3-1.png" id="0" name="Picture"/>
                     <pic:cNvPicPr>
                       <a:picLocks noChangeArrowheads="1" noChangeAspect="1"/>
                     </pic:cNvPicPr>
@@ -1267,91 +2118,7 @@
         <w:pStyle w:val="BodyText"/>
       </w:pPr>
       <w:r>
-        <w:t xml:space="preserve">Figure 2: (a) Increasing total strandings (</w:t>
-      </w:r>
-      <w:r>
-        <w:rPr>
-          <w:i/>
-        </w:rPr>
-        <w:t xml:space="preserve">n</w:t>
-      </w:r>
-      <w:r>
-        <w:t xml:space="preserve"> </w:t>
-      </w:r>
-      <w:r>
-        <w:t xml:space="preserve">= 14,939) (black dotted loess regression line) likely at least in part due to Prescott Grant funding beginning in the mid-2000s; and increasing stranding reports of harbor seals (y = 1.057</w:t>
-      </w:r>
-      <w:r>
-        <w:rPr>
-          <w:vertAlign w:val="superscript"/>
-        </w:rPr>
-        <w:t xml:space="preserve">x</w:t>
-      </w:r>
-      <w:r>
-        <w:t xml:space="preserve">, z = 6.2, p &lt; 0.001), California sea lions (y = 1.098</w:t>
-      </w:r>
-      <w:r>
-        <w:rPr>
-          <w:vertAlign w:val="superscript"/>
-        </w:rPr>
-        <w:t xml:space="preserve">x</w:t>
-      </w:r>
-      <w:r>
-        <w:t xml:space="preserve">, z = 7.7, p &lt; 0.001), Steller sea lions (y = 1.143</w:t>
-      </w:r>
-      <w:r>
-        <w:rPr>
-          <w:vertAlign w:val="superscript"/>
-        </w:rPr>
-        <w:t xml:space="preserve">x</w:t>
-      </w:r>
-      <w:r>
-        <w:t xml:space="preserve">, z = 8.3, p &lt; 0.001), Guadalupe fur seals (y = 1.159</w:t>
-      </w:r>
-      <w:r>
-        <w:rPr>
-          <w:vertAlign w:val="superscript"/>
-        </w:rPr>
-        <w:t xml:space="preserve">x</w:t>
-      </w:r>
-      <w:r>
-        <w:t xml:space="preserve">, z = 2.0, p &lt; 0.05), and northern fur seals (y = 1.044</w:t>
-      </w:r>
-      <w:r>
-        <w:rPr>
-          <w:vertAlign w:val="superscript"/>
-        </w:rPr>
-        <w:t xml:space="preserve">x</w:t>
-      </w:r>
-      <w:r>
-        <w:t xml:space="preserve">, z = 2.2, p &lt; 0.05); (b) annual strandings by sub-region show greater volume and increasing number of strandings in Oregon (y = 1.052</w:t>
-      </w:r>
-      <w:r>
-        <w:rPr>
-          <w:vertAlign w:val="superscript"/>
-        </w:rPr>
-        <w:t xml:space="preserve">x</w:t>
-      </w:r>
-      <w:r>
-        <w:t xml:space="preserve">, z = 3.78, p &lt; 0.001) and inland Washington waters (y = 1.040</w:t>
-      </w:r>
-      <w:r>
-        <w:rPr>
-          <w:vertAlign w:val="superscript"/>
-        </w:rPr>
-        <w:t xml:space="preserve">x</w:t>
-      </w:r>
-      <w:r>
-        <w:t xml:space="preserve">, z = 4.95, p &lt; 0.001) compared with the Washington coast (1.074</w:t>
-      </w:r>
-      <w:r>
-        <w:rPr>
-          <w:vertAlign w:val="superscript"/>
-        </w:rPr>
-        <w:t xml:space="preserve">x</w:t>
-      </w:r>
-      <w:r>
-        <w:t xml:space="preserve">, z = 3.62, p &lt; 0.001).</w:t>
+        <w:t xml:space="preserve">Figure 1: Boxplots of (a) annual stranding cases for each species, and (b) annual human interactions by case type.</w:t>
       </w:r>
     </w:p>
     <w:p>
@@ -1368,7 +2135,7 @@
               <a:graphicData uri="http://schemas.openxmlformats.org/drawingml/2006/picture">
                 <pic:pic>
                   <pic:nvPicPr>
-                    <pic:cNvPr descr="OR_WA_Strandings_draftmanuscript_files/figure-docx/unnamed-chunk-4-1.png" id="0" name="Picture"/>
+                    <pic:cNvPr descr="OR_WA_Strandings_draftmanuscript_files/figure-docx/unnamed-chunk-3-1.png" id="0" name="Picture"/>
                     <pic:cNvPicPr>
                       <a:picLocks noChangeArrowheads="1" noChangeAspect="1"/>
                     </pic:cNvPicPr>
@@ -1406,7 +2173,19 @@
         <w:pStyle w:val="BodyText"/>
       </w:pPr>
       <w:r>
-        <w:t xml:space="preserve">Figure 3: (a) Annual combined HI cases (black loess regression line) and for each species shows increasing cases for harbor seals (y = 1.114</w:t>
+        <w:t xml:space="preserve">Figure 2: (a) Increasing total reported strandings across all species (</w:t>
+      </w:r>
+      <w:r>
+        <w:rPr>
+          <w:i/>
+        </w:rPr>
+        <w:t xml:space="preserve">n</w:t>
+      </w:r>
+      <w:r>
+        <w:t xml:space="preserve"> </w:t>
+      </w:r>
+      <w:r>
+        <w:t xml:space="preserve">= 14,939) (black dotted loess regression line) and increasing for harbor seals (y = 1.057</w:t>
       </w:r>
       <w:r>
         <w:rPr>
@@ -1415,7 +2194,22 @@
         <w:t xml:space="preserve">x</w:t>
       </w:r>
       <w:r>
-        <w:t xml:space="preserve">, z = 8.7, p &lt; 0.001), California sea lions (y = 1.099</w:t>
+        <w:t xml:space="preserve">, z = 6.2,</w:t>
+      </w:r>
+      <w:r>
+        <w:t xml:space="preserve"> </w:t>
+      </w:r>
+      <w:r>
+        <w:rPr>
+          <w:i/>
+        </w:rPr>
+        <w:t xml:space="preserve">p</w:t>
+      </w:r>
+      <w:r>
+        <w:t xml:space="preserve"> </w:t>
+      </w:r>
+      <w:r>
+        <w:t xml:space="preserve">&lt; 0.001), California sea lions (y = 1.098</w:t>
       </w:r>
       <w:r>
         <w:rPr>
@@ -1424,7 +2218,22 @@
         <w:t xml:space="preserve">x</w:t>
       </w:r>
       <w:r>
-        <w:t xml:space="preserve">, z = 6.3, p &lt; 0.001), Steller sea lions (y = 1.095</w:t>
+        <w:t xml:space="preserve">, z = 7.7,</w:t>
+      </w:r>
+      <w:r>
+        <w:t xml:space="preserve"> </w:t>
+      </w:r>
+      <w:r>
+        <w:rPr>
+          <w:i/>
+        </w:rPr>
+        <w:t xml:space="preserve">p</w:t>
+      </w:r>
+      <w:r>
+        <w:t xml:space="preserve"> </w:t>
+      </w:r>
+      <w:r>
+        <w:t xml:space="preserve">&lt; 0.001), Steller sea lions (y = 1.143</w:t>
       </w:r>
       <w:r>
         <w:rPr>
@@ -1433,7 +2242,22 @@
         <w:t xml:space="preserve">x</w:t>
       </w:r>
       <w:r>
-        <w:t xml:space="preserve">, z = 5.3, p &lt; 0.001), and Guadalupe fur seals (y = 1.173</w:t>
+        <w:t xml:space="preserve">, z = 8.3,</w:t>
+      </w:r>
+      <w:r>
+        <w:t xml:space="preserve"> </w:t>
+      </w:r>
+      <w:r>
+        <w:rPr>
+          <w:i/>
+        </w:rPr>
+        <w:t xml:space="preserve">p</w:t>
+      </w:r>
+      <w:r>
+        <w:t xml:space="preserve"> </w:t>
+      </w:r>
+      <w:r>
+        <w:t xml:space="preserve">&lt; 0.001), Guadalupe fur seals (y = 1.159</w:t>
       </w:r>
       <w:r>
         <w:rPr>
@@ -1442,7 +2266,22 @@
         <w:t xml:space="preserve">x</w:t>
       </w:r>
       <w:r>
-        <w:t xml:space="preserve">, z = 2.1, p &lt; 0.05) and (b) increasing number of gunshot wounds (y = 1.073</w:t>
+        <w:t xml:space="preserve">, z = 2.0,</w:t>
+      </w:r>
+      <w:r>
+        <w:t xml:space="preserve"> </w:t>
+      </w:r>
+      <w:r>
+        <w:rPr>
+          <w:i/>
+        </w:rPr>
+        <w:t xml:space="preserve">p</w:t>
+      </w:r>
+      <w:r>
+        <w:t xml:space="preserve"> </w:t>
+      </w:r>
+      <w:r>
+        <w:t xml:space="preserve">&lt; 0.05), and northern fur seals (y = 1.044</w:t>
       </w:r>
       <w:r>
         <w:rPr>
@@ -1451,7 +2290,22 @@
         <w:t xml:space="preserve">x</w:t>
       </w:r>
       <w:r>
-        <w:t xml:space="preserve">, z = 4.6, p &lt; 0.001), fisheries entanglements (y = 1.090</w:t>
+        <w:t xml:space="preserve">, z = 2.2,</w:t>
+      </w:r>
+      <w:r>
+        <w:t xml:space="preserve"> </w:t>
+      </w:r>
+      <w:r>
+        <w:rPr>
+          <w:i/>
+        </w:rPr>
+        <w:t xml:space="preserve">p</w:t>
+      </w:r>
+      <w:r>
+        <w:t xml:space="preserve"> </w:t>
+      </w:r>
+      <w:r>
+        <w:t xml:space="preserve">&lt; 0.05); (b) annual strandings increasing in Oregon (y = 1.052</w:t>
       </w:r>
       <w:r>
         <w:rPr>
@@ -1460,7 +2314,22 @@
         <w:t xml:space="preserve">x</w:t>
       </w:r>
       <w:r>
-        <w:t xml:space="preserve">, z = 8.3, p &lt; 0.001), and boat injuries (y = 1.087</w:t>
+        <w:t xml:space="preserve">, z = 3.78,</w:t>
+      </w:r>
+      <w:r>
+        <w:t xml:space="preserve"> </w:t>
+      </w:r>
+      <w:r>
+        <w:rPr>
+          <w:i/>
+        </w:rPr>
+        <w:t xml:space="preserve">p</w:t>
+      </w:r>
+      <w:r>
+        <w:t xml:space="preserve"> </w:t>
+      </w:r>
+      <w:r>
+        <w:t xml:space="preserve">&lt; 0.001), inland Washington waters (y = 1.040</w:t>
       </w:r>
       <w:r>
         <w:rPr>
@@ -1469,7 +2338,46 @@
         <w:t xml:space="preserve">x</w:t>
       </w:r>
       <w:r>
-        <w:t xml:space="preserve">, z = 3.3, p &lt; 0.01).</w:t>
+        <w:t xml:space="preserve">, z = 4.95,</w:t>
+      </w:r>
+      <w:r>
+        <w:t xml:space="preserve"> </w:t>
+      </w:r>
+      <w:r>
+        <w:rPr>
+          <w:i/>
+        </w:rPr>
+        <w:t xml:space="preserve">p</w:t>
+      </w:r>
+      <w:r>
+        <w:t xml:space="preserve"> </w:t>
+      </w:r>
+      <w:r>
+        <w:t xml:space="preserve">&lt; 0.001), and, though in smaller numbers, along Washington coast (y = 1.074</w:t>
+      </w:r>
+      <w:r>
+        <w:rPr>
+          <w:vertAlign w:val="superscript"/>
+        </w:rPr>
+        <w:t xml:space="preserve">x</w:t>
+      </w:r>
+      <w:r>
+        <w:t xml:space="preserve">, z = 3.62,</w:t>
+      </w:r>
+      <w:r>
+        <w:t xml:space="preserve"> </w:t>
+      </w:r>
+      <w:r>
+        <w:rPr>
+          <w:i/>
+        </w:rPr>
+        <w:t xml:space="preserve">p</w:t>
+      </w:r>
+      <w:r>
+        <w:t xml:space="preserve"> </w:t>
+      </w:r>
+      <w:r>
+        <w:t xml:space="preserve">&lt; 0.001).</w:t>
       </w:r>
     </w:p>
     <w:p>
@@ -1486,7 +2394,7 @@
               <a:graphicData uri="http://schemas.openxmlformats.org/drawingml/2006/picture">
                 <pic:pic>
                   <pic:nvPicPr>
-                    <pic:cNvPr descr="OR_WA_Strandings_draftmanuscript_files/figure-docx/unnamed-chunk-5-1.png" id="0" name="Picture"/>
+                    <pic:cNvPr descr="OR_WA_Strandings_draftmanuscript_files/figure-docx/unnamed-chunk-4-1.png" id="0" name="Picture"/>
                     <pic:cNvPicPr>
                       <a:picLocks noChangeArrowheads="1" noChangeAspect="1"/>
                     </pic:cNvPicPr>
@@ -1524,7 +2432,175 @@
         <w:pStyle w:val="BodyText"/>
       </w:pPr>
       <w:r>
-        <w:t xml:space="preserve">Figure 4: Prevalence of human interaction cases (a) increasing for all combined species (black dotted regression line, y = 0.06x, z = 15.5, p &lt; 0.001) and significantly increasing for harbor seals (y = 0.06x, z = 11.4, p &lt; 0.001), California sea lions (y = 0.03x, z = 3.8, p &lt; 0.001), and northern elephant seals (y = 0.09x, z = 3.5, p &lt; 0.001); (b) increasing for all types combined (black dotted regression line, y = 0.06x, z = 15.5, p &lt; 0.001) and for each HI case type: gunshot wounds (y = 0.039x, z = 6.4, p &lt; 0.001), fisheries entanglements (y = 0.043x, z = 5.3, p &lt; 0.001), and boat injuries (y = 0.087x, z = 4.2, p &lt; 0.001).</w:t>
+        <w:t xml:space="preserve">Figure 3: (a) Annual HI cases combined (black loess regression line) and for each species illustrate increasing cases for harbor seals (y = 1.114</w:t>
+      </w:r>
+      <w:r>
+        <w:rPr>
+          <w:vertAlign w:val="superscript"/>
+        </w:rPr>
+        <w:t xml:space="preserve">x</w:t>
+      </w:r>
+      <w:r>
+        <w:t xml:space="preserve">, z = 8.7,</w:t>
+      </w:r>
+      <w:r>
+        <w:t xml:space="preserve"> </w:t>
+      </w:r>
+      <w:r>
+        <w:rPr>
+          <w:i/>
+        </w:rPr>
+        <w:t xml:space="preserve">p</w:t>
+      </w:r>
+      <w:r>
+        <w:t xml:space="preserve"> </w:t>
+      </w:r>
+      <w:r>
+        <w:t xml:space="preserve">&lt; 0.001), California sea lions (y = 1.099</w:t>
+      </w:r>
+      <w:r>
+        <w:rPr>
+          <w:vertAlign w:val="superscript"/>
+        </w:rPr>
+        <w:t xml:space="preserve">x</w:t>
+      </w:r>
+      <w:r>
+        <w:t xml:space="preserve">, z = 6.3,</w:t>
+      </w:r>
+      <w:r>
+        <w:t xml:space="preserve"> </w:t>
+      </w:r>
+      <w:r>
+        <w:rPr>
+          <w:i/>
+        </w:rPr>
+        <w:t xml:space="preserve">p</w:t>
+      </w:r>
+      <w:r>
+        <w:t xml:space="preserve"> </w:t>
+      </w:r>
+      <w:r>
+        <w:t xml:space="preserve">&lt; 0.001), Steller sea lions (y = 1.095</w:t>
+      </w:r>
+      <w:r>
+        <w:rPr>
+          <w:vertAlign w:val="superscript"/>
+        </w:rPr>
+        <w:t xml:space="preserve">x</w:t>
+      </w:r>
+      <w:r>
+        <w:t xml:space="preserve">, z = 5.3,</w:t>
+      </w:r>
+      <w:r>
+        <w:t xml:space="preserve"> </w:t>
+      </w:r>
+      <w:r>
+        <w:rPr>
+          <w:i/>
+        </w:rPr>
+        <w:t xml:space="preserve">p</w:t>
+      </w:r>
+      <w:r>
+        <w:t xml:space="preserve"> </w:t>
+      </w:r>
+      <w:r>
+        <w:t xml:space="preserve">&lt; 0.001), and Guadalupe fur seals (y = 1.173</w:t>
+      </w:r>
+      <w:r>
+        <w:rPr>
+          <w:vertAlign w:val="superscript"/>
+        </w:rPr>
+        <w:t xml:space="preserve">x</w:t>
+      </w:r>
+      <w:r>
+        <w:t xml:space="preserve">, z = 2.1,</w:t>
+      </w:r>
+      <w:r>
+        <w:t xml:space="preserve"> </w:t>
+      </w:r>
+      <w:r>
+        <w:rPr>
+          <w:i/>
+        </w:rPr>
+        <w:t xml:space="preserve">p</w:t>
+      </w:r>
+      <w:r>
+        <w:t xml:space="preserve"> </w:t>
+      </w:r>
+      <w:r>
+        <w:t xml:space="preserve">&lt; 0.05) and (b) increasing number of gunshot wounds (y = 1.073</w:t>
+      </w:r>
+      <w:r>
+        <w:rPr>
+          <w:vertAlign w:val="superscript"/>
+        </w:rPr>
+        <w:t xml:space="preserve">x</w:t>
+      </w:r>
+      <w:r>
+        <w:t xml:space="preserve">, z = 4.6,</w:t>
+      </w:r>
+      <w:r>
+        <w:t xml:space="preserve"> </w:t>
+      </w:r>
+      <w:r>
+        <w:rPr>
+          <w:i/>
+        </w:rPr>
+        <w:t xml:space="preserve">p</w:t>
+      </w:r>
+      <w:r>
+        <w:t xml:space="preserve"> </w:t>
+      </w:r>
+      <w:r>
+        <w:t xml:space="preserve">&lt; 0.001), fisheries entanglements (y = 1.090</w:t>
+      </w:r>
+      <w:r>
+        <w:rPr>
+          <w:vertAlign w:val="superscript"/>
+        </w:rPr>
+        <w:t xml:space="preserve">x</w:t>
+      </w:r>
+      <w:r>
+        <w:t xml:space="preserve">, z = 8.3,</w:t>
+      </w:r>
+      <w:r>
+        <w:t xml:space="preserve"> </w:t>
+      </w:r>
+      <w:r>
+        <w:rPr>
+          <w:i/>
+        </w:rPr>
+        <w:t xml:space="preserve">p</w:t>
+      </w:r>
+      <w:r>
+        <w:t xml:space="preserve"> </w:t>
+      </w:r>
+      <w:r>
+        <w:t xml:space="preserve">&lt; 0.001), and boat injuries (y = 1.087</w:t>
+      </w:r>
+      <w:r>
+        <w:rPr>
+          <w:vertAlign w:val="superscript"/>
+        </w:rPr>
+        <w:t xml:space="preserve">x</w:t>
+      </w:r>
+      <w:r>
+        <w:t xml:space="preserve">, z = 3.3,</w:t>
+      </w:r>
+      <w:r>
+        <w:t xml:space="preserve"> </w:t>
+      </w:r>
+      <w:r>
+        <w:rPr>
+          <w:i/>
+        </w:rPr>
+        <w:t xml:space="preserve">p</w:t>
+      </w:r>
+      <w:r>
+        <w:t xml:space="preserve"> </w:t>
+      </w:r>
+      <w:r>
+        <w:t xml:space="preserve">&lt; 0.01).</w:t>
       </w:r>
     </w:p>
     <w:p>
@@ -1541,7 +2617,7 @@
               <a:graphicData uri="http://schemas.openxmlformats.org/drawingml/2006/picture">
                 <pic:pic>
                   <pic:nvPicPr>
-                    <pic:cNvPr descr="OR_WA_Strandings_draftmanuscript_files/figure-docx/unnamed-chunk-6-1.png" id="0" name="Picture"/>
+                    <pic:cNvPr descr="OR_WA_Strandings_draftmanuscript_files/figure-docx/unnamed-chunk-5-1.png" id="0" name="Picture"/>
                     <pic:cNvPicPr>
                       <a:picLocks noChangeArrowheads="1" noChangeAspect="1"/>
                     </pic:cNvPicPr>
@@ -1579,7 +2655,127 @@
         <w:pStyle w:val="BodyText"/>
       </w:pPr>
       <w:r>
-        <w:t xml:space="preserve">Figure 5: Sum of human interaction cases across years for each month according to (a) species showing summer peak for harbor seals; (b) age class, showing summer peak for human interaction cases for pups; and (c) human interaction type, showing a high number of Other cases in the summer and gunshot wounds in March.</w:t>
+        <w:t xml:space="preserve">Figure 4: Prevalence of human interaction cases (a) significantly increasing for all combined species (black dotted regression line, y = 0.06x, z = 15.5,</w:t>
+      </w:r>
+      <w:r>
+        <w:t xml:space="preserve"> </w:t>
+      </w:r>
+      <w:r>
+        <w:rPr>
+          <w:i/>
+        </w:rPr>
+        <w:t xml:space="preserve">p</w:t>
+      </w:r>
+      <w:r>
+        <w:t xml:space="preserve"> </w:t>
+      </w:r>
+      <w:r>
+        <w:t xml:space="preserve">&lt; 0.001) and for harbor seals (y = 0.06x, z = 11.4,</w:t>
+      </w:r>
+      <w:r>
+        <w:t xml:space="preserve"> </w:t>
+      </w:r>
+      <w:r>
+        <w:rPr>
+          <w:i/>
+        </w:rPr>
+        <w:t xml:space="preserve">p</w:t>
+      </w:r>
+      <w:r>
+        <w:t xml:space="preserve"> </w:t>
+      </w:r>
+      <w:r>
+        <w:t xml:space="preserve">&lt; 0.001), California sea lions (y = 0.03x, z = 3.8,</w:t>
+      </w:r>
+      <w:r>
+        <w:t xml:space="preserve"> </w:t>
+      </w:r>
+      <w:r>
+        <w:rPr>
+          <w:i/>
+        </w:rPr>
+        <w:t xml:space="preserve">p</w:t>
+      </w:r>
+      <w:r>
+        <w:t xml:space="preserve"> </w:t>
+      </w:r>
+      <w:r>
+        <w:t xml:space="preserve">&lt; 0.001), and northern elephant seals (y = 0.09x, z = 3.5,</w:t>
+      </w:r>
+      <w:r>
+        <w:t xml:space="preserve"> </w:t>
+      </w:r>
+      <w:r>
+        <w:rPr>
+          <w:i/>
+        </w:rPr>
+        <w:t xml:space="preserve">p</w:t>
+      </w:r>
+      <w:r>
+        <w:t xml:space="preserve"> </w:t>
+      </w:r>
+      <w:r>
+        <w:t xml:space="preserve">&lt; 0.001); (b) increasing for all HI types combined (black dotted regression line, y = 0.06x, z = 15.5,</w:t>
+      </w:r>
+      <w:r>
+        <w:t xml:space="preserve"> </w:t>
+      </w:r>
+      <w:r>
+        <w:rPr>
+          <w:i/>
+        </w:rPr>
+        <w:t xml:space="preserve">p</w:t>
+      </w:r>
+      <w:r>
+        <w:t xml:space="preserve"> </w:t>
+      </w:r>
+      <w:r>
+        <w:t xml:space="preserve">&lt; 0.001) and for each HI case type: gunshot wounds (y = 0.039x, z = 6.4,</w:t>
+      </w:r>
+      <w:r>
+        <w:t xml:space="preserve"> </w:t>
+      </w:r>
+      <w:r>
+        <w:rPr>
+          <w:i/>
+        </w:rPr>
+        <w:t xml:space="preserve">p</w:t>
+      </w:r>
+      <w:r>
+        <w:t xml:space="preserve"> </w:t>
+      </w:r>
+      <w:r>
+        <w:t xml:space="preserve">&lt; 0.001), fisheries entanglements (y = 0.043x, z = 5.3,</w:t>
+      </w:r>
+      <w:r>
+        <w:t xml:space="preserve"> </w:t>
+      </w:r>
+      <w:r>
+        <w:rPr>
+          <w:i/>
+        </w:rPr>
+        <w:t xml:space="preserve">p</w:t>
+      </w:r>
+      <w:r>
+        <w:t xml:space="preserve"> </w:t>
+      </w:r>
+      <w:r>
+        <w:t xml:space="preserve">&lt; 0.001), and boat injuries (y = 0.087x, z = 4.2,</w:t>
+      </w:r>
+      <w:r>
+        <w:t xml:space="preserve"> </w:t>
+      </w:r>
+      <w:r>
+        <w:rPr>
+          <w:i/>
+        </w:rPr>
+        <w:t xml:space="preserve">p</w:t>
+      </w:r>
+      <w:r>
+        <w:t xml:space="preserve"> </w:t>
+      </w:r>
+      <w:r>
+        <w:t xml:space="preserve">&lt; 0.001).</w:t>
       </w:r>
     </w:p>
     <w:p>
@@ -1596,7 +2792,7 @@
               <a:graphicData uri="http://schemas.openxmlformats.org/drawingml/2006/picture">
                 <pic:pic>
                   <pic:nvPicPr>
-                    <pic:cNvPr descr="OR_WA_Strandings_draftmanuscript_files/figure-docx/unnamed-chunk-8-1.png" id="0" name="Picture"/>
+                    <pic:cNvPr descr="OR_WA_Strandings_draftmanuscript_files/figure-docx/unnamed-chunk-6-1.png" id="0" name="Picture"/>
                     <pic:cNvPicPr>
                       <a:picLocks noChangeArrowheads="1" noChangeAspect="1"/>
                     </pic:cNvPicPr>
@@ -1634,7 +2830,7 @@
         <w:pStyle w:val="BodyText"/>
       </w:pPr>
       <w:r>
-        <w:t xml:space="preserve">Figure 6: (a) Total strandings by species shows greater number and proportion of harbor seal strandings in Washington (left of dashed line) and more diverse species strandings in Oregon (right of dashed line); and (b) total human interaction cases higher in Lincoln, San Juan, and Pierce, and proportionally higher HI cases in Clatsop and Pacific. Asterisks represent counties where counts are significantly higher than mean strandings and HI cases (p &lt; 0.05).</w:t>
+        <w:t xml:space="preserve">Figure 5: Sum of human interaction cases across years for each month according to (a) species, (b) age class, and (c) human interaction type.</w:t>
       </w:r>
     </w:p>
     <w:p>
@@ -1651,7 +2847,7 @@
               <a:graphicData uri="http://schemas.openxmlformats.org/drawingml/2006/picture">
                 <pic:pic>
                   <pic:nvPicPr>
-                    <pic:cNvPr descr="OR_WA_Strandings_draftmanuscript_files/figure-docx/unnamed-chunk-9-1.png" id="0" name="Picture"/>
+                    <pic:cNvPr descr="OR_WA_Strandings_draftmanuscript_files/figure-docx/unnamed-chunk-8-1.png" id="0" name="Picture"/>
                     <pic:cNvPicPr>
                       <a:picLocks noChangeArrowheads="1" noChangeAspect="1"/>
                     </pic:cNvPicPr>
@@ -1689,7 +2885,19 @@
         <w:pStyle w:val="BodyText"/>
       </w:pPr>
       <w:r>
-        <w:t xml:space="preserve">Figure 7: Strandings (grey points) and kernel density hotspot contour lines showing hotspots of human interaction cases, with fisheries and boat collisions distributed throughout the Salish Sea and at the mouth of the Columbia River, and gunshot wound cluster centered at the mouth of the Columbia River.</w:t>
+        <w:t xml:space="preserve">Figure 6: (a) Total strandings by species in Washington (left of dashed line) and Oregon (right of dashed line); and (b) total human interaction cases by type. Asterisks indicate counties where counts of total strandings or HI cases are significantly higher than the mean across all counties (</w:t>
+      </w:r>
+      <w:r>
+        <w:rPr>
+          <w:i/>
+        </w:rPr>
+        <w:t xml:space="preserve">p</w:t>
+      </w:r>
+      <w:r>
+        <w:t xml:space="preserve"> </w:t>
+      </w:r>
+      <w:r>
+        <w:t xml:space="preserve">&lt; 0.05).</w:t>
       </w:r>
     </w:p>
     <w:p>
@@ -1706,7 +2914,7 @@
               <a:graphicData uri="http://schemas.openxmlformats.org/drawingml/2006/picture">
                 <pic:pic>
                   <pic:nvPicPr>
-                    <pic:cNvPr descr="OR_WA_Strandings_draftmanuscript_files/figure-docx/unnamed-chunk-13-1.png" id="0" name="Picture"/>
+                    <pic:cNvPr descr="OR_WA_Strandings_draftmanuscript_files/figure-docx/unnamed-chunk-9-1.png" id="0" name="Picture"/>
                     <pic:cNvPicPr>
                       <a:picLocks noChangeArrowheads="1" noChangeAspect="1"/>
                     </pic:cNvPicPr>
@@ -1744,7 +2952,62 @@
         <w:pStyle w:val="BodyText"/>
       </w:pPr>
       <w:r>
-        <w:t xml:space="preserve">Figure 8: Strandings (grey points) and kernel density hotspot contour lines showing overlapping hotspots for all strandings (black) and human interaction cases (red) for all species, with hotspots occurring in the Salish Sea for harbor seals and along the outer coast near the mouth of the Columbia River for the other species.</w:t>
+        <w:t xml:space="preserve">Figure 7: Strandings (grey points) and kernel density hotspot contour lines showing hotspots of human interaction cases, with fisheries and boat collisions distributed throughout inland Washington waters and at the mouth of the Columbia River, and a gunshot wound cluster centered at the mouth of the Columbia River.</w:t>
+      </w:r>
+    </w:p>
+    <w:p>
+      <w:pPr>
+        <w:pStyle w:val="BodyText"/>
+      </w:pPr>
+      <w:r>
+        <w:drawing>
+          <wp:inline>
+            <wp:extent cx="5486400" cy="6662057"/>
+            <wp:effectExtent b="0" l="0" r="0" t="0"/>
+            <wp:docPr descr="" id="1" name="Picture"/>
+            <a:graphic>
+              <a:graphicData uri="http://schemas.openxmlformats.org/drawingml/2006/picture">
+                <pic:pic>
+                  <pic:nvPicPr>
+                    <pic:cNvPr descr="OR_WA_Strandings_draftmanuscript_files/figure-docx/unnamed-chunk-13-1.png" id="0" name="Picture"/>
+                    <pic:cNvPicPr>
+                      <a:picLocks noChangeArrowheads="1" noChangeAspect="1"/>
+                    </pic:cNvPicPr>
+                  </pic:nvPicPr>
+                  <pic:blipFill>
+                    <a:blip r:embed="rId31"/>
+                    <a:stretch>
+                      <a:fillRect/>
+                    </a:stretch>
+                  </pic:blipFill>
+                  <pic:spPr bwMode="auto">
+                    <a:xfrm>
+                      <a:off x="0" y="0"/>
+                      <a:ext cx="5486400" cy="6662057"/>
+                    </a:xfrm>
+                    <a:prstGeom prst="rect">
+                      <a:avLst/>
+                    </a:prstGeom>
+                    <a:noFill/>
+                    <a:ln w="9525">
+                      <a:noFill/>
+                      <a:headEnd/>
+                      <a:tailEnd/>
+                    </a:ln>
+                  </pic:spPr>
+                </pic:pic>
+              </a:graphicData>
+            </a:graphic>
+          </wp:inline>
+        </w:drawing>
+      </w:r>
+    </w:p>
+    <w:p>
+      <w:pPr>
+        <w:pStyle w:val="BodyText"/>
+      </w:pPr>
+      <w:r>
+        <w:t xml:space="preserve">Figure 8: Strandings (grey points) and kernel density hotspot contour lines showing overlapping hotspots for all strandings (black) and human interaction cases (red) for all species, with hotspots occurring throughout inland Washington for harbor seals and along the outer coast near the mouth of the Columbia River for the other species.</w:t>
       </w:r>
     </w:p>
     <w:p>
@@ -7676,7 +8939,7 @@
       <w:r>
         <w:t xml:space="preserve"> </w:t>
       </w:r>
-      <w:hyperlink r:id="rId31">
+      <w:hyperlink r:id="rId32">
         <w:r>
           <w:rPr>
             <w:rStyle w:val="Hyperlink"/>
@@ -7829,7 +9092,7 @@
         <w:pStyle w:val="BodyText"/>
       </w:pPr>
       <w:r>
-        <w:t xml:space="preserve">Keledjian, A.J., &amp; Mesnick, S. (2013). The Impacts of El Nino Conditions on California. Sea Lion Fisheries Interactions: Predicting Spatial and Temporal Hotspots Along the California Coast. Aquatic Mammals 39(3), 221-232.</w:t>
+        <w:t xml:space="preserve">Keledjian, A.J., &amp; Mesnick, S. (2013). The Impacts of El Niño Conditions on California. Sea Lion Fisheries Interactions: Predicting Spatial and Temporal Hotspots Along the California Coast. Aquatic Mammals 39(3), 221-232.</w:t>
       </w:r>
     </w:p>
     <w:p>
@@ -7966,7 +9229,16 @@
         <w:pStyle w:val="BodyText"/>
       </w:pPr>
       <w:r>
-        <w:t xml:space="preserve">Lowry, M.S. &amp; Forney, K.A. (2005). Abundance and distribution of California sea lions (Zalophus californianus) in central and northern California during 1998 and summer 1999.</w:t>
+        <w:t xml:space="preserve">Lowry, M.S. &amp; Forney, K.A. (2005). Abundance and distribution of California sea lions (</w:t>
+      </w:r>
+      <w:r>
+        <w:rPr>
+          <w:i/>
+        </w:rPr>
+        <w:t xml:space="preserve">Zalophus californianus</w:t>
+      </w:r>
+      <w:r>
+        <w:t xml:space="preserve">) in central and northern California during 1998 and summer 1999.</w:t>
       </w:r>
       <w:r>
         <w:t xml:space="preserve"> </w:t>
@@ -8102,7 +9374,7 @@
       <w:r>
         <w:t xml:space="preserve"> </w:t>
       </w:r>
-      <w:hyperlink r:id="rId32">
+      <w:hyperlink r:id="rId33">
         <w:r>
           <w:rPr>
             <w:rStyle w:val="Hyperlink"/>
@@ -8172,10 +9444,7 @@
         <w:pStyle w:val="BodyText"/>
       </w:pPr>
       <w:r>
-        <w:t xml:space="preserve">Peltier H., Baagøe H.J., Camphuysen K.C.J., Czeck R., Dabin W., Daniel P., Deaville, R… &amp; Ridoux, V. (2013). The Stranding Anomaly as Population Indicator: The Case of Harbour Porpoise</w:t>
-      </w:r>
-      <w:r>
-        <w:t xml:space="preserve"> </w:t>
+        <w:t xml:space="preserve">Peltier H., Baagøe H.J., Camphuysen K.C.J., Czeck R., Dabin W., Daniel P., Deaville, R… &amp; Ridoux, V. (2013). The Stranding Anomaly as Population Indicator: The Case of Harbour Porpoise (</w:t>
       </w:r>
       <w:r>
         <w:rPr>
@@ -8184,10 +9453,7 @@
         <w:t xml:space="preserve">Phocoena phocoena</w:t>
       </w:r>
       <w:r>
-        <w:t xml:space="preserve"> </w:t>
-      </w:r>
-      <w:r>
-        <w:t xml:space="preserve">in North-Western Europe. PLoS ONE 8(4): e62180.</w:t>
+        <w:t xml:space="preserve">) in North-Western Europe. PLoS ONE 8(4): e62180.</w:t>
       </w:r>
     </w:p>
     <w:p>
@@ -8280,14 +9546,157 @@
       </w:r>
     </w:p>
     <w:sectPr>
+      <w:headerReference w:type="default" r:id="rId8"/>
+      <w:footerReference w:type="even" r:id="rId9"/>
+      <w:footerReference w:type="default" r:id="rId10"/>
+      <w:footerReference w:type="first" r:id="rId11"/>
       <w:pgSz w:w="12240" w:h="15840"/>
       <w:pgMar w:top="1440" w:right="1800" w:bottom="1440" w:left="1800" w:header="720" w:footer="720" w:gutter="0"/>
       <w:cols w:space="720"/>
+      <w:titlePg/>
+      <w:docGrid w:linePitch="299"/>
     </w:sectPr>
   </w:body>
 </w:document>
 </file>
 
+<file path=word/footer1.xml><?xml version="1.0" encoding="utf-8"?>
+<w:ftr xmlns:wpc="http://schemas.microsoft.com/office/word/2010/wordprocessingCanvas" xmlns:mo="http://schemas.microsoft.com/office/mac/office/2008/main" xmlns:mc="http://schemas.openxmlformats.org/markup-compatibility/2006" xmlns:mv="urn:schemas-microsoft-com:mac:vml" xmlns:o="urn:schemas-microsoft-com:office:office" xmlns:r="http://schemas.openxmlformats.org/officeDocument/2006/relationships" xmlns:m="http://schemas.openxmlformats.org/officeDocument/2006/math" xmlns:v="urn:schemas-microsoft-com:vml" xmlns:wp14="http://schemas.microsoft.com/office/word/2010/wordprocessingDrawing" xmlns:wp="http://schemas.openxmlformats.org/drawingml/2006/wordprocessingDrawing" xmlns:w10="urn:schemas-microsoft-com:office:word" xmlns:w="http://schemas.openxmlformats.org/wordprocessingml/2006/main" xmlns:w14="http://schemas.microsoft.com/office/word/2010/wordml" xmlns:w15="http://schemas.microsoft.com/office/word/2012/wordml" xmlns:wpg="http://schemas.microsoft.com/office/word/2010/wordprocessingGroup" xmlns:wpi="http://schemas.microsoft.com/office/word/2010/wordprocessingInk" xmlns:wne="http://schemas.microsoft.com/office/word/2006/wordml" xmlns:wps="http://schemas.microsoft.com/office/word/2010/wordprocessingShape" mc:Ignorable="w14 w15 wp14">
+  <w:p>
+    <w:pPr>
+      <w:pStyle w:val="Footer"/>
+      <w:framePr w:wrap="none" w:vAnchor="text" w:hAnchor="margin" w:xAlign="center" w:y="1"/>
+      <w:rPr>
+        <w:rStyle w:val="PageNumber"/>
+      </w:rPr>
+    </w:pPr>
+    <w:r>
+      <w:rPr>
+        <w:rStyle w:val="PageNumber"/>
+      </w:rPr>
+      <w:fldChar w:fldCharType="begin"/>
+    </w:r>
+    <w:r>
+      <w:rPr>
+        <w:rStyle w:val="PageNumber"/>
+      </w:rPr>
+      <w:instrText xml:space="preserve">PAGE  </w:instrText>
+    </w:r>
+    <w:r>
+      <w:rPr>
+        <w:rStyle w:val="PageNumber"/>
+      </w:rPr>
+      <w:fldChar w:fldCharType="end"/>
+    </w:r>
+  </w:p>
+  <w:p>
+    <w:pPr>
+      <w:pStyle w:val="Footer"/>
+    </w:pPr>
+  </w:p>
+</w:ftr>
+</file>
+
+<file path=word/footer2.xml><?xml version="1.0" encoding="utf-8"?>
+<w:ftr xmlns:wpc="http://schemas.microsoft.com/office/word/2010/wordprocessingCanvas" xmlns:mo="http://schemas.microsoft.com/office/mac/office/2008/main" xmlns:mc="http://schemas.openxmlformats.org/markup-compatibility/2006" xmlns:mv="urn:schemas-microsoft-com:mac:vml" xmlns:o="urn:schemas-microsoft-com:office:office" xmlns:r="http://schemas.openxmlformats.org/officeDocument/2006/relationships" xmlns:m="http://schemas.openxmlformats.org/officeDocument/2006/math" xmlns:v="urn:schemas-microsoft-com:vml" xmlns:wp14="http://schemas.microsoft.com/office/word/2010/wordprocessingDrawing" xmlns:wp="http://schemas.openxmlformats.org/drawingml/2006/wordprocessingDrawing" xmlns:w10="urn:schemas-microsoft-com:office:word" xmlns:w="http://schemas.openxmlformats.org/wordprocessingml/2006/main" xmlns:w14="http://schemas.microsoft.com/office/word/2010/wordml" xmlns:w15="http://schemas.microsoft.com/office/word/2012/wordml" xmlns:wpg="http://schemas.microsoft.com/office/word/2010/wordprocessingGroup" xmlns:wpi="http://schemas.microsoft.com/office/word/2010/wordprocessingInk" xmlns:wne="http://schemas.microsoft.com/office/word/2006/wordml" xmlns:wps="http://schemas.microsoft.com/office/word/2010/wordprocessingShape" mc:Ignorable="w14 w15 wp14">
+  <w:p>
+    <w:pPr>
+      <w:pStyle w:val="Footer"/>
+      <w:framePr w:wrap="none" w:vAnchor="text" w:hAnchor="margin" w:xAlign="center" w:y="1"/>
+      <w:rPr>
+        <w:rStyle w:val="PageNumber"/>
+      </w:rPr>
+    </w:pPr>
+    <w:r>
+      <w:rPr>
+        <w:rStyle w:val="PageNumber"/>
+      </w:rPr>
+      <w:fldChar w:fldCharType="begin"/>
+    </w:r>
+    <w:r>
+      <w:rPr>
+        <w:rStyle w:val="PageNumber"/>
+      </w:rPr>
+      <w:instrText xml:space="preserve">PAGE  </w:instrText>
+    </w:r>
+    <w:r>
+      <w:rPr>
+        <w:rStyle w:val="PageNumber"/>
+      </w:rPr>
+      <w:fldChar w:fldCharType="separate"/>
+    </w:r>
+    <w:r>
+      <w:rPr>
+        <w:rStyle w:val="PageNumber"/>
+        <w:noProof/>
+      </w:rPr>
+      <w:t>2</w:t>
+    </w:r>
+    <w:r>
+      <w:rPr>
+        <w:rStyle w:val="PageNumber"/>
+      </w:rPr>
+      <w:fldChar w:fldCharType="end"/>
+    </w:r>
+  </w:p>
+  <w:p>
+    <w:pPr>
+      <w:pStyle w:val="Footer"/>
+    </w:pPr>
+  </w:p>
+</w:ftr>
+</file>
+
+<file path=word/footer3.xml><?xml version="1.0" encoding="utf-8"?>
+<w:ftr xmlns:wpc="http://schemas.microsoft.com/office/word/2010/wordprocessingCanvas" xmlns:mo="http://schemas.microsoft.com/office/mac/office/2008/main" xmlns:mc="http://schemas.openxmlformats.org/markup-compatibility/2006" xmlns:mv="urn:schemas-microsoft-com:mac:vml" xmlns:o="urn:schemas-microsoft-com:office:office" xmlns:r="http://schemas.openxmlformats.org/officeDocument/2006/relationships" xmlns:m="http://schemas.openxmlformats.org/officeDocument/2006/math" xmlns:v="urn:schemas-microsoft-com:vml" xmlns:wp14="http://schemas.microsoft.com/office/word/2010/wordprocessingDrawing" xmlns:wp="http://schemas.openxmlformats.org/drawingml/2006/wordprocessingDrawing" xmlns:w10="urn:schemas-microsoft-com:office:word" xmlns:w="http://schemas.openxmlformats.org/wordprocessingml/2006/main" xmlns:w14="http://schemas.microsoft.com/office/word/2010/wordml" xmlns:w15="http://schemas.microsoft.com/office/word/2012/wordml" xmlns:wpg="http://schemas.microsoft.com/office/word/2010/wordprocessingGroup" xmlns:wpi="http://schemas.microsoft.com/office/word/2010/wordprocessingInk" xmlns:wne="http://schemas.microsoft.com/office/word/2006/wordml" xmlns:wps="http://schemas.microsoft.com/office/word/2010/wordprocessingShape" mc:Ignorable="w14 w15 wp14">
+  <w:p>
+    <w:pPr>
+      <w:pStyle w:val="Footer"/>
+      <w:framePr w:wrap="none" w:vAnchor="text" w:hAnchor="margin" w:xAlign="center" w:y="1"/>
+      <w:rPr>
+        <w:rStyle w:val="PageNumber"/>
+      </w:rPr>
+    </w:pPr>
+    <w:r>
+      <w:rPr>
+        <w:rStyle w:val="PageNumber"/>
+      </w:rPr>
+      <w:fldChar w:fldCharType="begin"/>
+    </w:r>
+    <w:r>
+      <w:rPr>
+        <w:rStyle w:val="PageNumber"/>
+      </w:rPr>
+      <w:instrText xml:space="preserve">PAGE  </w:instrText>
+    </w:r>
+    <w:r>
+      <w:rPr>
+        <w:rStyle w:val="PageNumber"/>
+      </w:rPr>
+      <w:fldChar w:fldCharType="separate"/>
+    </w:r>
+    <w:r>
+      <w:rPr>
+        <w:rStyle w:val="PageNumber"/>
+        <w:noProof/>
+      </w:rPr>
+      <w:t>1</w:t>
+    </w:r>
+    <w:r>
+      <w:rPr>
+        <w:rStyle w:val="PageNumber"/>
+      </w:rPr>
+      <w:fldChar w:fldCharType="end"/>
+    </w:r>
+  </w:p>
+  <w:p>
+    <w:pPr>
+      <w:pStyle w:val="Footer"/>
+    </w:pPr>
+  </w:p>
+</w:ftr>
+</file>
+
 <file path=word/footnotes.xml><?xml version="1.0" encoding="utf-8"?>
 <w:footnotes xmlns:w="http://schemas.openxmlformats.org/wordprocessingml/2006/main" xmlns:m="http://schemas.openxmlformats.org/officeDocument/2006/math" xmlns:r="http://schemas.openxmlformats.org/officeDocument/2006/relationships" xmlns:o="urn:schemas-microsoft-com:office:office" xmlns:v="urn:schemas-microsoft-com:vml" xmlns:w10="urn:schemas-microsoft-com:office:word" xmlns:a="http://schemas.openxmlformats.org/drawingml/2006/main" xmlns:pic="http://schemas.openxmlformats.org/drawingml/2006/picture" xmlns:wp="http://schemas.openxmlformats.org/drawingml/2006/wordprocessingDrawing">
   <w:footnote w:type="continuationSeparator" w:id="0">
@@ -8304,7 +9713,7 @@
       </w:r>
     </w:p>
   </w:footnote>
-  <w:footnote w:id="21">
+  <w:footnote w:id="22">
     <w:p>
       <w:pPr>
         <w:pStyle w:val="FootnoteText"/>
@@ -8324,7 +9733,7 @@
       <w:r>
         <w:t xml:space="preserve"> </w:t>
       </w:r>
-      <w:hyperlink r:id="rId22">
+      <w:hyperlink r:id="rId23">
         <w:r>
           <w:rPr>
             <w:rStyle w:val="Hyperlink"/>
@@ -8343,8 +9752,28 @@
 </w:footnotes>
 </file>
 
+<file path=word/header1.xml><?xml version="1.0" encoding="utf-8"?>
+<w:hdr xmlns:wpc="http://schemas.microsoft.com/office/word/2010/wordprocessingCanvas" xmlns:mo="http://schemas.microsoft.com/office/mac/office/2008/main" xmlns:mc="http://schemas.openxmlformats.org/markup-compatibility/2006" xmlns:mv="urn:schemas-microsoft-com:mac:vml" xmlns:o="urn:schemas-microsoft-com:office:office" xmlns:r="http://schemas.openxmlformats.org/officeDocument/2006/relationships" xmlns:m="http://schemas.openxmlformats.org/officeDocument/2006/math" xmlns:v="urn:schemas-microsoft-com:vml" xmlns:wp14="http://schemas.microsoft.com/office/word/2010/wordprocessingDrawing" xmlns:wp="http://schemas.openxmlformats.org/drawingml/2006/wordprocessingDrawing" xmlns:w10="urn:schemas-microsoft-com:office:word" xmlns:w="http://schemas.openxmlformats.org/wordprocessingml/2006/main" xmlns:w14="http://schemas.microsoft.com/office/word/2010/wordml" xmlns:w15="http://schemas.microsoft.com/office/word/2012/wordml" xmlns:wpg="http://schemas.microsoft.com/office/word/2010/wordprocessingGroup" xmlns:wpi="http://schemas.microsoft.com/office/word/2010/wordprocessingInk" xmlns:wne="http://schemas.microsoft.com/office/word/2006/wordml" xmlns:wps="http://schemas.microsoft.com/office/word/2010/wordprocessingShape" mc:Ignorable="w14 w15 wp14">
+  <w:p>
+    <w:pPr>
+      <w:pStyle w:val="Header"/>
+      <w:jc w:val="center"/>
+      <w:rPr>
+        <w:i/>
+      </w:rPr>
+    </w:pPr>
+    <w:r>
+      <w:rPr>
+        <w:i/>
+      </w:rPr>
+      <w:t>Pacific Northwest Pinniped Strandings and Human Interactions</w:t>
+    </w:r>
+  </w:p>
+</w:hdr>
+</file>
+
 <file path=word/numbering.xml><?xml version="1.0" encoding="utf-8"?>
-<w:numbering xmlns:wpc="http://schemas.microsoft.com/office/word/2010/wordprocessingCanvas" xmlns:mo="http://schemas.microsoft.com/office/mac/office/2008/main" xmlns:mc="http://schemas.openxmlformats.org/markup-compatibility/2006" xmlns:mv="urn:schemas-microsoft-com:mac:vml" xmlns:o="urn:schemas-microsoft-com:office:office" xmlns:r="http://schemas.openxmlformats.org/officeDocument/2006/relationships" xmlns:m="http://schemas.openxmlformats.org/officeDocument/2006/math" xmlns:v="urn:schemas-microsoft-com:vml" xmlns:wp14="http://schemas.microsoft.com/office/word/2010/wordprocessingDrawing" xmlns:wp="http://schemas.openxmlformats.org/drawingml/2006/wordprocessingDrawing" xmlns:w10="urn:schemas-microsoft-com:office:word" xmlns:w="http://schemas.openxmlformats.org/wordprocessingml/2006/main" xmlns:w14="http://schemas.microsoft.com/office/word/2010/wordml" xmlns:wpg="http://schemas.microsoft.com/office/word/2010/wordprocessingGroup" xmlns:wpi="http://schemas.microsoft.com/office/word/2010/wordprocessingInk" xmlns:wne="http://schemas.microsoft.com/office/word/2006/wordml" xmlns:wps="http://schemas.microsoft.com/office/word/2010/wordprocessingShape" mc:Ignorable="w14 wp14">
+<w:numbering xmlns:wpc="http://schemas.microsoft.com/office/word/2010/wordprocessingCanvas" xmlns:mo="http://schemas.microsoft.com/office/mac/office/2008/main" xmlns:mc="http://schemas.openxmlformats.org/markup-compatibility/2006" xmlns:mv="urn:schemas-microsoft-com:mac:vml" xmlns:o="urn:schemas-microsoft-com:office:office" xmlns:r="http://schemas.openxmlformats.org/officeDocument/2006/relationships" xmlns:m="http://schemas.openxmlformats.org/officeDocument/2006/math" xmlns:v="urn:schemas-microsoft-com:vml" xmlns:wp14="http://schemas.microsoft.com/office/word/2010/wordprocessingDrawing" xmlns:wp="http://schemas.openxmlformats.org/drawingml/2006/wordprocessingDrawing" xmlns:w10="urn:schemas-microsoft-com:office:word" xmlns:w="http://schemas.openxmlformats.org/wordprocessingml/2006/main" xmlns:w14="http://schemas.microsoft.com/office/word/2010/wordml" xmlns:w15="http://schemas.microsoft.com/office/word/2012/wordml" xmlns:wpg="http://schemas.microsoft.com/office/word/2010/wordprocessingGroup" xmlns:wpi="http://schemas.microsoft.com/office/word/2010/wordprocessingInk" xmlns:wne="http://schemas.microsoft.com/office/word/2006/wordml" xmlns:wps="http://schemas.microsoft.com/office/word/2010/wordprocessingShape" mc:Ignorable="w14 w15 wp14">
   <w:abstractNum w:abstractNumId="0">
     <w:nsid w:val="A235AEC0"/>
     <w:multiLevelType w:val="multilevel"/>
@@ -8530,7 +9959,7 @@
     </w:lvl>
   </w:abstractNum>
   <w:abstractNum w:abstractNumId="990">
-    <w:nsid w:val="97f2d1b8"/>
+    <w:nsid w:val="dce3c76d"/>
     <w:multiLevelType w:val="multilevel"/>
     <w:lvl w:ilvl="0">
       <w:numFmt w:val="bullet"/>
@@ -8623,7 +10052,7 @@
 </file>
 
 <file path=word/styles.xml><?xml version="1.0" encoding="utf-8"?>
-<w:styles xmlns:mc="http://schemas.openxmlformats.org/markup-compatibility/2006" xmlns:r="http://schemas.openxmlformats.org/officeDocument/2006/relationships" xmlns:w="http://schemas.openxmlformats.org/wordprocessingml/2006/main" xmlns:w14="http://schemas.microsoft.com/office/word/2010/wordml" mc:Ignorable="w14">
+<w:styles xmlns:mc="http://schemas.openxmlformats.org/markup-compatibility/2006" xmlns:r="http://schemas.openxmlformats.org/officeDocument/2006/relationships" xmlns:w="http://schemas.openxmlformats.org/wordprocessingml/2006/main" xmlns:w14="http://schemas.microsoft.com/office/word/2010/wordml" xmlns:w15="http://schemas.microsoft.com/office/word/2012/wordml" mc:Ignorable="w14 w15">
   <w:docDefaults>
     <w:rPrDefault>
       <w:rPr>
@@ -8639,7 +10068,350 @@
       </w:pPr>
     </w:pPrDefault>
   </w:docDefaults>
-  <w:latentStyles w:defLockedState="0" w:defUIPriority="0" w:defSemiHidden="0" w:defUnhideWhenUsed="0" w:defQFormat="0" w:count="276"/>
+  <w:latentStyles w:defLockedState="0" w:defUIPriority="0" w:defSemiHidden="0" w:defUnhideWhenUsed="0" w:defQFormat="0" w:count="382">
+    <w:lsdException w:name="heading 5" w:semiHidden="1" w:unhideWhenUsed="1"/>
+    <w:lsdException w:name="heading 6" w:semiHidden="1" w:unhideWhenUsed="1"/>
+    <w:lsdException w:name="heading 7" w:semiHidden="1" w:unhideWhenUsed="1"/>
+    <w:lsdException w:name="heading 8" w:semiHidden="1" w:unhideWhenUsed="1"/>
+    <w:lsdException w:name="heading 9" w:semiHidden="1" w:unhideWhenUsed="1"/>
+    <w:lsdException w:name="index 1" w:semiHidden="1" w:unhideWhenUsed="1"/>
+    <w:lsdException w:name="index 2" w:semiHidden="1" w:unhideWhenUsed="1"/>
+    <w:lsdException w:name="index 3" w:semiHidden="1" w:unhideWhenUsed="1"/>
+    <w:lsdException w:name="index 4" w:semiHidden="1" w:unhideWhenUsed="1"/>
+    <w:lsdException w:name="index 5" w:semiHidden="1" w:unhideWhenUsed="1"/>
+    <w:lsdException w:name="index 6" w:semiHidden="1" w:unhideWhenUsed="1"/>
+    <w:lsdException w:name="index 7" w:semiHidden="1" w:unhideWhenUsed="1"/>
+    <w:lsdException w:name="index 8" w:semiHidden="1" w:unhideWhenUsed="1"/>
+    <w:lsdException w:name="index 9" w:semiHidden="1" w:unhideWhenUsed="1"/>
+    <w:lsdException w:name="toc 1" w:semiHidden="1" w:unhideWhenUsed="1"/>
+    <w:lsdException w:name="toc 2" w:semiHidden="1" w:unhideWhenUsed="1"/>
+    <w:lsdException w:name="toc 3" w:semiHidden="1" w:unhideWhenUsed="1"/>
+    <w:lsdException w:name="toc 4" w:semiHidden="1" w:unhideWhenUsed="1"/>
+    <w:lsdException w:name="toc 5" w:semiHidden="1" w:unhideWhenUsed="1"/>
+    <w:lsdException w:name="toc 6" w:semiHidden="1" w:unhideWhenUsed="1"/>
+    <w:lsdException w:name="toc 7" w:semiHidden="1" w:unhideWhenUsed="1"/>
+    <w:lsdException w:name="toc 8" w:semiHidden="1" w:unhideWhenUsed="1"/>
+    <w:lsdException w:name="toc 9" w:semiHidden="1" w:unhideWhenUsed="1"/>
+    <w:lsdException w:name="Normal Indent" w:semiHidden="1" w:unhideWhenUsed="1"/>
+    <w:lsdException w:name="footnote text" w:semiHidden="1" w:unhideWhenUsed="1"/>
+    <w:lsdException w:name="annotation text" w:semiHidden="1" w:unhideWhenUsed="1"/>
+    <w:lsdException w:name="header" w:semiHidden="1" w:unhideWhenUsed="1"/>
+    <w:lsdException w:name="footer" w:semiHidden="1" w:unhideWhenUsed="1"/>
+    <w:lsdException w:name="index heading" w:semiHidden="1" w:unhideWhenUsed="1"/>
+    <w:lsdException w:name="caption" w:semiHidden="1" w:unhideWhenUsed="1"/>
+    <w:lsdException w:name="table of figures" w:semiHidden="1" w:unhideWhenUsed="1"/>
+    <w:lsdException w:name="envelope address" w:semiHidden="1" w:unhideWhenUsed="1"/>
+    <w:lsdException w:name="envelope return" w:semiHidden="1" w:unhideWhenUsed="1"/>
+    <w:lsdException w:name="footnote reference" w:semiHidden="1" w:unhideWhenUsed="1"/>
+    <w:lsdException w:name="annotation reference" w:semiHidden="1" w:unhideWhenUsed="1"/>
+    <w:lsdException w:name="line number" w:semiHidden="1" w:unhideWhenUsed="1"/>
+    <w:lsdException w:name="page number" w:semiHidden="1" w:unhideWhenUsed="1"/>
+    <w:lsdException w:name="endnote reference" w:semiHidden="1" w:unhideWhenUsed="1"/>
+    <w:lsdException w:name="endnote text" w:semiHidden="1" w:unhideWhenUsed="1"/>
+    <w:lsdException w:name="table of authorities" w:semiHidden="1" w:unhideWhenUsed="1"/>
+    <w:lsdException w:name="macro" w:semiHidden="1" w:unhideWhenUsed="1"/>
+    <w:lsdException w:name="toa heading" w:semiHidden="1" w:unhideWhenUsed="1"/>
+    <w:lsdException w:name="List Bullet" w:semiHidden="1" w:unhideWhenUsed="1"/>
+    <w:lsdException w:name="List Number" w:semiHidden="1" w:unhideWhenUsed="1"/>
+    <w:lsdException w:name="List Number 5" w:semiHidden="1" w:unhideWhenUsed="1"/>
+    <w:lsdException w:name="Closing" w:semiHidden="1" w:unhideWhenUsed="1"/>
+    <w:lsdException w:name="Signature" w:semiHidden="1" w:unhideWhenUsed="1"/>
+    <w:lsdException w:name="Default Paragraph Font" w:semiHidden="1" w:unhideWhenUsed="1"/>
+    <w:lsdException w:name="Body Text" w:semiHidden="1" w:unhideWhenUsed="1"/>
+    <w:lsdException w:name="Body Text Indent" w:semiHidden="1" w:unhideWhenUsed="1"/>
+    <w:lsdException w:name="List Continue" w:semiHidden="1" w:unhideWhenUsed="1"/>
+    <w:lsdException w:name="List Continue 2" w:semiHidden="1" w:unhideWhenUsed="1"/>
+    <w:lsdException w:name="List Continue 3" w:semiHidden="1" w:unhideWhenUsed="1"/>
+    <w:lsdException w:name="List Continue 4" w:semiHidden="1" w:unhideWhenUsed="1"/>
+    <w:lsdException w:name="List Continue 5" w:semiHidden="1" w:unhideWhenUsed="1"/>
+    <w:lsdException w:name="Message Header" w:semiHidden="1" w:unhideWhenUsed="1"/>
+    <w:lsdException w:name="Salutation" w:semiHidden="1" w:unhideWhenUsed="1"/>
+    <w:lsdException w:name="Date" w:semiHidden="1" w:unhideWhenUsed="1"/>
+    <w:lsdException w:name="Body Text First Indent" w:semiHidden="1" w:unhideWhenUsed="1"/>
+    <w:lsdException w:name="Body Text First Indent 2" w:semiHidden="1" w:unhideWhenUsed="1"/>
+    <w:lsdException w:name="Note Heading" w:semiHidden="1" w:unhideWhenUsed="1"/>
+    <w:lsdException w:name="Body Text 2" w:semiHidden="1" w:unhideWhenUsed="1"/>
+    <w:lsdException w:name="Hyperlink" w:semiHidden="1" w:unhideWhenUsed="1"/>
+    <w:lsdException w:name="FollowedHyperlink" w:semiHidden="1" w:unhideWhenUsed="1"/>
+    <w:lsdException w:name="Document Map" w:semiHidden="1" w:unhideWhenUsed="1"/>
+    <w:lsdException w:name="Plain Text" w:semiHidden="1" w:unhideWhenUsed="1"/>
+    <w:lsdException w:name="E-mail Signature" w:semiHidden="1" w:unhideWhenUsed="1"/>
+    <w:lsdException w:name="HTML Top of Form" w:semiHidden="1" w:unhideWhenUsed="1"/>
+    <w:lsdException w:name="HTML Bottom of Form" w:semiHidden="1" w:unhideWhenUsed="1"/>
+    <w:lsdException w:name="Normal (Web)" w:semiHidden="1" w:unhideWhenUsed="1"/>
+    <w:lsdException w:name="HTML Acronym" w:semiHidden="1" w:unhideWhenUsed="1"/>
+    <w:lsdException w:name="HTML Address" w:semiHidden="1" w:unhideWhenUsed="1"/>
+    <w:lsdException w:name="HTML Cite" w:semiHidden="1" w:unhideWhenUsed="1"/>
+    <w:lsdException w:name="HTML Code" w:semiHidden="1" w:unhideWhenUsed="1"/>
+    <w:lsdException w:name="HTML Definition" w:semiHidden="1" w:unhideWhenUsed="1"/>
+    <w:lsdException w:name="HTML Keyboard" w:semiHidden="1" w:unhideWhenUsed="1"/>
+    <w:lsdException w:name="HTML Preformatted" w:semiHidden="1" w:unhideWhenUsed="1"/>
+    <w:lsdException w:name="HTML Sample" w:semiHidden="1" w:unhideWhenUsed="1"/>
+    <w:lsdException w:name="HTML Typewriter" w:semiHidden="1" w:unhideWhenUsed="1"/>
+    <w:lsdException w:name="HTML Variable" w:semiHidden="1" w:unhideWhenUsed="1"/>
+    <w:lsdException w:name="Normal Table" w:semiHidden="1" w:unhideWhenUsed="1"/>
+    <w:lsdException w:name="annotation subject" w:semiHidden="1" w:unhideWhenUsed="1"/>
+    <w:lsdException w:name="No List" w:semiHidden="1" w:unhideWhenUsed="1"/>
+    <w:lsdException w:name="Outline List 1" w:semiHidden="1" w:unhideWhenUsed="1"/>
+    <w:lsdException w:name="Outline List 2" w:semiHidden="1" w:unhideWhenUsed="1"/>
+    <w:lsdException w:name="Outline List 3" w:semiHidden="1" w:unhideWhenUsed="1"/>
+    <w:lsdException w:name="Table Simple 1" w:semiHidden="1" w:unhideWhenUsed="1"/>
+    <w:lsdException w:name="Table Simple 2" w:semiHidden="1" w:unhideWhenUsed="1"/>
+    <w:lsdException w:name="Table Simple 3" w:semiHidden="1" w:unhideWhenUsed="1"/>
+    <w:lsdException w:name="Table Classic 1" w:semiHidden="1" w:unhideWhenUsed="1"/>
+    <w:lsdException w:name="Table Classic 2" w:semiHidden="1" w:unhideWhenUsed="1"/>
+    <w:lsdException w:name="Table Classic 3" w:semiHidden="1" w:unhideWhenUsed="1"/>
+    <w:lsdException w:name="Table Classic 4" w:semiHidden="1" w:unhideWhenUsed="1"/>
+    <w:lsdException w:name="Table Colorful 1" w:semiHidden="1" w:unhideWhenUsed="1"/>
+    <w:lsdException w:name="Table Colorful 2" w:semiHidden="1" w:unhideWhenUsed="1"/>
+    <w:lsdException w:name="Table Colorful 3" w:semiHidden="1" w:unhideWhenUsed="1"/>
+    <w:lsdException w:name="Table Columns 1" w:semiHidden="1" w:unhideWhenUsed="1"/>
+    <w:lsdException w:name="Table Columns 2" w:semiHidden="1" w:unhideWhenUsed="1"/>
+    <w:lsdException w:name="Table Columns 3" w:semiHidden="1" w:unhideWhenUsed="1"/>
+    <w:lsdException w:name="Table Columns 4" w:semiHidden="1" w:unhideWhenUsed="1"/>
+    <w:lsdException w:name="Table Columns 5" w:semiHidden="1" w:unhideWhenUsed="1"/>
+    <w:lsdException w:name="Table Grid 1" w:semiHidden="1" w:unhideWhenUsed="1"/>
+    <w:lsdException w:name="Table Grid 2" w:semiHidden="1" w:unhideWhenUsed="1"/>
+    <w:lsdException w:name="Table Grid 3" w:semiHidden="1" w:unhideWhenUsed="1"/>
+    <w:lsdException w:name="Table Grid 4" w:semiHidden="1" w:unhideWhenUsed="1"/>
+    <w:lsdException w:name="Table Grid 5" w:semiHidden="1" w:unhideWhenUsed="1"/>
+    <w:lsdException w:name="Table Grid 6" w:semiHidden="1" w:unhideWhenUsed="1"/>
+    <w:lsdException w:name="Table Grid 7" w:semiHidden="1" w:unhideWhenUsed="1"/>
+    <w:lsdException w:name="Table Grid 8" w:semiHidden="1" w:unhideWhenUsed="1"/>
+    <w:lsdException w:name="Table List 1" w:semiHidden="1" w:unhideWhenUsed="1"/>
+    <w:lsdException w:name="Table List 2" w:semiHidden="1" w:unhideWhenUsed="1"/>
+    <w:lsdException w:name="Table List 3" w:semiHidden="1" w:unhideWhenUsed="1"/>
+    <w:lsdException w:name="Table List 4" w:semiHidden="1" w:unhideWhenUsed="1"/>
+    <w:lsdException w:name="Table List 5" w:semiHidden="1" w:unhideWhenUsed="1"/>
+    <w:lsdException w:name="Table List 6" w:semiHidden="1" w:unhideWhenUsed="1"/>
+    <w:lsdException w:name="Table List 7" w:semiHidden="1" w:unhideWhenUsed="1"/>
+    <w:lsdException w:name="Table List 8" w:semiHidden="1" w:unhideWhenUsed="1"/>
+    <w:lsdException w:name="Table 3D effects 1" w:semiHidden="1" w:unhideWhenUsed="1"/>
+    <w:lsdException w:name="Table 3D effects 2" w:semiHidden="1" w:unhideWhenUsed="1"/>
+    <w:lsdException w:name="Table 3D effects 3" w:semiHidden="1" w:unhideWhenUsed="1"/>
+    <w:lsdException w:name="Table Contemporary" w:semiHidden="1" w:unhideWhenUsed="1"/>
+    <w:lsdException w:name="Table Elegant" w:semiHidden="1" w:unhideWhenUsed="1"/>
+    <w:lsdException w:name="Table Professional" w:semiHidden="1" w:unhideWhenUsed="1"/>
+    <w:lsdException w:name="Table Subtle 1" w:semiHidden="1" w:unhideWhenUsed="1"/>
+    <w:lsdException w:name="Table Subtle 2" w:semiHidden="1" w:unhideWhenUsed="1"/>
+    <w:lsdException w:name="Table Web 1" w:semiHidden="1" w:unhideWhenUsed="1"/>
+    <w:lsdException w:name="Table Web 2" w:semiHidden="1" w:unhideWhenUsed="1"/>
+    <w:lsdException w:name="Table Web 3" w:semiHidden="1" w:unhideWhenUsed="1"/>
+    <w:lsdException w:name="Balloon Text" w:semiHidden="1" w:unhideWhenUsed="1"/>
+    <w:lsdException w:name="Table Theme" w:semiHidden="1" w:unhideWhenUsed="1"/>
+    <w:lsdException w:name="Note Level 1" w:semiHidden="1" w:unhideWhenUsed="1"/>
+    <w:lsdException w:name="Note Level 2" w:semiHidden="1" w:unhideWhenUsed="1"/>
+    <w:lsdException w:name="Note Level 3" w:semiHidden="1" w:unhideWhenUsed="1"/>
+    <w:lsdException w:name="Note Level 4" w:semiHidden="1" w:unhideWhenUsed="1"/>
+    <w:lsdException w:name="Note Level 5" w:semiHidden="1" w:unhideWhenUsed="1"/>
+    <w:lsdException w:name="Note Level 6" w:semiHidden="1" w:unhideWhenUsed="1"/>
+    <w:lsdException w:name="Note Level 7" w:semiHidden="1" w:unhideWhenUsed="1"/>
+    <w:lsdException w:name="Light Shading"/>
+    <w:lsdException w:name="Light List"/>
+    <w:lsdException w:name="Light Grid"/>
+    <w:lsdException w:name="Medium Shading 1"/>
+    <w:lsdException w:name="Medium Shading 2"/>
+    <w:lsdException w:name="Medium List 1"/>
+    <w:lsdException w:name="Medium List 2"/>
+    <w:lsdException w:name="Medium Grid 1"/>
+    <w:lsdException w:name="Medium Grid 2"/>
+    <w:lsdException w:name="Medium Grid 3"/>
+    <w:lsdException w:name="Dark List"/>
+    <w:lsdException w:name="Colorful Shading"/>
+    <w:lsdException w:name="Colorful List"/>
+    <w:lsdException w:name="Colorful Grid"/>
+    <w:lsdException w:name="Light Shading Accent 1"/>
+    <w:lsdException w:name="Light List Accent 1"/>
+    <w:lsdException w:name="Light Grid Accent 1"/>
+    <w:lsdException w:name="Medium Shading 1 Accent 1"/>
+    <w:lsdException w:name="Medium Shading 2 Accent 1"/>
+    <w:lsdException w:name="Medium List 1 Accent 1"/>
+    <w:lsdException w:name="Revision" w:semiHidden="1"/>
+    <w:lsdException w:name="Medium List 2 Accent 1"/>
+    <w:lsdException w:name="Medium Grid 1 Accent 1"/>
+    <w:lsdException w:name="Medium Grid 2 Accent 1"/>
+    <w:lsdException w:name="Medium Grid 3 Accent 1"/>
+    <w:lsdException w:name="Dark List Accent 1"/>
+    <w:lsdException w:name="Colorful Shading Accent 1"/>
+    <w:lsdException w:name="Colorful List Accent 1"/>
+    <w:lsdException w:name="Colorful Grid Accent 1"/>
+    <w:lsdException w:name="Light Shading Accent 2"/>
+    <w:lsdException w:name="Light List Accent 2"/>
+    <w:lsdException w:name="Light Grid Accent 2"/>
+    <w:lsdException w:name="Medium Shading 1 Accent 2"/>
+    <w:lsdException w:name="Medium Shading 2 Accent 2"/>
+    <w:lsdException w:name="Medium List 1 Accent 2"/>
+    <w:lsdException w:name="Medium List 2 Accent 2"/>
+    <w:lsdException w:name="Medium Grid 1 Accent 2"/>
+    <w:lsdException w:name="Medium Grid 2 Accent 2"/>
+    <w:lsdException w:name="Medium Grid 3 Accent 2"/>
+    <w:lsdException w:name="Dark List Accent 2"/>
+    <w:lsdException w:name="Colorful Shading Accent 2"/>
+    <w:lsdException w:name="Colorful List Accent 2"/>
+    <w:lsdException w:name="Colorful Grid Accent 2"/>
+    <w:lsdException w:name="Light Shading Accent 3"/>
+    <w:lsdException w:name="Light List Accent 3"/>
+    <w:lsdException w:name="Light Grid Accent 3"/>
+    <w:lsdException w:name="Medium Shading 1 Accent 3"/>
+    <w:lsdException w:name="Medium Shading 2 Accent 3"/>
+    <w:lsdException w:name="Medium List 1 Accent 3"/>
+    <w:lsdException w:name="Medium List 2 Accent 3"/>
+    <w:lsdException w:name="Medium Grid 1 Accent 3"/>
+    <w:lsdException w:name="Medium Grid 2 Accent 3"/>
+    <w:lsdException w:name="Medium Grid 3 Accent 3"/>
+    <w:lsdException w:name="Dark List Accent 3"/>
+    <w:lsdException w:name="Colorful Shading Accent 3"/>
+    <w:lsdException w:name="Colorful List Accent 3"/>
+    <w:lsdException w:name="Colorful Grid Accent 3"/>
+    <w:lsdException w:name="Light Shading Accent 4"/>
+    <w:lsdException w:name="Light List Accent 4"/>
+    <w:lsdException w:name="Light Grid Accent 4"/>
+    <w:lsdException w:name="Medium Shading 1 Accent 4"/>
+    <w:lsdException w:name="Medium Shading 2 Accent 4"/>
+    <w:lsdException w:name="Medium List 1 Accent 4"/>
+    <w:lsdException w:name="Medium List 2 Accent 4"/>
+    <w:lsdException w:name="Medium Grid 1 Accent 4"/>
+    <w:lsdException w:name="Medium Grid 2 Accent 4"/>
+    <w:lsdException w:name="Medium Grid 3 Accent 4"/>
+    <w:lsdException w:name="Dark List Accent 4"/>
+    <w:lsdException w:name="Colorful Shading Accent 4"/>
+    <w:lsdException w:name="Colorful List Accent 4"/>
+    <w:lsdException w:name="Colorful Grid Accent 4"/>
+    <w:lsdException w:name="Light Shading Accent 5"/>
+    <w:lsdException w:name="Light List Accent 5"/>
+    <w:lsdException w:name="Light Grid Accent 5"/>
+    <w:lsdException w:name="Medium Shading 1 Accent 5"/>
+    <w:lsdException w:name="Medium Shading 2 Accent 5"/>
+    <w:lsdException w:name="Medium List 1 Accent 5"/>
+    <w:lsdException w:name="Medium List 2 Accent 5"/>
+    <w:lsdException w:name="Medium Grid 1 Accent 5"/>
+    <w:lsdException w:name="Medium Grid 2 Accent 5"/>
+    <w:lsdException w:name="Medium Grid 3 Accent 5"/>
+    <w:lsdException w:name="Dark List Accent 5"/>
+    <w:lsdException w:name="Colorful Shading Accent 5"/>
+    <w:lsdException w:name="Colorful List Accent 5"/>
+    <w:lsdException w:name="Colorful Grid Accent 5"/>
+    <w:lsdException w:name="Light Shading Accent 6"/>
+    <w:lsdException w:name="Light List Accent 6"/>
+    <w:lsdException w:name="Light Grid Accent 6"/>
+    <w:lsdException w:name="Medium Shading 1 Accent 6"/>
+    <w:lsdException w:name="Medium Shading 2 Accent 6"/>
+    <w:lsdException w:name="Medium List 1 Accent 6"/>
+    <w:lsdException w:name="Medium List 2 Accent 6"/>
+    <w:lsdException w:name="Medium Grid 1 Accent 6"/>
+    <w:lsdException w:name="Medium Grid 2 Accent 6"/>
+    <w:lsdException w:name="Medium Grid 3 Accent 6"/>
+    <w:lsdException w:name="Dark List Accent 6"/>
+    <w:lsdException w:name="Colorful Shading Accent 6"/>
+    <w:lsdException w:name="Colorful List Accent 6"/>
+    <w:lsdException w:name="Colorful Grid Accent 6"/>
+    <w:lsdException w:name="Plain Table 1" w:uiPriority="41"/>
+    <w:lsdException w:name="Plain Table 2" w:uiPriority="42"/>
+    <w:lsdException w:name="Plain Table 3" w:uiPriority="43"/>
+    <w:lsdException w:name="Plain Table 4" w:uiPriority="44"/>
+    <w:lsdException w:name="Plain Table 5" w:uiPriority="45"/>
+    <w:lsdException w:name="Grid Table Light" w:uiPriority="40"/>
+    <w:lsdException w:name="Grid Table 1 Light" w:uiPriority="46"/>
+    <w:lsdException w:name="Grid Table 2" w:uiPriority="47"/>
+    <w:lsdException w:name="Grid Table 3" w:uiPriority="48"/>
+    <w:lsdException w:name="Grid Table 4" w:uiPriority="49"/>
+    <w:lsdException w:name="Grid Table 5 Dark" w:uiPriority="50"/>
+    <w:lsdException w:name="Grid Table 6 Colorful" w:uiPriority="51"/>
+    <w:lsdException w:name="Grid Table 7 Colorful" w:uiPriority="52"/>
+    <w:lsdException w:name="Grid Table 1 Light Accent 1" w:uiPriority="46"/>
+    <w:lsdException w:name="Grid Table 2 Accent 1" w:uiPriority="47"/>
+    <w:lsdException w:name="Grid Table 3 Accent 1" w:uiPriority="48"/>
+    <w:lsdException w:name="Grid Table 4 Accent 1" w:uiPriority="49"/>
+    <w:lsdException w:name="Grid Table 5 Dark Accent 1" w:uiPriority="50"/>
+    <w:lsdException w:name="Grid Table 6 Colorful Accent 1" w:uiPriority="51"/>
+    <w:lsdException w:name="Grid Table 7 Colorful Accent 1" w:uiPriority="52"/>
+    <w:lsdException w:name="Grid Table 1 Light Accent 2" w:uiPriority="46"/>
+    <w:lsdException w:name="Grid Table 2 Accent 2" w:uiPriority="47"/>
+    <w:lsdException w:name="Grid Table 3 Accent 2" w:uiPriority="48"/>
+    <w:lsdException w:name="Grid Table 4 Accent 2" w:uiPriority="49"/>
+    <w:lsdException w:name="Grid Table 5 Dark Accent 2" w:uiPriority="50"/>
+    <w:lsdException w:name="Grid Table 6 Colorful Accent 2" w:uiPriority="51"/>
+    <w:lsdException w:name="Grid Table 7 Colorful Accent 2" w:uiPriority="52"/>
+    <w:lsdException w:name="Grid Table 1 Light Accent 3" w:uiPriority="46"/>
+    <w:lsdException w:name="Grid Table 2 Accent 3" w:uiPriority="47"/>
+    <w:lsdException w:name="Grid Table 3 Accent 3" w:uiPriority="48"/>
+    <w:lsdException w:name="Grid Table 4 Accent 3" w:uiPriority="49"/>
+    <w:lsdException w:name="Grid Table 5 Dark Accent 3" w:uiPriority="50"/>
+    <w:lsdException w:name="Grid Table 6 Colorful Accent 3" w:uiPriority="51"/>
+    <w:lsdException w:name="Grid Table 7 Colorful Accent 3" w:uiPriority="52"/>
+    <w:lsdException w:name="Grid Table 1 Light Accent 4" w:uiPriority="46"/>
+    <w:lsdException w:name="Grid Table 2 Accent 4" w:uiPriority="47"/>
+    <w:lsdException w:name="Grid Table 3 Accent 4" w:uiPriority="48"/>
+    <w:lsdException w:name="Grid Table 4 Accent 4" w:uiPriority="49"/>
+    <w:lsdException w:name="Grid Table 5 Dark Accent 4" w:uiPriority="50"/>
+    <w:lsdException w:name="Grid Table 6 Colorful Accent 4" w:uiPriority="51"/>
+    <w:lsdException w:name="Grid Table 7 Colorful Accent 4" w:uiPriority="52"/>
+    <w:lsdException w:name="Grid Table 1 Light Accent 5" w:uiPriority="46"/>
+    <w:lsdException w:name="Grid Table 2 Accent 5" w:uiPriority="47"/>
+    <w:lsdException w:name="Grid Table 3 Accent 5" w:uiPriority="48"/>
+    <w:lsdException w:name="Grid Table 4 Accent 5" w:uiPriority="49"/>
+    <w:lsdException w:name="Grid Table 5 Dark Accent 5" w:uiPriority="50"/>
+    <w:lsdException w:name="Grid Table 6 Colorful Accent 5" w:uiPriority="51"/>
+    <w:lsdException w:name="Grid Table 7 Colorful Accent 5" w:uiPriority="52"/>
+    <w:lsdException w:name="Grid Table 1 Light Accent 6" w:uiPriority="46"/>
+    <w:lsdException w:name="Grid Table 2 Accent 6" w:uiPriority="47"/>
+    <w:lsdException w:name="Grid Table 3 Accent 6" w:uiPriority="48"/>
+    <w:lsdException w:name="Grid Table 4 Accent 6" w:uiPriority="49"/>
+    <w:lsdException w:name="Grid Table 5 Dark Accent 6" w:uiPriority="50"/>
+    <w:lsdException w:name="Grid Table 6 Colorful Accent 6" w:uiPriority="51"/>
+    <w:lsdException w:name="Grid Table 7 Colorful Accent 6" w:uiPriority="52"/>
+    <w:lsdException w:name="List Table 1 Light" w:uiPriority="46"/>
+    <w:lsdException w:name="List Table 2" w:uiPriority="47"/>
+    <w:lsdException w:name="List Table 3" w:uiPriority="48"/>
+    <w:lsdException w:name="List Table 4" w:uiPriority="49"/>
+    <w:lsdException w:name="List Table 5 Dark" w:uiPriority="50"/>
+    <w:lsdException w:name="List Table 6 Colorful" w:uiPriority="51"/>
+    <w:lsdException w:name="List Table 7 Colorful" w:uiPriority="52"/>
+    <w:lsdException w:name="List Table 1 Light Accent 1" w:uiPriority="46"/>
+    <w:lsdException w:name="List Table 2 Accent 1" w:uiPriority="47"/>
+    <w:lsdException w:name="List Table 3 Accent 1" w:uiPriority="48"/>
+    <w:lsdException w:name="List Table 4 Accent 1" w:uiPriority="49"/>
+    <w:lsdException w:name="List Table 5 Dark Accent 1" w:uiPriority="50"/>
+    <w:lsdException w:name="List Table 6 Colorful Accent 1" w:uiPriority="51"/>
+    <w:lsdException w:name="List Table 7 Colorful Accent 1" w:uiPriority="52"/>
+    <w:lsdException w:name="List Table 1 Light Accent 2" w:uiPriority="46"/>
+    <w:lsdException w:name="List Table 2 Accent 2" w:uiPriority="47"/>
+    <w:lsdException w:name="List Table 3 Accent 2" w:uiPriority="48"/>
+    <w:lsdException w:name="List Table 4 Accent 2" w:uiPriority="49"/>
+    <w:lsdException w:name="List Table 5 Dark Accent 2" w:uiPriority="50"/>
+    <w:lsdException w:name="List Table 6 Colorful Accent 2" w:uiPriority="51"/>
+    <w:lsdException w:name="List Table 7 Colorful Accent 2" w:uiPriority="52"/>
+    <w:lsdException w:name="List Table 1 Light Accent 3" w:uiPriority="46"/>
+    <w:lsdException w:name="List Table 2 Accent 3" w:uiPriority="47"/>
+    <w:lsdException w:name="List Table 3 Accent 3" w:uiPriority="48"/>
+    <w:lsdException w:name="List Table 4 Accent 3" w:uiPriority="49"/>
+    <w:lsdException w:name="List Table 5 Dark Accent 3" w:uiPriority="50"/>
+    <w:lsdException w:name="List Table 6 Colorful Accent 3" w:uiPriority="51"/>
+    <w:lsdException w:name="List Table 7 Colorful Accent 3" w:uiPriority="52"/>
+    <w:lsdException w:name="List Table 1 Light Accent 4" w:uiPriority="46"/>
+    <w:lsdException w:name="List Table 2 Accent 4" w:uiPriority="47"/>
+    <w:lsdException w:name="List Table 3 Accent 4" w:uiPriority="48"/>
+    <w:lsdException w:name="List Table 4 Accent 4" w:uiPriority="49"/>
+    <w:lsdException w:name="List Table 5 Dark Accent 4" w:uiPriority="50"/>
+    <w:lsdException w:name="List Table 6 Colorful Accent 4" w:uiPriority="51"/>
+    <w:lsdException w:name="List Table 7 Colorful Accent 4" w:uiPriority="52"/>
+    <w:lsdException w:name="List Table 1 Light Accent 5" w:uiPriority="46"/>
+    <w:lsdException w:name="List Table 2 Accent 5" w:uiPriority="47"/>
+    <w:lsdException w:name="List Table 3 Accent 5" w:uiPriority="48"/>
+    <w:lsdException w:name="List Table 4 Accent 5" w:uiPriority="49"/>
+    <w:lsdException w:name="List Table 5 Dark Accent 5" w:uiPriority="50"/>
+    <w:lsdException w:name="List Table 6 Colorful Accent 5" w:uiPriority="51"/>
+    <w:lsdException w:name="List Table 7 Colorful Accent 5" w:uiPriority="52"/>
+    <w:lsdException w:name="List Table 1 Light Accent 6" w:uiPriority="46"/>
+    <w:lsdException w:name="List Table 2 Accent 6" w:uiPriority="47"/>
+    <w:lsdException w:name="List Table 3 Accent 6" w:uiPriority="48"/>
+    <w:lsdException w:name="List Table 4 Accent 6" w:uiPriority="49"/>
+    <w:lsdException w:name="List Table 5 Dark Accent 6" w:uiPriority="50"/>
+    <w:lsdException w:name="List Table 6 Colorful Accent 6" w:uiPriority="51"/>
+    <w:lsdException w:name="List Table 7 Colorful Accent 6" w:uiPriority="52"/>
+    <w:lsdException w:name="Mention" w:semiHidden="1" w:uiPriority="99" w:unhideWhenUsed="1"/>
+    <w:lsdException w:name="Smart Hyperlink" w:semiHidden="1" w:uiPriority="99" w:unhideWhenUsed="1"/>
+  </w:latentStyles>
   <w:style w:type="paragraph" w:default="1" w:styleId="Normal">
     <w:name w:val="Normal"/>
     <w:qFormat/>
@@ -9374,6 +11146,61 @@
       <w:szCs w:val="18"/>
     </w:rPr>
   </w:style>
+  <w:style w:type="paragraph" w:styleId="Header">
+    <w:name w:val="header"/>
+    <w:basedOn w:val="Normal"/>
+    <w:link w:val="HeaderChar"/>
+    <w:unhideWhenUsed/>
+    <w:rsid w:val="00A31449"/>
+    <w:pPr>
+      <w:tabs>
+        <w:tab w:val="center" w:pos="4680"/>
+        <w:tab w:val="right" w:pos="9360"/>
+      </w:tabs>
+      <w:spacing w:after="0"/>
+    </w:pPr>
+  </w:style>
+  <w:style w:type="character" w:customStyle="1" w:styleId="HeaderChar">
+    <w:name w:val="Header Char"/>
+    <w:basedOn w:val="DefaultParagraphFont"/>
+    <w:link w:val="Header"/>
+    <w:rsid w:val="00A31449"/>
+    <w:rPr>
+      <w:rFonts w:ascii="Times New Roman" w:hAnsi="Times New Roman"/>
+      <w:sz w:val="22"/>
+    </w:rPr>
+  </w:style>
+  <w:style w:type="paragraph" w:styleId="Footer">
+    <w:name w:val="footer"/>
+    <w:basedOn w:val="Normal"/>
+    <w:link w:val="FooterChar"/>
+    <w:unhideWhenUsed/>
+    <w:rsid w:val="00A31449"/>
+    <w:pPr>
+      <w:tabs>
+        <w:tab w:val="center" w:pos="4680"/>
+        <w:tab w:val="right" w:pos="9360"/>
+      </w:tabs>
+      <w:spacing w:after="0"/>
+    </w:pPr>
+  </w:style>
+  <w:style w:type="character" w:customStyle="1" w:styleId="FooterChar">
+    <w:name w:val="Footer Char"/>
+    <w:basedOn w:val="DefaultParagraphFont"/>
+    <w:link w:val="Footer"/>
+    <w:rsid w:val="00A31449"/>
+    <w:rPr>
+      <w:rFonts w:ascii="Times New Roman" w:hAnsi="Times New Roman"/>
+      <w:sz w:val="22"/>
+    </w:rPr>
+  </w:style>
+  <w:style w:type="character" w:styleId="PageNumber">
+    <w:name w:val="page number"/>
+    <w:basedOn w:val="DefaultParagraphFont"/>
+    <w:semiHidden/>
+    <w:unhideWhenUsed/>
+    <w:rsid w:val="00A81215"/>
+  </w:style>
 </w:styles>
 </file>
 

</xml_diff>

<commit_message>
New tables, new colors, best figures.
</commit_message>
<xml_diff>
--- a/OR_WA_Strandings_draftmanuscript.docx
+++ b/OR_WA_Strandings_draftmanuscript.docx
@@ -42,7 +42,7 @@
         <w:t xml:space="preserve"> </w:t>
       </w:r>
       <w:r>
-        <w:t xml:space="preserve">Dyanna M. Lambourn</w:t>
+        <w:t xml:space="preserve">Dyanna M. Lambourn,</w:t>
       </w:r>
       <w:r>
         <w:rPr>
@@ -51,7 +51,10 @@
         <w:t xml:space="preserve">3</w:t>
       </w:r>
       <w:r>
-        <w:t xml:space="preserve">, James M. Rice,</w:t>
+        <w:t xml:space="preserve"> </w:t>
+      </w:r>
+      <w:r>
+        <w:t xml:space="preserve">James M. Rice,</w:t>
       </w:r>
       <w:r>
         <w:rPr>
@@ -159,7 +162,7 @@
         <w:t xml:space="preserve"> </w:t>
       </w:r>
       <w:r>
-        <w:t xml:space="preserve">and Stephanie A. Norman,</w:t>
+        <w:t xml:space="preserve">and Stephanie A. Norman</w:t>
       </w:r>
       <w:r>
         <w:rPr>
@@ -203,10 +206,7 @@
         <w:t xml:space="preserve">2. Biology Department, Portland State University, P.O. Box 751, Portland, Oregon 97207, USA</w:t>
       </w:r>
       <w:r>
-        <w:rPr>
-          <w:i/>
-        </w:rPr>
-        <w:t xml:space="preserve"> </w:t>
+        <w:br w:type="textWrapping"/>
       </w:r>
       <w:r>
         <w:rPr>
@@ -215,10 +215,7 @@
         <w:t xml:space="preserve">3. Washington Department of Fish and Wildlife, Marine Mammal Investigations, 7801 Phillips Rd, Lakewood, Washington, USA</w:t>
       </w:r>
       <w:r>
-        <w:rPr>
-          <w:i/>
-        </w:rPr>
-        <w:t xml:space="preserve"> </w:t>
+        <w:br w:type="textWrapping"/>
       </w:r>
       <w:r>
         <w:rPr>
@@ -227,10 +224,7 @@
         <w:t xml:space="preserve">4. Marine Mammal Institute, Oregon State University, 2030 SE Marine Science Drive, Newport, Oregon 97365, USA</w:t>
       </w:r>
       <w:r>
-        <w:rPr>
-          <w:i/>
-        </w:rPr>
-        <w:t xml:space="preserve"> </w:t>
+        <w:br w:type="textWrapping"/>
       </w:r>
       <w:r>
         <w:rPr>
@@ -239,10 +233,7 @@
         <w:t xml:space="preserve">5. SeaDoc Society, UC Davis Karen C. Drayer Wildlife Health Center–Orcas Island Office, 942 Deer Harbor Road, Eastsound, Washington 98245, USA</w:t>
       </w:r>
       <w:r>
-        <w:rPr>
-          <w:i/>
-        </w:rPr>
-        <w:t xml:space="preserve"> </w:t>
+        <w:br w:type="textWrapping"/>
       </w:r>
       <w:r>
         <w:rPr>
@@ -251,10 +242,7 @@
         <w:t xml:space="preserve">6. Cascadia Research Collective, 218 1/2 W 4th Ave, Olympia, Washington 98501, USA</w:t>
       </w:r>
       <w:r>
-        <w:rPr>
-          <w:i/>
-        </w:rPr>
-        <w:t xml:space="preserve"> </w:t>
+        <w:br w:type="textWrapping"/>
       </w:r>
       <w:r>
         <w:rPr>
@@ -276,10 +264,7 @@
         <w:t xml:space="preserve">: Sealife Response, Rehab, and Research, P.O. Box 1404 Mukilteo, WA 98275, USA</w:t>
       </w:r>
       <w:r>
-        <w:rPr>
-          <w:i/>
-        </w:rPr>
-        <w:t xml:space="preserve"> </w:t>
+        <w:br w:type="textWrapping"/>
       </w:r>
       <w:r>
         <w:rPr>
@@ -331,7 +316,7 @@
         <w:pStyle w:val="BodyText"/>
       </w:pPr>
       <w:r>
-        <w:t xml:space="preserve">Marine mammal strandings can be used as a proxy to assess pinniped health and the impacts of anthropogenic activities in the local marine environment. Stranding data from Washington and Oregon between 1989-2016 were used to examine regional and temporal patterns in strandings and human interaction cases across age and sex for six species. Over the study period, 14,939 pinnipeds were reported stranded along the coasts of Washington and Oregon, 11% of which were documented as human interaction cases. Gunshot wounds and fisheries entanglements constituted the majority of human interaction cases (37% and 21%, respectively), though the prevalence of these cases varied across species. Total strandings and the number and prevalence of reported human interaction cases increased over time in certain regions. The spatial distribution of strandings is highly dependent on species, with a higher proportion of California sea lions (</w:t>
+        <w:t xml:space="preserve">Marine mammal strandings can be used as a proxy to assess pinniped health and the impacts of anthropogenic activities in the local marine environment. Stranding data from Washington and Oregon between 1989-2016 were used to examine regional and temporal patterns in strandings and human interaction cases across age and sex for six species. Over the study period, 14,939 pinnipeds were reported stranded along the coasts of Washington and Oregon, 11% of which were documented as human interaction cases. Gunshot wounds and fisheries entanglements constituted the majority of human interaction cases (37% and 21%, respectively), though the prevalence of these cases varied across species and region. Total strandings and the number and prevalence of reported human interaction cases increased over time in certain regions. The spatial distribution of strandings is highly dependent on species, with a higher proportion of California sea lions (</w:t>
       </w:r>
       <w:r>
         <w:rPr>
@@ -358,7 +343,7 @@
         <w:t xml:space="preserve">Mirounga angustirostris</w:t>
       </w:r>
       <w:r>
-        <w:t xml:space="preserve">) stranding in Oregon whereas the majority of strandings in Washington were harbor seals (</w:t>
+        <w:t xml:space="preserve">) stranding in Oregon and a higher proportion of harbor seals (</w:t>
       </w:r>
       <w:r>
         <w:rPr>
@@ -367,7 +352,7 @@
         <w:t xml:space="preserve">Phoca vitulina</w:t>
       </w:r>
       <w:r>
-        <w:t xml:space="preserve">). Though patterns varied across species, seasons, and regions, pups (28% of total strandings) and adults (23%) stranded in higher numbers than yearlings and subadults. Approximately 34% of all cases were identified as male and 17% female, though the percentage of cases with evidence of human interaction was similar for both sexes. Stranding hotspots were different across species and types of human interactions, likely due to the differential distribution of species and human activities along the coast. Despite the challenges and uncertainties inherent in using stranding data as an indicator of pinniped health and anthropogenic impacts, modeling spatio-temporal patterns will be useful for stranding response practitioners and natural resource managers in evaluating the scope and magnitude of threats to pinniped populations.</w:t>
+        <w:t xml:space="preserve">) stranded in Washington. Though the proportions of ages and sexes varied across species, season, and region, pups and adults stranded in higher numbers than yearlings and subadults, accounting for greater than 50% of total strandings. Approximately 34% of all cases were identified as male and 17% female, though the percentage of cases with evidence of human interaction was similar for both sexes depending on species and region. Stranding hotspots were different across species and case types of human interactions, likely due to the differential distribution of pinnipeds and human activities along the coast. Despite the challenges and uncertainties inherent in using stranding data as an indicator of pinniped health and anthropogenic impacts, modeling spatio-temporal patterns will be useful for stranding response practitioners and natural resource managers in evaluating the scope and magnitude of threats to pinniped populations.</w:t>
       </w:r>
     </w:p>
     <w:p>
@@ -403,15 +388,15 @@
         <w:pStyle w:val="BodyText"/>
       </w:pPr>
       <w:r>
-        <w:t xml:space="preserve">Pinnipeds are subject to a wide range of natural and human-related causes of illness or injury, and studying the spatio-temporal patterns of pinniped strandings can provide insight into the dynamic and interconnected factors influencing the health of populations vulnerable to human activities. Pinnipeds are often considered sentinels of ocean health (Aguirre &amp; Tabor, 2004; Bossart, 2006; Ross, 2006; Moore, 2008; Bossart, 2011), as they are top predators living at the land-sea interface and strand onshore, exhibiting direct evidence of the threats they encounter in their environment. However, factors influencing where and when an animal strands are diverse, numerous, and interdependent, including ocean conditions, prey availability, susceptibility to disease, and changes in abundance, pupping season, or species range (Woodhouse, 1991; Brabyn &amp; McLean, 1992; Wilkinson &amp; Worthy, 1999; Norman et al., 2004; Pyenson, 2010; Osinga et al., 2012; Berini et al., 2015; Johnston et al., 2015). Stranding records can therefore provide insight into marine mammal life history, biology, and changes in their environment due to natural fluctuations and human-related activities.</w:t>
-      </w:r>
-    </w:p>
-    <w:p>
-      <w:pPr>
-        <w:pStyle w:val="BodyText"/>
-      </w:pPr>
-      <w:r>
-        <w:t xml:space="preserve">Stranding records have been used globally to learn more about the demographics of wild populations, how a population may be affected by oceanographic conditions, the vulnerabilities of certain demographic groups, and how specific threats or conditions may be changing over time. For instance, strandings of both pinnipeds and cetaceans have been found to correlate with prevailing oceanographic conditions, changing species abundance and distribution, and increased reporting effort (Norman et al., 2004; Leeney et al., 2008; Pikesley et al., 2014; Berini et al., 2015; Huggins et al., 2015a; Prado et al., 2016). As examples, gray seal (</w:t>
+        <w:t xml:space="preserve">Pinnipeds are subject to a wide range of natural and human-related causes of illness or injury, and studying the spatio-temporal patterns of pinniped strandings can provide insight into the dynamic and interconnected factors influencing the health of populations vulnerable to human activities. Pinnipeds are often considered sentinels of ocean health (Aguirre &amp; Tabor, 2004; Bossart, 2006; Ross, 2006; Moore, 2008; Bossart, 2011), as they are top predators living at the land-sea interface and strand onshore exhibiting direct evidence of the threats they encounter in their environment. However, factors influencing where and when an animal strands are diverse, numerous, and interdependent, including ocean conditions, prey availability, susceptibility to disease, and changes in abundance, pupping season, or species range (Woodhouse, 1991; Brabyn &amp; McLean, 1992; Wilkinson &amp; Worthy, 1999; Norman et al., 2004; Pyenson, 2010; Osinga et al., 2012; Berini et al., 2015; Johnston et al., 2015). Stranding records can therefore provide insight into marine mammal life history, biology, and changes in their environment due to natural fluctuations and human-related activities.</w:t>
+      </w:r>
+    </w:p>
+    <w:p>
+      <w:pPr>
+        <w:pStyle w:val="BodyText"/>
+      </w:pPr>
+      <w:r>
+        <w:t xml:space="preserve">Stranding records have been used globally to learn more about the demographics of wild populations, how a population may be affected by ocean conditions, the vulnerabilities of certain demographic groups, and how specific threats or conditions may be changing over time. For instance, strandings of both pinnipeds and cetaceans have been found to correlate with prevailing ocean conditions, changing species abundance and distribution, and increased reporting effort (Norman et al., 2004; Leeney et al., 2008; Pikesley et al., 2014; Berini et al., 2015; Huggins et al., 2015a; Prado et al., 2016). As examples, gray seal (</w:t>
       </w:r>
       <w:r>
         <w:rPr>
@@ -454,7 +439,7 @@
         <w:pStyle w:val="BodyText"/>
       </w:pPr>
       <w:r>
-        <w:t xml:space="preserve">The quantity and consistency of information contained within stranding records can vary over time and across regions, particularly in an area such as the Pacific Northwest that is characterized by diverse topography (including remote beaches) and a large number of response groups. In this region, stranding response effort relies heavily on reports from the public, which can vary by region due to the degree of residential development, public awareness, and community interest (Huggins et al., 2015b). This illustrates the importance of acknowledging and contextualizing the uncertainty and variability inherent in stranding data when using it as a window into the health, status, or threats facing pinniped populations. Despite these caveats, however, stranding records are often the best and only available data.</w:t>
+        <w:t xml:space="preserve">The quantity and consistency of information contained within stranding records can vary over time and across regions, particularly in an area such as the Pacific Northwest that is characterized by diverse topography (including remote beaches) and a large number of stranding response groups. Stranding response relies heavily on reports from the public, which can vary by region due to the degree of residential development, public awareness, and community interest (Huggins et al., 2015b). This illustrates the importance of acknowledging and contextualizing the uncertainty and variability inherent in stranding data when using it as a window into the health, status, or threats facing pinniped populations. Despite these caveats, however, stranding records are often the best and only available data.</w:t>
       </w:r>
     </w:p>
     <w:p>
@@ -497,15 +482,24 @@
         <w:t xml:space="preserve">e.g.</w:t>
       </w:r>
       <w:r>
-        <w:t xml:space="preserve">, residential and commercial districts, shipping channels, ports, fishing activities, ecotourism). Six pinniped species inhabit the coastal and inland waters of the Pacific Northwest for some or all of their lives, each with unique life history characteristics, behavioral traits, local abundance, and dynamic population trends that influence their presence within the study area, and therefore their spatio-temporal stranding.</w:t>
-      </w:r>
-    </w:p>
-    <w:p>
-      <w:pPr>
-        <w:pStyle w:val="BodyText"/>
-      </w:pPr>
-      <w:r>
-        <w:t xml:space="preserve">Harbor seals are the most abundant and widely distributed pinniped in Washington State waters and are found along the entire West Coast of the United States (Jeffries et al., 2000). Harbor seals are separated into five stocks: California, Oregon/Washington Coast, and newly delineated inland stocks of Southern Puget Sound, Washington Northern Inland Waters, and Hood Canal (Huber et al., 2012; Carretta et al., 2016). The Oregon/Washington Coast and inland stocks are presumed to have stabilized and reached carrying capacity (Jeffries et al., 2003). Based on a survey conducted in 1999, the coastal stock is estimated to be the largest (over 24,700 individuals in 1999), followed by the Northern Inland Waters stock (11,036 individuals), with much smaller estimates for the Hood Canal (1,088 individuals) and Southern Puget Sound (1,568 individuals) stocks (Carretta et al., 2016). Harbor seals exhibit high haul-out fidelity and choose sites depending on time of day, tides, season, or food availability (Thomas et al., 2011; London et al., 2012). The timing of peak pupping varies for different areas, ranging from mid-April in the Columbia River, mid-May along the Oregon coast, and late summer and early fall throughout Puget Sound (Jeffries et al., 2000).</w:t>
+        <w:t xml:space="preserve">, residential and commercial districts, shipping channels, ports, fishing activities, ecotourism). Six pinniped species inhabit the coastal and inland waters of the Pacific Northwest for some or all of their lives, each with unique life history characteristics, behavioral traits, local abundance, and dynamic population trends that influence their presence within the study area, and therefore when, where, and how often they strand.</w:t>
+      </w:r>
+    </w:p>
+    <w:p>
+      <w:pPr>
+        <w:pStyle w:val="BodyText"/>
+      </w:pPr>
+      <w:r>
+        <w:t xml:space="preserve">Harbor seals (</w:t>
+      </w:r>
+      <w:r>
+        <w:rPr>
+          <w:i/>
+        </w:rPr>
+        <w:t xml:space="preserve">Phoca vitulina</w:t>
+      </w:r>
+      <w:r>
+        <w:t xml:space="preserve">) are the most abundant and widely distributed pinniped in Washington State waters and are found along the entire West Coast (Jeffries et al., 2000). Harbor seals are separated into two coastal and three inland stocks (Huber et al., 2012; Carretta et al., 2016). The Oregon/Washington Coast and inland stocks are presumed to have stabilized and reached carrying capacity (Jeffries et al., 2003), with the coastal stock being the largest at approximately 24,700 individuals in 1999 (Carretta et al., 2016). Harbor seals exhibit high haul-out fidelity and choose sites depending on time of day, tides, season, or food availability (Thomas et al., 2011; London et al., 2012). The timing of peak pupping varies for different areas, ranging from mid-April in the Columbia River, mid-May along the Oregon coast, and late summer and early fall throughout Puget Sound (Jeffries et al., 2000).</w:t>
       </w:r>
     </w:p>
     <w:p>
@@ -522,7 +516,7 @@
         <w:t xml:space="preserve">Zalophus californianus</w:t>
       </w:r>
       <w:r>
-        <w:t xml:space="preserve">) are the most abundant pinniped off the coast of California, numbering nearly 300,000 individuals and growing approximately 5.4% per year (Carretta et al., 2016). Adult females remain near to the primary rookeries off the coast of southern California, making shorter local foraging trips until pups are weaned (Melin et al., 2008). Adult and subadult males make winter migratory foraging trips as far north as Alaska and return south in late spring (Lowry &amp; Forney, 2005). Because of these life history and migratory patterns, individuals found in the Pacific Northwest are usually males utilizing feeding areas in fall, winter, and spring months, though small numbers of females have been sighted in the area and even into Alaska in recent years (Maniscalco et al., 2004).</w:t>
+        <w:t xml:space="preserve">) are the most abundant pinniped off the coast of California, numbering nearly 300,000 individuals and growing approximately 5.4% per year (Carretta et al., 2016). Adult females remain near the primary rookeries off the coast of southern California, making shorter local foraging trips until pups are weaned (Melin et al., 2008). Adult and subadult males make winter migratory foraging trips as far north as Alaska and return south in late spring (Lowry &amp; Forney, 2005). Because of these life history and migratory patterns, individuals found in the Pacific Northwest are usually males utilizing feeding areas in fall, winter, and spring months, though small numbers of females have been sighted in the area and even into Alaska in recent years (Maniscalco et al., 2004).</w:t>
       </w:r>
     </w:p>
     <w:p>
@@ -539,7 +533,7 @@
         <w:t xml:space="preserve">Eumetopias jubatus</w:t>
       </w:r>
       <w:r>
-        <w:t xml:space="preserve">) range from Japan throughout the North Pacific and south into California, with two recognized distinct populations: Western and Eastern. The Eastern population has an estimated 60,000 to 75,000 individuals with breeding and haul-out sites located along the coast of southeast Alaska, British Columbia, Washington, Oregon, and California (DeMaster, 2014; Carretta et al., 2016). Population demographics vary by region, with numbers decreasing at California rookeries in recent years but increasing in the northern part of their range (Carretta et al., 2016). During the summer breeding season, adult males remain ashore while females and juveniles make short foraging trips (National Marine Fisheries Service [NMFS], 2013).</w:t>
+        <w:t xml:space="preserve">) range from Japan throughout the North Pacific and south into California. The Eastern distinct population segment has an estimated 60,000 to 75,000 individuals with breeding and haul-out sites located along the coast of southeast Alaska, British Columbia, Washington, Oregon, and California (DeMaster, 2014; Carretta et al., 2016). Population demographics vary by region, with numbers decreasing at California rookeries in recent years but increasing in the northern part of their range (Carretta et al., 2016). During the summer breeding season, adult males remain ashore while females and juveniles make short foraging trips (National Marine Fisheries Service [NMFS], 2013).</w:t>
       </w:r>
     </w:p>
     <w:p>
@@ -556,7 +550,7 @@
         <w:t xml:space="preserve">Mirounga angustirostris</w:t>
       </w:r>
       <w:r>
-        <w:t xml:space="preserve">) range from Mexico to the Aleutian Islands, making seasonal migrations from rookeries in California and Oregon to feeding areas in Alaska and the central North Pacific (Zenkovich, 1998; Carretta et al., 2016). Females and males have vastly different energetic demands and therefore different seasonal migration patterns. Males make spring and fall feeding trips and females make an initial two-month foraging trip after weaning pups in late winter and then another eight-month foraging trip during gestation before returning to the rookery to give birth and breed (Le Beouf et al., 2000). Individuals can also be found hauled out during molting in the Pacific Northwest. The California breeding stock has grown by 3.8% per year in recent decades and was estimated at 179,000 individuals in 2010 (Lowry et al., 2014).</w:t>
+        <w:t xml:space="preserve">) range from Mexico to the Aleutian Islands, making seasonal migrations from rookeries in California and Oregon to feeding areas in Alaska and the central North Pacific (Zenkovich, 1998; Carretta et al., 2016). Females and males have vastly different energetic demands and therefore different seasonal migration patterns. Males make spring and fall feeding trips and females make an initial two-month foraging trip after weaning pups in late winter and then another eight-month foraging trip during gestation before returning to the rookery to give birth and breed (Le Beouf et al., 2000). Individuals can be found hauled out during molting in the Pacific Northwest. The California breeding stock has grown by 3.8% per year in recent decades and was estimated at 179,000 individuals in 2010 (Lowry et al., 2014).</w:t>
       </w:r>
     </w:p>
     <w:p>
@@ -618,7 +612,7 @@
         <w:br w:type="textWrapping"/>
       </w:r>
       <w:r>
-        <w:t xml:space="preserve">Data for this analysis were drawn from the NOAA National Marine Fisheries Service national stranding database (accessed February 2017) that contains standardized "Level A" information submitted by stranding responders, including a field ID number, observation date, stranding location, latitude and longitude coordinates, age, sex, species, stranding condition (live or dead), and other observational comments including visible evidence of injury, illness, or human interaction. A pinniped is defined as being stranded when it is either dead or still alive on the beach but in need of medical attention or unable to return to the water on its own (Marine Mammal Protection Act of 1972). Animals are also reported by the public when they might be simply resting or molting, and responders frequently monitor these situations (particularly if the animal is located in a populated area) and use their best judgement about whether to document it in the database. Therefore, reported strandings for some species in some areas (particularly for elephant seals and harbor seal pups in inland Washington waters) may over-represent the true number of stranded animals that are sick or injured. We have not excluded these in this analysis because such cases are inconsistently documented across networks and are therefore difficult to systematically extract from such a large sample size. Furthermore, they do represent the true number of cases that require time and resources from response networks.</w:t>
+        <w:t xml:space="preserve">Data for this analysis were drawn from the National Marine Fisheries Service national stranding database (accessed February 2017) that contains standardized "Level A" information submitted by stranding responders, including a field ID number, observation date, stranding location, latitude and longitude coordinates, age, sex, species, stranding condition (live or dead), and other observational comments including visible evidence of injury, illness, or human interaction. A pinniped is defined as being stranded when it is either dead or still alive on the beach but in need of medical attention or unable to return to the water on its own (Marine Mammal Protection Act of 1972). Animals are also reported by the public when they might be simply resting or molting, and responders frequently monitor these situations (particularly if the animal is located in a populated area) and use their best judgement about whether to document it in the database. Therefore, reported strandings for some species in some areas (particularly for elephant seals and harbor seal pups in inland Washington waters) may over-represent the true number of stranded animals that are sick or injured. We have not excluded these in this analysis because such cases are inconsistently documented across stranding networks and are therefore difficult to systematically extract from such a large sample size. Furthermore, they do represent the true number of cases that require time and resources from response networks.</w:t>
       </w:r>
     </w:p>
     <w:p>
@@ -638,7 +632,7 @@
         <w:t xml:space="preserve"> </w:t>
       </w:r>
       <w:r>
-        <w:t xml:space="preserve">= 14,939 records) were characterized according to sex, age class, and species, and then aggregated by month, year, and stranding location (county). Inland Washington waters were distinguished from coastal Washington counties because the stranding response, public accessibility, and species' habitat use in these two sub-regions are very different. For this analysis, we assume stranding location can be used as a relative approximation for where strandings and human interactions actually took place, though carcasses can drift for some time before making landfall, and entangled animals can migrate with entangling debris from a different region.</w:t>
+        <w:t xml:space="preserve">= 14,939 records) were characterized according to sex, age class, and species, and then aggregated by month, year, and stranding location (county). Inland Washington waters were distinguished from coastal Washington counties because the stranding response, public accessibility, and species' habitat use in these two regions are very different. For this analysis, we assume stranding location can be used as a relative approximation for where strandings and human interactions actually took place, though carcasses can drift for some time before making landfall, and entangled animals can migrate with entangling debris from a different region.</w:t>
       </w:r>
     </w:p>
     <w:p>
@@ -663,7 +657,7 @@
         <w:t xml:space="preserve">e.g.</w:t>
       </w:r>
       <w:r>
-        <w:t xml:space="preserve">, number of fisheries entanglements divided by total stranding cases), to reveal variation in the magnitude of HI, independent of changes in population demographics, and (2) the percent composition of human interaction cases (</w:t>
+        <w:t xml:space="preserve">, number of fisheries entanglements divided by total stranding cases), to reveal variation in the magnitude of HI, independent of changes in population demographics, and (2) the percent composition of HI cases (</w:t>
       </w:r>
       <w:r>
         <w:rPr>
@@ -672,7 +666,7 @@
         <w:t xml:space="preserve">e.g.</w:t>
       </w:r>
       <w:r>
-        <w:t xml:space="preserve">, number of fisheries entanglements divided by total human interaction cases) to examine which type(s) of anthropogenic activity may have a greater effect on a given age, sex, or species). It is important to note, however, that stranding response networks with the capacity to conduct detailed necropsies on a higher percentage of stranded individuals will likely report a higher incidence of positive HI findings, while those that conduct fewer or less detailed necropsies may report a higher incidence of CBD findings. Therefore, results examining the spatial differences in the prevalence of HI cases must be interpreted within this context, though we expect useful information at a broader regional level despite network differences.</w:t>
+        <w:t xml:space="preserve">, number of fisheries entanglements divided by total HI cases) to examine which type(s) of anthropogenic activity may have a greater effect on a given age, sex, or species). It is important to note, however, that stranding response networks with the capacity to conduct detailed necropsies on a higher percentage of stranded individuals will likely report a higher incidence of positive HI findings, while those that conduct fewer or less detailed necropsies may report a higher incidence of CBD findings. Therefore, results examining the spatial differences in the prevalence of HI cases must be interpreted within this context, though we expect useful information at a broader regional level despite network differences.</w:t>
       </w:r>
     </w:p>
     <w:p>
@@ -689,7 +683,7 @@
         <w:br w:type="textWrapping"/>
       </w:r>
       <w:r>
-        <w:t xml:space="preserve">Age class, sex, and species - To determine whether the number of strandings were significantly different across categorical variables such as age class, sex, species, or location, we conducted pairwise Kruskal-Wallis Nemenyi tests (posthoc.kruskal.nemenyi.test function in the PMCMR package) in R (R Development Core Team, 2009) with age class, sex, and species as independent variables and the number of stranding cases as the dependent variable. The classification of “yearling” has changed over time and the age class categories in general are documented using responders' best judgement, and results must therefore be interpreted with this in mind. Summary statistics were examined both at the regional level (</w:t>
+        <w:t xml:space="preserve">Age class, sex, and species - To determine whether the number of strandings were significantly different across categorical variables such as age class, sex, species, or location, we conducted pairwise Kruskal-Wallis Nemenyi tests (`posthoc.kruskal.nemenyi.test` function in the PMCMR package) in R (R Development Core Team, 2009) with age class, sex, and species as independent variables and the number of stranding cases as the dependent variable. The designation of “yearling” has changed over time and the age class categories in general are documented using responders' best judgement, and results must therefore be interpreted with this in mind. Summary statistics were examined both at the regional level (</w:t>
       </w:r>
       <w:r>
         <w:rPr>
@@ -745,7 +739,7 @@
         <w:t xml:space="preserve"> </w:t>
       </w:r>
       <w:r>
-        <w:t xml:space="preserve">over time. We used negative binomial general linear model (GLM) regressions (to account for overdispersion and correct for standard error estimates that might be biased downwards in a Poisson regression model; using the glm.nb function in the MASS R package) for total annual stranding cases against year. Regressions were repeated for total strandings and HI cases for each species. Regression coefficients reported using this technique were back-transformed, resulting in a "fold increase" (</w:t>
+        <w:t xml:space="preserve">over time. We used negative binomial general linear model (GLM) regressions for total annual stranding cases against year (`glm.nb` function in the MASS R package) to account for overdispersion and correct for standard error estimates that might be biased downwards in a Poisson regression model. Regressions were repeated for total strandings and HI cases for each species. Regression coefficients reported using this technique were back-transformed, resulting in a "fold increase" (</w:t>
       </w:r>
       <w:r>
         <w:rPr>
@@ -766,19 +760,7 @@
         <w:t xml:space="preserve"> </w:t>
       </w:r>
       <w:r>
-        <w:t xml:space="preserve">being equivalent to a 5.1% increase per year). Time series figures were fit with a loess regression line ("locally weighted regression", Cleveland &amp; Devlin, 1988) to allow for a dynamic, changing, and unknown relationship between explanatory and response variables over time, which could arise from changes in stranding network capacity and reporting effort over the study period, among other things. Annual timeseries trends were also explored using Chow's breakpoint test (</w:t>
-      </w:r>
-      <w:r>
-        <w:rPr>
-          <w:rStyle w:val="VerbatimChar"/>
-        </w:rPr>
-        <w:t xml:space="preserve">sctest</w:t>
-      </w:r>
-      <w:r>
-        <w:t xml:space="preserve"> </w:t>
-      </w:r>
-      <w:r>
-        <w:t xml:space="preserve">function in the strucchange package in R) to determine whether interannual changes in stranding numbers reflect known changes in stranding network capacity, effort, and funding over time. To examine changes in the prevalence of HI cases, we used a binomial logistic GLM regression with the logit link function, resulting in untransformed regression coefficients.</w:t>
+        <w:t xml:space="preserve">being equivalent to a 5.1% increase per year). Time series figures were fit with a loess regression line ("locally weighted regression", Cleveland &amp; Devlin, 1988) to allow for a dynamic, changing, and unknown relationship between explanatory and response variables over time, which could arise from changes in stranding network capacity and reporting effort, among other things. Annual timeseries trends were also explored using Chow's breakpoint test (`sctest` function in the strucchange R package) to determine whether interannual changes in stranding counts reflect known changes in stranding network capacity, effort, or funding over time. To examine changes in the prevalence of HI cases, we used a binomial logistic GLM regression with the logit link function, resulting in untransformed regression coefficients.</w:t>
       </w:r>
     </w:p>
     <w:p>
@@ -794,7 +776,7 @@
         <w:pStyle w:val="BodyText"/>
       </w:pPr>
       <w:r>
-        <w:t xml:space="preserve">Spatial patterns - To determine possible spatial patterns in overall strandings and HI cases, we again used negative binomial GLM regression and pairwise Kruskal-Wallis Nemenyi tests using stranding location (county) as the independent variable and total monthly stranding cases as the dependent variable. Stranding hotspot maps were generated with a kernel density estimation (Gatrell et al., 1996) derived from the ggplot2 function geom_density2d in R. Because this function does not account for the fact that strandings occur only on the coast, these maps are intended as a qualitative visualization rather than a statistical probability for predicting the spatial distribution of stranding cases.</w:t>
+        <w:t xml:space="preserve">Spatial patterns - To determine possible spatial patterns in overall strandings and HI cases, we again used negative binomial GLM regression and pairwise Kruskal-Wallis Nemenyi tests using stranding location (county) as the independent variable and annual stranding cases as the dependent variable. Stranding hotspot maps were generated with a kernel density estimation (Gatrell et al., 1996) with three and four bins (`geom_density2d` function in the ggplot2 R package). Because this function does not account for the fact that strandings occur only on the coast, these maps are intended as a qualitative visualization rather than a statistical probability for predicting the spatial distribution of stranding cases.</w:t>
       </w:r>
     </w:p>
     <w:p>
@@ -811,7 +793,7 @@
         <w:br w:type="textWrapping"/>
       </w:r>
       <w:r>
-        <w:t xml:space="preserve">Stranding response network members have grown in their capacity and coverage over the study period, particularly in the mid-2000s with the implementation of the John H. Prescott Marine Mammal Rescue Assistance Grant Program</w:t>
+        <w:t xml:space="preserve">Stranding response networks have grown in their capacity over the study period, particularly in the mid-2000s with the implementation of the John H. Prescott Marine Mammal Rescue Assistance Grant Program,</w:t>
       </w:r>
       <w:r>
         <w:rPr>
@@ -820,7 +802,10 @@
         <w:footnoteReference w:id="22"/>
       </w:r>
       <w:r>
-        <w:t xml:space="preserve">, which could in part account for a rise in reported strandings. Not all historical records prior to the implementation of this grant program have been digitized, and may therefore be excluded from this analysis. One of the challenges of using data from this compilation of stranding reports is that beach coverage, response capacity, and even data-reporting protocols vary between network members and over time. Thus, any apparent patterns must be interpreted in the context of those challenges. However, when combined, these data illustrate what is known and what remains uncertain about strandings throughout the region.</w:t>
+        <w:t xml:space="preserve"> </w:t>
+      </w:r>
+      <w:r>
+        <w:t xml:space="preserve">which could in part account for a rise in reported strandings. Not all historical records prior to the implementation of this grant program have been digitized, and may therefore be excluded from this analysis. One of the challenges of using data from this compilation of stranding reports is that beach coverage, response capacity, and even data-reporting protocols vary between network members and over time. Thus, any apparent patterns must be interpreted in the context of those challenges. However, when combined, these data illustrate what is known and what remains uncertain about strandings throughout the region.</w:t>
       </w:r>
     </w:p>
     <w:p>
@@ -863,7 +848,7 @@
         <w:t xml:space="preserve"> </w:t>
       </w:r>
       <w:r>
-        <w:t xml:space="preserve">= 4,557) were freshly dead at the time of recovery, with the remaining being in various states of decomposition. Evidence of human interaction was noted in 11% (</w:t>
+        <w:t xml:space="preserve">= 4,557) were freshly dead at the time of recovery, with the remainder being in various states of decomposition. Evidence of human interaction was noted in 11% (</w:t>
       </w:r>
       <w:r>
         <w:rPr>
@@ -887,7 +872,7 @@
         <w:t xml:space="preserve"> </w:t>
       </w:r>
       <w:r>
-        <w:t xml:space="preserve">= 336, 21% of all human interaction cases), gunshot wounds (</w:t>
+        <w:t xml:space="preserve">= 336, 21% of all HI cases), gunshot wounds (</w:t>
       </w:r>
       <w:r>
         <w:rPr>
@@ -940,7 +925,7 @@
         <w:br w:type="textWrapping"/>
       </w:r>
       <w:r>
-        <w:t xml:space="preserve">All stranding cases - Annual strandings differed significantly by both sex (</w:t>
+        <w:t xml:space="preserve">All stranding cases - Mean annual strandings differed significantly by both sex (</w:t>
       </w:r>
       <w:r>
         <w:rPr>
@@ -1006,15 +991,15 @@
         <w:t xml:space="preserve"> </w:t>
       </w:r>
       <w:r>
-        <w:t xml:space="preserve">&lt; 0.001), but remained relatively consistent throughout the study period. From 1989-2016, 34% of all stranding cases were male, 17% female, and 49% unidentified (Table 1). Across all strandings, the majority were pups (28%) and adults (23%), with significantly fewer yearlings (7%) and subadults (6%), and the remainder unidentified (Table 1). Pairwise comparisons showed that annual strandings of pups and adults were significantly higher than yearlings and subadults.</w:t>
-      </w:r>
-    </w:p>
-    <w:p>
-      <w:pPr>
-        <w:pStyle w:val="BodyText"/>
-      </w:pPr>
-      <w:r>
-        <w:t xml:space="preserve">Additionally, the sex composition of strandings varies depending on age class and species, with the proportion of females ranging from 12% for subadults to 26% for pups and the proportion of males ranging from 27% of pups to 60% of adults. For California sea lions, 77% were male and 1% were female, while the sex composition was more equal for the other species (Table 2). For California sea lions and Steller sea lions, more than half of identified strandings (those assigned an age class) were adults, while the majority for the other four species were pups and yearlings (92% for Guadalupe fur seals) (Table 2).</w:t>
+        <w:t xml:space="preserve">&lt; 0.001), but the proportions of each group remained relatively constant over the study period. From 1989-2016, 34% of all stranding cases were male, 17% female, and 49% unidentified (Table 1). Across all strandings, the majority were pups (28%) and adults (23%), with significantly fewer yearlings (7%) and subadults (6%) (Table 1). Pairwise comparisons showed that annual strandings of pups and adults were significantly higher than yearlings and subadults.</w:t>
+      </w:r>
+    </w:p>
+    <w:p>
+      <w:pPr>
+        <w:pStyle w:val="BodyText"/>
+      </w:pPr>
+      <w:r>
+        <w:t xml:space="preserve">Additionally, the sex and age composition of strandings varied depending on species. For California sea lions, 77% were male and 1% were female, while the sex composition was more equal for the other species (Table 2). For California sea lions and Steller sea lions, more than half of identified strandings (those assigned an age class) were adults, while the majority for the other four species were pups and yearlings (92% for Guadalupe fur seals) (Table 2).</w:t>
       </w:r>
     </w:p>
     <w:p>
@@ -1070,7 +1055,7 @@
         <w:t xml:space="preserve"> </w:t>
       </w:r>
       <w:r>
-        <w:t xml:space="preserve">&lt; 0.001), but the proportions are similar for both sexes (~ 16%; Table 1). The prevalence of fisheries interactions and boat injuries is similar between males and females, though gunshot wounds are more prevalent for males (Table 1). For specific age classes, the number of HI cases is significantly higher than average in pups (t = 2.9,</w:t>
+        <w:t xml:space="preserve">&lt; 0.001), but the proportions are similar for both sexes (~ 16%; Table 1). The proportion of fisheries interactions and boat injuries is similar between males and females, though gunshot wounds are more prevalent for males (Table 1). For specific age classes, the number of HI cases is significantly higher in pups (t = 2.9,</w:t>
       </w:r>
       <w:r>
         <w:t xml:space="preserve"> </w:t>
@@ -1130,7 +1115,7 @@
         <w:t xml:space="preserve"> </w:t>
       </w:r>
       <w:r>
-        <w:t xml:space="preserve">&lt; 0.01) (Table 1). Fisheries interactions are the most common type of HI case for yearlings (39% of all yearling HI cases) and significantly less for pups and adults (18%). Gunshot wounds, however, are most prevalent in adults (58% of adult HI cases) and subadults (51%) and less so for pups (4%). Boat collisions comprise a small proportion (5-7%) of HI cases for all age classes (Table 1).</w:t>
+        <w:t xml:space="preserve">&lt; 0.01) (Table 1). Fisheries interactions are the most common type of HI case for yearlings (39% of all yearling HI cases) and significantly less for pups and adults (16%-18%). Gunshot wounds, however, are most prevalent in adults (58% of adult HI cases) and subadults (51%) and less so for pups (4%). Boat collisions constitute a small proportion (5-7%) of HI cases for all age classes (Table 1).</w:t>
       </w:r>
     </w:p>
     <w:p>
@@ -1147,7 +1132,7 @@
         <w:br w:type="textWrapping"/>
       </w:r>
       <w:r>
-        <w:t xml:space="preserve">The majority of total strandings were harbor seals (58% of all cases) and California sea lions (19%), followed by smaller numbers of Steller sea lions (7%), northern elephant seals (3%), Guadalupe fur seals (1%), and northern fur seals (1%) (Table 3). Average annual strandings were significantly different across species over the study period (</w:t>
+        <w:t xml:space="preserve">The majority of total strandings over the study period were harbor seals (58% of all cases) and California sea lions (19%), followed by smaller numbers of Steller sea lions (7%), northern elephant seals (3%), Guadalupe fur seals (1%), and northern fur seals (1%) (Table 3). Annual strandings were significantly different across species over the study period (</w:t>
       </w:r>
       <w:r>
         <w:rPr>
@@ -1180,7 +1165,7 @@
         <w:t xml:space="preserve"> </w:t>
       </w:r>
       <w:r>
-        <w:t xml:space="preserve">&lt; 0.01), ranging from 5 per year for northern fur seals to 312 per year for harbor seals (Figure 1a, Table 3). Similar to all strandings, harbor seals constituted the majority of HI cases (54%) followed by California (28%) and Steller sea lions (12%).</w:t>
+        <w:t xml:space="preserve">&lt; 0.01), ranging from a median of 3 per year for northern fur seals to 300 per year for harbor seals (Figure 1a). Similar to all strandings, harbor seals constituted the majority of HI cases (54%) followed by California (28%) and Steller sea lions (12%) (data not shown).</w:t>
       </w:r>
     </w:p>
     <w:p>
@@ -1206,7 +1191,7 @@
         <w:t xml:space="preserve">i.e.</w:t>
       </w:r>
       <w:r>
-        <w:t xml:space="preserve">, the number of human interaction cases involving gunshot wounds versus fisheries entanglements) differs between species. The proportion of HI cases ranges from 8% for northern elephant seals up to 18% for Steller sea lions and 25% for northern fur seals, the latter species occurring in lowest numbers in the study area (Table 3). The composition of HI types varies considerably across species. Gunshot wounds constituted 74% of human interaction cases for Steller sea lions and 58% for California sea lions, but only 21% for harbor seals. In contrast, fisheries interactions made up a lower proportion of human interaction cases for those three species but amounted to 65% and 75% of human interaction cases for Guadalupe and northern fur seals, respectively (Table 3). Boat collision injuries are encountered much less frequently than the other types of HI cases but are most prevalent in northern elephant seals, amounting to 11% of HI cases (Table 3 and Figure 1b). The changes in these proportions over time are detailed below.</w:t>
+        <w:t xml:space="preserve">, the number of HI cases involving gunshot wounds versus fisheries entanglements) differs between species. The proportion of HI cases ranges from 8% for northern elephant seals up to 18% for Steller sea lions and 25% for northern fur seals, the latter stranding in lowest numbers in the study area (Table 3). The composition of HI types varies considerably across species. Gunshot wounds constituted 74% of HI cases for Steller sea lions and 58% for California sea lions, but only 21% for harbor seals (Table 3). In contrast, fisheries interactions made up a lower proportion of HI cases for those three species but amounted to 65% and 75% of HI cases for Guadalupe and northern fur seals, respectively (Table 3). Boat collision injuries are encountered much less frequently than the other types of HI cases but are most prevalent in northern elephant seals, amounting to 11% of HI cases (Table 3. The changes in these proportions over time are detailed below.</w:t>
       </w:r>
     </w:p>
     <w:p>
@@ -1238,7 +1223,7 @@
         <w:t xml:space="preserve"> </w:t>
       </w:r>
       <w:r>
-        <w:t xml:space="preserve">&lt; 0.001). An annual average of 329 individuals stranded per year throughout the 1990s and 666 per year since 2000. However, annual strandings are changing differently over the study period for each species; significantly increasing for harbor seals (z = 6.2,</w:t>
+        <w:t xml:space="preserve">&lt; 0.001), with 2003 being identified as a breakpoint in the timeseries using Chow's test (F = 5.6,</w:t>
       </w:r>
       <w:r>
         <w:t xml:space="preserve"> </w:t>
@@ -1253,6 +1238,21 @@
         <w:t xml:space="preserve"> </w:t>
       </w:r>
       <w:r>
+        <w:t xml:space="preserve">&lt; 0.01). An annual average of 309 individuals stranded per year throughout the 1990s up to 2003 and 792 per year since then. However, annual strandings are changing differently over the study period for each species; significantly increasing for harbor seals (z = 6.2,</w:t>
+      </w:r>
+      <w:r>
+        <w:t xml:space="preserve"> </w:t>
+      </w:r>
+      <w:r>
+        <w:rPr>
+          <w:i/>
+        </w:rPr>
+        <w:t xml:space="preserve">p</w:t>
+      </w:r>
+      <w:r>
+        <w:t xml:space="preserve"> </w:t>
+      </w:r>
+      <w:r>
         <w:t xml:space="preserve">&lt; 0.001), California sea lions (z = 7.7,</w:t>
       </w:r>
       <w:r>
@@ -1313,15 +1313,15 @@
         <w:t xml:space="preserve"> </w:t>
       </w:r>
       <w:r>
-        <w:t xml:space="preserve">&lt; 0.05) (Figure 2a), and no significant change detected for northern elephant seals.</w:t>
-      </w:r>
-    </w:p>
-    <w:p>
-      <w:pPr>
-        <w:pStyle w:val="BodyText"/>
-      </w:pPr>
-      <w:r>
-        <w:t xml:space="preserve">Human interaction cases - The overall number of HI cases increased significantly from 1989-2016 (z = 7.8,</w:t>
+        <w:t xml:space="preserve">&lt; 0.05) (Figure 2a). Strandings of harbor seals and California sea lions exhibited a peak in 2009 and 2010 (Figure 2a). No significant change was detected for northern elephant seal strandings over time.</w:t>
+      </w:r>
+    </w:p>
+    <w:p>
+      <w:pPr>
+        <w:pStyle w:val="BodyText"/>
+      </w:pPr>
+      <w:r>
+        <w:t xml:space="preserve">Human interaction cases - The total number of combined HI cases increased significantly from 1989-2016 (z = 7.8,</w:t>
       </w:r>
       <w:r>
         <w:t xml:space="preserve"> </w:t>
@@ -1336,7 +1336,7 @@
         <w:t xml:space="preserve"> </w:t>
       </w:r>
       <w:r>
-        <w:t xml:space="preserve">&lt; 0.001). An annual average of 21 cases were documented throughout the 1990s and 82 per year since 2000. Specifically, there was an increasing number of gunshot wounds (z = 4.6,</w:t>
+        <w:t xml:space="preserve">&lt; 0.001) (Figure 3a). An annual average of 19 cases were documented per year throughout the 1990s up through 2002 and 97 per year since 2003. Specifically, there was an increasing number of gunshot wounds (z = 4.6,</w:t>
       </w:r>
       <w:r>
         <w:t xml:space="preserve"> </w:t>
@@ -1381,7 +1381,7 @@
         <w:t xml:space="preserve"> </w:t>
       </w:r>
       <w:r>
-        <w:t xml:space="preserve">&lt; 0.01) over the study period (Figure 3b). The prevalence of HI cases has also increased overall (z = 15.5,</w:t>
+        <w:t xml:space="preserve">&lt; 0.01) over the study period (Figure 3b). The prevalence of HI cases (number of HI cases divided by total) has also increased overall (z = 15.5,</w:t>
       </w:r>
       <w:r>
         <w:t xml:space="preserve"> </w:t>
@@ -1396,7 +1396,7 @@
         <w:t xml:space="preserve"> </w:t>
       </w:r>
       <w:r>
-        <w:t xml:space="preserve">&lt; 0.001) and specifically for gunshot wounds (z = 6.4,</w:t>
+        <w:t xml:space="preserve">&lt; 0.001) (Figure 4a) and specifically for gunshot wounds (z = 6.4,</w:t>
       </w:r>
       <w:r>
         <w:t xml:space="preserve"> </w:t>
@@ -1426,7 +1426,7 @@
         <w:t xml:space="preserve"> </w:t>
       </w:r>
       <w:r>
-        <w:t xml:space="preserve">&lt; 0.001), and boat injuries (z = 4.2,</w:t>
+        <w:t xml:space="preserve">&lt; 0.001), boat injuries (z = 4.2,</w:t>
       </w:r>
       <w:r>
         <w:t xml:space="preserve"> </w:t>
@@ -1441,6 +1441,21 @@
         <w:t xml:space="preserve"> </w:t>
       </w:r>
       <w:r>
+        <w:t xml:space="preserve">&lt; 0.001), and "other" (z = 11.6,</w:t>
+      </w:r>
+      <w:r>
+        <w:t xml:space="preserve"> </w:t>
+      </w:r>
+      <w:r>
+        <w:rPr>
+          <w:i/>
+        </w:rPr>
+        <w:t xml:space="preserve">p</w:t>
+      </w:r>
+      <w:r>
+        <w:t xml:space="preserve"> </w:t>
+      </w:r>
+      <w:r>
         <w:t xml:space="preserve">&lt; 0.001) (Figure 4b). The prevalence of combined HI case types exceeded 20% in 2012, 2013, and 2015.</w:t>
       </w:r>
     </w:p>
@@ -1449,7 +1464,7 @@
         <w:pStyle w:val="BodyText"/>
       </w:pPr>
       <w:r>
-        <w:t xml:space="preserve">Examining whether human interaction cases are changing over time is most meaningful at the species level. Similar to overall strandings, the number of documented HI cases increased for harbor seals (z = 8.7,</w:t>
+        <w:t xml:space="preserve">Examining whether the number of HI cases are changing over time is most meaningful at the species level. Similar to overall strandings, the number of documented HI cases increased for harbor seals (z = 8.7,</w:t>
       </w:r>
       <w:r>
         <w:t xml:space="preserve"> </w:t>
@@ -1554,7 +1569,7 @@
         <w:t xml:space="preserve"> </w:t>
       </w:r>
       <w:r>
-        <w:t xml:space="preserve">&lt; 0.001), and decreased for Guadalupe fur seals largely due to the increase in overall strandings of the species (Figure 4a). In terms of specific HI types, the prevalence of gunshot wound cases increased significantly for California sea lions (z = 2.8,</w:t>
+        <w:t xml:space="preserve">&lt; 0.001), and decreased for Guadalupe fur seals largely due to the increase in overall strandings of the species (Figure 4a). In terms of specific HI case types, the prevalence of gunshot wound cases increased significantly for California sea lions (z = 2.8,</w:t>
       </w:r>
       <w:r>
         <w:t xml:space="preserve"> </w:t>
@@ -1599,7 +1614,7 @@
         <w:t xml:space="preserve"> </w:t>
       </w:r>
       <w:r>
-        <w:t xml:space="preserve">&lt; 0.001), and boat-related injuries increased for harbor seals (z = 3.4,</w:t>
+        <w:t xml:space="preserve">&lt; 0.001), boat-related injuries increased for harbor seals (z = 3.4,</w:t>
       </w:r>
       <w:r>
         <w:t xml:space="preserve"> </w:t>
@@ -1614,15 +1629,45 @@
         <w:t xml:space="preserve"> </w:t>
       </w:r>
       <w:r>
-        <w:t xml:space="preserve">&lt; 0.001).</w:t>
-      </w:r>
-    </w:p>
-    <w:p>
-      <w:pPr>
-        <w:pStyle w:val="BodyText"/>
-      </w:pPr>
-      <w:r>
-        <w:t xml:space="preserve">A seasonal peak in total strandings is evident, with strandings being significantly different across months of the year (</w:t>
+        <w:t xml:space="preserve">&lt; 0.001), and "other" increased for California sea lions (z = 2.8,</w:t>
+      </w:r>
+      <w:r>
+        <w:t xml:space="preserve"> </w:t>
+      </w:r>
+      <w:r>
+        <w:rPr>
+          <w:i/>
+        </w:rPr>
+        <w:t xml:space="preserve">p</w:t>
+      </w:r>
+      <w:r>
+        <w:t xml:space="preserve"> </w:t>
+      </w:r>
+      <w:r>
+        <w:t xml:space="preserve">&lt; 0.01) and harbor seals (z = 10.4,</w:t>
+      </w:r>
+      <w:r>
+        <w:t xml:space="preserve"> </w:t>
+      </w:r>
+      <w:r>
+        <w:rPr>
+          <w:i/>
+        </w:rPr>
+        <w:t xml:space="preserve">p</w:t>
+      </w:r>
+      <w:r>
+        <w:t xml:space="preserve"> </w:t>
+      </w:r>
+      <w:r>
+        <w:t xml:space="preserve">&lt; 0.001) (data not shown).</w:t>
+      </w:r>
+    </w:p>
+    <w:p>
+      <w:pPr>
+        <w:pStyle w:val="BodyText"/>
+      </w:pPr>
+      <w:r>
+        <w:t xml:space="preserve">A seasonal peak in total strandings was evident, with strandings being significantly different across months of the year (</w:t>
       </w:r>
       <w:r>
         <w:rPr>
@@ -1655,7 +1700,7 @@
         <w:t xml:space="preserve"> </w:t>
       </w:r>
       <w:r>
-        <w:t xml:space="preserve">&lt; 0.001) and highest from May through October. However, the timing of this peak is different for each species. Examining pairwise Tukey comparisons showed that harbor seal strandings are significantly higher from June through September. Though not statistically significant, California sea lion strandings exhibit a peak in May and again from August through November. The age class composition of stranded animals varies seasonally, with pups (just over 90% of which were harbor seals) stranding in higher numbers from June through September (</w:t>
+        <w:t xml:space="preserve">&lt; 0.001) and highest from May through October. However, the timing of this peak was different for each species (data not shown). Examining pairwise Tukey comparisons showed that harbor seal strandings were significantly higher from June through September. Though not statistically significant, California sea lion strandings exhibited a peak in May and again from August through November. The age class composition of stranded animals varied seasonally, with pups (just over 90% of which were harbor seals) stranding in higher numbers from June through September (</w:t>
       </w:r>
       <w:r>
         <w:rPr>
@@ -1696,7 +1741,7 @@
         <w:pStyle w:val="BodyText"/>
       </w:pPr>
       <w:r>
-        <w:t xml:space="preserve">The number of combined HI cases is significantly higher in the summer (July) for harbor seals and pups (Figure 5a, b). Though not statistically significant, the different HI case types exhibit seasonal patterns depending on sub-region. Boat collision cases only occur from April to October in inland Washington waters and are highest in August. Fisheries entanglements are highest in May and June in Oregon and highest in August in inland Washington waters. Gunshot wound cases exhibit a discrete peak in March on the outer Washington coast and in August in inland Washington waters. Gunshot wounds account for an average of 13% of all cases in March compared to an average of 4% of all monthly cases the rest of the year.</w:t>
+        <w:t xml:space="preserve">The number of combined HI cases was significantly higher in the summer (July) for harbor seals and pups (Figure 5a, b). Though not statistically significant, the different HI case types exhibit seasonal patterns (Figure 5c) and these depend on region. For example, boat collision cases only occurred from April to October in inland Washington waters and were highest in August. Fisheries entanglements were highest in May and June in Oregon and highest in August in inland Washington waters. Gunshot wound cases exhibited a discrete peak in March on the outer Washington coast when they accounted for 12% of all monthly cases (as opposed to less than 3% the rest of the year). Gunshot wounds were highest in August in inland Washington waters and from April through June in Oregon.</w:t>
       </w:r>
     </w:p>
     <w:p>
@@ -1713,15 +1758,15 @@
         <w:br w:type="textWrapping"/>
       </w:r>
       <w:r>
-        <w:t xml:space="preserve">Over the study period, a higher volume and increasing number of strandings occurred along inland Washington waters and along the Oregon coast compared to the outer Washington coast where strandings remained relatively constant (Figure 2b). The proportion of total annual strandings occurring in Oregon ranged from 8% to 58%, averaging 35% for the whole study period. The proportion of annual strandings occurring along the outer Washington coast ranged from 2% to 23%, averaging 8% for the whole study period. The proportion of annual strandings occurring along the shores of inland Washington waters ranged from 38% to 83%, averaging 57% for the whole study period.</w:t>
-      </w:r>
-    </w:p>
-    <w:p>
-      <w:pPr>
-        <w:pStyle w:val="BodyText"/>
-      </w:pPr>
-      <w:r>
-        <w:t xml:space="preserve">The distribution of HI cases between these three sub-regions is similar to that of overall strandings, with 34% of all HI cases occurring in Oregon, 50% in inland Washington waters, and the remaining 16% along the outer Washington coast. However, the distribution of specific types of HI cases is different between the three sub-regions, with only 31% of boat collisions and 16% of "other" cases occurring in Oregon and 68% and 72% occurring in inland Washington waters, respectively. Approximately 25% of gunshot wounds reported during the study period occurred along the outer Washington coast.</w:t>
+        <w:t xml:space="preserve">Over the study period, a higher volume and increasing number of strandings occurred along inland Washington waters and along the Oregon coast compared to the outer Washington coast (Figure 2b). The proportion of total annual strandings occurring in Oregon ranged from 8% to 58%, averaging 35% for the whole study period. The proportion of annual strandings occurring along the outer Washington coast ranged from 2% to 23%, averaging 8% for the whole study period. The proportion of annual strandings occurring along the shores of inland Washington waters ranged from 38% to 83%, averaging 57% for the whole study period.</w:t>
+      </w:r>
+    </w:p>
+    <w:p>
+      <w:pPr>
+        <w:pStyle w:val="BodyText"/>
+      </w:pPr>
+      <w:r>
+        <w:t xml:space="preserve">The distribution of HI cases between these three regions was similar to that of overall strandings, with 34% of all HI cases occurring in Oregon, 50% in inland Washington waters, and the remaining 16% along the outer Washington coast (data not shown). However, the distribution of specific types of HI cases was different between the three regions. Human interaction cases on the outer Washington coast were composed primarily of gunshot wounds (57%) while cases in inland Washington waters were composed primarily of "other" (54%). Cases along the Oregon coast were primarily gunshot wounds (49%) and fisheries entanglements (29%).</w:t>
       </w:r>
     </w:p>
     <w:p>
@@ -1762,7 +1807,7 @@
         <w:t xml:space="preserve"> </w:t>
       </w:r>
       <w:r>
-        <w:t xml:space="preserve">&lt; 0.001). In Washington, strandings were highest in San Juan, Island, King, Pierce, and Grays Harbor counties (Figure 6a). Similarly, the number of HI cases were significantly higher in Grays Harbor, Pierce, and Pacific counties, with a disproportionately higher number of cases in Pacific county compared with all strandings, the majority of which were gunshot wounds (Figure 6b). Combined human interaction cases increased in Pierce (z = 3.0,</w:t>
+        <w:t xml:space="preserve">&lt; 0.001). In Washington, strandings were highest in San Juan, Island, King, Pierce, and Grays Harbor counties (Figure 6a). Similarly, the number of HI cases were significantly higher in Grays Harbor, Pierce, and Pacific counties, with a disproportionately higher number of cases in Pacific county compared with all strandings, the majority of which were gunshot wounds (Figure 6b, Supplemental Table A). Combined HI cases increased in Pierce (z = 3.0,</w:t>
       </w:r>
       <w:r>
         <w:t xml:space="preserve"> </w:t>
@@ -1837,7 +1882,7 @@
         <w:t xml:space="preserve"> </w:t>
       </w:r>
       <w:r>
-        <w:t xml:space="preserve">&lt; 0.05) counties. In Oregon, the majority of strandings occurred in Clatsop, Tillamook, Coos, and Lincoln counties (Figure 6a). These counties were also where the majority of HI cases occurred, though a disproportionately higher number occurred in Clatsop, the majority of which were gunshot wounds. Combined human interaction cases increased in Clatsop county (z = 3.9,</w:t>
+        <w:t xml:space="preserve">&lt; 0.05) counties. In Oregon, the majority of strandings occurred in Clatsop, Tillamook, Coos, and Lincoln counties (Figure 6a). These counties were also where the majority of HI cases occurred, though a disproportionately higher number occurred in Clatsop, the majority of which were gunshot wounds (Figure 6b, Supplemental Table B). Combined HI cases increased in Clatsop county (z = 3.9,</w:t>
       </w:r>
       <w:r>
         <w:t xml:space="preserve"> </w:t>
@@ -1852,15 +1897,21 @@
         <w:t xml:space="preserve"> </w:t>
       </w:r>
       <w:r>
-        <w:t xml:space="preserve">&lt; 0.001). Kernel density plots show different hotspot areas for different human interaction types, with boat collision injuries and fisheries interactions largely occurring throughout inland Washington waters and around the mouth of the Columbia River, while the most significant hotspot for gunshot wounds centered around the Columbia River (Figure 7).</w:t>
-      </w:r>
-    </w:p>
-    <w:p>
-      <w:pPr>
-        <w:pStyle w:val="BodyText"/>
-      </w:pPr>
-      <w:r>
-        <w:t xml:space="preserve">Species - Individual species strandings were not equally distributed between the three sub-regions. Approximately 60% of Guadalupe fur seal, northern elephant seal, and northern fur seal strandings occurred in Oregon and 40% in Washington. Similarly, approximately 70% of California and Steller sea lions occurred in Oregon and 30% in Washington. In contrast, approximately 15% of harbor seal strandings occurred in Oregon and 85% in Washington (Table 3). Stranding hotspots were apparent throughout inland Washington waters for harbor seals, and distributed along the coast for the other species (Figure 8). In varying degrees for all species except northern fur seals, kernel density hotspots are slightly different for all strandings versus human interaction cases (Figure 8). For example, northern elephant seal human interaction cases are centered further north than overall strandings and exhibit a hotspot in inland Washington waters. Harbor seal human interactions exhibit an additional cluster near the mouth of the Columbia River and HI cases for both Steller sea lions and Guadalupe fur seals are more tightly clustered around the mouth of the Columbia River relative to the distribution of overall strandings (Figure 8).</w:t>
+        <w:t xml:space="preserve">&lt; 0.001). Kernel density plots show different hotspot areas for different HI types, with boat collision injuries and fisheries interactions largely occurring throughout inland Washington waters and around the mouth of the Columbia River, while the only hotspot for gunshot wounds was centered around the Columbia River (Figure 7).</w:t>
+      </w:r>
+    </w:p>
+    <w:p>
+      <w:pPr>
+        <w:pStyle w:val="BodyText"/>
+      </w:pPr>
+      <w:r>
+        <w:t xml:space="preserve">Species - Individual species strandings were not equally distributed between the three regions. Approximately 60% of Guadalupe fur seal, northern elephant seal, and northern fur seal strandings occurred in Oregon and 40% in Washington. Similarly, approximately 70% of California and Steller sea lion strandings occurred in Oregon and 30% in Washington. In contrast, approximately 15% of harbor seal strandings occurred in Oregon and 85% in Washington (Table 3).</w:t>
+      </w:r>
+      <w:r>
+        <w:t xml:space="preserve"> </w:t>
+      </w:r>
+      <w:r>
+        <w:t xml:space="preserve">Stranding hotspots were apparent throughout inland Washington waters for harbor seals, and distributed along the coast for the other species (Figure 8). Human interaction hotspots generally overlap hotspots of overall strandings, though for some species there are additional HI case hotspots or HI cases are more constricted in space compared to overall strandings (Figure 8). For example, northern elephant seal HI cases were centered farther north than overall strandings and exhibited an additional HI hotspot in inland Washington waters. Harbor seal and California sea lion human interactions exhibited an additional cluster near the mouth of the Columbia River that was not apparent in their overall strandings. Human interaction cases for both Steller sea lions and Guadalupe fur seals were more tightly clustered around the mouth of the Columbia River relative to the distribution of overall strandings (Figure 8).</w:t>
       </w:r>
     </w:p>
     <w:p>
@@ -1879,7 +1930,7 @@
         <w:pStyle w:val="BodyText"/>
       </w:pPr>
       <w:r>
-        <w:t xml:space="preserve">Our results highlight spatio-temporal stranding hotspots for pinnipeds in Oregon and Washington from 1989-2016. Harbor seals are the most commonly stranded species in inland Washington waters while other species strand more frequently in Oregon. In addition, strandings exhibit a seasonal peak that varies by species, and more males have stranded than females, though the sex composition varies by age and species. Furthermore, the prevalence of human interactions varies by sex, age class, and species, the number of strandings and human interactions have changed over time, and strandings and specific human interaction types are clustered in certain counties along the coast. Huggins et al. (2015b) found that the proportion of total strandings that were actually reported in this region both changed over time and varied across species, seasons, and network areas. However, this variation likely remains relatively consistent over time. Therefore, while reported strandings underestimate the true volume of strandings, the long-term spatio-temporal patterns across sex and age class and the relative changes in the prevalence of human interactions cases over time reflect and can be explained by natural and anthropogenic characteristics of the region and respective species, as described in more detail below.</w:t>
+        <w:t xml:space="preserve">Our results highlight spatio-temporal stranding hotspots for pinnipeds in Oregon and Washington from 1989-2016. Harbor seals were the most commonly stranded species in inland Washington waters while other species stranded more frequently in Oregon. In addition, strandings exhibited a seasonal peak that varied by species, and more males stranded than females, though the sex composition varied by age and species. Furthermore, the prevalence of human interactions varied by sex, age class, and species. The number of strandings and HI cases have increased over time, and strandings and specific HI types were clustered in certain counties along the coast. Huggins et al. (2015b) found that the proportion of total strandings that were actually reported in this region both changed over time and varied across species, seasons, and network areas. However, this variation likely remains relatively consistent over time. Therefore, while reported strandings underestimate the true volume of strandings, the long-term spatio-temporal patterns across sex and age class and the relative changes in the prevalence of HIs cases over time reflect and can be explained by natural and anthropogenic characteristics of the region and respective species, as described in more detail below.</w:t>
       </w:r>
     </w:p>
     <w:p>
@@ -1896,24 +1947,15 @@
         <w:br w:type="textWrapping"/>
       </w:r>
       <w:r>
-        <w:t xml:space="preserve">Patterns in the age class and sex of strandings remained relatively constant over time, with males, pups, and adults stranding in higher numbers overall and the sex composition varying across age classes and species. These findings are similar to other studies that have found a higher proportion of males in stranding records compared to females for northern elephant seals (Colegrove et al., 2005), California sea lions (Greig et al., 2005), and harp seals (</w:t>
-      </w:r>
-      <w:r>
-        <w:rPr>
-          <w:i/>
-        </w:rPr>
-        <w:t xml:space="preserve">Pagophilus groenlandicus</w:t>
-      </w:r>
-      <w:r>
-        <w:t xml:space="preserve">) (Soulen et al., 2013). Many studies have found a higher number or incidence of HI cases in males of various age classes (but particularly young animals) (Greig et al., 2005, Delong et al., 1990, Kiyota &amp; Baba, 2001; Kaplan Dau et al., 2009), while here we found that while there were a higher number of male HI cases, the proportion of human interaction cases was similar for both males and females (~16%).</w:t>
-      </w:r>
-    </w:p>
-    <w:p>
-      <w:pPr>
-        <w:pStyle w:val="BodyText"/>
-      </w:pPr>
-      <w:r>
-        <w:t xml:space="preserve">Adults constituting a higher percentage of overall strandings compared to other age classes differs from other studies where young animals have comprised the majority of strandings and human interaction cases (Greig et al., 2005; Goldstein et al., 1999; Hanni &amp; Pyle, 2000; Kaplan Dau et al., 2009). This disparity is likely due to a combination of factors, including public perception of certain species as nuissance animals, more adults migrating through or hauling out in the region, and some species not having rookeries in the area compared to other study regions (such as California where there is a higher prevalence of pups). Similarly, the slightly higher proportion of HI cases in adults and subadults rather than pups and yearlings (16% versus 8-11%) as in other studies is likely due to the spatial distribution of different age classes for each species. Our age class results must also be interpreted with the knowledge that strandings of pups in inland Washington may be higher due to dedicated pup mortality surveys of haul-out areas not publicly accessible.</w:t>
+        <w:t xml:space="preserve">Patterns in the age class and sex of strandings remained relatively constant over time, with males, pups, and adults stranding in higher numbers overall and the sex composition varying across age classes and species. These findings are similar to other studies that have found a higher proportion of males in stranding records compared to females for northern elephant seals (Colegrove et al., 2005), California sea lions (Greig et al., 2005), and harp seals (Soulen et al., 2013). Many studies have found a higher number or incidence of HI cases in males of various age classes (but particularly young animals) (Greig et al., 2005, Delong et al., 1990, Kiyota &amp; Baba, 2001; Kaplan Dau et al., 2009), whereas here we found that while there were a higher number of male HI cases, the proportion of HI cases was similar for both males and females (~16%).</w:t>
+      </w:r>
+    </w:p>
+    <w:p>
+      <w:pPr>
+        <w:pStyle w:val="BodyText"/>
+      </w:pPr>
+      <w:r>
+        <w:t xml:space="preserve">Adults constituting a higher percentage of overall strandings compared to other age classes differs from other studies where young animals constituted the majority of strandings and HI cases (Greig et al., 2005; Goldstein et al., 1999; Hanni &amp; Pyle, 2000; Kaplan Dau et al., 2009). This disparity is likely due to a combination of factors, including public perception of certain species as nuissance animals, more adults migrating through or hauling out in the region, and some species not having rookeries in the area compared to other study regions (such as California where there is a higher prevalence of pups). Similarly, the slightly higher proportion of HI cases in adults and subadults rather than pups and yearlings (16% versus 8-11%) as in other studies is likely due to the spatial distribution of different age classes for each species. Our age class results must also be interpreted with the knowledge that strandings of pups in inland Washington may be higher due to dedicated pup mortality surveys of haul-out areas not publicly accessible.</w:t>
       </w:r>
     </w:p>
     <w:p>
@@ -1930,31 +1972,31 @@
         <w:br w:type="textWrapping"/>
       </w:r>
       <w:r>
-        <w:t xml:space="preserve">Looking more closely at the composition of age class and sex of strandings is more informative at the species level, as the different demographic and behavioral characteristics of each species largely determines when and where pupping, weaning, and foraging occur along the coast. For example, the majority of California sea lion strandings were male and occurred in May as well as the fall, reflecting the fact that males are making migrations through the area while the majority of females largely stay around the rookeries in California. Similarly, harbor seal strandings are highest throughout the pupping season from June through October.</w:t>
-      </w:r>
-    </w:p>
-    <w:p>
-      <w:pPr>
-        <w:pStyle w:val="BodyText"/>
-      </w:pPr>
-      <w:r>
-        <w:t xml:space="preserve">Our finding that California sea lion strandings were primarily males while Steller sea lion strandings were more equitably distributed between the sexes was consistent with the findings of other studies in the Oregon and southern Washington area (Lee, 2016). The prevalence of harbor seal pups in inland Washington waters is similarly attributable to the presence of haul-outs and a higher density of human population (and therefore reporting rates) in the area. Further analysis of each individual species could potentially elucidate the connections between stranding patterns and the seasonal use of important reproductive and foraging habitat at a finer spatio-temporal scale using known haul-outs (Jeffries et al., 2000), proxies for upwelling, wind and current patterns, or specific prey distributions.</w:t>
-      </w:r>
-    </w:p>
-    <w:p>
-      <w:pPr>
-        <w:pStyle w:val="BodyText"/>
-      </w:pPr>
-      <w:r>
-        <w:t xml:space="preserve">The species in this study each have different behaviors, preferred prey, foraging strategies, and adaptability to changes in their environment that could affect their likelihood of encountering human activities, becoming entangled, shot, or struck by a vessel. It is therefore not surprising that the number and prevalence of HI cases varies across species (Table 3 and Table 1), similar to the variation noted by others (Moore et al., 2009; Bogomolni et al., 2010). For example, species that forage further offshore would be least likely to encounter vessel traffic, those that haulout at popular beaches might have a higher prevalence of public harassment cases, and those whose foraging overlaps with a particular fishing season or area might have a higher prevalence of entanglements and gunshot wounds.</w:t>
-      </w:r>
-    </w:p>
-    <w:p>
-      <w:pPr>
-        <w:pStyle w:val="BodyText"/>
-      </w:pPr>
-      <w:r>
-        <w:t xml:space="preserve">California sea lions and male pups have been cited as being particularly inquisitive and therefore more likely to become entangled, though entanglement rates (fisheries cases as a percentage of total human interaction cases) of California sea lions were second to northern and Guadalupe fur seals and similar to that of Steller sea lions in this study. California and Steller sea lions had the highest proportion of gunshot wounds of any species. Anecdotal observations made by response practitioners suggest that these three species are affected by different types of entangling materials. In Oregon, plastic packing bands and rubber bands (likely from fish bait boxes and crab pots) account for most California sea lion and Steller sea lion entanglements, respectively, while trawl nets are the most prominent in northern fur seal entanglements (</w:t>
+        <w:t xml:space="preserve">Examining the composition of age class and sex of strandings is more informative at the species level, as the different demographic and behavioral characteristics of each species largely determines when and where pupping, weaning, and foraging occur along the coast. For example, the majority of California sea lion strandings were male and occurred in May as well as the fall, reflecting the fact that males are making migrations through the area while the majority of females largely stay around the rookeries in California. Similarly, harbor seal strandings were highest throughout the pupping season from May through October, depending on the region.</w:t>
+      </w:r>
+    </w:p>
+    <w:p>
+      <w:pPr>
+        <w:pStyle w:val="BodyText"/>
+      </w:pPr>
+      <w:r>
+        <w:t xml:space="preserve">Our finding that California sea lion strandings were primarily males while Steller sea lion strandings were more equitably distributed between the sexes was consistent with the findings of other studies in the Oregon and southern Washington (Lee, 2016). The prevalence of harbor seal pups in inland Washington waters is similarly attributable to the presence of haul-outs and a higher density of human population (and therefore reporting rates) in the area. Further analysis of each individual species could potentially elucidate the connections between stranding patterns and the seasonal use of important reproductive and foraging habitat at a finer spatio-temporal scale using known haul-outs (Jeffries et al., 2000), proxies for upwelling, wind patterns, or prey distributions.</w:t>
+      </w:r>
+    </w:p>
+    <w:p>
+      <w:pPr>
+        <w:pStyle w:val="BodyText"/>
+      </w:pPr>
+      <w:r>
+        <w:t xml:space="preserve">The species in this study each have different behaviors, foraging strategies, and adaptability to environmental changes that could affect their likelihood of becoming entangled, shot, or struck by a vessel. It is therefore not surprising that the number and prevalence of HI cases varies across species (Table 3), similar to the variation noted by others (Moore et al., 2009; Bogomolni et al., 2010). For example, species that forage further offshore would be least likely to encounter vessel traffic, those that haul out at popular beaches might have a higher prevalence of public harassment cases, and those whose foraging overlaps with a particular fishing season or area might have a higher prevalence of entanglements and gunshot wounds.</w:t>
+      </w:r>
+    </w:p>
+    <w:p>
+      <w:pPr>
+        <w:pStyle w:val="BodyText"/>
+      </w:pPr>
+      <w:r>
+        <w:t xml:space="preserve">California sea lions and male pups have been cited as being particularly inquisitive and therefore more likely to become entangled, though their entanglement rate in this study (fisheries cases as a percentage of total HI cases) was second to northern and Guadalupe fur seals and similar to that of Steller sea lions. California and Steller sea lions had the highest proportion of gunshot wounds of any species. Anecdotal observations made by response practitioners suggest that each species is affected by different types of entangling materials. In Oregon, plastic packing bands and rubber bands (likely from fish bait boxes and crab pots) account for most California sea lion and Steller sea lion entanglements, respectively, while trawl nets are the most prominent in northern fur seal entanglements (</w:t>
       </w:r>
       <w:r>
         <w:rPr>
@@ -1971,7 +2013,7 @@
         <w:pStyle w:val="BodyText"/>
       </w:pPr>
       <w:r>
-        <w:t xml:space="preserve">Similar to our findings, studies have noted northern fur seals as having a relatively high prevalence of entanglement, evident in rookery field surveys and stranding data (Fowler, 1987, Delong et al., 1990; Antonelis et al., 2006). Additionally, Colegrove et al. (2005) found the prevalence of human interaction cases in central California varied annually, but was higher in harbor seals than northern elephant seals, also similar to the results presented here. The overall prevalence of human interaction cases for all species over the study period was approximately 11%, similar to that observed in California (3-16%) and Cape Cod (10%) (Goldstein et al., 1999; Kaplan Dau et al., 2009; Moore et al., 2009; Bogomolni et al., 2010; Keledjian &amp; Mesnick, 2013). However, the prevalence of HI can also be influenced by the levels of examination each species typically receives (</w:t>
+        <w:t xml:space="preserve">Similar to our findings, studies have noted northern fur seals as having a relatively high prevalence of entanglement, evident in rookery field surveys and stranding data (Fowler, 1987, Delong et al., 1990; Antonelis et al., 2006). Additionally, Colegrove et al. (2005) found the prevalence of HI cases in central California varied annually, but was higher in harbor seals than northern elephant seals, also similar to the results presented here. The overall prevalence of HI cases for all species over the study period was approximately 11%, similar to that observed in California (7.5-16%) and Cape Cod (10%) (Goldstein et al., 1999; Kaplan Dau et al., 2009; Moore et al., 2009; Bogomolni et al., 2010; Keledjian &amp; Mesnick, 2013). However, the prevalence of HI can also be influenced by the levels of examination each species typically receives (</w:t>
       </w:r>
       <w:r>
         <w:rPr>
@@ -1997,23 +2039,15 @@
         <w:br w:type="textWrapping"/>
       </w:r>
       <w:r>
-        <w:t xml:space="preserve">Our results indicate that total annual reported strandings significantly increased over the study period, though this pattern is different for each species. This observed increase in the number of reported strandings likely reflects increasing abundance and increasing stranding response effort rather than being symptomatic of declining population health, as noted by Huggins et al. (2015a). Additionally, it is important to note that increasing trends are likely not linear over time but are instead driven by spikes in strandings, such as the heightened strandings of California sea lions in Oregon in 2009-2010 (Figure 2) due to an outbreak of leptospirosis and poor foraging conditions in California. Seasonally, the noticeable and extended summer peak in harbor seal strandings likely reflects that these strandings are primarily pups, as pupping in Washington occurs from April to October depending on the area.</w:t>
-      </w:r>
-    </w:p>
-    <w:p>
-      <w:pPr>
-        <w:pStyle w:val="BodyText"/>
-      </w:pPr>
-      <w:r>
-        <w:t xml:space="preserve">The number of HI cases increased over the study period for harbor seals, California sea lions, Steller sea lions, and Guadalupe fur seals, mirroring the rise in overall strandings. These changes in the number of certain types of cases for certain species are likely the product of both endogenous factors (those related to the animals and their environment) and exogenous factors (human activities, policies, pollution events). For example, the implementation (or the relaxation) of a policy or outreach effort can manifest itself in stranding data, such as when local law enforcement officials patrol beaches or initiate enhanced outreach efforts to fishermen. This type of activity resulted in noticeably decreased gunshot wound cases in 20XX followed by a rise shortly thereafter. Such events could also explain the noticeable spike in gunshot wound cases in the early 1990s.</w:t>
-      </w:r>
-    </w:p>
-    <w:p>
-      <w:pPr>
-        <w:pStyle w:val="BodyText"/>
-      </w:pPr>
-      <w:r>
-        <w:t xml:space="preserve">The prevalence of HI cases has increased significantly over time for California sea lions, harbor seals, and northern elephant seals. More specifically, the prevalence of gunshot wounds increased in reported California sea lion strandings and the prevalence of fisheries entanglements increased for California sea lions and harbor seals. The prevalence of HI cases reported here is similar to the range documented in California, amounting to between 7.5% and 16% of cases (Goldstein et al., 1999; Keledjian &amp; Mesnick, 2013). It is difficult to identify possible explanations for these observed trends as both pinniped populations and human activities can be simultaneously changing, additionally complicated by the fact that our ability to detect certain injuries or illnesses also improves over time (Gulland &amp; Hall, 2007). However, it would be possible to compare interannual changes in the number or prevalence of HI to proxies for fishing effort or other human activities, though data over time and space can be sparse.</w:t>
+        <w:t xml:space="preserve">Our results indicate that total annual reported strandings significantly increased over the study period, though this pattern is different for each species. This observed increase in the number of reported strandings likely reflects increasing abundance and increasing stranding response effort rather than being symptomatic of declining population health, as noted by Huggins et al. (2015a). Additionally, it is important to note that increasing trends are likely not linear over time but are instead driven by spikes in strandings, such as the heightened strandings of California sea lions in Oregon in 2009-2010 (Figure 2) possibly due to a combination of factors, including an outbreak of leptospirosis, poor foraging conditions in California, and increased competition with fisheries. Seasonally, the noticeable and extended summer peak in harbor seal strandings likely reflects that these strandings are primarily pups, as pupping in Washington occurs from April to October depending on the area.</w:t>
+      </w:r>
+    </w:p>
+    <w:p>
+      <w:pPr>
+        <w:pStyle w:val="BodyText"/>
+      </w:pPr>
+      <w:r>
+        <w:t xml:space="preserve">The number of HI cases increased over the study period for harbor seals, California sea lions, Steller sea lions, and Guadalupe fur seals, mirroring the rise in overall strandings. These changes in the number of certain types of cases for certain species are likely the product of both endogenous factors (those related to the animals and their environment) and exogenous factors (human activities, policies, pollution events). The prevalence of gunshot wounds increased for California sea lions and the prevalence of fisheries entanglements increased for California sea lions and harbor seals. It is difficult to identify possible explanations for these observed trends as both pinniped populations and human activities can be simultaneously changing, additionally complicated by the fact that our ability to detect certain injuries or illnesses also improves over time (Gulland &amp; Hall, 2007). However, it should be possible to compare interannual changes in the number or prevalence of HI to proxies for fishing effort or other human activities, though consistent data over time and space can be sparse. The possible relationship between oceanographic conditions and observed temporal patterns in strandings and HI cases will be explored in future analyses.</w:t>
       </w:r>
     </w:p>
     <w:p>
@@ -2030,15 +2064,15 @@
         <w:br w:type="textWrapping"/>
       </w:r>
       <w:r>
-        <w:t xml:space="preserve">Overall strandings - The number and relative distribution of species stranded in inland waters and along the coasts of Oregon and Washington (Table 3) can be largely explained by the local abundance and demographic characteristics of each species. The number and relative distribution of strandings were different across species, and stranding hotspots are similar to those that have been previously identified for cetaceans and pinnipeds in the area (Norman et al., 2004; Lee, 2016). In Washington, harbor seals primarily stranded throughout inland waters due to the area having a large number of haul-outs, rookeries, and public reporting. In contrast, fewer harbor seal strandings were reported along the outer Washington and southern Oregon coasts, likely due to the fact that many beaches are isolated or inaccessible. Guadalupe fur seal stranding hotspots occur around the mouth of the Columbia River and Willapa Bay on the outer coast (Figure 8), likely reflecting the fact that few individuals range into inland Washington waters given their highly pelagic nature. Similarly, northern fur seal strandings did not exhibit clustering in northern or inland Washington, possibly due to individuals spending more time foraging offshore or near rookeries in Alaska. Approximately two-thirds of Steller sea lion strandings during the study period occurred in Oregon, likely due to the three large breeding sites along the coast. These results align with findings from other coastal areas where patterns in marine mammal strandings reflect either local abundance or seasonal distribution of species (Woodhouse et al., 1991; Norman et al., 2004; Maldini et al., 2005; Leeney et al., 2008; Pyenson, 2010; Peltier et al., 2013; Frungillo &amp; Read, 2014; Pikesley et al., 2014; Johnston et al., 2015).</w:t>
-      </w:r>
-    </w:p>
-    <w:p>
-      <w:pPr>
-        <w:pStyle w:val="BodyText"/>
-      </w:pPr>
-      <w:r>
-        <w:t xml:space="preserve">Over the study area, kernel density plots show that human interaction cases are more concentrated in specific places compared to overall strandings. In Washington, human interactions were disproportionately higher in Pacific and Pierce counties, which accounted for 30% of human interactions cases in Washington but less than 19% of total strandings. In Pacific county, 66% of HI cases were gunshot wounds. The higher percentage of "other" HI cases (blunt trauma, missing appendages, dog bites, oil staining, animal harassment) in inland Washington is likely due to the fact that the majority of thosethe result of a higher number of HI cases areinvolving harbor seal pups in this region, and a the disproportional number of harbor seal stranding that occurs in Washington, as described above. The higher percentage of boat-related injuries in inland Washington could be attributed to the presence of ferry and shipping traffic and recreational boating opportunities throughout inland waters. In Oregon, human interactions were disproportionately higher in Lincoln, Tillamook, Coos, and Clatsop counties. Nearly half of all HI cases in Oregon were recorded in Clatsop, the majority of which were gunshot wounds. Clatsop county includes Astoria, an economically important fishing port, and the area has seen an increased number of fisheries interactions in recent years (Lee, 2016), particularly with animals foraging up into the Columbia River. However, this higher number of HI cases could also be attributed to the higher necropsy rate in the northern part of the state (Lee, 2016).</w:t>
+        <w:t xml:space="preserve">Overall strandings - The number and distribution of strandings can be largely explained by the local abundance and demographic characteristics of each species and hotsptos are similar to those previously identified for cetaceans and pinnipeds in the area (Norman et al., 2004; Lee, 2016). In Washington, harbor seals primarily stranded throughout inland waters due to the area having a large number of haul-outs, rookeries, and public reporting. In contrast, fewer harbor seal strandings were reported along the outer Washington and southern Oregon coasts, likely due to the fact that many beaches are isolated or inaccessible. Guadalupe fur seal stranding hotspots occurred around the mouth of the Columbia River and Willapa Bay on the outer coast (Figure 8), likely reflecting the fact that few individuals range into inland Washington waters given their highly pelagic nature. Similarly, northern fur seal strandings did not exhibit clustering in northern or inland Washington, possibly due to individuals spending more time foraging offshore or near rookeries in Alaska. Approximately two-thirds of Steller sea lion strandings occurred in Oregon, likely due to the three large breeding sites along the coast. These results align with findings from other coastal areas where patterns in marine mammal strandings reflect species' local abundance or seasonal distribution (Woodhouse et al., 1991; Norman et al., 2004; Maldini et al., 2005; Leeney et al., 2008; Pyenson, 2010; Peltier et al., 2013; Frungillo &amp; Read, 2014; Pikesley et al., 2014; Johnston et al., 2015).</w:t>
+      </w:r>
+    </w:p>
+    <w:p>
+      <w:pPr>
+        <w:pStyle w:val="BodyText"/>
+      </w:pPr>
+      <w:r>
+        <w:t xml:space="preserve">Over the study area, kernel density plots show that HI cases were more concentrated in specific places compared to overall strandings. In Washington, human interactions were disproportionately higher in Pacific and Pierce counties, which combined accounted for 30% of HI cases in Washington but less than 19.1% of total strandings. In Pacific county, 66% of HI cases were gunshot wounds (Supplemental Table A). The higher percentage of "other" HI cases (blunt trauma, missing appendages, dog bites, oil staining, animal harassment) in inland Washington is likely due to the fact that the majority of those cases involve harbor seal pups that disproportionally strand in the area relative to other regions. The higher percentage of boat-related injuries in inland Washington could be attributed to the presence of ferry and shipping traffic and recreational boating opportunities throughout inland waters. In Oregon, human interactions were disproportionately higher in Lincoln, Tillamook, Coos, and Clatsop counties. Nearly half of all HI cases in Oregon were recorded in Clatsop, the majority of which were gunshot wounds. Clatsop county includes Astoria, an economically important fishing port, and the area has seen an increased number of fisheries interactions in recent years (Lee, 2016), particularly with animals foraging up into the Columbia River. However, this higher number of HI cases could also be attributed to the higher necropsy rate in the northern part of the state (Lee, 2016).</w:t>
       </w:r>
     </w:p>
     <w:p>
@@ -2055,7 +2089,7 @@
         <w:br w:type="textWrapping"/>
       </w:r>
       <w:r>
-        <w:t xml:space="preserve">This characterization and hotspot mapping analysis is important for informing management and conservation measures and can support decision-making for stranding response practitioners. Though these results present one of the most comprehensive summary statistics of human interactions cases for pinnipeds in this region, further analysis of each individual species could ascertain whether it is likely that certain age classes overlap to a greater extent in time and space with anthropogenic activities in areas we identified as hotspots for human interaction cases. While strandings and human interaction cases can coincide with or have a higher reporting rate from dense human population centers, they can also occur offshore or in more isolated areas, and therefore go undetected. Further refining the parameters of the kernel density function or using saTScan analysis (Kulldorff &amp; Nagarwalla, 1995; Kulldorff, 2001, Kreuder et al., 2003; Kulldorf et al., 2005; Norman et al., 2011) could be explored in the future to refine these hotspot maps. Additionally, more refined spatio-temporal predictive modeling that includes measures of pinniped abundance, prey distribution, and proxies for oceanographic conditions (as in Evans et al., 2005, Soulen et al., 2013, Peltier et al., 2013, Truchon et al., 2013, and Berini et al., 2015) could further elucidate the spatial distribution of strandings, and therefore areas or species that are at a higher risk for human impacts and in need of management attention.</w:t>
+        <w:t xml:space="preserve">This characterization and hotspot mapping analysis is important for informing management and conservation measures and can support decision-making for stranding response practitioners. Though these results present one of the most comprehensive summary statistics of HI cases for pinnipeds in this region, further analysis of each individual species could ascertain whether it is likely that certain age classes overlap to a greater extent in time and space with anthropogenic activities in areas we identified as hotspots for HI cases. While strandings and HI cases can coincide with or have a higher reporting rate from dense human population centers, they can also occur offshore or in more isolated areas, and therefore go undetected. Further refining the parameters of the kernel density function or using saTScan analysis (Kulldorff &amp; Nagarwalla, 1995; Kulldorff, 2001, Kreuder et al., 2003; Kulldorf et al., 2005; Norman et al., 2011) could be explored in the future to refine these hotspot maps. Additionally, more refined spatio-temporal predictive modeling that includes measures of pinniped abundance, prey distribution, and proxies for oceanographic conditions (as in Evans et al., 2005, Soulen et al., 2013, Peltier et al., 2013, Truchon et al., 2013, and Berini et al., 2015) could further elucidate the spatial distribution of strandings, and therefore areas or species that are at a higher risk for human impacts and in need of management attention.</w:t>
       </w:r>
     </w:p>
     <w:p>
@@ -2074,7 +2108,7 @@
         <w:pStyle w:val="BodyText"/>
       </w:pPr>
       <w:r>
-        <w:t xml:space="preserve">Spatio-temporal patterns in the age and sex of pinniped strandings in Oregon and Washington are different for each of the six species in the study area. Patterns in the distribution and number of strandings along the coast and throughout the year are likely due to the local abundance and demographic characteristics of each species, with harbor seal pups stranding primarily throughout inland Washington waters during pupping season, and other species stranding more broadly across all age classes and along the coast. The number of strandings and the prevalence of human interaction cases increased over time, largely attributed to a combination of changing population dynamics, enhanced stranding response effort, public awareness, improved ease of reporting using personal mobile devices, and continued coastal socioeconomic development. More refined spatio-temporal modeling techniques could further elucidate the connections between stranding clusters, forage species availability, prevailing oceanographic conditions, and anthropogenic activities that all impact the short and long-term health of these pinniped populations in a changing environment. Stranding hotspot maps show discrete areas of high-density strandings, which are different across species and types of human interaction cases. Identifying and monitoring stranding hotspots can be helpful in a variety of contexts, including detecting and investigating unusual mortality events, informing disentanglement response or beach clean-up efforts, implementing targeted outreach, establishing baseline health information, and evaluating whether human-related mortalities approach or exceed established limits under the Marine Mammal Protection Act. Stranding data may contain gaps, biases, and inconsistencies, but are an invaluable resource for conservation and management of these marine mammal species.</w:t>
+        <w:t xml:space="preserve">Spatio-temporal patterns in the age and sex of pinniped strandings in Oregon and Washington are different for each of the six species in the study area. Patterns in the distribution and number of strandings along the coast and throughout the year are likely due to the local abundance and demographic characteristics of each species, with harbor seal pups stranding primarily throughout inland Washington waters during pupping season, and other species stranding more broadly across all age classes and along the coast. The number of strandings and the number and prevalence of HI cases increased over time, likely due to a combination of changing population dynamics, enhanced stranding response effort, public awareness, improved ease of reporting using personal mobile devices, and continued coastal socioeconomic development. More refined spatio-temporal modeling techniques could further elucidate the connections between stranding clusters, prey species availability, prevailing oceanographic conditions, and anthropogenic activities that all impact the short and long-term health of these pinniped populations in a changing environment. Stranding hotspot maps show discrete areas of high-density strandings, which are different across species and types of HI cases. Identifying and monitoring stranding hotspots can be helpful in a variety of contexts, including detecting and investigating unusual mortality events, informing disentanglement response or beach clean-up efforts, implementing targeted outreach, establishing baseline health information, and evaluating whether human-related mortalities approach or exceed established limits under the Marine Mammal Protection Act. Stranding data may contain gaps, biases, and inconsistencies, but are an invaluable resource for conservation and management of these marine mammal species.</w:t>
       </w:r>
     </w:p>
     <w:p>
@@ -2875,7 +2909,7 @@
         <w:pStyle w:val="BodyText"/>
       </w:pPr>
       <w:r>
-        <w:t xml:space="preserve">Figure 5: Sum of human interaction cases across years for each month according to (a) species, (b) age class, and (c) human interaction type.</w:t>
+        <w:t xml:space="preserve">Figure 5: Mean number of strandings and human interaction cases and confidence interval bands (+/- 1 SE of mean) for each month according to (a) species, (b) age class, and (c) human interaction type.</w:t>
       </w:r>
     </w:p>
     <w:p>
@@ -2892,7 +2926,7 @@
               <a:graphicData uri="http://schemas.openxmlformats.org/drawingml/2006/picture">
                 <pic:pic>
                   <pic:nvPicPr>
-                    <pic:cNvPr descr="OR_WA_Strandings_draftmanuscript_files/figure-docx/unnamed-chunk-8-1.png" id="0" name="Picture"/>
+                    <pic:cNvPr descr="OR_WA_Strandings_draftmanuscript_files/figure-docx/unnamed-chunk-7-1.png" id="0" name="Picture"/>
                     <pic:cNvPicPr>
                       <a:picLocks noChangeArrowheads="1" noChangeAspect="1"/>
                     </pic:cNvPicPr>
@@ -2959,7 +2993,7 @@
               <a:graphicData uri="http://schemas.openxmlformats.org/drawingml/2006/picture">
                 <pic:pic>
                   <pic:nvPicPr>
-                    <pic:cNvPr descr="OR_WA_Strandings_draftmanuscript_files/figure-docx/unnamed-chunk-9-1.png" id="0" name="Picture"/>
+                    <pic:cNvPr descr="OR_WA_Strandings_draftmanuscript_files/figure-docx/unnamed-chunk-8-1.png" id="0" name="Picture"/>
                     <pic:cNvPicPr>
                       <a:picLocks noChangeArrowheads="1" noChangeAspect="1"/>
                     </pic:cNvPicPr>
@@ -2997,7 +3031,7 @@
         <w:pStyle w:val="BodyText"/>
       </w:pPr>
       <w:r>
-        <w:t xml:space="preserve">Figure 7: Strandings (grey points) and kernel density hotspot contour lines showing hotspots of human interaction cases, with fisheries and boat collisions distributed throughout inland Washington waters and at the mouth of the Columbia River, and a gunshot wound cluster centered at the mouth of the Columbia River.</w:t>
+        <w:t xml:space="preserve">Figure 7: Kernel density contour lines showing hotspots of HI cases by type, with fisheries, boat collisions, and other distributed throughout inland Washington waters and at the mouth of the Columbia River, and gunshot wounds clustered centered at the mouth of the Columbia River. Kernel density estimation is calculated for each case type separately, so contour lines are intended to show the spatial density of each type relative to itself, not compared to other case types.</w:t>
       </w:r>
     </w:p>
     <w:p>
@@ -3014,7 +3048,7 @@
               <a:graphicData uri="http://schemas.openxmlformats.org/drawingml/2006/picture">
                 <pic:pic>
                   <pic:nvPicPr>
-                    <pic:cNvPr descr="OR_WA_Strandings_draftmanuscript_files/figure-docx/unnamed-chunk-13-1.png" id="0" name="Picture"/>
+                    <pic:cNvPr descr="OR_WA_Strandings_draftmanuscript_files/figure-docx/unnamed-chunk-10-1.png" id="0" name="Picture"/>
                     <pic:cNvPicPr>
                       <a:picLocks noChangeArrowheads="1" noChangeAspect="1"/>
                     </pic:cNvPicPr>
@@ -3052,15 +3086,15 @@
         <w:pStyle w:val="BodyText"/>
       </w:pPr>
       <w:r>
-        <w:t xml:space="preserve">Figure 8: Strandings (grey points) and kernel density hotspot contour lines showing overlapping hotspots for all strandings (black) and human interaction cases (red) for all species, with hotspots occurring throughout inland Washington for harbor seals and along the outer coast near the mouth of the Columbia River for the other species.</w:t>
-      </w:r>
-    </w:p>
-    <w:p>
-      <w:pPr>
-        <w:pStyle w:val="BodyText"/>
-      </w:pPr>
-      <w:r>
-        <w:t xml:space="preserve">Table 1: Sex and age composition of all strandings (</w:t>
+        <w:t xml:space="preserve">Figure 8: Kernel density contour lines showing overlapping hotspots for all strandings (black) and human interaction cases (red) for all species, with hotspots occurring throughout inland Washington waters for harbor seals and along the outer coast near the mouth of the Columbia River for the other species. Kernel density estimation is calculated for each species separately, so contour lines are intended to show the spatial density of each species relative to itself, not compared to others.</w:t>
+      </w:r>
+    </w:p>
+    <w:p>
+      <w:pPr>
+        <w:pStyle w:val="BodyText"/>
+      </w:pPr>
+      <w:r>
+        <w:t xml:space="preserve">Table 1: Age and sex composition of all strandings (</w:t>
       </w:r>
       <w:r>
         <w:rPr>
@@ -3072,7 +3106,19 @@
         <w:t xml:space="preserve"> </w:t>
       </w:r>
       <w:r>
-        <w:t xml:space="preserve">= 14,939), the prevalence of human interaction cases for each age class, and the composition of human interaction type for each age class.</w:t>
+        <w:t xml:space="preserve">= 14,939), regional strandings, number of human interaction (HI) cases (</w:t>
+      </w:r>
+      <w:r>
+        <w:rPr>
+          <w:i/>
+        </w:rPr>
+        <w:t xml:space="preserve">n</w:t>
+      </w:r>
+      <w:r>
+        <w:t xml:space="preserve"> </w:t>
+      </w:r>
+      <w:r>
+        <w:t xml:space="preserve">= 1,628), the prevalence of HI (HI cases/all strandings) and the composition of HI cases (HI type/total HI).</w:t>
       </w:r>
     </w:p>
     <w:tbl>
@@ -3116,7 +3162,7 @@
               <w:jc w:val="center"/>
             </w:pPr>
             <w:r>
-              <w:t xml:space="preserve">Total (n)</w:t>
+              <w:t xml:space="preserve">All Strandings (n)</w:t>
             </w:r>
           </w:p>
         </w:tc>
@@ -3201,7 +3247,7 @@
               <w:jc w:val="center"/>
             </w:pPr>
             <w:r>
-              <w:t xml:space="preserve">HI Proportion (%)</w:t>
+              <w:t xml:space="preserve">HI Cases (n)</w:t>
             </w:r>
           </w:p>
         </w:tc>
@@ -3218,7 +3264,7 @@
               <w:jc w:val="center"/>
             </w:pPr>
             <w:r>
-              <w:t xml:space="preserve">Fisheries Interactions (%)</w:t>
+              <w:t xml:space="preserve">HI Prevalence (%)</w:t>
             </w:r>
           </w:p>
         </w:tc>
@@ -3235,7 +3281,7 @@
               <w:jc w:val="center"/>
             </w:pPr>
             <w:r>
-              <w:t xml:space="preserve">Gunshots (%)</w:t>
+              <w:t xml:space="preserve">Fisheries Interactions (%)</w:t>
             </w:r>
           </w:p>
         </w:tc>
@@ -3252,7 +3298,7 @@
               <w:jc w:val="center"/>
             </w:pPr>
             <w:r>
-              <w:t xml:space="preserve">Boat Injuries (%)</w:t>
+              <w:t xml:space="preserve">Gunshots (%)</w:t>
             </w:r>
           </w:p>
         </w:tc>
@@ -3269,6 +3315,23 @@
               <w:jc w:val="center"/>
             </w:pPr>
             <w:r>
+              <w:t xml:space="preserve">Boat Injuries (%)</w:t>
+            </w:r>
+          </w:p>
+        </w:tc>
+        <w:tc>
+          <w:tcPr>
+            <w:tcBorders>
+              <w:bottom w:val="single"/>
+            </w:tcBorders>
+            <w:vAlign w:val="bottom"/>
+          </w:tcPr>
+          <w:p>
+            <w:pPr>
+              <w:pStyle w:val="Compact"/>
+              <w:jc w:val="center"/>
+            </w:pPr>
+            <w:r>
               <w:t xml:space="preserve">Other (%)</w:t>
             </w:r>
           </w:p>
@@ -3348,7 +3411,18 @@
               <w:jc w:val="center"/>
             </w:pPr>
             <w:r>
-              <w:t xml:space="preserve">16.2</w:t>
+              <w:t xml:space="preserve">404</w:t>
+            </w:r>
+          </w:p>
+        </w:tc>
+        <w:tc>
+          <w:p>
+            <w:pPr>
+              <w:pStyle w:val="Compact"/>
+              <w:jc w:val="center"/>
+            </w:pPr>
+            <w:r>
+              <w:t xml:space="preserve">15.7</w:t>
             </w:r>
           </w:p>
         </w:tc>
@@ -3471,7 +3545,18 @@
               <w:jc w:val="center"/>
             </w:pPr>
             <w:r>
-              <w:t xml:space="preserve">16.8</w:t>
+              <w:t xml:space="preserve">818</w:t>
+            </w:r>
+          </w:p>
+        </w:tc>
+        <w:tc>
+          <w:p>
+            <w:pPr>
+              <w:pStyle w:val="Compact"/>
+              <w:jc w:val="center"/>
+            </w:pPr>
+            <w:r>
+              <w:t xml:space="preserve">16.3</w:t>
             </w:r>
           </w:p>
         </w:tc>
@@ -3594,7 +3679,18 @@
               <w:jc w:val="center"/>
             </w:pPr>
             <w:r>
-              <w:t xml:space="preserve">5.0</w:t>
+              <w:t xml:space="preserve">360</w:t>
+            </w:r>
+          </w:p>
+        </w:tc>
+        <w:tc>
+          <w:p>
+            <w:pPr>
+              <w:pStyle w:val="Compact"/>
+              <w:jc w:val="center"/>
+            </w:pPr>
+            <w:r>
+              <w:t xml:space="preserve">4.9</w:t>
             </w:r>
           </w:p>
         </w:tc>
@@ -3673,7 +3769,7 @@
               <w:jc w:val="center"/>
             </w:pPr>
             <w:r>
-              <w:t xml:space="preserve">28.0</w:t>
+              <w:t xml:space="preserve">28.4</w:t>
             </w:r>
           </w:p>
         </w:tc>
@@ -3707,6 +3803,17 @@
             </w:pPr>
             <w:r>
               <w:t xml:space="preserve">79.8</w:t>
+            </w:r>
+          </w:p>
+        </w:tc>
+        <w:tc>
+          <w:p>
+            <w:pPr>
+              <w:pStyle w:val="Compact"/>
+              <w:jc w:val="center"/>
+            </w:pPr>
+            <w:r>
+              <w:t xml:space="preserve">459</w:t>
             </w:r>
           </w:p>
         </w:tc>
@@ -3796,7 +3903,7 @@
               <w:jc w:val="center"/>
             </w:pPr>
             <w:r>
-              <w:t xml:space="preserve">7.0</w:t>
+              <w:t xml:space="preserve">6.7</w:t>
             </w:r>
           </w:p>
         </w:tc>
@@ -3830,6 +3937,17 @@
             </w:pPr>
             <w:r>
               <w:t xml:space="preserve">29.9</w:t>
+            </w:r>
+          </w:p>
+        </w:tc>
+        <w:tc>
+          <w:p>
+            <w:pPr>
+              <w:pStyle w:val="Compact"/>
+              <w:jc w:val="center"/>
+            </w:pPr>
+            <w:r>
+              <w:t xml:space="preserve">82</w:t>
             </w:r>
           </w:p>
         </w:tc>
@@ -3919,7 +4037,7 @@
               <w:jc w:val="center"/>
             </w:pPr>
             <w:r>
-              <w:t xml:space="preserve">6.0</w:t>
+              <w:t xml:space="preserve">6.3</w:t>
             </w:r>
           </w:p>
         </w:tc>
@@ -3953,6 +4071,17 @@
             </w:pPr>
             <w:r>
               <w:t xml:space="preserve">28.6</w:t>
+            </w:r>
+          </w:p>
+        </w:tc>
+        <w:tc>
+          <w:p>
+            <w:pPr>
+              <w:pStyle w:val="Compact"/>
+              <w:jc w:val="center"/>
+            </w:pPr>
+            <w:r>
+              <w:t xml:space="preserve">149</w:t>
             </w:r>
           </w:p>
         </w:tc>
@@ -4042,7 +4171,7 @@
               <w:jc w:val="center"/>
             </w:pPr>
             <w:r>
-              <w:t xml:space="preserve">23.0</w:t>
+              <w:t xml:space="preserve">23.1</w:t>
             </w:r>
           </w:p>
         </w:tc>
@@ -4076,6 +4205,17 @@
             </w:pPr>
             <w:r>
               <w:t xml:space="preserve">33.3</w:t>
+            </w:r>
+          </w:p>
+        </w:tc>
+        <w:tc>
+          <w:p>
+            <w:pPr>
+              <w:pStyle w:val="Compact"/>
+              <w:jc w:val="center"/>
+            </w:pPr>
+            <w:r>
+              <w:t xml:space="preserve">580</w:t>
             </w:r>
           </w:p>
         </w:tc>
@@ -4165,7 +4305,7 @@
               <w:jc w:val="center"/>
             </w:pPr>
             <w:r>
-              <w:t xml:space="preserve">36.0</w:t>
+              <w:t xml:space="preserve">35.6</w:t>
             </w:r>
           </w:p>
         </w:tc>
@@ -4199,6 +4339,17 @@
             </w:pPr>
             <w:r>
               <w:t xml:space="preserve">57.0</w:t>
+            </w:r>
+          </w:p>
+        </w:tc>
+        <w:tc>
+          <w:p>
+            <w:pPr>
+              <w:pStyle w:val="Compact"/>
+              <w:jc w:val="center"/>
+            </w:pPr>
+            <w:r>
+              <w:t xml:space="preserve">358</w:t>
             </w:r>
           </w:p>
         </w:tc>
@@ -4320,7 +4471,7 @@
               <w:jc w:val="center"/>
             </w:pPr>
             <w:r>
-              <w:t xml:space="preserve">Total (n)</w:t>
+              <w:t xml:space="preserve">All Strandings (n)</w:t>
             </w:r>
           </w:p>
         </w:tc>
@@ -5263,7 +5414,19 @@
         <w:t xml:space="preserve"> </w:t>
       </w:r>
       <w:r>
-        <w:t xml:space="preserve">= 14,939), the prevalence of human interaction cases (HI/all cases) for each species, regional distribution, and the composition of human interaction type (number of specific type/all HI cases) for each species.</w:t>
+        <w:t xml:space="preserve">= 14,939), regional strandings, number of human interaction (HI) cases (</w:t>
+      </w:r>
+      <w:r>
+        <w:rPr>
+          <w:i/>
+        </w:rPr>
+        <w:t xml:space="preserve">n</w:t>
+      </w:r>
+      <w:r>
+        <w:t xml:space="preserve"> </w:t>
+      </w:r>
+      <w:r>
+        <w:t xml:space="preserve">= 1,628), the prevalence of HI (HI cases/all strandings) and the composition of HI cases (HI type/total HI).</w:t>
       </w:r>
     </w:p>
     <w:tbl>
@@ -5392,7 +5555,7 @@
               <w:jc w:val="center"/>
             </w:pPr>
             <w:r>
-              <w:t xml:space="preserve">HI Proportion (%)</w:t>
+              <w:t xml:space="preserve">HI Cases (n)</w:t>
             </w:r>
           </w:p>
         </w:tc>
@@ -5409,7 +5572,7 @@
               <w:jc w:val="center"/>
             </w:pPr>
             <w:r>
-              <w:t xml:space="preserve">Fisheries (%)</w:t>
+              <w:t xml:space="preserve">HI Prevalence (%)</w:t>
             </w:r>
           </w:p>
         </w:tc>
@@ -5426,7 +5589,7 @@
               <w:jc w:val="center"/>
             </w:pPr>
             <w:r>
-              <w:t xml:space="preserve">Gunshot (%)</w:t>
+              <w:t xml:space="preserve">Fisheries (%)</w:t>
             </w:r>
           </w:p>
         </w:tc>
@@ -5443,7 +5606,7 @@
               <w:jc w:val="center"/>
             </w:pPr>
             <w:r>
-              <w:t xml:space="preserve">Boat (%)</w:t>
+              <w:t xml:space="preserve">Gunshot (%)</w:t>
             </w:r>
           </w:p>
         </w:tc>
@@ -5460,6 +5623,23 @@
               <w:jc w:val="center"/>
             </w:pPr>
             <w:r>
+              <w:t xml:space="preserve">Boat (%)</w:t>
+            </w:r>
+          </w:p>
+        </w:tc>
+        <w:tc>
+          <w:tcPr>
+            <w:tcBorders>
+              <w:bottom w:val="single"/>
+            </w:tcBorders>
+            <w:vAlign w:val="bottom"/>
+          </w:tcPr>
+          <w:p>
+            <w:pPr>
+              <w:pStyle w:val="Compact"/>
+              <w:jc w:val="center"/>
+            </w:pPr>
+            <w:r>
               <w:t xml:space="preserve">Other (%)</w:t>
             </w:r>
           </w:p>
@@ -5539,6 +5719,17 @@
               <w:jc w:val="center"/>
             </w:pPr>
             <w:r>
+              <w:t xml:space="preserve">428</w:t>
+            </w:r>
+          </w:p>
+        </w:tc>
+        <w:tc>
+          <w:p>
+            <w:pPr>
+              <w:pStyle w:val="Compact"/>
+              <w:jc w:val="center"/>
+            </w:pPr>
+            <w:r>
               <w:t xml:space="preserve">15.2</w:t>
             </w:r>
           </w:p>
@@ -5662,6 +5853,17 @@
               <w:jc w:val="center"/>
             </w:pPr>
             <w:r>
+              <w:t xml:space="preserve">23</w:t>
+            </w:r>
+          </w:p>
+        </w:tc>
+        <w:tc>
+          <w:p>
+            <w:pPr>
+              <w:pStyle w:val="Compact"/>
+              <w:jc w:val="center"/>
+            </w:pPr>
+            <w:r>
               <w:t xml:space="preserve">13.9</w:t>
             </w:r>
           </w:p>
@@ -5785,6 +5987,17 @@
               <w:jc w:val="center"/>
             </w:pPr>
             <w:r>
+              <w:t xml:space="preserve">865</w:t>
+            </w:r>
+          </w:p>
+        </w:tc>
+        <w:tc>
+          <w:p>
+            <w:pPr>
+              <w:pStyle w:val="Compact"/>
+              <w:jc w:val="center"/>
+            </w:pPr>
+            <w:r>
               <w:t xml:space="preserve">9.9</w:t>
             </w:r>
           </w:p>
@@ -5908,6 +6121,17 @@
               <w:jc w:val="center"/>
             </w:pPr>
             <w:r>
+              <w:t xml:space="preserve">36</w:t>
+            </w:r>
+          </w:p>
+        </w:tc>
+        <w:tc>
+          <w:p>
+            <w:pPr>
+              <w:pStyle w:val="Compact"/>
+              <w:jc w:val="center"/>
+            </w:pPr>
+            <w:r>
               <w:t xml:space="preserve">8.1</w:t>
             </w:r>
           </w:p>
@@ -6031,6 +6255,17 @@
               <w:jc w:val="center"/>
             </w:pPr>
             <w:r>
+              <w:t xml:space="preserve">30</w:t>
+            </w:r>
+          </w:p>
+        </w:tc>
+        <w:tc>
+          <w:p>
+            <w:pPr>
+              <w:pStyle w:val="Compact"/>
+              <w:jc w:val="center"/>
+            </w:pPr>
+            <w:r>
               <w:t xml:space="preserve">24.6</w:t>
             </w:r>
           </w:p>
@@ -6154,6 +6389,17 @@
               <w:jc w:val="center"/>
             </w:pPr>
             <w:r>
+              <w:t xml:space="preserve">182</w:t>
+            </w:r>
+          </w:p>
+        </w:tc>
+        <w:tc>
+          <w:p>
+            <w:pPr>
+              <w:pStyle w:val="Compact"/>
+              <w:jc w:val="center"/>
+            </w:pPr>
+            <w:r>
               <w:t xml:space="preserve">17.5</w:t>
             </w:r>
           </w:p>
@@ -6277,6 +6523,17 @@
               <w:jc w:val="center"/>
             </w:pPr>
             <w:r>
+              <w:t xml:space="preserve">--</w:t>
+            </w:r>
+          </w:p>
+        </w:tc>
+        <w:tc>
+          <w:p>
+            <w:pPr>
+              <w:pStyle w:val="Compact"/>
+              <w:jc w:val="center"/>
+            </w:pPr>
+            <w:r>
               <w:t xml:space="preserve">10.9</w:t>
             </w:r>
           </w:p>
@@ -6343,7 +6600,7 @@
         <w:pStyle w:val="BodyText"/>
       </w:pPr>
       <w:r>
-        <w:t xml:space="preserve">Table 4: Proportion of all strandings, proportion of human interaction cases (%), and the composition of human interaction case types for each county in Washington (</w:t>
+        <w:t xml:space="preserve">Table 4: The number and proportion of all strandings and human interaction (HI) cases and the composition of HI cases for each county in Washington (</w:t>
       </w:r>
       <w:r>
         <w:rPr>
@@ -6399,7 +6656,7 @@
               <w:jc w:val="center"/>
             </w:pPr>
             <w:r>
-              <w:t xml:space="preserve">All Strandings (%)</w:t>
+              <w:t xml:space="preserve">All Strandings (n)</w:t>
             </w:r>
           </w:p>
         </w:tc>
@@ -6416,7 +6673,7 @@
               <w:jc w:val="center"/>
             </w:pPr>
             <w:r>
-              <w:t xml:space="preserve">HI Proportion (%)</w:t>
+              <w:t xml:space="preserve">All Strandings (%)</w:t>
             </w:r>
           </w:p>
         </w:tc>
@@ -6433,7 +6690,7 @@
               <w:jc w:val="center"/>
             </w:pPr>
             <w:r>
-              <w:t xml:space="preserve">Fisheries (%)</w:t>
+              <w:t xml:space="preserve">HI Cases (n)</w:t>
             </w:r>
           </w:p>
         </w:tc>
@@ -6450,7 +6707,7 @@
               <w:jc w:val="center"/>
             </w:pPr>
             <w:r>
-              <w:t xml:space="preserve">Gunshot (%)</w:t>
+              <w:t xml:space="preserve">HI Prevalence (%)</w:t>
             </w:r>
           </w:p>
         </w:tc>
@@ -6467,7 +6724,7 @@
               <w:jc w:val="center"/>
             </w:pPr>
             <w:r>
-              <w:t xml:space="preserve">Boat (%)</w:t>
+              <w:t xml:space="preserve">Fisheries (%)</w:t>
             </w:r>
           </w:p>
         </w:tc>
@@ -6484,6 +6741,40 @@
               <w:jc w:val="center"/>
             </w:pPr>
             <w:r>
+              <w:t xml:space="preserve">Gunshot (%)</w:t>
+            </w:r>
+          </w:p>
+        </w:tc>
+        <w:tc>
+          <w:tcPr>
+            <w:tcBorders>
+              <w:bottom w:val="single"/>
+            </w:tcBorders>
+            <w:vAlign w:val="bottom"/>
+          </w:tcPr>
+          <w:p>
+            <w:pPr>
+              <w:pStyle w:val="Compact"/>
+              <w:jc w:val="center"/>
+            </w:pPr>
+            <w:r>
+              <w:t xml:space="preserve">Boat (%)</w:t>
+            </w:r>
+          </w:p>
+        </w:tc>
+        <w:tc>
+          <w:tcPr>
+            <w:tcBorders>
+              <w:bottom w:val="single"/>
+            </w:tcBorders>
+            <w:vAlign w:val="bottom"/>
+          </w:tcPr>
+          <w:p>
+            <w:pPr>
+              <w:pStyle w:val="Compact"/>
+              <w:jc w:val="center"/>
+            </w:pPr>
+            <w:r>
               <w:t xml:space="preserve">Other (%)</w:t>
             </w:r>
           </w:p>
@@ -6508,18 +6799,40 @@
               <w:jc w:val="center"/>
             </w:pPr>
             <w:r>
-              <w:t xml:space="preserve">6</w:t>
-            </w:r>
-          </w:p>
-        </w:tc>
-        <w:tc>
-          <w:p>
-            <w:pPr>
-              <w:pStyle w:val="Compact"/>
-              <w:jc w:val="center"/>
-            </w:pPr>
-            <w:r>
-              <w:t xml:space="preserve">6</w:t>
+              <w:t xml:space="preserve">523</w:t>
+            </w:r>
+          </w:p>
+        </w:tc>
+        <w:tc>
+          <w:p>
+            <w:pPr>
+              <w:pStyle w:val="Compact"/>
+              <w:jc w:val="center"/>
+            </w:pPr>
+            <w:r>
+              <w:t xml:space="preserve">5.6</w:t>
+            </w:r>
+          </w:p>
+        </w:tc>
+        <w:tc>
+          <w:p>
+            <w:pPr>
+              <w:pStyle w:val="Compact"/>
+              <w:jc w:val="center"/>
+            </w:pPr>
+            <w:r>
+              <w:t xml:space="preserve">58</w:t>
+            </w:r>
+          </w:p>
+        </w:tc>
+        <w:tc>
+          <w:p>
+            <w:pPr>
+              <w:pStyle w:val="Compact"/>
+              <w:jc w:val="center"/>
+            </w:pPr>
+            <w:r>
+              <w:t xml:space="preserve">5.5</w:t>
             </w:r>
           </w:p>
         </w:tc>
@@ -6587,18 +6900,40 @@
               <w:jc w:val="center"/>
             </w:pPr>
             <w:r>
-              <w:t xml:space="preserve">0</w:t>
-            </w:r>
-          </w:p>
-        </w:tc>
-        <w:tc>
-          <w:p>
-            <w:pPr>
-              <w:pStyle w:val="Compact"/>
-              <w:jc w:val="center"/>
-            </w:pPr>
-            <w:r>
-              <w:t xml:space="preserve">1</w:t>
+              <w:t xml:space="preserve">8</w:t>
+            </w:r>
+          </w:p>
+        </w:tc>
+        <w:tc>
+          <w:p>
+            <w:pPr>
+              <w:pStyle w:val="Compact"/>
+              <w:jc w:val="center"/>
+            </w:pPr>
+            <w:r>
+              <w:t xml:space="preserve">0.1</w:t>
+            </w:r>
+          </w:p>
+        </w:tc>
+        <w:tc>
+          <w:p>
+            <w:pPr>
+              <w:pStyle w:val="Compact"/>
+              <w:jc w:val="center"/>
+            </w:pPr>
+            <w:r>
+              <w:t xml:space="preserve">6</w:t>
+            </w:r>
+          </w:p>
+        </w:tc>
+        <w:tc>
+          <w:p>
+            <w:pPr>
+              <w:pStyle w:val="Compact"/>
+              <w:jc w:val="center"/>
+            </w:pPr>
+            <w:r>
+              <w:t xml:space="preserve">0.6</w:t>
             </w:r>
           </w:p>
         </w:tc>
@@ -6666,18 +7001,40 @@
               <w:jc w:val="center"/>
             </w:pPr>
             <w:r>
-              <w:t xml:space="preserve">0</w:t>
-            </w:r>
-          </w:p>
-        </w:tc>
-        <w:tc>
-          <w:p>
-            <w:pPr>
-              <w:pStyle w:val="Compact"/>
-              <w:jc w:val="center"/>
-            </w:pPr>
-            <w:r>
-              <w:t xml:space="preserve">1</w:t>
+              <w:t xml:space="preserve">12</w:t>
+            </w:r>
+          </w:p>
+        </w:tc>
+        <w:tc>
+          <w:p>
+            <w:pPr>
+              <w:pStyle w:val="Compact"/>
+              <w:jc w:val="center"/>
+            </w:pPr>
+            <w:r>
+              <w:t xml:space="preserve">0.1</w:t>
+            </w:r>
+          </w:p>
+        </w:tc>
+        <w:tc>
+          <w:p>
+            <w:pPr>
+              <w:pStyle w:val="Compact"/>
+              <w:jc w:val="center"/>
+            </w:pPr>
+            <w:r>
+              <w:t xml:space="preserve">6</w:t>
+            </w:r>
+          </w:p>
+        </w:tc>
+        <w:tc>
+          <w:p>
+            <w:pPr>
+              <w:pStyle w:val="Compact"/>
+              <w:jc w:val="center"/>
+            </w:pPr>
+            <w:r>
+              <w:t xml:space="preserve">0.6</w:t>
             </w:r>
           </w:p>
         </w:tc>
@@ -6745,18 +7102,40 @@
               <w:jc w:val="center"/>
             </w:pPr>
             <w:r>
-              <w:t xml:space="preserve">8</w:t>
-            </w:r>
-          </w:p>
-        </w:tc>
-        <w:tc>
-          <w:p>
-            <w:pPr>
-              <w:pStyle w:val="Compact"/>
-              <w:jc w:val="center"/>
-            </w:pPr>
-            <w:r>
-              <w:t xml:space="preserve">10</w:t>
+              <w:t xml:space="preserve">783</w:t>
+            </w:r>
+          </w:p>
+        </w:tc>
+        <w:tc>
+          <w:p>
+            <w:pPr>
+              <w:pStyle w:val="Compact"/>
+              <w:jc w:val="center"/>
+            </w:pPr>
+            <w:r>
+              <w:t xml:space="preserve">8.3</w:t>
+            </w:r>
+          </w:p>
+        </w:tc>
+        <w:tc>
+          <w:p>
+            <w:pPr>
+              <w:pStyle w:val="Compact"/>
+              <w:jc w:val="center"/>
+            </w:pPr>
+            <w:r>
+              <w:t xml:space="preserve">107</w:t>
+            </w:r>
+          </w:p>
+        </w:tc>
+        <w:tc>
+          <w:p>
+            <w:pPr>
+              <w:pStyle w:val="Compact"/>
+              <w:jc w:val="center"/>
+            </w:pPr>
+            <w:r>
+              <w:t xml:space="preserve">10.2</w:t>
             </w:r>
           </w:p>
         </w:tc>
@@ -6824,18 +7203,40 @@
               <w:jc w:val="center"/>
             </w:pPr>
             <w:r>
-              <w:t xml:space="preserve">9</w:t>
-            </w:r>
-          </w:p>
-        </w:tc>
-        <w:tc>
-          <w:p>
-            <w:pPr>
-              <w:pStyle w:val="Compact"/>
-              <w:jc w:val="center"/>
-            </w:pPr>
-            <w:r>
-              <w:t xml:space="preserve">5</w:t>
+              <w:t xml:space="preserve">876</w:t>
+            </w:r>
+          </w:p>
+        </w:tc>
+        <w:tc>
+          <w:p>
+            <w:pPr>
+              <w:pStyle w:val="Compact"/>
+              <w:jc w:val="center"/>
+            </w:pPr>
+            <w:r>
+              <w:t xml:space="preserve">9.3</w:t>
+            </w:r>
+          </w:p>
+        </w:tc>
+        <w:tc>
+          <w:p>
+            <w:pPr>
+              <w:pStyle w:val="Compact"/>
+              <w:jc w:val="center"/>
+            </w:pPr>
+            <w:r>
+              <w:t xml:space="preserve">51</w:t>
+            </w:r>
+          </w:p>
+        </w:tc>
+        <w:tc>
+          <w:p>
+            <w:pPr>
+              <w:pStyle w:val="Compact"/>
+              <w:jc w:val="center"/>
+            </w:pPr>
+            <w:r>
+              <w:t xml:space="preserve">4.9</w:t>
             </w:r>
           </w:p>
         </w:tc>
@@ -6903,18 +7304,40 @@
               <w:jc w:val="center"/>
             </w:pPr>
             <w:r>
-              <w:t xml:space="preserve">4</w:t>
-            </w:r>
-          </w:p>
-        </w:tc>
-        <w:tc>
-          <w:p>
-            <w:pPr>
-              <w:pStyle w:val="Compact"/>
-              <w:jc w:val="center"/>
-            </w:pPr>
-            <w:r>
-              <w:t xml:space="preserve">4</w:t>
+              <w:t xml:space="preserve">332</w:t>
+            </w:r>
+          </w:p>
+        </w:tc>
+        <w:tc>
+          <w:p>
+            <w:pPr>
+              <w:pStyle w:val="Compact"/>
+              <w:jc w:val="center"/>
+            </w:pPr>
+            <w:r>
+              <w:t xml:space="preserve">3.5</w:t>
+            </w:r>
+          </w:p>
+        </w:tc>
+        <w:tc>
+          <w:p>
+            <w:pPr>
+              <w:pStyle w:val="Compact"/>
+              <w:jc w:val="center"/>
+            </w:pPr>
+            <w:r>
+              <w:t xml:space="preserve">38</w:t>
+            </w:r>
+          </w:p>
+        </w:tc>
+        <w:tc>
+          <w:p>
+            <w:pPr>
+              <w:pStyle w:val="Compact"/>
+              <w:jc w:val="center"/>
+            </w:pPr>
+            <w:r>
+              <w:t xml:space="preserve">3.6</w:t>
             </w:r>
           </w:p>
         </w:tc>
@@ -6971,7 +7394,73 @@
               <w:jc w:val="center"/>
             </w:pPr>
             <w:r>
-              <w:t xml:space="preserve">Jefferson County</w:t>
+              <w:t xml:space="preserve">King</w:t>
+            </w:r>
+          </w:p>
+        </w:tc>
+        <w:tc>
+          <w:p>
+            <w:pPr>
+              <w:pStyle w:val="Compact"/>
+              <w:jc w:val="center"/>
+            </w:pPr>
+            <w:r>
+              <w:t xml:space="preserve">832</w:t>
+            </w:r>
+          </w:p>
+        </w:tc>
+        <w:tc>
+          <w:p>
+            <w:pPr>
+              <w:pStyle w:val="Compact"/>
+              <w:jc w:val="center"/>
+            </w:pPr>
+            <w:r>
+              <w:t xml:space="preserve">8.9</w:t>
+            </w:r>
+          </w:p>
+        </w:tc>
+        <w:tc>
+          <w:p>
+            <w:pPr>
+              <w:pStyle w:val="Compact"/>
+              <w:jc w:val="center"/>
+            </w:pPr>
+            <w:r>
+              <w:t xml:space="preserve">72</w:t>
+            </w:r>
+          </w:p>
+        </w:tc>
+        <w:tc>
+          <w:p>
+            <w:pPr>
+              <w:pStyle w:val="Compact"/>
+              <w:jc w:val="center"/>
+            </w:pPr>
+            <w:r>
+              <w:t xml:space="preserve">6.9</w:t>
+            </w:r>
+          </w:p>
+        </w:tc>
+        <w:tc>
+          <w:p>
+            <w:pPr>
+              <w:pStyle w:val="Compact"/>
+              <w:jc w:val="center"/>
+            </w:pPr>
+            <w:r>
+              <w:t xml:space="preserve">29</w:t>
+            </w:r>
+          </w:p>
+        </w:tc>
+        <w:tc>
+          <w:p>
+            <w:pPr>
+              <w:pStyle w:val="Compact"/>
+              <w:jc w:val="center"/>
+            </w:pPr>
+            <w:r>
+              <w:t xml:space="preserve">28</w:t>
             </w:r>
           </w:p>
         </w:tc>
@@ -6993,51 +7482,7 @@
               <w:jc w:val="center"/>
             </w:pPr>
             <w:r>
-              <w:t xml:space="preserve">0</w:t>
-            </w:r>
-          </w:p>
-        </w:tc>
-        <w:tc>
-          <w:p>
-            <w:pPr>
-              <w:pStyle w:val="Compact"/>
-              <w:jc w:val="center"/>
-            </w:pPr>
-            <w:r>
-              <w:t xml:space="preserve">0</w:t>
-            </w:r>
-          </w:p>
-        </w:tc>
-        <w:tc>
-          <w:p>
-            <w:pPr>
-              <w:pStyle w:val="Compact"/>
-              <w:jc w:val="center"/>
-            </w:pPr>
-            <w:r>
-              <w:t xml:space="preserve">0</w:t>
-            </w:r>
-          </w:p>
-        </w:tc>
-        <w:tc>
-          <w:p>
-            <w:pPr>
-              <w:pStyle w:val="Compact"/>
-              <w:jc w:val="center"/>
-            </w:pPr>
-            <w:r>
-              <w:t xml:space="preserve">50</w:t>
-            </w:r>
-          </w:p>
-        </w:tc>
-        <w:tc>
-          <w:p>
-            <w:pPr>
-              <w:pStyle w:val="Compact"/>
-              <w:jc w:val="center"/>
-            </w:pPr>
-            <w:r>
-              <w:t xml:space="preserve">50</w:t>
+              <w:t xml:space="preserve">43</w:t>
             </w:r>
           </w:p>
         </w:tc>
@@ -7050,40 +7495,51 @@
               <w:jc w:val="center"/>
             </w:pPr>
             <w:r>
-              <w:t xml:space="preserve">King</w:t>
-            </w:r>
-          </w:p>
-        </w:tc>
-        <w:tc>
-          <w:p>
-            <w:pPr>
-              <w:pStyle w:val="Compact"/>
-              <w:jc w:val="center"/>
-            </w:pPr>
-            <w:r>
-              <w:t xml:space="preserve">9</w:t>
-            </w:r>
-          </w:p>
-        </w:tc>
-        <w:tc>
-          <w:p>
-            <w:pPr>
-              <w:pStyle w:val="Compact"/>
-              <w:jc w:val="center"/>
-            </w:pPr>
-            <w:r>
-              <w:t xml:space="preserve">7</w:t>
-            </w:r>
-          </w:p>
-        </w:tc>
-        <w:tc>
-          <w:p>
-            <w:pPr>
-              <w:pStyle w:val="Compact"/>
-              <w:jc w:val="center"/>
-            </w:pPr>
-            <w:r>
-              <w:t xml:space="preserve">29</w:t>
+              <w:t xml:space="preserve">Kitsap</w:t>
+            </w:r>
+          </w:p>
+        </w:tc>
+        <w:tc>
+          <w:p>
+            <w:pPr>
+              <w:pStyle w:val="Compact"/>
+              <w:jc w:val="center"/>
+            </w:pPr>
+            <w:r>
+              <w:t xml:space="preserve">732</w:t>
+            </w:r>
+          </w:p>
+        </w:tc>
+        <w:tc>
+          <w:p>
+            <w:pPr>
+              <w:pStyle w:val="Compact"/>
+              <w:jc w:val="center"/>
+            </w:pPr>
+            <w:r>
+              <w:t xml:space="preserve">7.8</w:t>
+            </w:r>
+          </w:p>
+        </w:tc>
+        <w:tc>
+          <w:p>
+            <w:pPr>
+              <w:pStyle w:val="Compact"/>
+              <w:jc w:val="center"/>
+            </w:pPr>
+            <w:r>
+              <w:t xml:space="preserve">81</w:t>
+            </w:r>
+          </w:p>
+        </w:tc>
+        <w:tc>
+          <w:p>
+            <w:pPr>
+              <w:pStyle w:val="Compact"/>
+              <w:jc w:val="center"/>
+            </w:pPr>
+            <w:r>
+              <w:t xml:space="preserve">7.7</w:t>
             </w:r>
           </w:p>
         </w:tc>
@@ -7105,6 +7561,17 @@
               <w:jc w:val="center"/>
             </w:pPr>
             <w:r>
+              <w:t xml:space="preserve">20</w:t>
+            </w:r>
+          </w:p>
+        </w:tc>
+        <w:tc>
+          <w:p>
+            <w:pPr>
+              <w:pStyle w:val="Compact"/>
+              <w:jc w:val="center"/>
+            </w:pPr>
+            <w:r>
               <w:t xml:space="preserve">0</w:t>
             </w:r>
           </w:p>
@@ -7116,7 +7583,7 @@
               <w:jc w:val="center"/>
             </w:pPr>
             <w:r>
-              <w:t xml:space="preserve">43</w:t>
+              <w:t xml:space="preserve">52</w:t>
             </w:r>
           </w:p>
         </w:tc>
@@ -7129,51 +7596,73 @@
               <w:jc w:val="center"/>
             </w:pPr>
             <w:r>
-              <w:t xml:space="preserve">Kitsap</w:t>
-            </w:r>
-          </w:p>
-        </w:tc>
-        <w:tc>
-          <w:p>
-            <w:pPr>
-              <w:pStyle w:val="Compact"/>
-              <w:jc w:val="center"/>
-            </w:pPr>
-            <w:r>
-              <w:t xml:space="preserve">8</w:t>
-            </w:r>
-          </w:p>
-        </w:tc>
-        <w:tc>
-          <w:p>
-            <w:pPr>
-              <w:pStyle w:val="Compact"/>
-              <w:jc w:val="center"/>
-            </w:pPr>
-            <w:r>
-              <w:t xml:space="preserve">8</w:t>
-            </w:r>
-          </w:p>
-        </w:tc>
-        <w:tc>
-          <w:p>
-            <w:pPr>
-              <w:pStyle w:val="Compact"/>
-              <w:jc w:val="center"/>
-            </w:pPr>
-            <w:r>
-              <w:t xml:space="preserve">28</w:t>
-            </w:r>
-          </w:p>
-        </w:tc>
-        <w:tc>
-          <w:p>
-            <w:pPr>
-              <w:pStyle w:val="Compact"/>
-              <w:jc w:val="center"/>
-            </w:pPr>
-            <w:r>
-              <w:t xml:space="preserve">20</w:t>
+              <w:t xml:space="preserve">Mason</w:t>
+            </w:r>
+          </w:p>
+        </w:tc>
+        <w:tc>
+          <w:p>
+            <w:pPr>
+              <w:pStyle w:val="Compact"/>
+              <w:jc w:val="center"/>
+            </w:pPr>
+            <w:r>
+              <w:t xml:space="preserve">230</w:t>
+            </w:r>
+          </w:p>
+        </w:tc>
+        <w:tc>
+          <w:p>
+            <w:pPr>
+              <w:pStyle w:val="Compact"/>
+              <w:jc w:val="center"/>
+            </w:pPr>
+            <w:r>
+              <w:t xml:space="preserve">2.5</w:t>
+            </w:r>
+          </w:p>
+        </w:tc>
+        <w:tc>
+          <w:p>
+            <w:pPr>
+              <w:pStyle w:val="Compact"/>
+              <w:jc w:val="center"/>
+            </w:pPr>
+            <w:r>
+              <w:t xml:space="preserve">21</w:t>
+            </w:r>
+          </w:p>
+        </w:tc>
+        <w:tc>
+          <w:p>
+            <w:pPr>
+              <w:pStyle w:val="Compact"/>
+              <w:jc w:val="center"/>
+            </w:pPr>
+            <w:r>
+              <w:t xml:space="preserve">2.0</w:t>
+            </w:r>
+          </w:p>
+        </w:tc>
+        <w:tc>
+          <w:p>
+            <w:pPr>
+              <w:pStyle w:val="Compact"/>
+              <w:jc w:val="center"/>
+            </w:pPr>
+            <w:r>
+              <w:t xml:space="preserve">24</w:t>
+            </w:r>
+          </w:p>
+        </w:tc>
+        <w:tc>
+          <w:p>
+            <w:pPr>
+              <w:pStyle w:val="Compact"/>
+              <w:jc w:val="center"/>
+            </w:pPr>
+            <w:r>
+              <w:t xml:space="preserve">29</w:t>
             </w:r>
           </w:p>
         </w:tc>
@@ -7195,7 +7684,7 @@
               <w:jc w:val="center"/>
             </w:pPr>
             <w:r>
-              <w:t xml:space="preserve">52</w:t>
+              <w:t xml:space="preserve">48</w:t>
             </w:r>
           </w:p>
         </w:tc>
@@ -7208,73 +7697,95 @@
               <w:jc w:val="center"/>
             </w:pPr>
             <w:r>
-              <w:t xml:space="preserve">Mason</w:t>
-            </w:r>
-          </w:p>
-        </w:tc>
-        <w:tc>
-          <w:p>
-            <w:pPr>
-              <w:pStyle w:val="Compact"/>
-              <w:jc w:val="center"/>
-            </w:pPr>
-            <w:r>
-              <w:t xml:space="preserve">2</w:t>
-            </w:r>
-          </w:p>
-        </w:tc>
-        <w:tc>
-          <w:p>
-            <w:pPr>
-              <w:pStyle w:val="Compact"/>
-              <w:jc w:val="center"/>
-            </w:pPr>
-            <w:r>
-              <w:t xml:space="preserve">2</w:t>
-            </w:r>
-          </w:p>
-        </w:tc>
-        <w:tc>
-          <w:p>
-            <w:pPr>
-              <w:pStyle w:val="Compact"/>
-              <w:jc w:val="center"/>
-            </w:pPr>
-            <w:r>
-              <w:t xml:space="preserve">24</w:t>
-            </w:r>
-          </w:p>
-        </w:tc>
-        <w:tc>
-          <w:p>
-            <w:pPr>
-              <w:pStyle w:val="Compact"/>
-              <w:jc w:val="center"/>
-            </w:pPr>
-            <w:r>
-              <w:t xml:space="preserve">29</w:t>
-            </w:r>
-          </w:p>
-        </w:tc>
-        <w:tc>
-          <w:p>
-            <w:pPr>
-              <w:pStyle w:val="Compact"/>
-              <w:jc w:val="center"/>
-            </w:pPr>
-            <w:r>
-              <w:t xml:space="preserve">0</w:t>
-            </w:r>
-          </w:p>
-        </w:tc>
-        <w:tc>
-          <w:p>
-            <w:pPr>
-              <w:pStyle w:val="Compact"/>
-              <w:jc w:val="center"/>
-            </w:pPr>
-            <w:r>
-              <w:t xml:space="preserve">48</w:t>
+              <w:t xml:space="preserve">Pacific</w:t>
+            </w:r>
+          </w:p>
+        </w:tc>
+        <w:tc>
+          <w:p>
+            <w:pPr>
+              <w:pStyle w:val="Compact"/>
+              <w:jc w:val="center"/>
+            </w:pPr>
+            <w:r>
+              <w:t xml:space="preserve">540</w:t>
+            </w:r>
+          </w:p>
+        </w:tc>
+        <w:tc>
+          <w:p>
+            <w:pPr>
+              <w:pStyle w:val="Compact"/>
+              <w:jc w:val="center"/>
+            </w:pPr>
+            <w:r>
+              <w:t xml:space="preserve">5.8</w:t>
+            </w:r>
+          </w:p>
+        </w:tc>
+        <w:tc>
+          <w:p>
+            <w:pPr>
+              <w:pStyle w:val="Compact"/>
+              <w:jc w:val="center"/>
+            </w:pPr>
+            <w:r>
+              <w:t xml:space="preserve">147</w:t>
+            </w:r>
+          </w:p>
+        </w:tc>
+        <w:tc>
+          <w:p>
+            <w:pPr>
+              <w:pStyle w:val="Compact"/>
+              <w:jc w:val="center"/>
+            </w:pPr>
+            <w:r>
+              <w:t xml:space="preserve">14.0</w:t>
+            </w:r>
+          </w:p>
+        </w:tc>
+        <w:tc>
+          <w:p>
+            <w:pPr>
+              <w:pStyle w:val="Compact"/>
+              <w:jc w:val="center"/>
+            </w:pPr>
+            <w:r>
+              <w:t xml:space="preserve">18</w:t>
+            </w:r>
+          </w:p>
+        </w:tc>
+        <w:tc>
+          <w:p>
+            <w:pPr>
+              <w:pStyle w:val="Compact"/>
+              <w:jc w:val="center"/>
+            </w:pPr>
+            <w:r>
+              <w:t xml:space="preserve">66</w:t>
+            </w:r>
+          </w:p>
+        </w:tc>
+        <w:tc>
+          <w:p>
+            <w:pPr>
+              <w:pStyle w:val="Compact"/>
+              <w:jc w:val="center"/>
+            </w:pPr>
+            <w:r>
+              <w:t xml:space="preserve">1</w:t>
+            </w:r>
+          </w:p>
+        </w:tc>
+        <w:tc>
+          <w:p>
+            <w:pPr>
+              <w:pStyle w:val="Compact"/>
+              <w:jc w:val="center"/>
+            </w:pPr>
+            <w:r>
+              <w:t xml:space="preserve">16</w:t>
             </w:r>
           </w:p>
         </w:tc>
@@ -7287,73 +7798,95 @@
               <w:jc w:val="center"/>
             </w:pPr>
             <w:r>
-              <w:t xml:space="preserve">Pacific</w:t>
-            </w:r>
-          </w:p>
-        </w:tc>
-        <w:tc>
-          <w:p>
-            <w:pPr>
-              <w:pStyle w:val="Compact"/>
-              <w:jc w:val="center"/>
-            </w:pPr>
-            <w:r>
-              <w:t xml:space="preserve">6</w:t>
-            </w:r>
-          </w:p>
-        </w:tc>
-        <w:tc>
-          <w:p>
-            <w:pPr>
-              <w:pStyle w:val="Compact"/>
-              <w:jc w:val="center"/>
-            </w:pPr>
-            <w:r>
-              <w:t xml:space="preserve">14</w:t>
-            </w:r>
-          </w:p>
-        </w:tc>
-        <w:tc>
-          <w:p>
-            <w:pPr>
-              <w:pStyle w:val="Compact"/>
-              <w:jc w:val="center"/>
-            </w:pPr>
-            <w:r>
-              <w:t xml:space="preserve">18</w:t>
-            </w:r>
-          </w:p>
-        </w:tc>
-        <w:tc>
-          <w:p>
-            <w:pPr>
-              <w:pStyle w:val="Compact"/>
-              <w:jc w:val="center"/>
-            </w:pPr>
-            <w:r>
-              <w:t xml:space="preserve">66</w:t>
-            </w:r>
-          </w:p>
-        </w:tc>
-        <w:tc>
-          <w:p>
-            <w:pPr>
-              <w:pStyle w:val="Compact"/>
-              <w:jc w:val="center"/>
-            </w:pPr>
-            <w:r>
-              <w:t xml:space="preserve">1</w:t>
-            </w:r>
-          </w:p>
-        </w:tc>
-        <w:tc>
-          <w:p>
-            <w:pPr>
-              <w:pStyle w:val="Compact"/>
-              <w:jc w:val="center"/>
-            </w:pPr>
-            <w:r>
-              <w:t xml:space="preserve">16</w:t>
+              <w:t xml:space="preserve">Pierce</w:t>
+            </w:r>
+          </w:p>
+        </w:tc>
+        <w:tc>
+          <w:p>
+            <w:pPr>
+              <w:pStyle w:val="Compact"/>
+              <w:jc w:val="center"/>
+            </w:pPr>
+            <w:r>
+              <w:t xml:space="preserve">1,246</w:t>
+            </w:r>
+          </w:p>
+        </w:tc>
+        <w:tc>
+          <w:p>
+            <w:pPr>
+              <w:pStyle w:val="Compact"/>
+              <w:jc w:val="center"/>
+            </w:pPr>
+            <w:r>
+              <w:t xml:space="preserve">13.3</w:t>
+            </w:r>
+          </w:p>
+        </w:tc>
+        <w:tc>
+          <w:p>
+            <w:pPr>
+              <w:pStyle w:val="Compact"/>
+              <w:jc w:val="center"/>
+            </w:pPr>
+            <w:r>
+              <w:t xml:space="preserve">168</w:t>
+            </w:r>
+          </w:p>
+        </w:tc>
+        <w:tc>
+          <w:p>
+            <w:pPr>
+              <w:pStyle w:val="Compact"/>
+              <w:jc w:val="center"/>
+            </w:pPr>
+            <w:r>
+              <w:t xml:space="preserve">16.0</w:t>
+            </w:r>
+          </w:p>
+        </w:tc>
+        <w:tc>
+          <w:p>
+            <w:pPr>
+              <w:pStyle w:val="Compact"/>
+              <w:jc w:val="center"/>
+            </w:pPr>
+            <w:r>
+              <w:t xml:space="preserve">10</w:t>
+            </w:r>
+          </w:p>
+        </w:tc>
+        <w:tc>
+          <w:p>
+            <w:pPr>
+              <w:pStyle w:val="Compact"/>
+              <w:jc w:val="center"/>
+            </w:pPr>
+            <w:r>
+              <w:t xml:space="preserve">13</w:t>
+            </w:r>
+          </w:p>
+        </w:tc>
+        <w:tc>
+          <w:p>
+            <w:pPr>
+              <w:pStyle w:val="Compact"/>
+              <w:jc w:val="center"/>
+            </w:pPr>
+            <w:r>
+              <w:t xml:space="preserve">3</w:t>
+            </w:r>
+          </w:p>
+        </w:tc>
+        <w:tc>
+          <w:p>
+            <w:pPr>
+              <w:pStyle w:val="Compact"/>
+              <w:jc w:val="center"/>
+            </w:pPr>
+            <w:r>
+              <w:t xml:space="preserve">74</w:t>
             </w:r>
           </w:p>
         </w:tc>
@@ -7366,18 +7899,51 @@
               <w:jc w:val="center"/>
             </w:pPr>
             <w:r>
-              <w:t xml:space="preserve">Pierce</w:t>
-            </w:r>
-          </w:p>
-        </w:tc>
-        <w:tc>
-          <w:p>
-            <w:pPr>
-              <w:pStyle w:val="Compact"/>
-              <w:jc w:val="center"/>
-            </w:pPr>
-            <w:r>
-              <w:t xml:space="preserve">13</w:t>
+              <w:t xml:space="preserve">San Juan</w:t>
+            </w:r>
+          </w:p>
+        </w:tc>
+        <w:tc>
+          <w:p>
+            <w:pPr>
+              <w:pStyle w:val="Compact"/>
+              <w:jc w:val="center"/>
+            </w:pPr>
+            <w:r>
+              <w:t xml:space="preserve">1,983</w:t>
+            </w:r>
+          </w:p>
+        </w:tc>
+        <w:tc>
+          <w:p>
+            <w:pPr>
+              <w:pStyle w:val="Compact"/>
+              <w:jc w:val="center"/>
+            </w:pPr>
+            <w:r>
+              <w:t xml:space="preserve">21.1</w:t>
+            </w:r>
+          </w:p>
+        </w:tc>
+        <w:tc>
+          <w:p>
+            <w:pPr>
+              <w:pStyle w:val="Compact"/>
+              <w:jc w:val="center"/>
+            </w:pPr>
+            <w:r>
+              <w:t xml:space="preserve">89</w:t>
+            </w:r>
+          </w:p>
+        </w:tc>
+        <w:tc>
+          <w:p>
+            <w:pPr>
+              <w:pStyle w:val="Compact"/>
+              <w:jc w:val="center"/>
+            </w:pPr>
+            <w:r>
+              <w:t xml:space="preserve">8.5</w:t>
             </w:r>
           </w:p>
         </w:tc>
@@ -7399,40 +7965,29 @@
               <w:jc w:val="center"/>
             </w:pPr>
             <w:r>
-              <w:t xml:space="preserve">10</w:t>
-            </w:r>
-          </w:p>
-        </w:tc>
-        <w:tc>
-          <w:p>
-            <w:pPr>
-              <w:pStyle w:val="Compact"/>
-              <w:jc w:val="center"/>
-            </w:pPr>
-            <w:r>
-              <w:t xml:space="preserve">13</w:t>
-            </w:r>
-          </w:p>
-        </w:tc>
-        <w:tc>
-          <w:p>
-            <w:pPr>
-              <w:pStyle w:val="Compact"/>
-              <w:jc w:val="center"/>
-            </w:pPr>
-            <w:r>
-              <w:t xml:space="preserve">3</w:t>
-            </w:r>
-          </w:p>
-        </w:tc>
-        <w:tc>
-          <w:p>
-            <w:pPr>
-              <w:pStyle w:val="Compact"/>
-              <w:jc w:val="center"/>
-            </w:pPr>
-            <w:r>
-              <w:t xml:space="preserve">74</w:t>
+              <w:t xml:space="preserve">24</w:t>
+            </w:r>
+          </w:p>
+        </w:tc>
+        <w:tc>
+          <w:p>
+            <w:pPr>
+              <w:pStyle w:val="Compact"/>
+              <w:jc w:val="center"/>
+            </w:pPr>
+            <w:r>
+              <w:t xml:space="preserve">16</w:t>
+            </w:r>
+          </w:p>
+        </w:tc>
+        <w:tc>
+          <w:p>
+            <w:pPr>
+              <w:pStyle w:val="Compact"/>
+              <w:jc w:val="center"/>
+            </w:pPr>
+            <w:r>
+              <w:t xml:space="preserve">45</w:t>
             </w:r>
           </w:p>
         </w:tc>
@@ -7445,73 +8000,95 @@
               <w:jc w:val="center"/>
             </w:pPr>
             <w:r>
-              <w:t xml:space="preserve">San Juan</w:t>
-            </w:r>
-          </w:p>
-        </w:tc>
-        <w:tc>
-          <w:p>
-            <w:pPr>
-              <w:pStyle w:val="Compact"/>
-              <w:jc w:val="center"/>
-            </w:pPr>
-            <w:r>
-              <w:t xml:space="preserve">21</w:t>
-            </w:r>
-          </w:p>
-        </w:tc>
-        <w:tc>
-          <w:p>
-            <w:pPr>
-              <w:pStyle w:val="Compact"/>
-              <w:jc w:val="center"/>
-            </w:pPr>
-            <w:r>
-              <w:t xml:space="preserve">8</w:t>
-            </w:r>
-          </w:p>
-        </w:tc>
-        <w:tc>
-          <w:p>
-            <w:pPr>
-              <w:pStyle w:val="Compact"/>
-              <w:jc w:val="center"/>
-            </w:pPr>
-            <w:r>
-              <w:t xml:space="preserve">16</w:t>
-            </w:r>
-          </w:p>
-        </w:tc>
-        <w:tc>
-          <w:p>
-            <w:pPr>
-              <w:pStyle w:val="Compact"/>
-              <w:jc w:val="center"/>
-            </w:pPr>
-            <w:r>
-              <w:t xml:space="preserve">24</w:t>
-            </w:r>
-          </w:p>
-        </w:tc>
-        <w:tc>
-          <w:p>
-            <w:pPr>
-              <w:pStyle w:val="Compact"/>
-              <w:jc w:val="center"/>
-            </w:pPr>
-            <w:r>
-              <w:t xml:space="preserve">16</w:t>
-            </w:r>
-          </w:p>
-        </w:tc>
-        <w:tc>
-          <w:p>
-            <w:pPr>
-              <w:pStyle w:val="Compact"/>
-              <w:jc w:val="center"/>
-            </w:pPr>
-            <w:r>
-              <w:t xml:space="preserve">45</w:t>
+              <w:t xml:space="preserve">Skagit</w:t>
+            </w:r>
+          </w:p>
+        </w:tc>
+        <w:tc>
+          <w:p>
+            <w:pPr>
+              <w:pStyle w:val="Compact"/>
+              <w:jc w:val="center"/>
+            </w:pPr>
+            <w:r>
+              <w:t xml:space="preserve">163</w:t>
+            </w:r>
+          </w:p>
+        </w:tc>
+        <w:tc>
+          <w:p>
+            <w:pPr>
+              <w:pStyle w:val="Compact"/>
+              <w:jc w:val="center"/>
+            </w:pPr>
+            <w:r>
+              <w:t xml:space="preserve">1.7</w:t>
+            </w:r>
+          </w:p>
+        </w:tc>
+        <w:tc>
+          <w:p>
+            <w:pPr>
+              <w:pStyle w:val="Compact"/>
+              <w:jc w:val="center"/>
+            </w:pPr>
+            <w:r>
+              <w:t xml:space="preserve">22</w:t>
+            </w:r>
+          </w:p>
+        </w:tc>
+        <w:tc>
+          <w:p>
+            <w:pPr>
+              <w:pStyle w:val="Compact"/>
+              <w:jc w:val="center"/>
+            </w:pPr>
+            <w:r>
+              <w:t xml:space="preserve">2.1</w:t>
+            </w:r>
+          </w:p>
+        </w:tc>
+        <w:tc>
+          <w:p>
+            <w:pPr>
+              <w:pStyle w:val="Compact"/>
+              <w:jc w:val="center"/>
+            </w:pPr>
+            <w:r>
+              <w:t xml:space="preserve">18</w:t>
+            </w:r>
+          </w:p>
+        </w:tc>
+        <w:tc>
+          <w:p>
+            <w:pPr>
+              <w:pStyle w:val="Compact"/>
+              <w:jc w:val="center"/>
+            </w:pPr>
+            <w:r>
+              <w:t xml:space="preserve">5</w:t>
+            </w:r>
+          </w:p>
+        </w:tc>
+        <w:tc>
+          <w:p>
+            <w:pPr>
+              <w:pStyle w:val="Compact"/>
+              <w:jc w:val="center"/>
+            </w:pPr>
+            <w:r>
+              <w:t xml:space="preserve">9</w:t>
+            </w:r>
+          </w:p>
+        </w:tc>
+        <w:tc>
+          <w:p>
+            <w:pPr>
+              <w:pStyle w:val="Compact"/>
+              <w:jc w:val="center"/>
+            </w:pPr>
+            <w:r>
+              <w:t xml:space="preserve">68</w:t>
             </w:r>
           </w:p>
         </w:tc>
@@ -7524,73 +8101,95 @@
               <w:jc w:val="center"/>
             </w:pPr>
             <w:r>
-              <w:t xml:space="preserve">Skagit</w:t>
-            </w:r>
-          </w:p>
-        </w:tc>
-        <w:tc>
-          <w:p>
-            <w:pPr>
-              <w:pStyle w:val="Compact"/>
-              <w:jc w:val="center"/>
-            </w:pPr>
-            <w:r>
-              <w:t xml:space="preserve">2</w:t>
-            </w:r>
-          </w:p>
-        </w:tc>
-        <w:tc>
-          <w:p>
-            <w:pPr>
-              <w:pStyle w:val="Compact"/>
-              <w:jc w:val="center"/>
-            </w:pPr>
-            <w:r>
-              <w:t xml:space="preserve">2</w:t>
-            </w:r>
-          </w:p>
-        </w:tc>
-        <w:tc>
-          <w:p>
-            <w:pPr>
-              <w:pStyle w:val="Compact"/>
-              <w:jc w:val="center"/>
-            </w:pPr>
-            <w:r>
-              <w:t xml:space="preserve">18</w:t>
-            </w:r>
-          </w:p>
-        </w:tc>
-        <w:tc>
-          <w:p>
-            <w:pPr>
-              <w:pStyle w:val="Compact"/>
-              <w:jc w:val="center"/>
-            </w:pPr>
-            <w:r>
-              <w:t xml:space="preserve">5</w:t>
-            </w:r>
-          </w:p>
-        </w:tc>
-        <w:tc>
-          <w:p>
-            <w:pPr>
-              <w:pStyle w:val="Compact"/>
-              <w:jc w:val="center"/>
-            </w:pPr>
-            <w:r>
-              <w:t xml:space="preserve">9</w:t>
-            </w:r>
-          </w:p>
-        </w:tc>
-        <w:tc>
-          <w:p>
-            <w:pPr>
-              <w:pStyle w:val="Compact"/>
-              <w:jc w:val="center"/>
-            </w:pPr>
-            <w:r>
-              <w:t xml:space="preserve">68</w:t>
+              <w:t xml:space="preserve">Snohomish</w:t>
+            </w:r>
+          </w:p>
+        </w:tc>
+        <w:tc>
+          <w:p>
+            <w:pPr>
+              <w:pStyle w:val="Compact"/>
+              <w:jc w:val="center"/>
+            </w:pPr>
+            <w:r>
+              <w:t xml:space="preserve">293</w:t>
+            </w:r>
+          </w:p>
+        </w:tc>
+        <w:tc>
+          <w:p>
+            <w:pPr>
+              <w:pStyle w:val="Compact"/>
+              <w:jc w:val="center"/>
+            </w:pPr>
+            <w:r>
+              <w:t xml:space="preserve">3.1</w:t>
+            </w:r>
+          </w:p>
+        </w:tc>
+        <w:tc>
+          <w:p>
+            <w:pPr>
+              <w:pStyle w:val="Compact"/>
+              <w:jc w:val="center"/>
+            </w:pPr>
+            <w:r>
+              <w:t xml:space="preserve">36</w:t>
+            </w:r>
+          </w:p>
+        </w:tc>
+        <w:tc>
+          <w:p>
+            <w:pPr>
+              <w:pStyle w:val="Compact"/>
+              <w:jc w:val="center"/>
+            </w:pPr>
+            <w:r>
+              <w:t xml:space="preserve">3.4</w:t>
+            </w:r>
+          </w:p>
+        </w:tc>
+        <w:tc>
+          <w:p>
+            <w:pPr>
+              <w:pStyle w:val="Compact"/>
+              <w:jc w:val="center"/>
+            </w:pPr>
+            <w:r>
+              <w:t xml:space="preserve">22</w:t>
+            </w:r>
+          </w:p>
+        </w:tc>
+        <w:tc>
+          <w:p>
+            <w:pPr>
+              <w:pStyle w:val="Compact"/>
+              <w:jc w:val="center"/>
+            </w:pPr>
+            <w:r>
+              <w:t xml:space="preserve">25</w:t>
+            </w:r>
+          </w:p>
+        </w:tc>
+        <w:tc>
+          <w:p>
+            <w:pPr>
+              <w:pStyle w:val="Compact"/>
+              <w:jc w:val="center"/>
+            </w:pPr>
+            <w:r>
+              <w:t xml:space="preserve">3</w:t>
+            </w:r>
+          </w:p>
+        </w:tc>
+        <w:tc>
+          <w:p>
+            <w:pPr>
+              <w:pStyle w:val="Compact"/>
+              <w:jc w:val="center"/>
+            </w:pPr>
+            <w:r>
+              <w:t xml:space="preserve">50</w:t>
             </w:r>
           </w:p>
         </w:tc>
@@ -7603,73 +8202,95 @@
               <w:jc w:val="center"/>
             </w:pPr>
             <w:r>
-              <w:t xml:space="preserve">Snohomish</w:t>
-            </w:r>
-          </w:p>
-        </w:tc>
-        <w:tc>
-          <w:p>
-            <w:pPr>
-              <w:pStyle w:val="Compact"/>
-              <w:jc w:val="center"/>
-            </w:pPr>
-            <w:r>
-              <w:t xml:space="preserve">3</w:t>
-            </w:r>
-          </w:p>
-        </w:tc>
-        <w:tc>
-          <w:p>
-            <w:pPr>
-              <w:pStyle w:val="Compact"/>
-              <w:jc w:val="center"/>
-            </w:pPr>
-            <w:r>
-              <w:t xml:space="preserve">3</w:t>
-            </w:r>
-          </w:p>
-        </w:tc>
-        <w:tc>
-          <w:p>
-            <w:pPr>
-              <w:pStyle w:val="Compact"/>
-              <w:jc w:val="center"/>
-            </w:pPr>
-            <w:r>
-              <w:t xml:space="preserve">22</w:t>
-            </w:r>
-          </w:p>
-        </w:tc>
-        <w:tc>
-          <w:p>
-            <w:pPr>
-              <w:pStyle w:val="Compact"/>
-              <w:jc w:val="center"/>
-            </w:pPr>
-            <w:r>
-              <w:t xml:space="preserve">25</w:t>
-            </w:r>
-          </w:p>
-        </w:tc>
-        <w:tc>
-          <w:p>
-            <w:pPr>
-              <w:pStyle w:val="Compact"/>
-              <w:jc w:val="center"/>
-            </w:pPr>
-            <w:r>
-              <w:t xml:space="preserve">3</w:t>
-            </w:r>
-          </w:p>
-        </w:tc>
-        <w:tc>
-          <w:p>
-            <w:pPr>
-              <w:pStyle w:val="Compact"/>
-              <w:jc w:val="center"/>
-            </w:pPr>
-            <w:r>
-              <w:t xml:space="preserve">50</w:t>
+              <w:t xml:space="preserve">Thurston</w:t>
+            </w:r>
+          </w:p>
+        </w:tc>
+        <w:tc>
+          <w:p>
+            <w:pPr>
+              <w:pStyle w:val="Compact"/>
+              <w:jc w:val="center"/>
+            </w:pPr>
+            <w:r>
+              <w:t xml:space="preserve">317</w:t>
+            </w:r>
+          </w:p>
+        </w:tc>
+        <w:tc>
+          <w:p>
+            <w:pPr>
+              <w:pStyle w:val="Compact"/>
+              <w:jc w:val="center"/>
+            </w:pPr>
+            <w:r>
+              <w:t xml:space="preserve">3.4</w:t>
+            </w:r>
+          </w:p>
+        </w:tc>
+        <w:tc>
+          <w:p>
+            <w:pPr>
+              <w:pStyle w:val="Compact"/>
+              <w:jc w:val="center"/>
+            </w:pPr>
+            <w:r>
+              <w:t xml:space="preserve">45</w:t>
+            </w:r>
+          </w:p>
+        </w:tc>
+        <w:tc>
+          <w:p>
+            <w:pPr>
+              <w:pStyle w:val="Compact"/>
+              <w:jc w:val="center"/>
+            </w:pPr>
+            <w:r>
+              <w:t xml:space="preserve">4.3</w:t>
+            </w:r>
+          </w:p>
+        </w:tc>
+        <w:tc>
+          <w:p>
+            <w:pPr>
+              <w:pStyle w:val="Compact"/>
+              <w:jc w:val="center"/>
+            </w:pPr>
+            <w:r>
+              <w:t xml:space="preserve">27</w:t>
+            </w:r>
+          </w:p>
+        </w:tc>
+        <w:tc>
+          <w:p>
+            <w:pPr>
+              <w:pStyle w:val="Compact"/>
+              <w:jc w:val="center"/>
+            </w:pPr>
+            <w:r>
+              <w:t xml:space="preserve">18</w:t>
+            </w:r>
+          </w:p>
+        </w:tc>
+        <w:tc>
+          <w:p>
+            <w:pPr>
+              <w:pStyle w:val="Compact"/>
+              <w:jc w:val="center"/>
+            </w:pPr>
+            <w:r>
+              <w:t xml:space="preserve">7</w:t>
+            </w:r>
+          </w:p>
+        </w:tc>
+        <w:tc>
+          <w:p>
+            <w:pPr>
+              <w:pStyle w:val="Compact"/>
+              <w:jc w:val="center"/>
+            </w:pPr>
+            <w:r>
+              <w:t xml:space="preserve">49</w:t>
             </w:r>
           </w:p>
         </w:tc>
@@ -7682,85 +8303,6 @@
               <w:jc w:val="center"/>
             </w:pPr>
             <w:r>
-              <w:t xml:space="preserve">Thurston</w:t>
-            </w:r>
-          </w:p>
-        </w:tc>
-        <w:tc>
-          <w:p>
-            <w:pPr>
-              <w:pStyle w:val="Compact"/>
-              <w:jc w:val="center"/>
-            </w:pPr>
-            <w:r>
-              <w:t xml:space="preserve">3</w:t>
-            </w:r>
-          </w:p>
-        </w:tc>
-        <w:tc>
-          <w:p>
-            <w:pPr>
-              <w:pStyle w:val="Compact"/>
-              <w:jc w:val="center"/>
-            </w:pPr>
-            <w:r>
-              <w:t xml:space="preserve">4</w:t>
-            </w:r>
-          </w:p>
-        </w:tc>
-        <w:tc>
-          <w:p>
-            <w:pPr>
-              <w:pStyle w:val="Compact"/>
-              <w:jc w:val="center"/>
-            </w:pPr>
-            <w:r>
-              <w:t xml:space="preserve">27</w:t>
-            </w:r>
-          </w:p>
-        </w:tc>
-        <w:tc>
-          <w:p>
-            <w:pPr>
-              <w:pStyle w:val="Compact"/>
-              <w:jc w:val="center"/>
-            </w:pPr>
-            <w:r>
-              <w:t xml:space="preserve">18</w:t>
-            </w:r>
-          </w:p>
-        </w:tc>
-        <w:tc>
-          <w:p>
-            <w:pPr>
-              <w:pStyle w:val="Compact"/>
-              <w:jc w:val="center"/>
-            </w:pPr>
-            <w:r>
-              <w:t xml:space="preserve">7</w:t>
-            </w:r>
-          </w:p>
-        </w:tc>
-        <w:tc>
-          <w:p>
-            <w:pPr>
-              <w:pStyle w:val="Compact"/>
-              <w:jc w:val="center"/>
-            </w:pPr>
-            <w:r>
-              <w:t xml:space="preserve">49</w:t>
-            </w:r>
-          </w:p>
-        </w:tc>
-      </w:tr>
-      <w:tr>
-        <w:tc>
-          <w:p>
-            <w:pPr>
-              <w:pStyle w:val="Compact"/>
-              <w:jc w:val="center"/>
-            </w:pPr>
-            <w:r>
               <w:t xml:space="preserve">Whatcom</w:t>
             </w:r>
           </w:p>
@@ -7772,18 +8314,40 @@
               <w:jc w:val="center"/>
             </w:pPr>
             <w:r>
-              <w:t xml:space="preserve">5</w:t>
-            </w:r>
-          </w:p>
-        </w:tc>
-        <w:tc>
-          <w:p>
-            <w:pPr>
-              <w:pStyle w:val="Compact"/>
-              <w:jc w:val="center"/>
-            </w:pPr>
-            <w:r>
-              <w:t xml:space="preserve">10</w:t>
+              <w:t xml:space="preserve">516</w:t>
+            </w:r>
+          </w:p>
+        </w:tc>
+        <w:tc>
+          <w:p>
+            <w:pPr>
+              <w:pStyle w:val="Compact"/>
+              <w:jc w:val="center"/>
+            </w:pPr>
+            <w:r>
+              <w:t xml:space="preserve">5.5</w:t>
+            </w:r>
+          </w:p>
+        </w:tc>
+        <w:tc>
+          <w:p>
+            <w:pPr>
+              <w:pStyle w:val="Compact"/>
+              <w:jc w:val="center"/>
+            </w:pPr>
+            <w:r>
+              <w:t xml:space="preserve">100</w:t>
+            </w:r>
+          </w:p>
+        </w:tc>
+        <w:tc>
+          <w:p>
+            <w:pPr>
+              <w:pStyle w:val="Compact"/>
+              <w:jc w:val="center"/>
+            </w:pPr>
+            <w:r>
+              <w:t xml:space="preserve">9.6</w:t>
             </w:r>
           </w:p>
         </w:tc>
@@ -7838,7 +8402,7 @@
         <w:pStyle w:val="BodyText"/>
       </w:pPr>
       <w:r>
-        <w:t xml:space="preserve">Table 5: Proportion of all strandings (%), the proportion of human interaction cases (%) and the composition of human interaction case types for each county in Oregon (</w:t>
+        <w:t xml:space="preserve">Table 5: The number and proportion of all strandings and human interaction (HI) cases and the composition of HI cases for each county in Oregon (</w:t>
       </w:r>
       <w:r>
         <w:rPr>
@@ -7894,7 +8458,7 @@
               <w:jc w:val="center"/>
             </w:pPr>
             <w:r>
-              <w:t xml:space="preserve">All Strandings (%)</w:t>
+              <w:t xml:space="preserve">All Strandings (n)</w:t>
             </w:r>
           </w:p>
         </w:tc>
@@ -7911,7 +8475,7 @@
               <w:jc w:val="center"/>
             </w:pPr>
             <w:r>
-              <w:t xml:space="preserve">HI Proportion (%)</w:t>
+              <w:t xml:space="preserve">All Strandings (%)</w:t>
             </w:r>
           </w:p>
         </w:tc>
@@ -7928,7 +8492,7 @@
               <w:jc w:val="center"/>
             </w:pPr>
             <w:r>
-              <w:t xml:space="preserve">Fisheries (%)</w:t>
+              <w:t xml:space="preserve">HI Cases (n)</w:t>
             </w:r>
           </w:p>
         </w:tc>
@@ -7945,7 +8509,7 @@
               <w:jc w:val="center"/>
             </w:pPr>
             <w:r>
-              <w:t xml:space="preserve">Gunshot (%)</w:t>
+              <w:t xml:space="preserve">HI Prevalence (%)</w:t>
             </w:r>
           </w:p>
         </w:tc>
@@ -7962,7 +8526,7 @@
               <w:jc w:val="center"/>
             </w:pPr>
             <w:r>
-              <w:t xml:space="preserve">Boat (%)</w:t>
+              <w:t xml:space="preserve">Fisheries (%)</w:t>
             </w:r>
           </w:p>
         </w:tc>
@@ -7979,6 +8543,40 @@
               <w:jc w:val="center"/>
             </w:pPr>
             <w:r>
+              <w:t xml:space="preserve">Gunshot (%)</w:t>
+            </w:r>
+          </w:p>
+        </w:tc>
+        <w:tc>
+          <w:tcPr>
+            <w:tcBorders>
+              <w:bottom w:val="single"/>
+            </w:tcBorders>
+            <w:vAlign w:val="bottom"/>
+          </w:tcPr>
+          <w:p>
+            <w:pPr>
+              <w:pStyle w:val="Compact"/>
+              <w:jc w:val="center"/>
+            </w:pPr>
+            <w:r>
+              <w:t xml:space="preserve">Boat (%)</w:t>
+            </w:r>
+          </w:p>
+        </w:tc>
+        <w:tc>
+          <w:tcPr>
+            <w:tcBorders>
+              <w:bottom w:val="single"/>
+            </w:tcBorders>
+            <w:vAlign w:val="bottom"/>
+          </w:tcPr>
+          <w:p>
+            <w:pPr>
+              <w:pStyle w:val="Compact"/>
+              <w:jc w:val="center"/>
+            </w:pPr>
+            <w:r>
               <w:t xml:space="preserve">Other (%)</w:t>
             </w:r>
           </w:p>
@@ -7992,73 +8590,95 @@
               <w:jc w:val="center"/>
             </w:pPr>
             <w:r>
-              <w:t xml:space="preserve">Clackamas</w:t>
-            </w:r>
-          </w:p>
-        </w:tc>
-        <w:tc>
-          <w:p>
-            <w:pPr>
-              <w:pStyle w:val="Compact"/>
-              <w:jc w:val="center"/>
-            </w:pPr>
-            <w:r>
-              <w:t xml:space="preserve">0</w:t>
-            </w:r>
-          </w:p>
-        </w:tc>
-        <w:tc>
-          <w:p>
-            <w:pPr>
-              <w:pStyle w:val="Compact"/>
-              <w:jc w:val="center"/>
-            </w:pPr>
-            <w:r>
-              <w:t xml:space="preserve">1</w:t>
-            </w:r>
-          </w:p>
-        </w:tc>
-        <w:tc>
-          <w:p>
-            <w:pPr>
-              <w:pStyle w:val="Compact"/>
-              <w:jc w:val="center"/>
-            </w:pPr>
-            <w:r>
-              <w:t xml:space="preserve">0</w:t>
-            </w:r>
-          </w:p>
-        </w:tc>
-        <w:tc>
-          <w:p>
-            <w:pPr>
-              <w:pStyle w:val="Compact"/>
-              <w:jc w:val="center"/>
-            </w:pPr>
-            <w:r>
-              <w:t xml:space="preserve">100</w:t>
-            </w:r>
-          </w:p>
-        </w:tc>
-        <w:tc>
-          <w:p>
-            <w:pPr>
-              <w:pStyle w:val="Compact"/>
-              <w:jc w:val="center"/>
-            </w:pPr>
-            <w:r>
-              <w:t xml:space="preserve">0</w:t>
-            </w:r>
-          </w:p>
-        </w:tc>
-        <w:tc>
-          <w:p>
-            <w:pPr>
-              <w:pStyle w:val="Compact"/>
-              <w:jc w:val="center"/>
-            </w:pPr>
-            <w:r>
-              <w:t xml:space="preserve">0</w:t>
+              <w:t xml:space="preserve">Clatsop</w:t>
+            </w:r>
+          </w:p>
+        </w:tc>
+        <w:tc>
+          <w:p>
+            <w:pPr>
+              <w:pStyle w:val="Compact"/>
+              <w:jc w:val="center"/>
+            </w:pPr>
+            <w:r>
+              <w:t xml:space="preserve">878</w:t>
+            </w:r>
+          </w:p>
+        </w:tc>
+        <w:tc>
+          <w:p>
+            <w:pPr>
+              <w:pStyle w:val="Compact"/>
+              <w:jc w:val="center"/>
+            </w:pPr>
+            <w:r>
+              <w:t xml:space="preserve">16.2</w:t>
+            </w:r>
+          </w:p>
+        </w:tc>
+        <w:tc>
+          <w:p>
+            <w:pPr>
+              <w:pStyle w:val="Compact"/>
+              <w:jc w:val="center"/>
+            </w:pPr>
+            <w:r>
+              <w:t xml:space="preserve">258</w:t>
+            </w:r>
+          </w:p>
+        </w:tc>
+        <w:tc>
+          <w:p>
+            <w:pPr>
+              <w:pStyle w:val="Compact"/>
+              <w:jc w:val="center"/>
+            </w:pPr>
+            <w:r>
+              <w:t xml:space="preserve">49.0</w:t>
+            </w:r>
+          </w:p>
+        </w:tc>
+        <w:tc>
+          <w:p>
+            <w:pPr>
+              <w:pStyle w:val="Compact"/>
+              <w:jc w:val="center"/>
+            </w:pPr>
+            <w:r>
+              <w:t xml:space="preserve">14</w:t>
+            </w:r>
+          </w:p>
+        </w:tc>
+        <w:tc>
+          <w:p>
+            <w:pPr>
+              <w:pStyle w:val="Compact"/>
+              <w:jc w:val="center"/>
+            </w:pPr>
+            <w:r>
+              <w:t xml:space="preserve">72</w:t>
+            </w:r>
+          </w:p>
+        </w:tc>
+        <w:tc>
+          <w:p>
+            <w:pPr>
+              <w:pStyle w:val="Compact"/>
+              <w:jc w:val="center"/>
+            </w:pPr>
+            <w:r>
+              <w:t xml:space="preserve">5</w:t>
+            </w:r>
+          </w:p>
+        </w:tc>
+        <w:tc>
+          <w:p>
+            <w:pPr>
+              <w:pStyle w:val="Compact"/>
+              <w:jc w:val="center"/>
+            </w:pPr>
+            <w:r>
+              <w:t xml:space="preserve">10</w:t>
             </w:r>
           </w:p>
         </w:tc>
@@ -8071,51 +8691,7 @@
               <w:jc w:val="center"/>
             </w:pPr>
             <w:r>
-              <w:t xml:space="preserve">Clatsop</w:t>
-            </w:r>
-          </w:p>
-        </w:tc>
-        <w:tc>
-          <w:p>
-            <w:pPr>
-              <w:pStyle w:val="Compact"/>
-              <w:jc w:val="center"/>
-            </w:pPr>
-            <w:r>
-              <w:t xml:space="preserve">16</w:t>
-            </w:r>
-          </w:p>
-        </w:tc>
-        <w:tc>
-          <w:p>
-            <w:pPr>
-              <w:pStyle w:val="Compact"/>
-              <w:jc w:val="center"/>
-            </w:pPr>
-            <w:r>
-              <w:t xml:space="preserve">49</w:t>
-            </w:r>
-          </w:p>
-        </w:tc>
-        <w:tc>
-          <w:p>
-            <w:pPr>
-              <w:pStyle w:val="Compact"/>
-              <w:jc w:val="center"/>
-            </w:pPr>
-            <w:r>
-              <w:t xml:space="preserve">14</w:t>
-            </w:r>
-          </w:p>
-        </w:tc>
-        <w:tc>
-          <w:p>
-            <w:pPr>
-              <w:pStyle w:val="Compact"/>
-              <w:jc w:val="center"/>
-            </w:pPr>
-            <w:r>
-              <w:t xml:space="preserve">72</w:t>
+              <w:t xml:space="preserve">Columbia</w:t>
             </w:r>
           </w:p>
         </w:tc>
@@ -8137,7 +8713,73 @@
               <w:jc w:val="center"/>
             </w:pPr>
             <w:r>
-              <w:t xml:space="preserve">10</w:t>
+              <w:t xml:space="preserve">0.1</w:t>
+            </w:r>
+          </w:p>
+        </w:tc>
+        <w:tc>
+          <w:p>
+            <w:pPr>
+              <w:pStyle w:val="Compact"/>
+              <w:jc w:val="center"/>
+            </w:pPr>
+            <w:r>
+              <w:t xml:space="preserve">4</w:t>
+            </w:r>
+          </w:p>
+        </w:tc>
+        <w:tc>
+          <w:p>
+            <w:pPr>
+              <w:pStyle w:val="Compact"/>
+              <w:jc w:val="center"/>
+            </w:pPr>
+            <w:r>
+              <w:t xml:space="preserve">0.8</w:t>
+            </w:r>
+          </w:p>
+        </w:tc>
+        <w:tc>
+          <w:p>
+            <w:pPr>
+              <w:pStyle w:val="Compact"/>
+              <w:jc w:val="center"/>
+            </w:pPr>
+            <w:r>
+              <w:t xml:space="preserve">75</w:t>
+            </w:r>
+          </w:p>
+        </w:tc>
+        <w:tc>
+          <w:p>
+            <w:pPr>
+              <w:pStyle w:val="Compact"/>
+              <w:jc w:val="center"/>
+            </w:pPr>
+            <w:r>
+              <w:t xml:space="preserve">25</w:t>
+            </w:r>
+          </w:p>
+        </w:tc>
+        <w:tc>
+          <w:p>
+            <w:pPr>
+              <w:pStyle w:val="Compact"/>
+              <w:jc w:val="center"/>
+            </w:pPr>
+            <w:r>
+              <w:t xml:space="preserve">0</w:t>
+            </w:r>
+          </w:p>
+        </w:tc>
+        <w:tc>
+          <w:p>
+            <w:pPr>
+              <w:pStyle w:val="Compact"/>
+              <w:jc w:val="center"/>
+            </w:pPr>
+            <w:r>
+              <w:t xml:space="preserve">0</w:t>
             </w:r>
           </w:p>
         </w:tc>
@@ -8150,7 +8792,73 @@
               <w:jc w:val="center"/>
             </w:pPr>
             <w:r>
-              <w:t xml:space="preserve">Columbia</w:t>
+              <w:t xml:space="preserve">Coos</w:t>
+            </w:r>
+          </w:p>
+        </w:tc>
+        <w:tc>
+          <w:p>
+            <w:pPr>
+              <w:pStyle w:val="Compact"/>
+              <w:jc w:val="center"/>
+            </w:pPr>
+            <w:r>
+              <w:t xml:space="preserve">725</w:t>
+            </w:r>
+          </w:p>
+        </w:tc>
+        <w:tc>
+          <w:p>
+            <w:pPr>
+              <w:pStyle w:val="Compact"/>
+              <w:jc w:val="center"/>
+            </w:pPr>
+            <w:r>
+              <w:t xml:space="preserve">13.4</w:t>
+            </w:r>
+          </w:p>
+        </w:tc>
+        <w:tc>
+          <w:p>
+            <w:pPr>
+              <w:pStyle w:val="Compact"/>
+              <w:jc w:val="center"/>
+            </w:pPr>
+            <w:r>
+              <w:t xml:space="preserve">42</w:t>
+            </w:r>
+          </w:p>
+        </w:tc>
+        <w:tc>
+          <w:p>
+            <w:pPr>
+              <w:pStyle w:val="Compact"/>
+              <w:jc w:val="center"/>
+            </w:pPr>
+            <w:r>
+              <w:t xml:space="preserve">8.0</w:t>
+            </w:r>
+          </w:p>
+        </w:tc>
+        <w:tc>
+          <w:p>
+            <w:pPr>
+              <w:pStyle w:val="Compact"/>
+              <w:jc w:val="center"/>
+            </w:pPr>
+            <w:r>
+              <w:t xml:space="preserve">36</w:t>
+            </w:r>
+          </w:p>
+        </w:tc>
+        <w:tc>
+          <w:p>
+            <w:pPr>
+              <w:pStyle w:val="Compact"/>
+              <w:jc w:val="center"/>
+            </w:pPr>
+            <w:r>
+              <w:t xml:space="preserve">29</w:t>
             </w:r>
           </w:p>
         </w:tc>
@@ -8172,51 +8880,7 @@
               <w:jc w:val="center"/>
             </w:pPr>
             <w:r>
-              <w:t xml:space="preserve">1</w:t>
-            </w:r>
-          </w:p>
-        </w:tc>
-        <w:tc>
-          <w:p>
-            <w:pPr>
-              <w:pStyle w:val="Compact"/>
-              <w:jc w:val="center"/>
-            </w:pPr>
-            <w:r>
-              <w:t xml:space="preserve">75</w:t>
-            </w:r>
-          </w:p>
-        </w:tc>
-        <w:tc>
-          <w:p>
-            <w:pPr>
-              <w:pStyle w:val="Compact"/>
-              <w:jc w:val="center"/>
-            </w:pPr>
-            <w:r>
-              <w:t xml:space="preserve">25</w:t>
-            </w:r>
-          </w:p>
-        </w:tc>
-        <w:tc>
-          <w:p>
-            <w:pPr>
-              <w:pStyle w:val="Compact"/>
-              <w:jc w:val="center"/>
-            </w:pPr>
-            <w:r>
-              <w:t xml:space="preserve">0</w:t>
-            </w:r>
-          </w:p>
-        </w:tc>
-        <w:tc>
-          <w:p>
-            <w:pPr>
-              <w:pStyle w:val="Compact"/>
-              <w:jc w:val="center"/>
-            </w:pPr>
-            <w:r>
-              <w:t xml:space="preserve">0</w:t>
+              <w:t xml:space="preserve">36</w:t>
             </w:r>
           </w:p>
         </w:tc>
@@ -8229,51 +8893,73 @@
               <w:jc w:val="center"/>
             </w:pPr>
             <w:r>
-              <w:t xml:space="preserve">Coos</w:t>
-            </w:r>
-          </w:p>
-        </w:tc>
-        <w:tc>
-          <w:p>
-            <w:pPr>
-              <w:pStyle w:val="Compact"/>
-              <w:jc w:val="center"/>
-            </w:pPr>
-            <w:r>
-              <w:t xml:space="preserve">13</w:t>
-            </w:r>
-          </w:p>
-        </w:tc>
-        <w:tc>
-          <w:p>
-            <w:pPr>
-              <w:pStyle w:val="Compact"/>
-              <w:jc w:val="center"/>
-            </w:pPr>
-            <w:r>
-              <w:t xml:space="preserve">8</w:t>
-            </w:r>
-          </w:p>
-        </w:tc>
-        <w:tc>
-          <w:p>
-            <w:pPr>
-              <w:pStyle w:val="Compact"/>
-              <w:jc w:val="center"/>
-            </w:pPr>
-            <w:r>
-              <w:t xml:space="preserve">36</w:t>
-            </w:r>
-          </w:p>
-        </w:tc>
-        <w:tc>
-          <w:p>
-            <w:pPr>
-              <w:pStyle w:val="Compact"/>
-              <w:jc w:val="center"/>
-            </w:pPr>
-            <w:r>
-              <w:t xml:space="preserve">29</w:t>
+              <w:t xml:space="preserve">Curry</w:t>
+            </w:r>
+          </w:p>
+        </w:tc>
+        <w:tc>
+          <w:p>
+            <w:pPr>
+              <w:pStyle w:val="Compact"/>
+              <w:jc w:val="center"/>
+            </w:pPr>
+            <w:r>
+              <w:t xml:space="preserve">415</w:t>
+            </w:r>
+          </w:p>
+        </w:tc>
+        <w:tc>
+          <w:p>
+            <w:pPr>
+              <w:pStyle w:val="Compact"/>
+              <w:jc w:val="center"/>
+            </w:pPr>
+            <w:r>
+              <w:t xml:space="preserve">7.6</w:t>
+            </w:r>
+          </w:p>
+        </w:tc>
+        <w:tc>
+          <w:p>
+            <w:pPr>
+              <w:pStyle w:val="Compact"/>
+              <w:jc w:val="center"/>
+            </w:pPr>
+            <w:r>
+              <w:t xml:space="preserve">12</w:t>
+            </w:r>
+          </w:p>
+        </w:tc>
+        <w:tc>
+          <w:p>
+            <w:pPr>
+              <w:pStyle w:val="Compact"/>
+              <w:jc w:val="center"/>
+            </w:pPr>
+            <w:r>
+              <w:t xml:space="preserve">2.3</w:t>
+            </w:r>
+          </w:p>
+        </w:tc>
+        <w:tc>
+          <w:p>
+            <w:pPr>
+              <w:pStyle w:val="Compact"/>
+              <w:jc w:val="center"/>
+            </w:pPr>
+            <w:r>
+              <w:t xml:space="preserve">25</w:t>
+            </w:r>
+          </w:p>
+        </w:tc>
+        <w:tc>
+          <w:p>
+            <w:pPr>
+              <w:pStyle w:val="Compact"/>
+              <w:jc w:val="center"/>
+            </w:pPr>
+            <w:r>
+              <w:t xml:space="preserve">50</w:t>
             </w:r>
           </w:p>
         </w:tc>
@@ -8295,7 +8981,7 @@
               <w:jc w:val="center"/>
             </w:pPr>
             <w:r>
-              <w:t xml:space="preserve">36</w:t>
+              <w:t xml:space="preserve">25</w:t>
             </w:r>
           </w:p>
         </w:tc>
@@ -8308,29 +8994,51 @@
               <w:jc w:val="center"/>
             </w:pPr>
             <w:r>
-              <w:t xml:space="preserve">Curry</w:t>
-            </w:r>
-          </w:p>
-        </w:tc>
-        <w:tc>
-          <w:p>
-            <w:pPr>
-              <w:pStyle w:val="Compact"/>
-              <w:jc w:val="center"/>
-            </w:pPr>
-            <w:r>
-              <w:t xml:space="preserve">8</w:t>
-            </w:r>
-          </w:p>
-        </w:tc>
-        <w:tc>
-          <w:p>
-            <w:pPr>
-              <w:pStyle w:val="Compact"/>
-              <w:jc w:val="center"/>
-            </w:pPr>
-            <w:r>
-              <w:t xml:space="preserve">2</w:t>
+              <w:t xml:space="preserve">Douglas</w:t>
+            </w:r>
+          </w:p>
+        </w:tc>
+        <w:tc>
+          <w:p>
+            <w:pPr>
+              <w:pStyle w:val="Compact"/>
+              <w:jc w:val="center"/>
+            </w:pPr>
+            <w:r>
+              <w:t xml:space="preserve">111</w:t>
+            </w:r>
+          </w:p>
+        </w:tc>
+        <w:tc>
+          <w:p>
+            <w:pPr>
+              <w:pStyle w:val="Compact"/>
+              <w:jc w:val="center"/>
+            </w:pPr>
+            <w:r>
+              <w:t xml:space="preserve">2.0</w:t>
+            </w:r>
+          </w:p>
+        </w:tc>
+        <w:tc>
+          <w:p>
+            <w:pPr>
+              <w:pStyle w:val="Compact"/>
+              <w:jc w:val="center"/>
+            </w:pPr>
+            <w:r>
+              <w:t xml:space="preserve">4</w:t>
+            </w:r>
+          </w:p>
+        </w:tc>
+        <w:tc>
+          <w:p>
+            <w:pPr>
+              <w:pStyle w:val="Compact"/>
+              <w:jc w:val="center"/>
+            </w:pPr>
+            <w:r>
+              <w:t xml:space="preserve">0.8</w:t>
             </w:r>
           </w:p>
         </w:tc>
@@ -8387,51 +9095,73 @@
               <w:jc w:val="center"/>
             </w:pPr>
             <w:r>
-              <w:t xml:space="preserve">Douglas</w:t>
-            </w:r>
-          </w:p>
-        </w:tc>
-        <w:tc>
-          <w:p>
-            <w:pPr>
-              <w:pStyle w:val="Compact"/>
-              <w:jc w:val="center"/>
-            </w:pPr>
-            <w:r>
-              <w:t xml:space="preserve">2</w:t>
-            </w:r>
-          </w:p>
-        </w:tc>
-        <w:tc>
-          <w:p>
-            <w:pPr>
-              <w:pStyle w:val="Compact"/>
-              <w:jc w:val="center"/>
-            </w:pPr>
-            <w:r>
-              <w:t xml:space="preserve">1</w:t>
-            </w:r>
-          </w:p>
-        </w:tc>
-        <w:tc>
-          <w:p>
-            <w:pPr>
-              <w:pStyle w:val="Compact"/>
-              <w:jc w:val="center"/>
-            </w:pPr>
-            <w:r>
-              <w:t xml:space="preserve">25</w:t>
-            </w:r>
-          </w:p>
-        </w:tc>
-        <w:tc>
-          <w:p>
-            <w:pPr>
-              <w:pStyle w:val="Compact"/>
-              <w:jc w:val="center"/>
-            </w:pPr>
-            <w:r>
-              <w:t xml:space="preserve">50</w:t>
+              <w:t xml:space="preserve">Lane</w:t>
+            </w:r>
+          </w:p>
+        </w:tc>
+        <w:tc>
+          <w:p>
+            <w:pPr>
+              <w:pStyle w:val="Compact"/>
+              <w:jc w:val="center"/>
+            </w:pPr>
+            <w:r>
+              <w:t xml:space="preserve">385</w:t>
+            </w:r>
+          </w:p>
+        </w:tc>
+        <w:tc>
+          <w:p>
+            <w:pPr>
+              <w:pStyle w:val="Compact"/>
+              <w:jc w:val="center"/>
+            </w:pPr>
+            <w:r>
+              <w:t xml:space="preserve">7.1</w:t>
+            </w:r>
+          </w:p>
+        </w:tc>
+        <w:tc>
+          <w:p>
+            <w:pPr>
+              <w:pStyle w:val="Compact"/>
+              <w:jc w:val="center"/>
+            </w:pPr>
+            <w:r>
+              <w:t xml:space="preserve">22</w:t>
+            </w:r>
+          </w:p>
+        </w:tc>
+        <w:tc>
+          <w:p>
+            <w:pPr>
+              <w:pStyle w:val="Compact"/>
+              <w:jc w:val="center"/>
+            </w:pPr>
+            <w:r>
+              <w:t xml:space="preserve">4.2</w:t>
+            </w:r>
+          </w:p>
+        </w:tc>
+        <w:tc>
+          <w:p>
+            <w:pPr>
+              <w:pStyle w:val="Compact"/>
+              <w:jc w:val="center"/>
+            </w:pPr>
+            <w:r>
+              <w:t xml:space="preserve">59</w:t>
+            </w:r>
+          </w:p>
+        </w:tc>
+        <w:tc>
+          <w:p>
+            <w:pPr>
+              <w:pStyle w:val="Compact"/>
+              <w:jc w:val="center"/>
+            </w:pPr>
+            <w:r>
+              <w:t xml:space="preserve">27</w:t>
             </w:r>
           </w:p>
         </w:tc>
@@ -8453,7 +9183,7 @@
               <w:jc w:val="center"/>
             </w:pPr>
             <w:r>
-              <w:t xml:space="preserve">25</w:t>
+              <w:t xml:space="preserve">14</w:t>
             </w:r>
           </w:p>
         </w:tc>
@@ -8466,7 +9196,73 @@
               <w:jc w:val="center"/>
             </w:pPr>
             <w:r>
-              <w:t xml:space="preserve">Lane</w:t>
+              <w:t xml:space="preserve">Lincoln</w:t>
+            </w:r>
+          </w:p>
+        </w:tc>
+        <w:tc>
+          <w:p>
+            <w:pPr>
+              <w:pStyle w:val="Compact"/>
+              <w:jc w:val="center"/>
+            </w:pPr>
+            <w:r>
+              <w:t xml:space="preserve">2,380</w:t>
+            </w:r>
+          </w:p>
+        </w:tc>
+        <w:tc>
+          <w:p>
+            <w:pPr>
+              <w:pStyle w:val="Compact"/>
+              <w:jc w:val="center"/>
+            </w:pPr>
+            <w:r>
+              <w:t xml:space="preserve">43.9</w:t>
+            </w:r>
+          </w:p>
+        </w:tc>
+        <w:tc>
+          <w:p>
+            <w:pPr>
+              <w:pStyle w:val="Compact"/>
+              <w:jc w:val="center"/>
+            </w:pPr>
+            <w:r>
+              <w:t xml:space="preserve">145</w:t>
+            </w:r>
+          </w:p>
+        </w:tc>
+        <w:tc>
+          <w:p>
+            <w:pPr>
+              <w:pStyle w:val="Compact"/>
+              <w:jc w:val="center"/>
+            </w:pPr>
+            <w:r>
+              <w:t xml:space="preserve">27.5</w:t>
+            </w:r>
+          </w:p>
+        </w:tc>
+        <w:tc>
+          <w:p>
+            <w:pPr>
+              <w:pStyle w:val="Compact"/>
+              <w:jc w:val="center"/>
+            </w:pPr>
+            <w:r>
+              <w:t xml:space="preserve">46</w:t>
+            </w:r>
+          </w:p>
+        </w:tc>
+        <w:tc>
+          <w:p>
+            <w:pPr>
+              <w:pStyle w:val="Compact"/>
+              <w:jc w:val="center"/>
+            </w:pPr>
+            <w:r>
+              <w:t xml:space="preserve">19</w:t>
             </w:r>
           </w:p>
         </w:tc>
@@ -8488,51 +9284,7 @@
               <w:jc w:val="center"/>
             </w:pPr>
             <w:r>
-              <w:t xml:space="preserve">4</w:t>
-            </w:r>
-          </w:p>
-        </w:tc>
-        <w:tc>
-          <w:p>
-            <w:pPr>
-              <w:pStyle w:val="Compact"/>
-              <w:jc w:val="center"/>
-            </w:pPr>
-            <w:r>
-              <w:t xml:space="preserve">59</w:t>
-            </w:r>
-          </w:p>
-        </w:tc>
-        <w:tc>
-          <w:p>
-            <w:pPr>
-              <w:pStyle w:val="Compact"/>
-              <w:jc w:val="center"/>
-            </w:pPr>
-            <w:r>
-              <w:t xml:space="preserve">27</w:t>
-            </w:r>
-          </w:p>
-        </w:tc>
-        <w:tc>
-          <w:p>
-            <w:pPr>
-              <w:pStyle w:val="Compact"/>
-              <w:jc w:val="center"/>
-            </w:pPr>
-            <w:r>
-              <w:t xml:space="preserve">0</w:t>
-            </w:r>
-          </w:p>
-        </w:tc>
-        <w:tc>
-          <w:p>
-            <w:pPr>
-              <w:pStyle w:val="Compact"/>
-              <w:jc w:val="center"/>
-            </w:pPr>
-            <w:r>
-              <w:t xml:space="preserve">14</w:t>
+              <w:t xml:space="preserve">28</w:t>
             </w:r>
           </w:p>
         </w:tc>
@@ -8545,73 +9297,95 @@
               <w:jc w:val="center"/>
             </w:pPr>
             <w:r>
-              <w:t xml:space="preserve">Lincoln</w:t>
-            </w:r>
-          </w:p>
-        </w:tc>
-        <w:tc>
-          <w:p>
-            <w:pPr>
-              <w:pStyle w:val="Compact"/>
-              <w:jc w:val="center"/>
-            </w:pPr>
-            <w:r>
-              <w:t xml:space="preserve">44</w:t>
-            </w:r>
-          </w:p>
-        </w:tc>
-        <w:tc>
-          <w:p>
-            <w:pPr>
-              <w:pStyle w:val="Compact"/>
-              <w:jc w:val="center"/>
-            </w:pPr>
-            <w:r>
-              <w:t xml:space="preserve">27</w:t>
-            </w:r>
-          </w:p>
-        </w:tc>
-        <w:tc>
-          <w:p>
-            <w:pPr>
-              <w:pStyle w:val="Compact"/>
-              <w:jc w:val="center"/>
-            </w:pPr>
-            <w:r>
-              <w:t xml:space="preserve">46</w:t>
-            </w:r>
-          </w:p>
-        </w:tc>
-        <w:tc>
-          <w:p>
-            <w:pPr>
-              <w:pStyle w:val="Compact"/>
-              <w:jc w:val="center"/>
-            </w:pPr>
-            <w:r>
-              <w:t xml:space="preserve">19</w:t>
-            </w:r>
-          </w:p>
-        </w:tc>
-        <w:tc>
-          <w:p>
-            <w:pPr>
-              <w:pStyle w:val="Compact"/>
-              <w:jc w:val="center"/>
-            </w:pPr>
-            <w:r>
-              <w:t xml:space="preserve">7</w:t>
-            </w:r>
-          </w:p>
-        </w:tc>
-        <w:tc>
-          <w:p>
-            <w:pPr>
-              <w:pStyle w:val="Compact"/>
-              <w:jc w:val="center"/>
-            </w:pPr>
-            <w:r>
-              <w:t xml:space="preserve">28</w:t>
+              <w:t xml:space="preserve">Multnomah</w:t>
+            </w:r>
+          </w:p>
+        </w:tc>
+        <w:tc>
+          <w:p>
+            <w:pPr>
+              <w:pStyle w:val="Compact"/>
+              <w:jc w:val="center"/>
+            </w:pPr>
+            <w:r>
+              <w:t xml:space="preserve">15</w:t>
+            </w:r>
+          </w:p>
+        </w:tc>
+        <w:tc>
+          <w:p>
+            <w:pPr>
+              <w:pStyle w:val="Compact"/>
+              <w:jc w:val="center"/>
+            </w:pPr>
+            <w:r>
+              <w:t xml:space="preserve">0.3</w:t>
+            </w:r>
+          </w:p>
+        </w:tc>
+        <w:tc>
+          <w:p>
+            <w:pPr>
+              <w:pStyle w:val="Compact"/>
+              <w:jc w:val="center"/>
+            </w:pPr>
+            <w:r>
+              <w:t xml:space="preserve">6</w:t>
+            </w:r>
+          </w:p>
+        </w:tc>
+        <w:tc>
+          <w:p>
+            <w:pPr>
+              <w:pStyle w:val="Compact"/>
+              <w:jc w:val="center"/>
+            </w:pPr>
+            <w:r>
+              <w:t xml:space="preserve">1.1</w:t>
+            </w:r>
+          </w:p>
+        </w:tc>
+        <w:tc>
+          <w:p>
+            <w:pPr>
+              <w:pStyle w:val="Compact"/>
+              <w:jc w:val="center"/>
+            </w:pPr>
+            <w:r>
+              <w:t xml:space="preserve">17</w:t>
+            </w:r>
+          </w:p>
+        </w:tc>
+        <w:tc>
+          <w:p>
+            <w:pPr>
+              <w:pStyle w:val="Compact"/>
+              <w:jc w:val="center"/>
+            </w:pPr>
+            <w:r>
+              <w:t xml:space="preserve">83</w:t>
+            </w:r>
+          </w:p>
+        </w:tc>
+        <w:tc>
+          <w:p>
+            <w:pPr>
+              <w:pStyle w:val="Compact"/>
+              <w:jc w:val="center"/>
+            </w:pPr>
+            <w:r>
+              <w:t xml:space="preserve">0</w:t>
+            </w:r>
+          </w:p>
+        </w:tc>
+        <w:tc>
+          <w:p>
+            <w:pPr>
+              <w:pStyle w:val="Compact"/>
+              <w:jc w:val="center"/>
+            </w:pPr>
+            <w:r>
+              <w:t xml:space="preserve">0</w:t>
             </w:r>
           </w:p>
         </w:tc>
@@ -8624,85 +9398,6 @@
               <w:jc w:val="center"/>
             </w:pPr>
             <w:r>
-              <w:t xml:space="preserve">Multnomah</w:t>
-            </w:r>
-          </w:p>
-        </w:tc>
-        <w:tc>
-          <w:p>
-            <w:pPr>
-              <w:pStyle w:val="Compact"/>
-              <w:jc w:val="center"/>
-            </w:pPr>
-            <w:r>
-              <w:t xml:space="preserve">0</w:t>
-            </w:r>
-          </w:p>
-        </w:tc>
-        <w:tc>
-          <w:p>
-            <w:pPr>
-              <w:pStyle w:val="Compact"/>
-              <w:jc w:val="center"/>
-            </w:pPr>
-            <w:r>
-              <w:t xml:space="preserve">1</w:t>
-            </w:r>
-          </w:p>
-        </w:tc>
-        <w:tc>
-          <w:p>
-            <w:pPr>
-              <w:pStyle w:val="Compact"/>
-              <w:jc w:val="center"/>
-            </w:pPr>
-            <w:r>
-              <w:t xml:space="preserve">17</w:t>
-            </w:r>
-          </w:p>
-        </w:tc>
-        <w:tc>
-          <w:p>
-            <w:pPr>
-              <w:pStyle w:val="Compact"/>
-              <w:jc w:val="center"/>
-            </w:pPr>
-            <w:r>
-              <w:t xml:space="preserve">83</w:t>
-            </w:r>
-          </w:p>
-        </w:tc>
-        <w:tc>
-          <w:p>
-            <w:pPr>
-              <w:pStyle w:val="Compact"/>
-              <w:jc w:val="center"/>
-            </w:pPr>
-            <w:r>
-              <w:t xml:space="preserve">0</w:t>
-            </w:r>
-          </w:p>
-        </w:tc>
-        <w:tc>
-          <w:p>
-            <w:pPr>
-              <w:pStyle w:val="Compact"/>
-              <w:jc w:val="center"/>
-            </w:pPr>
-            <w:r>
-              <w:t xml:space="preserve">0</w:t>
-            </w:r>
-          </w:p>
-        </w:tc>
-      </w:tr>
-      <w:tr>
-        <w:tc>
-          <w:p>
-            <w:pPr>
-              <w:pStyle w:val="Compact"/>
-              <w:jc w:val="center"/>
-            </w:pPr>
-            <w:r>
               <w:t xml:space="preserve">Tillamook</w:t>
             </w:r>
           </w:p>
@@ -8714,18 +9409,40 @@
               <w:jc w:val="center"/>
             </w:pPr>
             <w:r>
-              <w:t xml:space="preserve">9</w:t>
-            </w:r>
-          </w:p>
-        </w:tc>
-        <w:tc>
-          <w:p>
-            <w:pPr>
-              <w:pStyle w:val="Compact"/>
-              <w:jc w:val="center"/>
-            </w:pPr>
-            <w:r>
-              <w:t xml:space="preserve">6</w:t>
+              <w:t xml:space="preserve">513</w:t>
+            </w:r>
+          </w:p>
+        </w:tc>
+        <w:tc>
+          <w:p>
+            <w:pPr>
+              <w:pStyle w:val="Compact"/>
+              <w:jc w:val="center"/>
+            </w:pPr>
+            <w:r>
+              <w:t xml:space="preserve">9.5</w:t>
+            </w:r>
+          </w:p>
+        </w:tc>
+        <w:tc>
+          <w:p>
+            <w:pPr>
+              <w:pStyle w:val="Compact"/>
+              <w:jc w:val="center"/>
+            </w:pPr>
+            <w:r>
+              <w:t xml:space="preserve">34</w:t>
+            </w:r>
+          </w:p>
+        </w:tc>
+        <w:tc>
+          <w:p>
+            <w:pPr>
+              <w:pStyle w:val="Compact"/>
+              <w:jc w:val="center"/>
+            </w:pPr>
+            <w:r>
+              <w:t xml:space="preserve">6.5</w:t>
             </w:r>
           </w:p>
         </w:tc>
@@ -9269,7 +9986,16 @@
         <w:pStyle w:val="BodyText"/>
       </w:pPr>
       <w:r>
-        <w:t xml:space="preserve">London, J.M., Ver Hoef, J.M., Jeffries, S.J., Lance, M.M., &amp; Boveng, P.L. (2012). Haul-out behavior of harbor seals (Phoca vitulina) in Hood Canal, Washington. PLoS One 7(6): e38180.</w:t>
+        <w:t xml:space="preserve">London, J.M., Ver Hoef, J.M., Jeffries, S.J., Lance, M.M., &amp; Boveng, P.L. (2012). Haul-out behavior of harbor seals (</w:t>
+      </w:r>
+      <w:r>
+        <w:rPr>
+          <w:i/>
+        </w:rPr>
+        <w:t xml:space="preserve">Phoca vitulina</w:t>
+      </w:r>
+      <w:r>
+        <w:t xml:space="preserve">) in Hood Canal, Washington. PLoS One 7(6): e38180.</w:t>
       </w:r>
     </w:p>
     <w:p>
@@ -10048,7 +10774,7 @@
     </w:lvl>
   </w:abstractNum>
   <w:abstractNum w:abstractNumId="990">
-    <w:nsid w:val="5a176b7a"/>
+    <w:nsid w:val="ef1f834f"/>
     <w:multiLevelType w:val="multilevel"/>
     <w:lvl w:ilvl="0">
       <w:numFmt w:val="bullet"/>

</xml_diff>

<commit_message>
Final manuscript for John review, played with CA data
</commit_message>
<xml_diff>
--- a/OR_WA_Strandings_draftmanuscript.docx
+++ b/OR_WA_Strandings_draftmanuscript.docx
@@ -10,7 +10,7 @@
         <w:rPr>
           <w:b/>
         </w:rPr>
-        <w:t xml:space="preserve">A Spatio-Temporal Characterization of Pinniped Strandings and Human Interaction Cases along the Oregon and Washington Coasts, 1989 - 2016</w:t>
+        <w:t xml:space="preserve">Spatio-Temporal Characterization of Pinniped Strandings and Human Interaction Cases in the Pacific Northwest, 1989 - 2016</w:t>
       </w:r>
     </w:p>
     <w:p>
@@ -273,7 +273,7 @@
         <w:rPr>
           <w:i/>
         </w:rPr>
-        <w:t xml:space="preserve">: Sealife Response, Rehab, and Research, P.O. Box 1404 Mukilteo, WA 98275, USA</w:t>
+        <w:t xml:space="preserve">: Sealife Response, Rehab, and Research, Seattle, WA 98275, USA</w:t>
       </w:r>
       <w:r>
         <w:br w:type="textWrapping"/>
@@ -328,7 +328,135 @@
         <w:pStyle w:val="BodyText"/>
       </w:pPr>
       <w:r>
-        <w:t xml:space="preserve">Marine mammal strandings can be used as a proxy to assess pinniped health and the impacts of anthropogenic activities in the local marine environment. Stranding data from Washington and Oregon between 1989-2016 were used to examine regional and temporal patterns in strandings and human interaction cases across age and sex for six species. Over the study period, 14,939 pinnipeds were reported stranded along the coasts of Washington and Oregon, 11% of which were documented as human interaction cases. Gunshot wounds and fisheries entanglements constituted the majority of human interaction cases (37% and 21%, respectively), though the prevalence of these cases varied across species and region. Total strandings and the number and prevalence of reported human interaction cases increased over time in certain regions. The spatial distribution of strandings is highly dependent on species, with a higher proportion of California sea lions (</w:t>
+        <w:t xml:space="preserve">Marine mammal strandings can be used as a proxy for pinniped health and the impacts of anthropogenic activities in the local marine environment. Stranding data from 1989-2016 were used to examine regional and temporal patterns in strandings and human interaction cases across age and sex for six species. Over the study period, 14,939 pinnipeds were reported stranded along the coasts of Washington and Oregon, 11% of which were documented as human interaction cases. Total strandings and the number and prevalence of reported human interaction cases increased over time for most species. All species stranded in higher numbers in Oregon except harbor seals (Phoca vitulina), which stranded predominantly in inland Washington waters. The composition of ages and sexes varied for each species, as did the proportion of strandings identified as human interaction cases. Gunshot wounds and fisheries entanglements constituted the majority of human interaction cases (37% and 21%, respectively), though the prevalence of these cases varied across species and region. Stranding hotspots were different across species and case types of human interactions, likely due to the differential distribution of pinnipeds and human activities along the coast. Despite the challenges and uncertainties inherent in using stranding data as an indicator of pinniped health and anthropogenic impacts, modeling spatio-temporal patterns is useful for stranding response practitioners and natural resource managers when evaluating the scope and magnitude of threats to pinniped populations.</w:t>
+      </w:r>
+    </w:p>
+    <w:p>
+      <w:pPr>
+        <w:pStyle w:val="BodyText"/>
+      </w:pPr>
+      <w:r>
+        <w:rPr>
+          <w:b/>
+        </w:rPr>
+        <w:t xml:space="preserve">Key Words:</w:t>
+      </w:r>
+      <w:r>
+        <w:t xml:space="preserve"> </w:t>
+      </w:r>
+      <w:r>
+        <w:t xml:space="preserve">pinnipeds, stranding, human interactions, spatio-temporal hotspots, Pacific Northwest, anthropogenic impacts.</w:t>
+      </w:r>
+    </w:p>
+    <w:p>
+      <w:pPr>
+        <w:pStyle w:val="BodyText"/>
+      </w:pPr>
+      <w:r>
+        <w:rPr>
+          <w:b/>
+        </w:rPr>
+        <w:t xml:space="preserve">Introduction</w:t>
+      </w:r>
+    </w:p>
+    <w:p>
+      <w:pPr>
+        <w:pStyle w:val="BodyText"/>
+      </w:pPr>
+      <w:r>
+        <w:t xml:space="preserve">Pinnipeds are subject to a wide range of natural and human-related causes of illness or injury, and studying the spatio-temporal patterns of pinniped strandings can provide insight into the dynamic and interconnected factors influencing the health of populations vulnerable to human activities. Pinnipeds are often considered sentinels of ocean health (Aguirre &amp; Tabor, 2004; Bossart, 2006; Ross, 2006; Moore, 2008; Bossart, 2011), as they are top predators living at the land-sea interface and strand onshore exhibiting direct evidence of the threats they encounter in their environment. However, factors influencing where and when an animal strands are diverse, numerous, and interdependent, including ocean conditions, prey availability, susceptibility to disease, and changes in abundance, pupping season, or species range (Woodhouse, 1991; Brabyn &amp; McLean, 1992; Wilkinson &amp; Worthy, 1999; Norman et al., 2004; Pyenson, 2010; Osinga et al., 2012; Berini et al., 2015; Johnston et al., 2015). Stranding records can therefore provide insight into marine mammal life history, biology, and changes in their environment due to natural fluctuations and human-related activities.</w:t>
+      </w:r>
+    </w:p>
+    <w:p>
+      <w:pPr>
+        <w:pStyle w:val="BodyText"/>
+      </w:pPr>
+      <w:r>
+        <w:t xml:space="preserve">Stranding records have been used globally to learn more about the demographics of wild populations, how a population may be affected by ocean conditions, the vulnerabilities of certain demographic groups, and how specific threats or conditions may be changing over time. For instance, strandings of both pinnipeds and cetaceans have been found to correlate with prevailing ocean conditions, changing species abundance and distribution, and increased reporting effort (Norman et al., 2004; Leeney et al., 2008; Pikesley et al., 2014; Berini et al., 2015; Huggins et al., 2015a; Prado et al., 2016). Increased stranding events for seals in the northeast U.S. (Soulen et al., 2013; Johnston et al., 2015) and the Netherlands (Osinga et al., 2012) have been attributed to a combination of these factors.</w:t>
+      </w:r>
+    </w:p>
+    <w:p>
+      <w:pPr>
+        <w:pStyle w:val="BodyText"/>
+      </w:pPr>
+      <w:r>
+        <w:t xml:space="preserve">On the U.S. West Coast, researchers have extensively studied stranding trends in California sea lions, northern elephant seals, and harbor seals in central California and generally found that strandings and documented human interaction cases have increased over time, that males and pups strand in greatest numbers, and that strandings have been elevated during El Niño events (Stewart &amp; Yochem, 1987; Goldstein et al., 1999; Greig et al., 2005; Melin et al., 2000, 2008, 2010; Moore et al., 2009; Keledjian &amp; Mesnick, 2013). In the Pacific Northwest, researchers have used stranding data to identify trends in mortality rates and causes, primarily for harbor seals (Stroud &amp; Roffe, 1979; Huggins et al., 2013; Lambourn et al., 2013). Norman et al. (2004) identified cetacean stranding hotspots in the Pacific Northwest and attributed the observed summer peak in reported strandings to the seasonal rise in beach attendance and a greater cetacean presence in the area due to seasonal inshore upwelling. Patterns in harbor porpoise and killer whale strandings have been used to examine long-term mortality trends and highlight the importance of consistent stranding response effort and data collection protocols in the region (Barbieri et al., 2013; Huggins et al., 2015a). However, few spatio-temporal analyses have been conducted on long-term stranding patterns for pinnipeds.</w:t>
+      </w:r>
+    </w:p>
+    <w:p>
+      <w:pPr>
+        <w:pStyle w:val="BodyText"/>
+      </w:pPr>
+      <w:r>
+        <w:t xml:space="preserve">We used data from stranding response networks to characterize spatio-temporal trends in age, sex, species, and human interaction cases in Oregon and Washington from 1989-2016, a longer time period than has been assessed to date. We hypothesized that the number of reported strandings and human interaction cases will have risen over the study period due to a combination of growing populations, range expansion, and the enhanced stranding response capacity that occurred in the mid-2000s. We also expected that strandings for different species would not be uniformly distributed along the coast. This study provides summary statistics of stranding data that can be used to further investigate the complexities of co-occurring human and pinniped uses of a diverse and changing coastal landscape.</w:t>
+      </w:r>
+    </w:p>
+    <w:p>
+      <w:pPr>
+        <w:pStyle w:val="BodyText"/>
+      </w:pPr>
+      <w:r>
+        <w:t xml:space="preserve">The quantity and consistency of information contained within stranding records can vary over time and across regions, particularly in an area such as the Pacific Northwest that is characterized by diverse topography (including remote beaches) and a large number of stranding response groups. Stranding response relies heavily on reports from the public, which can vary by region due to the degree of residential development, public awareness, and community interest (Huggins et al., 2015b). This illustrates the importance of acknowledging and contextualizing the uncertainty and variability inherent in stranding data when using it as a window into the health, status, or threats facing pinniped populations. Despite these caveats, however, stranding records are often the best and only available data. Analyses of stranding data are critical to natural resource managers tasked with assessing and monitoring pinniped populations and are additionally useful to ensure that stranding network practitioners have the necessary resources to study, collect, and evaluate stranded marine animals.</w:t>
+      </w:r>
+    </w:p>
+    <w:p>
+      <w:pPr>
+        <w:pStyle w:val="BodyText"/>
+      </w:pPr>
+      <w:r>
+        <w:rPr>
+          <w:i/>
+        </w:rPr>
+        <w:t xml:space="preserve">Study Area and Species</w:t>
+      </w:r>
+      <w:r>
+        <w:br w:type="textWrapping"/>
+      </w:r>
+      <w:r>
+        <w:t xml:space="preserve">The coastlines of Oregon and Washington have variable natural landscapes (</w:t>
+      </w:r>
+      <w:r>
+        <w:rPr>
+          <w:i/>
+        </w:rPr>
+        <w:t xml:space="preserve">e.g.</w:t>
+      </w:r>
+      <w:r>
+        <w:t xml:space="preserve">, rocky intertidal zones, sandy beaches, estuarine embayments), public accessibility, and degree of development (</w:t>
+      </w:r>
+      <w:r>
+        <w:rPr>
+          <w:i/>
+        </w:rPr>
+        <w:t xml:space="preserve">e.g.</w:t>
+      </w:r>
+      <w:r>
+        <w:t xml:space="preserve">, residential and commercial districts, shipping channels, ports, fishing activities, state and national parks, ecotourism). Six pinniped species inhabit the coastal and inland waters of the Pacific Northwest for some or all of their lives, each with unique life history characteristics, behavioral traits, local abundance, and dynamic population trends that influence their presence within the study area, and therefore when, where, and how often they strand.</w:t>
+      </w:r>
+    </w:p>
+    <w:p>
+      <w:pPr>
+        <w:pStyle w:val="BodyText"/>
+      </w:pPr>
+      <w:r>
+        <w:t xml:space="preserve">Harbor seals (</w:t>
+      </w:r>
+      <w:r>
+        <w:rPr>
+          <w:i/>
+        </w:rPr>
+        <w:t xml:space="preserve">Phoca vitulina</w:t>
+      </w:r>
+      <w:r>
+        <w:t xml:space="preserve">) are the most abundant and widely distributed pinniped in Washington State waters and are found along the entire West Coast (Jeffries et al., 2000). Harbor seals are separated into two coastal and three inland stocks (Huber et al., 2012; Carretta et al., 2016). The Oregon/Washington Coast and inland stocks are presumed to have stabilized and reached carrying capacity (Jeffries et al., 2003), with the coastal stock being the largest at approximately 24,700 individuals in 1999 (Carretta et al., 2016). Harbor seals exhibit high haul-out fidelity and choose sites depending on time of day, tides, season, or food availability (Thomas et al., 2011; London et al., 2012).</w:t>
+      </w:r>
+    </w:p>
+    <w:p>
+      <w:pPr>
+        <w:pStyle w:val="BodyText"/>
+      </w:pPr>
+      <w:r>
+        <w:t xml:space="preserve">California sea lions (</w:t>
       </w:r>
       <w:r>
         <w:rPr>
@@ -337,7 +465,15 @@
         <w:t xml:space="preserve">Zalophus californianus</w:t>
       </w:r>
       <w:r>
-        <w:t xml:space="preserve">), Steller sea lions (</w:t>
+        <w:t xml:space="preserve">) are the most abundant pinniped off the coast of California, numbering nearly 300,000 individuals and growing approximately 5.4% per year (Carretta et al., 2016). Adult females remain near the primary rookeries off the coast of southern California, making shorter local foraging trips until pups are weaned (Melin et al., 2008). Adult and subadult males make winter migratory foraging trips as far north as Alaska and return south in late spring (Lowry &amp; Forney, 2005). Because of these life history and migratory patterns, individuals found in the Pacific Northwest are usually males utilizing feeding areas in fall, winter, and spring months, though small numbers of females have been sighted in the area and even into Alaska in recent years (Maniscalco et al., 2004).</w:t>
+      </w:r>
+    </w:p>
+    <w:p>
+      <w:pPr>
+        <w:pStyle w:val="BodyText"/>
+      </w:pPr>
+      <w:r>
+        <w:t xml:space="preserve">Steller sea lions (</w:t>
       </w:r>
       <w:r>
         <w:rPr>
@@ -346,7 +482,15 @@
         <w:t xml:space="preserve">Eumetopias jubatus</w:t>
       </w:r>
       <w:r>
-        <w:t xml:space="preserve">), and northern elephant seals (</w:t>
+        <w:t xml:space="preserve">) range from Japan throughout the North Pacific and south into California. The Eastern distinct population segment has an estimated 60,000 to 75,000 individuals with breeding and haul-out sites located along the coast of southeast Alaska, British Columbia, Washington, Oregon, and California (DeMaster, 2014; Carretta et al., 2016). Population demographics vary by region, with numbers decreasing at California rookeries in recent years but increasing in the northern part of their range (Carretta et al., 2016). During the summer breeding season, adult males remain ashore while females and juveniles make short foraging trips (National Marine Fisheries Service [NMFS], 2013).</w:t>
+      </w:r>
+    </w:p>
+    <w:p>
+      <w:pPr>
+        <w:pStyle w:val="BodyText"/>
+      </w:pPr>
+      <w:r>
+        <w:t xml:space="preserve">Northern elephant seals (</w:t>
       </w:r>
       <w:r>
         <w:rPr>
@@ -355,16 +499,47 @@
         <w:t xml:space="preserve">Mirounga angustirostris</w:t>
       </w:r>
       <w:r>
-        <w:t xml:space="preserve">) reported stranding in Oregon and a higher proportion of harbor seals (</w:t>
-      </w:r>
-      <w:r>
-        <w:rPr>
-          <w:i/>
-        </w:rPr>
-        <w:t xml:space="preserve">Phoca vitulina</w:t>
-      </w:r>
-      <w:r>
-        <w:t xml:space="preserve">) in Washington. Though the proportions of ages and sexes varied across species, season, and region, pups and adults stranded in higher numbers than yearlings and subadults, accounting for greater than 50% of total strandings. Approximately 34% of all cases were identified as male and 17% female, though the percentage of cases with evidence of human interaction was similar for both sexes depending on species and region. Stranding hotspots were different across species and case types of human interactions, likely due to the differential distribution of pinnipeds and human activities along the coast. Despite the challenges and uncertainties inherent in using stranding data as an indicator of pinniped health and anthropogenic impacts, modeling spatio-temporal patterns is useful for stranding response practitioners and natural resource managers when evaluating the scope and magnitude of threats to pinniped populations.</w:t>
+        <w:t xml:space="preserve">) range from Mexico to the Aleutian Islands, making seasonal migrations from rookeries in California and Oregon to feeding areas in Alaska and the central North Pacific (Zenkovich, 1998; Carretta et al., 2016). The California breeding stock has grown by 3.8% per year in recent decades and was estimated at 179,000 individuals in 2010 (Lowry et al., 2014). Males make spring and fall feeding trips and females make an initial two-month foraging trip after weaning pups in late winter and then another eight-month foraging trip during gestation before returning to the rookery to give birth and breed (Le Beouf et al., 2000). Individuals can be found hauled out during molting in the Pacific Northwest.</w:t>
+      </w:r>
+    </w:p>
+    <w:p>
+      <w:pPr>
+        <w:pStyle w:val="BodyText"/>
+      </w:pPr>
+      <w:r>
+        <w:t xml:space="preserve">Northern fur seals (</w:t>
+      </w:r>
+      <w:r>
+        <w:rPr>
+          <w:i/>
+        </w:rPr>
+        <w:t xml:space="preserve">Callorhinus ursinus</w:t>
+      </w:r>
+      <w:r>
+        <w:t xml:space="preserve">) range from southern California far into the North Pacific, with two recognized stocks: California and Eastern Pacific (Carretta et al., 2016). Primary rookeries are located on the Pribilof and Bogoslof Islands in the Bering Sea, and to a lesser extent islands off southern California (the latter comprising just 1% of the population during the summer breeding season) (Gelatt et al., 2015). Individuals may also haul out along the coast in the Pacific Northwest or British Columbia outside of the breeding season. Adults are onshore throughout the summer breeding season and then remain at sea for seven to eight months, with adult females and pups from both stocks migrating to foraging areas off the West Coast (Lea et al., 2009; Orr et al., 2012).</w:t>
+      </w:r>
+      <w:r>
+        <w:t xml:space="preserve"> </w:t>
+      </w:r>
+    </w:p>
+    <w:p>
+      <w:pPr>
+        <w:pStyle w:val="BodyText"/>
+      </w:pPr>
+      <w:r>
+        <w:t xml:space="preserve">Guadalupe fur seals (</w:t>
+      </w:r>
+      <w:r>
+        <w:rPr>
+          <w:i/>
+        </w:rPr>
+        <w:t xml:space="preserve">Arctocephalus townsendi</w:t>
+      </w:r>
+      <w:r>
+        <w:t xml:space="preserve">) were presumed extinct in the late 1800s but were then sighted again beginning in 1928 (Townsend, 1931). The population is listed as Threatened under the ESA but has been rebuilding, increasing by 13-21% each year (Esperon-Rodriguez &amp; Gallo-Reynoso, 2012). Individuals have been sighted in the Channel Islands and strandings have occurred as far north as Oregon and Washington, suggesting recolonization and expansion of their historic range (Hanni et al., 1997; Lambourn et al., 2015).</w:t>
+      </w:r>
+      <w:r>
+        <w:t xml:space="preserve"> </w:t>
       </w:r>
     </w:p>
     <w:p>
@@ -375,13 +550,237 @@
         <w:rPr>
           <w:b/>
         </w:rPr>
-        <w:t xml:space="preserve">Key Words:</w:t>
-      </w:r>
-      <w:r>
-        <w:t xml:space="preserve"> </w:t>
-      </w:r>
-      <w:r>
-        <w:t xml:space="preserve">pinnipeds, stranding, human interactions, spatio-temporal hotspots, Pacific Northwest, anthropogenic impacts.</w:t>
+        <w:t xml:space="preserve">Methods</w:t>
+      </w:r>
+    </w:p>
+    <w:p>
+      <w:pPr>
+        <w:pStyle w:val="BodyText"/>
+      </w:pPr>
+      <w:r>
+        <w:rPr>
+          <w:i/>
+        </w:rPr>
+        <w:t xml:space="preserve">Data Sources and Characterization</w:t>
+      </w:r>
+      <w:r>
+        <w:br w:type="textWrapping"/>
+      </w:r>
+      <w:r>
+        <w:t xml:space="preserve">Data for this analysis were drawn from the National Marine Fisheries Service national stranding database (accessed February 2017) that contains standardized "Level A" information submitted by stranding responders, including a field ID number, observation date, stranding location, latitude and longitude coordinates, age, sex, species, stranding condition (live or dead), and other observational comments including visible evidence of injury, illness, or human interaction.</w:t>
+      </w:r>
+    </w:p>
+    <w:p>
+      <w:pPr>
+        <w:pStyle w:val="BodyText"/>
+      </w:pPr>
+      <w:r>
+        <w:t xml:space="preserve">The total number of pinnipeds reported stranded in Oregon and Washington from 1989 to 2016 (</w:t>
+      </w:r>
+      <w:r>
+        <w:rPr>
+          <w:i/>
+        </w:rPr>
+        <w:t xml:space="preserve">n</w:t>
+      </w:r>
+      <w:r>
+        <w:t xml:space="preserve"> </w:t>
+      </w:r>
+      <w:r>
+        <w:t xml:space="preserve">= 14,939 records) were characterized according to sex, age class, and species, and then aggregated by month, year, and stranding location (county). Summary statistics were conducted for three separate regions (Oregon coast, Washington coast, inland Washington waters) because stranding response, public accessibility, and species' habitat use in these regions are very different. For this analysis, we assume stranding location can be used as a relative approximation for where strandings and human interactions actually took place, though carcasses can drift for some time before making landfall, and entangled animals can migrate with entangling debris from a different region.</w:t>
+      </w:r>
+    </w:p>
+    <w:p>
+      <w:pPr>
+        <w:pStyle w:val="BodyText"/>
+      </w:pPr>
+      <w:r>
+        <w:t xml:space="preserve">In addition to examining total stranding cases, the number of human interaction (HI) cases were also analyzed. Human interaction cases are recorded on the Level A stranding intake form, with "Yes," "No," or "could not be determined (CBD)" designations for whether there is evidence of fisheries entanglements, gunshot wounds, boat collisions, or "other" human interactions. Descriptions of "other" human interactions can include indeterminate blunt trauma, dog bites, debris entanglement, oil staining, and humans harassing or illegally picking-up or relocating animals. The “CBD” designation includes a variety of possible situations, ranging from an unexamined animal to an animal with suspected but unconfirmed HI. Thus, the number of confirmed HI cases is a conservative estimate. Records for dead or decomposed animals can be missing specification in certain fields, resulting in "Unknown" or "Unidentified" age, sex, or even species designations, and were therefore only included in analyses of total strandings.</w:t>
+      </w:r>
+    </w:p>
+    <w:p>
+      <w:pPr>
+        <w:pStyle w:val="BodyText"/>
+      </w:pPr>
+      <w:r>
+        <w:t xml:space="preserve">Two measures of the prevalence of HI cases were examined: (1) the annual proportion of total strandings made up of both combined and individual HI types (</w:t>
+      </w:r>
+      <w:r>
+        <w:rPr>
+          <w:i/>
+        </w:rPr>
+        <w:t xml:space="preserve">e.g.</w:t>
+      </w:r>
+      <w:r>
+        <w:t xml:space="preserve">, number of fisheries entanglements divided by total stranding cases), to reveal variation in the magnitude of HI, independent of changes in population demographics, and (2) the percent composition of HI cases (</w:t>
+      </w:r>
+      <w:r>
+        <w:rPr>
+          <w:i/>
+        </w:rPr>
+        <w:t xml:space="preserve">e.g.</w:t>
+      </w:r>
+      <w:r>
+        <w:t xml:space="preserve">, number of fisheries entanglements divided by total HI cases) to examine which type(s) of anthropogenic activity may have a greater effect on a given age, sex, or species). It is important to note, however, that stranding response networks with the capacity to conduct detailed necropsies on a higher percentage of stranded individuals will likely report a higher proportion of positive HI findings, while those that conduct fewer or less detailed necropsies may report a higher proportion of CBD determinations. Therefore, results examining the spatial differences in the prevalence of HI cases must be interpreted within this context, though we expect useful information at a broader regional level despite network differences.</w:t>
+      </w:r>
+    </w:p>
+    <w:p>
+      <w:pPr>
+        <w:pStyle w:val="BodyText"/>
+      </w:pPr>
+      <w:r>
+        <w:rPr>
+          <w:i/>
+        </w:rPr>
+        <w:t xml:space="preserve">Statistical Analysis</w:t>
+      </w:r>
+      <w:r>
+        <w:br w:type="textWrapping"/>
+      </w:r>
+      <w:r>
+        <w:t xml:space="preserve">To determine whether the number of strandings were significantly different across categorical variables such as age class,</w:t>
+      </w:r>
+      <w:r>
+        <w:rPr>
+          <w:rStyle w:val="FootnoteReference"/>
+        </w:rPr>
+        <w:footnoteReference w:id="22"/>
+      </w:r>
+      <w:r>
+        <w:t xml:space="preserve"> </w:t>
+      </w:r>
+      <w:r>
+        <w:t xml:space="preserve">sex, species, or location, we conducted pairwise Kruskal-Wallis Nemenyi tests (`posthoc.kruskal.nemenyi.test` function in the PMCMR package) in R (R Development Core Team, 2009) with age class, sex, and species as independent variables and the number of stranding cases as the dependent variable. Summary statistics were examined both at the regional level (</w:t>
+      </w:r>
+      <w:r>
+        <w:rPr>
+          <w:i/>
+        </w:rPr>
+        <w:t xml:space="preserve">i.e.</w:t>
+      </w:r>
+      <w:r>
+        <w:t xml:space="preserve">, by state) for management-relevant analyses and on a more local level (</w:t>
+      </w:r>
+      <w:r>
+        <w:rPr>
+          <w:i/>
+        </w:rPr>
+        <w:t xml:space="preserve">i.e.</w:t>
+      </w:r>
+      <w:r>
+        <w:t xml:space="preserve">, by county) useful for stranding response practitioners.</w:t>
+      </w:r>
+    </w:p>
+    <w:p>
+      <w:pPr>
+        <w:pStyle w:val="BodyText"/>
+      </w:pPr>
+      <w:r>
+        <w:t xml:space="preserve">To determine whether strandings and HI cases have changed over the study period, we examined both the</w:t>
+      </w:r>
+      <w:r>
+        <w:t xml:space="preserve"> </w:t>
+      </w:r>
+      <w:r>
+        <w:rPr>
+          <w:i/>
+        </w:rPr>
+        <w:t xml:space="preserve">number</w:t>
+      </w:r>
+      <w:r>
+        <w:t xml:space="preserve"> </w:t>
+      </w:r>
+      <w:r>
+        <w:t xml:space="preserve">and</w:t>
+      </w:r>
+      <w:r>
+        <w:t xml:space="preserve"> </w:t>
+      </w:r>
+      <w:r>
+        <w:rPr>
+          <w:i/>
+        </w:rPr>
+        <w:t xml:space="preserve">prevalence</w:t>
+      </w:r>
+      <w:r>
+        <w:t xml:space="preserve"> </w:t>
+      </w:r>
+      <w:r>
+        <w:t xml:space="preserve">over time. We used negative binomial general linear model (GLM) regressions for total annual stranding cases against year (`glm.nb` function in the MASS R package) to account for overdispersion and correct for standard error estimates that might be biased in a Poisson regression model. Regressions were repeated for total strandings and HI cases for each species. Regression coefficients reported using this technique were back-transformed, resulting in a "fold increase" (</w:t>
+      </w:r>
+      <w:r>
+        <w:rPr>
+          <w:i/>
+        </w:rPr>
+        <w:t xml:space="preserve">e.g.</w:t>
+      </w:r>
+      <w:r>
+        <w:t xml:space="preserve">, y = 1.051</w:t>
+      </w:r>
+      <w:r>
+        <w:rPr>
+          <w:vertAlign w:val="superscript"/>
+        </w:rPr>
+        <w:t xml:space="preserve">x</w:t>
+      </w:r>
+      <w:r>
+        <w:t xml:space="preserve"> </w:t>
+      </w:r>
+      <w:r>
+        <w:t xml:space="preserve">being equivalent to a 5.1% increase per year). To examine changes in the prevalence of HI cases, we used a binomial logistic GLM regression with the logit link function, resulting in untransformed regression coefficients. Annual timeseries trends were also explored using Chow's breakpoint test (`sctest` function in the strucchange R package) to determine whether interannual changes in stranding counts reflect known changes in stranding network capacity, effort, or funding over time. To determine whether strandings exhibited seasonal patterns, post-hoc pairwise Kruskal-Wallis Nemenyi tests were used with month as the independent variable and total monthly stranding cases as the dependent variable. Monthly analyses were conducted using only cases that were recorded as being either alive or freshly dead at the time of observation in order to best capture the temporal component of the stranding event.</w:t>
+      </w:r>
+    </w:p>
+    <w:p>
+      <w:pPr>
+        <w:pStyle w:val="BodyText"/>
+      </w:pPr>
+      <w:r>
+        <w:t xml:space="preserve">To determine possible spatial patterns in overall strandings and HI cases, we again used negative binomial GLM regression and pairwise Kruskal-Wallis Nemenyi tests using stranding location (county) as the independent variable and annual stranding cases as the dependent variable. Stranding hotspot maps were generated with a kernel density estimation (Gatrell et al., 1996) with three and four bins (`geom_density2d` function in the ggplot2 R package). This function does not account for the fact that strandings occur only on the coast, so these maps are intended as a qualitative visualization rather than a statistical predictor.</w:t>
+      </w:r>
+    </w:p>
+    <w:p>
+      <w:pPr>
+        <w:pStyle w:val="BodyText"/>
+      </w:pPr>
+      <w:r>
+        <w:rPr>
+          <w:i/>
+        </w:rPr>
+        <w:t xml:space="preserve">Caveats</w:t>
+      </w:r>
+      <w:r>
+        <w:br w:type="textWrapping"/>
+      </w:r>
+      <w:r>
+        <w:t xml:space="preserve">A pinniped is defined as being stranded when it is either dead or still alive on the beach but in need of medical attention or unable to return to the water on its own (Marine Mammal Protection Act of 1972). Animals are also reported by the public when they might be simply resting or molting, and responders frequently monitor these situations (particularly if the animal is located in a populated area) and use their best judgement about whether to document it in the database. Therefore, reported strandings for some species in some areas (particularly for elephant seals and harbor seal pups in inland Washington waters) may over-represent the true number of stranded animals that are sick or injured. We have not excluded these in this analysis because such cases are inconsistently documented across stranding networks and are therefore difficult to systematically extract from such a large sample size. Furthermore, they do represent the true number of cases that require time and resources from response networks.</w:t>
+      </w:r>
+    </w:p>
+    <w:p>
+      <w:pPr>
+        <w:pStyle w:val="BodyText"/>
+      </w:pPr>
+      <w:r>
+        <w:t xml:space="preserve">Stranding response networks have grown in their capacity over the study period, particularly in the mid-2000s with the implementation of the John H. Prescott Marine Mammal Rescue Assistance Grant Program,</w:t>
+      </w:r>
+      <w:r>
+        <w:rPr>
+          <w:rStyle w:val="FootnoteReference"/>
+        </w:rPr>
+        <w:footnoteReference w:id="23"/>
+      </w:r>
+      <w:r>
+        <w:t xml:space="preserve"> </w:t>
+      </w:r>
+      <w:r>
+        <w:t xml:space="preserve">which could in part account for a rise in reported strandings. Not all records from each response network are available for the whole study period, namely, records from Washington Department of Fish and Wildlife from prior to 2003 are not available to include in this sample. Because records from this entity constitute an average of 14% of strandings from 2005-2015, total strandings prior to 2003 may be under-represented by this amount. One of the challenges of using data from this compilation of stranding records is that beach coverage, response capacity, and even data-reporting protocols vary between network members and over time. However, when combined, these data illustrate what is known and what remains uncertain about strandings throughout the region.</w:t>
+      </w:r>
+    </w:p>
+    <w:p>
+      <w:pPr>
+        <w:pStyle w:val="BodyText"/>
+      </w:pPr>
+      <w:r>
+        <w:t xml:space="preserve">Huggins et al. (2015b) found that the proportion of total strandings that were actually reported in this region both changed over time and varied across species, seasons, and network areas. However, this variation likely remains relatively consistent over time. Therefore, while reported strandings underestimate the true volume, the long-term spatio-temporal patterns in sex, age class, and the prevalence of HI cases can be explained by natural and anthropogenic characteristics of the region and respective species.</w:t>
       </w:r>
     </w:p>
     <w:p>
@@ -392,190 +791,889 @@
         <w:rPr>
           <w:b/>
         </w:rPr>
-        <w:t xml:space="preserve">Introduction</w:t>
-      </w:r>
-    </w:p>
-    <w:p>
-      <w:pPr>
-        <w:pStyle w:val="BodyText"/>
-      </w:pPr>
-      <w:r>
-        <w:t xml:space="preserve">Pinnipeds are subject to a wide range of natural and human-related causes of illness or injury, and studying the spatio-temporal patterns of pinniped strandings can provide insight into the dynamic and interconnected factors influencing the health of populations vulnerable to human activities. Pinnipeds are often considered sentinels of ocean health (Aguirre &amp; Tabor, 2004; Bossart, 2006; Ross, 2006; Moore, 2008; Bossart, 2011), as they are top predators living at the land-sea interface and strand onshore exhibiting direct evidence of the threats they encounter in their environment. However, factors influencing where and when an animal strands are diverse, numerous, and interdependent, including ocean conditions, prey availability, susceptibility to disease, and changes in abundance, pupping season, or species range (Woodhouse, 1991; Brabyn &amp; McLean, 1992; Wilkinson &amp; Worthy, 1999; Norman et al., 2004; Pyenson, 2010; Osinga et al., 2012; Berini et al., 2015; Johnston et al., 2015). Stranding records can therefore provide insight into marine mammal life history, biology, and changes in their environment due to natural fluctuations and human-related activities.</w:t>
-      </w:r>
-    </w:p>
-    <w:p>
-      <w:pPr>
-        <w:pStyle w:val="BodyText"/>
-      </w:pPr>
-      <w:r>
-        <w:t xml:space="preserve">Stranding records have been used globally to learn more about the demographics of wild populations, how a population may be affected by ocean conditions, the vulnerabilities of certain demographic groups, and how specific threats or conditions may be changing over time. For instance, strandings of both pinnipeds and cetaceans have been found to correlate with prevailing ocean conditions, changing species abundance and distribution, and increased reporting effort (Norman et al., 2004; Leeney et al., 2008; Pikesley et al., 2014; Berini et al., 2015; Huggins et al., 2015a; Prado et al., 2016). Increased stranding events for seals in the northeast U.S. (Soulen et al., 2013; Johnston et al., 2015) and the Netherlands (Osinga et al., 2012) have been attributed to a combination of these factors.</w:t>
-      </w:r>
-    </w:p>
-    <w:p>
-      <w:pPr>
-        <w:pStyle w:val="BodyText"/>
-      </w:pPr>
-      <w:r>
-        <w:t xml:space="preserve">On the U.S. West Coast, researchers have extensively studied stranding trends in California sea lions, northern elephant seals, and harbor seals in central California and generally found that strandings and documented human interaction cases have increased over time, that males and pups strand in greatest numbers, and that strandings have been elevated during El Niño events (Stewart &amp; Yochem, 1987; Goldstein et al., 1999; Greig et al., 2005; Melin et al., 2000, 2008, 2010; Moore et al., 2009; Keledjian &amp; Mesnick, 2013). In the Pacific Northwest, researchers have used stranding data to identify trends in mortality rates and causes, primarily for harbor seals (Stroud &amp; Roffe, 1979; Huggins et al., 2013; Lambourn et al., 2013). Norman et al. (2004) identified cetacean stranding hotspots in the Pacific Northwest and attributed the observed summer peak in reported strandings to the seasonal rise in beach attendance and a greater cetacean presence in the area due to seasonal inshore upwelling. Patterns in harbor porpoise and killer whale strandings have been used to examine long-term mortality trends and highlight the importance of consistent stranding response effort and data collection protocols in the region (Barbieri et al., 2013; Huggins et al., 2015a). However, few spatio-temporal analyses have been conducted on long-term stranding patterns for pinnipeds.</w:t>
-      </w:r>
-    </w:p>
-    <w:p>
-      <w:pPr>
-        <w:pStyle w:val="BodyText"/>
-      </w:pPr>
-      <w:r>
-        <w:t xml:space="preserve">We used data from stranding response networks to characterize spatio-temporal trends in age, sex, species, and human interaction cases in Oregon and Washington from 1989-2016, a longer time period than has been assessed to date. We hypothesized that the number of reported strandings and human interaction cases will have risen over the study period due to a combination of growing populations, range expansion, and the enhanced stranding response capacity that occurred in the mid-2000s. We also expected that strandings for different species would not be uniformly distributed along the coast. This study provides summary statistics of stranding data that can be used to further investigate the complexities of co-occurring human and pinniped uses of a diverse and changing coastal landscape.</w:t>
-      </w:r>
-    </w:p>
-    <w:p>
-      <w:pPr>
-        <w:pStyle w:val="BodyText"/>
-      </w:pPr>
-      <w:r>
-        <w:t xml:space="preserve">The quantity and consistency of information contained within stranding records can vary over time and across regions, particularly in an area such as the Pacific Northwest that is characterized by diverse topography (including remote beaches) and a large number of stranding response groups. Stranding response relies heavily on reports from the public, which can vary by region due to the degree of residential development, public awareness, and community interest (Huggins et al., 2015b). This illustrates the importance of acknowledging and contextualizing the uncertainty and variability inherent in stranding data when using it as a window into the health, status, or threats facing pinniped populations. Despite these caveats, however, stranding records are often the best and only available data. Analyses of stranding data are critical to natural resource managers tasked with assessing and monitoring pinniped populations and are additionally useful to ensure that stranding network practitioners have the necessary resources to study, collect, and evaluate stranded marine animals.</w:t>
-      </w:r>
-    </w:p>
-    <w:p>
-      <w:pPr>
-        <w:pStyle w:val="BodyText"/>
-      </w:pPr>
-      <w:r>
-        <w:rPr>
-          <w:i/>
-        </w:rPr>
-        <w:t xml:space="preserve">Study Area and Species</w:t>
+        <w:t xml:space="preserve">Results</w:t>
+      </w:r>
+    </w:p>
+    <w:p>
+      <w:pPr>
+        <w:pStyle w:val="BodyText"/>
+      </w:pPr>
+      <w:r>
+        <w:t xml:space="preserve">From 1989-2016, local stranding response networks identified and recorded 14,939 stranded pinnipeds along the coasts and inland waters of Oregon and Washington. Approximately 28% (</w:t>
+      </w:r>
+      <w:r>
+        <w:rPr>
+          <w:i/>
+        </w:rPr>
+        <w:t xml:space="preserve">n</w:t>
+      </w:r>
+      <w:r>
+        <w:t xml:space="preserve"> </w:t>
+      </w:r>
+      <w:r>
+        <w:t xml:space="preserve">= 4,222) were alive and 31% (</w:t>
+      </w:r>
+      <w:r>
+        <w:rPr>
+          <w:i/>
+        </w:rPr>
+        <w:t xml:space="preserve">n</w:t>
+      </w:r>
+      <w:r>
+        <w:t xml:space="preserve"> </w:t>
+      </w:r>
+      <w:r>
+        <w:t xml:space="preserve">= 4,557) were freshly dead at the time of recovery, with the remainder being in various states of decomposition. The majority of total strandings over the study period were harbor seals (58% of all cases) and California sea lions (19%), followed by smaller numbers of Steller sea lions (7%), northern elephant seals (3%), Guadalupe fur seals (1%), and northern fur seals (1%) (Table 1). Annual strandings were significantly different across species over the study period (</w:t>
+      </w:r>
+      <w:r>
+        <w:rPr>
+          <w:i/>
+        </w:rPr>
+        <w:t xml:space="preserve">χ</w:t>
+      </w:r>
+      <w:r>
+        <w:rPr>
+          <w:vertAlign w:val="superscript"/>
+        </w:rPr>
+        <w:t xml:space="preserve">2</w:t>
+      </w:r>
+      <w:r>
+        <w:t xml:space="preserve"> </w:t>
+      </w:r>
+      <w:r>
+        <w:t xml:space="preserve">= 9.8,</w:t>
+      </w:r>
+      <w:r>
+        <w:t xml:space="preserve"> </w:t>
+      </w:r>
+      <w:r>
+        <w:rPr>
+          <w:i/>
+        </w:rPr>
+        <w:t xml:space="preserve">p</w:t>
+      </w:r>
+      <w:r>
+        <w:t xml:space="preserve"> </w:t>
+      </w:r>
+      <w:r>
+        <w:t xml:space="preserve">&lt; 0.01), ranging from a median of 3 per year for northern fur seals to 300 per year for harbor seals (Figure 1a). The sex and age composition of strandings varied depending on species, described further below.</w:t>
+      </w:r>
+    </w:p>
+    <w:p>
+      <w:pPr>
+        <w:pStyle w:val="BodyText"/>
+      </w:pPr>
+      <w:r>
+        <w:t xml:space="preserve">Evidence of human interaction was noted in 11% (</w:t>
+      </w:r>
+      <w:r>
+        <w:rPr>
+          <w:i/>
+        </w:rPr>
+        <w:t xml:space="preserve">n</w:t>
+      </w:r>
+      <w:r>
+        <w:t xml:space="preserve"> </w:t>
+      </w:r>
+      <w:r>
+        <w:t xml:space="preserve">= 1,628) of all stranding cases over the study period, including fisheries entanglements (</w:t>
+      </w:r>
+      <w:r>
+        <w:rPr>
+          <w:i/>
+        </w:rPr>
+        <w:t xml:space="preserve">n</w:t>
+      </w:r>
+      <w:r>
+        <w:t xml:space="preserve"> </w:t>
+      </w:r>
+      <w:r>
+        <w:t xml:space="preserve">= 336, 21% of all HI cases), gunshot wounds (</w:t>
+      </w:r>
+      <w:r>
+        <w:rPr>
+          <w:i/>
+        </w:rPr>
+        <w:t xml:space="preserve">n</w:t>
+      </w:r>
+      <w:r>
+        <w:t xml:space="preserve"> </w:t>
+      </w:r>
+      <w:r>
+        <w:t xml:space="preserve">= 598, 37%), boat collision injuries (</w:t>
+      </w:r>
+      <w:r>
+        <w:rPr>
+          <w:i/>
+        </w:rPr>
+        <w:t xml:space="preserve">n</w:t>
+      </w:r>
+      <w:r>
+        <w:t xml:space="preserve"> </w:t>
+      </w:r>
+      <w:r>
+        <w:t xml:space="preserve">= 76, 5%), and "other" (</w:t>
+      </w:r>
+      <w:r>
+        <w:rPr>
+          <w:i/>
+        </w:rPr>
+        <w:t xml:space="preserve">n</w:t>
+      </w:r>
+      <w:r>
+        <w:t xml:space="preserve"> </w:t>
+      </w:r>
+      <w:r>
+        <w:t xml:space="preserve">= 648, 40%). Across all species, the proportion of fisheries interactions and boat injuries is similar between males and females, though gunshot wounds are more prevalent for males (Table 2). For specific age classes, the number of HI cases is significantly higher in pups (t = 2.9,</w:t>
+      </w:r>
+      <w:r>
+        <w:t xml:space="preserve"> </w:t>
+      </w:r>
+      <w:r>
+        <w:rPr>
+          <w:i/>
+        </w:rPr>
+        <w:t xml:space="preserve">p</w:t>
+      </w:r>
+      <w:r>
+        <w:t xml:space="preserve"> </w:t>
+      </w:r>
+      <w:r>
+        <w:t xml:space="preserve">&lt; 0.01) and adults (t = 5.9,</w:t>
+      </w:r>
+      <w:r>
+        <w:t xml:space="preserve"> </w:t>
+      </w:r>
+      <w:r>
+        <w:rPr>
+          <w:i/>
+        </w:rPr>
+        <w:t xml:space="preserve">p</w:t>
+      </w:r>
+      <w:r>
+        <w:t xml:space="preserve"> </w:t>
+      </w:r>
+      <w:r>
+        <w:t xml:space="preserve">&lt; 0.001) and lower in yearlings (t = -3.7,</w:t>
+      </w:r>
+      <w:r>
+        <w:t xml:space="preserve"> </w:t>
+      </w:r>
+      <w:r>
+        <w:rPr>
+          <w:i/>
+        </w:rPr>
+        <w:t xml:space="preserve">p</w:t>
+      </w:r>
+      <w:r>
+        <w:t xml:space="preserve"> </w:t>
+      </w:r>
+      <w:r>
+        <w:t xml:space="preserve">&lt; 0.001) and subadults (t = -2.8,</w:t>
+      </w:r>
+      <w:r>
+        <w:t xml:space="preserve"> </w:t>
+      </w:r>
+      <w:r>
+        <w:rPr>
+          <w:i/>
+        </w:rPr>
+        <w:t xml:space="preserve">p</w:t>
+      </w:r>
+      <w:r>
+        <w:t xml:space="preserve"> </w:t>
+      </w:r>
+      <w:r>
+        <w:t xml:space="preserve">&lt; 0.01) (Table 2). Fisheries interactions are the most common type of HI case for yearlings (39% of all yearling HI cases) and significantly less for pups and adults (16%-18%). Gunshot wounds, however, are most prevalent in adults (58% of adult HI cases) and subadults (51%) and less so for pups (4%). Boat collisions constitute a small proportion (5-7%) of HI cases for all age classes (Table 2). Similar to all strandings, harbor seals constituted the majority of HI cases (54%) followed by California (28%) and Steller sea lions (12%) (data not shown).</w:t>
+      </w:r>
+    </w:p>
+    <w:p>
+      <w:pPr>
+        <w:pStyle w:val="BodyText"/>
+      </w:pPr>
+      <w:r>
+        <w:rPr>
+          <w:i/>
+        </w:rPr>
+        <w:t xml:space="preserve">Species</w:t>
       </w:r>
       <w:r>
         <w:br w:type="textWrapping"/>
       </w:r>
       <w:r>
-        <w:t xml:space="preserve">The coastlines of Oregon and Washington have variable natural landscapes (</w:t>
-      </w:r>
-      <w:r>
-        <w:rPr>
-          <w:i/>
-        </w:rPr>
-        <w:t xml:space="preserve">e.g.</w:t>
-      </w:r>
-      <w:r>
-        <w:t xml:space="preserve">, rocky intertidal zones, sandy beaches, estuarine embayments), public accessibility, and degree of development (</w:t>
-      </w:r>
-      <w:r>
-        <w:rPr>
-          <w:i/>
-        </w:rPr>
-        <w:t xml:space="preserve">e.g.</w:t>
-      </w:r>
-      <w:r>
-        <w:t xml:space="preserve">, residential and commercial districts, shipping channels, ports, fishing activities, state and national parks, ecotourism). Six pinniped species inhabit the coastal and inland waters of the Pacific Northwest for some or all of their lives, each with unique life history characteristics, behavioral traits, local abundance, and dynamic population trends that influence their presence within the study area, and therefore when, where, and how often they strand.</w:t>
-      </w:r>
-    </w:p>
-    <w:p>
-      <w:pPr>
-        <w:pStyle w:val="BodyText"/>
-      </w:pPr>
-      <w:r>
-        <w:t xml:space="preserve">Harbor seals (</w:t>
-      </w:r>
-      <w:r>
-        <w:rPr>
-          <w:i/>
-        </w:rPr>
-        <w:t xml:space="preserve">Phoca vitulina</w:t>
-      </w:r>
-      <w:r>
-        <w:t xml:space="preserve">) are the most abundant and widely distributed pinniped in Washington State waters and are found along the entire West Coast (Jeffries et al., 2000). Harbor seals are separated into two coastal and three inland stocks (Huber et al., 2012; Carretta et al., 2016). The Oregon/Washington Coast and inland stocks are presumed to have stabilized and reached carrying capacity (Jeffries et al., 2003), with the coastal stock being the largest at approximately 24,700 individuals in 1999 (Carretta et al., 2016). Harbor seals exhibit high haul-out fidelity and choose sites depending on time of day, tides, season, or food availability (Thomas et al., 2011; London et al., 2012).</w:t>
-      </w:r>
-    </w:p>
-    <w:p>
-      <w:pPr>
-        <w:pStyle w:val="BodyText"/>
-      </w:pPr>
-      <w:r>
-        <w:t xml:space="preserve">California sea lions (</w:t>
-      </w:r>
-      <w:r>
-        <w:rPr>
-          <w:i/>
-        </w:rPr>
-        <w:t xml:space="preserve">Zalophus californianus</w:t>
-      </w:r>
-      <w:r>
-        <w:t xml:space="preserve">) are the most abundant pinniped off the coast of California, numbering nearly 300,000 individuals and growing approximately 5.4% per year (Carretta et al., 2016). Adult females remain near the primary rookeries off the coast of southern California, making shorter local foraging trips until pups are weaned (Melin et al., 2008). Adult and subadult males make winter migratory foraging trips as far north as Alaska and return south in late spring (Lowry &amp; Forney, 2005). Because of these life history and migratory patterns, individuals found in the Pacific Northwest are usually males utilizing feeding areas in fall, winter, and spring months, though small numbers of females have been sighted in the area and even into Alaska in recent years (Maniscalco et al., 2004).</w:t>
-      </w:r>
-    </w:p>
-    <w:p>
-      <w:pPr>
-        <w:pStyle w:val="BodyText"/>
-      </w:pPr>
-      <w:r>
-        <w:t xml:space="preserve">Steller sea lions (</w:t>
-      </w:r>
-      <w:r>
-        <w:rPr>
-          <w:i/>
-        </w:rPr>
-        <w:t xml:space="preserve">Eumetopias jubatus</w:t>
-      </w:r>
-      <w:r>
-        <w:t xml:space="preserve">) range from Japan throughout the North Pacific and south into California. The Eastern distinct population segment has an estimated 60,000 to 75,000 individuals with breeding and haul-out sites located along the coast of southeast Alaska, British Columbia, Washington, Oregon, and California (DeMaster, 2014; Carretta et al., 2016). Population demographics vary by region, with numbers decreasing at California rookeries in recent years but increasing in the northern part of their range (Carretta et al., 2016). During the summer breeding season, adult males remain ashore while females and juveniles make short foraging trips (National Marine Fisheries Service [NMFS], 2013).</w:t>
-      </w:r>
-    </w:p>
-    <w:p>
-      <w:pPr>
-        <w:pStyle w:val="BodyText"/>
-      </w:pPr>
-      <w:r>
-        <w:t xml:space="preserve">Northern elephant seals (</w:t>
-      </w:r>
-      <w:r>
-        <w:rPr>
-          <w:i/>
-        </w:rPr>
-        <w:t xml:space="preserve">Mirounga angustirostris</w:t>
-      </w:r>
-      <w:r>
-        <w:t xml:space="preserve">) range from Mexico to the Aleutian Islands, making seasonal migrations from rookeries in California and Oregon to feeding areas in Alaska and the central North Pacific (Zenkovich, 1998; Carretta et al., 2016). The California breeding stock has grown by 3.8% per year in recent decades and was estimated at 179,000 individuals in 2010 (Lowry et al., 2014). Males make spring and fall feeding trips and females make an initial two-month foraging trip after weaning pups in late winter and then another eight-month foraging trip during gestation before returning to the rookery to give birth and breed (Le Beouf et al., 2000). Individuals can be found hauled out during molting in the Pacific Northwest.</w:t>
-      </w:r>
-    </w:p>
-    <w:p>
-      <w:pPr>
-        <w:pStyle w:val="BodyText"/>
-      </w:pPr>
-      <w:r>
-        <w:t xml:space="preserve">Northern fur seals (</w:t>
-      </w:r>
-      <w:r>
-        <w:rPr>
-          <w:i/>
-        </w:rPr>
-        <w:t xml:space="preserve">Callorhinus ursinus</w:t>
-      </w:r>
-      <w:r>
-        <w:t xml:space="preserve">) range from southern California far into the North Pacific, with two recognized stocks: California and Eastern Pacific (Carretta et al., 2016). Primary rookeries are located on the Pribilof and Bogoslof Islands in the Bering Sea, and to a lesser extent islands off southern California (the latter comprising just 1% of the population during the summer breeding season) (Gelatt et al., 2015). Individuals may also haul out along the coast in the Pacific Northwest or British Columbia outside of the breeding season. Adults are onshore throughout the summer breeding season and then remain at sea for seven to eight months, with adult females and pups from both stocks migrating to foraging areas off the West Coast (Lea et al., 2009; Orr et al., 2012).</w:t>
-      </w:r>
-      <w:r>
-        <w:t xml:space="preserve"> </w:t>
-      </w:r>
-    </w:p>
-    <w:p>
-      <w:pPr>
-        <w:pStyle w:val="BodyText"/>
-      </w:pPr>
-      <w:r>
-        <w:t xml:space="preserve">Guadalupe fur seals (</w:t>
-      </w:r>
-      <w:r>
-        <w:rPr>
-          <w:i/>
-        </w:rPr>
-        <w:t xml:space="preserve">Arctocephalus townsendi</w:t>
-      </w:r>
-      <w:r>
-        <w:t xml:space="preserve">) were presumed extinct in the late 1800s but were then sighted again beginning in 1928 (Townsend, 1931). The population is listed as Threatened under the ESA but has been rebuilding, increasing by 13-21% each year (Esperon-Rodriguez &amp; Gallo-Reynoso, 2012). Individuals have been sighted in the Channel Islands and strandings have occurred as far north as Oregon and Washington, suggesting recolonization and expansion of their historic range (Hanni et al., 1997; Lambourn et al., 2015).</w:t>
-      </w:r>
-      <w:r>
-        <w:t xml:space="preserve"> </w:t>
+        <w:t xml:space="preserve">Harbor seals - The sex composition of harbor seal strandings was equal between males and females, though 52% were unidentified (Table 1). Pups amounted to a greater proportion of strandings than that observed in any of the other species (45%), with adults only making up 14% of strandings (Table 1). Harbor seals are the only species that stranded in greatest numbers in Washington, with 78% occurring in inland Washington waters. Very few (7%) harbor seal strandings occurred on the outer Washington coast (Table 3). Approximately 10% of strandings were HI cases, the majority of which (54%) were "other" (exceeding that of any other species), followed by gunshot wounds (21%) and fisheries entanglements (19%). Just 6% of HI cases were boat collision injuries (Table 3).</w:t>
+      </w:r>
+    </w:p>
+    <w:p>
+      <w:pPr>
+        <w:pStyle w:val="BodyText"/>
+      </w:pPr>
+      <w:r>
+        <w:t xml:space="preserve">California sea lions - Approximately 77% were identified as male and 1% as female (Table 1), unlike the sex composition of other species strandings. Approximately 53% of strandings assigned an age class were identified as adults, unlike other species where the majority were pups and yearlings (Table 1). The majority of strandings (69%) occurred along the Oregon coast, with almost 20% in inland Washington waters and just 11% along the Washington coast (Table 3). Approximately 15% of strandings were HI cases, the majority of which (58%) were gunshot wounds. Just 4% of HI cases were boat collision injuries (Table 3).</w:t>
+      </w:r>
+    </w:p>
+    <w:p>
+      <w:pPr>
+        <w:pStyle w:val="BodyText"/>
+      </w:pPr>
+      <w:r>
+        <w:t xml:space="preserve">Steller sea lions - For Steller sea lions, 42% were identified as male and 33% as female (Table 1). Similar to California sea lions, the majority (55%) of strandings assigned an age class were identified as adults, unlike other species where the majority were pups and yearlings (Table 1). The majority of strandings (67%) occurred along the Oregon coast with the remainder being equally divided between outer Washington coast and inland waters (Table 3). Approximately 18% of strandings were HI cases, second only to northern fur seals. Similar to California sea lions, the majority of HI cases were gunshot wounds (74%) followed by fisheries entanglements (16%). Just 2% of HI cases were boat collision injuries (Table 3).</w:t>
+      </w:r>
+    </w:p>
+    <w:p>
+      <w:pPr>
+        <w:pStyle w:val="BodyText"/>
+      </w:pPr>
+      <w:r>
+        <w:t xml:space="preserve">Northern elephant seals - Approximately 35% were identified as male and only 13% female, the lowest of any other species except California sea lions. Northern elephant seal strandings had high percentages of strandings that were not assigned sex (52%) and age classes (45%). Similar to other species, the majority of strandings (66%) occurred along the Oregon coast (17%) (Table 3). Northern elephant seals exhibited the lowest proportion of HI cases 8%. Similar only to harbor seals, the majority of HI cases were "other" (44%), followed closely by gunshot wounds (33%) (Table 3).</w:t>
+      </w:r>
+    </w:p>
+    <w:p>
+      <w:pPr>
+        <w:pStyle w:val="BodyText"/>
+      </w:pPr>
+      <w:r>
+        <w:t xml:space="preserve">Guadalupe fur seals - The sex composition of strandings was similar between males and females (31%) and the overwhelming majority (92%) were identified as yearlings (Table 1). Similar to other species, the majority of strandings (61%) occurred along the Oregon coast, followed by the other Washington coast (34%) and fewest in inland Washington waters (6%) (Table 3). Almost 14% of strandings were HI cases, the majority of which were fisheries entanglements (65%), followed by "other" (30%) (Table 3).</w:t>
+      </w:r>
+    </w:p>
+    <w:p>
+      <w:pPr>
+        <w:pStyle w:val="BodyText"/>
+      </w:pPr>
+      <w:r>
+        <w:t xml:space="preserve">Northern fur seals - Strandings exhibited the highest percentage of female strandings (39%) compared to other species (Table 1). More than half of strandings assigned an age class were identified as pups and yearlings (Table 1). Similar to other species, the majority of strandings (61%) occurred along the Oregon coast, followed by the other Washington coast (25%) and fewest in inland Washington waters (15%) (Table 3). Almost 25% of strandings were HI cases, the highest proportion among all of the species. Similar only to Guadalupe fur seals, the majority of HI cases were fisheries entanglements (75%), followed by "other" (21%) (Table 3).</w:t>
+      </w:r>
+    </w:p>
+    <w:p>
+      <w:pPr>
+        <w:pStyle w:val="BodyText"/>
+      </w:pPr>
+      <w:r>
+        <w:rPr>
+          <w:i/>
+        </w:rPr>
+        <w:t xml:space="preserve">Temporal Patterns</w:t>
+      </w:r>
+      <w:r>
+        <w:br w:type="textWrapping"/>
+      </w:r>
+      <w:r>
+        <w:t xml:space="preserve">All stranding cases - Since 1989, the number of reported stranding cases increased significantly over time (z = 5.4,</w:t>
+      </w:r>
+      <w:r>
+        <w:t xml:space="preserve"> </w:t>
+      </w:r>
+      <w:r>
+        <w:rPr>
+          <w:i/>
+        </w:rPr>
+        <w:t xml:space="preserve">p</w:t>
+      </w:r>
+      <w:r>
+        <w:t xml:space="preserve"> </w:t>
+      </w:r>
+      <w:r>
+        <w:t xml:space="preserve">&lt; 0.001), with 2003 being identified as a breakpoint in the timeseries using Chow's test (F = 5.6,</w:t>
+      </w:r>
+      <w:r>
+        <w:t xml:space="preserve"> </w:t>
+      </w:r>
+      <w:r>
+        <w:rPr>
+          <w:i/>
+        </w:rPr>
+        <w:t xml:space="preserve">p</w:t>
+      </w:r>
+      <w:r>
+        <w:t xml:space="preserve"> </w:t>
+      </w:r>
+      <w:r>
+        <w:t xml:space="preserve">&lt; 0.01). An annual average of 309 individuals stranded per year throughout the 1990s up to 2003 and 792 per year since then. However, annual strandings are changing differently over the study period for each species; significantly increasing for harbor seals (z = 6.2,</w:t>
+      </w:r>
+      <w:r>
+        <w:t xml:space="preserve"> </w:t>
+      </w:r>
+      <w:r>
+        <w:rPr>
+          <w:i/>
+        </w:rPr>
+        <w:t xml:space="preserve">p</w:t>
+      </w:r>
+      <w:r>
+        <w:t xml:space="preserve"> </w:t>
+      </w:r>
+      <w:r>
+        <w:t xml:space="preserve">&lt; 0.001), California sea lions (z = 7.7,</w:t>
+      </w:r>
+      <w:r>
+        <w:t xml:space="preserve"> </w:t>
+      </w:r>
+      <w:r>
+        <w:rPr>
+          <w:i/>
+        </w:rPr>
+        <w:t xml:space="preserve">p</w:t>
+      </w:r>
+      <w:r>
+        <w:t xml:space="preserve"> </w:t>
+      </w:r>
+      <w:r>
+        <w:t xml:space="preserve">&lt; 0.001), Steller sea lions (z = 8.3,</w:t>
+      </w:r>
+      <w:r>
+        <w:t xml:space="preserve"> </w:t>
+      </w:r>
+      <w:r>
+        <w:rPr>
+          <w:i/>
+        </w:rPr>
+        <w:t xml:space="preserve">p</w:t>
+      </w:r>
+      <w:r>
+        <w:t xml:space="preserve"> </w:t>
+      </w:r>
+      <w:r>
+        <w:t xml:space="preserve">&lt; 0.001), Guadalupe fur seals (z = 2.0,</w:t>
+      </w:r>
+      <w:r>
+        <w:t xml:space="preserve"> </w:t>
+      </w:r>
+      <w:r>
+        <w:rPr>
+          <w:i/>
+        </w:rPr>
+        <w:t xml:space="preserve">p</w:t>
+      </w:r>
+      <w:r>
+        <w:t xml:space="preserve"> </w:t>
+      </w:r>
+      <w:r>
+        <w:t xml:space="preserve">&lt; 0.05), and northern fur seals (z = 2.2,</w:t>
+      </w:r>
+      <w:r>
+        <w:t xml:space="preserve"> </w:t>
+      </w:r>
+      <w:r>
+        <w:rPr>
+          <w:i/>
+        </w:rPr>
+        <w:t xml:space="preserve">p</w:t>
+      </w:r>
+      <w:r>
+        <w:t xml:space="preserve"> </w:t>
+      </w:r>
+      <w:r>
+        <w:t xml:space="preserve">&lt; 0.05) (Figure 2a). Strandings of harbor seals and California sea lions exhibited a peak in 2009 and 2010 (Figure 2a). No significant change was detected for northern elephant seal strandings over time.</w:t>
+      </w:r>
+    </w:p>
+    <w:p>
+      <w:pPr>
+        <w:pStyle w:val="BodyText"/>
+      </w:pPr>
+      <w:r>
+        <w:t xml:space="preserve">Human interaction cases - The total number of combined HI cases increased significantly from 1989-2016 (z = 7.8,</w:t>
+      </w:r>
+      <w:r>
+        <w:t xml:space="preserve"> </w:t>
+      </w:r>
+      <w:r>
+        <w:rPr>
+          <w:i/>
+        </w:rPr>
+        <w:t xml:space="preserve">p</w:t>
+      </w:r>
+      <w:r>
+        <w:t xml:space="preserve"> </w:t>
+      </w:r>
+      <w:r>
+        <w:t xml:space="preserve">&lt; 0.001) (Figure 3a). An annual average of 19 cases were documented per year throughout the 1990s up through 2002 and 97 per year since 2003. Specifically, there was an increasing number of gunshot wounds (z = 4.6,</w:t>
+      </w:r>
+      <w:r>
+        <w:t xml:space="preserve"> </w:t>
+      </w:r>
+      <w:r>
+        <w:rPr>
+          <w:i/>
+        </w:rPr>
+        <w:t xml:space="preserve">p</w:t>
+      </w:r>
+      <w:r>
+        <w:t xml:space="preserve"> </w:t>
+      </w:r>
+      <w:r>
+        <w:t xml:space="preserve">&lt; 0.001), fisheries entanglements (z = 8.3,</w:t>
+      </w:r>
+      <w:r>
+        <w:t xml:space="preserve"> </w:t>
+      </w:r>
+      <w:r>
+        <w:rPr>
+          <w:i/>
+        </w:rPr>
+        <w:t xml:space="preserve">p</w:t>
+      </w:r>
+      <w:r>
+        <w:t xml:space="preserve"> </w:t>
+      </w:r>
+      <w:r>
+        <w:t xml:space="preserve">&lt; 0.001), and boat injuries (z = 3.3,</w:t>
+      </w:r>
+      <w:r>
+        <w:t xml:space="preserve"> </w:t>
+      </w:r>
+      <w:r>
+        <w:rPr>
+          <w:i/>
+        </w:rPr>
+        <w:t xml:space="preserve">p</w:t>
+      </w:r>
+      <w:r>
+        <w:t xml:space="preserve"> </w:t>
+      </w:r>
+      <w:r>
+        <w:t xml:space="preserve">&lt; 0.01) over the study period (Figure 3b). The prevalence of HI cases (number of HI cases divided by total) has also increased overall (z = 15.5,</w:t>
+      </w:r>
+      <w:r>
+        <w:t xml:space="preserve"> </w:t>
+      </w:r>
+      <w:r>
+        <w:rPr>
+          <w:i/>
+        </w:rPr>
+        <w:t xml:space="preserve">p</w:t>
+      </w:r>
+      <w:r>
+        <w:t xml:space="preserve"> </w:t>
+      </w:r>
+      <w:r>
+        <w:t xml:space="preserve">&lt; 0.001) (Figure 4a) and specifically for gunshot wounds (z = 6.4,</w:t>
+      </w:r>
+      <w:r>
+        <w:t xml:space="preserve"> </w:t>
+      </w:r>
+      <w:r>
+        <w:rPr>
+          <w:i/>
+        </w:rPr>
+        <w:t xml:space="preserve">p</w:t>
+      </w:r>
+      <w:r>
+        <w:t xml:space="preserve"> </w:t>
+      </w:r>
+      <w:r>
+        <w:t xml:space="preserve">&lt; 0.001), fisheries entanglements (z = 5.3,</w:t>
+      </w:r>
+      <w:r>
+        <w:t xml:space="preserve"> </w:t>
+      </w:r>
+      <w:r>
+        <w:rPr>
+          <w:i/>
+        </w:rPr>
+        <w:t xml:space="preserve">p</w:t>
+      </w:r>
+      <w:r>
+        <w:t xml:space="preserve"> </w:t>
+      </w:r>
+      <w:r>
+        <w:t xml:space="preserve">&lt; 0.001), boat injuries (z = 4.2,</w:t>
+      </w:r>
+      <w:r>
+        <w:t xml:space="preserve"> </w:t>
+      </w:r>
+      <w:r>
+        <w:rPr>
+          <w:i/>
+        </w:rPr>
+        <w:t xml:space="preserve">p</w:t>
+      </w:r>
+      <w:r>
+        <w:t xml:space="preserve"> </w:t>
+      </w:r>
+      <w:r>
+        <w:t xml:space="preserve">&lt; 0.001), and "other" (z = 11.6,</w:t>
+      </w:r>
+      <w:r>
+        <w:t xml:space="preserve"> </w:t>
+      </w:r>
+      <w:r>
+        <w:rPr>
+          <w:i/>
+        </w:rPr>
+        <w:t xml:space="preserve">p</w:t>
+      </w:r>
+      <w:r>
+        <w:t xml:space="preserve"> </w:t>
+      </w:r>
+      <w:r>
+        <w:t xml:space="preserve">&lt; 0.001) (Figure 4b). The prevalence of combined HI case types exceeded 20% in 2012, 2013, and 2015.</w:t>
+      </w:r>
+    </w:p>
+    <w:p>
+      <w:pPr>
+        <w:pStyle w:val="BodyText"/>
+      </w:pPr>
+      <w:r>
+        <w:t xml:space="preserve">Examining whether the number of HI cases are changing over time is most meaningful at the species level. Similar to overall strandings, the number of documented HI cases increased for harbor seals (z = 8.7,</w:t>
+      </w:r>
+      <w:r>
+        <w:t xml:space="preserve"> </w:t>
+      </w:r>
+      <w:r>
+        <w:rPr>
+          <w:i/>
+        </w:rPr>
+        <w:t xml:space="preserve">p</w:t>
+      </w:r>
+      <w:r>
+        <w:t xml:space="preserve"> </w:t>
+      </w:r>
+      <w:r>
+        <w:t xml:space="preserve">&lt; 0.001), California sea lions (z = 6.3,</w:t>
+      </w:r>
+      <w:r>
+        <w:t xml:space="preserve"> </w:t>
+      </w:r>
+      <w:r>
+        <w:rPr>
+          <w:i/>
+        </w:rPr>
+        <w:t xml:space="preserve">p</w:t>
+      </w:r>
+      <w:r>
+        <w:t xml:space="preserve"> </w:t>
+      </w:r>
+      <w:r>
+        <w:t xml:space="preserve">&lt; 0.001), Steller sea lions (z = 5.3,</w:t>
+      </w:r>
+      <w:r>
+        <w:t xml:space="preserve"> </w:t>
+      </w:r>
+      <w:r>
+        <w:rPr>
+          <w:i/>
+        </w:rPr>
+        <w:t xml:space="preserve">p</w:t>
+      </w:r>
+      <w:r>
+        <w:t xml:space="preserve"> </w:t>
+      </w:r>
+      <w:r>
+        <w:t xml:space="preserve">&lt; 0.001), and Guadalupe fur seals (z = 2.1,</w:t>
+      </w:r>
+      <w:r>
+        <w:t xml:space="preserve"> </w:t>
+      </w:r>
+      <w:r>
+        <w:rPr>
+          <w:i/>
+        </w:rPr>
+        <w:t xml:space="preserve">p</w:t>
+      </w:r>
+      <w:r>
+        <w:t xml:space="preserve"> </w:t>
+      </w:r>
+      <w:r>
+        <w:t xml:space="preserve">&lt; 0.05) (Figure 3a). The prevalence of HI cases increased for harbor seals (z = 11.4,</w:t>
+      </w:r>
+      <w:r>
+        <w:t xml:space="preserve"> </w:t>
+      </w:r>
+      <w:r>
+        <w:rPr>
+          <w:i/>
+        </w:rPr>
+        <w:t xml:space="preserve">p</w:t>
+      </w:r>
+      <w:r>
+        <w:t xml:space="preserve"> </w:t>
+      </w:r>
+      <w:r>
+        <w:t xml:space="preserve">&lt; 0.001), California sea lions (z = 3.8,</w:t>
+      </w:r>
+      <w:r>
+        <w:t xml:space="preserve"> </w:t>
+      </w:r>
+      <w:r>
+        <w:rPr>
+          <w:i/>
+        </w:rPr>
+        <w:t xml:space="preserve">p</w:t>
+      </w:r>
+      <w:r>
+        <w:t xml:space="preserve"> </w:t>
+      </w:r>
+      <w:r>
+        <w:t xml:space="preserve">&lt; 0.001), and northern elephant seals (z = 3.5,</w:t>
+      </w:r>
+      <w:r>
+        <w:t xml:space="preserve"> </w:t>
+      </w:r>
+      <w:r>
+        <w:rPr>
+          <w:i/>
+        </w:rPr>
+        <w:t xml:space="preserve">p</w:t>
+      </w:r>
+      <w:r>
+        <w:t xml:space="preserve"> </w:t>
+      </w:r>
+      <w:r>
+        <w:t xml:space="preserve">&lt; 0.001), and decreased for Guadalupe fur seals (Figure 4a). In terms of specific HI case types, the prevalence of gunshot wound cases increased significantly for California sea lions (z = 2.8,</w:t>
+      </w:r>
+      <w:r>
+        <w:t xml:space="preserve"> </w:t>
+      </w:r>
+      <w:r>
+        <w:rPr>
+          <w:i/>
+        </w:rPr>
+        <w:t xml:space="preserve">p</w:t>
+      </w:r>
+      <w:r>
+        <w:t xml:space="preserve"> </w:t>
+      </w:r>
+      <w:r>
+        <w:t xml:space="preserve">&lt; 0.05), fisheries entanglement cases decreased for California sea lions (z = -2.1,</w:t>
+      </w:r>
+      <w:r>
+        <w:t xml:space="preserve"> </w:t>
+      </w:r>
+      <w:r>
+        <w:rPr>
+          <w:i/>
+        </w:rPr>
+        <w:t xml:space="preserve">p</w:t>
+      </w:r>
+      <w:r>
+        <w:t xml:space="preserve"> </w:t>
+      </w:r>
+      <w:r>
+        <w:t xml:space="preserve">&lt; 0.05) and increased for harbor seals (z = 5.4,</w:t>
+      </w:r>
+      <w:r>
+        <w:t xml:space="preserve"> </w:t>
+      </w:r>
+      <w:r>
+        <w:rPr>
+          <w:i/>
+        </w:rPr>
+        <w:t xml:space="preserve">p</w:t>
+      </w:r>
+      <w:r>
+        <w:t xml:space="preserve"> </w:t>
+      </w:r>
+      <w:r>
+        <w:t xml:space="preserve">&lt; 0.001), boat-related injuries increased for harbor seals (z = 3.4,</w:t>
+      </w:r>
+      <w:r>
+        <w:t xml:space="preserve"> </w:t>
+      </w:r>
+      <w:r>
+        <w:rPr>
+          <w:i/>
+        </w:rPr>
+        <w:t xml:space="preserve">p</w:t>
+      </w:r>
+      <w:r>
+        <w:t xml:space="preserve"> </w:t>
+      </w:r>
+      <w:r>
+        <w:t xml:space="preserve">&lt; 0.001), and "other" increased for California sea lions (z = 2.8,</w:t>
+      </w:r>
+      <w:r>
+        <w:t xml:space="preserve"> </w:t>
+      </w:r>
+      <w:r>
+        <w:rPr>
+          <w:i/>
+        </w:rPr>
+        <w:t xml:space="preserve">p</w:t>
+      </w:r>
+      <w:r>
+        <w:t xml:space="preserve"> </w:t>
+      </w:r>
+      <w:r>
+        <w:t xml:space="preserve">&lt; 0.01) and harbor seals (z = 10.4,</w:t>
+      </w:r>
+      <w:r>
+        <w:t xml:space="preserve"> </w:t>
+      </w:r>
+      <w:r>
+        <w:rPr>
+          <w:i/>
+        </w:rPr>
+        <w:t xml:space="preserve">p</w:t>
+      </w:r>
+      <w:r>
+        <w:t xml:space="preserve"> </w:t>
+      </w:r>
+      <w:r>
+        <w:t xml:space="preserve">&lt; 0.001) (data not shown).</w:t>
+      </w:r>
+    </w:p>
+    <w:p>
+      <w:pPr>
+        <w:pStyle w:val="BodyText"/>
+      </w:pPr>
+      <w:r>
+        <w:t xml:space="preserve">A seasonal peak in total strandings was evident, with strandings being significantly different across months of the year (</w:t>
+      </w:r>
+      <w:r>
+        <w:rPr>
+          <w:i/>
+        </w:rPr>
+        <w:t xml:space="preserve">χ</w:t>
+      </w:r>
+      <w:r>
+        <w:rPr>
+          <w:vertAlign w:val="superscript"/>
+        </w:rPr>
+        <w:t xml:space="preserve">2</w:t>
+      </w:r>
+      <w:r>
+        <w:t xml:space="preserve"> </w:t>
+      </w:r>
+      <w:r>
+        <w:t xml:space="preserve">= 4615,</w:t>
+      </w:r>
+      <w:r>
+        <w:t xml:space="preserve"> </w:t>
+      </w:r>
+      <w:r>
+        <w:rPr>
+          <w:i/>
+        </w:rPr>
+        <w:t xml:space="preserve">p</w:t>
+      </w:r>
+      <w:r>
+        <w:t xml:space="preserve"> </w:t>
+      </w:r>
+      <w:r>
+        <w:t xml:space="preserve">&lt; 0.001) and highest from May through October. However, the timing of this peak was different for each species (Figure 5a). Examining pairwise Tukey comparisons showed that harbor seal strandings were significantly higher from June through September. Though not statistically significant, California sea lion strandings exhibited a peak in May and again from August through November. The age class composition of stranded animals varied seasonally, with pups (just over 90% of which were harbor seals) stranding in higher numbers from June through September (</w:t>
+      </w:r>
+      <w:r>
+        <w:rPr>
+          <w:i/>
+        </w:rPr>
+        <w:t xml:space="preserve">χ</w:t>
+      </w:r>
+      <w:r>
+        <w:rPr>
+          <w:vertAlign w:val="superscript"/>
+        </w:rPr>
+        <w:t xml:space="preserve">2</w:t>
+      </w:r>
+      <w:r>
+        <w:t xml:space="preserve"> </w:t>
+      </w:r>
+      <w:r>
+        <w:t xml:space="preserve">= 503.8,</w:t>
+      </w:r>
+      <w:r>
+        <w:t xml:space="preserve"> </w:t>
+      </w:r>
+      <w:r>
+        <w:rPr>
+          <w:i/>
+        </w:rPr>
+        <w:t xml:space="preserve">p</w:t>
+      </w:r>
+      <w:r>
+        <w:t xml:space="preserve"> </w:t>
+      </w:r>
+      <w:r>
+        <w:t xml:space="preserve">&lt; 0.001) (Figure 5b). None of the other age classes exhibited statistically significant seasonal stranding patterns. Seasonal patterns were similar across male and female strandings.</w:t>
+      </w:r>
+    </w:p>
+    <w:p>
+      <w:pPr>
+        <w:pStyle w:val="BodyText"/>
+      </w:pPr>
+      <w:r>
+        <w:t xml:space="preserve">The number of combined HI cases was significantly higher in the summer (July) for harbor seals and pups (data not shown). Though not statistically significant, the different HI case types exhibit seasonal patterns (Figure 5c) and these depend on region. For example, boat collision cases only occurred from April to October in inland Washington waters and were highest in August. Fisheries entanglements were highest in May and June in Oregon and highest in August in inland Washington waters. Gunshot wound cases exhibited a discrete peak in March on the outer Washington coast when they accounted for 12% of all monthly cases (as opposed to less than 3% the rest of the year). Gunshot wounds were highest in August in inland Washington waters and from April through June in Oregon.</w:t>
+      </w:r>
+    </w:p>
+    <w:p>
+      <w:pPr>
+        <w:pStyle w:val="BodyText"/>
+      </w:pPr>
+      <w:r>
+        <w:rPr>
+          <w:i/>
+        </w:rPr>
+        <w:t xml:space="preserve">Spatial Patterns</w:t>
+      </w:r>
+      <w:r>
+        <w:br w:type="textWrapping"/>
+      </w:r>
+      <w:r>
+        <w:t xml:space="preserve">Over the study period, a higher volume and increasing number of strandings occurred along inland Washington waters and along the Oregon coast compared to the outer Washington coast (Figure 2b). The proportion of total annual strandings occurring in Oregon ranged from 8% to 58%, averaging 35% for the whole study period. The proportion of annual strandings occurring along the outer Washington coast ranged from 2% to 23%, averaging 8% for the whole study period. The proportion of annual strandings occurring along the shores of inland Washington waters ranged from 38% to 83%, averaging 57% for the whole study period.</w:t>
+      </w:r>
+    </w:p>
+    <w:p>
+      <w:pPr>
+        <w:pStyle w:val="BodyText"/>
+      </w:pPr>
+      <w:r>
+        <w:t xml:space="preserve">The distribution of HI cases between these three regions was similar to that of overall strandings, with 34% of all HI cases occurring in Oregon, 50% in inland Washington waters, and the remaining 16% along the outer Washington coast (data not shown). However, the distribution of specific types of HI cases was different between the three regions. Human interaction cases on the outer Washington coast were composed primarily of gunshot wounds (57%) while cases in inland Washington waters were composed primarily of "other" (54%). Cases along the Oregon coast were primarily gunshot wounds (49%) and fisheries entanglements (29%).</w:t>
+      </w:r>
+    </w:p>
+    <w:p>
+      <w:pPr>
+        <w:pStyle w:val="BodyText"/>
+      </w:pPr>
+      <w:r>
+        <w:t xml:space="preserve">At the county level, strandings were not evenly distributed along the coast (</w:t>
+      </w:r>
+      <w:r>
+        <w:rPr>
+          <w:i/>
+        </w:rPr>
+        <w:t xml:space="preserve">χ</w:t>
+      </w:r>
+      <w:r>
+        <w:rPr>
+          <w:vertAlign w:val="superscript"/>
+        </w:rPr>
+        <w:t xml:space="preserve">2</w:t>
+      </w:r>
+      <w:r>
+        <w:t xml:space="preserve"> </w:t>
+      </w:r>
+      <w:r>
+        <w:t xml:space="preserve">= 1191.3,</w:t>
+      </w:r>
+      <w:r>
+        <w:t xml:space="preserve"> </w:t>
+      </w:r>
+      <w:r>
+        <w:rPr>
+          <w:i/>
+        </w:rPr>
+        <w:t xml:space="preserve">p</w:t>
+      </w:r>
+      <w:r>
+        <w:t xml:space="preserve"> </w:t>
+      </w:r>
+      <w:r>
+        <w:t xml:space="preserve">&lt; 0.001) (Figure 6). In Washington, strandings were highest in San Juan, Island, King, Pierce, and Grays Harbor counties. Similarly, the number of HI cases were significantly higher in Grays Harbor, Pierce, and Pacific counties, with a disproportionately higher number of cases in Pacific county compared with all strandings, the majority of which were gunshot wounds (Supplemental Table S1). In Oregon, the majority of strandings occurred in Clatsop, Tillamook, Coos, and Lincoln counties (Figure 6). These counties were also where the majority of HI cases occurred, though a disproportionately higher number occurred in Clatsop, the majority of which were gunshot wounds (Supplemental Table S2).</w:t>
+      </w:r>
+    </w:p>
+    <w:p>
+      <w:pPr>
+        <w:pStyle w:val="BodyText"/>
+      </w:pPr>
+      <w:r>
+        <w:t xml:space="preserve">Stranding hotspots were apparent throughout inland Washington waters for harbor seals, and distributed along the coast for the other species (Figure 8). These hotspots remained relatively constant across the seasons of the year. Human interaction hotspots generally overlap hotspots of overall strandings, though for some species there are additional HI case hotspots or HI cases are more constricted in space compared to overall strandings (Figure 8). For example, northern elephant seal HI cases were centered farther north than overall strandings and exhibited an additional HI hotspot in inland Washington waters. Harbor seal and California sea lion human interactions were denser near the mouth of the Columbia River that was not apparent in their overall strandings. Human interaction cases for both Steller sea lions and Guadalupe fur seals were more dense around the mouth of the Columbia River relative to the distribution of overall strandings (Figure 8).</w:t>
+      </w:r>
+    </w:p>
+    <w:p>
+      <w:pPr>
+        <w:pStyle w:val="BodyText"/>
+      </w:pPr>
+      <w:r>
+        <w:t xml:space="preserve">Each of the HI case types were concentrated in different areas, with boat collision injuries and fisheries interactions largely occurring throughout inland Washington waters and around the mouth of the Columbia River, while the only hotspot for gunshot wounds was centered around the Columbia River (Figure 7). These hotspots do shift seasonally. Boat collision cases during are most dense in inland Washington waters in the summer and on the coast during winter. Fisheries and gunshot wound cases are only concentrated near Newport, OR during the spring but also exhibit clusters in Puget Sound the rest of the year (Supplemental Figure S1).</w:t>
       </w:r>
     </w:p>
     <w:p>
@@ -586,1256 +1684,122 @@
         <w:rPr>
           <w:b/>
         </w:rPr>
-        <w:t xml:space="preserve">Methods</w:t>
-      </w:r>
-    </w:p>
-    <w:p>
-      <w:pPr>
-        <w:pStyle w:val="BodyText"/>
-      </w:pPr>
-      <w:r>
-        <w:rPr>
-          <w:i/>
-        </w:rPr>
-        <w:t xml:space="preserve">Data Sources and Characterization</w:t>
+        <w:t xml:space="preserve">Discussion</w:t>
+      </w:r>
+    </w:p>
+    <w:p>
+      <w:pPr>
+        <w:pStyle w:val="BodyText"/>
+      </w:pPr>
+      <w:r>
+        <w:t xml:space="preserve">Our results highlight spatio-temporal stranding hotspots for pinnipeds in Oregon and Washington from 1989-2016. Harbor seals were the most commonly stranded species in inland Washington waters while other species stranded more frequently in Oregon. Age class and sex composition varied by species and a summer stranding peak was evident only for harbor seal pups. The number of strandings and HI cases have increased over time for almost all of the species, though the prevalence of HI cases varied for each species. Stranding and HI case hotspots were evident along the coast and varied for each species and HI case type.</w:t>
+      </w:r>
+    </w:p>
+    <w:p>
+      <w:pPr>
+        <w:pStyle w:val="BodyText"/>
+      </w:pPr>
+      <w:r>
+        <w:t xml:space="preserve">Spatio-temporal patterns in the age and sex of pinniped strandings in Oregon and Washington are different for each of the six species in the study area, as the different life history characteristics of each species largely determines when, where, and how many animals occur -- and therefore strand -- in different areas along the coast. Additionally, the different prey species, mating strategies, and adaptability to environmental changes of each species also affects their likelihood of becoming entangled, shot, or struck by a vessel. It is therefore not surprising that the number and prevalence of HI cases varies across species (Table 3), similar to the variation noted by others (Moore et al., 2009; Bogomolni et al., 2010). For example, species that forage further offshore would be least likely to encounter vessel traffic, those that haul out at popular beaches might have a higher prevalence of public harassment cases, and those whose foraging overlaps with a particular fishing season or area might have a higher prevalence of entanglements and gunshot wounds.</w:t>
+      </w:r>
+    </w:p>
+    <w:p>
+      <w:pPr>
+        <w:pStyle w:val="BodyText"/>
+      </w:pPr>
+      <w:r>
+        <w:t xml:space="preserve">Patterns in the distribution and number of strandings along the coast and throughout the year are likely due to the local abundance and life history characteristics of each species. For example, the majority of California sea lion strandings were male and occurred in May as well as the fall, reflecting the fact that males are making foraging migrations through the area while the majority of females largely stay around the rookeries in California (Lowry &amp; Forney, 2005; Melin et al., 2008). These findings are similar to other studies that have found a higher proportion of males for California sea lions (Greig et al., 2005), northern elephant seals (Colegrove et al., 2005), and harp seals (Soulen et al., 2013). In contrast, males and females were more equally represented in Steller sea lion strandings, due to the presence of breeding and rookeries in the study area.</w:t>
+      </w:r>
+    </w:p>
+    <w:p>
+      <w:pPr>
+        <w:pStyle w:val="BodyText"/>
+      </w:pPr>
+      <w:r>
+        <w:t xml:space="preserve">California and Steller sea lion strandings had a higher proportion of adult cases while the other four species strandings were primarily pups and yearlings. Young animals have been noted as the most prominent age class in other studies, particularly in southern and central California due to the large rookeries in the area (Greig et al., 2005; Goldstein et al., 1999; Hanni &amp; Pyle, 2000; Kaplan Dau et al., 2009). The prevalence of harbor seal pup strandings in inland Washington waters can attributed to the presence of haul-outs and a higher density of human population (and therefore reporting rates) in the area. Further analysis of each individual species could potentially elucidate the connections between stranding patterns and the seasonal use of important reproductive and foraging habitat at a finer spatio-temporal scale using known haul-outs (Jeffries et al., 2000), proxies for upwelling, wind patterns, or prey distributions.</w:t>
+      </w:r>
+    </w:p>
+    <w:p>
+      <w:pPr>
+        <w:pStyle w:val="BodyText"/>
+      </w:pPr>
+      <w:r>
+        <w:t xml:space="preserve">In terms of HI cases, many studies have found a higher number or incidence of HI cases in males of various age classes (but particularly young animals) (Greig et al., 2005, Delong et al., 1990, Kiyota &amp; Baba, 2001; Kaplan Dau et al., 2009), whereas here we found that the proportion of HI cases for combined species was similar for both males and females (~16%). California sea lions (particularly male pups) have been cited as being particularly inquisitive and therefore more likely to become entangled, though their entanglement rate in this study (fisheries cases as a percentage of total HI cases) was second to northern and Guadalupe fur seals and similar to that of Steller sea lions. California and Steller sea lions had the highest proportion of gunshot wounds of any species, possibly due to the higher proportion of adults, which is arguably the most likely age class to be seen as a nuissance animal in the fishing industry. Anecdotal observations made by response practitioners suggest that each species is affected by different types of entangling materials. In Oregon, plastic packing bands and rubber bands (likely from fish bait boxes and crab pots) account for most California sea lion and Steller sea lion entanglements, respectively, while trawl nets are the most prominent in northern fur seal entanglements (</w:t>
+      </w:r>
+      <w:r>
+        <w:rPr>
+          <w:i/>
+        </w:rPr>
+        <w:t xml:space="preserve">pers comms</w:t>
+      </w:r>
+      <w:r>
+        <w:t xml:space="preserve">, J. Rice 2017).</w:t>
+      </w:r>
+    </w:p>
+    <w:p>
+      <w:pPr>
+        <w:pStyle w:val="BodyText"/>
+      </w:pPr>
+      <w:r>
+        <w:t xml:space="preserve">The overall prevalence of HI cases for all species over the study period was approximately 11%, similar to that observed in California (7.5-16%) and Cape Cod (10%) (Goldstein et al., 1999; Kaplan Dau et al., 2009; Moore et al., 2009; Bogomolni et al., 2010; Keledjian &amp; Mesnick, 2013). Similar to our findings, Colegrove et al. (2005) found the prevalence of HI cases in central California varied annually and was higher in harbor seals than northern elephant seals. Studies have noted northern fur seals as having a relatively high prevalence of entanglement (Fowler, 1987, Delong et al., 1990; Antonelis et al., 2006), similar to the results presented here. The composition of HI types varied considerably across species. Gunshot wounds constituted 74% of HI cases for Steller sea lions and 58% for California sea lions, but only 21% for harbor seals (Table 3). In contrast, fisheries interactions made up a lower proportion of HI cases for those three species but amounted to 65% and 75% of HI cases for Guadalupe and northern fur seals, respectively (Table 3). These observed patterns are likely a combination of the animals' behavioral ecology and the spatio-temporal distribution of human activities. However, as noted above, the prevalence and composition of HI cases can also be influenced by the levels of examination each species typically receives (</w:t>
+      </w:r>
+      <w:r>
+        <w:rPr>
+          <w:i/>
+        </w:rPr>
+        <w:t xml:space="preserve">i.e.</w:t>
+      </w:r>
+      <w:r>
+        <w:t xml:space="preserve">, Endangered Species Act-listed and infrequently stranded species such as the northern fur seals might garner greater scientific interest and therefore more extensive examinations that would reveal evidence of human interaction).</w:t>
+      </w:r>
+    </w:p>
+    <w:p>
+      <w:pPr>
+        <w:pStyle w:val="BodyText"/>
+      </w:pPr>
+      <w:r>
+        <w:rPr>
+          <w:i/>
+        </w:rPr>
+        <w:t xml:space="preserve">Temporal Patterns</w:t>
       </w:r>
       <w:r>
         <w:br w:type="textWrapping"/>
       </w:r>
       <w:r>
-        <w:t xml:space="preserve">Data for this analysis were drawn from the National Marine Fisheries Service national stranding database (accessed February 2017) that contains standardized "Level A" information submitted by stranding responders, including a field ID number, observation date, stranding location, latitude and longitude coordinates, age, sex, species, stranding condition (live or dead), and other observational comments including visible evidence of injury, illness, or human interaction.</w:t>
-      </w:r>
-    </w:p>
-    <w:p>
-      <w:pPr>
-        <w:pStyle w:val="BodyText"/>
-      </w:pPr>
-      <w:r>
-        <w:t xml:space="preserve">The total number of pinnipeds reported stranded in Oregon and Washington from 1989 to 2016 (</w:t>
-      </w:r>
-      <w:r>
-        <w:rPr>
-          <w:i/>
-        </w:rPr>
-        <w:t xml:space="preserve">n</w:t>
-      </w:r>
-      <w:r>
-        <w:t xml:space="preserve"> </w:t>
-      </w:r>
-      <w:r>
-        <w:t xml:space="preserve">= 14,939 records) were characterized according to sex, age class, and species, and then aggregated by month, year, and stranding location (county). Summary statistics were conducted for three separate regions (Oregon coast, Washington coast, inland Washington waters) because stranding response, public accessibility, and species' habitat use in these regions are very different. For this analysis, we assume stranding location can be used as a relative approximation for where strandings and human interactions actually took place, though carcasses can drift for some time before making landfall, and entangled animals can migrate with entangling debris from a different region.</w:t>
-      </w:r>
-    </w:p>
-    <w:p>
-      <w:pPr>
-        <w:pStyle w:val="BodyText"/>
-      </w:pPr>
-      <w:r>
-        <w:t xml:space="preserve">In addition to examining total stranding cases, the number of human interaction (HI) cases were also analyzed. Human interaction cases are recorded on the Level A stranding intake form, with "Yes," "No," or "could not be determined (CBD)" designations for whether there is evidence of fisheries entanglements, gunshot wounds, boat collisions, or "other" human interactions. Descriptions of "other" human interactions can include indeterminate blunt trauma, dog bites, debris entanglement, oil staining, and humans harassing or illegally picking-up or relocating animals. The “CBD” designation includes a variety of possible situations, ranging from an unexamined animal to an animal with suspected but unconfirmed HI. Thus, the number of confirmed HI cases is a conservative estimate. Records for dead or decomposed animals can be missing specification in certain fields, resulting in "Unknown" or "Unidentified" age, sex, or even species designations, and were therefore only included in analyses of total strandings.</w:t>
-      </w:r>
-    </w:p>
-    <w:p>
-      <w:pPr>
-        <w:pStyle w:val="BodyText"/>
-      </w:pPr>
-      <w:r>
-        <w:t xml:space="preserve">Two measures of the prevalence of HI cases were examined: (1) the annual proportion of total strandings made up of both combined and individual HI types (</w:t>
-      </w:r>
-      <w:r>
-        <w:rPr>
-          <w:i/>
-        </w:rPr>
-        <w:t xml:space="preserve">e.g.</w:t>
-      </w:r>
-      <w:r>
-        <w:t xml:space="preserve">, number of fisheries entanglements divided by total stranding cases), to reveal variation in the magnitude of HI, independent of changes in population demographics, and (2) the percent composition of HI cases (</w:t>
-      </w:r>
-      <w:r>
-        <w:rPr>
-          <w:i/>
-        </w:rPr>
-        <w:t xml:space="preserve">e.g.</w:t>
-      </w:r>
-      <w:r>
-        <w:t xml:space="preserve">, number of fisheries entanglements divided by total HI cases) to examine which type(s) of anthropogenic activity may have a greater effect on a given age, sex, or species). It is important to note, however, that stranding response networks with the capacity to conduct detailed necropsies on a higher percentage of stranded individuals will likely report a higher proportion of positive HI findings, while those that conduct fewer or less detailed necropsies may report a higher proportion of CBD determinations. Therefore, results examining the spatial differences in the prevalence of HI cases must be interpreted within this context, though we expect useful information at a broader regional level despite network differences.</w:t>
-      </w:r>
-    </w:p>
-    <w:p>
-      <w:pPr>
-        <w:pStyle w:val="BodyText"/>
-      </w:pPr>
-      <w:r>
-        <w:rPr>
-          <w:i/>
-        </w:rPr>
-        <w:t xml:space="preserve">Statistical Analysis</w:t>
+        <w:t xml:space="preserve">Total annual reported strandings significantly increased over the study period, though this pattern is different for each species. This observed increase in the number of reported strandings likely reflects increasing abundance and increasing stranding response effort rather than being symptomatic of declining population health, as noted by Huggins et al. (2015a). Additionally, it is important to note that increasing trends are likely not linear over time but are instead driven by spikes in strandings, such as the heightened strandings of California sea lions in Oregon in 2009-2010 (Figure 2) possibly due to a combination of factors, including an outbreak of leptospirosis, poor foraging conditions in California, and increased competition with fisheries.</w:t>
+      </w:r>
+    </w:p>
+    <w:p>
+      <w:pPr>
+        <w:pStyle w:val="BodyText"/>
+      </w:pPr>
+      <w:r>
+        <w:t xml:space="preserve">Seasonally, the noticeable and extended summer peak in harbor seal strandings throughout the pupping season, depending on the region, with pupping occurring in late Spring along the Oregon coast, in mid-May through June for the outer Washington coast, and July-August in inland Washington waters (Jeffries et al., 2000). Dedicated summer surveys of harbor seal haul-outs could also have contributed to these elevated seasonal strandings. Slightly higher California sea lion strandings in May and the fall reflects the timing of when males are making migratory trips to and from the area.</w:t>
+      </w:r>
+    </w:p>
+    <w:p>
+      <w:pPr>
+        <w:pStyle w:val="BodyText"/>
+      </w:pPr>
+      <w:r>
+        <w:t xml:space="preserve">The number of HI cases increased over the study period for harbor seals, California sea lions, Steller sea lions, and Guadalupe fur seals, mirroring the rise in overall strandings. These changes in the number of certain types of cases for certain species are likely the product of both endogenous factors (those related to the animals and their environment) and exogenous factors (human activities, policies, pollution events). The prevalence of gunshot wounds increased for California sea lions and the prevalence of fisheries entanglements increased for California sea lions and harbor seals. It is difficult to identify possible explanations for these observed trends as both pinniped populations and human activities can be simultaneously changing, additionally complicated by the fact that our ability to detect certain injuries or illnesses also improves over time (Gulland &amp; Hall, 2007). However, it should be possible to compare interannual changes in the number or prevalence of HI to proxies for fishing effort or other human activities, however, consistent data over time and space can be sparse. The possible relationship between oceanographic conditions and observed temporal patterns in strandings and HI cases should be explored in future analyses.</w:t>
+      </w:r>
+    </w:p>
+    <w:p>
+      <w:pPr>
+        <w:pStyle w:val="BodyText"/>
+      </w:pPr>
+      <w:r>
+        <w:rPr>
+          <w:i/>
+        </w:rPr>
+        <w:t xml:space="preserve">Spatial Patterns</w:t>
       </w:r>
       <w:r>
         <w:br w:type="textWrapping"/>
       </w:r>
       <w:r>
-        <w:t xml:space="preserve">To determine whether the number of strandings were significantly different across categorical variables such as age class,</w:t>
-      </w:r>
-      <w:r>
-        <w:rPr>
-          <w:rStyle w:val="FootnoteReference"/>
-        </w:rPr>
-        <w:footnoteReference w:id="22"/>
-      </w:r>
-      <w:r>
-        <w:t xml:space="preserve"> </w:t>
-      </w:r>
-      <w:r>
-        <w:t xml:space="preserve">sex, species, or location, we conducted pairwise Kruskal-Wallis Nemenyi tests (`posthoc.kruskal.nemenyi.test` function in the PMCMR package) in R (R Development Core Team, 2009) with age class, sex, and species as independent variables and the number of stranding cases as the dependent variable. Summary statistics were examined both at the regional level (</w:t>
-      </w:r>
-      <w:r>
-        <w:rPr>
-          <w:i/>
-        </w:rPr>
-        <w:t xml:space="preserve">i.e.</w:t>
-      </w:r>
-      <w:r>
-        <w:t xml:space="preserve">, by state) for management-relevant analyses and on a more local level (</w:t>
-      </w:r>
-      <w:r>
-        <w:rPr>
-          <w:i/>
-        </w:rPr>
-        <w:t xml:space="preserve">i.e.</w:t>
-      </w:r>
-      <w:r>
-        <w:t xml:space="preserve">, by county) useful for stranding response practitioners.</w:t>
-      </w:r>
-    </w:p>
-    <w:p>
-      <w:pPr>
-        <w:pStyle w:val="BodyText"/>
-      </w:pPr>
-      <w:r>
-        <w:t xml:space="preserve">To determine whether strandings and HI cases have changed over the study period, we examined both the</w:t>
-      </w:r>
-      <w:r>
-        <w:t xml:space="preserve"> </w:t>
-      </w:r>
-      <w:r>
-        <w:rPr>
-          <w:i/>
-        </w:rPr>
-        <w:t xml:space="preserve">number</w:t>
-      </w:r>
-      <w:r>
-        <w:t xml:space="preserve"> </w:t>
-      </w:r>
-      <w:r>
-        <w:t xml:space="preserve">and</w:t>
-      </w:r>
-      <w:r>
-        <w:t xml:space="preserve"> </w:t>
-      </w:r>
-      <w:r>
-        <w:rPr>
-          <w:i/>
-        </w:rPr>
-        <w:t xml:space="preserve">prevalence</w:t>
-      </w:r>
-      <w:r>
-        <w:t xml:space="preserve"> </w:t>
-      </w:r>
-      <w:r>
-        <w:t xml:space="preserve">over time. We used negative binomial general linear model (GLM) regressions for total annual stranding cases against year (`glm.nb` function in the MASS R package) to account for overdispersion and correct for standard error estimates that might be biased in a Poisson regression model. Regressions were repeated for total strandings and HI cases for each species. Regression coefficients reported using this technique were back-transformed, resulting in a "fold increase" (</w:t>
-      </w:r>
-      <w:r>
-        <w:rPr>
-          <w:i/>
-        </w:rPr>
-        <w:t xml:space="preserve">e.g.</w:t>
-      </w:r>
-      <w:r>
-        <w:t xml:space="preserve">, y = 1.051</w:t>
-      </w:r>
-      <w:r>
-        <w:rPr>
-          <w:vertAlign w:val="superscript"/>
-        </w:rPr>
-        <w:t xml:space="preserve">x</w:t>
-      </w:r>
-      <w:r>
-        <w:t xml:space="preserve"> </w:t>
-      </w:r>
-      <w:r>
-        <w:t xml:space="preserve">being equivalent to a 5.1% increase per year). To examine changes in the prevalence of HI cases, we used a binomial logistic GLM regression with the logit link function, resulting in untransformed regression coefficients. Annual timeseries trends were also explored using Chow's breakpoint test (`sctest` function in the strucchange R package) to determine whether interannual changes in stranding counts reflect known changes in stranding network capacity, effort, or funding over time. To determine whether strandings exhibited seasonal patterns, post-hoc pairwise Kruskal-Wallis Nemenyi tests were used with month as the independent variable and total monthly stranding cases as the dependent variable. Monthly analyses were conducted using only cases that were recorded as being either alive or freshly dead at the time of observation in order to best capture the temporal component of the stranding event.</w:t>
-      </w:r>
-    </w:p>
-    <w:p>
-      <w:pPr>
-        <w:pStyle w:val="BodyText"/>
-      </w:pPr>
-      <w:r>
-        <w:t xml:space="preserve">To determine possible spatial patterns in overall strandings and HI cases, we again used negative binomial GLM regression and pairwise Kruskal-Wallis Nemenyi tests using stranding location (county) as the independent variable and annual stranding cases as the dependent variable. Stranding hotspot maps were generated with a kernel density estimation (Gatrell et al., 1996) with three and four bins (`geom_density2d` function in the ggplot2 R package). This function does not account for the fact that strandings occur only on the coast, so these maps are intended as a qualitative visualization rather than a statistical predictor.</w:t>
-      </w:r>
-    </w:p>
-    <w:p>
-      <w:pPr>
-        <w:pStyle w:val="BodyText"/>
-      </w:pPr>
-      <w:r>
-        <w:rPr>
-          <w:i/>
-        </w:rPr>
-        <w:t xml:space="preserve">Caveats</w:t>
-      </w:r>
-      <w:r>
-        <w:br w:type="textWrapping"/>
-      </w:r>
-      <w:r>
-        <w:t xml:space="preserve">A pinniped is defined as being stranded when it is either dead or still alive on the beach but in need of medical attention or unable to return to the water on its own (Marine Mammal Protection Act of 1972). Animals are also reported by the public when they might be simply resting or molting, and responders frequently monitor these situations (particularly if the animal is located in a populated area) and use their best judgement about whether to document it in the database. Therefore, reported strandings for some species in some areas (particularly for elephant seals and harbor seal pups in inland Washington waters) may over-represent the true number of stranded animals that are sick or injured. We have not excluded these in this analysis because such cases are inconsistently documented across stranding networks and are therefore difficult to systematically extract from such a large sample size. Furthermore, they do represent the true number of cases that require time and resources from response networks.</w:t>
-      </w:r>
-    </w:p>
-    <w:p>
-      <w:pPr>
-        <w:pStyle w:val="BodyText"/>
-      </w:pPr>
-      <w:r>
-        <w:t xml:space="preserve">Stranding response networks have grown in their capacity over the study period, particularly in the mid-2000s with the implementation of the John H. Prescott Marine Mammal Rescue Assistance Grant Program,</w:t>
-      </w:r>
-      <w:r>
-        <w:rPr>
-          <w:rStyle w:val="FootnoteReference"/>
-        </w:rPr>
-        <w:footnoteReference w:id="23"/>
-      </w:r>
-      <w:r>
-        <w:t xml:space="preserve"> </w:t>
-      </w:r>
-      <w:r>
-        <w:t xml:space="preserve">which could in part account for a rise in reported strandings. Not all records from each response network are available for the whole study period, namely, records from Washington Department of Fish and Wildlife from prior to 2003 are not available to include in this sample. Because records from this entity constitute an average of 14% of strandings from 2005-2015, total strandings prior to 2003 may be under-represented by this amount. One of the challenges of using data from this compilation of stranding records is that beach coverage, response capacity, and even data-reporting protocols vary between network members and over time. However, when combined, these data illustrate what is known and what remains uncertain about strandings throughout the region.</w:t>
-      </w:r>
-    </w:p>
-    <w:p>
-      <w:pPr>
-        <w:pStyle w:val="BodyText"/>
-      </w:pPr>
-      <w:r>
-        <w:t xml:space="preserve">Huggins et al. (2015b) found that the proportion of total strandings that were actually reported in this region both changed over time and varied across species, seasons, and network areas. However, this variation likely remains relatively consistent over time. Therefore, while reported strandings underestimate the true volume, the long-term spatio-temporal patterns in sex, age class, and the prevalence of HI cases can be explained by natural and anthropogenic characteristics of the region and respective species.</w:t>
-      </w:r>
-    </w:p>
-    <w:p>
-      <w:pPr>
-        <w:pStyle w:val="BodyText"/>
-      </w:pPr>
-      <w:r>
-        <w:rPr>
-          <w:b/>
-        </w:rPr>
-        <w:t xml:space="preserve">Results</w:t>
-      </w:r>
-    </w:p>
-    <w:p>
-      <w:pPr>
-        <w:pStyle w:val="BodyText"/>
-      </w:pPr>
-      <w:r>
-        <w:t xml:space="preserve">From 1989-2016, local stranding response networks identified and recorded 14,939 stranded pinnipeds along the coasts and inland waters of Oregon and Washington. Approximately 28% (</w:t>
-      </w:r>
-      <w:r>
-        <w:rPr>
-          <w:i/>
-        </w:rPr>
-        <w:t xml:space="preserve">n</w:t>
-      </w:r>
-      <w:r>
-        <w:t xml:space="preserve"> </w:t>
-      </w:r>
-      <w:r>
-        <w:t xml:space="preserve">= 4,222) were alive and 31% (</w:t>
-      </w:r>
-      <w:r>
-        <w:rPr>
-          <w:i/>
-        </w:rPr>
-        <w:t xml:space="preserve">n</w:t>
-      </w:r>
-      <w:r>
-        <w:t xml:space="preserve"> </w:t>
-      </w:r>
-      <w:r>
-        <w:t xml:space="preserve">= 4,557) were freshly dead at the time of recovery, with the remainder being in various states of decomposition. The majority of total strandings over the study period were harbor seals (58% of all cases) and California sea lions (19%), followed by smaller numbers of Steller sea lions (7%), northern elephant seals (3%), Guadalupe fur seals (1%), and northern fur seals (1%) (Table 1). Annual strandings were significantly different across species over the study period (</w:t>
-      </w:r>
-      <w:r>
-        <w:rPr>
-          <w:i/>
-        </w:rPr>
-        <w:t xml:space="preserve">χ</w:t>
-      </w:r>
-      <w:r>
-        <w:rPr>
-          <w:vertAlign w:val="superscript"/>
-        </w:rPr>
-        <w:t xml:space="preserve">2</w:t>
-      </w:r>
-      <w:r>
-        <w:t xml:space="preserve"> </w:t>
-      </w:r>
-      <w:r>
-        <w:t xml:space="preserve">= 9.8,</w:t>
-      </w:r>
-      <w:r>
-        <w:t xml:space="preserve"> </w:t>
-      </w:r>
-      <w:r>
-        <w:rPr>
-          <w:i/>
-        </w:rPr>
-        <w:t xml:space="preserve">p</w:t>
-      </w:r>
-      <w:r>
-        <w:t xml:space="preserve"> </w:t>
-      </w:r>
-      <w:r>
-        <w:t xml:space="preserve">&lt; 0.01), ranging from a median of 3 per year for northern fur seals to 300 per year for harbor seals (Figure 1a). The sex and age composition of strandings varied depending on species, described further below.</w:t>
-      </w:r>
-    </w:p>
-    <w:p>
-      <w:pPr>
-        <w:pStyle w:val="BodyText"/>
-      </w:pPr>
-      <w:r>
-        <w:t xml:space="preserve">Evidence of human interaction was noted in 11% (</w:t>
-      </w:r>
-      <w:r>
-        <w:rPr>
-          <w:i/>
-        </w:rPr>
-        <w:t xml:space="preserve">n</w:t>
-      </w:r>
-      <w:r>
-        <w:t xml:space="preserve"> </w:t>
-      </w:r>
-      <w:r>
-        <w:t xml:space="preserve">= 1,628) of all stranding cases over the study period, including fisheries entanglements (</w:t>
-      </w:r>
-      <w:r>
-        <w:rPr>
-          <w:i/>
-        </w:rPr>
-        <w:t xml:space="preserve">n</w:t>
-      </w:r>
-      <w:r>
-        <w:t xml:space="preserve"> </w:t>
-      </w:r>
-      <w:r>
-        <w:t xml:space="preserve">= 336, 21% of all HI cases), gunshot wounds (</w:t>
-      </w:r>
-      <w:r>
-        <w:rPr>
-          <w:i/>
-        </w:rPr>
-        <w:t xml:space="preserve">n</w:t>
-      </w:r>
-      <w:r>
-        <w:t xml:space="preserve"> </w:t>
-      </w:r>
-      <w:r>
-        <w:t xml:space="preserve">= 598, 37%), boat collision injuries (</w:t>
-      </w:r>
-      <w:r>
-        <w:rPr>
-          <w:i/>
-        </w:rPr>
-        <w:t xml:space="preserve">n</w:t>
-      </w:r>
-      <w:r>
-        <w:t xml:space="preserve"> </w:t>
-      </w:r>
-      <w:r>
-        <w:t xml:space="preserve">= 76, 5%), and "other" (</w:t>
-      </w:r>
-      <w:r>
-        <w:rPr>
-          <w:i/>
-        </w:rPr>
-        <w:t xml:space="preserve">n</w:t>
-      </w:r>
-      <w:r>
-        <w:t xml:space="preserve"> </w:t>
-      </w:r>
-      <w:r>
-        <w:t xml:space="preserve">= 648, 40%). Across all species, the proportion of fisheries interactions and boat injuries is similar between males and females, though gunshot wounds are more prevalent for males (Table 2). For specific age classes, the number of HI cases is significantly higher in pups (t = 2.9,</w:t>
-      </w:r>
-      <w:r>
-        <w:t xml:space="preserve"> </w:t>
-      </w:r>
-      <w:r>
-        <w:rPr>
-          <w:i/>
-        </w:rPr>
-        <w:t xml:space="preserve">p</w:t>
-      </w:r>
-      <w:r>
-        <w:t xml:space="preserve"> </w:t>
-      </w:r>
-      <w:r>
-        <w:t xml:space="preserve">&lt; 0.01) and adults (t = 5.9,</w:t>
-      </w:r>
-      <w:r>
-        <w:t xml:space="preserve"> </w:t>
-      </w:r>
-      <w:r>
-        <w:rPr>
-          <w:i/>
-        </w:rPr>
-        <w:t xml:space="preserve">p</w:t>
-      </w:r>
-      <w:r>
-        <w:t xml:space="preserve"> </w:t>
-      </w:r>
-      <w:r>
-        <w:t xml:space="preserve">&lt; 0.001) and lower in yearlings (t = -3.7,</w:t>
-      </w:r>
-      <w:r>
-        <w:t xml:space="preserve"> </w:t>
-      </w:r>
-      <w:r>
-        <w:rPr>
-          <w:i/>
-        </w:rPr>
-        <w:t xml:space="preserve">p</w:t>
-      </w:r>
-      <w:r>
-        <w:t xml:space="preserve"> </w:t>
-      </w:r>
-      <w:r>
-        <w:t xml:space="preserve">&lt; 0.001) and subadults (t = -2.8,</w:t>
-      </w:r>
-      <w:r>
-        <w:t xml:space="preserve"> </w:t>
-      </w:r>
-      <w:r>
-        <w:rPr>
-          <w:i/>
-        </w:rPr>
-        <w:t xml:space="preserve">p</w:t>
-      </w:r>
-      <w:r>
-        <w:t xml:space="preserve"> </w:t>
-      </w:r>
-      <w:r>
-        <w:t xml:space="preserve">&lt; 0.01) (Table 2). Fisheries interactions are the most common type of HI case for yearlings (39% of all yearling HI cases) and significantly less for pups and adults (16%-18%). Gunshot wounds, however, are most prevalent in adults (58% of adult HI cases) and subadults (51%) and less so for pups (4%). Boat collisions constitute a small proportion (5-7%) of HI cases for all age classes (Table 2). Similar to all strandings, harbor seals constituted the majority of HI cases (54%) followed by California (28%) and Steller sea lions (12%) (data not shown).</w:t>
-      </w:r>
-    </w:p>
-    <w:p>
-      <w:pPr>
-        <w:pStyle w:val="BodyText"/>
-      </w:pPr>
-      <w:r>
-        <w:rPr>
-          <w:i/>
-        </w:rPr>
-        <w:t xml:space="preserve">Species</w:t>
-      </w:r>
-      <w:r>
-        <w:br w:type="textWrapping"/>
-      </w:r>
-      <w:r>
-        <w:t xml:space="preserve">Harbor seals - The sex composition of harbor seal strandings was equal between males and females, though 52% were unidentified (Table 1). Pups amounted to a greater proportion of strandings than that observed in any of the other species (45%), with adults only making up 14% of strandings (Table 1). Harbor seals are the only species that stranded in greatest numbers in Washington, with 78% occurring in inland Washington waters. Very few (7%) harbor seal strandings occurred on the outer Washington coast (Table 3). Approximately 10% of strandings were HI cases, the majority of which (54%) were "other" (exceeding that of any other species), followed by gunshot wounds (21%) and fisheries entanglements (19%). Just 6% of HI cases were boat collision injuries (Table 3).</w:t>
-      </w:r>
-    </w:p>
-    <w:p>
-      <w:pPr>
-        <w:pStyle w:val="BodyText"/>
-      </w:pPr>
-      <w:r>
-        <w:t xml:space="preserve">California sea lions - Approximately 77% were identified as male and 1% as female (Table 1), unlike the sex composition of other species strandings. Approximately 53% of strandings assigned an age class were identified as adults, unlike other species where the majority were pups and yearlings (Table 1). The majority of strandings (69%) occurred along the Oregon coast, with almost 20% in inland Washington waters and just 11% along the Washington coast (Table 3). Approximately 15% of strandings were HI cases, the majority of which (58%) were gunshot wounds. Just 4% of HI cases were boat collision injuries (Table 3).</w:t>
-      </w:r>
-    </w:p>
-    <w:p>
-      <w:pPr>
-        <w:pStyle w:val="BodyText"/>
-      </w:pPr>
-      <w:r>
-        <w:t xml:space="preserve">Steller sea lions - For Steller sea lions, 42% were identified as male and 33% as female (Table 1). Similar to California sea lions, the majority (55%) of strandings assigned an age class were identified as adults, unlike other species where the majority were pups and yearlings (Table 1). The majority of strandings (67%) occurred along the Oregon coast with the remainder being equally divided between outer Washington coast and inland waters (Table 3). Approximately 18% of strandings were HI cases, second only to northern fur seals. Similar to California sea lions, the majority of HI cases were gunshot wounds (74%) followed by fisheries entanglements (16%). Just 2% of HI cases were boat collision injuries (Table 3).</w:t>
-      </w:r>
-    </w:p>
-    <w:p>
-      <w:pPr>
-        <w:pStyle w:val="BodyText"/>
-      </w:pPr>
-      <w:r>
-        <w:t xml:space="preserve">Northern elephant seals - Approximately 35% were identified as male and only 13% female, the lowest of any other species except California sea lions. Northern elephant seal strandings had high percentages of strandings that were not assigned sex ( 52%) and age classes ( 45%). Similar to other species, the majority of strandings (66%) occurred along the Oregon coast (17%) (Table 3). Northern elephant seals exhibited the lowest proportion of HI cases 8%. Similar only to harbor seals, the majority of HI cases were "other" (44%), followed closely by gunshot wounds (33%) (Table 3).</w:t>
-      </w:r>
-    </w:p>
-    <w:p>
-      <w:pPr>
-        <w:pStyle w:val="BodyText"/>
-      </w:pPr>
-      <w:r>
-        <w:t xml:space="preserve">Guadalupe fur seals - The sex composition of strandings was similar between males and females (31%) and the overwhelming majority (92%) were identified as yearlings (Table 1). Similar to other species, the majority of strandings (61%) occurred along the Oregon coast, followed by the other Washington coast (34%) and fewest in inland Washington waters (6%) (Table 3). Almost 14% of strandings were HI cases, the majority of which were fisheries entanglements (65%), followed by "other" (30%) (Table 3).</w:t>
-      </w:r>
-    </w:p>
-    <w:p>
-      <w:pPr>
-        <w:pStyle w:val="BodyText"/>
-      </w:pPr>
-      <w:r>
-        <w:t xml:space="preserve">Northern fur seals - Strandings exhibited the highest percentage of female strandings (39%) compared to other species (Table 1). More than half of strandings assigned an age class were identified as pups and yearlings (Table 1). Similar to other species, the majority of strandings (61%) occurred along the Oregon coast, followed by the other Washington coast (25%) and fewest in inland Washington waters (15%) (Table 3). Almost 25% of strandings were HI cases, the highest proportion among all of the species. Similar only to Guadalupe fur seals, the majority of HI cases were fisheries entanglements (75%), followed by "other" (21%) (Table 3).</w:t>
-      </w:r>
-    </w:p>
-    <w:p>
-      <w:pPr>
-        <w:pStyle w:val="BodyText"/>
-      </w:pPr>
-      <w:r>
-        <w:rPr>
-          <w:i/>
-        </w:rPr>
-        <w:t xml:space="preserve">Temporal Patterns</w:t>
-      </w:r>
-      <w:r>
-        <w:br w:type="textWrapping"/>
-      </w:r>
-      <w:r>
-        <w:t xml:space="preserve">All stranding cases - Since 1989, the number of reported stranding cases increased significantly over time (z = 5.4,</w:t>
-      </w:r>
-      <w:r>
-        <w:t xml:space="preserve"> </w:t>
-      </w:r>
-      <w:r>
-        <w:rPr>
-          <w:i/>
-        </w:rPr>
-        <w:t xml:space="preserve">p</w:t>
-      </w:r>
-      <w:r>
-        <w:t xml:space="preserve"> </w:t>
-      </w:r>
-      <w:r>
-        <w:t xml:space="preserve">&lt; 0.001), with 2003 being identified as a breakpoint in the timeseries using Chow's test (F = 5.6,</w:t>
-      </w:r>
-      <w:r>
-        <w:t xml:space="preserve"> </w:t>
-      </w:r>
-      <w:r>
-        <w:rPr>
-          <w:i/>
-        </w:rPr>
-        <w:t xml:space="preserve">p</w:t>
-      </w:r>
-      <w:r>
-        <w:t xml:space="preserve"> </w:t>
-      </w:r>
-      <w:r>
-        <w:t xml:space="preserve">&lt; 0.01). An annual average of 309 individuals stranded per year throughout the 1990s up to 2003 and 792 per year since then. However, annual strandings are changing differently over the study period for each species; significantly increasing for harbor seals (z = 6.2,</w:t>
-      </w:r>
-      <w:r>
-        <w:t xml:space="preserve"> </w:t>
-      </w:r>
-      <w:r>
-        <w:rPr>
-          <w:i/>
-        </w:rPr>
-        <w:t xml:space="preserve">p</w:t>
-      </w:r>
-      <w:r>
-        <w:t xml:space="preserve"> </w:t>
-      </w:r>
-      <w:r>
-        <w:t xml:space="preserve">&lt; 0.001), California sea lions (z = 7.7,</w:t>
-      </w:r>
-      <w:r>
-        <w:t xml:space="preserve"> </w:t>
-      </w:r>
-      <w:r>
-        <w:rPr>
-          <w:i/>
-        </w:rPr>
-        <w:t xml:space="preserve">p</w:t>
-      </w:r>
-      <w:r>
-        <w:t xml:space="preserve"> </w:t>
-      </w:r>
-      <w:r>
-        <w:t xml:space="preserve">&lt; 0.001), Steller sea lions (z = 8.3,</w:t>
-      </w:r>
-      <w:r>
-        <w:t xml:space="preserve"> </w:t>
-      </w:r>
-      <w:r>
-        <w:rPr>
-          <w:i/>
-        </w:rPr>
-        <w:t xml:space="preserve">p</w:t>
-      </w:r>
-      <w:r>
-        <w:t xml:space="preserve"> </w:t>
-      </w:r>
-      <w:r>
-        <w:t xml:space="preserve">&lt; 0.001), Guadalupe fur seals (z = 2.0,</w:t>
-      </w:r>
-      <w:r>
-        <w:t xml:space="preserve"> </w:t>
-      </w:r>
-      <w:r>
-        <w:rPr>
-          <w:i/>
-        </w:rPr>
-        <w:t xml:space="preserve">p</w:t>
-      </w:r>
-      <w:r>
-        <w:t xml:space="preserve"> </w:t>
-      </w:r>
-      <w:r>
-        <w:t xml:space="preserve">&lt; 0.05), and northern fur seals (z = 2.2,</w:t>
-      </w:r>
-      <w:r>
-        <w:t xml:space="preserve"> </w:t>
-      </w:r>
-      <w:r>
-        <w:rPr>
-          <w:i/>
-        </w:rPr>
-        <w:t xml:space="preserve">p</w:t>
-      </w:r>
-      <w:r>
-        <w:t xml:space="preserve"> </w:t>
-      </w:r>
-      <w:r>
-        <w:t xml:space="preserve">&lt; 0.05) (Figure 2a). Strandings of harbor seals and California sea lions exhibited a peak in 2009 and 2010 (Figure 2a). No significant change was detected for northern elephant seal strandings over time.</w:t>
-      </w:r>
-    </w:p>
-    <w:p>
-      <w:pPr>
-        <w:pStyle w:val="BodyText"/>
-      </w:pPr>
-      <w:r>
-        <w:t xml:space="preserve">Human interaction cases - The total number of combined HI cases increased significantly from 1989-2016 (z = 7.8,</w:t>
-      </w:r>
-      <w:r>
-        <w:t xml:space="preserve"> </w:t>
-      </w:r>
-      <w:r>
-        <w:rPr>
-          <w:i/>
-        </w:rPr>
-        <w:t xml:space="preserve">p</w:t>
-      </w:r>
-      <w:r>
-        <w:t xml:space="preserve"> </w:t>
-      </w:r>
-      <w:r>
-        <w:t xml:space="preserve">&lt; 0.001) (Figure 3a). An annual average of 19 cases were documented per year throughout the 1990s up through 2002 and 97 per year since 2003. Specifically, there was an increasing number of gunshot wounds (z = 4.6,</w:t>
-      </w:r>
-      <w:r>
-        <w:t xml:space="preserve"> </w:t>
-      </w:r>
-      <w:r>
-        <w:rPr>
-          <w:i/>
-        </w:rPr>
-        <w:t xml:space="preserve">p</w:t>
-      </w:r>
-      <w:r>
-        <w:t xml:space="preserve"> </w:t>
-      </w:r>
-      <w:r>
-        <w:t xml:space="preserve">&lt; 0.001), fisheries entanglements (z = 8.3,</w:t>
-      </w:r>
-      <w:r>
-        <w:t xml:space="preserve"> </w:t>
-      </w:r>
-      <w:r>
-        <w:rPr>
-          <w:i/>
-        </w:rPr>
-        <w:t xml:space="preserve">p</w:t>
-      </w:r>
-      <w:r>
-        <w:t xml:space="preserve"> </w:t>
-      </w:r>
-      <w:r>
-        <w:t xml:space="preserve">&lt; 0.001), and boat injuries (z = 3.3,</w:t>
-      </w:r>
-      <w:r>
-        <w:t xml:space="preserve"> </w:t>
-      </w:r>
-      <w:r>
-        <w:rPr>
-          <w:i/>
-        </w:rPr>
-        <w:t xml:space="preserve">p</w:t>
-      </w:r>
-      <w:r>
-        <w:t xml:space="preserve"> </w:t>
-      </w:r>
-      <w:r>
-        <w:t xml:space="preserve">&lt; 0.01) over the study period (Figure 3b). The prevalence of HI cases (number of HI cases divided by total) has also increased overall (z = 15.5,</w:t>
-      </w:r>
-      <w:r>
-        <w:t xml:space="preserve"> </w:t>
-      </w:r>
-      <w:r>
-        <w:rPr>
-          <w:i/>
-        </w:rPr>
-        <w:t xml:space="preserve">p</w:t>
-      </w:r>
-      <w:r>
-        <w:t xml:space="preserve"> </w:t>
-      </w:r>
-      <w:r>
-        <w:t xml:space="preserve">&lt; 0.001) (Figure 4a) and specifically for gunshot wounds (z = 6.4,</w:t>
-      </w:r>
-      <w:r>
-        <w:t xml:space="preserve"> </w:t>
-      </w:r>
-      <w:r>
-        <w:rPr>
-          <w:i/>
-        </w:rPr>
-        <w:t xml:space="preserve">p</w:t>
-      </w:r>
-      <w:r>
-        <w:t xml:space="preserve"> </w:t>
-      </w:r>
-      <w:r>
-        <w:t xml:space="preserve">&lt; 0.001), fisheries entanglements (z = 5.3,</w:t>
-      </w:r>
-      <w:r>
-        <w:t xml:space="preserve"> </w:t>
-      </w:r>
-      <w:r>
-        <w:rPr>
-          <w:i/>
-        </w:rPr>
-        <w:t xml:space="preserve">p</w:t>
-      </w:r>
-      <w:r>
-        <w:t xml:space="preserve"> </w:t>
-      </w:r>
-      <w:r>
-        <w:t xml:space="preserve">&lt; 0.001), boat injuries (z = 4.2,</w:t>
-      </w:r>
-      <w:r>
-        <w:t xml:space="preserve"> </w:t>
-      </w:r>
-      <w:r>
-        <w:rPr>
-          <w:i/>
-        </w:rPr>
-        <w:t xml:space="preserve">p</w:t>
-      </w:r>
-      <w:r>
-        <w:t xml:space="preserve"> </w:t>
-      </w:r>
-      <w:r>
-        <w:t xml:space="preserve">&lt; 0.001), and "other" (z = 11.6,</w:t>
-      </w:r>
-      <w:r>
-        <w:t xml:space="preserve"> </w:t>
-      </w:r>
-      <w:r>
-        <w:rPr>
-          <w:i/>
-        </w:rPr>
-        <w:t xml:space="preserve">p</w:t>
-      </w:r>
-      <w:r>
-        <w:t xml:space="preserve"> </w:t>
-      </w:r>
-      <w:r>
-        <w:t xml:space="preserve">&lt; 0.001) (Figure 4b). The prevalence of combined HI case types exceeded 20% in 2012, 2013, and 2015.</w:t>
-      </w:r>
-    </w:p>
-    <w:p>
-      <w:pPr>
-        <w:pStyle w:val="BodyText"/>
-      </w:pPr>
-      <w:r>
-        <w:t xml:space="preserve">Examining whether the number of HI cases are changing over time is most meaningful at the species level. Similar to overall strandings, the number of documented HI cases increased for harbor seals (z = 8.7,</w:t>
-      </w:r>
-      <w:r>
-        <w:t xml:space="preserve"> </w:t>
-      </w:r>
-      <w:r>
-        <w:rPr>
-          <w:i/>
-        </w:rPr>
-        <w:t xml:space="preserve">p</w:t>
-      </w:r>
-      <w:r>
-        <w:t xml:space="preserve"> </w:t>
-      </w:r>
-      <w:r>
-        <w:t xml:space="preserve">&lt; 0.001), California sea lions (z = 6.3,</w:t>
-      </w:r>
-      <w:r>
-        <w:t xml:space="preserve"> </w:t>
-      </w:r>
-      <w:r>
-        <w:rPr>
-          <w:i/>
-        </w:rPr>
-        <w:t xml:space="preserve">p</w:t>
-      </w:r>
-      <w:r>
-        <w:t xml:space="preserve"> </w:t>
-      </w:r>
-      <w:r>
-        <w:t xml:space="preserve">&lt; 0.001), Steller sea lions (z = 5.3,</w:t>
-      </w:r>
-      <w:r>
-        <w:t xml:space="preserve"> </w:t>
-      </w:r>
-      <w:r>
-        <w:rPr>
-          <w:i/>
-        </w:rPr>
-        <w:t xml:space="preserve">p</w:t>
-      </w:r>
-      <w:r>
-        <w:t xml:space="preserve"> </w:t>
-      </w:r>
-      <w:r>
-        <w:t xml:space="preserve">&lt; 0.001), and Guadalupe fur seals (z = 2.1,</w:t>
-      </w:r>
-      <w:r>
-        <w:t xml:space="preserve"> </w:t>
-      </w:r>
-      <w:r>
-        <w:rPr>
-          <w:i/>
-        </w:rPr>
-        <w:t xml:space="preserve">p</w:t>
-      </w:r>
-      <w:r>
-        <w:t xml:space="preserve"> </w:t>
-      </w:r>
-      <w:r>
-        <w:t xml:space="preserve">&lt; 0.05) (Figure 3a). The prevalence of HI cases increased for harbor seals (z = 11.4,</w:t>
-      </w:r>
-      <w:r>
-        <w:t xml:space="preserve"> </w:t>
-      </w:r>
-      <w:r>
-        <w:rPr>
-          <w:i/>
-        </w:rPr>
-        <w:t xml:space="preserve">p</w:t>
-      </w:r>
-      <w:r>
-        <w:t xml:space="preserve"> </w:t>
-      </w:r>
-      <w:r>
-        <w:t xml:space="preserve">&lt; 0.001), California sea lions (z = 3.8,</w:t>
-      </w:r>
-      <w:r>
-        <w:t xml:space="preserve"> </w:t>
-      </w:r>
-      <w:r>
-        <w:rPr>
-          <w:i/>
-        </w:rPr>
-        <w:t xml:space="preserve">p</w:t>
-      </w:r>
-      <w:r>
-        <w:t xml:space="preserve"> </w:t>
-      </w:r>
-      <w:r>
-        <w:t xml:space="preserve">&lt; 0.001), and northern elephant seals (z = 3.5,</w:t>
-      </w:r>
-      <w:r>
-        <w:t xml:space="preserve"> </w:t>
-      </w:r>
-      <w:r>
-        <w:rPr>
-          <w:i/>
-        </w:rPr>
-        <w:t xml:space="preserve">p</w:t>
-      </w:r>
-      <w:r>
-        <w:t xml:space="preserve"> </w:t>
-      </w:r>
-      <w:r>
-        <w:t xml:space="preserve">&lt; 0.001), and decreased for Guadalupe fur seals (Figure 4a). In terms of specific HI case types, the prevalence of gunshot wound cases increased significantly for California sea lions (z = 2.8,</w:t>
-      </w:r>
-      <w:r>
-        <w:t xml:space="preserve"> </w:t>
-      </w:r>
-      <w:r>
-        <w:rPr>
-          <w:i/>
-        </w:rPr>
-        <w:t xml:space="preserve">p</w:t>
-      </w:r>
-      <w:r>
-        <w:t xml:space="preserve"> </w:t>
-      </w:r>
-      <w:r>
-        <w:t xml:space="preserve">&lt; 0.05), fisheries entanglement cases decreased for California sea lions (z = -2.1,</w:t>
-      </w:r>
-      <w:r>
-        <w:t xml:space="preserve"> </w:t>
-      </w:r>
-      <w:r>
-        <w:rPr>
-          <w:i/>
-        </w:rPr>
-        <w:t xml:space="preserve">p</w:t>
-      </w:r>
-      <w:r>
-        <w:t xml:space="preserve"> </w:t>
-      </w:r>
-      <w:r>
-        <w:t xml:space="preserve">&lt; 0.05) and increased for harbor seals (z = 5.4,</w:t>
-      </w:r>
-      <w:r>
-        <w:t xml:space="preserve"> </w:t>
-      </w:r>
-      <w:r>
-        <w:rPr>
-          <w:i/>
-        </w:rPr>
-        <w:t xml:space="preserve">p</w:t>
-      </w:r>
-      <w:r>
-        <w:t xml:space="preserve"> </w:t>
-      </w:r>
-      <w:r>
-        <w:t xml:space="preserve">&lt; 0.001), boat-related injuries increased for harbor seals (z = 3.4,</w:t>
-      </w:r>
-      <w:r>
-        <w:t xml:space="preserve"> </w:t>
-      </w:r>
-      <w:r>
-        <w:rPr>
-          <w:i/>
-        </w:rPr>
-        <w:t xml:space="preserve">p</w:t>
-      </w:r>
-      <w:r>
-        <w:t xml:space="preserve"> </w:t>
-      </w:r>
-      <w:r>
-        <w:t xml:space="preserve">&lt; 0.001), and "other" increased for California sea lions (z = 2.8,</w:t>
-      </w:r>
-      <w:r>
-        <w:t xml:space="preserve"> </w:t>
-      </w:r>
-      <w:r>
-        <w:rPr>
-          <w:i/>
-        </w:rPr>
-        <w:t xml:space="preserve">p</w:t>
-      </w:r>
-      <w:r>
-        <w:t xml:space="preserve"> </w:t>
-      </w:r>
-      <w:r>
-        <w:t xml:space="preserve">&lt; 0.01) and harbor seals (z = 10.4,</w:t>
-      </w:r>
-      <w:r>
-        <w:t xml:space="preserve"> </w:t>
-      </w:r>
-      <w:r>
-        <w:rPr>
-          <w:i/>
-        </w:rPr>
-        <w:t xml:space="preserve">p</w:t>
-      </w:r>
-      <w:r>
-        <w:t xml:space="preserve"> </w:t>
-      </w:r>
-      <w:r>
-        <w:t xml:space="preserve">&lt; 0.001) (data not shown).</w:t>
-      </w:r>
-    </w:p>
-    <w:p>
-      <w:pPr>
-        <w:pStyle w:val="BodyText"/>
-      </w:pPr>
-      <w:r>
-        <w:t xml:space="preserve">A seasonal peak in total strandings was evident, with strandings being significantly different across months of the year (</w:t>
-      </w:r>
-      <w:r>
-        <w:rPr>
-          <w:i/>
-        </w:rPr>
-        <w:t xml:space="preserve">χ</w:t>
-      </w:r>
-      <w:r>
-        <w:rPr>
-          <w:vertAlign w:val="superscript"/>
-        </w:rPr>
-        <w:t xml:space="preserve">2</w:t>
-      </w:r>
-      <w:r>
-        <w:t xml:space="preserve"> </w:t>
-      </w:r>
-      <w:r>
-        <w:t xml:space="preserve">= 4615,</w:t>
-      </w:r>
-      <w:r>
-        <w:t xml:space="preserve"> </w:t>
-      </w:r>
-      <w:r>
-        <w:rPr>
-          <w:i/>
-        </w:rPr>
-        <w:t xml:space="preserve">p</w:t>
-      </w:r>
-      <w:r>
-        <w:t xml:space="preserve"> </w:t>
-      </w:r>
-      <w:r>
-        <w:t xml:space="preserve">&lt; 0.001) and highest from May through October. However, the timing of this peak was different for each species (Figure 5a). Examining pairwise Tukey comparisons showed that harbor seal strandings were significantly higher from June through September. Though not statistically significant, California sea lion strandings exhibited a peak in May and again from August through November. The age class composition of stranded animals varied seasonally, with pups (just over 90% of which were harbor seals) stranding in higher numbers from June through September (</w:t>
-      </w:r>
-      <w:r>
-        <w:rPr>
-          <w:i/>
-        </w:rPr>
-        <w:t xml:space="preserve">χ</w:t>
-      </w:r>
-      <w:r>
-        <w:rPr>
-          <w:vertAlign w:val="superscript"/>
-        </w:rPr>
-        <w:t xml:space="preserve">2</w:t>
-      </w:r>
-      <w:r>
-        <w:t xml:space="preserve"> </w:t>
-      </w:r>
-      <w:r>
-        <w:t xml:space="preserve">= 503.8,</w:t>
-      </w:r>
-      <w:r>
-        <w:t xml:space="preserve"> </w:t>
-      </w:r>
-      <w:r>
-        <w:rPr>
-          <w:i/>
-        </w:rPr>
-        <w:t xml:space="preserve">p</w:t>
-      </w:r>
-      <w:r>
-        <w:t xml:space="preserve"> </w:t>
-      </w:r>
-      <w:r>
-        <w:t xml:space="preserve">&lt; 0.001) (Figure 5b). None of the other age classes exhibited statistically significant seasonal stranding patterns. Seasonal patterns were similar across male and female strandings.</w:t>
-      </w:r>
-    </w:p>
-    <w:p>
-      <w:pPr>
-        <w:pStyle w:val="BodyText"/>
-      </w:pPr>
-      <w:r>
-        <w:t xml:space="preserve">The number of combined HI cases was significantly higher in the summer (July) for harbor seals and pups (data not shown). Though not statistically significant, the different HI case types exhibit seasonal patterns (Figure 5c) and these depend on region. For example, boat collision cases only occurred from April to October in inland Washington waters and were highest in August. Fisheries entanglements were highest in May and June in Oregon and highest in August in inland Washington waters. Gunshot wound cases exhibited a discrete peak in March on the outer Washington coast when they accounted for 12% of all monthly cases (as opposed to less than 3% the rest of the year). Gunshot wounds were highest in August in inland Washington waters and from April through June in Oregon.</w:t>
-      </w:r>
-    </w:p>
-    <w:p>
-      <w:pPr>
-        <w:pStyle w:val="BodyText"/>
-      </w:pPr>
-      <w:r>
-        <w:rPr>
-          <w:i/>
-        </w:rPr>
-        <w:t xml:space="preserve">Spatial Patterns</w:t>
-      </w:r>
-      <w:r>
-        <w:br w:type="textWrapping"/>
-      </w:r>
-      <w:r>
-        <w:t xml:space="preserve">Over the study period, a higher volume and increasing number of strandings occurred along inland Washington waters and along the Oregon coast compared to the outer Washington coast (Figure 2b). The proportion of total annual strandings occurring in Oregon ranged from 8% to 58%, averaging 35% for the whole study period. The proportion of annual strandings occurring along the outer Washington coast ranged from 2% to 23%, averaging 8% for the whole study period. The proportion of annual strandings occurring along the shores of inland Washington waters ranged from 38% to 83%, averaging 57% for the whole study period.</w:t>
-      </w:r>
-    </w:p>
-    <w:p>
-      <w:pPr>
-        <w:pStyle w:val="BodyText"/>
-      </w:pPr>
-      <w:r>
-        <w:t xml:space="preserve">The distribution of HI cases between these three regions was similar to that of overall strandings, with 34% of all HI cases occurring in Oregon, 50% in inland Washington waters, and the remaining 16% along the outer Washington coast (data not shown). However, the distribution of specific types of HI cases was different between the three regions. Human interaction cases on the outer Washington coast were composed primarily of gunshot wounds (57%) while cases in inland Washington waters were composed primarily of "other" (54%). Cases along the Oregon coast were primarily gunshot wounds (49%) and fisheries entanglements (29%).</w:t>
-      </w:r>
-    </w:p>
-    <w:p>
-      <w:pPr>
-        <w:pStyle w:val="BodyText"/>
-      </w:pPr>
-      <w:r>
-        <w:t xml:space="preserve">At the county level, strandings were not evenly distributed along the coast (</w:t>
-      </w:r>
-      <w:r>
-        <w:rPr>
-          <w:i/>
-        </w:rPr>
-        <w:t xml:space="preserve">χ</w:t>
-      </w:r>
-      <w:r>
-        <w:rPr>
-          <w:vertAlign w:val="superscript"/>
-        </w:rPr>
-        <w:t xml:space="preserve">2</w:t>
-      </w:r>
-      <w:r>
-        <w:t xml:space="preserve"> </w:t>
-      </w:r>
-      <w:r>
-        <w:t xml:space="preserve">= 1191.3,</w:t>
-      </w:r>
-      <w:r>
-        <w:t xml:space="preserve"> </w:t>
-      </w:r>
-      <w:r>
-        <w:rPr>
-          <w:i/>
-        </w:rPr>
-        <w:t xml:space="preserve">p</w:t>
-      </w:r>
-      <w:r>
-        <w:t xml:space="preserve"> </w:t>
-      </w:r>
-      <w:r>
-        <w:t xml:space="preserve">&lt; 0.001) (Figure 6). In Washington, strandings were highest in San Juan, Island, King, Pierce, and Grays Harbor counties. Similarly, the number of HI cases were significantly higher in Grays Harbor, Pierce, and Pacific counties, with a disproportionately higher number of cases in Pacific county compared with all strandings, the majority of which were gunshot wounds (Supplemental Table A). In Oregon, the majority of strandings occurred in Clatsop, Tillamook, Coos, and Lincoln counties (Figure 6). These counties were also where the majority of HI cases occurred, though a disproportionately higher number occurred in Clatsop, the majority of which were gunshot wounds (Supplemental Table B).</w:t>
-      </w:r>
-    </w:p>
-    <w:p>
-      <w:pPr>
-        <w:pStyle w:val="BodyText"/>
-      </w:pPr>
-      <w:r>
-        <w:t xml:space="preserve">Stranding hotspots were apparent throughout inland Washington waters for harbor seals, and distributed along the coast for the other species (Figure 8). These hotspots remained relatively constant across the seasons of the year. Human interaction hotspots generally overlap hotspots of overall strandings, though for some species there are additional HI case hotspots or HI cases are more constricted in space compared to overall strandings (Figure 8). For example, northern elephant seal HI cases were centered farther north than overall strandings and exhibited an additional HI hotspot in inland Washington waters. Harbor seal and California sea lion human interactions were denser near the mouth of the Columbia River that was not apparent in their overall strandings. Human interaction cases for both Steller sea lions and Guadalupe fur seals were more dense around the mouth of the Columbia River relative to the distribution of overall strandings (Figure 8).</w:t>
-      </w:r>
-    </w:p>
-    <w:p>
-      <w:pPr>
-        <w:pStyle w:val="BodyText"/>
-      </w:pPr>
-      <w:r>
-        <w:t xml:space="preserve">Each of the HI case types were concentrated in different areas, with boat collision injuries and fisheries interactions largely occurring throughout inland Washington waters and around the mouth of the Columbia River, while the only hotspot for gunshot wounds was centered around the Columbia River (Figure 7). These hotspots do shift seaonally. Boat collision cases during are most dense in inland Washington waters in the summmer and on the coast during winter. Fisheries and gunshot wound cases are only concentrated near Newport, OR during the spring but also exhibit clusters in Puget Sound the rest of the year (Supplemental Figure 1).</w:t>
-      </w:r>
-    </w:p>
-    <w:p>
-      <w:pPr>
-        <w:pStyle w:val="BodyText"/>
-      </w:pPr>
-      <w:r>
-        <w:rPr>
-          <w:b/>
-        </w:rPr>
-        <w:t xml:space="preserve">Discussion</w:t>
-      </w:r>
-    </w:p>
-    <w:p>
-      <w:pPr>
-        <w:pStyle w:val="BodyText"/>
-      </w:pPr>
-      <w:r>
-        <w:t xml:space="preserve">Our results highlight spatio-temporal stranding hotspots for pinnipeds in Oregon and Washington from 1989-2016. Harbor seals were the most commonly stranded species in inland Washington waters while other species stranded more frequently in Oregon. Age class and sex composition varied by species and a summer stranding peak was evident only for harbor seal pups. The number of strandings and HI cases have increased over time for almost all of the species, though the prevalence of HI cases varied for each species. Stranding and HI case hotspots were evident along the coast and varied for each species and HI case type.</w:t>
-      </w:r>
-    </w:p>
-    <w:p>
-      <w:pPr>
-        <w:pStyle w:val="BodyText"/>
-      </w:pPr>
-      <w:r>
-        <w:t xml:space="preserve">Spatio-temporal patterns in the age and sex of pinniped strandings in Oregon and Washington are different for each of the six species in the study area, as the different life history characteristics of each species largely determines when, where, and how many animals occur -- and therefore strand -- in different areas along the coast. Additionally, the different prey species, mating strategies, and adaptability to environmental changes of each species also affects their likelihood of becoming entangled, shot, or struck by a vessel. It is therefore not surprising that the number and prevalence of HI cases varies across species (Table 3), similar to the variation noted by others (Moore et al., 2009; Bogomolni et al., 2010). For example, species that forage further offshore would be least likely to encounter vessel traffic, those that haul out at popular beaches might have a higher prevalence of public harassment cases, and those whose foraging overlaps with a particular fishing season or area might have a higher prevalence of entanglements and gunshot wounds.</w:t>
-      </w:r>
-    </w:p>
-    <w:p>
-      <w:pPr>
-        <w:pStyle w:val="BodyText"/>
-      </w:pPr>
-      <w:r>
-        <w:t xml:space="preserve">Patterns in the distribution and number of strandings along the coast and throughout the year are likely due to the local abundance and life history characteristics of each species. For example, the majority of California sea lion strandings were male and occurred in May as well as the fall, reflecting the fact that males are making foraging migrations through the area while the majority of females largely stay around the rookeries in California (Lowry &amp; Forney, 2005; Melin et al., 2008). These findings are similar to other studies that have found a higher proportion of males for California sea lions (Greig et al., 2005), northern elephant seals (Colegrove et al., 2005), and harp seals (Soulen et al., 2013). In contrast, males and females were more equally represented in Steller sea lion strandings, due to the presence of breeding and rookeries in the study area.</w:t>
-      </w:r>
-    </w:p>
-    <w:p>
-      <w:pPr>
-        <w:pStyle w:val="BodyText"/>
-      </w:pPr>
-      <w:r>
-        <w:t xml:space="preserve">California and Steller sea lion strandings had a higher proportion of adult cases while the other four species strandings were primarily pups and yearlings. Young animals have been noted as the most prominent age class in other studies, particularly in southern and central California due to the large rookeries in the area (Greig et al., 2005; Goldstein et al., 1999; Hanni &amp; Pyle, 2000; Kaplan Dau et al., 2009). The prevalence of harbor seal pup strandings in inland Washington waters can attributed to the presence of haul-outs and a higher density of human population (and therefore reporting rates) in the area. Further analysis of each individual species could potentially elucidate the connections between stranding patterns and the seasonal use of important reproductive and foraging habitat at a finer spatio-temporal scale using known haul-outs (Jeffries et al., 2000), proxies for upwelling, wind patterns, or prey distributions.</w:t>
-      </w:r>
-    </w:p>
-    <w:p>
-      <w:pPr>
-        <w:pStyle w:val="BodyText"/>
-      </w:pPr>
-      <w:r>
-        <w:t xml:space="preserve">In terms of HI cases, many studies have found a higher number or incidence of HI cases in males of various age classes (but particularly young animals) (Greig et al., 2005, Delong et al., 1990, Kiyota &amp; Baba, 2001; Kaplan Dau et al., 2009), whereas here we found that the proportion of HI cases for combined species was similar for both males and females (~16%). California sea lions (particularly male pups) have been cited as being particularly inquisitive and therefore more likely to become entangled, though their entanglement rate in this study (fisheries cases as a percentage of total HI cases) was second to northern and Guadalupe fur seals and similar to that of Steller sea lions. California and Steller sea lions had the highest proportion of gunshot wounds of any species, possibly due to the higher proportion of adults, which is arguably the most likely age class to be seen as a nuissance animal in the fishing industry. Anecdotal observations made by response practitioners suggest that each species is affected by different types of entangling materials. In Oregon, plastic packing bands and rubber bands (likely from fish bait boxes and crab pots) account for most California sea lion and Steller sea lion entanglements, respectively, while trawl nets are the most prominent in northern fur seal entanglements (</w:t>
-      </w:r>
-      <w:r>
-        <w:rPr>
-          <w:i/>
-        </w:rPr>
-        <w:t xml:space="preserve">pers comms</w:t>
-      </w:r>
-      <w:r>
-        <w:t xml:space="preserve">, J. Rice 2017).</w:t>
-      </w:r>
-    </w:p>
-    <w:p>
-      <w:pPr>
-        <w:pStyle w:val="BodyText"/>
-      </w:pPr>
-      <w:r>
-        <w:t xml:space="preserve">The overall prevalence of HI cases for all species over the study period was approximately 11%, similar to that observed in California (7.5-16%) and Cape Cod (10%) (Goldstein et al., 1999; Kaplan Dau et al., 2009; Moore et al., 2009; Bogomolni et al., 2010; Keledjian &amp; Mesnick, 2013). Similar to our findings, Colegrove et al. (2005) found the prevalence of HI cases in central California varied annually and was higher in harbor seals than northern elephant seals. Studies have noted northern fur seals as having a relatively high prevalence of entanglement (Fowler, 1987, Delong et al., 1990; Antonelis et al., 2006), similar to the results presented here. The composition of HI types varied considerably across species. Gunshot wounds constituted 74% of HI cases for Steller sea lions and 58% for California sea lions, but only 21% for harbor seals (Table 3). In contrast, fisheries interactions made up a lower proportion of HI cases for those three species but amounted to 65% and 75% of HI cases for Guadalupe and northern fur seals, respectively (Table 3). These observed patterns are likely a combination of the animals' behavioral ecology and the spatio-temporal distribution of human activities. However, as noted above, the prevalence and composition of HI cases can also be influenced by the levels of examination each species typically receives (</w:t>
-      </w:r>
-      <w:r>
-        <w:rPr>
-          <w:i/>
-        </w:rPr>
-        <w:t xml:space="preserve">i.e.</w:t>
-      </w:r>
-      <w:r>
-        <w:t xml:space="preserve">, Endangered Species Act-listed and infrequently stranded species such as the northern fur seals might garner greater scientific interest and therefore more extensive examinations that would reveal evidence of human interaction).</w:t>
-      </w:r>
-    </w:p>
-    <w:p>
-      <w:pPr>
-        <w:pStyle w:val="BodyText"/>
-      </w:pPr>
-      <w:r>
-        <w:rPr>
-          <w:i/>
-        </w:rPr>
-        <w:t xml:space="preserve">Temporal Patterns</w:t>
-      </w:r>
-      <w:r>
-        <w:br w:type="textWrapping"/>
-      </w:r>
-      <w:r>
-        <w:t xml:space="preserve">Total annual reported strandings significantly increased over the study period, though this pattern is different for each species. This observed increase in the number of reported strandings likely reflects increasing abundance and increasing stranding response effort rather than being symptomatic of declining population health, as noted by Huggins et al. (2015a). Additionally, it is important to note that increasing trends are likely not linear over time but are instead driven by spikes in strandings, such as the heightened strandings of California sea lions in Oregon in 2009-2010 (Figure 2) possibly due to a combination of factors, including an outbreak of leptospirosis, poor foraging conditions in California, and increased competition with fisheries.</w:t>
-      </w:r>
-    </w:p>
-    <w:p>
-      <w:pPr>
-        <w:pStyle w:val="BodyText"/>
-      </w:pPr>
-      <w:r>
-        <w:t xml:space="preserve">Seasonally, the noticeable and extended summer peak in harbor seal strandings throughout the pupping season, depending on the region, with pupping occurring in late Spring along the Oregon coast, in mid-May through June for the outer Washington coast, and July-August in inland Washington waters (Jeffries et al., 2000). Dedicated summer surveys of harbor seal haul-outs could also have contributed to these elevated seasonal strandings. Slightly higher California sea lion strandings in May and the fall reflects the timing of when males are making migratory trips to and from the area.</w:t>
-      </w:r>
-    </w:p>
-    <w:p>
-      <w:pPr>
-        <w:pStyle w:val="BodyText"/>
-      </w:pPr>
-      <w:r>
-        <w:t xml:space="preserve">The number of HI cases increased over the study period for harbor seals, California sea lions, Steller sea lions, and Guadalupe fur seals, mirroring the rise in overall strandings. These changes in the number of certain types of cases for certain species are likely the product of both endogenous factors (those related to the animals and their environment) and exogenous factors (human activities, policies, pollution events). The prevalence of gunshot wounds increased for California sea lions and the prevalence of fisheries entanglements increased for California sea lions and harbor seals. It is difficult to identify possible explanations for these observed trends as both pinniped populations and human activities can be simultaneously changing, additionally complicated by the fact that our ability to detect certain injuries or illnesses also improves over time (Gulland &amp; Hall, 2007). However, it should be possible to compare interannual changes in the number or prevalence of HI to proxies for fishing effort or other human activities, however, consistent data over time and space can be sparse. The possible relationship between oceanographic conditions and observed temporal patterns in strandings and HI cases should be explored in future analyses.</w:t>
-      </w:r>
-    </w:p>
-    <w:p>
-      <w:pPr>
-        <w:pStyle w:val="BodyText"/>
-      </w:pPr>
-      <w:r>
-        <w:rPr>
-          <w:i/>
-        </w:rPr>
-        <w:t xml:space="preserve">Spatial Patterns</w:t>
-      </w:r>
-      <w:r>
-        <w:br w:type="textWrapping"/>
-      </w:r>
-      <w:r>
         <w:t xml:space="preserve">The number and distribution of strandings can be largely explained by the local abundance and demographic characteristics of each species and hotsptos are similar to those previously identified for cetaceans and pinnipeds in the area (Norman et al., 2004; Lee, 2016). In Washington, harbor seals primarily stranded throughout inland waters due to the area having a large number of haul-outs, rookeries, and public reporting. In contrast, fewer harbor seal strandings were reported along the outer Washington and southern Oregon coasts, likely due to the fact that many beaches are isolated or inaccessible. Guadalupe fur seal strandings were most dense from the mouth of the Columbia River to Willapa Bay and Grays Harbor on the outer coast (Figure 8), likely reflecting the fact that few individuals range into inland Washington waters given their highly pelagic nature. Similarly, northern fur seal strandings did not exhibit hotspots in northern or inland Washington, possibly due to individuals spending more time foraging offshore or near rookeries in Alaska. Approximately two-thirds of Steller sea lion strandings occurred in Oregon, likely due to the three large breeding sites along the coast. These results align with findings from other coastal areas where patterns in marine mammal strandings reflect species' local abundance or seasonal distribution (Woodhouse et al., 1991; Norman et al., 2004; Maldini et al., 2005; Leeney et al., 2008; Pyenson, 2010; Peltier et al., 2013; Frungillo &amp; Read, 2014; Pikesley et al., 2014; Johnston et al., 2015).</w:t>
       </w:r>
     </w:p>
@@ -1844,7 +1808,7 @@
         <w:pStyle w:val="BodyText"/>
       </w:pPr>
       <w:r>
-        <w:t xml:space="preserve">Over the study area, HI cases were more concentrated in specific places compared to overall strandings. In Washington, human interactions were disproportionately higher in Pacific and Pierce counties, which combined accounted for 30% of HI cases in Washington but less than 19.1% of total strandings. In Pacific county, 66% of HI cases were gunshot wounds (Supplemental Table A). The higher percentage of "other" HI cases (blunt trauma, missing appendages, dog bites, oil staining, animal harassment) in inland Washington is likely due to the fact that the majority of those cases involve harbor seal pups that disproportionally strand in the area relative to other regions. The higher percentage of boat-related injuries in inland Washington could be attributed to the presence of ferry, shipping traffic, and recreational boating throughout inland waters. Nearly half of all HI cases in Oregon were recorded in Clatsop, the majority of which were gunshot wounds. Clatsop county includes Astoria, an economically important fishing port, and the area has seen an increased number of fisheries interactions in recent years (Lee, 2016), particularly with animals foraging up into the Columbia River. However, this higher number of HI cases could also be attributed to the higher necropsy rate in the northern part of the state (Lee, 2016).</w:t>
+        <w:t xml:space="preserve">Over the study area, HI cases were more concentrated in specific places compared to overall strandings. In Washington, human interactions were disproportionately higher in Pacific and Pierce counties, which combined accounted for 30% of HI cases in Washington but less than 19.1% of total strandings. In Pacific county, 66% of HI cases were gunshot wounds (Supplemental Table S1). The higher percentage of "other" HI cases (blunt trauma, missing appendages, dog bites, oil staining, animal harassment) in inland Washington is likely due to the fact that the majority of those cases involve harbor seal pups that disproportionally strand in the area relative to other regions. The higher percentage of boat-related injuries in inland Washington could be attributed to the presence of ferry, shipping traffic, and recreational boating throughout inland waters. Nearly half of all HI cases in Oregon were recorded in Clatsop, the majority of which were gunshot wounds. Clatsop county includes Astoria, an economically important fishing port, and the area has seen an increased number of fisheries interactions in recent years (Lee, 2016), particularly with animals foraging up into the Columbia River. However, this higher number of HI cases could also be attributed to the higher necropsy rate in the northern part of the state (Lee, 2016).</w:t>
       </w:r>
     </w:p>
     <w:p>
@@ -9089,7 +9053,7 @@
         <w:rPr>
           <w:b/>
         </w:rPr>
-        <w:t xml:space="preserve">References</w:t>
+        <w:t xml:space="preserve">Literature Cited</w:t>
       </w:r>
     </w:p>
     <w:p>
@@ -10365,7 +10329,7 @@
     </w:lvl>
   </w:abstractNum>
   <w:abstractNum w:abstractNumId="990">
-    <w:nsid w:val="714b82ac"/>
+    <w:nsid w:val="32e58b25"/>
     <w:multiLevelType w:val="multilevel"/>
     <w:lvl w:ilvl="0">
       <w:numFmt w:val="bullet"/>

</xml_diff>